<commit_message>
got series recognition mostly working. fixes later.
</commit_message>
<xml_diff>
--- a/praca_wg_szablonu.docx
+++ b/praca_wg_szablonu.docx
@@ -82,7 +82,7 @@
                 <v:shape id="_x0000_i1025" type="#_x0000_t75" style="width:265.5pt;height:59.25pt" o:ole="">
                   <v:imagedata r:id="rId8" o:title=""/>
                 </v:shape>
-                <o:OLEObject Type="Embed" ProgID="CorelDRAW.Graphic.9" ShapeID="_x0000_i1025" DrawAspect="Content" ObjectID="_1605555199" r:id="rId9"/>
+                <o:OLEObject Type="Embed" ProgID="CorelDRAW.Graphic.9" ShapeID="_x0000_i1025" DrawAspect="Content" ObjectID="_1605626658" r:id="rId9"/>
               </w:object>
             </w:r>
           </w:p>
@@ -1604,7 +1604,7 @@
           <w:r>
             <w:fldChar w:fldCharType="separate"/>
           </w:r>
-          <w:hyperlink w:anchor="_Toc531812292" w:history="1">
+          <w:hyperlink w:anchor="_Toc531817527" w:history="1">
             <w:r>
               <w:rPr>
                 <w:rStyle w:val="Hyperlink"/>
@@ -1647,7 +1647,7 @@
                 <w:noProof/>
                 <w:webHidden/>
               </w:rPr>
-              <w:instrText xml:space="preserve"> PAGEREF _Toc531812292 \h </w:instrText>
+              <w:instrText xml:space="preserve"> PAGEREF _Toc531817527 \h </w:instrText>
             </w:r>
             <w:r>
               <w:rPr>
@@ -1692,7 +1692,7 @@
               <w:lang w:eastAsia="pl-PL"/>
             </w:rPr>
           </w:pPr>
-          <w:hyperlink w:anchor="_Toc531812293" w:history="1">
+          <w:hyperlink w:anchor="_Toc531817528" w:history="1">
             <w:r>
               <w:rPr>
                 <w:rStyle w:val="Hyperlink"/>
@@ -1735,7 +1735,7 @@
                 <w:noProof/>
                 <w:webHidden/>
               </w:rPr>
-              <w:instrText xml:space="preserve"> PAGEREF _Toc531812293 \h </w:instrText>
+              <w:instrText xml:space="preserve"> PAGEREF _Toc531817528 \h </w:instrText>
             </w:r>
             <w:r>
               <w:rPr>
@@ -1780,7 +1780,7 @@
               <w:lang w:eastAsia="pl-PL"/>
             </w:rPr>
           </w:pPr>
-          <w:hyperlink w:anchor="_Toc531812294" w:history="1">
+          <w:hyperlink w:anchor="_Toc531817529" w:history="1">
             <w:r>
               <w:rPr>
                 <w:rStyle w:val="Hyperlink"/>
@@ -1823,7 +1823,7 @@
                 <w:noProof/>
                 <w:webHidden/>
               </w:rPr>
-              <w:instrText xml:space="preserve"> PAGEREF _Toc531812294 \h </w:instrText>
+              <w:instrText xml:space="preserve"> PAGEREF _Toc531817529 \h </w:instrText>
             </w:r>
             <w:r>
               <w:rPr>
@@ -1868,7 +1868,7 @@
               <w:lang w:eastAsia="pl-PL"/>
             </w:rPr>
           </w:pPr>
-          <w:hyperlink w:anchor="_Toc531812295" w:history="1">
+          <w:hyperlink w:anchor="_Toc531817530" w:history="1">
             <w:r>
               <w:rPr>
                 <w:rStyle w:val="Hyperlink"/>
@@ -1911,7 +1911,7 @@
                 <w:noProof/>
                 <w:webHidden/>
               </w:rPr>
-              <w:instrText xml:space="preserve"> PAGEREF _Toc531812295 \h </w:instrText>
+              <w:instrText xml:space="preserve"> PAGEREF _Toc531817530 \h </w:instrText>
             </w:r>
             <w:r>
               <w:rPr>
@@ -1956,7 +1956,7 @@
               <w:lang w:eastAsia="pl-PL"/>
             </w:rPr>
           </w:pPr>
-          <w:hyperlink w:anchor="_Toc531812296" w:history="1">
+          <w:hyperlink w:anchor="_Toc531817531" w:history="1">
             <w:r>
               <w:rPr>
                 <w:rStyle w:val="Hyperlink"/>
@@ -1999,7 +1999,7 @@
                 <w:noProof/>
                 <w:webHidden/>
               </w:rPr>
-              <w:instrText xml:space="preserve"> PAGEREF _Toc531812296 \h </w:instrText>
+              <w:instrText xml:space="preserve"> PAGEREF _Toc531817531 \h </w:instrText>
             </w:r>
             <w:r>
               <w:rPr>
@@ -2044,7 +2044,7 @@
               <w:lang w:eastAsia="pl-PL"/>
             </w:rPr>
           </w:pPr>
-          <w:hyperlink w:anchor="_Toc531812297" w:history="1">
+          <w:hyperlink w:anchor="_Toc531817532" w:history="1">
             <w:r>
               <w:rPr>
                 <w:rStyle w:val="Hyperlink"/>
@@ -2087,7 +2087,7 @@
                 <w:noProof/>
                 <w:webHidden/>
               </w:rPr>
-              <w:instrText xml:space="preserve"> PAGEREF _Toc531812297 \h </w:instrText>
+              <w:instrText xml:space="preserve"> PAGEREF _Toc531817532 \h </w:instrText>
             </w:r>
             <w:r>
               <w:rPr>
@@ -2132,7 +2132,7 @@
               <w:lang w:eastAsia="pl-PL"/>
             </w:rPr>
           </w:pPr>
-          <w:hyperlink w:anchor="_Toc531812298" w:history="1">
+          <w:hyperlink w:anchor="_Toc531817533" w:history="1">
             <w:r>
               <w:rPr>
                 <w:rStyle w:val="Hyperlink"/>
@@ -2179,7 +2179,7 @@
                 <w:noProof/>
                 <w:webHidden/>
               </w:rPr>
-              <w:instrText xml:space="preserve"> PAGEREF _Toc531812298 \h </w:instrText>
+              <w:instrText xml:space="preserve"> PAGEREF _Toc531817533 \h </w:instrText>
             </w:r>
             <w:r>
               <w:rPr>
@@ -2224,7 +2224,7 @@
               <w:lang w:eastAsia="pl-PL"/>
             </w:rPr>
           </w:pPr>
-          <w:hyperlink w:anchor="_Toc531812299" w:history="1">
+          <w:hyperlink w:anchor="_Toc531817534" w:history="1">
             <w:r>
               <w:rPr>
                 <w:rStyle w:val="Hyperlink"/>
@@ -2267,7 +2267,7 @@
                 <w:noProof/>
                 <w:webHidden/>
               </w:rPr>
-              <w:instrText xml:space="preserve"> PAGEREF _Toc531812299 \h </w:instrText>
+              <w:instrText xml:space="preserve"> PAGEREF _Toc531817534 \h </w:instrText>
             </w:r>
             <w:r>
               <w:rPr>
@@ -2312,7 +2312,7 @@
               <w:lang w:eastAsia="pl-PL"/>
             </w:rPr>
           </w:pPr>
-          <w:hyperlink w:anchor="_Toc531812300" w:history="1">
+          <w:hyperlink w:anchor="_Toc531817535" w:history="1">
             <w:r>
               <w:rPr>
                 <w:rStyle w:val="Hyperlink"/>
@@ -2334,7 +2334,7 @@
                 <w:rStyle w:val="Hyperlink"/>
                 <w:noProof/>
               </w:rPr>
-              <w:t>Tabela porównawcza</w:t>
+              <w:t>Filmweb</w:t>
             </w:r>
             <w:r>
               <w:rPr>
@@ -2355,7 +2355,7 @@
                 <w:noProof/>
                 <w:webHidden/>
               </w:rPr>
-              <w:instrText xml:space="preserve"> PAGEREF _Toc531812300 \h </w:instrText>
+              <w:instrText xml:space="preserve"> PAGEREF _Toc531817535 \h </w:instrText>
             </w:r>
             <w:r>
               <w:rPr>
@@ -2400,7 +2400,7 @@
               <w:lang w:eastAsia="pl-PL"/>
             </w:rPr>
           </w:pPr>
-          <w:hyperlink w:anchor="_Toc531812301" w:history="1">
+          <w:hyperlink w:anchor="_Toc531817536" w:history="1">
             <w:r>
               <w:rPr>
                 <w:rStyle w:val="Hyperlink"/>
@@ -2422,6 +2422,94 @@
                 <w:rStyle w:val="Hyperlink"/>
                 <w:noProof/>
               </w:rPr>
+              <w:t>Tabela porównawcza</w:t>
+            </w:r>
+            <w:r>
+              <w:rPr>
+                <w:noProof/>
+                <w:webHidden/>
+              </w:rPr>
+              <w:tab/>
+            </w:r>
+            <w:r>
+              <w:rPr>
+                <w:noProof/>
+                <w:webHidden/>
+              </w:rPr>
+              <w:fldChar w:fldCharType="begin"/>
+            </w:r>
+            <w:r>
+              <w:rPr>
+                <w:noProof/>
+                <w:webHidden/>
+              </w:rPr>
+              <w:instrText xml:space="preserve"> PAGEREF _Toc531817536 \h </w:instrText>
+            </w:r>
+            <w:r>
+              <w:rPr>
+                <w:noProof/>
+                <w:webHidden/>
+              </w:rPr>
+            </w:r>
+            <w:r>
+              <w:rPr>
+                <w:noProof/>
+                <w:webHidden/>
+              </w:rPr>
+              <w:fldChar w:fldCharType="separate"/>
+            </w:r>
+            <w:r>
+              <w:rPr>
+                <w:noProof/>
+                <w:webHidden/>
+              </w:rPr>
+              <w:t>8</w:t>
+            </w:r>
+            <w:r>
+              <w:rPr>
+                <w:noProof/>
+                <w:webHidden/>
+              </w:rPr>
+              <w:fldChar w:fldCharType="end"/>
+            </w:r>
+          </w:hyperlink>
+        </w:p>
+        <w:p>
+          <w:pPr>
+            <w:pStyle w:val="TOC2"/>
+            <w:tabs>
+              <w:tab w:val="left" w:pos="880"/>
+              <w:tab w:val="right" w:leader="dot" w:pos="9062"/>
+            </w:tabs>
+            <w:rPr>
+              <w:rFonts w:asciiTheme="minorHAnsi" w:eastAsiaTheme="minorEastAsia" w:hAnsiTheme="minorHAnsi"/>
+              <w:noProof/>
+              <w:sz w:val="22"/>
+              <w:lang w:eastAsia="pl-PL"/>
+            </w:rPr>
+          </w:pPr>
+          <w:hyperlink w:anchor="_Toc531817537" w:history="1">
+            <w:r>
+              <w:rPr>
+                <w:rStyle w:val="Hyperlink"/>
+                <w:noProof/>
+              </w:rPr>
+              <w:t>2.6.</w:t>
+            </w:r>
+            <w:r>
+              <w:rPr>
+                <w:rFonts w:asciiTheme="minorHAnsi" w:eastAsiaTheme="minorEastAsia" w:hAnsiTheme="minorHAnsi"/>
+                <w:noProof/>
+                <w:sz w:val="22"/>
+                <w:lang w:eastAsia="pl-PL"/>
+              </w:rPr>
+              <w:tab/>
+            </w:r>
+            <w:r>
+              <w:rPr>
+                <w:rStyle w:val="Hyperlink"/>
+                <w:noProof/>
+              </w:rPr>
               <w:t>Wnioski</w:t>
             </w:r>
             <w:r>
@@ -2443,7 +2531,7 @@
                 <w:noProof/>
                 <w:webHidden/>
               </w:rPr>
-              <w:instrText xml:space="preserve"> PAGEREF _Toc531812301 \h </w:instrText>
+              <w:instrText xml:space="preserve"> PAGEREF _Toc531817537 \h </w:instrText>
             </w:r>
             <w:r>
               <w:rPr>
@@ -2463,7 +2551,7 @@
                 <w:noProof/>
                 <w:webHidden/>
               </w:rPr>
-              <w:t>8</w:t>
+              <w:t>9</w:t>
             </w:r>
             <w:r>
               <w:rPr>
@@ -2488,7 +2576,7 @@
               <w:lang w:eastAsia="pl-PL"/>
             </w:rPr>
           </w:pPr>
-          <w:hyperlink w:anchor="_Toc531812302" w:history="1">
+          <w:hyperlink w:anchor="_Toc531817538" w:history="1">
             <w:r>
               <w:rPr>
                 <w:rStyle w:val="Hyperlink"/>
@@ -2535,7 +2623,7 @@
                 <w:noProof/>
                 <w:webHidden/>
               </w:rPr>
-              <w:instrText xml:space="preserve"> PAGEREF _Toc531812302 \h </w:instrText>
+              <w:instrText xml:space="preserve"> PAGEREF _Toc531817538 \h </w:instrText>
             </w:r>
             <w:r>
               <w:rPr>
@@ -2555,7 +2643,7 @@
                 <w:noProof/>
                 <w:webHidden/>
               </w:rPr>
-              <w:t>9</w:t>
+              <w:t>10</w:t>
             </w:r>
             <w:r>
               <w:rPr>
@@ -2580,7 +2668,7 @@
               <w:lang w:eastAsia="pl-PL"/>
             </w:rPr>
           </w:pPr>
-          <w:hyperlink w:anchor="_Toc531812303" w:history="1">
+          <w:hyperlink w:anchor="_Toc531817539" w:history="1">
             <w:r>
               <w:rPr>
                 <w:rStyle w:val="Hyperlink"/>
@@ -2627,7 +2715,7 @@
                 <w:noProof/>
                 <w:webHidden/>
               </w:rPr>
-              <w:instrText xml:space="preserve"> PAGEREF _Toc531812303 \h </w:instrText>
+              <w:instrText xml:space="preserve"> PAGEREF _Toc531817539 \h </w:instrText>
             </w:r>
             <w:r>
               <w:rPr>
@@ -2647,7 +2735,7 @@
                 <w:noProof/>
                 <w:webHidden/>
               </w:rPr>
-              <w:t>9</w:t>
+              <w:t>10</w:t>
             </w:r>
             <w:r>
               <w:rPr>
@@ -2672,7 +2760,7 @@
               <w:lang w:eastAsia="pl-PL"/>
             </w:rPr>
           </w:pPr>
-          <w:hyperlink w:anchor="_Toc531812304" w:history="1">
+          <w:hyperlink w:anchor="_Toc531817540" w:history="1">
             <w:r>
               <w:rPr>
                 <w:rStyle w:val="Hyperlink"/>
@@ -2719,7 +2807,7 @@
                 <w:noProof/>
                 <w:webHidden/>
               </w:rPr>
-              <w:instrText xml:space="preserve"> PAGEREF _Toc531812304 \h </w:instrText>
+              <w:instrText xml:space="preserve"> PAGEREF _Toc531817540 \h </w:instrText>
             </w:r>
             <w:r>
               <w:rPr>
@@ -2739,7 +2827,7 @@
                 <w:noProof/>
                 <w:webHidden/>
               </w:rPr>
-              <w:t>9</w:t>
+              <w:t>10</w:t>
             </w:r>
             <w:r>
               <w:rPr>
@@ -2764,7 +2852,7 @@
               <w:lang w:eastAsia="pl-PL"/>
             </w:rPr>
           </w:pPr>
-          <w:hyperlink w:anchor="_Toc531812305" w:history="1">
+          <w:hyperlink w:anchor="_Toc531817541" w:history="1">
             <w:r>
               <w:rPr>
                 <w:rStyle w:val="Hyperlink"/>
@@ -2811,7 +2899,7 @@
                 <w:noProof/>
                 <w:webHidden/>
               </w:rPr>
-              <w:instrText xml:space="preserve"> PAGEREF _Toc531812305 \h </w:instrText>
+              <w:instrText xml:space="preserve"> PAGEREF _Toc531817541 \h </w:instrText>
             </w:r>
             <w:r>
               <w:rPr>
@@ -2831,7 +2919,7 @@
                 <w:noProof/>
                 <w:webHidden/>
               </w:rPr>
-              <w:t>9</w:t>
+              <w:t>10</w:t>
             </w:r>
             <w:r>
               <w:rPr>
@@ -2856,7 +2944,7 @@
               <w:lang w:eastAsia="pl-PL"/>
             </w:rPr>
           </w:pPr>
-          <w:hyperlink w:anchor="_Toc531812306" w:history="1">
+          <w:hyperlink w:anchor="_Toc531817542" w:history="1">
             <w:r>
               <w:rPr>
                 <w:rStyle w:val="Hyperlink"/>
@@ -2903,7 +2991,7 @@
                 <w:noProof/>
                 <w:webHidden/>
               </w:rPr>
-              <w:instrText xml:space="preserve"> PAGEREF _Toc531812306 \h </w:instrText>
+              <w:instrText xml:space="preserve"> PAGEREF _Toc531817542 \h </w:instrText>
             </w:r>
             <w:r>
               <w:rPr>
@@ -2923,7 +3011,7 @@
                 <w:noProof/>
                 <w:webHidden/>
               </w:rPr>
-              <w:t>10</w:t>
+              <w:t>11</w:t>
             </w:r>
             <w:r>
               <w:rPr>
@@ -2948,7 +3036,7 @@
               <w:lang w:eastAsia="pl-PL"/>
             </w:rPr>
           </w:pPr>
-          <w:hyperlink w:anchor="_Toc531812307" w:history="1">
+          <w:hyperlink w:anchor="_Toc531817543" w:history="1">
             <w:r>
               <w:rPr>
                 <w:rStyle w:val="Hyperlink"/>
@@ -2995,7 +3083,7 @@
                 <w:noProof/>
                 <w:webHidden/>
               </w:rPr>
-              <w:instrText xml:space="preserve"> PAGEREF _Toc531812307 \h </w:instrText>
+              <w:instrText xml:space="preserve"> PAGEREF _Toc531817543 \h </w:instrText>
             </w:r>
             <w:r>
               <w:rPr>
@@ -3015,7 +3103,7 @@
                 <w:noProof/>
                 <w:webHidden/>
               </w:rPr>
-              <w:t>10</w:t>
+              <w:t>11</w:t>
             </w:r>
             <w:r>
               <w:rPr>
@@ -3040,7 +3128,7 @@
               <w:lang w:eastAsia="pl-PL"/>
             </w:rPr>
           </w:pPr>
-          <w:hyperlink w:anchor="_Toc531812308" w:history="1">
+          <w:hyperlink w:anchor="_Toc531817544" w:history="1">
             <w:r>
               <w:rPr>
                 <w:rStyle w:val="Hyperlink"/>
@@ -3087,7 +3175,7 @@
                 <w:noProof/>
                 <w:webHidden/>
               </w:rPr>
-              <w:instrText xml:space="preserve"> PAGEREF _Toc531812308 \h </w:instrText>
+              <w:instrText xml:space="preserve"> PAGEREF _Toc531817544 \h </w:instrText>
             </w:r>
             <w:r>
               <w:rPr>
@@ -3107,7 +3195,7 @@
                 <w:noProof/>
                 <w:webHidden/>
               </w:rPr>
-              <w:t>10</w:t>
+              <w:t>11</w:t>
             </w:r>
             <w:r>
               <w:rPr>
@@ -3132,7 +3220,7 @@
               <w:lang w:eastAsia="pl-PL"/>
             </w:rPr>
           </w:pPr>
-          <w:hyperlink w:anchor="_Toc531812309" w:history="1">
+          <w:hyperlink w:anchor="_Toc531817545" w:history="1">
             <w:r>
               <w:rPr>
                 <w:rStyle w:val="Hyperlink"/>
@@ -3179,7 +3267,7 @@
                 <w:noProof/>
                 <w:webHidden/>
               </w:rPr>
-              <w:instrText xml:space="preserve"> PAGEREF _Toc531812309 \h </w:instrText>
+              <w:instrText xml:space="preserve"> PAGEREF _Toc531817545 \h </w:instrText>
             </w:r>
             <w:r>
               <w:rPr>
@@ -3199,7 +3287,7 @@
                 <w:noProof/>
                 <w:webHidden/>
               </w:rPr>
-              <w:t>10</w:t>
+              <w:t>11</w:t>
             </w:r>
             <w:r>
               <w:rPr>
@@ -3224,7 +3312,7 @@
               <w:lang w:eastAsia="pl-PL"/>
             </w:rPr>
           </w:pPr>
-          <w:hyperlink w:anchor="_Toc531812310" w:history="1">
+          <w:hyperlink w:anchor="_Toc531817546" w:history="1">
             <w:r>
               <w:rPr>
                 <w:rStyle w:val="Hyperlink"/>
@@ -3271,7 +3359,7 @@
                 <w:noProof/>
                 <w:webHidden/>
               </w:rPr>
-              <w:instrText xml:space="preserve"> PAGEREF _Toc531812310 \h </w:instrText>
+              <w:instrText xml:space="preserve"> PAGEREF _Toc531817546 \h </w:instrText>
             </w:r>
             <w:r>
               <w:rPr>
@@ -3291,7 +3379,7 @@
                 <w:noProof/>
                 <w:webHidden/>
               </w:rPr>
-              <w:t>11</w:t>
+              <w:t>12</w:t>
             </w:r>
             <w:r>
               <w:rPr>
@@ -3316,7 +3404,7 @@
               <w:lang w:eastAsia="pl-PL"/>
             </w:rPr>
           </w:pPr>
-          <w:hyperlink w:anchor="_Toc531812311" w:history="1">
+          <w:hyperlink w:anchor="_Toc531817547" w:history="1">
             <w:r>
               <w:rPr>
                 <w:rStyle w:val="Hyperlink"/>
@@ -3361,7 +3449,7 @@
                 <w:noProof/>
                 <w:webHidden/>
               </w:rPr>
-              <w:instrText xml:space="preserve"> PAGEREF _Toc531812311 \h </w:instrText>
+              <w:instrText xml:space="preserve"> PAGEREF _Toc531817547 \h </w:instrText>
             </w:r>
             <w:r>
               <w:rPr>
@@ -3381,7 +3469,7 @@
                 <w:noProof/>
                 <w:webHidden/>
               </w:rPr>
-              <w:t>11</w:t>
+              <w:t>12</w:t>
             </w:r>
             <w:r>
               <w:rPr>
@@ -3406,7 +3494,7 @@
               <w:lang w:eastAsia="pl-PL"/>
             </w:rPr>
           </w:pPr>
-          <w:hyperlink w:anchor="_Toc531812312" w:history="1">
+          <w:hyperlink w:anchor="_Toc531817548" w:history="1">
             <w:r>
               <w:rPr>
                 <w:rStyle w:val="Hyperlink"/>
@@ -3451,7 +3539,7 @@
                 <w:noProof/>
                 <w:webHidden/>
               </w:rPr>
-              <w:instrText xml:space="preserve"> PAGEREF _Toc531812312 \h </w:instrText>
+              <w:instrText xml:space="preserve"> PAGEREF _Toc531817548 \h </w:instrText>
             </w:r>
             <w:r>
               <w:rPr>
@@ -3471,7 +3559,7 @@
                 <w:noProof/>
                 <w:webHidden/>
               </w:rPr>
-              <w:t>11</w:t>
+              <w:t>12</w:t>
             </w:r>
             <w:r>
               <w:rPr>
@@ -3496,7 +3584,7 @@
               <w:lang w:eastAsia="pl-PL"/>
             </w:rPr>
           </w:pPr>
-          <w:hyperlink w:anchor="_Toc531812313" w:history="1">
+          <w:hyperlink w:anchor="_Toc531817549" w:history="1">
             <w:r>
               <w:rPr>
                 <w:rStyle w:val="Hyperlink"/>
@@ -3541,7 +3629,7 @@
                 <w:noProof/>
                 <w:webHidden/>
               </w:rPr>
-              <w:instrText xml:space="preserve"> PAGEREF _Toc531812313 \h </w:instrText>
+              <w:instrText xml:space="preserve"> PAGEREF _Toc531817549 \h </w:instrText>
             </w:r>
             <w:r>
               <w:rPr>
@@ -3561,7 +3649,7 @@
                 <w:noProof/>
                 <w:webHidden/>
               </w:rPr>
-              <w:t>11</w:t>
+              <w:t>12</w:t>
             </w:r>
             <w:r>
               <w:rPr>
@@ -3586,7 +3674,7 @@
               <w:lang w:eastAsia="pl-PL"/>
             </w:rPr>
           </w:pPr>
-          <w:hyperlink w:anchor="_Toc531812314" w:history="1">
+          <w:hyperlink w:anchor="_Toc531817550" w:history="1">
             <w:r>
               <w:rPr>
                 <w:rStyle w:val="Hyperlink"/>
@@ -3631,7 +3719,7 @@
                 <w:noProof/>
                 <w:webHidden/>
               </w:rPr>
-              <w:instrText xml:space="preserve"> PAGEREF _Toc531812314 \h </w:instrText>
+              <w:instrText xml:space="preserve"> PAGEREF _Toc531817550 \h </w:instrText>
             </w:r>
             <w:r>
               <w:rPr>
@@ -3651,7 +3739,7 @@
                 <w:noProof/>
                 <w:webHidden/>
               </w:rPr>
-              <w:t>11</w:t>
+              <w:t>12</w:t>
             </w:r>
             <w:r>
               <w:rPr>
@@ -3676,24 +3764,7 @@
               <w:lang w:eastAsia="pl-PL"/>
             </w:rPr>
           </w:pPr>
-          <w:hyperlink w:anchor="_Toc531812315" w:history="1">
-            <w:r>
-              <w:rPr>
-                <w:rStyle w:val="Hyperlink"/>
-                <w:noProof/>
-                <w:lang w:val="en-US" w:eastAsia="pl-PL"/>
-              </w:rPr>
-              <w:t>6.</w:t>
-            </w:r>
-            <w:r>
-              <w:rPr>
-                <w:rFonts w:asciiTheme="minorHAnsi" w:eastAsiaTheme="minorEastAsia" w:hAnsiTheme="minorHAnsi"/>
-                <w:noProof/>
-                <w:sz w:val="22"/>
-                <w:lang w:eastAsia="pl-PL"/>
-              </w:rPr>
-              <w:tab/>
-            </w:r>
+          <w:hyperlink w:anchor="_Toc531817551" w:history="1">
             <w:r>
               <w:rPr>
                 <w:rStyle w:val="Hyperlink"/>
@@ -3701,6 +3772,24 @@
                 <w:noProof/>
                 <w:lang w:val="en-US" w:eastAsia="pl-PL"/>
               </w:rPr>
+              <w:t>6.</w:t>
+            </w:r>
+            <w:r>
+              <w:rPr>
+                <w:rFonts w:asciiTheme="minorHAnsi" w:eastAsiaTheme="minorEastAsia" w:hAnsiTheme="minorHAnsi"/>
+                <w:noProof/>
+                <w:sz w:val="22"/>
+                <w:lang w:eastAsia="pl-PL"/>
+              </w:rPr>
+              <w:tab/>
+            </w:r>
+            <w:r>
+              <w:rPr>
+                <w:rStyle w:val="Hyperlink"/>
+                <w:rFonts w:eastAsia="Times New Roman"/>
+                <w:noProof/>
+                <w:lang w:val="en-US" w:eastAsia="pl-PL"/>
+              </w:rPr>
               <w:t>Testy</w:t>
             </w:r>
             <w:r>
@@ -3722,7 +3811,7 @@
                 <w:noProof/>
                 <w:webHidden/>
               </w:rPr>
-              <w:instrText xml:space="preserve"> PAGEREF _Toc531812315 \h </w:instrText>
+              <w:instrText xml:space="preserve"> PAGEREF _Toc531817551 \h </w:instrText>
             </w:r>
             <w:r>
               <w:rPr>
@@ -3742,7 +3831,105 @@
                 <w:noProof/>
                 <w:webHidden/>
               </w:rPr>
-              <w:t>12</w:t>
+              <w:t>13</w:t>
+            </w:r>
+            <w:r>
+              <w:rPr>
+                <w:noProof/>
+                <w:webHidden/>
+              </w:rPr>
+              <w:fldChar w:fldCharType="end"/>
+            </w:r>
+          </w:hyperlink>
+        </w:p>
+        <w:p>
+          <w:pPr>
+            <w:pStyle w:val="TOC2"/>
+            <w:tabs>
+              <w:tab w:val="left" w:pos="880"/>
+              <w:tab w:val="right" w:leader="dot" w:pos="9062"/>
+            </w:tabs>
+            <w:rPr>
+              <w:rFonts w:asciiTheme="minorHAnsi" w:eastAsiaTheme="minorEastAsia" w:hAnsiTheme="minorHAnsi"/>
+              <w:noProof/>
+              <w:sz w:val="22"/>
+              <w:lang w:eastAsia="pl-PL"/>
+            </w:rPr>
+          </w:pPr>
+          <w:hyperlink w:anchor="_Toc531817552" w:history="1">
+            <w:r>
+              <w:rPr>
+                <w:rStyle w:val="Hyperlink"/>
+                <w:noProof/>
+                <w:lang w:val="en-US" w:eastAsia="pl-PL"/>
+              </w:rPr>
+              <w:t>6.1.</w:t>
+            </w:r>
+            <w:r>
+              <w:rPr>
+                <w:rFonts w:asciiTheme="minorHAnsi" w:eastAsiaTheme="minorEastAsia" w:hAnsiTheme="minorHAnsi"/>
+                <w:noProof/>
+                <w:sz w:val="22"/>
+                <w:lang w:eastAsia="pl-PL"/>
+              </w:rPr>
+              <w:tab/>
+            </w:r>
+            <w:r>
+              <w:rPr>
+                <w:rStyle w:val="Hyperlink"/>
+                <w:noProof/>
+                <w:lang w:eastAsia="pl-PL"/>
+              </w:rPr>
+              <w:t>Jednostkowe</w:t>
+            </w:r>
+            <w:r>
+              <w:rPr>
+                <w:rStyle w:val="Hyperlink"/>
+                <w:noProof/>
+                <w:lang w:val="en-US" w:eastAsia="pl-PL"/>
+              </w:rPr>
+              <w:t xml:space="preserve"> – xUnit</w:t>
+            </w:r>
+            <w:r>
+              <w:rPr>
+                <w:noProof/>
+                <w:webHidden/>
+              </w:rPr>
+              <w:tab/>
+            </w:r>
+            <w:r>
+              <w:rPr>
+                <w:noProof/>
+                <w:webHidden/>
+              </w:rPr>
+              <w:fldChar w:fldCharType="begin"/>
+            </w:r>
+            <w:r>
+              <w:rPr>
+                <w:noProof/>
+                <w:webHidden/>
+              </w:rPr>
+              <w:instrText xml:space="preserve"> PAGEREF _Toc531817552 \h </w:instrText>
+            </w:r>
+            <w:r>
+              <w:rPr>
+                <w:noProof/>
+                <w:webHidden/>
+              </w:rPr>
+            </w:r>
+            <w:r>
+              <w:rPr>
+                <w:noProof/>
+                <w:webHidden/>
+              </w:rPr>
+              <w:fldChar w:fldCharType="separate"/>
+            </w:r>
+            <w:r>
+              <w:rPr>
+                <w:noProof/>
+                <w:webHidden/>
+              </w:rPr>
+              <w:t>13</w:t>
             </w:r>
             <w:r>
               <w:rPr>
@@ -3767,7 +3954,7 @@
               <w:lang w:eastAsia="pl-PL"/>
             </w:rPr>
           </w:pPr>
-          <w:hyperlink w:anchor="_Toc531812316" w:history="1">
+          <w:hyperlink w:anchor="_Toc531817553" w:history="1">
             <w:r>
               <w:rPr>
                 <w:rStyle w:val="Hyperlink"/>
@@ -3814,7 +4001,7 @@
                 <w:noProof/>
                 <w:webHidden/>
               </w:rPr>
-              <w:instrText xml:space="preserve"> PAGEREF _Toc531812316 \h </w:instrText>
+              <w:instrText xml:space="preserve"> PAGEREF _Toc531817553 \h </w:instrText>
             </w:r>
             <w:r>
               <w:rPr>
@@ -3834,7 +4021,7 @@
                 <w:noProof/>
                 <w:webHidden/>
               </w:rPr>
-              <w:t>13</w:t>
+              <w:t>14</w:t>
             </w:r>
             <w:r>
               <w:rPr>
@@ -3859,7 +4046,7 @@
               <w:lang w:eastAsia="pl-PL"/>
             </w:rPr>
           </w:pPr>
-          <w:hyperlink w:anchor="_Toc531812317" w:history="1">
+          <w:hyperlink w:anchor="_Toc531817554" w:history="1">
             <w:r>
               <w:rPr>
                 <w:rStyle w:val="Hyperlink"/>
@@ -3904,7 +4091,7 @@
                 <w:noProof/>
                 <w:webHidden/>
               </w:rPr>
-              <w:instrText xml:space="preserve"> PAGEREF _Toc531812317 \h </w:instrText>
+              <w:instrText xml:space="preserve"> PAGEREF _Toc531817554 \h </w:instrText>
             </w:r>
             <w:r>
               <w:rPr>
@@ -3924,7 +4111,7 @@
                 <w:noProof/>
                 <w:webHidden/>
               </w:rPr>
-              <w:t>14</w:t>
+              <w:t>15</w:t>
             </w:r>
             <w:r>
               <w:rPr>
@@ -3973,7 +4160,7 @@
           <w:numId w:val="25"/>
         </w:numPr>
       </w:pPr>
-      <w:bookmarkStart w:id="0" w:name="_Toc531812292"/>
+      <w:bookmarkStart w:id="0" w:name="_Toc531817527"/>
       <w:r>
         <w:lastRenderedPageBreak/>
         <w:t>Wstęp</w:t>
@@ -3988,7 +4175,7 @@
           <w:numId w:val="25"/>
         </w:numPr>
       </w:pPr>
-      <w:bookmarkStart w:id="1" w:name="_Toc531812293"/>
+      <w:bookmarkStart w:id="1" w:name="_Toc531817528"/>
       <w:r>
         <w:t>Uzasadnienie tematu</w:t>
       </w:r>
@@ -4010,7 +4197,7 @@
           <w:numId w:val="25"/>
         </w:numPr>
       </w:pPr>
-      <w:bookmarkStart w:id="2" w:name="_Toc531812294"/>
+      <w:bookmarkStart w:id="2" w:name="_Toc531817529"/>
       <w:r>
         <w:t>Cel pracy</w:t>
       </w:r>
@@ -4038,7 +4225,7 @@
           <w:numId w:val="25"/>
         </w:numPr>
       </w:pPr>
-      <w:bookmarkStart w:id="3" w:name="_Toc531812295"/>
+      <w:bookmarkStart w:id="3" w:name="_Toc531817530"/>
       <w:r>
         <w:t>Zakres prac</w:t>
       </w:r>
@@ -4160,7 +4347,7 @@
           <w:numId w:val="25"/>
         </w:numPr>
       </w:pPr>
-      <w:bookmarkStart w:id="5" w:name="_Toc531812296"/>
+      <w:bookmarkStart w:id="5" w:name="_Toc531817531"/>
       <w:r>
         <w:lastRenderedPageBreak/>
         <w:t>Przegląd istniejących rozwiązań</w:t>
@@ -4189,7 +4376,7 @@
           <w:numId w:val="25"/>
         </w:numPr>
       </w:pPr>
-      <w:bookmarkStart w:id="6" w:name="_Toc531812297"/>
+      <w:bookmarkStart w:id="6" w:name="_Toc531817532"/>
       <w:r>
         <w:t>Standardowe</w:t>
       </w:r>
@@ -4246,146 +4433,6 @@
           </wp:inline>
         </w:drawing>
       </w:r>
-      <w:r>
-        <w:rPr>
-          <w:noProof/>
-          <w:lang w:eastAsia="pl-PL"/>
-        </w:rPr>
-        <mc:AlternateContent>
-          <mc:Choice Requires="wps">
-            <w:drawing>
-              <wp:anchor distT="0" distB="0" distL="114300" distR="114300" simplePos="0" relativeHeight="251660288" behindDoc="0" locked="0" layoutInCell="1" allowOverlap="1" wp14:anchorId="14F74C42" wp14:editId="7D21B92E">
-                <wp:simplePos x="0" y="0"/>
-                <wp:positionH relativeFrom="margin">
-                  <wp:align>center</wp:align>
-                </wp:positionH>
-                <wp:positionV relativeFrom="paragraph">
-                  <wp:posOffset>291465</wp:posOffset>
-                </wp:positionV>
-                <wp:extent cx="4751705" cy="190500"/>
-                <wp:effectExtent l="0" t="0" r="0" b="0"/>
-                <wp:wrapTopAndBottom/>
-                <wp:docPr id="5" name="Text Box 5"/>
-                <wp:cNvGraphicFramePr/>
-                <a:graphic xmlns:a="http://schemas.openxmlformats.org/drawingml/2006/main">
-                  <a:graphicData uri="http://schemas.microsoft.com/office/word/2010/wordprocessingShape">
-                    <wps:wsp>
-                      <wps:cNvSpPr txBox="1"/>
-                      <wps:spPr>
-                        <a:xfrm>
-                          <a:off x="0" y="0"/>
-                          <a:ext cx="4751705" cy="190500"/>
-                        </a:xfrm>
-                        <a:prstGeom prst="rect">
-                          <a:avLst/>
-                        </a:prstGeom>
-                        <a:solidFill>
-                          <a:prstClr val="white"/>
-                        </a:solidFill>
-                        <a:ln>
-                          <a:noFill/>
-                        </a:ln>
-                        <a:effectLst/>
-                      </wps:spPr>
-                      <wps:txbx>
-                        <w:txbxContent>
-                          <w:p>
-                            <w:pPr>
-                              <w:pStyle w:val="Caption"/>
-                              <w:jc w:val="center"/>
-                              <w:rPr>
-                                <w:rFonts w:eastAsia="Times New Roman" w:cs="Times New Roman"/>
-                                <w:noProof/>
-                                <w:color w:val="0000FF"/>
-                                <w:sz w:val="24"/>
-                                <w:szCs w:val="24"/>
-                              </w:rPr>
-                            </w:pPr>
-                            <w:r>
-                              <w:t xml:space="preserve">Rysunek </w:t>
-                            </w:r>
-                            <w:fldSimple w:instr=" SEQ Rysunek \* ARABIC ">
-                              <w:r>
-                                <w:rPr>
-                                  <w:noProof/>
-                                </w:rPr>
-                                <w:t>1</w:t>
-                              </w:r>
-                            </w:fldSimple>
-                            <w:r>
-                              <w:t>. Program telewizyjny - onet.pl</w:t>
-                            </w:r>
-                          </w:p>
-                        </w:txbxContent>
-                      </wps:txbx>
-                      <wps:bodyPr rot="0" spcFirstLastPara="0" vertOverflow="overflow" horzOverflow="overflow" vert="horz" wrap="square" lIns="0" tIns="0" rIns="0" bIns="0" numCol="1" spcCol="0" rtlCol="0" fromWordArt="0" anchor="t" anchorCtr="0" forceAA="0" compatLnSpc="1">
-                        <a:prstTxWarp prst="textNoShape">
-                          <a:avLst/>
-                        </a:prstTxWarp>
-                        <a:noAutofit/>
-                      </wps:bodyPr>
-                    </wps:wsp>
-                  </a:graphicData>
-                </a:graphic>
-                <wp14:sizeRelV relativeFrom="margin">
-                  <wp14:pctHeight>0</wp14:pctHeight>
-                </wp14:sizeRelV>
-              </wp:anchor>
-            </w:drawing>
-          </mc:Choice>
-          <mc:Fallback>
-            <w:pict>
-              <v:shapetype w14:anchorId="14F74C42" id="_x0000_t202" coordsize="21600,21600" o:spt="202" path="m,l,21600r21600,l21600,xe">
-                <v:stroke joinstyle="miter"/>
-                <v:path gradientshapeok="t" o:connecttype="rect"/>
-              </v:shapetype>
-              <v:shape id="Text Box 5" o:spid="_x0000_s1026" type="#_x0000_t202" style="position:absolute;left:0;text-align:left;margin-left:0;margin-top:22.95pt;width:374.15pt;height:15pt;z-index:251660288;visibility:visible;mso-wrap-style:square;mso-height-percent:0;mso-wrap-distance-left:9pt;mso-wrap-distance-top:0;mso-wrap-distance-right:9pt;mso-wrap-distance-bottom:0;mso-position-horizontal:center;mso-position-horizontal-relative:margin;mso-position-vertical:absolute;mso-position-vertical-relative:text;mso-height-percent:0;mso-height-relative:margin;v-text-anchor:top" o:gfxdata="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" stroked="f">
-                <v:textbox inset="0,0,0,0">
-                  <w:txbxContent>
-                    <w:p>
-                      <w:pPr>
-                        <w:pStyle w:val="Caption"/>
-                        <w:jc w:val="center"/>
-                        <w:rPr>
-                          <w:rFonts w:eastAsia="Times New Roman" w:cs="Times New Roman"/>
-                          <w:noProof/>
-                          <w:color w:val="0000FF"/>
-                          <w:sz w:val="24"/>
-                          <w:szCs w:val="24"/>
-                        </w:rPr>
-                      </w:pPr>
-                      <w:r>
-                        <w:t xml:space="preserve">Rysunek </w:t>
-                      </w:r>
-                      <w:fldSimple w:instr=" SEQ Rysunek \* ARABIC ">
-                        <w:r>
-                          <w:rPr>
-                            <w:noProof/>
-                          </w:rPr>
-                          <w:t>1</w:t>
-                        </w:r>
-                      </w:fldSimple>
-                      <w:r>
-                        <w:t>. Program telewizyjny - onet.pl</w:t>
-                      </w:r>
-                    </w:p>
-                  </w:txbxContent>
-                </v:textbox>
-                <w10:wrap type="topAndBottom" anchorx="margin"/>
-              </v:shape>
-            </w:pict>
-          </mc:Fallback>
-        </mc:AlternateContent>
-      </w:r>
-    </w:p>
-    <w:p>
-      <w:pPr>
-        <w:rPr>
-          <w:rFonts w:eastAsia="Times New Roman" w:cs="Times New Roman"/>
-          <w:szCs w:val="24"/>
-          <w:lang w:eastAsia="pl-PL"/>
-        </w:rPr>
-      </w:pPr>
     </w:p>
     <w:p>
       <w:pPr>
@@ -4538,7 +4585,7 @@
           <w:lang w:eastAsia="pl-PL"/>
         </w:rPr>
       </w:pPr>
-      <w:bookmarkStart w:id="7" w:name="_Toc531812298"/>
+      <w:bookmarkStart w:id="7" w:name="_Toc531817533"/>
       <w:r>
         <w:rPr>
           <w:rFonts w:eastAsia="Times New Roman"/>
@@ -4584,7 +4631,7 @@
           <w:lang w:eastAsia="pl-PL"/>
         </w:rPr>
         <w:drawing>
-          <wp:inline distT="0" distB="0" distL="0" distR="0" wp14:anchorId="46E8A33A" wp14:editId="21E70D19">
+          <wp:inline distT="0" distB="0" distL="0" distR="0" wp14:anchorId="46E8A33A" wp14:editId="170F758D">
             <wp:extent cx="4680000" cy="3180873"/>
             <wp:effectExtent l="0" t="0" r="6350" b="635"/>
             <wp:docPr id="10" name="Picture 10"/>
@@ -4779,7 +4826,7 @@
           <w:numId w:val="25"/>
         </w:numPr>
       </w:pPr>
-      <w:bookmarkStart w:id="8" w:name="_Toc531812299"/>
+      <w:bookmarkStart w:id="8" w:name="_Toc531817534"/>
       <w:r>
         <w:lastRenderedPageBreak/>
         <w:t>Serwisy streamingowe</w:t>
@@ -4942,7 +4989,6 @@
       <w:r>
         <w:t xml:space="preserve"> serwis </w:t>
       </w:r>
-      <w:bookmarkStart w:id="9" w:name="_GoBack"/>
       <w:r>
         <w:rPr>
           <w:i/>
@@ -4950,11 +4996,54 @@
         <w:t>WP pilot</w:t>
       </w:r>
       <w:r>
-        <w:t xml:space="preserve"> </w:t>
-      </w:r>
-      <w:bookmarkEnd w:id="9"/>
-      <w:r>
-        <w:t xml:space="preserve">– pozwala on oglądać dokładnie to, co jest aktualnie nadawane w telewizji. Podstawowa oferta 28 kanałów jest dostępna za darmo, pełna wymaga opłat. Wyszukiwarka pozwala znaleźć kanał lub aktualnie nadawany program na podstawie tytułu lub opisu, dostępny jest też podgląd programów na najbliższe godziny. Nadal brakuje możliwości zapamiętania ulubionych kanałów lub programów, nawet po zalogowaniu, a także rekomendacji. </w:t>
+        <w:t xml:space="preserve"> – pozwala on oglądać dokładnie to, co jest aktualnie nadawane w telewizji. Podstawowa oferta 28 kanałów jest dostępna za darmo, pełna wymaga opłat. Wyszukiwarka pozwala znaleźć kanał lub aktualnie nadawany program na podstawie tytułu lub opisu, dostępny jest też podgląd programów na najbliższe godziny. Nadal brakuje możliwości zapamiętania ulubionych kanałów lub programów, nawet po zalogowaniu, a także rekomendacji. </w:t>
+      </w:r>
+    </w:p>
+    <w:p>
+      <w:pPr>
+        <w:pStyle w:val="Paragraph"/>
+      </w:pPr>
+      <w:r>
+        <w:t xml:space="preserve">Przykładem z drugiej strony jest serwis </w:t>
+      </w:r>
+      <w:r>
+        <w:rPr>
+          <w:i/>
+        </w:rPr>
+        <w:t>ipla.tv</w:t>
+      </w:r>
+      <w:r>
+        <w:t>. Dostarcza on ofertę filmów, seriali i programów sportowych uboższą od telewizyjnej, ale dostępną na żądanie, w większości za opłatą, choć częśc programów jest darmowa. Rekomendacje sprowadzają się jedynie do wskazania najpopularniejszych, nie są personalizowane. Podobne możliwości</w:t>
+      </w:r>
+      <w:r>
+        <w:t>, poszerzone o rekomendacje,</w:t>
+      </w:r>
+      <w:r>
+        <w:t xml:space="preserve"> oferują serwisy takie, jak </w:t>
+      </w:r>
+      <w:r>
+        <w:rPr>
+          <w:i/>
+        </w:rPr>
+        <w:t>Netflix</w:t>
+      </w:r>
+      <w:r>
+        <w:t xml:space="preserve">, </w:t>
+      </w:r>
+      <w:r>
+        <w:rPr>
+          <w:i/>
+        </w:rPr>
+        <w:t>Hulu</w:t>
+      </w:r>
+      <w:r>
+        <w:t xml:space="preserve">, czy </w:t>
+      </w:r>
+      <w:r>
+        <w:rPr>
+          <w:i/>
+        </w:rPr>
+        <w:t xml:space="preserve">Amazon Video. </w:t>
       </w:r>
     </w:p>
     <w:p>
@@ -4972,13 +5061,6 @@
         </w:rPr>
         <w:br w:type="page"/>
       </w:r>
-      <w:r>
-        <w:rPr>
-          <w:lang w:eastAsia="pl-PL"/>
-        </w:rPr>
-        <w:lastRenderedPageBreak/>
-        <w:tab/>
-      </w:r>
     </w:p>
     <w:p>
       <w:pPr>
@@ -4988,8 +5070,116 @@
           <w:numId w:val="25"/>
         </w:numPr>
       </w:pPr>
-      <w:bookmarkStart w:id="10" w:name="_Toc531812300"/>
-      <w:r>
+      <w:bookmarkStart w:id="9" w:name="_Toc531817535"/>
+      <w:r>
+        <w:lastRenderedPageBreak/>
+        <w:t>Filmweb</w:t>
+      </w:r>
+      <w:bookmarkEnd w:id="9"/>
+    </w:p>
+    <w:p>
+      <w:pPr>
+        <w:jc w:val="center"/>
+      </w:pPr>
+      <w:r>
+        <w:drawing>
+          <wp:inline distT="0" distB="0" distL="0" distR="0" wp14:anchorId="12FE3BB1" wp14:editId="291A0923">
+            <wp:extent cx="4680000" cy="3227302"/>
+            <wp:effectExtent l="0" t="0" r="6350" b="0"/>
+            <wp:docPr id="6" name="Picture 6"/>
+            <wp:cNvGraphicFramePr>
+              <a:graphicFrameLocks xmlns:a="http://schemas.openxmlformats.org/drawingml/2006/main" noChangeAspect="1"/>
+            </wp:cNvGraphicFramePr>
+            <a:graphic xmlns:a="http://schemas.openxmlformats.org/drawingml/2006/main">
+              <a:graphicData uri="http://schemas.openxmlformats.org/drawingml/2006/picture">
+                <pic:pic xmlns:pic="http://schemas.openxmlformats.org/drawingml/2006/picture">
+                  <pic:nvPicPr>
+                    <pic:cNvPr id="1" name=""/>
+                    <pic:cNvPicPr/>
+                  </pic:nvPicPr>
+                  <pic:blipFill>
+                    <a:blip r:embed="rId22"/>
+                    <a:stretch>
+                      <a:fillRect/>
+                    </a:stretch>
+                  </pic:blipFill>
+                  <pic:spPr>
+                    <a:xfrm>
+                      <a:off x="0" y="0"/>
+                      <a:ext cx="4680000" cy="3227302"/>
+                    </a:xfrm>
+                    <a:prstGeom prst="rect">
+                      <a:avLst/>
+                    </a:prstGeom>
+                  </pic:spPr>
+                </pic:pic>
+              </a:graphicData>
+            </a:graphic>
+          </wp:inline>
+        </w:drawing>
+      </w:r>
+    </w:p>
+    <w:p>
+      <w:pPr>
+        <w:pStyle w:val="Paragraph"/>
+      </w:pPr>
+      <w:r>
+        <w:t xml:space="preserve">Polski </w:t>
+      </w:r>
+      <w:r>
+        <w:rPr>
+          <w:i/>
+        </w:rPr>
+        <w:t>Filmweb</w:t>
+      </w:r>
+      <w:r>
+        <w:t xml:space="preserve"> jest dość unikalnym przypadkiem, który wydaje się oferować wszystko, czego można by wymagać.</w:t>
+      </w:r>
+      <w:r>
+        <w:t xml:space="preserve"> </w:t>
+      </w:r>
+      <w:r>
+        <w:t>Rekomendacje uwzględniające preferencje użytkownika i aktualny program, możliwość wyszukiwania na podstawie różnych cech, filtrowania kanałów wg dostawców i tematycznie.</w:t>
+      </w:r>
+    </w:p>
+    <w:p>
+      <w:pPr>
+        <w:pStyle w:val="Paragraph"/>
+      </w:pPr>
+      <w:r>
+        <w:t xml:space="preserve">Brakuje jednak kilku elementów, po pierwsze programów sportowych, popularnonaukowych czy ogólnie niezwiązanych ze światem filmów. Nie powinno to być zaskoczeniem, biorąc pod uwagę to, że Filmweb od początku skupiony był, jak sama nazwa wskazuje, na filmach, częściowo także na serialach. Jest to jednak funkcjonalność, która ma duże znaczenie dla wielu użytkowników. </w:t>
+      </w:r>
+    </w:p>
+    <w:p>
+      <w:pPr>
+        <w:pStyle w:val="Paragraph"/>
+      </w:pPr>
+      <w:r>
+        <w:t xml:space="preserve">Poza tym brakuje powiadomień. Dostępne są powiadomienia dotyczące aktywności w serwisie – opublikowanych recenzji, dyskusji na forach itd., ale nic związanego z programem telewizyjnym. Poza tym, nawet te powiadomienia, które są dostępne, wykorzystują e-mail lub komunikator GG zamiast korzystania z </w:t>
+      </w:r>
+      <w:r>
+        <w:t xml:space="preserve">nowszych technologii powiadomień push – przez przeglądarkę lub aplikację mobilną. </w:t>
+      </w:r>
+    </w:p>
+    <w:p>
+      <w:pPr>
+        <w:jc w:val="left"/>
+      </w:pPr>
+      <w:r>
+        <w:br w:type="page"/>
+      </w:r>
+    </w:p>
+    <w:p>
+      <w:pPr>
+        <w:pStyle w:val="Heading2"/>
+        <w:numPr>
+          <w:ilvl w:val="1"/>
+          <w:numId w:val="25"/>
+        </w:numPr>
+      </w:pPr>
+      <w:bookmarkStart w:id="10" w:name="_Toc531817536"/>
+      <w:r>
+        <w:lastRenderedPageBreak/>
         <w:t>Tabela porównawcza</w:t>
       </w:r>
       <w:bookmarkEnd w:id="10"/>
@@ -9574,6 +9764,7 @@
           <w:b/>
           <w:lang w:eastAsia="pl-PL"/>
         </w:rPr>
+        <w:lastRenderedPageBreak/>
         <w:t>Uwagi</w:t>
       </w:r>
       <w:r>
@@ -9676,7 +9867,7 @@
           <w:szCs w:val="24"/>
           <w:lang w:eastAsia="pl-PL"/>
         </w:rPr>
-        <w:t>pilot.wp.pl ma darmowy zestaw 28 kanałów, ipla.tv pozwala za darmo obejrzeć tylko pojedyncze programy (głównie informacyjne). popcornflix.com jest darmowy, ale dostępne treści są ograniczone do tych mniej popularnych</w:t>
+        <w:t>pilot.wp.pl ma darmowy zestaw kanałów, ipla.tv pozwala za darmo obejrzeć tylko pojedyncze programy (głównie informacyjne). popcornflix.com jest darmowy, ale dostępne treści są ograniczone do tych mniej popularnych</w:t>
       </w:r>
       <w:bookmarkEnd w:id="14"/>
     </w:p>
@@ -9695,7 +9886,7 @@
           <w:numId w:val="25"/>
         </w:numPr>
       </w:pPr>
-      <w:bookmarkStart w:id="15" w:name="_Toc531812301"/>
+      <w:bookmarkStart w:id="15" w:name="_Toc531817537"/>
       <w:r>
         <w:t>Wnioski</w:t>
       </w:r>
@@ -9708,7 +9899,7 @@
       <w:r>
         <w:t>Funkcjonalność dotyczącą rekomendacji i programu w pewien sposób łączy serwis Filmweb (</w:t>
       </w:r>
-      <w:hyperlink r:id="rId22" w:history="1">
+      <w:hyperlink r:id="rId23" w:history="1">
         <w:r>
           <w:rPr>
             <w:color w:val="0000FF"/>
@@ -9754,7 +9945,7 @@
           <w:lang w:eastAsia="pl-PL"/>
         </w:rPr>
       </w:pPr>
-      <w:bookmarkStart w:id="16" w:name="_Toc531812302"/>
+      <w:bookmarkStart w:id="16" w:name="_Toc531817538"/>
       <w:r>
         <w:rPr>
           <w:rFonts w:eastAsia="Times New Roman"/>
@@ -9784,7 +9975,7 @@
           <w:lang w:eastAsia="pl-PL"/>
         </w:rPr>
       </w:pPr>
-      <w:bookmarkStart w:id="17" w:name="_Toc531812303"/>
+      <w:bookmarkStart w:id="17" w:name="_Toc531817539"/>
       <w:r>
         <w:rPr>
           <w:rFonts w:eastAsia="Times New Roman"/>
@@ -9799,7 +9990,10 @@
         <w:pStyle w:val="Paragraph"/>
       </w:pPr>
       <w:r>
-        <w:t>Obecnie nie ma na rynku żadnego rozwiązania, które pozwalałoby stwierdzić który z aktualnie nadawanych programów zainteresowałby użytkownika. Takie rozwiązanie jest potrzebne, ze względu na dużą liczbę możliwości, która sprawia że ręczne szukanie jest niewygodne.</w:t>
+        <w:t xml:space="preserve">Obecnie nie ma na rynku żadnego rozwiązania, które pozwalałoby stwierdzić który z aktualnie nadawanych programów zainteresowałby użytkownika. Takie rozwiązanie jest potrzebne, ze względu na dużą liczbę możliwości, która sprawia że </w:t>
+      </w:r>
+      <w:r>
+        <w:t>ręczne szukanie jest niewygodne, a wielu użytkowników szuka „czegoś do oglądania na wieczór”, bardziej niż konkretnego programu.</w:t>
       </w:r>
     </w:p>
     <w:p>
@@ -9814,7 +10008,7 @@
           <w:lang w:eastAsia="pl-PL"/>
         </w:rPr>
       </w:pPr>
-      <w:bookmarkStart w:id="18" w:name="_Toc531812304"/>
+      <w:bookmarkStart w:id="18" w:name="_Toc531817540"/>
       <w:commentRangeStart w:id="19"/>
       <w:r>
         <w:rPr>
@@ -9839,7 +10033,13 @@
         <w:pStyle w:val="Paragraph"/>
       </w:pPr>
       <w:r>
-        <w:t>Aplikacja ma łączyć w sobie rozwiązania z silników rekomendacji i statycznych programów TV. Dzięki temu użytkownicy będą mogli dowiedzieć się jaki interesujący ich program jest nadawany, w momencie kiedy jest nadawany. To pozwoli im skupić się na oglądanym programie, zamiast na poszukiwaniach.</w:t>
+        <w:t xml:space="preserve">Aplikacja ma łączyć w sobie rozwiązania z silników rekomendacji i </w:t>
+      </w:r>
+      <w:r>
+        <w:t>standardowych</w:t>
+      </w:r>
+      <w:r>
+        <w:t xml:space="preserve"> programów TV. Dzięki temu użytkownicy będą mogli dowiedzieć się jaki interesujący ich program jest nadawany, w momencie kiedy jest nadawany. To pozwoli im skupić się na oglądanym programie, zamiast na poszukiwaniach.</w:t>
       </w:r>
     </w:p>
     <w:p>
@@ -9847,8 +10047,60 @@
         <w:pStyle w:val="Paragraph"/>
       </w:pPr>
       <w:r>
-        <w:t xml:space="preserve">Profil użytkownika przechowujemy w formie list interesujących go programów, cech charakterystycznych tych programów, śledzonych seriali i dostępnych mu kanałów. </w:t>
-      </w:r>
+        <w:t>Rekomendacje generowane są na podstawie cech charakterystycznych programów, do tych zaliczamy:</w:t>
+      </w:r>
+    </w:p>
+    <w:p>
+      <w:pPr>
+        <w:pStyle w:val="ListParagraph"/>
+        <w:numPr>
+          <w:ilvl w:val="0"/>
+          <w:numId w:val="27"/>
+        </w:numPr>
+      </w:pPr>
+      <w:r>
+        <w:t>Osoby pracujące przy produkcji programu (aktorzy, reżyserowie, prezenterzy, scenarzyści, w przypadku transmisji sportowych – grające drużyny, w przypadku programów muzycznych – wykonawcy, itd.)</w:t>
+      </w:r>
+    </w:p>
+    <w:p>
+      <w:pPr>
+        <w:pStyle w:val="ListParagraph"/>
+        <w:numPr>
+          <w:ilvl w:val="0"/>
+          <w:numId w:val="27"/>
+        </w:numPr>
+      </w:pPr>
+      <w:r>
+        <w:t>Kategorie (dla filmów i seriali są to, np. thriller, fantasy, komedia, dokument; dla sportu dyscyplina i ranga zawodów – liga, puchar)</w:t>
+      </w:r>
+    </w:p>
+    <w:p>
+      <w:pPr>
+        <w:pStyle w:val="ListParagraph"/>
+        <w:numPr>
+          <w:ilvl w:val="0"/>
+          <w:numId w:val="27"/>
+        </w:numPr>
+      </w:pPr>
+      <w:r>
+        <w:t xml:space="preserve">Zawarte w tekstowym opisie programu słowa </w:t>
+      </w:r>
+      <w:commentRangeStart w:id="20"/>
+      <w:r>
+        <w:t>kluczowe</w:t>
+      </w:r>
+      <w:commentRangeEnd w:id="20"/>
+      <w:r>
+        <w:rPr>
+          <w:rStyle w:val="CommentReference"/>
+        </w:rPr>
+        <w:commentReference w:id="20"/>
+      </w:r>
+      <w:r>
+        <w:t xml:space="preserve">. </w:t>
+      </w:r>
+      <w:bookmarkStart w:id="21" w:name="_GoBack"/>
+      <w:bookmarkEnd w:id="21"/>
     </w:p>
     <w:p>
       <w:pPr>
@@ -9862,7 +10114,7 @@
           <w:lang w:eastAsia="pl-PL"/>
         </w:rPr>
       </w:pPr>
-      <w:bookmarkStart w:id="20" w:name="_Toc531812305"/>
+      <w:bookmarkStart w:id="22" w:name="_Toc531817541"/>
       <w:r>
         <w:rPr>
           <w:rFonts w:eastAsia="Times New Roman"/>
@@ -9870,7 +10122,7 @@
         </w:rPr>
         <w:t>Wymagania funkcjonalne</w:t>
       </w:r>
-      <w:bookmarkEnd w:id="20"/>
+      <w:bookmarkEnd w:id="22"/>
     </w:p>
     <w:p>
       <w:pPr>
@@ -10145,6 +10397,7 @@
           <w:szCs w:val="24"/>
           <w:lang w:eastAsia="pl-PL"/>
         </w:rPr>
+        <w:lastRenderedPageBreak/>
         <w:t>ST-010: Jako użytkownik chcę potwierdzić lub odrzucić rekomendację, żeby otrzymywać dokładniejsze wyniki</w:t>
       </w:r>
     </w:p>
@@ -10217,7 +10470,7 @@
           <w:lang w:eastAsia="pl-PL"/>
         </w:rPr>
       </w:pPr>
-      <w:bookmarkStart w:id="21" w:name="_Toc531812306"/>
+      <w:bookmarkStart w:id="23" w:name="_Toc531817542"/>
       <w:r>
         <w:rPr>
           <w:rFonts w:eastAsia="Times New Roman"/>
@@ -10226,7 +10479,7 @@
         <w:lastRenderedPageBreak/>
         <w:t>Projekt aplikacji</w:t>
       </w:r>
-      <w:bookmarkEnd w:id="21"/>
+      <w:bookmarkEnd w:id="23"/>
       <w:r>
         <w:rPr>
           <w:rFonts w:eastAsia="Times New Roman"/>
@@ -10247,7 +10500,7 @@
           <w:lang w:eastAsia="pl-PL"/>
         </w:rPr>
       </w:pPr>
-      <w:bookmarkStart w:id="22" w:name="_Toc531812307"/>
+      <w:bookmarkStart w:id="24" w:name="_Toc531817543"/>
       <w:r>
         <w:rPr>
           <w:rFonts w:eastAsia="Times New Roman"/>
@@ -10255,7 +10508,7 @@
         </w:rPr>
         <w:t>Baza danych</w:t>
       </w:r>
-      <w:bookmarkEnd w:id="22"/>
+      <w:bookmarkEnd w:id="24"/>
     </w:p>
     <w:p>
       <w:pPr>
@@ -10269,7 +10522,7 @@
         </w:rPr>
         <w:pict w14:anchorId="21EF8DA8">
           <v:shape id="_x0000_i1026" type="#_x0000_t75" style="width:453pt;height:321.75pt">
-            <v:imagedata r:id="rId23" o:title="erd(1)"/>
+            <v:imagedata r:id="rId24" o:title="erd(1)"/>
           </v:shape>
         </w:pict>
       </w:r>
@@ -10286,7 +10539,7 @@
           <w:lang w:eastAsia="pl-PL"/>
         </w:rPr>
       </w:pPr>
-      <w:bookmarkStart w:id="23" w:name="_Toc531812308"/>
+      <w:bookmarkStart w:id="25" w:name="_Toc531817544"/>
       <w:r>
         <w:rPr>
           <w:rFonts w:eastAsia="Times New Roman"/>
@@ -10294,7 +10547,7 @@
         </w:rPr>
         <w:t>Prototyp interfejsu</w:t>
       </w:r>
-      <w:bookmarkEnd w:id="23"/>
+      <w:bookmarkEnd w:id="25"/>
     </w:p>
     <w:p>
       <w:pPr>
@@ -10321,7 +10574,7 @@
           <w:lang w:eastAsia="pl-PL"/>
         </w:rPr>
       </w:pPr>
-      <w:bookmarkStart w:id="24" w:name="_Toc531812309"/>
+      <w:bookmarkStart w:id="26" w:name="_Toc531817545"/>
       <w:r>
         <w:rPr>
           <w:rFonts w:eastAsia="Times New Roman"/>
@@ -10329,7 +10582,7 @@
         </w:rPr>
         <w:t>Architektura aplikacji</w:t>
       </w:r>
-      <w:bookmarkEnd w:id="24"/>
+      <w:bookmarkEnd w:id="26"/>
     </w:p>
     <w:p>
       <w:pPr>
@@ -10362,7 +10615,7 @@
           <w:lang w:eastAsia="pl-PL"/>
         </w:rPr>
       </w:pPr>
-      <w:bookmarkStart w:id="25" w:name="_Toc531812310"/>
+      <w:bookmarkStart w:id="27" w:name="_Toc531817546"/>
       <w:r>
         <w:rPr>
           <w:rFonts w:eastAsia="Times New Roman"/>
@@ -10371,7 +10624,7 @@
         <w:lastRenderedPageBreak/>
         <w:t>Implementacja</w:t>
       </w:r>
-      <w:bookmarkEnd w:id="25"/>
+      <w:bookmarkEnd w:id="27"/>
     </w:p>
     <w:p>
       <w:pPr>
@@ -10384,14 +10637,14 @@
           <w:lang w:eastAsia="pl-PL"/>
         </w:rPr>
       </w:pPr>
-      <w:bookmarkStart w:id="26" w:name="_Toc531812311"/>
+      <w:bookmarkStart w:id="28" w:name="_Toc531817547"/>
       <w:r>
         <w:rPr>
           <w:lang w:eastAsia="pl-PL"/>
         </w:rPr>
         <w:t>Zastosowane narzędzia</w:t>
       </w:r>
-      <w:bookmarkEnd w:id="26"/>
+      <w:bookmarkEnd w:id="28"/>
     </w:p>
     <w:p>
       <w:pPr>
@@ -10404,14 +10657,14 @@
           <w:lang w:eastAsia="pl-PL"/>
         </w:rPr>
       </w:pPr>
-      <w:bookmarkStart w:id="27" w:name="_Toc531812312"/>
+      <w:bookmarkStart w:id="29" w:name="_Toc531817548"/>
       <w:r>
         <w:rPr>
           <w:lang w:eastAsia="pl-PL"/>
         </w:rPr>
         <w:t>Azure</w:t>
       </w:r>
-      <w:bookmarkEnd w:id="27"/>
+      <w:bookmarkEnd w:id="29"/>
     </w:p>
     <w:p>
       <w:pPr>
@@ -10424,14 +10677,14 @@
           <w:lang w:eastAsia="pl-PL"/>
         </w:rPr>
       </w:pPr>
-      <w:bookmarkStart w:id="28" w:name="_Toc531812313"/>
+      <w:bookmarkStart w:id="30" w:name="_Toc531817549"/>
       <w:r>
         <w:rPr>
           <w:lang w:eastAsia="pl-PL"/>
         </w:rPr>
         <w:t>ASP.NET Web API</w:t>
       </w:r>
-      <w:bookmarkEnd w:id="28"/>
+      <w:bookmarkEnd w:id="30"/>
     </w:p>
     <w:p>
       <w:pPr>
@@ -10444,43 +10697,14 @@
           <w:lang w:eastAsia="pl-PL"/>
         </w:rPr>
       </w:pPr>
-      <w:bookmarkStart w:id="29" w:name="_Toc531812314"/>
+      <w:bookmarkStart w:id="31" w:name="_Toc531817550"/>
       <w:r>
         <w:rPr>
           <w:lang w:eastAsia="pl-PL"/>
         </w:rPr>
         <w:t>Angular 6</w:t>
       </w:r>
-      <w:bookmarkEnd w:id="29"/>
-    </w:p>
-    <w:p>
-      <w:pPr>
-        <w:pStyle w:val="Heading1"/>
-        <w:numPr>
-          <w:ilvl w:val="0"/>
-          <w:numId w:val="25"/>
-        </w:numPr>
-        <w:rPr>
-          <w:lang w:val="en-US" w:eastAsia="pl-PL"/>
-        </w:rPr>
-      </w:pPr>
-      <w:r>
-        <w:rPr>
-          <w:rFonts w:eastAsia="Times New Roman"/>
-          <w:lang w:val="en-US" w:eastAsia="pl-PL"/>
-        </w:rPr>
-        <w:br w:type="page"/>
-      </w:r>
-      <w:bookmarkStart w:id="30" w:name="_Toc531812315"/>
-      <w:r>
-        <w:rPr>
-          <w:rFonts w:eastAsia="Times New Roman"/>
-          <w:lang w:val="en-US" w:eastAsia="pl-PL"/>
-        </w:rPr>
-        <w:lastRenderedPageBreak/>
-        <w:t>Testy</w:t>
-      </w:r>
-      <w:bookmarkEnd w:id="30"/>
+      <w:bookmarkEnd w:id="31"/>
     </w:p>
     <w:p>
       <w:pPr>
@@ -10501,7 +10725,63 @@
         </w:rPr>
         <w:br w:type="page"/>
       </w:r>
-      <w:bookmarkStart w:id="31" w:name="_Toc531812316"/>
+      <w:bookmarkStart w:id="32" w:name="_Toc531817551"/>
+      <w:r>
+        <w:rPr>
+          <w:rFonts w:eastAsia="Times New Roman"/>
+          <w:lang w:val="en-US" w:eastAsia="pl-PL"/>
+        </w:rPr>
+        <w:lastRenderedPageBreak/>
+        <w:t>Testy</w:t>
+      </w:r>
+      <w:bookmarkEnd w:id="32"/>
+    </w:p>
+    <w:p>
+      <w:pPr>
+        <w:pStyle w:val="Heading2"/>
+        <w:numPr>
+          <w:ilvl w:val="1"/>
+          <w:numId w:val="25"/>
+        </w:numPr>
+        <w:rPr>
+          <w:lang w:val="en-US" w:eastAsia="pl-PL"/>
+        </w:rPr>
+      </w:pPr>
+      <w:bookmarkStart w:id="33" w:name="_Toc531817552"/>
+      <w:r>
+        <w:rPr>
+          <w:lang w:eastAsia="pl-PL"/>
+        </w:rPr>
+        <w:t>Jednostkowe</w:t>
+      </w:r>
+      <w:r>
+        <w:rPr>
+          <w:lang w:val="en-US" w:eastAsia="pl-PL"/>
+        </w:rPr>
+        <w:t xml:space="preserve"> – xUnit</w:t>
+      </w:r>
+      <w:bookmarkEnd w:id="33"/>
+    </w:p>
+    <w:p>
+      <w:pPr>
+        <w:pStyle w:val="Heading1"/>
+        <w:numPr>
+          <w:ilvl w:val="0"/>
+          <w:numId w:val="25"/>
+        </w:numPr>
+        <w:rPr>
+          <w:rFonts w:eastAsia="Times New Roman"/>
+          <w:lang w:val="en-US" w:eastAsia="pl-PL"/>
+        </w:rPr>
+      </w:pPr>
+      <w:r>
+        <w:rPr>
+          <w:rFonts w:eastAsia="Times New Roman"/>
+          <w:lang w:val="en-US" w:eastAsia="pl-PL"/>
+        </w:rPr>
+        <w:br w:type="page"/>
+      </w:r>
+      <w:bookmarkStart w:id="34" w:name="_Toc531817553"/>
       <w:r>
         <w:rPr>
           <w:rFonts w:eastAsia="Times New Roman"/>
@@ -10510,7 +10790,7 @@
         <w:lastRenderedPageBreak/>
         <w:t>Podsumowanie</w:t>
       </w:r>
-      <w:bookmarkEnd w:id="31"/>
+      <w:bookmarkEnd w:id="34"/>
     </w:p>
     <w:p>
       <w:pPr>
@@ -10526,7 +10806,7 @@
         <w:br w:type="page"/>
       </w:r>
     </w:p>
-    <w:bookmarkStart w:id="32" w:name="_Toc531812317" w:displacedByCustomXml="next"/>
+    <w:bookmarkStart w:id="35" w:name="_Toc531817554" w:displacedByCustomXml="next"/>
     <w:sdt>
       <w:sdtPr>
         <w:rPr>
@@ -10559,7 +10839,7 @@
             </w:rPr>
             <w:t>Bibliografia</w:t>
           </w:r>
-          <w:bookmarkEnd w:id="32"/>
+          <w:bookmarkEnd w:id="35"/>
         </w:p>
         <w:sdt>
           <w:sdtPr>
@@ -10616,7 +10896,7 @@
       </w:pPr>
     </w:p>
     <w:sectPr>
-      <w:footerReference w:type="default" r:id="rId24"/>
+      <w:footerReference w:type="default" r:id="rId25"/>
       <w:pgSz w:w="11906" w:h="16838"/>
       <w:pgMar w:top="1417" w:right="1417" w:bottom="1417" w:left="1417" w:header="708" w:footer="708" w:gutter="0"/>
       <w:cols w:space="708"/>
@@ -10654,6 +10934,22 @@
       </w:r>
     </w:p>
   </w:comment>
+  <w:comment w:id="20" w:author="Przemysław Zender" w:date="2018-12-06T00:04:00Z" w:initials="PZ">
+    <w:p>
+      <w:pPr>
+        <w:pStyle w:val="CommentText"/>
+      </w:pPr>
+      <w:r>
+        <w:rPr>
+          <w:rStyle w:val="CommentReference"/>
+        </w:rPr>
+        <w:annotationRef/>
+      </w:r>
+      <w:r>
+        <w:t>Pozwala wychwycić tematyczne podobieństwa nawet jeśli na pierwszy rzut oka nie są widoczne</w:t>
+      </w:r>
+    </w:p>
+  </w:comment>
 </w:comments>
 </file>
 
@@ -10661,6 +10957,7 @@
 <w15:commentsEx xmlns:wpc="http://schemas.microsoft.com/office/word/2010/wordprocessingCanvas" xmlns:mc="http://schemas.openxmlformats.org/markup-compatibility/2006" xmlns:o="urn:schemas-microsoft-com:office:office" xmlns:r="http://schemas.openxmlformats.org/officeDocument/2006/relationships" xmlns:m="http://schemas.openxmlformats.org/officeDocument/2006/math" xmlns:v="urn:schemas-microsoft-com:vml" xmlns:wp14="http://schemas.microsoft.com/office/word/2010/wordprocessingDrawing" xmlns:wp="http://schemas.openxmlformats.org/drawingml/2006/wordprocessingDrawing" xmlns:w10="urn:schemas-microsoft-com:office:word" xmlns:w="http://schemas.openxmlformats.org/wordprocessingml/2006/main" xmlns:w14="http://schemas.microsoft.com/office/word/2010/wordml" xmlns:w15="http://schemas.microsoft.com/office/word/2012/wordml" xmlns:wpg="http://schemas.microsoft.com/office/word/2010/wordprocessingGroup" xmlns:wpi="http://schemas.microsoft.com/office/word/2010/wordprocessingInk" xmlns:wne="http://schemas.microsoft.com/office/word/2006/wordml" xmlns:wps="http://schemas.microsoft.com/office/word/2010/wordprocessingShape" mc:Ignorable="w14 w15 wp14">
   <w15:commentEx w15:paraId="747BA92E" w15:done="0"/>
   <w15:commentEx w15:paraId="47164831" w15:done="0"/>
+  <w15:commentEx w15:paraId="5A659606" w15:done="0"/>
 </w15:commentsEx>
 </file>
 
@@ -10723,7 +11020,7 @@
           <w:rPr>
             <w:noProof/>
           </w:rPr>
-          <w:t>14</w:t>
+          <w:t>8</w:t>
         </w:r>
         <w:r>
           <w:rPr>
@@ -11948,6 +12245,119 @@
     </w:lvl>
   </w:abstractNum>
   <w:abstractNum w:abstractNumId="9">
+    <w:nsid w:val="28421CD6"/>
+    <w:multiLevelType w:val="hybridMultilevel"/>
+    <w:tmpl w:val="DFF2FDBC"/>
+    <w:lvl w:ilvl="0" w:tplc="04150001">
+      <w:start w:val="1"/>
+      <w:numFmt w:val="bullet"/>
+      <w:lvlText w:val=""/>
+      <w:lvlJc w:val="left"/>
+      <w:pPr>
+        <w:ind w:left="1069" w:hanging="360"/>
+      </w:pPr>
+      <w:rPr>
+        <w:rFonts w:ascii="Symbol" w:hAnsi="Symbol" w:hint="default"/>
+      </w:rPr>
+    </w:lvl>
+    <w:lvl w:ilvl="1" w:tplc="04150003" w:tentative="1">
+      <w:start w:val="1"/>
+      <w:numFmt w:val="bullet"/>
+      <w:lvlText w:val="o"/>
+      <w:lvlJc w:val="left"/>
+      <w:pPr>
+        <w:ind w:left="1789" w:hanging="360"/>
+      </w:pPr>
+      <w:rPr>
+        <w:rFonts w:ascii="Courier New" w:hAnsi="Courier New" w:cs="Courier New" w:hint="default"/>
+      </w:rPr>
+    </w:lvl>
+    <w:lvl w:ilvl="2" w:tplc="04150005" w:tentative="1">
+      <w:start w:val="1"/>
+      <w:numFmt w:val="bullet"/>
+      <w:lvlText w:val=""/>
+      <w:lvlJc w:val="left"/>
+      <w:pPr>
+        <w:ind w:left="2509" w:hanging="360"/>
+      </w:pPr>
+      <w:rPr>
+        <w:rFonts w:ascii="Wingdings" w:hAnsi="Wingdings" w:hint="default"/>
+      </w:rPr>
+    </w:lvl>
+    <w:lvl w:ilvl="3" w:tplc="04150001" w:tentative="1">
+      <w:start w:val="1"/>
+      <w:numFmt w:val="bullet"/>
+      <w:lvlText w:val=""/>
+      <w:lvlJc w:val="left"/>
+      <w:pPr>
+        <w:ind w:left="3229" w:hanging="360"/>
+      </w:pPr>
+      <w:rPr>
+        <w:rFonts w:ascii="Symbol" w:hAnsi="Symbol" w:hint="default"/>
+      </w:rPr>
+    </w:lvl>
+    <w:lvl w:ilvl="4" w:tplc="04150003" w:tentative="1">
+      <w:start w:val="1"/>
+      <w:numFmt w:val="bullet"/>
+      <w:lvlText w:val="o"/>
+      <w:lvlJc w:val="left"/>
+      <w:pPr>
+        <w:ind w:left="3949" w:hanging="360"/>
+      </w:pPr>
+      <w:rPr>
+        <w:rFonts w:ascii="Courier New" w:hAnsi="Courier New" w:cs="Courier New" w:hint="default"/>
+      </w:rPr>
+    </w:lvl>
+    <w:lvl w:ilvl="5" w:tplc="04150005" w:tentative="1">
+      <w:start w:val="1"/>
+      <w:numFmt w:val="bullet"/>
+      <w:lvlText w:val=""/>
+      <w:lvlJc w:val="left"/>
+      <w:pPr>
+        <w:ind w:left="4669" w:hanging="360"/>
+      </w:pPr>
+      <w:rPr>
+        <w:rFonts w:ascii="Wingdings" w:hAnsi="Wingdings" w:hint="default"/>
+      </w:rPr>
+    </w:lvl>
+    <w:lvl w:ilvl="6" w:tplc="04150001" w:tentative="1">
+      <w:start w:val="1"/>
+      <w:numFmt w:val="bullet"/>
+      <w:lvlText w:val=""/>
+      <w:lvlJc w:val="left"/>
+      <w:pPr>
+        <w:ind w:left="5389" w:hanging="360"/>
+      </w:pPr>
+      <w:rPr>
+        <w:rFonts w:ascii="Symbol" w:hAnsi="Symbol" w:hint="default"/>
+      </w:rPr>
+    </w:lvl>
+    <w:lvl w:ilvl="7" w:tplc="04150003" w:tentative="1">
+      <w:start w:val="1"/>
+      <w:numFmt w:val="bullet"/>
+      <w:lvlText w:val="o"/>
+      <w:lvlJc w:val="left"/>
+      <w:pPr>
+        <w:ind w:left="6109" w:hanging="360"/>
+      </w:pPr>
+      <w:rPr>
+        <w:rFonts w:ascii="Courier New" w:hAnsi="Courier New" w:cs="Courier New" w:hint="default"/>
+      </w:rPr>
+    </w:lvl>
+    <w:lvl w:ilvl="8" w:tplc="04150005" w:tentative="1">
+      <w:start w:val="1"/>
+      <w:numFmt w:val="bullet"/>
+      <w:lvlText w:val=""/>
+      <w:lvlJc w:val="left"/>
+      <w:pPr>
+        <w:ind w:left="6829" w:hanging="360"/>
+      </w:pPr>
+      <w:rPr>
+        <w:rFonts w:ascii="Wingdings" w:hAnsi="Wingdings" w:hint="default"/>
+      </w:rPr>
+    </w:lvl>
+  </w:abstractNum>
+  <w:abstractNum w:abstractNumId="10">
     <w:nsid w:val="2F092976"/>
     <w:multiLevelType w:val="hybridMultilevel"/>
     <w:tmpl w:val="9788DB48"/>
@@ -12060,7 +12470,7 @@
       </w:rPr>
     </w:lvl>
   </w:abstractNum>
-  <w:abstractNum w:abstractNumId="10">
+  <w:abstractNum w:abstractNumId="11">
     <w:nsid w:val="31537C40"/>
     <w:multiLevelType w:val="hybridMultilevel"/>
     <w:tmpl w:val="11CC007A"/>
@@ -12173,7 +12583,7 @@
       </w:rPr>
     </w:lvl>
   </w:abstractNum>
-  <w:abstractNum w:abstractNumId="11">
+  <w:abstractNum w:abstractNumId="12">
     <w:nsid w:val="31764BAA"/>
     <w:multiLevelType w:val="multilevel"/>
     <w:tmpl w:val="195099E6"/>
@@ -12322,7 +12732,7 @@
       </w:rPr>
     </w:lvl>
   </w:abstractNum>
-  <w:abstractNum w:abstractNumId="12">
+  <w:abstractNum w:abstractNumId="13">
     <w:nsid w:val="35C2195F"/>
     <w:multiLevelType w:val="multilevel"/>
     <w:tmpl w:val="022CBF88"/>
@@ -12471,7 +12881,7 @@
       </w:rPr>
     </w:lvl>
   </w:abstractNum>
-  <w:abstractNum w:abstractNumId="13">
+  <w:abstractNum w:abstractNumId="14">
     <w:nsid w:val="35FD5D79"/>
     <w:multiLevelType w:val="hybridMultilevel"/>
     <w:tmpl w:val="6E58C236"/>
@@ -12587,7 +12997,7 @@
       </w:pPr>
     </w:lvl>
   </w:abstractNum>
-  <w:abstractNum w:abstractNumId="14">
+  <w:abstractNum w:abstractNumId="15">
     <w:nsid w:val="3CD735CB"/>
     <w:multiLevelType w:val="multilevel"/>
     <w:tmpl w:val="D0D637EA"/>
@@ -12736,7 +13146,7 @@
       </w:rPr>
     </w:lvl>
   </w:abstractNum>
-  <w:abstractNum w:abstractNumId="15">
+  <w:abstractNum w:abstractNumId="16">
     <w:nsid w:val="42E50880"/>
     <w:multiLevelType w:val="multilevel"/>
     <w:tmpl w:val="9D5C6474"/>
@@ -12885,7 +13295,7 @@
       </w:rPr>
     </w:lvl>
   </w:abstractNum>
-  <w:abstractNum w:abstractNumId="16">
+  <w:abstractNum w:abstractNumId="17">
     <w:nsid w:val="4B703AA9"/>
     <w:multiLevelType w:val="multilevel"/>
     <w:tmpl w:val="6E52B1CA"/>
@@ -13034,7 +13444,7 @@
       </w:rPr>
     </w:lvl>
   </w:abstractNum>
-  <w:abstractNum w:abstractNumId="17">
+  <w:abstractNum w:abstractNumId="18">
     <w:nsid w:val="4FE12070"/>
     <w:multiLevelType w:val="hybridMultilevel"/>
     <w:tmpl w:val="6164A70E"/>
@@ -13147,7 +13557,7 @@
       </w:rPr>
     </w:lvl>
   </w:abstractNum>
-  <w:abstractNum w:abstractNumId="18">
+  <w:abstractNum w:abstractNumId="19">
     <w:nsid w:val="578974A4"/>
     <w:multiLevelType w:val="hybridMultilevel"/>
     <w:tmpl w:val="0CE07326"/>
@@ -13260,7 +13670,7 @@
       </w:rPr>
     </w:lvl>
   </w:abstractNum>
-  <w:abstractNum w:abstractNumId="19">
+  <w:abstractNum w:abstractNumId="20">
     <w:nsid w:val="616D5FBE"/>
     <w:multiLevelType w:val="hybridMultilevel"/>
     <w:tmpl w:val="AA980452"/>
@@ -13373,7 +13783,7 @@
       </w:rPr>
     </w:lvl>
   </w:abstractNum>
-  <w:abstractNum w:abstractNumId="20">
+  <w:abstractNum w:abstractNumId="21">
     <w:nsid w:val="630D3C93"/>
     <w:multiLevelType w:val="multilevel"/>
     <w:tmpl w:val="058623EA"/>
@@ -13522,7 +13932,7 @@
       </w:rPr>
     </w:lvl>
   </w:abstractNum>
-  <w:abstractNum w:abstractNumId="21">
+  <w:abstractNum w:abstractNumId="22">
     <w:nsid w:val="63242409"/>
     <w:multiLevelType w:val="multilevel"/>
     <w:tmpl w:val="324638C0"/>
@@ -13671,7 +14081,120 @@
       </w:rPr>
     </w:lvl>
   </w:abstractNum>
-  <w:abstractNum w:abstractNumId="22">
+  <w:abstractNum w:abstractNumId="23">
+    <w:nsid w:val="70D561D9"/>
+    <w:multiLevelType w:val="hybridMultilevel"/>
+    <w:tmpl w:val="359032F8"/>
+    <w:lvl w:ilvl="0" w:tplc="04150001">
+      <w:start w:val="1"/>
+      <w:numFmt w:val="bullet"/>
+      <w:lvlText w:val=""/>
+      <w:lvlJc w:val="left"/>
+      <w:pPr>
+        <w:ind w:left="720" w:hanging="360"/>
+      </w:pPr>
+      <w:rPr>
+        <w:rFonts w:ascii="Symbol" w:hAnsi="Symbol" w:hint="default"/>
+      </w:rPr>
+    </w:lvl>
+    <w:lvl w:ilvl="1" w:tplc="04150003" w:tentative="1">
+      <w:start w:val="1"/>
+      <w:numFmt w:val="bullet"/>
+      <w:lvlText w:val="o"/>
+      <w:lvlJc w:val="left"/>
+      <w:pPr>
+        <w:ind w:left="1440" w:hanging="360"/>
+      </w:pPr>
+      <w:rPr>
+        <w:rFonts w:ascii="Courier New" w:hAnsi="Courier New" w:cs="Courier New" w:hint="default"/>
+      </w:rPr>
+    </w:lvl>
+    <w:lvl w:ilvl="2" w:tplc="04150005" w:tentative="1">
+      <w:start w:val="1"/>
+      <w:numFmt w:val="bullet"/>
+      <w:lvlText w:val=""/>
+      <w:lvlJc w:val="left"/>
+      <w:pPr>
+        <w:ind w:left="2160" w:hanging="360"/>
+      </w:pPr>
+      <w:rPr>
+        <w:rFonts w:ascii="Wingdings" w:hAnsi="Wingdings" w:hint="default"/>
+      </w:rPr>
+    </w:lvl>
+    <w:lvl w:ilvl="3" w:tplc="04150001" w:tentative="1">
+      <w:start w:val="1"/>
+      <w:numFmt w:val="bullet"/>
+      <w:lvlText w:val=""/>
+      <w:lvlJc w:val="left"/>
+      <w:pPr>
+        <w:ind w:left="2880" w:hanging="360"/>
+      </w:pPr>
+      <w:rPr>
+        <w:rFonts w:ascii="Symbol" w:hAnsi="Symbol" w:hint="default"/>
+      </w:rPr>
+    </w:lvl>
+    <w:lvl w:ilvl="4" w:tplc="04150003" w:tentative="1">
+      <w:start w:val="1"/>
+      <w:numFmt w:val="bullet"/>
+      <w:lvlText w:val="o"/>
+      <w:lvlJc w:val="left"/>
+      <w:pPr>
+        <w:ind w:left="3600" w:hanging="360"/>
+      </w:pPr>
+      <w:rPr>
+        <w:rFonts w:ascii="Courier New" w:hAnsi="Courier New" w:cs="Courier New" w:hint="default"/>
+      </w:rPr>
+    </w:lvl>
+    <w:lvl w:ilvl="5" w:tplc="04150005" w:tentative="1">
+      <w:start w:val="1"/>
+      <w:numFmt w:val="bullet"/>
+      <w:lvlText w:val=""/>
+      <w:lvlJc w:val="left"/>
+      <w:pPr>
+        <w:ind w:left="4320" w:hanging="360"/>
+      </w:pPr>
+      <w:rPr>
+        <w:rFonts w:ascii="Wingdings" w:hAnsi="Wingdings" w:hint="default"/>
+      </w:rPr>
+    </w:lvl>
+    <w:lvl w:ilvl="6" w:tplc="04150001" w:tentative="1">
+      <w:start w:val="1"/>
+      <w:numFmt w:val="bullet"/>
+      <w:lvlText w:val=""/>
+      <w:lvlJc w:val="left"/>
+      <w:pPr>
+        <w:ind w:left="5040" w:hanging="360"/>
+      </w:pPr>
+      <w:rPr>
+        <w:rFonts w:ascii="Symbol" w:hAnsi="Symbol" w:hint="default"/>
+      </w:rPr>
+    </w:lvl>
+    <w:lvl w:ilvl="7" w:tplc="04150003" w:tentative="1">
+      <w:start w:val="1"/>
+      <w:numFmt w:val="bullet"/>
+      <w:lvlText w:val="o"/>
+      <w:lvlJc w:val="left"/>
+      <w:pPr>
+        <w:ind w:left="5760" w:hanging="360"/>
+      </w:pPr>
+      <w:rPr>
+        <w:rFonts w:ascii="Courier New" w:hAnsi="Courier New" w:cs="Courier New" w:hint="default"/>
+      </w:rPr>
+    </w:lvl>
+    <w:lvl w:ilvl="8" w:tplc="04150005" w:tentative="1">
+      <w:start w:val="1"/>
+      <w:numFmt w:val="bullet"/>
+      <w:lvlText w:val=""/>
+      <w:lvlJc w:val="left"/>
+      <w:pPr>
+        <w:ind w:left="6480" w:hanging="360"/>
+      </w:pPr>
+      <w:rPr>
+        <w:rFonts w:ascii="Wingdings" w:hAnsi="Wingdings" w:hint="default"/>
+      </w:rPr>
+    </w:lvl>
+  </w:abstractNum>
+  <w:abstractNum w:abstractNumId="24">
     <w:nsid w:val="794D5634"/>
     <w:multiLevelType w:val="multilevel"/>
     <w:tmpl w:val="98DA47EE"/>
@@ -13820,7 +14343,7 @@
       </w:rPr>
     </w:lvl>
   </w:abstractNum>
-  <w:abstractNum w:abstractNumId="23">
+  <w:abstractNum w:abstractNumId="25">
     <w:nsid w:val="7A491DB7"/>
     <w:multiLevelType w:val="multilevel"/>
     <w:tmpl w:val="56EAD828"/>
@@ -13969,7 +14492,7 @@
       </w:rPr>
     </w:lvl>
   </w:abstractNum>
-  <w:abstractNum w:abstractNumId="24">
+  <w:abstractNum w:abstractNumId="26">
     <w:nsid w:val="7CFE02CB"/>
     <w:multiLevelType w:val="hybridMultilevel"/>
     <w:tmpl w:val="B5701390"/>
@@ -14083,25 +14606,25 @@
     </w:lvl>
   </w:abstractNum>
   <w:num w:numId="1">
-    <w:abstractNumId w:val="23"/>
+    <w:abstractNumId w:val="25"/>
   </w:num>
   <w:num w:numId="2">
     <w:abstractNumId w:val="0"/>
   </w:num>
   <w:num w:numId="3">
+    <w:abstractNumId w:val="24"/>
+  </w:num>
+  <w:num w:numId="4">
     <w:abstractNumId w:val="22"/>
   </w:num>
-  <w:num w:numId="4">
-    <w:abstractNumId w:val="21"/>
-  </w:num>
   <w:num w:numId="5">
-    <w:abstractNumId w:val="15"/>
+    <w:abstractNumId w:val="16"/>
   </w:num>
   <w:num w:numId="6">
     <w:abstractNumId w:val="6"/>
   </w:num>
   <w:num w:numId="7">
-    <w:abstractNumId w:val="16"/>
+    <w:abstractNumId w:val="17"/>
   </w:num>
   <w:num w:numId="8">
     <w:abstractNumId w:val="3"/>
@@ -14113,34 +14636,34 @@
     <w:abstractNumId w:val="8"/>
   </w:num>
   <w:num w:numId="11">
+    <w:abstractNumId w:val="21"/>
+  </w:num>
+  <w:num w:numId="12">
+    <w:abstractNumId w:val="15"/>
+  </w:num>
+  <w:num w:numId="13">
+    <w:abstractNumId w:val="13"/>
+  </w:num>
+  <w:num w:numId="14">
+    <w:abstractNumId w:val="12"/>
+  </w:num>
+  <w:num w:numId="15">
+    <w:abstractNumId w:val="14"/>
+  </w:num>
+  <w:num w:numId="16">
+    <w:abstractNumId w:val="19"/>
+  </w:num>
+  <w:num w:numId="17">
+    <w:abstractNumId w:val="18"/>
+  </w:num>
+  <w:num w:numId="18">
     <w:abstractNumId w:val="20"/>
   </w:num>
-  <w:num w:numId="12">
-    <w:abstractNumId w:val="14"/>
-  </w:num>
-  <w:num w:numId="13">
-    <w:abstractNumId w:val="12"/>
-  </w:num>
-  <w:num w:numId="14">
+  <w:num w:numId="19">
     <w:abstractNumId w:val="11"/>
   </w:num>
-  <w:num w:numId="15">
-    <w:abstractNumId w:val="13"/>
-  </w:num>
-  <w:num w:numId="16">
-    <w:abstractNumId w:val="18"/>
-  </w:num>
-  <w:num w:numId="17">
-    <w:abstractNumId w:val="17"/>
-  </w:num>
-  <w:num w:numId="18">
-    <w:abstractNumId w:val="19"/>
-  </w:num>
-  <w:num w:numId="19">
-    <w:abstractNumId w:val="10"/>
-  </w:num>
   <w:num w:numId="20">
-    <w:abstractNumId w:val="24"/>
+    <w:abstractNumId w:val="26"/>
   </w:num>
   <w:num w:numId="21">
     <w:abstractNumId w:val="5"/>
@@ -14149,13 +14672,19 @@
     <w:abstractNumId w:val="2"/>
   </w:num>
   <w:num w:numId="23">
-    <w:abstractNumId w:val="9"/>
+    <w:abstractNumId w:val="10"/>
   </w:num>
   <w:num w:numId="24">
     <w:abstractNumId w:val="1"/>
   </w:num>
   <w:num w:numId="25">
     <w:abstractNumId w:val="4"/>
+  </w:num>
+  <w:num w:numId="26">
+    <w:abstractNumId w:val="9"/>
+  </w:num>
+  <w:num w:numId="27">
+    <w:abstractNumId w:val="23"/>
   </w:num>
 </w:numbering>
 </file>
@@ -15417,7 +15946,7 @@
 </file>
 
 <file path=customXml/itemProps1.xml><?xml version="1.0" encoding="utf-8"?>
-<ds:datastoreItem xmlns:ds="http://schemas.openxmlformats.org/officeDocument/2006/customXml" ds:itemID="{8D26A22C-163B-428E-B4CC-67EF8110FB7E}">
+<ds:datastoreItem xmlns:ds="http://schemas.openxmlformats.org/officeDocument/2006/customXml" ds:itemID="{C79FD88E-7C91-4B35-8C84-4FC28EF68C59}">
   <ds:schemaRefs>
     <ds:schemaRef ds:uri="http://schemas.openxmlformats.org/officeDocument/2006/bibliography"/>
   </ds:schemaRefs>

</xml_diff>

<commit_message>
WIP on parsing, additions to thesis
</commit_message>
<xml_diff>
--- a/praca_wg_szablonu.docx
+++ b/praca_wg_szablonu.docx
@@ -82,7 +82,7 @@
                 <v:shape id="_x0000_i1025" type="#_x0000_t75" style="width:265.5pt;height:59.25pt" o:ole="">
                   <v:imagedata r:id="rId8" o:title=""/>
                 </v:shape>
-                <o:OLEObject Type="Embed" ProgID="CorelDRAW.Graphic.9" ShapeID="_x0000_i1025" DrawAspect="Content" ObjectID="_1605626658" r:id="rId9"/>
+                <o:OLEObject Type="Embed" ProgID="CorelDRAW.Graphic.9" ShapeID="_x0000_i1025" DrawAspect="Content" ObjectID="_1605902613" r:id="rId9"/>
               </w:object>
             </w:r>
           </w:p>
@@ -4208,13 +4208,61 @@
         <w:pStyle w:val="Paragraph"/>
       </w:pPr>
       <w:r>
-        <w:t xml:space="preserve">Celem pracy jest ułatwienie użytkownikom poszukiwania istniejących programów przez opracowanie aplikacji pozwalającej na </w:t>
-      </w:r>
-      <w:r>
-        <w:t xml:space="preserve">określenie i zapisanie swoich preferencji, przegląd nadawanych w najbliższym czasie programów oraz polecenie </w:t>
-      </w:r>
-      <w:r>
-        <w:t>im pozycji, które mogą uznać za interesujące.</w:t>
+        <w:t xml:space="preserve">Celem pracy jest ułatwienie użytkownikom poszukiwania </w:t>
+      </w:r>
+      <w:r>
+        <w:t>interesujących ich</w:t>
+      </w:r>
+      <w:r>
+        <w:t xml:space="preserve"> programów przez opracowanie aplikacji pozwalającej na</w:t>
+      </w:r>
+      <w:r>
+        <w:t xml:space="preserve"> 3 kluczowe czynności: </w:t>
+      </w:r>
+    </w:p>
+    <w:p>
+      <w:pPr>
+        <w:pStyle w:val="ListParagraph"/>
+        <w:numPr>
+          <w:ilvl w:val="0"/>
+          <w:numId w:val="29"/>
+        </w:numPr>
+      </w:pPr>
+      <w:r>
+        <w:t xml:space="preserve">określenie i zapisanie swoich preferencji, </w:t>
+      </w:r>
+    </w:p>
+    <w:p>
+      <w:pPr>
+        <w:pStyle w:val="ListParagraph"/>
+        <w:numPr>
+          <w:ilvl w:val="0"/>
+          <w:numId w:val="29"/>
+        </w:numPr>
+      </w:pPr>
+      <w:r>
+        <w:t xml:space="preserve">przegląd nadawanych w najbliższym czasie programów </w:t>
+      </w:r>
+    </w:p>
+    <w:p>
+      <w:pPr>
+        <w:pStyle w:val="ListParagraph"/>
+        <w:numPr>
+          <w:ilvl w:val="0"/>
+          <w:numId w:val="29"/>
+        </w:numPr>
+      </w:pPr>
+      <w:r>
+        <w:t xml:space="preserve">polecenie </w:t>
+      </w:r>
+      <w:r>
+        <w:t>im pozycji, które mogą uznać za interesujące</w:t>
+      </w:r>
+      <w:r>
+        <w:t xml:space="preserve"> na podstawie preferencji i aktualnego programu</w:t>
+      </w:r>
+      <w:r>
+        <w:t>.</w:t>
       </w:r>
     </w:p>
     <w:p>
@@ -4325,16 +4373,49 @@
         <w:t>jeżeli</w:t>
       </w:r>
       <w:r>
-        <w:t xml:space="preserve"> użytkownik w danym czasie nie ma dostępu do telewizora, bardzo ważne są godziny w jakich użytkownik może i chce spędzić swój czas oglądając rekomendowane programy.</w:t>
+        <w:t xml:space="preserve"> użytkownik w danym czasie nie ma dostępu do telewizora, bardzo ważne są godziny w jakich użytkownik może i chce spędzić swój czas </w:t>
+      </w:r>
+      <w:r>
+        <w:lastRenderedPageBreak/>
+        <w:t>oglądając rekomendowane programy.</w:t>
       </w:r>
       <w:r>
         <w:t xml:space="preserve"> Na podstawie tak zdefiniowanego profilu użytkownika można </w:t>
       </w:r>
       <w:r>
-        <w:t xml:space="preserve">zaoferować rekomendacje zgodnych z nim programów. </w:t>
+        <w:t>zaoferować rekomen</w:t>
+      </w:r>
+      <w:r>
+        <w:t>dacje zgodnych z nim programów.</w:t>
       </w:r>
     </w:p>
     <w:p>
+      <w:pPr>
+        <w:pStyle w:val="Paragraph"/>
+      </w:pPr>
+      <w:r>
+        <w:t xml:space="preserve">O oferowanych rekomendacjach możemy </w:t>
+      </w:r>
+      <w:r>
+        <w:t xml:space="preserve">informować uzytkownika na dwa sposoby. Pierwszym jest standardowy interfejs aplikacji, który jednak wymaga, żeby użytkownik w danej chwili aktywnie z niej korzystał. Drugim sposobem są powiadomienia </w:t>
+      </w:r>
+      <w:r>
+        <w:rPr>
+          <w:i/>
+        </w:rPr>
+        <w:t>push</w:t>
+      </w:r>
+      <w:r>
+        <w:t xml:space="preserve"> przekazywane użytkownikowi w czasie gdy aplikacja działa w tle. Najlepiej działa to w przypadku aplikacji mobilnych, </w:t>
+      </w:r>
+      <w:r>
+        <w:t xml:space="preserve">ponieważ powiadomienie można przekazać w dowolnym momencie, ale obecnie aplikacje webowe również pozwalają na wyświetlanie powiadomień w przeglądarce użytkownika. </w:t>
+      </w:r>
+    </w:p>
+    <w:p>
+      <w:pPr>
+        <w:pStyle w:val="Paragraph"/>
+      </w:pPr>
       <w:r>
         <w:br w:type="page"/>
       </w:r>
@@ -4395,6 +4476,7 @@
       </w:pPr>
       <w:r>
         <w:rPr>
+          <w:noProof/>
           <w:lang w:eastAsia="pl-PL"/>
         </w:rPr>
         <w:drawing>
@@ -4567,8 +4649,19 @@
         <w:t xml:space="preserve">. Ponieważ nie zapamiętują żadnych danych poza </w:t>
       </w:r>
       <w:r>
-        <w:t xml:space="preserve">filtrem kanałów, trzeba za każdym razem określać czego szukamy (nawet tematyczne filtrowanie kanałów), co jest uciążliwe. Poza tym brakuje jakichkolwiek sugestii dla użytkownika który nie wie dokładnie czego szuka. </w:t>
-      </w:r>
+        <w:t>filtrem kanałów, trzeba za każdy</w:t>
+      </w:r>
+      <w:r>
+        <w:t>m razem określać czego szukamy</w:t>
+      </w:r>
+      <w:r>
+        <w:t xml:space="preserve">, co jest uciążliwe. Poza tym brakuje jakichkolwiek sugestii dla użytkownika który nie wie dokładnie czego szuka. </w:t>
+      </w:r>
+    </w:p>
+    <w:p>
+      <w:pPr>
+        <w:pStyle w:val="Paragraph"/>
+      </w:pPr>
       <w:r>
         <w:br w:type="page"/>
       </w:r>
@@ -4676,6 +4769,7 @@
         </w:numPr>
         <w:rPr>
           <w:rFonts w:eastAsia="Times New Roman" w:cs="Times New Roman"/>
+          <w:i/>
           <w:szCs w:val="24"/>
           <w:lang w:eastAsia="pl-PL"/>
         </w:rPr>
@@ -4684,6 +4778,7 @@
         <w:r>
           <w:rPr>
             <w:rFonts w:eastAsia="Times New Roman" w:cs="Times New Roman"/>
+            <w:i/>
             <w:color w:val="0000FF"/>
             <w:szCs w:val="24"/>
             <w:u w:val="single"/>
@@ -4702,6 +4797,7 @@
         </w:numPr>
         <w:rPr>
           <w:rFonts w:eastAsia="Times New Roman" w:cs="Times New Roman"/>
+          <w:i/>
           <w:szCs w:val="24"/>
           <w:lang w:eastAsia="pl-PL"/>
         </w:rPr>
@@ -4710,6 +4806,7 @@
         <w:r>
           <w:rPr>
             <w:rFonts w:eastAsia="Times New Roman" w:cs="Times New Roman"/>
+            <w:i/>
             <w:color w:val="0000FF"/>
             <w:szCs w:val="24"/>
             <w:u w:val="single"/>
@@ -4922,6 +5019,7 @@
         </w:numPr>
         <w:rPr>
           <w:rFonts w:eastAsia="Times New Roman" w:cs="Times New Roman"/>
+          <w:i/>
           <w:szCs w:val="24"/>
           <w:lang w:eastAsia="pl-PL"/>
         </w:rPr>
@@ -4929,7 +5027,71 @@
       <w:hyperlink r:id="rId20" w:history="1">
         <w:r>
           <w:rPr>
+            <w:rStyle w:val="Hyperlink"/>
             <w:rFonts w:eastAsia="Times New Roman" w:cs="Times New Roman"/>
+            <w:i/>
+            <w:szCs w:val="24"/>
+            <w:lang w:eastAsia="pl-PL"/>
+          </w:rPr>
+          <w:t>https://pilot.wp.pl/tv</w:t>
+        </w:r>
+      </w:hyperlink>
+    </w:p>
+    <w:p>
+      <w:pPr>
+        <w:pStyle w:val="ListParagraph"/>
+        <w:numPr>
+          <w:ilvl w:val="0"/>
+          <w:numId w:val="21"/>
+        </w:numPr>
+        <w:rPr>
+          <w:rFonts w:eastAsia="Times New Roman" w:cs="Times New Roman"/>
+          <w:i/>
+          <w:szCs w:val="24"/>
+          <w:lang w:eastAsia="pl-PL"/>
+        </w:rPr>
+      </w:pPr>
+      <w:hyperlink r:id="rId21" w:history="1">
+        <w:r>
+          <w:rPr>
+            <w:rStyle w:val="Hyperlink"/>
+            <w:rFonts w:eastAsia="Times New Roman" w:cs="Times New Roman"/>
+            <w:i/>
+            <w:szCs w:val="24"/>
+            <w:lang w:eastAsia="pl-PL"/>
+          </w:rPr>
+          <w:t>https://www.ipla.tv/start</w:t>
+        </w:r>
+      </w:hyperlink>
+      <w:r>
+        <w:rPr>
+          <w:rFonts w:eastAsia="Times New Roman" w:cs="Times New Roman"/>
+          <w:i/>
+          <w:szCs w:val="24"/>
+          <w:lang w:eastAsia="pl-PL"/>
+        </w:rPr>
+        <w:t xml:space="preserve"> </w:t>
+      </w:r>
+    </w:p>
+    <w:p>
+      <w:pPr>
+        <w:pStyle w:val="ListParagraph"/>
+        <w:numPr>
+          <w:ilvl w:val="0"/>
+          <w:numId w:val="21"/>
+        </w:numPr>
+        <w:rPr>
+          <w:rFonts w:eastAsia="Times New Roman" w:cs="Times New Roman"/>
+          <w:i/>
+          <w:szCs w:val="24"/>
+          <w:lang w:eastAsia="pl-PL"/>
+        </w:rPr>
+      </w:pPr>
+      <w:hyperlink r:id="rId22" w:history="1">
+        <w:r>
+          <w:rPr>
+            <w:rFonts w:eastAsia="Times New Roman" w:cs="Times New Roman"/>
+            <w:i/>
             <w:color w:val="0000FF"/>
             <w:szCs w:val="24"/>
             <w:u w:val="single"/>
@@ -4948,14 +5110,16 @@
         </w:numPr>
         <w:rPr>
           <w:rFonts w:eastAsia="Times New Roman" w:cs="Times New Roman"/>
+          <w:i/>
           <w:szCs w:val="24"/>
           <w:lang w:eastAsia="pl-PL"/>
         </w:rPr>
       </w:pPr>
-      <w:hyperlink r:id="rId21" w:history="1">
+      <w:hyperlink r:id="rId23" w:history="1">
         <w:r>
           <w:rPr>
             <w:rFonts w:eastAsia="Times New Roman" w:cs="Times New Roman"/>
+            <w:i/>
             <w:color w:val="0000FF"/>
             <w:szCs w:val="24"/>
             <w:u w:val="single"/>
@@ -5082,6 +5246,10 @@
         <w:jc w:val="center"/>
       </w:pPr>
       <w:r>
+        <w:rPr>
+          <w:noProof/>
+          <w:lang w:eastAsia="pl-PL"/>
+        </w:rPr>
         <w:drawing>
           <wp:inline distT="0" distB="0" distL="0" distR="0" wp14:anchorId="12FE3BB1" wp14:editId="291A0923">
             <wp:extent cx="4680000" cy="3227302"/>
@@ -5098,7 +5266,7 @@
                     <pic:cNvPicPr/>
                   </pic:nvPicPr>
                   <pic:blipFill>
-                    <a:blip r:embed="rId22"/>
+                    <a:blip r:embed="rId24"/>
                     <a:stretch>
                       <a:fillRect/>
                     </a:stretch>
@@ -9864,10 +10032,53 @@
       <w:r>
         <w:rPr>
           <w:rFonts w:eastAsia="Times New Roman" w:cs="Times New Roman"/>
+          <w:i/>
           <w:szCs w:val="24"/>
           <w:lang w:eastAsia="pl-PL"/>
         </w:rPr>
-        <w:t>pilot.wp.pl ma darmowy zestaw kanałów, ipla.tv pozwala za darmo obejrzeć tylko pojedyncze programy (głównie informacyjne). popcornflix.com jest darmowy, ale dostępne treści są ograniczone do tych mniej popularnych</w:t>
+        <w:t>pilot.wp.pl</w:t>
+      </w:r>
+      <w:r>
+        <w:rPr>
+          <w:rFonts w:eastAsia="Times New Roman" w:cs="Times New Roman"/>
+          <w:szCs w:val="24"/>
+          <w:lang w:eastAsia="pl-PL"/>
+        </w:rPr>
+        <w:t xml:space="preserve"> ma darmowy zestaw kanałów, </w:t>
+      </w:r>
+      <w:r>
+        <w:rPr>
+          <w:rFonts w:eastAsia="Times New Roman" w:cs="Times New Roman"/>
+          <w:i/>
+          <w:szCs w:val="24"/>
+          <w:lang w:eastAsia="pl-PL"/>
+        </w:rPr>
+        <w:t>ipla.tv</w:t>
+      </w:r>
+      <w:r>
+        <w:rPr>
+          <w:rFonts w:eastAsia="Times New Roman" w:cs="Times New Roman"/>
+          <w:szCs w:val="24"/>
+          <w:lang w:eastAsia="pl-PL"/>
+        </w:rPr>
+        <w:t xml:space="preserve"> pozwala za darmo obejrzeć tylko pojedyncze programy (głównie informacyjne). </w:t>
+      </w:r>
+      <w:r>
+        <w:rPr>
+          <w:rFonts w:eastAsia="Times New Roman" w:cs="Times New Roman"/>
+          <w:i/>
+          <w:szCs w:val="24"/>
+          <w:lang w:eastAsia="pl-PL"/>
+        </w:rPr>
+        <w:t>popcornflix.com</w:t>
+      </w:r>
+      <w:r>
+        <w:rPr>
+          <w:rFonts w:eastAsia="Times New Roman" w:cs="Times New Roman"/>
+          <w:szCs w:val="24"/>
+          <w:lang w:eastAsia="pl-PL"/>
+        </w:rPr>
+        <w:t xml:space="preserve"> jest darmowy, ale dostępne treści są ograniczone do tych mniej popularnych</w:t>
       </w:r>
       <w:bookmarkEnd w:id="14"/>
     </w:p>
@@ -9899,17 +10110,60 @@
       <w:r>
         <w:t>Funkcjonalność dotyczącą rekomendacji i programu w pewien sposób łączy serwis Filmweb (</w:t>
       </w:r>
-      <w:hyperlink r:id="rId23" w:history="1">
-        <w:r>
-          <w:rPr>
-            <w:color w:val="0000FF"/>
-            <w:u w:val="single"/>
-          </w:rPr>
-          <w:t>https://www.filmweb.pl</w:t>
-        </w:r>
-      </w:hyperlink>
-      <w:r>
-        <w:t>), jednak skupia się on tylko na filmach i serialach, w związku z czym również nie uwzględnia programów sportowych ani muzycznych, a dane dotyczące np. programów popularnonaukowych są mocno ograniczone.</w:t>
+      <w:r>
+        <w:rPr>
+          <w:i/>
+        </w:rPr>
+        <w:fldChar w:fldCharType="begin"/>
+      </w:r>
+      <w:r>
+        <w:rPr>
+          <w:i/>
+        </w:rPr>
+        <w:instrText xml:space="preserve"> HYPERLINK "https://www.filmweb.pl" </w:instrText>
+      </w:r>
+      <w:r>
+        <w:rPr>
+          <w:i/>
+        </w:rPr>
+        <w:fldChar w:fldCharType="separate"/>
+      </w:r>
+      <w:r>
+        <w:rPr>
+          <w:i/>
+          <w:color w:val="0000FF"/>
+          <w:u w:val="single"/>
+        </w:rPr>
+        <w:t>https://www.filmweb.pl</w:t>
+      </w:r>
+      <w:r>
+        <w:rPr>
+          <w:i/>
+          <w:color w:val="0000FF"/>
+          <w:u w:val="single"/>
+        </w:rPr>
+        <w:fldChar w:fldCharType="end"/>
+      </w:r>
+      <w:r>
+        <w:t>), jednak skupia się on tylko na filmach i serialach</w:t>
+      </w:r>
+      <w:r>
+        <w:t>.</w:t>
+      </w:r>
+      <w:r>
+        <w:t xml:space="preserve"> </w:t>
+      </w:r>
+      <w:r>
+        <w:t>W</w:t>
+      </w:r>
+      <w:r>
+        <w:t xml:space="preserve"> związku z </w:t>
+      </w:r>
+      <w:r>
+        <w:t>tym</w:t>
+      </w:r>
+      <w:r>
+        <w:t xml:space="preserve"> nie uwzględnia programów sportowych ani muzycznych, a dane dotyczące np. programów popularnonaukowych są mocno ograniczone.</w:t>
       </w:r>
     </w:p>
     <w:p>
@@ -9918,6 +10172,23 @@
       </w:pPr>
       <w:r>
         <w:t>Brakuje na rynku rozwiązań oferujących rekomendacje z uwzględnieniem aktualnego programu. Legalnie działające aplikacje dostarczające treści (w formie VOD lub strumienia na żywo) najczęściej są płatne (co nie powinno dziwić ze względu na koszty samej treści). Z tego powodu implementacja tej funkcjonalności nie mieści się w zakresie pracy.</w:t>
+      </w:r>
+    </w:p>
+    <w:p>
+      <w:pPr>
+        <w:pStyle w:val="Paragraph"/>
+      </w:pPr>
+      <w:r>
+        <w:t>Wszystkie rozwiązania pozwalające na wyszukiwanie</w:t>
+      </w:r>
+      <w:r>
+        <w:t xml:space="preserve"> mają jeden problem, polegający na tym, że wymagają poprawnie wprowadzonych tytułów, nie są w stanie skorygować błędów użytkownika. </w:t>
+      </w:r>
+      <w:r>
+        <w:t xml:space="preserve">Literówka w tytule, oznacza że wyszukiwarka nie zwróci żadnych wyników, mimo że istnieją tytuły podobnie brzmiące, które lepszy algorytm byłby w stanie wychwycić. </w:t>
+      </w:r>
+      <w:r>
+        <w:t>Jest to szczególnie istotne w przypadku aplikacji skupionych na rekomendacjach.</w:t>
       </w:r>
     </w:p>
     <w:p>
@@ -10083,7 +10354,13 @@
         </w:numPr>
       </w:pPr>
       <w:r>
-        <w:t xml:space="preserve">Zawarte w tekstowym opisie programu słowa </w:t>
+        <w:t xml:space="preserve">Zawarte w </w:t>
+      </w:r>
+      <w:r>
+        <w:t>słownym</w:t>
+      </w:r>
+      <w:r>
+        <w:t xml:space="preserve"> opisie programu słowa </w:t>
       </w:r>
       <w:commentRangeStart w:id="20"/>
       <w:r>
@@ -10096,11 +10373,45 @@
         </w:rPr>
         <w:commentReference w:id="20"/>
       </w:r>
-      <w:r>
-        <w:t xml:space="preserve">. </w:t>
-      </w:r>
-      <w:bookmarkStart w:id="21" w:name="_GoBack"/>
-      <w:bookmarkEnd w:id="21"/>
+    </w:p>
+    <w:p>
+      <w:pPr>
+        <w:pStyle w:val="Paragraph"/>
+      </w:pPr>
+      <w:r>
+        <w:t>Obsada i kategoria są znane dzięki danym zebranym z programów telewizyjnych. Słowa kluczowe są dobierane automatycznie.</w:t>
+      </w:r>
+      <w:r>
+        <w:t xml:space="preserve"> </w:t>
+      </w:r>
+      <w:r>
+        <w:t>P</w:t>
+      </w:r>
+      <w:r>
+        <w:t>ozwoli</w:t>
+      </w:r>
+      <w:r>
+        <w:t xml:space="preserve"> to</w:t>
+      </w:r>
+      <w:r>
+        <w:t xml:space="preserve"> na wychwycenie tematycznych podobieństw, które nie są widoczne w zdefiniowanych cechach (jak kategorie czy obsada).</w:t>
+      </w:r>
+      <w:r>
+        <w:t xml:space="preserve"> </w:t>
+      </w:r>
+    </w:p>
+    <w:p>
+      <w:pPr>
+        <w:jc w:val="left"/>
+        <w:rPr>
+          <w:rFonts w:eastAsia="Times New Roman" w:cs="Times New Roman"/>
+          <w:szCs w:val="24"/>
+          <w:lang w:eastAsia="pl-PL"/>
+        </w:rPr>
+      </w:pPr>
+      <w:r>
+        <w:br w:type="page"/>
+      </w:r>
     </w:p>
     <w:p>
       <w:pPr>
@@ -10114,15 +10425,16 @@
           <w:lang w:eastAsia="pl-PL"/>
         </w:rPr>
       </w:pPr>
-      <w:bookmarkStart w:id="22" w:name="_Toc531817541"/>
+      <w:bookmarkStart w:id="21" w:name="_Toc531817541"/>
       <w:r>
         <w:rPr>
           <w:rFonts w:eastAsia="Times New Roman"/>
           <w:lang w:eastAsia="pl-PL"/>
         </w:rPr>
+        <w:lastRenderedPageBreak/>
         <w:t>Wymagania funkcjonalne</w:t>
       </w:r>
-      <w:bookmarkEnd w:id="22"/>
+      <w:bookmarkEnd w:id="21"/>
     </w:p>
     <w:p>
       <w:pPr>
@@ -10397,7 +10709,6 @@
           <w:szCs w:val="24"/>
           <w:lang w:eastAsia="pl-PL"/>
         </w:rPr>
-        <w:lastRenderedPageBreak/>
         <w:t>ST-010: Jako użytkownik chcę potwierdzić lub odrzucić rekomendację, żeby otrzymywać dokładniejsze wyniki</w:t>
       </w:r>
     </w:p>
@@ -10444,6 +10755,8 @@
         </w:rPr>
         <w:t>ST-012: Jako użytkownik chcę śledzić kolejność odcinków wybranych seriali, żeby nie otrzymywać rekomendacji dotyczących odcinków, które już widziałem</w:t>
       </w:r>
+      <w:bookmarkStart w:id="22" w:name="_GoBack"/>
+      <w:bookmarkEnd w:id="22"/>
     </w:p>
     <w:p>
       <w:pPr>
@@ -10522,7 +10835,7 @@
         </w:rPr>
         <w:pict w14:anchorId="21EF8DA8">
           <v:shape id="_x0000_i1026" type="#_x0000_t75" style="width:453pt;height:321.75pt">
-            <v:imagedata r:id="rId24" o:title="erd(1)"/>
+            <v:imagedata r:id="rId25" o:title="erd(1)"/>
           </v:shape>
         </w:pict>
       </w:r>
@@ -10758,9 +11071,17 @@
         <w:rPr>
           <w:lang w:val="en-US" w:eastAsia="pl-PL"/>
         </w:rPr>
-        <w:t xml:space="preserve"> – xUnit</w:t>
+        <w:t xml:space="preserve"> – </w:t>
+      </w:r>
+      <w:proofErr w:type="spellStart"/>
+      <w:r>
+        <w:rPr>
+          <w:lang w:val="en-US" w:eastAsia="pl-PL"/>
+        </w:rPr>
+        <w:t>xUnit</w:t>
       </w:r>
       <w:bookmarkEnd w:id="33"/>
+      <w:proofErr w:type="spellEnd"/>
     </w:p>
     <w:p>
       <w:pPr>
@@ -10782,6 +11103,7 @@
         <w:br w:type="page"/>
       </w:r>
       <w:bookmarkStart w:id="34" w:name="_Toc531817553"/>
+      <w:proofErr w:type="spellStart"/>
       <w:r>
         <w:rPr>
           <w:rFonts w:eastAsia="Times New Roman"/>
@@ -10791,6 +11113,7 @@
         <w:t>Podsumowanie</w:t>
       </w:r>
       <w:bookmarkEnd w:id="34"/>
+      <w:proofErr w:type="spellEnd"/>
     </w:p>
     <w:p>
       <w:pPr>
@@ -10833,6 +11156,7 @@
               <w:lang w:val="en-US"/>
             </w:rPr>
           </w:pPr>
+          <w:proofErr w:type="spellStart"/>
           <w:r>
             <w:rPr>
               <w:lang w:val="en-US"/>
@@ -10840,6 +11164,7 @@
             <w:t>Bibliografia</w:t>
           </w:r>
           <w:bookmarkEnd w:id="35"/>
+          <w:proofErr w:type="spellEnd"/>
         </w:p>
         <w:sdt>
           <w:sdtPr>
@@ -10896,7 +11221,7 @@
       </w:pPr>
     </w:p>
     <w:sectPr>
-      <w:footerReference w:type="default" r:id="rId25"/>
+      <w:footerReference w:type="default" r:id="rId26"/>
       <w:pgSz w:w="11906" w:h="16838"/>
       <w:pgMar w:top="1417" w:right="1417" w:bottom="1417" w:left="1417" w:header="708" w:footer="708" w:gutter="0"/>
       <w:cols w:space="708"/>
@@ -10930,7 +11255,10 @@
         <w:annotationRef/>
       </w:r>
       <w:r>
-        <w:t>Do cech charakterystycznych zaliczamy pracujące przy produkcji programu osoby (w przypadku filmów i seriali – aktorzy, reżyserowie, prezenterzy, scenarzyści, w przypadku transmisji sportowych uczestniczące drużyny), kategorie (np. thriller, fantasy, komedia dla filmów i seriali, dyscyplina i liga w przypadku programów sportowych).</w:t>
+        <w:t xml:space="preserve">Do </w:t>
+      </w:r>
+      <w:r>
+        <w:t>cech charakterystycznych zaliczamy pracujące przy produkcji programu osoby (w przypadku filmów i seriali – aktorzy, reżyserowie, prezenterzy, scenarzyści, w przypadku transmisji sportowych uczestniczące drużyny), kategorie (np. thriller, fantasy, komedia dla filmów i seriali, dyscyplina i liga w przypadku programów sportowych).</w:t>
       </w:r>
     </w:p>
   </w:comment>
@@ -10946,7 +11274,10 @@
         <w:annotationRef/>
       </w:r>
       <w:r>
-        <w:t>Pozwala wychwycić tematyczne podobieństwa nawet jeśli na pierwszy rzut oka nie są widoczne</w:t>
+        <w:t xml:space="preserve">Pozwala </w:t>
+      </w:r>
+      <w:r>
+        <w:t>wychwycić tematyczne podobieństwa nawet jeśli na pierwszy rzut oka nie są widoczne</w:t>
       </w:r>
     </w:p>
   </w:comment>
@@ -11020,7 +11351,7 @@
           <w:rPr>
             <w:noProof/>
           </w:rPr>
-          <w:t>8</w:t>
+          <w:t>13</w:t>
         </w:r>
         <w:r>
           <w:rPr>
@@ -11685,6 +12016,119 @@
     </w:lvl>
   </w:abstractNum>
   <w:abstractNum w:abstractNumId="5">
+    <w:nsid w:val="0D8F6682"/>
+    <w:multiLevelType w:val="hybridMultilevel"/>
+    <w:tmpl w:val="9A785318"/>
+    <w:lvl w:ilvl="0" w:tplc="04150001">
+      <w:start w:val="1"/>
+      <w:numFmt w:val="bullet"/>
+      <w:lvlText w:val=""/>
+      <w:lvlJc w:val="left"/>
+      <w:pPr>
+        <w:ind w:left="1485" w:hanging="360"/>
+      </w:pPr>
+      <w:rPr>
+        <w:rFonts w:ascii="Symbol" w:hAnsi="Symbol" w:hint="default"/>
+      </w:rPr>
+    </w:lvl>
+    <w:lvl w:ilvl="1" w:tplc="04150003" w:tentative="1">
+      <w:start w:val="1"/>
+      <w:numFmt w:val="bullet"/>
+      <w:lvlText w:val="o"/>
+      <w:lvlJc w:val="left"/>
+      <w:pPr>
+        <w:ind w:left="2205" w:hanging="360"/>
+      </w:pPr>
+      <w:rPr>
+        <w:rFonts w:ascii="Courier New" w:hAnsi="Courier New" w:cs="Courier New" w:hint="default"/>
+      </w:rPr>
+    </w:lvl>
+    <w:lvl w:ilvl="2" w:tplc="04150005" w:tentative="1">
+      <w:start w:val="1"/>
+      <w:numFmt w:val="bullet"/>
+      <w:lvlText w:val=""/>
+      <w:lvlJc w:val="left"/>
+      <w:pPr>
+        <w:ind w:left="2925" w:hanging="360"/>
+      </w:pPr>
+      <w:rPr>
+        <w:rFonts w:ascii="Wingdings" w:hAnsi="Wingdings" w:hint="default"/>
+      </w:rPr>
+    </w:lvl>
+    <w:lvl w:ilvl="3" w:tplc="04150001" w:tentative="1">
+      <w:start w:val="1"/>
+      <w:numFmt w:val="bullet"/>
+      <w:lvlText w:val=""/>
+      <w:lvlJc w:val="left"/>
+      <w:pPr>
+        <w:ind w:left="3645" w:hanging="360"/>
+      </w:pPr>
+      <w:rPr>
+        <w:rFonts w:ascii="Symbol" w:hAnsi="Symbol" w:hint="default"/>
+      </w:rPr>
+    </w:lvl>
+    <w:lvl w:ilvl="4" w:tplc="04150003" w:tentative="1">
+      <w:start w:val="1"/>
+      <w:numFmt w:val="bullet"/>
+      <w:lvlText w:val="o"/>
+      <w:lvlJc w:val="left"/>
+      <w:pPr>
+        <w:ind w:left="4365" w:hanging="360"/>
+      </w:pPr>
+      <w:rPr>
+        <w:rFonts w:ascii="Courier New" w:hAnsi="Courier New" w:cs="Courier New" w:hint="default"/>
+      </w:rPr>
+    </w:lvl>
+    <w:lvl w:ilvl="5" w:tplc="04150005" w:tentative="1">
+      <w:start w:val="1"/>
+      <w:numFmt w:val="bullet"/>
+      <w:lvlText w:val=""/>
+      <w:lvlJc w:val="left"/>
+      <w:pPr>
+        <w:ind w:left="5085" w:hanging="360"/>
+      </w:pPr>
+      <w:rPr>
+        <w:rFonts w:ascii="Wingdings" w:hAnsi="Wingdings" w:hint="default"/>
+      </w:rPr>
+    </w:lvl>
+    <w:lvl w:ilvl="6" w:tplc="04150001" w:tentative="1">
+      <w:start w:val="1"/>
+      <w:numFmt w:val="bullet"/>
+      <w:lvlText w:val=""/>
+      <w:lvlJc w:val="left"/>
+      <w:pPr>
+        <w:ind w:left="5805" w:hanging="360"/>
+      </w:pPr>
+      <w:rPr>
+        <w:rFonts w:ascii="Symbol" w:hAnsi="Symbol" w:hint="default"/>
+      </w:rPr>
+    </w:lvl>
+    <w:lvl w:ilvl="7" w:tplc="04150003" w:tentative="1">
+      <w:start w:val="1"/>
+      <w:numFmt w:val="bullet"/>
+      <w:lvlText w:val="o"/>
+      <w:lvlJc w:val="left"/>
+      <w:pPr>
+        <w:ind w:left="6525" w:hanging="360"/>
+      </w:pPr>
+      <w:rPr>
+        <w:rFonts w:ascii="Courier New" w:hAnsi="Courier New" w:cs="Courier New" w:hint="default"/>
+      </w:rPr>
+    </w:lvl>
+    <w:lvl w:ilvl="8" w:tplc="04150005" w:tentative="1">
+      <w:start w:val="1"/>
+      <w:numFmt w:val="bullet"/>
+      <w:lvlText w:val=""/>
+      <w:lvlJc w:val="left"/>
+      <w:pPr>
+        <w:ind w:left="7245" w:hanging="360"/>
+      </w:pPr>
+      <w:rPr>
+        <w:rFonts w:ascii="Wingdings" w:hAnsi="Wingdings" w:hint="default"/>
+      </w:rPr>
+    </w:lvl>
+  </w:abstractNum>
+  <w:abstractNum w:abstractNumId="6">
     <w:nsid w:val="0EFB568F"/>
     <w:multiLevelType w:val="hybridMultilevel"/>
     <w:tmpl w:val="D7AEB968"/>
@@ -11797,7 +12241,7 @@
       </w:rPr>
     </w:lvl>
   </w:abstractNum>
-  <w:abstractNum w:abstractNumId="6">
+  <w:abstractNum w:abstractNumId="7">
     <w:nsid w:val="14B81B1A"/>
     <w:multiLevelType w:val="multilevel"/>
     <w:tmpl w:val="DB68AF96"/>
@@ -11946,7 +12390,7 @@
       </w:rPr>
     </w:lvl>
   </w:abstractNum>
-  <w:abstractNum w:abstractNumId="7">
+  <w:abstractNum w:abstractNumId="8">
     <w:nsid w:val="1C162365"/>
     <w:multiLevelType w:val="multilevel"/>
     <w:tmpl w:val="2B280CB8"/>
@@ -12095,7 +12539,7 @@
       </w:rPr>
     </w:lvl>
   </w:abstractNum>
-  <w:abstractNum w:abstractNumId="8">
+  <w:abstractNum w:abstractNumId="9">
     <w:nsid w:val="205C183D"/>
     <w:multiLevelType w:val="multilevel"/>
     <w:tmpl w:val="0638FB8C"/>
@@ -12244,7 +12688,7 @@
       </w:rPr>
     </w:lvl>
   </w:abstractNum>
-  <w:abstractNum w:abstractNumId="9">
+  <w:abstractNum w:abstractNumId="10">
     <w:nsid w:val="28421CD6"/>
     <w:multiLevelType w:val="hybridMultilevel"/>
     <w:tmpl w:val="DFF2FDBC"/>
@@ -12357,7 +12801,7 @@
       </w:rPr>
     </w:lvl>
   </w:abstractNum>
-  <w:abstractNum w:abstractNumId="10">
+  <w:abstractNum w:abstractNumId="11">
     <w:nsid w:val="2F092976"/>
     <w:multiLevelType w:val="hybridMultilevel"/>
     <w:tmpl w:val="9788DB48"/>
@@ -12470,7 +12914,7 @@
       </w:rPr>
     </w:lvl>
   </w:abstractNum>
-  <w:abstractNum w:abstractNumId="11">
+  <w:abstractNum w:abstractNumId="12">
     <w:nsid w:val="31537C40"/>
     <w:multiLevelType w:val="hybridMultilevel"/>
     <w:tmpl w:val="11CC007A"/>
@@ -12583,7 +13027,7 @@
       </w:rPr>
     </w:lvl>
   </w:abstractNum>
-  <w:abstractNum w:abstractNumId="12">
+  <w:abstractNum w:abstractNumId="13">
     <w:nsid w:val="31764BAA"/>
     <w:multiLevelType w:val="multilevel"/>
     <w:tmpl w:val="195099E6"/>
@@ -12732,7 +13176,7 @@
       </w:rPr>
     </w:lvl>
   </w:abstractNum>
-  <w:abstractNum w:abstractNumId="13">
+  <w:abstractNum w:abstractNumId="14">
     <w:nsid w:val="35C2195F"/>
     <w:multiLevelType w:val="multilevel"/>
     <w:tmpl w:val="022CBF88"/>
@@ -12881,7 +13325,7 @@
       </w:rPr>
     </w:lvl>
   </w:abstractNum>
-  <w:abstractNum w:abstractNumId="14">
+  <w:abstractNum w:abstractNumId="15">
     <w:nsid w:val="35FD5D79"/>
     <w:multiLevelType w:val="hybridMultilevel"/>
     <w:tmpl w:val="6E58C236"/>
@@ -12997,7 +13441,7 @@
       </w:pPr>
     </w:lvl>
   </w:abstractNum>
-  <w:abstractNum w:abstractNumId="15">
+  <w:abstractNum w:abstractNumId="16">
     <w:nsid w:val="3CD735CB"/>
     <w:multiLevelType w:val="multilevel"/>
     <w:tmpl w:val="D0D637EA"/>
@@ -13146,7 +13590,7 @@
       </w:rPr>
     </w:lvl>
   </w:abstractNum>
-  <w:abstractNum w:abstractNumId="16">
+  <w:abstractNum w:abstractNumId="17">
     <w:nsid w:val="42E50880"/>
     <w:multiLevelType w:val="multilevel"/>
     <w:tmpl w:val="9D5C6474"/>
@@ -13295,7 +13739,7 @@
       </w:rPr>
     </w:lvl>
   </w:abstractNum>
-  <w:abstractNum w:abstractNumId="17">
+  <w:abstractNum w:abstractNumId="18">
     <w:nsid w:val="4B703AA9"/>
     <w:multiLevelType w:val="multilevel"/>
     <w:tmpl w:val="6E52B1CA"/>
@@ -13444,7 +13888,7 @@
       </w:rPr>
     </w:lvl>
   </w:abstractNum>
-  <w:abstractNum w:abstractNumId="18">
+  <w:abstractNum w:abstractNumId="19">
     <w:nsid w:val="4FE12070"/>
     <w:multiLevelType w:val="hybridMultilevel"/>
     <w:tmpl w:val="6164A70E"/>
@@ -13557,7 +14001,7 @@
       </w:rPr>
     </w:lvl>
   </w:abstractNum>
-  <w:abstractNum w:abstractNumId="19">
+  <w:abstractNum w:abstractNumId="20">
     <w:nsid w:val="578974A4"/>
     <w:multiLevelType w:val="hybridMultilevel"/>
     <w:tmpl w:val="0CE07326"/>
@@ -13670,7 +14114,7 @@
       </w:rPr>
     </w:lvl>
   </w:abstractNum>
-  <w:abstractNum w:abstractNumId="20">
+  <w:abstractNum w:abstractNumId="21">
     <w:nsid w:val="616D5FBE"/>
     <w:multiLevelType w:val="hybridMultilevel"/>
     <w:tmpl w:val="AA980452"/>
@@ -13783,7 +14227,7 @@
       </w:rPr>
     </w:lvl>
   </w:abstractNum>
-  <w:abstractNum w:abstractNumId="21">
+  <w:abstractNum w:abstractNumId="22">
     <w:nsid w:val="630D3C93"/>
     <w:multiLevelType w:val="multilevel"/>
     <w:tmpl w:val="058623EA"/>
@@ -13932,7 +14376,7 @@
       </w:rPr>
     </w:lvl>
   </w:abstractNum>
-  <w:abstractNum w:abstractNumId="22">
+  <w:abstractNum w:abstractNumId="23">
     <w:nsid w:val="63242409"/>
     <w:multiLevelType w:val="multilevel"/>
     <w:tmpl w:val="324638C0"/>
@@ -14081,7 +14525,120 @@
       </w:rPr>
     </w:lvl>
   </w:abstractNum>
-  <w:abstractNum w:abstractNumId="23">
+  <w:abstractNum w:abstractNumId="24">
+    <w:nsid w:val="6B8E76BF"/>
+    <w:multiLevelType w:val="hybridMultilevel"/>
+    <w:tmpl w:val="7C320FC6"/>
+    <w:lvl w:ilvl="0" w:tplc="04150001">
+      <w:start w:val="1"/>
+      <w:numFmt w:val="bullet"/>
+      <w:lvlText w:val=""/>
+      <w:lvlJc w:val="left"/>
+      <w:pPr>
+        <w:ind w:left="720" w:hanging="360"/>
+      </w:pPr>
+      <w:rPr>
+        <w:rFonts w:ascii="Symbol" w:hAnsi="Symbol" w:hint="default"/>
+      </w:rPr>
+    </w:lvl>
+    <w:lvl w:ilvl="1" w:tplc="04150003" w:tentative="1">
+      <w:start w:val="1"/>
+      <w:numFmt w:val="bullet"/>
+      <w:lvlText w:val="o"/>
+      <w:lvlJc w:val="left"/>
+      <w:pPr>
+        <w:ind w:left="1440" w:hanging="360"/>
+      </w:pPr>
+      <w:rPr>
+        <w:rFonts w:ascii="Courier New" w:hAnsi="Courier New" w:cs="Courier New" w:hint="default"/>
+      </w:rPr>
+    </w:lvl>
+    <w:lvl w:ilvl="2" w:tplc="04150005" w:tentative="1">
+      <w:start w:val="1"/>
+      <w:numFmt w:val="bullet"/>
+      <w:lvlText w:val=""/>
+      <w:lvlJc w:val="left"/>
+      <w:pPr>
+        <w:ind w:left="2160" w:hanging="360"/>
+      </w:pPr>
+      <w:rPr>
+        <w:rFonts w:ascii="Wingdings" w:hAnsi="Wingdings" w:hint="default"/>
+      </w:rPr>
+    </w:lvl>
+    <w:lvl w:ilvl="3" w:tplc="04150001" w:tentative="1">
+      <w:start w:val="1"/>
+      <w:numFmt w:val="bullet"/>
+      <w:lvlText w:val=""/>
+      <w:lvlJc w:val="left"/>
+      <w:pPr>
+        <w:ind w:left="2880" w:hanging="360"/>
+      </w:pPr>
+      <w:rPr>
+        <w:rFonts w:ascii="Symbol" w:hAnsi="Symbol" w:hint="default"/>
+      </w:rPr>
+    </w:lvl>
+    <w:lvl w:ilvl="4" w:tplc="04150003" w:tentative="1">
+      <w:start w:val="1"/>
+      <w:numFmt w:val="bullet"/>
+      <w:lvlText w:val="o"/>
+      <w:lvlJc w:val="left"/>
+      <w:pPr>
+        <w:ind w:left="3600" w:hanging="360"/>
+      </w:pPr>
+      <w:rPr>
+        <w:rFonts w:ascii="Courier New" w:hAnsi="Courier New" w:cs="Courier New" w:hint="default"/>
+      </w:rPr>
+    </w:lvl>
+    <w:lvl w:ilvl="5" w:tplc="04150005" w:tentative="1">
+      <w:start w:val="1"/>
+      <w:numFmt w:val="bullet"/>
+      <w:lvlText w:val=""/>
+      <w:lvlJc w:val="left"/>
+      <w:pPr>
+        <w:ind w:left="4320" w:hanging="360"/>
+      </w:pPr>
+      <w:rPr>
+        <w:rFonts w:ascii="Wingdings" w:hAnsi="Wingdings" w:hint="default"/>
+      </w:rPr>
+    </w:lvl>
+    <w:lvl w:ilvl="6" w:tplc="04150001" w:tentative="1">
+      <w:start w:val="1"/>
+      <w:numFmt w:val="bullet"/>
+      <w:lvlText w:val=""/>
+      <w:lvlJc w:val="left"/>
+      <w:pPr>
+        <w:ind w:left="5040" w:hanging="360"/>
+      </w:pPr>
+      <w:rPr>
+        <w:rFonts w:ascii="Symbol" w:hAnsi="Symbol" w:hint="default"/>
+      </w:rPr>
+    </w:lvl>
+    <w:lvl w:ilvl="7" w:tplc="04150003" w:tentative="1">
+      <w:start w:val="1"/>
+      <w:numFmt w:val="bullet"/>
+      <w:lvlText w:val="o"/>
+      <w:lvlJc w:val="left"/>
+      <w:pPr>
+        <w:ind w:left="5760" w:hanging="360"/>
+      </w:pPr>
+      <w:rPr>
+        <w:rFonts w:ascii="Courier New" w:hAnsi="Courier New" w:cs="Courier New" w:hint="default"/>
+      </w:rPr>
+    </w:lvl>
+    <w:lvl w:ilvl="8" w:tplc="04150005" w:tentative="1">
+      <w:start w:val="1"/>
+      <w:numFmt w:val="bullet"/>
+      <w:lvlText w:val=""/>
+      <w:lvlJc w:val="left"/>
+      <w:pPr>
+        <w:ind w:left="6480" w:hanging="360"/>
+      </w:pPr>
+      <w:rPr>
+        <w:rFonts w:ascii="Wingdings" w:hAnsi="Wingdings" w:hint="default"/>
+      </w:rPr>
+    </w:lvl>
+  </w:abstractNum>
+  <w:abstractNum w:abstractNumId="25">
     <w:nsid w:val="70D561D9"/>
     <w:multiLevelType w:val="hybridMultilevel"/>
     <w:tmpl w:val="359032F8"/>
@@ -14194,7 +14751,7 @@
       </w:rPr>
     </w:lvl>
   </w:abstractNum>
-  <w:abstractNum w:abstractNumId="24">
+  <w:abstractNum w:abstractNumId="26">
     <w:nsid w:val="794D5634"/>
     <w:multiLevelType w:val="multilevel"/>
     <w:tmpl w:val="98DA47EE"/>
@@ -14343,7 +14900,7 @@
       </w:rPr>
     </w:lvl>
   </w:abstractNum>
-  <w:abstractNum w:abstractNumId="25">
+  <w:abstractNum w:abstractNumId="27">
     <w:nsid w:val="7A491DB7"/>
     <w:multiLevelType w:val="multilevel"/>
     <w:tmpl w:val="56EAD828"/>
@@ -14492,7 +15049,7 @@
       </w:rPr>
     </w:lvl>
   </w:abstractNum>
-  <w:abstractNum w:abstractNumId="26">
+  <w:abstractNum w:abstractNumId="28">
     <w:nsid w:val="7CFE02CB"/>
     <w:multiLevelType w:val="hybridMultilevel"/>
     <w:tmpl w:val="B5701390"/>
@@ -14606,73 +15163,73 @@
     </w:lvl>
   </w:abstractNum>
   <w:num w:numId="1">
-    <w:abstractNumId w:val="25"/>
+    <w:abstractNumId w:val="27"/>
   </w:num>
   <w:num w:numId="2">
     <w:abstractNumId w:val="0"/>
   </w:num>
   <w:num w:numId="3">
-    <w:abstractNumId w:val="24"/>
+    <w:abstractNumId w:val="26"/>
   </w:num>
   <w:num w:numId="4">
-    <w:abstractNumId w:val="22"/>
+    <w:abstractNumId w:val="23"/>
   </w:num>
   <w:num w:numId="5">
-    <w:abstractNumId w:val="16"/>
+    <w:abstractNumId w:val="17"/>
   </w:num>
   <w:num w:numId="6">
-    <w:abstractNumId w:val="6"/>
+    <w:abstractNumId w:val="7"/>
   </w:num>
   <w:num w:numId="7">
-    <w:abstractNumId w:val="17"/>
+    <w:abstractNumId w:val="18"/>
   </w:num>
   <w:num w:numId="8">
     <w:abstractNumId w:val="3"/>
   </w:num>
   <w:num w:numId="9">
-    <w:abstractNumId w:val="7"/>
+    <w:abstractNumId w:val="8"/>
   </w:num>
   <w:num w:numId="10">
-    <w:abstractNumId w:val="8"/>
+    <w:abstractNumId w:val="9"/>
   </w:num>
   <w:num w:numId="11">
+    <w:abstractNumId w:val="22"/>
+  </w:num>
+  <w:num w:numId="12">
+    <w:abstractNumId w:val="16"/>
+  </w:num>
+  <w:num w:numId="13">
+    <w:abstractNumId w:val="14"/>
+  </w:num>
+  <w:num w:numId="14">
+    <w:abstractNumId w:val="13"/>
+  </w:num>
+  <w:num w:numId="15">
+    <w:abstractNumId w:val="15"/>
+  </w:num>
+  <w:num w:numId="16">
+    <w:abstractNumId w:val="20"/>
+  </w:num>
+  <w:num w:numId="17">
+    <w:abstractNumId w:val="19"/>
+  </w:num>
+  <w:num w:numId="18">
     <w:abstractNumId w:val="21"/>
   </w:num>
-  <w:num w:numId="12">
-    <w:abstractNumId w:val="15"/>
-  </w:num>
-  <w:num w:numId="13">
-    <w:abstractNumId w:val="13"/>
-  </w:num>
-  <w:num w:numId="14">
+  <w:num w:numId="19">
     <w:abstractNumId w:val="12"/>
   </w:num>
-  <w:num w:numId="15">
-    <w:abstractNumId w:val="14"/>
-  </w:num>
-  <w:num w:numId="16">
-    <w:abstractNumId w:val="19"/>
-  </w:num>
-  <w:num w:numId="17">
-    <w:abstractNumId w:val="18"/>
-  </w:num>
-  <w:num w:numId="18">
-    <w:abstractNumId w:val="20"/>
-  </w:num>
-  <w:num w:numId="19">
-    <w:abstractNumId w:val="11"/>
-  </w:num>
   <w:num w:numId="20">
-    <w:abstractNumId w:val="26"/>
+    <w:abstractNumId w:val="28"/>
   </w:num>
   <w:num w:numId="21">
-    <w:abstractNumId w:val="5"/>
+    <w:abstractNumId w:val="6"/>
   </w:num>
   <w:num w:numId="22">
     <w:abstractNumId w:val="2"/>
   </w:num>
   <w:num w:numId="23">
-    <w:abstractNumId w:val="10"/>
+    <w:abstractNumId w:val="11"/>
   </w:num>
   <w:num w:numId="24">
     <w:abstractNumId w:val="1"/>
@@ -14681,10 +15238,16 @@
     <w:abstractNumId w:val="4"/>
   </w:num>
   <w:num w:numId="26">
-    <w:abstractNumId w:val="9"/>
+    <w:abstractNumId w:val="10"/>
   </w:num>
   <w:num w:numId="27">
-    <w:abstractNumId w:val="23"/>
+    <w:abstractNumId w:val="25"/>
+  </w:num>
+  <w:num w:numId="28">
+    <w:abstractNumId w:val="5"/>
+  </w:num>
+  <w:num w:numId="29">
+    <w:abstractNumId w:val="24"/>
   </w:num>
 </w:numbering>
 </file>
@@ -15614,9 +16177,9 @@
     <w:basedOn w:val="Normal"/>
     <w:link w:val="ParagraphChar"/>
     <w:qFormat/>
-    <w:rsid w:val="00EE6A2E"/>
+    <w:rsid w:val="00DC4455"/>
     <w:pPr>
-      <w:spacing w:line="288" w:lineRule="auto"/>
+      <w:spacing w:line="312" w:lineRule="auto"/>
       <w:ind w:firstLine="709"/>
     </w:pPr>
     <w:rPr>
@@ -15629,7 +16192,7 @@
     <w:name w:val="Paragraph Char"/>
     <w:basedOn w:val="DefaultParagraphFont"/>
     <w:link w:val="Paragraph"/>
-    <w:rsid w:val="00EE6A2E"/>
+    <w:rsid w:val="00DC4455"/>
     <w:rPr>
       <w:rFonts w:ascii="Times New Roman" w:eastAsia="Times New Roman" w:hAnsi="Times New Roman" w:cs="Times New Roman"/>
       <w:sz w:val="24"/>
@@ -15675,6 +16238,20 @@
     <w:rsid w:val="00332C7A"/>
     <w:rPr>
       <w:vertAlign w:val="superscript"/>
+    </w:rPr>
+  </w:style>
+  <w:style w:type="paragraph" w:styleId="NoSpacing">
+    <w:name w:val="No Spacing"/>
+    <w:uiPriority w:val="1"/>
+    <w:qFormat/>
+    <w:rsid w:val="00BF35CE"/>
+    <w:pPr>
+      <w:spacing w:after="0" w:line="240" w:lineRule="auto"/>
+      <w:jc w:val="both"/>
+    </w:pPr>
+    <w:rPr>
+      <w:rFonts w:ascii="Times New Roman" w:hAnsi="Times New Roman"/>
+      <w:sz w:val="24"/>
     </w:rPr>
   </w:style>
 </w:styles>
@@ -15946,7 +16523,7 @@
 </file>
 
 <file path=customXml/itemProps1.xml><?xml version="1.0" encoding="utf-8"?>
-<ds:datastoreItem xmlns:ds="http://schemas.openxmlformats.org/officeDocument/2006/customXml" ds:itemID="{C79FD88E-7C91-4B35-8C84-4FC28EF68C59}">
+<ds:datastoreItem xmlns:ds="http://schemas.openxmlformats.org/officeDocument/2006/customXml" ds:itemID="{54ABB65F-9701-4B91-9C5A-C40A5DFA1B02}">
   <ds:schemaRefs>
     <ds:schemaRef ds:uri="http://schemas.openxmlformats.org/officeDocument/2006/bibliography"/>
   </ds:schemaRefs>

</xml_diff>

<commit_message>
added functionality description & saved
</commit_message>
<xml_diff>
--- a/praca_wg_szablonu.docx
+++ b/praca_wg_szablonu.docx
@@ -82,7 +82,7 @@
                 <v:shape id="_x0000_i1025" type="#_x0000_t75" style="width:265.5pt;height:59.25pt" o:ole="">
                   <v:imagedata r:id="rId8" o:title=""/>
                 </v:shape>
-                <o:OLEObject Type="Embed" ProgID="CorelDRAW.Graphic.9" ShapeID="_x0000_i1025" DrawAspect="Content" ObjectID="_1606167502" r:id="rId9"/>
+                <o:OLEObject Type="Embed" ProgID="CorelDRAW.Graphic.9" ShapeID="_x0000_i1025" DrawAspect="Content" ObjectID="_1606167928" r:id="rId9"/>
               </w:object>
             </w:r>
           </w:p>
@@ -10458,6 +10458,9 @@
       <w:r>
         <w:t xml:space="preserve">główny widok zawiera chronologiczny wykazu rekomendowanych programów nadawanych w najbliższym tygodniu. Wykaz uwzględnia programy powtarzane – zawiera tylko jedno wystąpienie, wybrane na podstawie godzin w sposób unikający ewentualnych konfliktów z innymi programami, a także uwzględniający godziny w jakich użytkownik ma dostęp do telewizora. Ponadto główny widok zawiera formularz do konfiguracji filtrów, pozwalający użytkownikowi ustalić godziny, kanały i zakres tematyczny. Konflikty, których nie udało się uniknąć są zaznaczone kolorem. </w:t>
       </w:r>
+      <w:r>
+        <w:t xml:space="preserve">Schematy interfejsu zostaną przedstawione w części projektowej. </w:t>
+      </w:r>
     </w:p>
     <w:p>
       <w:pPr>
@@ -10475,7 +10478,13 @@
         <w:t>Po stronie serwera, r</w:t>
       </w:r>
       <w:r>
-        <w:t>ekomendacje generowane są na podstawie cech charakterystycznych programów, do tych zaliczamy:</w:t>
+        <w:t xml:space="preserve">ekomendacje generowane są na podstawie cech charakterystycznych programów, do </w:t>
+      </w:r>
+      <w:r>
+        <w:t>których</w:t>
+      </w:r>
+      <w:r>
+        <w:t xml:space="preserve"> zaliczamy:</w:t>
       </w:r>
     </w:p>
     <w:p>
@@ -10487,7 +10496,12 @@
         </w:numPr>
       </w:pPr>
       <w:r>
-        <w:t>Osoby pracujące przy produkcji programu (aktorzy, reżyserowie, prezenterzy, scenarzyści, w przypadku transmisji sportowych – grające drużyny, w przypadku programów muzycznych – wykonawcy, itd.)</w:t>
+        <w:t xml:space="preserve">Osoby pracujące przy produkcji </w:t>
+      </w:r>
+      <w:bookmarkStart w:id="22" w:name="_GoBack"/>
+      <w:bookmarkEnd w:id="22"/>
+      <w:r>
+        <w:t>programu (aktorzy, reżyserowie, prezenterzy, scenarzyści, w przypadku transmisji sportowych – grające drużyny, w przypadku programów muzycznych – wykonawcy, itd.)</w:t>
       </w:r>
     </w:p>
     <w:p>
@@ -10562,6 +10576,7 @@
         <w:pStyle w:val="Paragraph"/>
       </w:pPr>
       <w:r>
+        <w:lastRenderedPageBreak/>
         <w:t>Tytuły seriali można ustalić na podstawie wspólnych części początkowych w tytułach odcinków. Łatwo to zauważyć patrząc na tytuły przykładowego serialu krymiminalnego:</w:t>
       </w:r>
     </w:p>
@@ -10580,7 +10595,6 @@
         <w:rPr>
           <w:i/>
         </w:rPr>
-        <w:lastRenderedPageBreak/>
         <w:t>Castle -ost.</w:t>
       </w:r>
     </w:p>
@@ -11569,8 +11583,6 @@
       <w:r>
         <w:t>Zaczynamy wchodzić w mockupy</w:t>
       </w:r>
-      <w:bookmarkStart w:id="22" w:name="_GoBack"/>
-      <w:bookmarkEnd w:id="22"/>
     </w:p>
   </w:comment>
   <w:comment w:id="23" w:author="Przemysław Zender" w:date="2018-12-06T00:04:00Z" w:initials="PZ">
@@ -17065,7 +17077,7 @@
 </file>
 
 <file path=customXml/itemProps1.xml><?xml version="1.0" encoding="utf-8"?>
-<ds:datastoreItem xmlns:ds="http://schemas.openxmlformats.org/officeDocument/2006/customXml" ds:itemID="{1A72C53C-4189-4867-9A68-F0FD425EB2A5}">
+<ds:datastoreItem xmlns:ds="http://schemas.openxmlformats.org/officeDocument/2006/customXml" ds:itemID="{403D46EA-D68B-458C-93F6-C3A71412E4EB}">
   <ds:schemaRefs>
     <ds:schemaRef ds:uri="http://schemas.openxmlformats.org/officeDocument/2006/bibliography"/>
   </ds:schemaRefs>

</xml_diff>

<commit_message>
described algorithm for recommendations
</commit_message>
<xml_diff>
--- a/praca_wg_szablonu.docx
+++ b/praca_wg_szablonu.docx
@@ -82,7 +82,7 @@
                 <v:shape id="_x0000_i1025" type="#_x0000_t75" style="width:265.5pt;height:59.25pt" o:ole="">
                   <v:imagedata r:id="rId8" o:title=""/>
                 </v:shape>
-                <o:OLEObject Type="Embed" ProgID="CorelDRAW.Graphic.9" ShapeID="_x0000_i1025" DrawAspect="Content" ObjectID="_1606167928" r:id="rId9"/>
+                <o:OLEObject Type="Embed" ProgID="CorelDRAW.Graphic.9" ShapeID="_x0000_i1025" DrawAspect="Content" ObjectID="_1606513568" r:id="rId9"/>
               </w:object>
             </w:r>
           </w:p>
@@ -4529,6 +4529,11 @@
       <w:pPr>
         <w:pStyle w:val="Paragraph"/>
       </w:pPr>
+    </w:p>
+    <w:p>
+      <w:pPr>
+        <w:pStyle w:val="Paragraph"/>
+      </w:pPr>
       <w:r>
         <w:br w:type="page"/>
       </w:r>
@@ -10256,16 +10261,31 @@
       <w:r>
         <w:t>Funkcjonalność dotyczącą rekomendacji i programu w pewien sposób łączy serwis Filmweb (</w:t>
       </w:r>
-      <w:hyperlink r:id="rId25" w:history="1">
-        <w:r>
-          <w:rPr>
-            <w:i/>
-            <w:color w:val="0000FF"/>
-            <w:u w:val="single"/>
-          </w:rPr>
-          <w:t>https://www.filmweb.pl</w:t>
-        </w:r>
-      </w:hyperlink>
+      <w:r>
+        <w:fldChar w:fldCharType="begin"/>
+      </w:r>
+      <w:r>
+        <w:instrText xml:space="preserve"> HYPERLINK "https://www.filmweb.pl" </w:instrText>
+      </w:r>
+      <w:r>
+        <w:fldChar w:fldCharType="separate"/>
+      </w:r>
+      <w:r>
+        <w:rPr>
+          <w:i/>
+          <w:color w:val="0000FF"/>
+          <w:u w:val="single"/>
+        </w:rPr>
+        <w:t>https://www.filmweb.pl</w:t>
+      </w:r>
+      <w:r>
+        <w:rPr>
+          <w:i/>
+          <w:color w:val="0000FF"/>
+          <w:u w:val="single"/>
+        </w:rPr>
+        <w:fldChar w:fldCharType="end"/>
+      </w:r>
       <w:r>
         <w:t>), jednak skupia się on tylko na filmach i serialach</w:t>
       </w:r>
@@ -10467,7 +10487,13 @@
         <w:pStyle w:val="Paragraph"/>
       </w:pPr>
       <w:r>
-        <w:t>Do dodatkowych widoków należy widok przewodnika programowego, zawierający wszystkie nadawane programy bez uwzględniania rekomendacji, widok wyszukiwania oraz widok pokazujący szczegóły danego programu. Z poziomu każdego z tych widoków użytkownik może oznaczyć dany program jako interesujący. Ustawione filtry czasowe i kanałowe oraz oznaczenia programów są zapisywane na serwerze na bieżąco.</w:t>
+        <w:t xml:space="preserve">Do dodatkowych widoków należy widok przewodnika programowego, zawierający wszystkie nadawane programy bez uwzględniania rekomendacji, widok wyszukiwania oraz widok pokazujący szczegóły danego programu. Z poziomu każdego z tych </w:t>
+      </w:r>
+      <w:r>
+        <w:t>widoków użytkownik może zaznaczyć, że dany program mu się podobał lub nie, może też zapamiętać że chce obejrzeć dany program</w:t>
+      </w:r>
+      <w:r>
+        <w:t>. Ustawione filtry czasowe i kanałowe oraz oznaczenia programów są zapisywane na serwerze na bieżąco.</w:t>
       </w:r>
     </w:p>
     <w:p>
@@ -10496,12 +10522,7 @@
         </w:numPr>
       </w:pPr>
       <w:r>
-        <w:t xml:space="preserve">Osoby pracujące przy produkcji </w:t>
-      </w:r>
-      <w:bookmarkStart w:id="22" w:name="_GoBack"/>
-      <w:bookmarkEnd w:id="22"/>
-      <w:r>
-        <w:t>programu (aktorzy, reżyserowie, prezenterzy, scenarzyści, w przypadku transmisji sportowych – grające drużyny, w przypadku programów muzycznych – wykonawcy, itd.)</w:t>
+        <w:t>Osoby pracujące przy produkcji programu (aktorzy, reżyserowie, prezenterzy, scenarzyści, w przypadku transmisji sportowych – grające drużyny, w przypadku programów muzycznych – wykonawcy, itd.)</w:t>
       </w:r>
     </w:p>
     <w:p>
@@ -10533,16 +10554,16 @@
       <w:r>
         <w:t xml:space="preserve"> opisie programu słowa </w:t>
       </w:r>
-      <w:commentRangeStart w:id="23"/>
+      <w:commentRangeStart w:id="22"/>
       <w:r>
         <w:t>kluczowe</w:t>
       </w:r>
-      <w:commentRangeEnd w:id="23"/>
+      <w:commentRangeEnd w:id="22"/>
       <w:r>
         <w:rPr>
           <w:rStyle w:val="CommentReference"/>
         </w:rPr>
-        <w:commentReference w:id="23"/>
+        <w:commentReference w:id="22"/>
       </w:r>
     </w:p>
     <w:p>
@@ -10705,7 +10726,23 @@
         <w:t xml:space="preserve"> – poza tym część z nich zawiera w tytule numer kolejny odcinka (w notacji zawierającej również sezon). Na tej podstawie można </w:t>
       </w:r>
       <w:r>
-        <w:t>stwierdzić do jakiego serialu należy i wykorzystać to do rekomendacji.</w:t>
+        <w:t xml:space="preserve">stwierdzić do jakiego serialu należy i wykorzystać to do </w:t>
+      </w:r>
+      <w:commentRangeStart w:id="23"/>
+      <w:r>
+        <w:t>rekomendacji</w:t>
+      </w:r>
+      <w:commentRangeEnd w:id="23"/>
+      <w:r>
+        <w:rPr>
+          <w:rStyle w:val="CommentReference"/>
+          <w:rFonts w:eastAsiaTheme="minorHAnsi" w:cstheme="minorBidi"/>
+          <w:lang w:eastAsia="en-US"/>
+        </w:rPr>
+        <w:commentReference w:id="23"/>
+      </w:r>
+      <w:r>
+        <w:t>.</w:t>
       </w:r>
     </w:p>
     <w:p>
@@ -10716,6 +10753,2390 @@
           <w:szCs w:val="24"/>
           <w:lang w:eastAsia="pl-PL"/>
         </w:rPr>
+      </w:pPr>
+      <w:r>
+        <w:rPr>
+          <w:b/>
+        </w:rPr>
+        <w:t>Metoda generowania rekomendacji</w:t>
+      </w:r>
+    </w:p>
+    <w:p>
+      <w:pPr>
+        <w:pStyle w:val="Paragraph"/>
+      </w:pPr>
+      <w:r>
+        <w:t xml:space="preserve">Rekomendacje generowane są w oparciu o </w:t>
+      </w:r>
+      <w:r>
+        <w:t xml:space="preserve">ważoną sumę </w:t>
+      </w:r>
+      <w:r>
+        <w:t>ocen użytkownika wyrażoną wzorem:</w:t>
+      </w:r>
+    </w:p>
+    <w:p>
+      <w:pPr>
+        <w:pStyle w:val="Paragraph"/>
+      </w:pPr>
+      <m:oMathPara>
+        <m:oMath>
+          <m:r>
+            <w:rPr>
+              <w:rFonts w:ascii="Cambria Math" w:hAnsi="Cambria Math"/>
+            </w:rPr>
+            <m:t>R</m:t>
+          </m:r>
+          <m:d>
+            <m:dPr>
+              <m:ctrlPr>
+                <w:rPr>
+                  <w:rFonts w:ascii="Cambria Math" w:hAnsi="Cambria Math"/>
+                  <w:i/>
+                </w:rPr>
+              </m:ctrlPr>
+            </m:dPr>
+            <m:e>
+              <m:sSub>
+                <m:sSubPr>
+                  <m:ctrlPr>
+                    <w:rPr>
+                      <w:rFonts w:ascii="Cambria Math" w:hAnsi="Cambria Math"/>
+                      <w:i/>
+                    </w:rPr>
+                  </m:ctrlPr>
+                </m:sSubPr>
+                <m:e>
+                  <m:r>
+                    <w:rPr>
+                      <w:rFonts w:ascii="Cambria Math" w:hAnsi="Cambria Math"/>
+                    </w:rPr>
+                    <m:t>P</m:t>
+                  </m:r>
+                </m:e>
+                <m:sub>
+                  <m:r>
+                    <w:rPr>
+                      <w:rFonts w:ascii="Cambria Math" w:hAnsi="Cambria Math"/>
+                    </w:rPr>
+                    <m:t>i</m:t>
+                  </m:r>
+                </m:sub>
+              </m:sSub>
+            </m:e>
+          </m:d>
+          <m:r>
+            <w:rPr>
+              <w:rFonts w:ascii="Cambria Math" w:hAnsi="Cambria Math"/>
+            </w:rPr>
+            <m:t xml:space="preserve">= </m:t>
+          </m:r>
+          <m:nary>
+            <m:naryPr>
+              <m:chr m:val="∑"/>
+              <m:limLoc m:val="subSup"/>
+              <m:ctrlPr>
+                <w:rPr>
+                  <w:rFonts w:ascii="Cambria Math" w:hAnsi="Cambria Math"/>
+                  <w:i/>
+                </w:rPr>
+              </m:ctrlPr>
+            </m:naryPr>
+            <m:sub>
+              <m:r>
+                <w:rPr>
+                  <w:rFonts w:ascii="Cambria Math" w:hAnsi="Cambria Math"/>
+                </w:rPr>
+                <m:t>j=1</m:t>
+              </m:r>
+            </m:sub>
+            <m:sup>
+              <m:r>
+                <w:rPr>
+                  <w:rFonts w:ascii="Cambria Math" w:hAnsi="Cambria Math"/>
+                </w:rPr>
+                <m:t>J</m:t>
+              </m:r>
+            </m:sup>
+            <m:e>
+              <m:r>
+                <w:rPr>
+                  <w:rFonts w:ascii="Cambria Math" w:hAnsi="Cambria Math"/>
+                </w:rPr>
+                <m:t>S</m:t>
+              </m:r>
+              <m:d>
+                <m:dPr>
+                  <m:ctrlPr>
+                    <w:rPr>
+                      <w:rFonts w:ascii="Cambria Math" w:hAnsi="Cambria Math"/>
+                      <w:i/>
+                    </w:rPr>
+                  </m:ctrlPr>
+                </m:dPr>
+                <m:e>
+                  <m:sSub>
+                    <m:sSubPr>
+                      <m:ctrlPr>
+                        <w:rPr>
+                          <w:rFonts w:ascii="Cambria Math" w:hAnsi="Cambria Math"/>
+                          <w:i/>
+                        </w:rPr>
+                      </m:ctrlPr>
+                    </m:sSubPr>
+                    <m:e>
+                      <m:r>
+                        <w:rPr>
+                          <w:rFonts w:ascii="Cambria Math" w:hAnsi="Cambria Math"/>
+                        </w:rPr>
+                        <m:t>P</m:t>
+                      </m:r>
+                    </m:e>
+                    <m:sub>
+                      <m:r>
+                        <w:rPr>
+                          <w:rFonts w:ascii="Cambria Math" w:hAnsi="Cambria Math"/>
+                        </w:rPr>
+                        <m:t>i</m:t>
+                      </m:r>
+                    </m:sub>
+                  </m:sSub>
+                  <m:r>
+                    <w:rPr>
+                      <w:rFonts w:ascii="Cambria Math" w:hAnsi="Cambria Math"/>
+                    </w:rPr>
+                    <m:t>,</m:t>
+                  </m:r>
+                  <m:sSub>
+                    <m:sSubPr>
+                      <m:ctrlPr>
+                        <w:rPr>
+                          <w:rFonts w:ascii="Cambria Math" w:hAnsi="Cambria Math"/>
+                          <w:i/>
+                        </w:rPr>
+                      </m:ctrlPr>
+                    </m:sSubPr>
+                    <m:e>
+                      <m:r>
+                        <w:rPr>
+                          <w:rFonts w:ascii="Cambria Math" w:hAnsi="Cambria Math"/>
+                        </w:rPr>
+                        <m:t>P</m:t>
+                      </m:r>
+                    </m:e>
+                    <m:sub>
+                      <m:r>
+                        <w:rPr>
+                          <w:rFonts w:ascii="Cambria Math" w:hAnsi="Cambria Math"/>
+                        </w:rPr>
+                        <m:t>j</m:t>
+                      </m:r>
+                    </m:sub>
+                  </m:sSub>
+                </m:e>
+              </m:d>
+              <m:r>
+                <w:rPr>
+                  <w:rFonts w:ascii="Cambria Math" w:hAnsi="Cambria Math"/>
+                </w:rPr>
+                <m:t>∙</m:t>
+              </m:r>
+              <m:sSub>
+                <m:sSubPr>
+                  <m:ctrlPr>
+                    <w:rPr>
+                      <w:rFonts w:ascii="Cambria Math" w:hAnsi="Cambria Math"/>
+                      <w:i/>
+                    </w:rPr>
+                  </m:ctrlPr>
+                </m:sSubPr>
+                <m:e>
+                  <m:r>
+                    <w:rPr>
+                      <w:rFonts w:ascii="Cambria Math" w:hAnsi="Cambria Math"/>
+                    </w:rPr>
+                    <m:t>V</m:t>
+                  </m:r>
+                </m:e>
+                <m:sub>
+                  <m:r>
+                    <w:rPr>
+                      <w:rFonts w:ascii="Cambria Math" w:hAnsi="Cambria Math"/>
+                    </w:rPr>
+                    <m:t>j</m:t>
+                  </m:r>
+                </m:sub>
+              </m:sSub>
+            </m:e>
+          </m:nary>
+        </m:oMath>
+      </m:oMathPara>
+    </w:p>
+    <w:p>
+      <w:r>
+        <w:t xml:space="preserve">Gdzie: </w:t>
+      </w:r>
+    </w:p>
+    <w:p>
+      <w:pPr>
+        <w:pStyle w:val="ListParagraph"/>
+        <w:numPr>
+          <w:ilvl w:val="0"/>
+          <w:numId w:val="35"/>
+        </w:numPr>
+      </w:pPr>
+      <m:oMath>
+        <m:sSub>
+          <m:sSubPr>
+            <m:ctrlPr>
+              <w:rPr>
+                <w:rFonts w:ascii="Cambria Math" w:hAnsi="Cambria Math"/>
+                <w:i/>
+              </w:rPr>
+            </m:ctrlPr>
+          </m:sSubPr>
+          <m:e>
+            <m:r>
+              <w:rPr>
+                <w:rFonts w:ascii="Cambria Math" w:hAnsi="Cambria Math"/>
+              </w:rPr>
+              <m:t>P</m:t>
+            </m:r>
+          </m:e>
+          <m:sub>
+            <m:r>
+              <w:rPr>
+                <w:rFonts w:ascii="Cambria Math" w:hAnsi="Cambria Math"/>
+              </w:rPr>
+              <m:t>i</m:t>
+            </m:r>
+          </m:sub>
+        </m:sSub>
+      </m:oMath>
+      <w:r>
+        <w:t xml:space="preserve"> – program, którego współczynnika rekomendacji poszukujemy</w:t>
+      </w:r>
+    </w:p>
+    <w:p>
+      <w:pPr>
+        <w:pStyle w:val="ListParagraph"/>
+        <w:numPr>
+          <w:ilvl w:val="0"/>
+          <w:numId w:val="35"/>
+        </w:numPr>
+      </w:pPr>
+      <m:oMath>
+        <m:sSub>
+          <m:sSubPr>
+            <m:ctrlPr>
+              <w:rPr>
+                <w:rFonts w:ascii="Cambria Math" w:hAnsi="Cambria Math"/>
+                <w:i/>
+              </w:rPr>
+            </m:ctrlPr>
+          </m:sSubPr>
+          <m:e>
+            <m:r>
+              <w:rPr>
+                <w:rFonts w:ascii="Cambria Math" w:hAnsi="Cambria Math"/>
+              </w:rPr>
+              <m:t>P</m:t>
+            </m:r>
+          </m:e>
+          <m:sub>
+            <m:r>
+              <w:rPr>
+                <w:rFonts w:ascii="Cambria Math" w:hAnsi="Cambria Math"/>
+              </w:rPr>
+              <m:t>1</m:t>
+            </m:r>
+          </m:sub>
+        </m:sSub>
+        <m:r>
+          <w:rPr>
+            <w:rFonts w:ascii="Cambria Math" w:hAnsi="Cambria Math"/>
+          </w:rPr>
+          <m:t xml:space="preserve">, …, </m:t>
+        </m:r>
+        <m:sSub>
+          <m:sSubPr>
+            <m:ctrlPr>
+              <w:rPr>
+                <w:rFonts w:ascii="Cambria Math" w:hAnsi="Cambria Math"/>
+                <w:i/>
+              </w:rPr>
+            </m:ctrlPr>
+          </m:sSubPr>
+          <m:e>
+            <m:r>
+              <w:rPr>
+                <w:rFonts w:ascii="Cambria Math" w:hAnsi="Cambria Math"/>
+              </w:rPr>
+              <m:t>P</m:t>
+            </m:r>
+          </m:e>
+          <m:sub>
+            <m:r>
+              <w:rPr>
+                <w:rFonts w:ascii="Cambria Math" w:hAnsi="Cambria Math"/>
+              </w:rPr>
+              <m:t>J</m:t>
+            </m:r>
+          </m:sub>
+        </m:sSub>
+      </m:oMath>
+      <w:r>
+        <w:t xml:space="preserve"> – programy wcześniej ocenione przez użytkownika</w:t>
+      </w:r>
+    </w:p>
+    <w:p>
+      <w:pPr>
+        <w:pStyle w:val="ListParagraph"/>
+        <w:numPr>
+          <w:ilvl w:val="0"/>
+          <w:numId w:val="35"/>
+        </w:numPr>
+      </w:pPr>
+      <m:oMath>
+        <m:sSub>
+          <m:sSubPr>
+            <m:ctrlPr>
+              <w:rPr>
+                <w:rFonts w:ascii="Cambria Math" w:hAnsi="Cambria Math"/>
+                <w:i/>
+              </w:rPr>
+            </m:ctrlPr>
+          </m:sSubPr>
+          <m:e>
+            <m:r>
+              <w:rPr>
+                <w:rFonts w:ascii="Cambria Math" w:hAnsi="Cambria Math"/>
+              </w:rPr>
+              <m:t>V</m:t>
+            </m:r>
+          </m:e>
+          <m:sub>
+            <m:r>
+              <w:rPr>
+                <w:rFonts w:ascii="Cambria Math" w:hAnsi="Cambria Math"/>
+              </w:rPr>
+              <m:t>j</m:t>
+            </m:r>
+          </m:sub>
+        </m:sSub>
+      </m:oMath>
+      <w:r>
+        <w:rPr>
+          <w:rFonts w:eastAsiaTheme="minorEastAsia"/>
+        </w:rPr>
+        <w:t xml:space="preserve"> – ocena </w:t>
+      </w:r>
+      <w:r>
+        <w:rPr>
+          <w:rFonts w:eastAsiaTheme="minorEastAsia"/>
+        </w:rPr>
+        <w:t>wystawiona</w:t>
+      </w:r>
+      <w:r>
+        <w:rPr>
+          <w:rFonts w:eastAsiaTheme="minorEastAsia"/>
+        </w:rPr>
+        <w:t xml:space="preserve"> j-temu programowi przez użytkown</w:t>
+      </w:r>
+      <w:bookmarkStart w:id="24" w:name="_GoBack"/>
+      <w:bookmarkEnd w:id="24"/>
+      <w:r>
+        <w:rPr>
+          <w:rFonts w:eastAsiaTheme="minorEastAsia"/>
+        </w:rPr>
+        <w:t xml:space="preserve">ika, wynosi 1, jeżeli użytkownik </w:t>
+      </w:r>
+      <w:r>
+        <w:rPr>
+          <w:rFonts w:eastAsiaTheme="minorEastAsia"/>
+        </w:rPr>
+        <w:t>zaznaczył, że program mu się podobał</w:t>
+      </w:r>
+      <w:r>
+        <w:rPr>
+          <w:rFonts w:eastAsiaTheme="minorEastAsia"/>
+        </w:rPr>
+        <w:t xml:space="preserve">, </w:t>
+      </w:r>
+      <w:r>
+        <w:rPr>
+          <w:rFonts w:eastAsiaTheme="minorEastAsia"/>
+        </w:rPr>
+        <w:t>-1</w:t>
+      </w:r>
+      <w:r>
+        <w:rPr>
+          <w:rFonts w:eastAsiaTheme="minorEastAsia"/>
+        </w:rPr>
+        <w:t xml:space="preserve"> jeżeli</w:t>
+      </w:r>
+      <w:r>
+        <w:rPr>
+          <w:rFonts w:eastAsiaTheme="minorEastAsia"/>
+        </w:rPr>
+        <w:t xml:space="preserve"> zaznaczył, że program mu się nie podobał. Do tych celów, zapisanie programu jako ten, który użytkownik chce obejrzeć, jest traktowane jako ocena pozytywna.</w:t>
+      </w:r>
+    </w:p>
+    <w:p>
+      <w:pPr>
+        <w:pStyle w:val="ListParagraph"/>
+        <w:numPr>
+          <w:ilvl w:val="0"/>
+          <w:numId w:val="35"/>
+        </w:numPr>
+      </w:pPr>
+      <m:oMath>
+        <m:r>
+          <w:rPr>
+            <w:rFonts w:ascii="Cambria Math" w:hAnsi="Cambria Math"/>
+          </w:rPr>
+          <m:t>S</m:t>
+        </m:r>
+        <m:d>
+          <m:dPr>
+            <m:ctrlPr>
+              <w:rPr>
+                <w:rFonts w:ascii="Cambria Math" w:hAnsi="Cambria Math"/>
+                <w:i/>
+              </w:rPr>
+            </m:ctrlPr>
+          </m:dPr>
+          <m:e>
+            <m:sSub>
+              <m:sSubPr>
+                <m:ctrlPr>
+                  <w:rPr>
+                    <w:rFonts w:ascii="Cambria Math" w:hAnsi="Cambria Math"/>
+                    <w:i/>
+                  </w:rPr>
+                </m:ctrlPr>
+              </m:sSubPr>
+              <m:e>
+                <m:r>
+                  <w:rPr>
+                    <w:rFonts w:ascii="Cambria Math" w:hAnsi="Cambria Math"/>
+                  </w:rPr>
+                  <m:t>P</m:t>
+                </m:r>
+              </m:e>
+              <m:sub>
+                <m:r>
+                  <w:rPr>
+                    <w:rFonts w:ascii="Cambria Math" w:hAnsi="Cambria Math"/>
+                  </w:rPr>
+                  <m:t>i</m:t>
+                </m:r>
+              </m:sub>
+            </m:sSub>
+            <m:r>
+              <w:rPr>
+                <w:rFonts w:ascii="Cambria Math" w:hAnsi="Cambria Math"/>
+              </w:rPr>
+              <m:t>,</m:t>
+            </m:r>
+            <m:sSub>
+              <m:sSubPr>
+                <m:ctrlPr>
+                  <w:rPr>
+                    <w:rFonts w:ascii="Cambria Math" w:hAnsi="Cambria Math"/>
+                    <w:i/>
+                  </w:rPr>
+                </m:ctrlPr>
+              </m:sSubPr>
+              <m:e>
+                <m:r>
+                  <w:rPr>
+                    <w:rFonts w:ascii="Cambria Math" w:hAnsi="Cambria Math"/>
+                  </w:rPr>
+                  <m:t>P</m:t>
+                </m:r>
+              </m:e>
+              <m:sub>
+                <m:r>
+                  <w:rPr>
+                    <w:rFonts w:ascii="Cambria Math" w:hAnsi="Cambria Math"/>
+                  </w:rPr>
+                  <m:t>j</m:t>
+                </m:r>
+              </m:sub>
+            </m:sSub>
+          </m:e>
+        </m:d>
+      </m:oMath>
+      <w:r>
+        <w:rPr>
+          <w:rFonts w:eastAsiaTheme="minorEastAsia"/>
+        </w:rPr>
+        <w:t xml:space="preserve"> – </w:t>
+      </w:r>
+      <w:r>
+        <w:t>p</w:t>
+      </w:r>
+      <w:r>
+        <w:t xml:space="preserve">odobieństwo dwóch programów </w:t>
+      </w:r>
+      <w:r>
+        <w:t>określone</w:t>
+      </w:r>
+      <w:r>
+        <w:t xml:space="preserve"> wg wzoru:</w:t>
+      </w:r>
+    </w:p>
+    <w:p>
+      <w:pPr>
+        <w:pStyle w:val="Paragraph"/>
+      </w:pPr>
+      <m:oMathPara>
+        <m:oMath>
+          <m:r>
+            <w:rPr>
+              <w:rFonts w:ascii="Cambria Math" w:hAnsi="Cambria Math"/>
+            </w:rPr>
+            <m:t>S</m:t>
+          </m:r>
+          <m:d>
+            <m:dPr>
+              <m:ctrlPr>
+                <w:rPr>
+                  <w:rFonts w:ascii="Cambria Math" w:hAnsi="Cambria Math"/>
+                  <w:i/>
+                </w:rPr>
+              </m:ctrlPr>
+            </m:dPr>
+            <m:e>
+              <m:sSub>
+                <m:sSubPr>
+                  <m:ctrlPr>
+                    <w:rPr>
+                      <w:rFonts w:ascii="Cambria Math" w:hAnsi="Cambria Math"/>
+                      <w:i/>
+                    </w:rPr>
+                  </m:ctrlPr>
+                </m:sSubPr>
+                <m:e>
+                  <m:r>
+                    <w:rPr>
+                      <w:rFonts w:ascii="Cambria Math" w:hAnsi="Cambria Math"/>
+                    </w:rPr>
+                    <m:t>P</m:t>
+                  </m:r>
+                </m:e>
+                <m:sub>
+                  <m:r>
+                    <w:rPr>
+                      <w:rFonts w:ascii="Cambria Math" w:hAnsi="Cambria Math"/>
+                    </w:rPr>
+                    <m:t>1</m:t>
+                  </m:r>
+                </m:sub>
+              </m:sSub>
+              <m:r>
+                <w:rPr>
+                  <w:rFonts w:ascii="Cambria Math" w:hAnsi="Cambria Math"/>
+                </w:rPr>
+                <m:t>,</m:t>
+              </m:r>
+              <m:sSub>
+                <m:sSubPr>
+                  <m:ctrlPr>
+                    <w:rPr>
+                      <w:rFonts w:ascii="Cambria Math" w:hAnsi="Cambria Math"/>
+                      <w:i/>
+                    </w:rPr>
+                  </m:ctrlPr>
+                </m:sSubPr>
+                <m:e>
+                  <m:r>
+                    <w:rPr>
+                      <w:rFonts w:ascii="Cambria Math" w:hAnsi="Cambria Math"/>
+                    </w:rPr>
+                    <m:t>P</m:t>
+                  </m:r>
+                </m:e>
+                <m:sub>
+                  <m:r>
+                    <w:rPr>
+                      <w:rFonts w:ascii="Cambria Math" w:hAnsi="Cambria Math"/>
+                    </w:rPr>
+                    <m:t>2</m:t>
+                  </m:r>
+                </m:sub>
+              </m:sSub>
+            </m:e>
+          </m:d>
+          <m:r>
+            <w:rPr>
+              <w:rFonts w:ascii="Cambria Math" w:hAnsi="Cambria Math"/>
+            </w:rPr>
+            <m:t>=</m:t>
+          </m:r>
+          <m:f>
+            <m:fPr>
+              <m:ctrlPr>
+                <w:rPr>
+                  <w:rFonts w:ascii="Cambria Math" w:hAnsi="Cambria Math"/>
+                  <w:i/>
+                </w:rPr>
+              </m:ctrlPr>
+            </m:fPr>
+            <m:num>
+              <m:nary>
+                <m:naryPr>
+                  <m:chr m:val="∑"/>
+                  <m:limLoc m:val="subSup"/>
+                  <m:ctrlPr>
+                    <w:rPr>
+                      <w:rFonts w:ascii="Cambria Math" w:hAnsi="Cambria Math"/>
+                      <w:i/>
+                    </w:rPr>
+                  </m:ctrlPr>
+                </m:naryPr>
+                <m:sub>
+                  <m:r>
+                    <w:rPr>
+                      <w:rFonts w:ascii="Cambria Math" w:hAnsi="Cambria Math"/>
+                    </w:rPr>
+                    <m:t>i=1</m:t>
+                  </m:r>
+                </m:sub>
+                <m:sup>
+                  <m:r>
+                    <w:rPr>
+                      <w:rFonts w:ascii="Cambria Math" w:hAnsi="Cambria Math"/>
+                    </w:rPr>
+                    <m:t>W</m:t>
+                  </m:r>
+                </m:sup>
+                <m:e>
+                  <m:sSub>
+                    <m:sSubPr>
+                      <m:ctrlPr>
+                        <w:rPr>
+                          <w:rFonts w:ascii="Cambria Math" w:hAnsi="Cambria Math"/>
+                          <w:i/>
+                        </w:rPr>
+                      </m:ctrlPr>
+                    </m:sSubPr>
+                    <m:e>
+                      <m:r>
+                        <w:rPr>
+                          <w:rFonts w:ascii="Cambria Math" w:hAnsi="Cambria Math"/>
+                        </w:rPr>
+                        <m:t>w</m:t>
+                      </m:r>
+                    </m:e>
+                    <m:sub>
+                      <m:r>
+                        <w:rPr>
+                          <w:rFonts w:ascii="Cambria Math" w:hAnsi="Cambria Math"/>
+                        </w:rPr>
+                        <m:t>i</m:t>
+                      </m:r>
+                    </m:sub>
+                  </m:sSub>
+                  <m:r>
+                    <w:rPr>
+                      <w:rFonts w:ascii="Cambria Math" w:hAnsi="Cambria Math"/>
+                    </w:rPr>
+                    <m:t>∙S(</m:t>
+                  </m:r>
+                  <m:sSub>
+                    <m:sSubPr>
+                      <m:ctrlPr>
+                        <w:rPr>
+                          <w:rFonts w:ascii="Cambria Math" w:hAnsi="Cambria Math"/>
+                          <w:i/>
+                        </w:rPr>
+                      </m:ctrlPr>
+                    </m:sSubPr>
+                    <m:e>
+                      <m:r>
+                        <w:rPr>
+                          <w:rFonts w:ascii="Cambria Math" w:hAnsi="Cambria Math"/>
+                        </w:rPr>
+                        <m:t>F</m:t>
+                      </m:r>
+                    </m:e>
+                    <m:sub>
+                      <m:r>
+                        <w:rPr>
+                          <w:rFonts w:ascii="Cambria Math" w:hAnsi="Cambria Math"/>
+                        </w:rPr>
+                        <m:t>i1</m:t>
+                      </m:r>
+                    </m:sub>
+                  </m:sSub>
+                  <m:r>
+                    <w:rPr>
+                      <w:rFonts w:ascii="Cambria Math" w:hAnsi="Cambria Math"/>
+                    </w:rPr>
+                    <m:t xml:space="preserve">, </m:t>
+                  </m:r>
+                  <m:sSub>
+                    <m:sSubPr>
+                      <m:ctrlPr>
+                        <w:rPr>
+                          <w:rFonts w:ascii="Cambria Math" w:hAnsi="Cambria Math"/>
+                          <w:i/>
+                        </w:rPr>
+                      </m:ctrlPr>
+                    </m:sSubPr>
+                    <m:e>
+                      <m:r>
+                        <w:rPr>
+                          <w:rFonts w:ascii="Cambria Math" w:hAnsi="Cambria Math"/>
+                        </w:rPr>
+                        <m:t>F</m:t>
+                      </m:r>
+                    </m:e>
+                    <m:sub>
+                      <m:r>
+                        <w:rPr>
+                          <w:rFonts w:ascii="Cambria Math" w:hAnsi="Cambria Math"/>
+                        </w:rPr>
+                        <m:t>i2</m:t>
+                      </m:r>
+                    </m:sub>
+                  </m:sSub>
+                  <m:r>
+                    <w:rPr>
+                      <w:rFonts w:ascii="Cambria Math" w:hAnsi="Cambria Math"/>
+                    </w:rPr>
+                    <m:t>)</m:t>
+                  </m:r>
+                </m:e>
+              </m:nary>
+            </m:num>
+            <m:den>
+              <m:nary>
+                <m:naryPr>
+                  <m:chr m:val="∑"/>
+                  <m:limLoc m:val="subSup"/>
+                  <m:ctrlPr>
+                    <w:rPr>
+                      <w:rFonts w:ascii="Cambria Math" w:hAnsi="Cambria Math"/>
+                      <w:i/>
+                    </w:rPr>
+                  </m:ctrlPr>
+                </m:naryPr>
+                <m:sub>
+                  <m:r>
+                    <w:rPr>
+                      <w:rFonts w:ascii="Cambria Math" w:hAnsi="Cambria Math"/>
+                    </w:rPr>
+                    <m:t>i=1</m:t>
+                  </m:r>
+                </m:sub>
+                <m:sup>
+                  <m:r>
+                    <w:rPr>
+                      <w:rFonts w:ascii="Cambria Math" w:hAnsi="Cambria Math"/>
+                    </w:rPr>
+                    <m:t>W</m:t>
+                  </m:r>
+                </m:sup>
+                <m:e>
+                  <m:sSub>
+                    <m:sSubPr>
+                      <m:ctrlPr>
+                        <w:rPr>
+                          <w:rFonts w:ascii="Cambria Math" w:hAnsi="Cambria Math"/>
+                          <w:i/>
+                        </w:rPr>
+                      </m:ctrlPr>
+                    </m:sSubPr>
+                    <m:e>
+                      <m:r>
+                        <w:rPr>
+                          <w:rFonts w:ascii="Cambria Math" w:hAnsi="Cambria Math"/>
+                        </w:rPr>
+                        <m:t>w</m:t>
+                      </m:r>
+                    </m:e>
+                    <m:sub>
+                      <m:r>
+                        <w:rPr>
+                          <w:rFonts w:ascii="Cambria Math" w:hAnsi="Cambria Math"/>
+                        </w:rPr>
+                        <m:t>i</m:t>
+                      </m:r>
+                    </m:sub>
+                  </m:sSub>
+                </m:e>
+              </m:nary>
+            </m:den>
+          </m:f>
+        </m:oMath>
+      </m:oMathPara>
+    </w:p>
+    <w:p>
+      <w:pPr>
+        <w:pStyle w:val="Paragraph"/>
+      </w:pPr>
+      <w:r>
+        <w:t xml:space="preserve">Gdzie </w:t>
+      </w:r>
+      <m:oMath>
+        <m:sSub>
+          <m:sSubPr>
+            <m:ctrlPr>
+              <w:rPr>
+                <w:rFonts w:ascii="Cambria Math" w:hAnsi="Cambria Math"/>
+                <w:i/>
+              </w:rPr>
+            </m:ctrlPr>
+          </m:sSubPr>
+          <m:e>
+            <m:r>
+              <w:rPr>
+                <w:rFonts w:ascii="Cambria Math" w:hAnsi="Cambria Math"/>
+              </w:rPr>
+              <m:t>w</m:t>
+            </m:r>
+          </m:e>
+          <m:sub>
+            <m:r>
+              <w:rPr>
+                <w:rFonts w:ascii="Cambria Math" w:hAnsi="Cambria Math"/>
+              </w:rPr>
+              <m:t>i</m:t>
+            </m:r>
+          </m:sub>
+        </m:sSub>
+      </m:oMath>
+      <w:r>
+        <w:t xml:space="preserve"> – wagi dla i-tej grupy cech, </w:t>
+      </w:r>
+      <m:oMath>
+        <m:r>
+          <w:rPr>
+            <w:rFonts w:ascii="Cambria Math" w:hAnsi="Cambria Math"/>
+          </w:rPr>
+          <m:t>S(</m:t>
+        </m:r>
+        <m:sSub>
+          <m:sSubPr>
+            <m:ctrlPr>
+              <w:rPr>
+                <w:rFonts w:ascii="Cambria Math" w:hAnsi="Cambria Math"/>
+                <w:i/>
+              </w:rPr>
+            </m:ctrlPr>
+          </m:sSubPr>
+          <m:e>
+            <m:r>
+              <w:rPr>
+                <w:rFonts w:ascii="Cambria Math" w:hAnsi="Cambria Math"/>
+              </w:rPr>
+              <m:t>F</m:t>
+            </m:r>
+          </m:e>
+          <m:sub>
+            <m:r>
+              <w:rPr>
+                <w:rFonts w:ascii="Cambria Math" w:hAnsi="Cambria Math"/>
+              </w:rPr>
+              <m:t>i1</m:t>
+            </m:r>
+          </m:sub>
+        </m:sSub>
+        <m:r>
+          <w:rPr>
+            <w:rFonts w:ascii="Cambria Math" w:hAnsi="Cambria Math"/>
+          </w:rPr>
+          <m:t xml:space="preserve">, </m:t>
+        </m:r>
+        <m:sSub>
+          <m:sSubPr>
+            <m:ctrlPr>
+              <w:rPr>
+                <w:rFonts w:ascii="Cambria Math" w:hAnsi="Cambria Math"/>
+                <w:i/>
+              </w:rPr>
+            </m:ctrlPr>
+          </m:sSubPr>
+          <m:e>
+            <m:r>
+              <w:rPr>
+                <w:rFonts w:ascii="Cambria Math" w:hAnsi="Cambria Math"/>
+              </w:rPr>
+              <m:t>F</m:t>
+            </m:r>
+          </m:e>
+          <m:sub>
+            <m:r>
+              <w:rPr>
+                <w:rFonts w:ascii="Cambria Math" w:hAnsi="Cambria Math"/>
+              </w:rPr>
+              <m:t>i2</m:t>
+            </m:r>
+          </m:sub>
+        </m:sSub>
+        <m:r>
+          <w:rPr>
+            <w:rFonts w:ascii="Cambria Math" w:hAnsi="Cambria Math"/>
+          </w:rPr>
+          <m:t>)</m:t>
+        </m:r>
+      </m:oMath>
+      <w:r>
+        <w:t xml:space="preserve"> – podobieństwo i-tej grupy cech danego programu. Wyróżniamy 6 grup cech:</w:t>
+      </w:r>
+    </w:p>
+    <w:p>
+      <w:pPr>
+        <w:pStyle w:val="ListParagraph"/>
+        <w:numPr>
+          <w:ilvl w:val="0"/>
+          <w:numId w:val="33"/>
+        </w:numPr>
+      </w:pPr>
+      <w:commentRangeStart w:id="25"/>
+      <w:r>
+        <w:t>Gatunki</w:t>
+      </w:r>
+      <w:commentRangeEnd w:id="25"/>
+      <w:r>
+        <w:rPr>
+          <w:rStyle w:val="CommentReference"/>
+        </w:rPr>
+        <w:commentReference w:id="25"/>
+      </w:r>
+    </w:p>
+    <w:p>
+      <w:pPr>
+        <w:pStyle w:val="ListParagraph"/>
+        <w:numPr>
+          <w:ilvl w:val="0"/>
+          <w:numId w:val="33"/>
+        </w:numPr>
+      </w:pPr>
+      <w:r>
+        <w:t>Słowa kluczowe</w:t>
+      </w:r>
+    </w:p>
+    <w:p>
+      <w:pPr>
+        <w:pStyle w:val="ListParagraph"/>
+        <w:numPr>
+          <w:ilvl w:val="0"/>
+          <w:numId w:val="33"/>
+        </w:numPr>
+      </w:pPr>
+      <w:r>
+        <w:t>Aktorzy</w:t>
+      </w:r>
+    </w:p>
+    <w:p>
+      <w:pPr>
+        <w:pStyle w:val="ListParagraph"/>
+        <w:numPr>
+          <w:ilvl w:val="0"/>
+          <w:numId w:val="33"/>
+        </w:numPr>
+      </w:pPr>
+      <w:r>
+        <w:t>Reżyser</w:t>
+      </w:r>
+    </w:p>
+    <w:p>
+      <w:pPr>
+        <w:pStyle w:val="ListParagraph"/>
+        <w:numPr>
+          <w:ilvl w:val="0"/>
+          <w:numId w:val="33"/>
+        </w:numPr>
+      </w:pPr>
+      <w:r>
+        <w:t>Kraj produkcji</w:t>
+      </w:r>
+    </w:p>
+    <w:p>
+      <w:pPr>
+        <w:pStyle w:val="ListParagraph"/>
+        <w:numPr>
+          <w:ilvl w:val="0"/>
+          <w:numId w:val="33"/>
+        </w:numPr>
+      </w:pPr>
+      <w:r>
+        <w:t>Rok produkcji</w:t>
+      </w:r>
+    </w:p>
+    <w:p>
+      <w:pPr>
+        <w:pStyle w:val="Paragraph"/>
+      </w:pPr>
+    </w:p>
+    <w:p>
+      <w:pPr>
+        <w:pStyle w:val="Paragraph"/>
+      </w:pPr>
+      <w:r>
+        <w:lastRenderedPageBreak/>
+        <w:t xml:space="preserve">Dla gatunków, słów kluczowych i aktorów, podobieństwo wyrażamy </w:t>
+      </w:r>
+      <w:r>
+        <w:t>współczynnikiem Dice’a:</w:t>
+      </w:r>
+    </w:p>
+    <w:p>
+      <w:pPr>
+        <w:pStyle w:val="Paragraph"/>
+      </w:pPr>
+      <m:oMathPara>
+        <m:oMath>
+          <m:r>
+            <w:rPr>
+              <w:rFonts w:ascii="Cambria Math" w:hAnsi="Cambria Math"/>
+            </w:rPr>
+            <m:t>S</m:t>
+          </m:r>
+          <m:d>
+            <m:dPr>
+              <m:ctrlPr>
+                <w:rPr>
+                  <w:rFonts w:ascii="Cambria Math" w:hAnsi="Cambria Math"/>
+                  <w:i/>
+                </w:rPr>
+              </m:ctrlPr>
+            </m:dPr>
+            <m:e>
+              <m:sSub>
+                <m:sSubPr>
+                  <m:ctrlPr>
+                    <w:rPr>
+                      <w:rFonts w:ascii="Cambria Math" w:hAnsi="Cambria Math"/>
+                      <w:i/>
+                    </w:rPr>
+                  </m:ctrlPr>
+                </m:sSubPr>
+                <m:e>
+                  <m:r>
+                    <w:rPr>
+                      <w:rFonts w:ascii="Cambria Math" w:hAnsi="Cambria Math"/>
+                    </w:rPr>
+                    <m:t>F</m:t>
+                  </m:r>
+                </m:e>
+                <m:sub>
+                  <m:r>
+                    <w:rPr>
+                      <w:rFonts w:ascii="Cambria Math" w:hAnsi="Cambria Math"/>
+                    </w:rPr>
+                    <m:t>11</m:t>
+                  </m:r>
+                </m:sub>
+              </m:sSub>
+              <m:r>
+                <w:rPr>
+                  <w:rFonts w:ascii="Cambria Math" w:hAnsi="Cambria Math"/>
+                </w:rPr>
+                <m:t xml:space="preserve">, </m:t>
+              </m:r>
+              <m:sSub>
+                <m:sSubPr>
+                  <m:ctrlPr>
+                    <w:rPr>
+                      <w:rFonts w:ascii="Cambria Math" w:hAnsi="Cambria Math"/>
+                      <w:i/>
+                    </w:rPr>
+                  </m:ctrlPr>
+                </m:sSubPr>
+                <m:e>
+                  <m:r>
+                    <w:rPr>
+                      <w:rFonts w:ascii="Cambria Math" w:hAnsi="Cambria Math"/>
+                    </w:rPr>
+                    <m:t>F</m:t>
+                  </m:r>
+                </m:e>
+                <m:sub>
+                  <m:r>
+                    <w:rPr>
+                      <w:rFonts w:ascii="Cambria Math" w:hAnsi="Cambria Math"/>
+                    </w:rPr>
+                    <m:t>12</m:t>
+                  </m:r>
+                </m:sub>
+              </m:sSub>
+            </m:e>
+          </m:d>
+          <m:r>
+            <w:rPr>
+              <w:rFonts w:ascii="Cambria Math" w:hAnsi="Cambria Math"/>
+            </w:rPr>
+            <m:t>=</m:t>
+          </m:r>
+          <m:f>
+            <m:fPr>
+              <m:ctrlPr>
+                <w:rPr>
+                  <w:rFonts w:ascii="Cambria Math" w:hAnsi="Cambria Math"/>
+                  <w:i/>
+                </w:rPr>
+              </m:ctrlPr>
+            </m:fPr>
+            <m:num>
+              <m:r>
+                <w:rPr>
+                  <w:rFonts w:ascii="Cambria Math" w:hAnsi="Cambria Math"/>
+                </w:rPr>
+                <m:t>2∙</m:t>
+              </m:r>
+              <m:r>
+                <w:rPr>
+                  <w:rFonts w:ascii="Cambria Math" w:hAnsi="Cambria Math"/>
+                </w:rPr>
+                <m:t>|</m:t>
+              </m:r>
+              <m:sSub>
+                <m:sSubPr>
+                  <m:ctrlPr>
+                    <w:rPr>
+                      <w:rFonts w:ascii="Cambria Math" w:hAnsi="Cambria Math"/>
+                      <w:i/>
+                    </w:rPr>
+                  </m:ctrlPr>
+                </m:sSubPr>
+                <m:e>
+                  <m:r>
+                    <w:rPr>
+                      <w:rFonts w:ascii="Cambria Math" w:hAnsi="Cambria Math"/>
+                    </w:rPr>
+                    <m:t>F</m:t>
+                  </m:r>
+                </m:e>
+                <m:sub>
+                  <m:r>
+                    <w:rPr>
+                      <w:rFonts w:ascii="Cambria Math" w:hAnsi="Cambria Math"/>
+                    </w:rPr>
+                    <m:t>11</m:t>
+                  </m:r>
+                </m:sub>
+              </m:sSub>
+              <m:r>
+                <w:rPr>
+                  <w:rFonts w:ascii="Cambria Math" w:hAnsi="Cambria Math"/>
+                </w:rPr>
+                <m:t>∩</m:t>
+              </m:r>
+              <m:sSub>
+                <m:sSubPr>
+                  <m:ctrlPr>
+                    <w:rPr>
+                      <w:rFonts w:ascii="Cambria Math" w:hAnsi="Cambria Math"/>
+                      <w:i/>
+                    </w:rPr>
+                  </m:ctrlPr>
+                </m:sSubPr>
+                <m:e>
+                  <m:r>
+                    <w:rPr>
+                      <w:rFonts w:ascii="Cambria Math" w:hAnsi="Cambria Math"/>
+                    </w:rPr>
+                    <m:t>F</m:t>
+                  </m:r>
+                </m:e>
+                <m:sub>
+                  <m:r>
+                    <w:rPr>
+                      <w:rFonts w:ascii="Cambria Math" w:hAnsi="Cambria Math"/>
+                    </w:rPr>
+                    <m:t>12</m:t>
+                  </m:r>
+                </m:sub>
+              </m:sSub>
+              <m:r>
+                <w:rPr>
+                  <w:rFonts w:ascii="Cambria Math" w:hAnsi="Cambria Math"/>
+                </w:rPr>
+                <m:t>|</m:t>
+              </m:r>
+            </m:num>
+            <m:den>
+              <m:r>
+                <w:rPr>
+                  <w:rFonts w:ascii="Cambria Math" w:hAnsi="Cambria Math"/>
+                </w:rPr>
+                <m:t>2∙</m:t>
+              </m:r>
+              <m:d>
+                <m:dPr>
+                  <m:begChr m:val="|"/>
+                  <m:endChr m:val="|"/>
+                  <m:ctrlPr>
+                    <w:rPr>
+                      <w:rFonts w:ascii="Cambria Math" w:hAnsi="Cambria Math"/>
+                      <w:i/>
+                    </w:rPr>
+                  </m:ctrlPr>
+                </m:dPr>
+                <m:e>
+                  <m:sSub>
+                    <m:sSubPr>
+                      <m:ctrlPr>
+                        <w:rPr>
+                          <w:rFonts w:ascii="Cambria Math" w:hAnsi="Cambria Math"/>
+                          <w:i/>
+                        </w:rPr>
+                      </m:ctrlPr>
+                    </m:sSubPr>
+                    <m:e>
+                      <m:r>
+                        <w:rPr>
+                          <w:rFonts w:ascii="Cambria Math" w:hAnsi="Cambria Math"/>
+                        </w:rPr>
+                        <m:t>F</m:t>
+                      </m:r>
+                    </m:e>
+                    <m:sub>
+                      <m:r>
+                        <w:rPr>
+                          <w:rFonts w:ascii="Cambria Math" w:hAnsi="Cambria Math"/>
+                        </w:rPr>
+                        <m:t>11</m:t>
+                      </m:r>
+                    </m:sub>
+                  </m:sSub>
+                  <m:r>
+                    <w:rPr>
+                      <w:rFonts w:ascii="Cambria Math" w:hAnsi="Cambria Math"/>
+                    </w:rPr>
+                    <m:t>∩</m:t>
+                  </m:r>
+                  <m:sSub>
+                    <m:sSubPr>
+                      <m:ctrlPr>
+                        <w:rPr>
+                          <w:rFonts w:ascii="Cambria Math" w:hAnsi="Cambria Math"/>
+                          <w:i/>
+                        </w:rPr>
+                      </m:ctrlPr>
+                    </m:sSubPr>
+                    <m:e>
+                      <m:r>
+                        <w:rPr>
+                          <w:rFonts w:ascii="Cambria Math" w:hAnsi="Cambria Math"/>
+                        </w:rPr>
+                        <m:t>F</m:t>
+                      </m:r>
+                    </m:e>
+                    <m:sub>
+                      <m:r>
+                        <w:rPr>
+                          <w:rFonts w:ascii="Cambria Math" w:hAnsi="Cambria Math"/>
+                        </w:rPr>
+                        <m:t>12</m:t>
+                      </m:r>
+                    </m:sub>
+                  </m:sSub>
+                </m:e>
+              </m:d>
+              <m:r>
+                <w:rPr>
+                  <w:rFonts w:ascii="Cambria Math" w:hAnsi="Cambria Math"/>
+                </w:rPr>
+                <m:t>+</m:t>
+              </m:r>
+              <m:d>
+                <m:dPr>
+                  <m:begChr m:val="|"/>
+                  <m:endChr m:val="|"/>
+                  <m:ctrlPr>
+                    <w:rPr>
+                      <w:rFonts w:ascii="Cambria Math" w:hAnsi="Cambria Math"/>
+                      <w:i/>
+                    </w:rPr>
+                  </m:ctrlPr>
+                </m:dPr>
+                <m:e>
+                  <m:sSub>
+                    <m:sSubPr>
+                      <m:ctrlPr>
+                        <w:rPr>
+                          <w:rFonts w:ascii="Cambria Math" w:hAnsi="Cambria Math"/>
+                          <w:i/>
+                        </w:rPr>
+                      </m:ctrlPr>
+                    </m:sSubPr>
+                    <m:e>
+                      <m:r>
+                        <w:rPr>
+                          <w:rFonts w:ascii="Cambria Math" w:hAnsi="Cambria Math"/>
+                        </w:rPr>
+                        <m:t>F</m:t>
+                      </m:r>
+                    </m:e>
+                    <m:sub>
+                      <m:r>
+                        <w:rPr>
+                          <w:rFonts w:ascii="Cambria Math" w:hAnsi="Cambria Math"/>
+                        </w:rPr>
+                        <m:t>11</m:t>
+                      </m:r>
+                    </m:sub>
+                  </m:sSub>
+                  <m:r>
+                    <w:rPr>
+                      <w:rFonts w:ascii="Cambria Math" w:hAnsi="Cambria Math"/>
+                    </w:rPr>
+                    <m:t>-</m:t>
+                  </m:r>
+                  <m:sSub>
+                    <m:sSubPr>
+                      <m:ctrlPr>
+                        <w:rPr>
+                          <w:rFonts w:ascii="Cambria Math" w:hAnsi="Cambria Math"/>
+                          <w:i/>
+                        </w:rPr>
+                      </m:ctrlPr>
+                    </m:sSubPr>
+                    <m:e>
+                      <m:r>
+                        <w:rPr>
+                          <w:rFonts w:ascii="Cambria Math" w:hAnsi="Cambria Math"/>
+                        </w:rPr>
+                        <m:t>F</m:t>
+                      </m:r>
+                    </m:e>
+                    <m:sub>
+                      <m:r>
+                        <w:rPr>
+                          <w:rFonts w:ascii="Cambria Math" w:hAnsi="Cambria Math"/>
+                        </w:rPr>
+                        <m:t>12</m:t>
+                      </m:r>
+                    </m:sub>
+                  </m:sSub>
+                </m:e>
+              </m:d>
+              <m:r>
+                <w:rPr>
+                  <w:rFonts w:ascii="Cambria Math" w:hAnsi="Cambria Math"/>
+                </w:rPr>
+                <m:t>+|</m:t>
+              </m:r>
+              <m:sSub>
+                <m:sSubPr>
+                  <m:ctrlPr>
+                    <w:rPr>
+                      <w:rFonts w:ascii="Cambria Math" w:hAnsi="Cambria Math"/>
+                      <w:i/>
+                    </w:rPr>
+                  </m:ctrlPr>
+                </m:sSubPr>
+                <m:e>
+                  <m:r>
+                    <w:rPr>
+                      <w:rFonts w:ascii="Cambria Math" w:hAnsi="Cambria Math"/>
+                    </w:rPr>
+                    <m:t>F</m:t>
+                  </m:r>
+                </m:e>
+                <m:sub>
+                  <m:r>
+                    <w:rPr>
+                      <w:rFonts w:ascii="Cambria Math" w:hAnsi="Cambria Math"/>
+                    </w:rPr>
+                    <m:t>1</m:t>
+                  </m:r>
+                  <m:r>
+                    <w:rPr>
+                      <w:rFonts w:ascii="Cambria Math" w:hAnsi="Cambria Math"/>
+                    </w:rPr>
+                    <m:t>2</m:t>
+                  </m:r>
+                </m:sub>
+              </m:sSub>
+              <m:r>
+                <w:rPr>
+                  <w:rFonts w:ascii="Cambria Math" w:hAnsi="Cambria Math"/>
+                </w:rPr>
+                <m:t>-</m:t>
+              </m:r>
+              <m:sSub>
+                <m:sSubPr>
+                  <m:ctrlPr>
+                    <w:rPr>
+                      <w:rFonts w:ascii="Cambria Math" w:hAnsi="Cambria Math"/>
+                      <w:i/>
+                    </w:rPr>
+                  </m:ctrlPr>
+                </m:sSubPr>
+                <m:e>
+                  <m:r>
+                    <w:rPr>
+                      <w:rFonts w:ascii="Cambria Math" w:hAnsi="Cambria Math"/>
+                    </w:rPr>
+                    <m:t>F</m:t>
+                  </m:r>
+                </m:e>
+                <m:sub>
+                  <m:r>
+                    <w:rPr>
+                      <w:rFonts w:ascii="Cambria Math" w:hAnsi="Cambria Math"/>
+                    </w:rPr>
+                    <m:t>11</m:t>
+                  </m:r>
+                </m:sub>
+              </m:sSub>
+              <m:r>
+                <w:rPr>
+                  <w:rFonts w:ascii="Cambria Math" w:hAnsi="Cambria Math"/>
+                </w:rPr>
+                <m:t>|</m:t>
+              </m:r>
+            </m:den>
+          </m:f>
+        </m:oMath>
+      </m:oMathPara>
+    </w:p>
+    <w:p>
+      <w:pPr>
+        <w:pStyle w:val="Paragraph"/>
+      </w:pPr>
+      <w:r>
+        <w:t>Dla kraju produkcji i reżysera podobieństwo jest binarne, wynosi 1 gdy wartości są te same, 0 w przeciwnym wypadku.</w:t>
+      </w:r>
+    </w:p>
+    <w:p>
+      <w:pPr>
+        <w:pStyle w:val="Paragraph"/>
+      </w:pPr>
+      <w:r>
+        <w:t>Dla roku produkcji podobieństwo wyraża się wzorem:</w:t>
+      </w:r>
+    </w:p>
+    <w:p>
+      <w:pPr>
+        <w:pStyle w:val="Paragraph"/>
+      </w:pPr>
+      <m:oMathPara>
+        <m:oMath>
+          <m:r>
+            <w:rPr>
+              <w:rFonts w:ascii="Cambria Math" w:hAnsi="Cambria Math"/>
+            </w:rPr>
+            <m:t>S</m:t>
+          </m:r>
+          <m:d>
+            <m:dPr>
+              <m:ctrlPr>
+                <w:rPr>
+                  <w:rFonts w:ascii="Cambria Math" w:hAnsi="Cambria Math"/>
+                  <w:i/>
+                </w:rPr>
+              </m:ctrlPr>
+            </m:dPr>
+            <m:e>
+              <m:sSub>
+                <m:sSubPr>
+                  <m:ctrlPr>
+                    <w:rPr>
+                      <w:rFonts w:ascii="Cambria Math" w:hAnsi="Cambria Math"/>
+                      <w:i/>
+                    </w:rPr>
+                  </m:ctrlPr>
+                </m:sSubPr>
+                <m:e>
+                  <m:r>
+                    <w:rPr>
+                      <w:rFonts w:ascii="Cambria Math" w:hAnsi="Cambria Math"/>
+                    </w:rPr>
+                    <m:t>F</m:t>
+                  </m:r>
+                </m:e>
+                <m:sub>
+                  <m:r>
+                    <w:rPr>
+                      <w:rFonts w:ascii="Cambria Math" w:hAnsi="Cambria Math"/>
+                    </w:rPr>
+                    <m:t>6</m:t>
+                  </m:r>
+                  <m:r>
+                    <w:rPr>
+                      <w:rFonts w:ascii="Cambria Math" w:hAnsi="Cambria Math"/>
+                    </w:rPr>
+                    <m:t>1</m:t>
+                  </m:r>
+                </m:sub>
+              </m:sSub>
+              <m:r>
+                <w:rPr>
+                  <w:rFonts w:ascii="Cambria Math" w:hAnsi="Cambria Math"/>
+                </w:rPr>
+                <m:t xml:space="preserve">, </m:t>
+              </m:r>
+              <m:sSub>
+                <m:sSubPr>
+                  <m:ctrlPr>
+                    <w:rPr>
+                      <w:rFonts w:ascii="Cambria Math" w:hAnsi="Cambria Math"/>
+                      <w:i/>
+                    </w:rPr>
+                  </m:ctrlPr>
+                </m:sSubPr>
+                <m:e>
+                  <m:r>
+                    <w:rPr>
+                      <w:rFonts w:ascii="Cambria Math" w:hAnsi="Cambria Math"/>
+                    </w:rPr>
+                    <m:t>F</m:t>
+                  </m:r>
+                </m:e>
+                <m:sub>
+                  <m:r>
+                    <w:rPr>
+                      <w:rFonts w:ascii="Cambria Math" w:hAnsi="Cambria Math"/>
+                    </w:rPr>
+                    <m:t>6</m:t>
+                  </m:r>
+                  <m:r>
+                    <w:rPr>
+                      <w:rFonts w:ascii="Cambria Math" w:hAnsi="Cambria Math"/>
+                    </w:rPr>
+                    <m:t>2</m:t>
+                  </m:r>
+                </m:sub>
+              </m:sSub>
+            </m:e>
+          </m:d>
+          <m:r>
+            <w:rPr>
+              <w:rFonts w:ascii="Cambria Math" w:hAnsi="Cambria Math"/>
+            </w:rPr>
+            <m:t>= -</m:t>
+          </m:r>
+          <m:f>
+            <m:fPr>
+              <m:ctrlPr>
+                <w:rPr>
+                  <w:rFonts w:ascii="Cambria Math" w:hAnsi="Cambria Math"/>
+                  <w:i/>
+                </w:rPr>
+              </m:ctrlPr>
+            </m:fPr>
+            <m:num>
+              <m:r>
+                <w:rPr>
+                  <w:rFonts w:ascii="Cambria Math" w:hAnsi="Cambria Math"/>
+                </w:rPr>
+                <m:t>1</m:t>
+              </m:r>
+            </m:num>
+            <m:den>
+              <m:f>
+                <m:fPr>
+                  <m:ctrlPr>
+                    <w:rPr>
+                      <w:rFonts w:ascii="Cambria Math" w:hAnsi="Cambria Math"/>
+                      <w:i/>
+                    </w:rPr>
+                  </m:ctrlPr>
+                </m:fPr>
+                <m:num>
+                  <m:r>
+                    <w:rPr>
+                      <w:rFonts w:ascii="Cambria Math" w:hAnsi="Cambria Math"/>
+                    </w:rPr>
+                    <m:t>1</m:t>
+                  </m:r>
+                </m:num>
+                <m:den>
+                  <m:r>
+                    <w:rPr>
+                      <w:rFonts w:ascii="Cambria Math" w:hAnsi="Cambria Math"/>
+                    </w:rPr>
+                    <m:t>γ</m:t>
+                  </m:r>
+                </m:den>
+              </m:f>
+              <m:r>
+                <w:rPr>
+                  <w:rFonts w:ascii="Cambria Math" w:hAnsi="Cambria Math"/>
+                </w:rPr>
+                <m:t>∙</m:t>
+              </m:r>
+              <m:d>
+                <m:dPr>
+                  <m:begChr m:val="|"/>
+                  <m:endChr m:val="|"/>
+                  <m:ctrlPr>
+                    <w:rPr>
+                      <w:rFonts w:ascii="Cambria Math" w:hAnsi="Cambria Math"/>
+                      <w:i/>
+                    </w:rPr>
+                  </m:ctrlPr>
+                </m:dPr>
+                <m:e>
+                  <m:sSub>
+                    <m:sSubPr>
+                      <m:ctrlPr>
+                        <w:rPr>
+                          <w:rFonts w:ascii="Cambria Math" w:hAnsi="Cambria Math"/>
+                          <w:i/>
+                        </w:rPr>
+                      </m:ctrlPr>
+                    </m:sSubPr>
+                    <m:e>
+                      <m:r>
+                        <w:rPr>
+                          <w:rFonts w:ascii="Cambria Math" w:hAnsi="Cambria Math"/>
+                        </w:rPr>
+                        <m:t>F</m:t>
+                      </m:r>
+                    </m:e>
+                    <m:sub>
+                      <m:r>
+                        <w:rPr>
+                          <w:rFonts w:ascii="Cambria Math" w:hAnsi="Cambria Math"/>
+                        </w:rPr>
+                        <m:t>61</m:t>
+                      </m:r>
+                    </m:sub>
+                  </m:sSub>
+                  <m:r>
+                    <w:rPr>
+                      <w:rFonts w:ascii="Cambria Math" w:hAnsi="Cambria Math"/>
+                    </w:rPr>
+                    <m:t>-</m:t>
+                  </m:r>
+                  <m:r>
+                    <w:rPr>
+                      <w:rFonts w:ascii="Cambria Math" w:hAnsi="Cambria Math"/>
+                    </w:rPr>
+                    <m:t xml:space="preserve"> </m:t>
+                  </m:r>
+                  <m:sSub>
+                    <m:sSubPr>
+                      <m:ctrlPr>
+                        <w:rPr>
+                          <w:rFonts w:ascii="Cambria Math" w:hAnsi="Cambria Math"/>
+                          <w:i/>
+                        </w:rPr>
+                      </m:ctrlPr>
+                    </m:sSubPr>
+                    <m:e>
+                      <m:r>
+                        <w:rPr>
+                          <w:rFonts w:ascii="Cambria Math" w:hAnsi="Cambria Math"/>
+                        </w:rPr>
+                        <m:t>F</m:t>
+                      </m:r>
+                    </m:e>
+                    <m:sub>
+                      <m:r>
+                        <w:rPr>
+                          <w:rFonts w:ascii="Cambria Math" w:hAnsi="Cambria Math"/>
+                        </w:rPr>
+                        <m:t>62</m:t>
+                      </m:r>
+                    </m:sub>
+                  </m:sSub>
+                </m:e>
+              </m:d>
+              <m:r>
+                <w:rPr>
+                  <w:rFonts w:ascii="Cambria Math" w:hAnsi="Cambria Math"/>
+                </w:rPr>
+                <m:t>+1</m:t>
+              </m:r>
+            </m:den>
+          </m:f>
+          <m:r>
+            <w:rPr>
+              <w:rFonts w:ascii="Cambria Math" w:hAnsi="Cambria Math"/>
+            </w:rPr>
+            <m:t>+1</m:t>
+          </m:r>
+        </m:oMath>
+      </m:oMathPara>
+    </w:p>
+    <w:p>
+      <w:pPr>
+        <w:pStyle w:val="Paragraph"/>
+      </w:pPr>
+      <w:r>
+        <w:t xml:space="preserve">Jest to funkcja homograficzna, przyjmująca wartość 0, gdy argument </w:t>
+      </w:r>
+      <m:oMath>
+        <m:d>
+          <m:dPr>
+            <m:begChr m:val="|"/>
+            <m:endChr m:val="|"/>
+            <m:ctrlPr>
+              <w:rPr>
+                <w:rFonts w:ascii="Cambria Math" w:hAnsi="Cambria Math"/>
+                <w:i/>
+              </w:rPr>
+            </m:ctrlPr>
+          </m:dPr>
+          <m:e>
+            <m:sSub>
+              <m:sSubPr>
+                <m:ctrlPr>
+                  <w:rPr>
+                    <w:rFonts w:ascii="Cambria Math" w:hAnsi="Cambria Math"/>
+                    <w:i/>
+                  </w:rPr>
+                </m:ctrlPr>
+              </m:sSubPr>
+              <m:e>
+                <m:r>
+                  <w:rPr>
+                    <w:rFonts w:ascii="Cambria Math" w:hAnsi="Cambria Math"/>
+                  </w:rPr>
+                  <m:t>F</m:t>
+                </m:r>
+              </m:e>
+              <m:sub>
+                <m:r>
+                  <w:rPr>
+                    <w:rFonts w:ascii="Cambria Math" w:hAnsi="Cambria Math"/>
+                  </w:rPr>
+                  <m:t>61</m:t>
+                </m:r>
+              </m:sub>
+            </m:sSub>
+            <m:r>
+              <w:rPr>
+                <w:rFonts w:ascii="Cambria Math" w:hAnsi="Cambria Math"/>
+              </w:rPr>
+              <m:t xml:space="preserve">- </m:t>
+            </m:r>
+            <m:sSub>
+              <m:sSubPr>
+                <m:ctrlPr>
+                  <w:rPr>
+                    <w:rFonts w:ascii="Cambria Math" w:hAnsi="Cambria Math"/>
+                    <w:i/>
+                  </w:rPr>
+                </m:ctrlPr>
+              </m:sSubPr>
+              <m:e>
+                <m:r>
+                  <w:rPr>
+                    <w:rFonts w:ascii="Cambria Math" w:hAnsi="Cambria Math"/>
+                  </w:rPr>
+                  <m:t>F</m:t>
+                </m:r>
+              </m:e>
+              <m:sub>
+                <m:r>
+                  <w:rPr>
+                    <w:rFonts w:ascii="Cambria Math" w:hAnsi="Cambria Math"/>
+                  </w:rPr>
+                  <m:t>62</m:t>
+                </m:r>
+              </m:sub>
+            </m:sSub>
+          </m:e>
+        </m:d>
+      </m:oMath>
+      <w:r>
+        <w:t xml:space="preserve"> jest równy 0, wartość </w:t>
+      </w:r>
+      <m:oMath>
+        <m:f>
+          <m:fPr>
+            <m:ctrlPr>
+              <w:rPr>
+                <w:rFonts w:ascii="Cambria Math" w:hAnsi="Cambria Math"/>
+                <w:i/>
+              </w:rPr>
+            </m:ctrlPr>
+          </m:fPr>
+          <m:num>
+            <m:r>
+              <w:rPr>
+                <w:rFonts w:ascii="Cambria Math" w:hAnsi="Cambria Math"/>
+              </w:rPr>
+              <m:t>1</m:t>
+            </m:r>
+          </m:num>
+          <m:den>
+            <m:r>
+              <w:rPr>
+                <w:rFonts w:ascii="Cambria Math" w:hAnsi="Cambria Math"/>
+              </w:rPr>
+              <m:t>2</m:t>
+            </m:r>
+          </m:den>
+        </m:f>
+      </m:oMath>
+      <w:r>
+        <w:t xml:space="preserve"> gdy </w:t>
+      </w:r>
+      <m:oMath>
+        <m:d>
+          <m:dPr>
+            <m:begChr m:val="|"/>
+            <m:endChr m:val="|"/>
+            <m:ctrlPr>
+              <w:rPr>
+                <w:rFonts w:ascii="Cambria Math" w:hAnsi="Cambria Math"/>
+                <w:i/>
+              </w:rPr>
+            </m:ctrlPr>
+          </m:dPr>
+          <m:e>
+            <m:sSub>
+              <m:sSubPr>
+                <m:ctrlPr>
+                  <w:rPr>
+                    <w:rFonts w:ascii="Cambria Math" w:hAnsi="Cambria Math"/>
+                    <w:i/>
+                  </w:rPr>
+                </m:ctrlPr>
+              </m:sSubPr>
+              <m:e>
+                <m:r>
+                  <w:rPr>
+                    <w:rFonts w:ascii="Cambria Math" w:hAnsi="Cambria Math"/>
+                  </w:rPr>
+                  <m:t>F</m:t>
+                </m:r>
+              </m:e>
+              <m:sub>
+                <m:r>
+                  <w:rPr>
+                    <w:rFonts w:ascii="Cambria Math" w:hAnsi="Cambria Math"/>
+                  </w:rPr>
+                  <m:t>61</m:t>
+                </m:r>
+              </m:sub>
+            </m:sSub>
+            <m:r>
+              <w:rPr>
+                <w:rFonts w:ascii="Cambria Math" w:hAnsi="Cambria Math"/>
+              </w:rPr>
+              <m:t xml:space="preserve">- </m:t>
+            </m:r>
+            <m:sSub>
+              <m:sSubPr>
+                <m:ctrlPr>
+                  <w:rPr>
+                    <w:rFonts w:ascii="Cambria Math" w:hAnsi="Cambria Math"/>
+                    <w:i/>
+                  </w:rPr>
+                </m:ctrlPr>
+              </m:sSubPr>
+              <m:e>
+                <m:r>
+                  <w:rPr>
+                    <w:rFonts w:ascii="Cambria Math" w:hAnsi="Cambria Math"/>
+                  </w:rPr>
+                  <m:t>F</m:t>
+                </m:r>
+              </m:e>
+              <m:sub>
+                <m:r>
+                  <w:rPr>
+                    <w:rFonts w:ascii="Cambria Math" w:hAnsi="Cambria Math"/>
+                  </w:rPr>
+                  <m:t>62</m:t>
+                </m:r>
+              </m:sub>
+            </m:sSub>
+          </m:e>
+        </m:d>
+        <m:r>
+          <w:rPr>
+            <w:rFonts w:ascii="Cambria Math" w:hAnsi="Cambria Math"/>
+          </w:rPr>
+          <m:t>=γ</m:t>
+        </m:r>
+      </m:oMath>
+      <w:r>
+        <w:t xml:space="preserve"> i asymptotycznie dążąca do wartości 1. </w:t>
+      </w:r>
+      <w:r>
+        <w:t xml:space="preserve">Dla parametru </w:t>
+      </w:r>
+      <m:oMath>
+        <m:r>
+          <w:rPr>
+            <w:rFonts w:ascii="Cambria Math" w:hAnsi="Cambria Math"/>
+          </w:rPr>
+          <m:t>γ</m:t>
+        </m:r>
+      </m:oMath>
+      <w:r>
+        <w:t xml:space="preserve"> przyjmujemy wartość 20 lat.</w:t>
+      </w:r>
+    </w:p>
+    <w:p>
+      <w:pPr>
+        <w:pStyle w:val="Paragraph"/>
+      </w:pPr>
+      <w:r>
+        <w:t xml:space="preserve">Wagi </w:t>
+      </w:r>
+      <m:oMath>
+        <m:sSub>
+          <m:sSubPr>
+            <m:ctrlPr>
+              <w:rPr>
+                <w:rFonts w:ascii="Cambria Math" w:hAnsi="Cambria Math"/>
+                <w:i/>
+              </w:rPr>
+            </m:ctrlPr>
+          </m:sSubPr>
+          <m:e>
+            <m:r>
+              <w:rPr>
+                <w:rFonts w:ascii="Cambria Math" w:hAnsi="Cambria Math"/>
+              </w:rPr>
+              <m:t>w</m:t>
+            </m:r>
+          </m:e>
+          <m:sub>
+            <m:r>
+              <w:rPr>
+                <w:rFonts w:ascii="Cambria Math" w:hAnsi="Cambria Math"/>
+              </w:rPr>
+              <m:t>i</m:t>
+            </m:r>
+          </m:sub>
+        </m:sSub>
+      </m:oMath>
+      <w:r>
+        <w:t xml:space="preserve"> dostosowywane są indywidualnie do każdego z użytkowników. Przy rejestracji nowego użytkownika przyjmuje się wartości średnie dla wszystkich użytkowników, w przypadku ich braku – losowane z przedziału </w:t>
+      </w:r>
+      <m:oMath>
+        <m:d>
+          <m:dPr>
+            <m:ctrlPr>
+              <w:rPr>
+                <w:rFonts w:ascii="Cambria Math" w:hAnsi="Cambria Math"/>
+                <w:i/>
+              </w:rPr>
+            </m:ctrlPr>
+          </m:dPr>
+          <m:e>
+            <m:r>
+              <w:rPr>
+                <w:rFonts w:ascii="Cambria Math" w:hAnsi="Cambria Math"/>
+              </w:rPr>
+              <m:t>0, 1</m:t>
+            </m:r>
+          </m:e>
+        </m:d>
+      </m:oMath>
+      <w:r>
+        <w:t>. Za każdym razem, kiedy użytkownik oceni program, dokonyw</w:t>
+      </w:r>
+      <w:r>
+        <w:t>ana jest korekcja wag o wartość:</w:t>
+      </w:r>
+    </w:p>
+    <w:p>
+      <w:pPr>
+        <w:pStyle w:val="Paragraph"/>
+      </w:pPr>
+      <m:oMathPara>
+        <m:oMath>
+          <m:r>
+            <w:rPr>
+              <w:rFonts w:ascii="Cambria Math" w:hAnsi="Cambria Math"/>
+            </w:rPr>
+            <m:t>∆</m:t>
+          </m:r>
+          <m:sSub>
+            <m:sSubPr>
+              <m:ctrlPr>
+                <w:rPr>
+                  <w:rFonts w:ascii="Cambria Math" w:hAnsi="Cambria Math"/>
+                  <w:i/>
+                </w:rPr>
+              </m:ctrlPr>
+            </m:sSubPr>
+            <m:e>
+              <m:r>
+                <w:rPr>
+                  <w:rFonts w:ascii="Cambria Math" w:hAnsi="Cambria Math"/>
+                </w:rPr>
+                <m:t>w</m:t>
+              </m:r>
+            </m:e>
+            <m:sub>
+              <m:r>
+                <w:rPr>
+                  <w:rFonts w:ascii="Cambria Math" w:hAnsi="Cambria Math"/>
+                </w:rPr>
+                <m:t>i</m:t>
+              </m:r>
+            </m:sub>
+          </m:sSub>
+          <m:d>
+            <m:dPr>
+              <m:ctrlPr>
+                <w:rPr>
+                  <w:rFonts w:ascii="Cambria Math" w:hAnsi="Cambria Math"/>
+                  <w:i/>
+                </w:rPr>
+              </m:ctrlPr>
+            </m:dPr>
+            <m:e>
+              <m:sSub>
+                <m:sSubPr>
+                  <m:ctrlPr>
+                    <w:rPr>
+                      <w:rFonts w:ascii="Cambria Math" w:hAnsi="Cambria Math"/>
+                      <w:i/>
+                    </w:rPr>
+                  </m:ctrlPr>
+                </m:sSubPr>
+                <m:e>
+                  <m:r>
+                    <w:rPr>
+                      <w:rFonts w:ascii="Cambria Math" w:hAnsi="Cambria Math"/>
+                    </w:rPr>
+                    <m:t>P</m:t>
+                  </m:r>
+                </m:e>
+                <m:sub>
+                  <m:r>
+                    <w:rPr>
+                      <w:rFonts w:ascii="Cambria Math" w:hAnsi="Cambria Math"/>
+                    </w:rPr>
+                    <m:t>x</m:t>
+                  </m:r>
+                </m:sub>
+              </m:sSub>
+            </m:e>
+          </m:d>
+          <m:r>
+            <w:rPr>
+              <w:rFonts w:ascii="Cambria Math" w:hAnsi="Cambria Math"/>
+            </w:rPr>
+            <m:t>=δ∙</m:t>
+          </m:r>
+          <m:d>
+            <m:dPr>
+              <m:ctrlPr>
+                <w:rPr>
+                  <w:rFonts w:ascii="Cambria Math" w:hAnsi="Cambria Math"/>
+                  <w:i/>
+                </w:rPr>
+              </m:ctrlPr>
+            </m:dPr>
+            <m:e>
+              <m:sSub>
+                <m:sSubPr>
+                  <m:ctrlPr>
+                    <w:rPr>
+                      <w:rFonts w:ascii="Cambria Math" w:hAnsi="Cambria Math"/>
+                      <w:i/>
+                    </w:rPr>
+                  </m:ctrlPr>
+                </m:sSubPr>
+                <m:e>
+                  <m:r>
+                    <w:rPr>
+                      <w:rFonts w:ascii="Cambria Math" w:hAnsi="Cambria Math"/>
+                    </w:rPr>
+                    <m:t>V</m:t>
+                  </m:r>
+                </m:e>
+                <m:sub>
+                  <m:r>
+                    <w:rPr>
+                      <w:rFonts w:ascii="Cambria Math" w:hAnsi="Cambria Math"/>
+                    </w:rPr>
+                    <m:t>x</m:t>
+                  </m:r>
+                </m:sub>
+              </m:sSub>
+              <m:r>
+                <w:rPr>
+                  <w:rFonts w:ascii="Cambria Math" w:hAnsi="Cambria Math"/>
+                </w:rPr>
+                <m:t>-</m:t>
+              </m:r>
+              <m:sSub>
+                <m:sSubPr>
+                  <m:ctrlPr>
+                    <w:rPr>
+                      <w:rFonts w:ascii="Cambria Math" w:hAnsi="Cambria Math"/>
+                      <w:i/>
+                    </w:rPr>
+                  </m:ctrlPr>
+                </m:sSubPr>
+                <m:e>
+                  <m:r>
+                    <w:rPr>
+                      <w:rFonts w:ascii="Cambria Math" w:hAnsi="Cambria Math"/>
+                    </w:rPr>
+                    <m:t>R</m:t>
+                  </m:r>
+                </m:e>
+                <m:sub>
+                  <m:r>
+                    <w:rPr>
+                      <w:rFonts w:ascii="Cambria Math" w:hAnsi="Cambria Math"/>
+                    </w:rPr>
+                    <m:t>x</m:t>
+                  </m:r>
+                </m:sub>
+              </m:sSub>
+            </m:e>
+          </m:d>
+          <m:r>
+            <w:rPr>
+              <w:rFonts w:ascii="Cambria Math" w:hAnsi="Cambria Math"/>
+            </w:rPr>
+            <m:t>∙</m:t>
+          </m:r>
+          <m:f>
+            <m:fPr>
+              <m:ctrlPr>
+                <w:rPr>
+                  <w:rFonts w:ascii="Cambria Math" w:hAnsi="Cambria Math"/>
+                  <w:i/>
+                </w:rPr>
+              </m:ctrlPr>
+            </m:fPr>
+            <m:num>
+              <m:sSub>
+                <m:sSubPr>
+                  <m:ctrlPr>
+                    <w:rPr>
+                      <w:rFonts w:ascii="Cambria Math" w:hAnsi="Cambria Math"/>
+                      <w:i/>
+                    </w:rPr>
+                  </m:ctrlPr>
+                </m:sSubPr>
+                <m:e>
+                  <m:r>
+                    <w:rPr>
+                      <w:rFonts w:ascii="Cambria Math" w:hAnsi="Cambria Math"/>
+                    </w:rPr>
+                    <m:t>w</m:t>
+                  </m:r>
+                </m:e>
+                <m:sub>
+                  <m:r>
+                    <w:rPr>
+                      <w:rFonts w:ascii="Cambria Math" w:hAnsi="Cambria Math"/>
+                    </w:rPr>
+                    <m:t>i</m:t>
+                  </m:r>
+                </m:sub>
+              </m:sSub>
+            </m:num>
+            <m:den>
+              <m:nary>
+                <m:naryPr>
+                  <m:chr m:val="∑"/>
+                  <m:limLoc m:val="subSup"/>
+                  <m:ctrlPr>
+                    <w:rPr>
+                      <w:rFonts w:ascii="Cambria Math" w:hAnsi="Cambria Math"/>
+                      <w:i/>
+                    </w:rPr>
+                  </m:ctrlPr>
+                </m:naryPr>
+                <m:sub>
+                  <m:r>
+                    <w:rPr>
+                      <w:rFonts w:ascii="Cambria Math" w:hAnsi="Cambria Math"/>
+                    </w:rPr>
+                    <m:t>j=1</m:t>
+                  </m:r>
+                </m:sub>
+                <m:sup>
+                  <m:r>
+                    <w:rPr>
+                      <w:rFonts w:ascii="Cambria Math" w:hAnsi="Cambria Math"/>
+                    </w:rPr>
+                    <m:t>J</m:t>
+                  </m:r>
+                </m:sup>
+                <m:e>
+                  <m:sSub>
+                    <m:sSubPr>
+                      <m:ctrlPr>
+                        <w:rPr>
+                          <w:rFonts w:ascii="Cambria Math" w:hAnsi="Cambria Math"/>
+                          <w:i/>
+                        </w:rPr>
+                      </m:ctrlPr>
+                    </m:sSubPr>
+                    <m:e>
+                      <m:r>
+                        <w:rPr>
+                          <w:rFonts w:ascii="Cambria Math" w:hAnsi="Cambria Math"/>
+                        </w:rPr>
+                        <m:t>w</m:t>
+                      </m:r>
+                    </m:e>
+                    <m:sub>
+                      <m:r>
+                        <w:rPr>
+                          <w:rFonts w:ascii="Cambria Math" w:hAnsi="Cambria Math"/>
+                        </w:rPr>
+                        <m:t>j</m:t>
+                      </m:r>
+                    </m:sub>
+                  </m:sSub>
+                </m:e>
+              </m:nary>
+            </m:den>
+          </m:f>
+        </m:oMath>
+      </m:oMathPara>
+    </w:p>
+    <w:p>
+      <w:pPr>
+        <w:pStyle w:val="Paragraph"/>
+      </w:pPr>
+      <w:r>
+        <w:t xml:space="preserve">Gdzie </w:t>
+      </w:r>
+    </w:p>
+    <w:p>
+      <w:pPr>
+        <w:pStyle w:val="ListParagraph"/>
+        <w:numPr>
+          <w:ilvl w:val="0"/>
+          <w:numId w:val="37"/>
+        </w:numPr>
+        <w:rPr>
+          <w:rFonts w:eastAsia="Times New Roman" w:cs="Times New Roman"/>
+        </w:rPr>
+      </w:pPr>
+      <m:oMath>
+        <m:r>
+          <w:rPr>
+            <w:rFonts w:ascii="Cambria Math" w:hAnsi="Cambria Math"/>
+          </w:rPr>
+          <m:t>δ</m:t>
+        </m:r>
+      </m:oMath>
+      <w:r>
+        <w:t xml:space="preserve"> – parametr </w:t>
+      </w:r>
+      <w:r>
+        <w:t xml:space="preserve">z przedziału </w:t>
+      </w:r>
+      <m:oMath>
+        <m:d>
+          <m:dPr>
+            <m:ctrlPr>
+              <w:rPr>
+                <w:rFonts w:ascii="Cambria Math" w:hAnsi="Cambria Math"/>
+                <w:i/>
+              </w:rPr>
+            </m:ctrlPr>
+          </m:dPr>
+          <m:e>
+            <m:r>
+              <w:rPr>
+                <w:rFonts w:ascii="Cambria Math" w:hAnsi="Cambria Math"/>
+              </w:rPr>
+              <m:t>0, 1</m:t>
+            </m:r>
+          </m:e>
+        </m:d>
+      </m:oMath>
+      <w:r>
+        <w:t xml:space="preserve">, </w:t>
+      </w:r>
+    </w:p>
+    <w:p>
+      <w:pPr>
+        <w:pStyle w:val="ListParagraph"/>
+        <w:numPr>
+          <w:ilvl w:val="0"/>
+          <w:numId w:val="37"/>
+        </w:numPr>
+      </w:pPr>
+      <m:oMath>
+        <m:sSub>
+          <m:sSubPr>
+            <m:ctrlPr>
+              <w:rPr>
+                <w:rFonts w:ascii="Cambria Math" w:hAnsi="Cambria Math"/>
+                <w:i/>
+              </w:rPr>
+            </m:ctrlPr>
+          </m:sSubPr>
+          <m:e>
+            <m:r>
+              <w:rPr>
+                <w:rFonts w:ascii="Cambria Math" w:hAnsi="Cambria Math"/>
+              </w:rPr>
+              <m:t>V</m:t>
+            </m:r>
+          </m:e>
+          <m:sub>
+            <m:r>
+              <w:rPr>
+                <w:rFonts w:ascii="Cambria Math" w:hAnsi="Cambria Math"/>
+              </w:rPr>
+              <m:t>x</m:t>
+            </m:r>
+          </m:sub>
+        </m:sSub>
+      </m:oMath>
+      <w:r>
+        <w:t xml:space="preserve"> – ocena wystawiona programowi przez użytkownika, </w:t>
+      </w:r>
+    </w:p>
+    <w:p>
+      <w:pPr>
+        <w:pStyle w:val="ListParagraph"/>
+        <w:numPr>
+          <w:ilvl w:val="0"/>
+          <w:numId w:val="37"/>
+        </w:numPr>
+        <w:rPr>
+          <w:rFonts w:eastAsia="Times New Roman" w:cs="Times New Roman"/>
+        </w:rPr>
+      </w:pPr>
+      <m:oMath>
+        <m:sSub>
+          <m:sSubPr>
+            <m:ctrlPr>
+              <w:rPr>
+                <w:rFonts w:ascii="Cambria Math" w:hAnsi="Cambria Math"/>
+                <w:i/>
+              </w:rPr>
+            </m:ctrlPr>
+          </m:sSubPr>
+          <m:e>
+            <m:r>
+              <w:rPr>
+                <w:rFonts w:ascii="Cambria Math" w:hAnsi="Cambria Math"/>
+              </w:rPr>
+              <m:t>R</m:t>
+            </m:r>
+          </m:e>
+          <m:sub>
+            <m:r>
+              <w:rPr>
+                <w:rFonts w:ascii="Cambria Math" w:hAnsi="Cambria Math"/>
+              </w:rPr>
+              <m:t>x</m:t>
+            </m:r>
+          </m:sub>
+        </m:sSub>
+      </m:oMath>
+      <w:r>
+        <w:t xml:space="preserve"> – wartość funkcji wsparcia rekomendacji dla programu</w:t>
+      </w:r>
+    </w:p>
+    <w:p>
+      <w:pPr>
+        <w:pStyle w:val="Paragraph"/>
       </w:pPr>
       <w:r>
         <w:br w:type="page"/>
@@ -10733,7 +13154,7 @@
           <w:lang w:eastAsia="pl-PL"/>
         </w:rPr>
       </w:pPr>
-      <w:bookmarkStart w:id="24" w:name="_Toc531817541"/>
+      <w:bookmarkStart w:id="26" w:name="_Toc531817541"/>
       <w:r>
         <w:rPr>
           <w:rFonts w:eastAsia="Times New Roman"/>
@@ -10742,7 +13163,7 @@
         <w:lastRenderedPageBreak/>
         <w:t>Wymagania funkcjonalne</w:t>
       </w:r>
-      <w:bookmarkEnd w:id="24"/>
+      <w:bookmarkEnd w:id="26"/>
     </w:p>
     <w:p>
       <w:pPr>
@@ -11089,7 +13510,7 @@
           <w:lang w:eastAsia="pl-PL"/>
         </w:rPr>
       </w:pPr>
-      <w:bookmarkStart w:id="25" w:name="_Toc531817542"/>
+      <w:bookmarkStart w:id="27" w:name="_Toc531817542"/>
       <w:r>
         <w:rPr>
           <w:rFonts w:eastAsia="Times New Roman"/>
@@ -11098,7 +13519,7 @@
         <w:lastRenderedPageBreak/>
         <w:t>Projekt aplikacji</w:t>
       </w:r>
-      <w:bookmarkEnd w:id="25"/>
+      <w:bookmarkEnd w:id="27"/>
       <w:r>
         <w:rPr>
           <w:rFonts w:eastAsia="Times New Roman"/>
@@ -11119,7 +13540,7 @@
           <w:lang w:eastAsia="pl-PL"/>
         </w:rPr>
       </w:pPr>
-      <w:bookmarkStart w:id="26" w:name="_Toc531817543"/>
+      <w:bookmarkStart w:id="28" w:name="_Toc531817543"/>
       <w:r>
         <w:rPr>
           <w:rFonts w:eastAsia="Times New Roman"/>
@@ -11127,7 +13548,7 @@
         </w:rPr>
         <w:t>Baza danych</w:t>
       </w:r>
-      <w:bookmarkEnd w:id="26"/>
+      <w:bookmarkEnd w:id="28"/>
     </w:p>
     <w:p>
       <w:pPr>
@@ -11141,7 +13562,7 @@
         </w:rPr>
         <w:pict w14:anchorId="21EF8DA8">
           <v:shape id="_x0000_i1026" type="#_x0000_t75" style="width:453pt;height:321.75pt">
-            <v:imagedata r:id="rId26" o:title="erd(1)"/>
+            <v:imagedata r:id="rId25" o:title="erd(1)"/>
           </v:shape>
         </w:pict>
       </w:r>
@@ -11158,7 +13579,7 @@
           <w:lang w:eastAsia="pl-PL"/>
         </w:rPr>
       </w:pPr>
-      <w:bookmarkStart w:id="27" w:name="_Toc531817544"/>
+      <w:bookmarkStart w:id="29" w:name="_Toc531817544"/>
       <w:r>
         <w:rPr>
           <w:rFonts w:eastAsia="Times New Roman"/>
@@ -11166,7 +13587,7 @@
         </w:rPr>
         <w:t>Prototyp interfejsu</w:t>
       </w:r>
-      <w:bookmarkEnd w:id="27"/>
+      <w:bookmarkEnd w:id="29"/>
     </w:p>
     <w:p>
       <w:pPr>
@@ -11193,7 +13614,7 @@
           <w:lang w:eastAsia="pl-PL"/>
         </w:rPr>
       </w:pPr>
-      <w:bookmarkStart w:id="28" w:name="_Toc531817545"/>
+      <w:bookmarkStart w:id="30" w:name="_Toc531817545"/>
       <w:r>
         <w:rPr>
           <w:rFonts w:eastAsia="Times New Roman"/>
@@ -11201,7 +13622,7 @@
         </w:rPr>
         <w:t>Architektura aplikacji</w:t>
       </w:r>
-      <w:bookmarkEnd w:id="28"/>
+      <w:bookmarkEnd w:id="30"/>
     </w:p>
     <w:p>
       <w:pPr>
@@ -11234,7 +13655,7 @@
           <w:lang w:eastAsia="pl-PL"/>
         </w:rPr>
       </w:pPr>
-      <w:bookmarkStart w:id="29" w:name="_Toc531817546"/>
+      <w:bookmarkStart w:id="31" w:name="_Toc531817546"/>
       <w:r>
         <w:rPr>
           <w:rFonts w:eastAsia="Times New Roman"/>
@@ -11243,7 +13664,7 @@
         <w:lastRenderedPageBreak/>
         <w:t>Implementacja</w:t>
       </w:r>
-      <w:bookmarkEnd w:id="29"/>
+      <w:bookmarkEnd w:id="31"/>
     </w:p>
     <w:p>
       <w:pPr>
@@ -11256,14 +13677,14 @@
           <w:lang w:eastAsia="pl-PL"/>
         </w:rPr>
       </w:pPr>
-      <w:bookmarkStart w:id="30" w:name="_Toc531817547"/>
+      <w:bookmarkStart w:id="32" w:name="_Toc531817547"/>
       <w:r>
         <w:rPr>
           <w:lang w:eastAsia="pl-PL"/>
         </w:rPr>
         <w:t>Zastosowane narzędzia</w:t>
       </w:r>
-      <w:bookmarkEnd w:id="30"/>
+      <w:bookmarkEnd w:id="32"/>
     </w:p>
     <w:p>
       <w:pPr>
@@ -11276,14 +13697,14 @@
           <w:lang w:eastAsia="pl-PL"/>
         </w:rPr>
       </w:pPr>
-      <w:bookmarkStart w:id="31" w:name="_Toc531817548"/>
+      <w:bookmarkStart w:id="33" w:name="_Toc531817548"/>
       <w:r>
         <w:rPr>
           <w:lang w:eastAsia="pl-PL"/>
         </w:rPr>
         <w:t>Azure</w:t>
       </w:r>
-      <w:bookmarkEnd w:id="31"/>
+      <w:bookmarkEnd w:id="33"/>
     </w:p>
     <w:p>
       <w:pPr>
@@ -11296,14 +13717,14 @@
           <w:lang w:eastAsia="pl-PL"/>
         </w:rPr>
       </w:pPr>
-      <w:bookmarkStart w:id="32" w:name="_Toc531817549"/>
+      <w:bookmarkStart w:id="34" w:name="_Toc531817549"/>
       <w:r>
         <w:rPr>
           <w:lang w:eastAsia="pl-PL"/>
         </w:rPr>
         <w:t>ASP.NET Web API</w:t>
       </w:r>
-      <w:bookmarkEnd w:id="32"/>
+      <w:bookmarkEnd w:id="34"/>
     </w:p>
     <w:p>
       <w:pPr>
@@ -11316,14 +13737,14 @@
           <w:lang w:eastAsia="pl-PL"/>
         </w:rPr>
       </w:pPr>
-      <w:bookmarkStart w:id="33" w:name="_Toc531817550"/>
+      <w:bookmarkStart w:id="35" w:name="_Toc531817550"/>
       <w:r>
         <w:rPr>
           <w:lang w:eastAsia="pl-PL"/>
         </w:rPr>
         <w:t>Angular 6</w:t>
       </w:r>
-      <w:bookmarkEnd w:id="33"/>
+      <w:bookmarkEnd w:id="35"/>
     </w:p>
     <w:p>
       <w:pPr>
@@ -11344,7 +13765,7 @@
         </w:rPr>
         <w:br w:type="page"/>
       </w:r>
-      <w:bookmarkStart w:id="34" w:name="_Toc531817551"/>
+      <w:bookmarkStart w:id="36" w:name="_Toc531817551"/>
       <w:r>
         <w:rPr>
           <w:rFonts w:eastAsia="Times New Roman"/>
@@ -11353,7 +13774,7 @@
         <w:lastRenderedPageBreak/>
         <w:t>Testy</w:t>
       </w:r>
-      <w:bookmarkEnd w:id="34"/>
+      <w:bookmarkEnd w:id="36"/>
     </w:p>
     <w:p>
       <w:pPr>
@@ -11366,7 +13787,7 @@
           <w:lang w:val="en-US" w:eastAsia="pl-PL"/>
         </w:rPr>
       </w:pPr>
-      <w:bookmarkStart w:id="35" w:name="_Toc531817552"/>
+      <w:bookmarkStart w:id="37" w:name="_Toc531817552"/>
       <w:r>
         <w:rPr>
           <w:lang w:eastAsia="pl-PL"/>
@@ -11377,9 +13798,17 @@
         <w:rPr>
           <w:lang w:val="en-US" w:eastAsia="pl-PL"/>
         </w:rPr>
-        <w:t xml:space="preserve"> – xUnit</w:t>
-      </w:r>
-      <w:bookmarkEnd w:id="35"/>
+        <w:t xml:space="preserve"> – </w:t>
+      </w:r>
+      <w:proofErr w:type="spellStart"/>
+      <w:r>
+        <w:rPr>
+          <w:lang w:val="en-US" w:eastAsia="pl-PL"/>
+        </w:rPr>
+        <w:t>xUnit</w:t>
+      </w:r>
+      <w:bookmarkEnd w:id="37"/>
+      <w:proofErr w:type="spellEnd"/>
     </w:p>
     <w:p>
       <w:pPr>
@@ -11400,7 +13829,8 @@
         </w:rPr>
         <w:br w:type="page"/>
       </w:r>
-      <w:bookmarkStart w:id="36" w:name="_Toc531817553"/>
+      <w:bookmarkStart w:id="38" w:name="_Toc531817553"/>
+      <w:proofErr w:type="spellStart"/>
       <w:r>
         <w:rPr>
           <w:rFonts w:eastAsia="Times New Roman"/>
@@ -11409,7 +13839,8 @@
         <w:lastRenderedPageBreak/>
         <w:t>Podsumowanie</w:t>
       </w:r>
-      <w:bookmarkEnd w:id="36"/>
+      <w:bookmarkEnd w:id="38"/>
+      <w:proofErr w:type="spellEnd"/>
     </w:p>
     <w:p>
       <w:pPr>
@@ -11425,7 +13856,7 @@
         <w:br w:type="page"/>
       </w:r>
     </w:p>
-    <w:bookmarkStart w:id="37" w:name="_Toc531817554" w:displacedByCustomXml="next"/>
+    <w:bookmarkStart w:id="39" w:name="_Toc531817554" w:displacedByCustomXml="next"/>
     <w:sdt>
       <w:sdtPr>
         <w:rPr>
@@ -11452,13 +13883,15 @@
               <w:lang w:val="en-US"/>
             </w:rPr>
           </w:pPr>
+          <w:proofErr w:type="spellStart"/>
           <w:r>
             <w:rPr>
               <w:lang w:val="en-US"/>
             </w:rPr>
             <w:t>Bibliografia</w:t>
           </w:r>
-          <w:bookmarkEnd w:id="37"/>
+          <w:bookmarkEnd w:id="39"/>
+          <w:proofErr w:type="spellEnd"/>
         </w:p>
         <w:sdt>
           <w:sdtPr>
@@ -11515,7 +13948,7 @@
       </w:pPr>
     </w:p>
     <w:sectPr>
-      <w:footerReference w:type="default" r:id="rId27"/>
+      <w:footerReference w:type="default" r:id="rId26"/>
       <w:pgSz w:w="11906" w:h="16838"/>
       <w:pgMar w:top="1417" w:right="1417" w:bottom="1417" w:left="1417" w:header="708" w:footer="708" w:gutter="0"/>
       <w:cols w:space="708"/>
@@ -11549,7 +13982,10 @@
         <w:annotationRef/>
       </w:r>
       <w:r>
-        <w:t>Narzędzia i rozdziały</w:t>
+        <w:t xml:space="preserve">Narzędzia </w:t>
+      </w:r>
+      <w:r>
+        <w:t>i rozdziały</w:t>
       </w:r>
     </w:p>
   </w:comment>
@@ -11565,7 +14001,10 @@
         <w:annotationRef/>
       </w:r>
       <w:r>
-        <w:t>Do cech charakterystycznych zaliczamy pracujące przy produkcji programu osoby (w przypadku filmów i seriali – aktorzy, reżyserowie, prezenterzy, scenarzyści, w przypadku transmisji sportowych uczestniczące drużyny), kategorie (np. thriller, fantasy, komedia dla filmów i seriali, dyscyplina i liga w przypadku programów sportowych).</w:t>
+        <w:t xml:space="preserve">Do </w:t>
+      </w:r>
+      <w:r>
+        <w:t>cech charakterystycznych zaliczamy pracujące przy produkcji programu osoby (w przypadku filmów i seriali – aktorzy, reżyserowie, prezenterzy, scenarzyści, w przypadku transmisji sportowych uczestniczące drużyny), kategorie (np. thriller, fantasy, komedia dla filmów i seriali, dyscyplina i liga w przypadku programów sportowych).</w:t>
       </w:r>
     </w:p>
   </w:comment>
@@ -11581,11 +14020,14 @@
         <w:annotationRef/>
       </w:r>
       <w:r>
-        <w:t>Zaczynamy wchodzić w mockupy</w:t>
+        <w:t xml:space="preserve">Zaczynamy </w:t>
+      </w:r>
+      <w:r>
+        <w:t>wchodzić w mockupy</w:t>
       </w:r>
     </w:p>
   </w:comment>
-  <w:comment w:id="23" w:author="Przemysław Zender" w:date="2018-12-06T00:04:00Z" w:initials="PZ">
+  <w:comment w:id="22" w:author="Przemysław Zender" w:date="2018-12-06T00:04:00Z" w:initials="PZ">
     <w:p>
       <w:pPr>
         <w:pStyle w:val="CommentText"/>
@@ -11597,7 +14039,61 @@
         <w:annotationRef/>
       </w:r>
       <w:r>
-        <w:t>Pozwala wychwycić tematyczne podobieństwa nawet jeśli na pierwszy rzut oka nie są widoczne</w:t>
+        <w:t xml:space="preserve">Pozwala </w:t>
+      </w:r>
+      <w:r>
+        <w:t>wychwycić tematyczne podobieństwa nawet jeśli na pierwszy rzut oka nie są widoczne</w:t>
+      </w:r>
+    </w:p>
+  </w:comment>
+  <w:comment w:id="23" w:author="Przemysław Zender" w:date="2018-12-13T22:54:00Z" w:initials="PZ">
+    <w:p>
+      <w:pPr>
+        <w:pStyle w:val="CommentText"/>
+      </w:pPr>
+      <w:r>
+        <w:rPr>
+          <w:rStyle w:val="CommentReference"/>
+        </w:rPr>
+        <w:annotationRef/>
+      </w:r>
+      <w:hyperlink r:id="rId1" w:history="1">
+        <w:r>
+          <w:rPr>
+            <w:rStyle w:val="Hyperlink"/>
+          </w:rPr>
+          <w:t>https://mateuszgrzyb.pl/silnik-rekomendacji-filmow/</w:t>
+        </w:r>
+      </w:hyperlink>
+    </w:p>
+    <w:p>
+      <w:pPr>
+        <w:pStyle w:val="CommentText"/>
+      </w:pPr>
+      <w:r>
+        <w:t>przykłady algorymów. Przeczytać i zaadaptować. Albo znaleźć poważny artykuł. Przydałby się.</w:t>
+      </w:r>
+    </w:p>
+  </w:comment>
+  <w:comment w:id="25" w:author="Przemysław Zender" w:date="2018-12-17T00:30:00Z" w:initials="PZ">
+    <w:p>
+      <w:pPr>
+        <w:pStyle w:val="CommentText"/>
+      </w:pPr>
+      <w:r>
+        <w:rPr>
+          <w:rStyle w:val="CommentReference"/>
+        </w:rPr>
+        <w:annotationRef/>
+      </w:r>
+      <w:r>
+        <w:rPr>
+          <w:rStyle w:val="CommentReference"/>
+        </w:rPr>
+        <w:annotationRef/>
+      </w:r>
+      <w:r>
+        <w:t>Coś-tam-coś-tam-drzewo-może?</w:t>
       </w:r>
     </w:p>
   </w:comment>
@@ -11611,6 +14107,8 @@
   <w15:commentEx w15:paraId="47164831" w15:done="0"/>
   <w15:commentEx w15:paraId="7D07C39F" w15:done="0"/>
   <w15:commentEx w15:paraId="5A659606" w15:done="0"/>
+  <w15:commentEx w15:paraId="22F8D143" w15:done="0"/>
+  <w15:commentEx w15:paraId="3F1E9BE3" w15:done="0"/>
 </w15:commentsEx>
 </file>
 
@@ -11673,7 +14171,7 @@
           <w:rPr>
             <w:noProof/>
           </w:rPr>
-          <w:t>18</w:t>
+          <w:t>13</w:t>
         </w:r>
         <w:r>
           <w:rPr>
@@ -12677,6 +15175,119 @@
     </w:lvl>
   </w:abstractNum>
   <w:abstractNum w:abstractNumId="8">
+    <w:nsid w:val="11C85721"/>
+    <w:multiLevelType w:val="hybridMultilevel"/>
+    <w:tmpl w:val="A33E1026"/>
+    <w:lvl w:ilvl="0" w:tplc="04150001">
+      <w:start w:val="1"/>
+      <w:numFmt w:val="bullet"/>
+      <w:lvlText w:val=""/>
+      <w:lvlJc w:val="left"/>
+      <w:pPr>
+        <w:ind w:left="1429" w:hanging="360"/>
+      </w:pPr>
+      <w:rPr>
+        <w:rFonts w:ascii="Symbol" w:hAnsi="Symbol" w:hint="default"/>
+      </w:rPr>
+    </w:lvl>
+    <w:lvl w:ilvl="1" w:tplc="04150003" w:tentative="1">
+      <w:start w:val="1"/>
+      <w:numFmt w:val="bullet"/>
+      <w:lvlText w:val="o"/>
+      <w:lvlJc w:val="left"/>
+      <w:pPr>
+        <w:ind w:left="2149" w:hanging="360"/>
+      </w:pPr>
+      <w:rPr>
+        <w:rFonts w:ascii="Courier New" w:hAnsi="Courier New" w:cs="Courier New" w:hint="default"/>
+      </w:rPr>
+    </w:lvl>
+    <w:lvl w:ilvl="2" w:tplc="04150005" w:tentative="1">
+      <w:start w:val="1"/>
+      <w:numFmt w:val="bullet"/>
+      <w:lvlText w:val=""/>
+      <w:lvlJc w:val="left"/>
+      <w:pPr>
+        <w:ind w:left="2869" w:hanging="360"/>
+      </w:pPr>
+      <w:rPr>
+        <w:rFonts w:ascii="Wingdings" w:hAnsi="Wingdings" w:hint="default"/>
+      </w:rPr>
+    </w:lvl>
+    <w:lvl w:ilvl="3" w:tplc="04150001" w:tentative="1">
+      <w:start w:val="1"/>
+      <w:numFmt w:val="bullet"/>
+      <w:lvlText w:val=""/>
+      <w:lvlJc w:val="left"/>
+      <w:pPr>
+        <w:ind w:left="3589" w:hanging="360"/>
+      </w:pPr>
+      <w:rPr>
+        <w:rFonts w:ascii="Symbol" w:hAnsi="Symbol" w:hint="default"/>
+      </w:rPr>
+    </w:lvl>
+    <w:lvl w:ilvl="4" w:tplc="04150003" w:tentative="1">
+      <w:start w:val="1"/>
+      <w:numFmt w:val="bullet"/>
+      <w:lvlText w:val="o"/>
+      <w:lvlJc w:val="left"/>
+      <w:pPr>
+        <w:ind w:left="4309" w:hanging="360"/>
+      </w:pPr>
+      <w:rPr>
+        <w:rFonts w:ascii="Courier New" w:hAnsi="Courier New" w:cs="Courier New" w:hint="default"/>
+      </w:rPr>
+    </w:lvl>
+    <w:lvl w:ilvl="5" w:tplc="04150005" w:tentative="1">
+      <w:start w:val="1"/>
+      <w:numFmt w:val="bullet"/>
+      <w:lvlText w:val=""/>
+      <w:lvlJc w:val="left"/>
+      <w:pPr>
+        <w:ind w:left="5029" w:hanging="360"/>
+      </w:pPr>
+      <w:rPr>
+        <w:rFonts w:ascii="Wingdings" w:hAnsi="Wingdings" w:hint="default"/>
+      </w:rPr>
+    </w:lvl>
+    <w:lvl w:ilvl="6" w:tplc="04150001" w:tentative="1">
+      <w:start w:val="1"/>
+      <w:numFmt w:val="bullet"/>
+      <w:lvlText w:val=""/>
+      <w:lvlJc w:val="left"/>
+      <w:pPr>
+        <w:ind w:left="5749" w:hanging="360"/>
+      </w:pPr>
+      <w:rPr>
+        <w:rFonts w:ascii="Symbol" w:hAnsi="Symbol" w:hint="default"/>
+      </w:rPr>
+    </w:lvl>
+    <w:lvl w:ilvl="7" w:tplc="04150003" w:tentative="1">
+      <w:start w:val="1"/>
+      <w:numFmt w:val="bullet"/>
+      <w:lvlText w:val="o"/>
+      <w:lvlJc w:val="left"/>
+      <w:pPr>
+        <w:ind w:left="6469" w:hanging="360"/>
+      </w:pPr>
+      <w:rPr>
+        <w:rFonts w:ascii="Courier New" w:hAnsi="Courier New" w:cs="Courier New" w:hint="default"/>
+      </w:rPr>
+    </w:lvl>
+    <w:lvl w:ilvl="8" w:tplc="04150005" w:tentative="1">
+      <w:start w:val="1"/>
+      <w:numFmt w:val="bullet"/>
+      <w:lvlText w:val=""/>
+      <w:lvlJc w:val="left"/>
+      <w:pPr>
+        <w:ind w:left="7189" w:hanging="360"/>
+      </w:pPr>
+      <w:rPr>
+        <w:rFonts w:ascii="Wingdings" w:hAnsi="Wingdings" w:hint="default"/>
+      </w:rPr>
+    </w:lvl>
+  </w:abstractNum>
+  <w:abstractNum w:abstractNumId="9">
     <w:nsid w:val="14B81B1A"/>
     <w:multiLevelType w:val="multilevel"/>
     <w:tmpl w:val="DB68AF96"/>
@@ -12825,7 +15436,7 @@
       </w:rPr>
     </w:lvl>
   </w:abstractNum>
-  <w:abstractNum w:abstractNumId="9">
+  <w:abstractNum w:abstractNumId="10">
     <w:nsid w:val="1C162365"/>
     <w:multiLevelType w:val="multilevel"/>
     <w:tmpl w:val="2B280CB8"/>
@@ -12974,7 +15585,7 @@
       </w:rPr>
     </w:lvl>
   </w:abstractNum>
-  <w:abstractNum w:abstractNumId="10">
+  <w:abstractNum w:abstractNumId="11">
     <w:nsid w:val="205C183D"/>
     <w:multiLevelType w:val="multilevel"/>
     <w:tmpl w:val="0638FB8C"/>
@@ -13123,7 +15734,120 @@
       </w:rPr>
     </w:lvl>
   </w:abstractNum>
-  <w:abstractNum w:abstractNumId="11">
+  <w:abstractNum w:abstractNumId="12">
+    <w:nsid w:val="22CE7C6E"/>
+    <w:multiLevelType w:val="hybridMultilevel"/>
+    <w:tmpl w:val="973C5FE0"/>
+    <w:lvl w:ilvl="0" w:tplc="04150001">
+      <w:start w:val="1"/>
+      <w:numFmt w:val="bullet"/>
+      <w:lvlText w:val=""/>
+      <w:lvlJc w:val="left"/>
+      <w:pPr>
+        <w:ind w:left="720" w:hanging="360"/>
+      </w:pPr>
+      <w:rPr>
+        <w:rFonts w:ascii="Symbol" w:hAnsi="Symbol" w:hint="default"/>
+      </w:rPr>
+    </w:lvl>
+    <w:lvl w:ilvl="1" w:tplc="04150003" w:tentative="1">
+      <w:start w:val="1"/>
+      <w:numFmt w:val="bullet"/>
+      <w:lvlText w:val="o"/>
+      <w:lvlJc w:val="left"/>
+      <w:pPr>
+        <w:ind w:left="1440" w:hanging="360"/>
+      </w:pPr>
+      <w:rPr>
+        <w:rFonts w:ascii="Courier New" w:hAnsi="Courier New" w:cs="Courier New" w:hint="default"/>
+      </w:rPr>
+    </w:lvl>
+    <w:lvl w:ilvl="2" w:tplc="04150005" w:tentative="1">
+      <w:start w:val="1"/>
+      <w:numFmt w:val="bullet"/>
+      <w:lvlText w:val=""/>
+      <w:lvlJc w:val="left"/>
+      <w:pPr>
+        <w:ind w:left="2160" w:hanging="360"/>
+      </w:pPr>
+      <w:rPr>
+        <w:rFonts w:ascii="Wingdings" w:hAnsi="Wingdings" w:hint="default"/>
+      </w:rPr>
+    </w:lvl>
+    <w:lvl w:ilvl="3" w:tplc="04150001" w:tentative="1">
+      <w:start w:val="1"/>
+      <w:numFmt w:val="bullet"/>
+      <w:lvlText w:val=""/>
+      <w:lvlJc w:val="left"/>
+      <w:pPr>
+        <w:ind w:left="2880" w:hanging="360"/>
+      </w:pPr>
+      <w:rPr>
+        <w:rFonts w:ascii="Symbol" w:hAnsi="Symbol" w:hint="default"/>
+      </w:rPr>
+    </w:lvl>
+    <w:lvl w:ilvl="4" w:tplc="04150003" w:tentative="1">
+      <w:start w:val="1"/>
+      <w:numFmt w:val="bullet"/>
+      <w:lvlText w:val="o"/>
+      <w:lvlJc w:val="left"/>
+      <w:pPr>
+        <w:ind w:left="3600" w:hanging="360"/>
+      </w:pPr>
+      <w:rPr>
+        <w:rFonts w:ascii="Courier New" w:hAnsi="Courier New" w:cs="Courier New" w:hint="default"/>
+      </w:rPr>
+    </w:lvl>
+    <w:lvl w:ilvl="5" w:tplc="04150005" w:tentative="1">
+      <w:start w:val="1"/>
+      <w:numFmt w:val="bullet"/>
+      <w:lvlText w:val=""/>
+      <w:lvlJc w:val="left"/>
+      <w:pPr>
+        <w:ind w:left="4320" w:hanging="360"/>
+      </w:pPr>
+      <w:rPr>
+        <w:rFonts w:ascii="Wingdings" w:hAnsi="Wingdings" w:hint="default"/>
+      </w:rPr>
+    </w:lvl>
+    <w:lvl w:ilvl="6" w:tplc="04150001" w:tentative="1">
+      <w:start w:val="1"/>
+      <w:numFmt w:val="bullet"/>
+      <w:lvlText w:val=""/>
+      <w:lvlJc w:val="left"/>
+      <w:pPr>
+        <w:ind w:left="5040" w:hanging="360"/>
+      </w:pPr>
+      <w:rPr>
+        <w:rFonts w:ascii="Symbol" w:hAnsi="Symbol" w:hint="default"/>
+      </w:rPr>
+    </w:lvl>
+    <w:lvl w:ilvl="7" w:tplc="04150003" w:tentative="1">
+      <w:start w:val="1"/>
+      <w:numFmt w:val="bullet"/>
+      <w:lvlText w:val="o"/>
+      <w:lvlJc w:val="left"/>
+      <w:pPr>
+        <w:ind w:left="5760" w:hanging="360"/>
+      </w:pPr>
+      <w:rPr>
+        <w:rFonts w:ascii="Courier New" w:hAnsi="Courier New" w:cs="Courier New" w:hint="default"/>
+      </w:rPr>
+    </w:lvl>
+    <w:lvl w:ilvl="8" w:tplc="04150005" w:tentative="1">
+      <w:start w:val="1"/>
+      <w:numFmt w:val="bullet"/>
+      <w:lvlText w:val=""/>
+      <w:lvlJc w:val="left"/>
+      <w:pPr>
+        <w:ind w:left="6480" w:hanging="360"/>
+      </w:pPr>
+      <w:rPr>
+        <w:rFonts w:ascii="Wingdings" w:hAnsi="Wingdings" w:hint="default"/>
+      </w:rPr>
+    </w:lvl>
+  </w:abstractNum>
+  <w:abstractNum w:abstractNumId="13">
     <w:nsid w:val="28421CD6"/>
     <w:multiLevelType w:val="hybridMultilevel"/>
     <w:tmpl w:val="DFF2FDBC"/>
@@ -13236,7 +15960,7 @@
       </w:rPr>
     </w:lvl>
   </w:abstractNum>
-  <w:abstractNum w:abstractNumId="12">
+  <w:abstractNum w:abstractNumId="14">
     <w:nsid w:val="2F092976"/>
     <w:multiLevelType w:val="hybridMultilevel"/>
     <w:tmpl w:val="9788DB48"/>
@@ -13349,7 +16073,7 @@
       </w:rPr>
     </w:lvl>
   </w:abstractNum>
-  <w:abstractNum w:abstractNumId="13">
+  <w:abstractNum w:abstractNumId="15">
     <w:nsid w:val="31537C40"/>
     <w:multiLevelType w:val="hybridMultilevel"/>
     <w:tmpl w:val="11CC007A"/>
@@ -13462,7 +16186,7 @@
       </w:rPr>
     </w:lvl>
   </w:abstractNum>
-  <w:abstractNum w:abstractNumId="14">
+  <w:abstractNum w:abstractNumId="16">
     <w:nsid w:val="31764BAA"/>
     <w:multiLevelType w:val="multilevel"/>
     <w:tmpl w:val="195099E6"/>
@@ -13611,7 +16335,7 @@
       </w:rPr>
     </w:lvl>
   </w:abstractNum>
-  <w:abstractNum w:abstractNumId="15">
+  <w:abstractNum w:abstractNumId="17">
     <w:nsid w:val="35C2195F"/>
     <w:multiLevelType w:val="multilevel"/>
     <w:tmpl w:val="022CBF88"/>
@@ -13760,7 +16484,7 @@
       </w:rPr>
     </w:lvl>
   </w:abstractNum>
-  <w:abstractNum w:abstractNumId="16">
+  <w:abstractNum w:abstractNumId="18">
     <w:nsid w:val="35FD5D79"/>
     <w:multiLevelType w:val="hybridMultilevel"/>
     <w:tmpl w:val="6E58C236"/>
@@ -13876,7 +16600,7 @@
       </w:pPr>
     </w:lvl>
   </w:abstractNum>
-  <w:abstractNum w:abstractNumId="17">
+  <w:abstractNum w:abstractNumId="19">
     <w:nsid w:val="3CD735CB"/>
     <w:multiLevelType w:val="multilevel"/>
     <w:tmpl w:val="D0D637EA"/>
@@ -14025,7 +16749,7 @@
       </w:rPr>
     </w:lvl>
   </w:abstractNum>
-  <w:abstractNum w:abstractNumId="18">
+  <w:abstractNum w:abstractNumId="20">
     <w:nsid w:val="42E50880"/>
     <w:multiLevelType w:val="multilevel"/>
     <w:tmpl w:val="9D5C6474"/>
@@ -14174,7 +16898,120 @@
       </w:rPr>
     </w:lvl>
   </w:abstractNum>
-  <w:abstractNum w:abstractNumId="19">
+  <w:abstractNum w:abstractNumId="21">
+    <w:nsid w:val="44A2390C"/>
+    <w:multiLevelType w:val="hybridMultilevel"/>
+    <w:tmpl w:val="7A0E09F0"/>
+    <w:lvl w:ilvl="0" w:tplc="04150001">
+      <w:start w:val="1"/>
+      <w:numFmt w:val="bullet"/>
+      <w:lvlText w:val=""/>
+      <w:lvlJc w:val="left"/>
+      <w:pPr>
+        <w:ind w:left="1429" w:hanging="360"/>
+      </w:pPr>
+      <w:rPr>
+        <w:rFonts w:ascii="Symbol" w:hAnsi="Symbol" w:hint="default"/>
+      </w:rPr>
+    </w:lvl>
+    <w:lvl w:ilvl="1" w:tplc="04150003" w:tentative="1">
+      <w:start w:val="1"/>
+      <w:numFmt w:val="bullet"/>
+      <w:lvlText w:val="o"/>
+      <w:lvlJc w:val="left"/>
+      <w:pPr>
+        <w:ind w:left="2149" w:hanging="360"/>
+      </w:pPr>
+      <w:rPr>
+        <w:rFonts w:ascii="Courier New" w:hAnsi="Courier New" w:cs="Courier New" w:hint="default"/>
+      </w:rPr>
+    </w:lvl>
+    <w:lvl w:ilvl="2" w:tplc="04150005" w:tentative="1">
+      <w:start w:val="1"/>
+      <w:numFmt w:val="bullet"/>
+      <w:lvlText w:val=""/>
+      <w:lvlJc w:val="left"/>
+      <w:pPr>
+        <w:ind w:left="2869" w:hanging="360"/>
+      </w:pPr>
+      <w:rPr>
+        <w:rFonts w:ascii="Wingdings" w:hAnsi="Wingdings" w:hint="default"/>
+      </w:rPr>
+    </w:lvl>
+    <w:lvl w:ilvl="3" w:tplc="04150001" w:tentative="1">
+      <w:start w:val="1"/>
+      <w:numFmt w:val="bullet"/>
+      <w:lvlText w:val=""/>
+      <w:lvlJc w:val="left"/>
+      <w:pPr>
+        <w:ind w:left="3589" w:hanging="360"/>
+      </w:pPr>
+      <w:rPr>
+        <w:rFonts w:ascii="Symbol" w:hAnsi="Symbol" w:hint="default"/>
+      </w:rPr>
+    </w:lvl>
+    <w:lvl w:ilvl="4" w:tplc="04150003" w:tentative="1">
+      <w:start w:val="1"/>
+      <w:numFmt w:val="bullet"/>
+      <w:lvlText w:val="o"/>
+      <w:lvlJc w:val="left"/>
+      <w:pPr>
+        <w:ind w:left="4309" w:hanging="360"/>
+      </w:pPr>
+      <w:rPr>
+        <w:rFonts w:ascii="Courier New" w:hAnsi="Courier New" w:cs="Courier New" w:hint="default"/>
+      </w:rPr>
+    </w:lvl>
+    <w:lvl w:ilvl="5" w:tplc="04150005" w:tentative="1">
+      <w:start w:val="1"/>
+      <w:numFmt w:val="bullet"/>
+      <w:lvlText w:val=""/>
+      <w:lvlJc w:val="left"/>
+      <w:pPr>
+        <w:ind w:left="5029" w:hanging="360"/>
+      </w:pPr>
+      <w:rPr>
+        <w:rFonts w:ascii="Wingdings" w:hAnsi="Wingdings" w:hint="default"/>
+      </w:rPr>
+    </w:lvl>
+    <w:lvl w:ilvl="6" w:tplc="04150001" w:tentative="1">
+      <w:start w:val="1"/>
+      <w:numFmt w:val="bullet"/>
+      <w:lvlText w:val=""/>
+      <w:lvlJc w:val="left"/>
+      <w:pPr>
+        <w:ind w:left="5749" w:hanging="360"/>
+      </w:pPr>
+      <w:rPr>
+        <w:rFonts w:ascii="Symbol" w:hAnsi="Symbol" w:hint="default"/>
+      </w:rPr>
+    </w:lvl>
+    <w:lvl w:ilvl="7" w:tplc="04150003" w:tentative="1">
+      <w:start w:val="1"/>
+      <w:numFmt w:val="bullet"/>
+      <w:lvlText w:val="o"/>
+      <w:lvlJc w:val="left"/>
+      <w:pPr>
+        <w:ind w:left="6469" w:hanging="360"/>
+      </w:pPr>
+      <w:rPr>
+        <w:rFonts w:ascii="Courier New" w:hAnsi="Courier New" w:cs="Courier New" w:hint="default"/>
+      </w:rPr>
+    </w:lvl>
+    <w:lvl w:ilvl="8" w:tplc="04150005" w:tentative="1">
+      <w:start w:val="1"/>
+      <w:numFmt w:val="bullet"/>
+      <w:lvlText w:val=""/>
+      <w:lvlJc w:val="left"/>
+      <w:pPr>
+        <w:ind w:left="7189" w:hanging="360"/>
+      </w:pPr>
+      <w:rPr>
+        <w:rFonts w:ascii="Wingdings" w:hAnsi="Wingdings" w:hint="default"/>
+      </w:rPr>
+    </w:lvl>
+  </w:abstractNum>
+  <w:abstractNum w:abstractNumId="22">
     <w:nsid w:val="4B703AA9"/>
     <w:multiLevelType w:val="multilevel"/>
     <w:tmpl w:val="6E52B1CA"/>
@@ -14323,7 +17160,7 @@
       </w:rPr>
     </w:lvl>
   </w:abstractNum>
-  <w:abstractNum w:abstractNumId="20">
+  <w:abstractNum w:abstractNumId="23">
     <w:nsid w:val="4FE12070"/>
     <w:multiLevelType w:val="hybridMultilevel"/>
     <w:tmpl w:val="6164A70E"/>
@@ -14436,7 +17273,120 @@
       </w:rPr>
     </w:lvl>
   </w:abstractNum>
-  <w:abstractNum w:abstractNumId="21">
+  <w:abstractNum w:abstractNumId="24">
+    <w:nsid w:val="50EE78FF"/>
+    <w:multiLevelType w:val="hybridMultilevel"/>
+    <w:tmpl w:val="1D302AEA"/>
+    <w:lvl w:ilvl="0" w:tplc="04150001">
+      <w:start w:val="1"/>
+      <w:numFmt w:val="bullet"/>
+      <w:lvlText w:val=""/>
+      <w:lvlJc w:val="left"/>
+      <w:pPr>
+        <w:ind w:left="720" w:hanging="360"/>
+      </w:pPr>
+      <w:rPr>
+        <w:rFonts w:ascii="Symbol" w:hAnsi="Symbol" w:hint="default"/>
+      </w:rPr>
+    </w:lvl>
+    <w:lvl w:ilvl="1" w:tplc="04150003" w:tentative="1">
+      <w:start w:val="1"/>
+      <w:numFmt w:val="bullet"/>
+      <w:lvlText w:val="o"/>
+      <w:lvlJc w:val="left"/>
+      <w:pPr>
+        <w:ind w:left="1440" w:hanging="360"/>
+      </w:pPr>
+      <w:rPr>
+        <w:rFonts w:ascii="Courier New" w:hAnsi="Courier New" w:cs="Courier New" w:hint="default"/>
+      </w:rPr>
+    </w:lvl>
+    <w:lvl w:ilvl="2" w:tplc="04150005" w:tentative="1">
+      <w:start w:val="1"/>
+      <w:numFmt w:val="bullet"/>
+      <w:lvlText w:val=""/>
+      <w:lvlJc w:val="left"/>
+      <w:pPr>
+        <w:ind w:left="2160" w:hanging="360"/>
+      </w:pPr>
+      <w:rPr>
+        <w:rFonts w:ascii="Wingdings" w:hAnsi="Wingdings" w:hint="default"/>
+      </w:rPr>
+    </w:lvl>
+    <w:lvl w:ilvl="3" w:tplc="04150001" w:tentative="1">
+      <w:start w:val="1"/>
+      <w:numFmt w:val="bullet"/>
+      <w:lvlText w:val=""/>
+      <w:lvlJc w:val="left"/>
+      <w:pPr>
+        <w:ind w:left="2880" w:hanging="360"/>
+      </w:pPr>
+      <w:rPr>
+        <w:rFonts w:ascii="Symbol" w:hAnsi="Symbol" w:hint="default"/>
+      </w:rPr>
+    </w:lvl>
+    <w:lvl w:ilvl="4" w:tplc="04150003" w:tentative="1">
+      <w:start w:val="1"/>
+      <w:numFmt w:val="bullet"/>
+      <w:lvlText w:val="o"/>
+      <w:lvlJc w:val="left"/>
+      <w:pPr>
+        <w:ind w:left="3600" w:hanging="360"/>
+      </w:pPr>
+      <w:rPr>
+        <w:rFonts w:ascii="Courier New" w:hAnsi="Courier New" w:cs="Courier New" w:hint="default"/>
+      </w:rPr>
+    </w:lvl>
+    <w:lvl w:ilvl="5" w:tplc="04150005" w:tentative="1">
+      <w:start w:val="1"/>
+      <w:numFmt w:val="bullet"/>
+      <w:lvlText w:val=""/>
+      <w:lvlJc w:val="left"/>
+      <w:pPr>
+        <w:ind w:left="4320" w:hanging="360"/>
+      </w:pPr>
+      <w:rPr>
+        <w:rFonts w:ascii="Wingdings" w:hAnsi="Wingdings" w:hint="default"/>
+      </w:rPr>
+    </w:lvl>
+    <w:lvl w:ilvl="6" w:tplc="04150001" w:tentative="1">
+      <w:start w:val="1"/>
+      <w:numFmt w:val="bullet"/>
+      <w:lvlText w:val=""/>
+      <w:lvlJc w:val="left"/>
+      <w:pPr>
+        <w:ind w:left="5040" w:hanging="360"/>
+      </w:pPr>
+      <w:rPr>
+        <w:rFonts w:ascii="Symbol" w:hAnsi="Symbol" w:hint="default"/>
+      </w:rPr>
+    </w:lvl>
+    <w:lvl w:ilvl="7" w:tplc="04150003" w:tentative="1">
+      <w:start w:val="1"/>
+      <w:numFmt w:val="bullet"/>
+      <w:lvlText w:val="o"/>
+      <w:lvlJc w:val="left"/>
+      <w:pPr>
+        <w:ind w:left="5760" w:hanging="360"/>
+      </w:pPr>
+      <w:rPr>
+        <w:rFonts w:ascii="Courier New" w:hAnsi="Courier New" w:cs="Courier New" w:hint="default"/>
+      </w:rPr>
+    </w:lvl>
+    <w:lvl w:ilvl="8" w:tplc="04150005" w:tentative="1">
+      <w:start w:val="1"/>
+      <w:numFmt w:val="bullet"/>
+      <w:lvlText w:val=""/>
+      <w:lvlJc w:val="left"/>
+      <w:pPr>
+        <w:ind w:left="6480" w:hanging="360"/>
+      </w:pPr>
+      <w:rPr>
+        <w:rFonts w:ascii="Wingdings" w:hAnsi="Wingdings" w:hint="default"/>
+      </w:rPr>
+    </w:lvl>
+  </w:abstractNum>
+  <w:abstractNum w:abstractNumId="25">
     <w:nsid w:val="52B95C79"/>
     <w:multiLevelType w:val="hybridMultilevel"/>
     <w:tmpl w:val="C31450CC"/>
@@ -14549,7 +17499,7 @@
       </w:rPr>
     </w:lvl>
   </w:abstractNum>
-  <w:abstractNum w:abstractNumId="22">
+  <w:abstractNum w:abstractNumId="26">
     <w:nsid w:val="578974A4"/>
     <w:multiLevelType w:val="hybridMultilevel"/>
     <w:tmpl w:val="0CE07326"/>
@@ -14662,7 +17612,120 @@
       </w:rPr>
     </w:lvl>
   </w:abstractNum>
-  <w:abstractNum w:abstractNumId="23">
+  <w:abstractNum w:abstractNumId="27">
+    <w:nsid w:val="589E5F32"/>
+    <w:multiLevelType w:val="hybridMultilevel"/>
+    <w:tmpl w:val="991C2D84"/>
+    <w:lvl w:ilvl="0" w:tplc="04150001">
+      <w:start w:val="1"/>
+      <w:numFmt w:val="bullet"/>
+      <w:lvlText w:val=""/>
+      <w:lvlJc w:val="left"/>
+      <w:pPr>
+        <w:ind w:left="720" w:hanging="360"/>
+      </w:pPr>
+      <w:rPr>
+        <w:rFonts w:ascii="Symbol" w:hAnsi="Symbol" w:hint="default"/>
+      </w:rPr>
+    </w:lvl>
+    <w:lvl w:ilvl="1" w:tplc="04150003" w:tentative="1">
+      <w:start w:val="1"/>
+      <w:numFmt w:val="bullet"/>
+      <w:lvlText w:val="o"/>
+      <w:lvlJc w:val="left"/>
+      <w:pPr>
+        <w:ind w:left="1440" w:hanging="360"/>
+      </w:pPr>
+      <w:rPr>
+        <w:rFonts w:ascii="Courier New" w:hAnsi="Courier New" w:cs="Courier New" w:hint="default"/>
+      </w:rPr>
+    </w:lvl>
+    <w:lvl w:ilvl="2" w:tplc="04150005" w:tentative="1">
+      <w:start w:val="1"/>
+      <w:numFmt w:val="bullet"/>
+      <w:lvlText w:val=""/>
+      <w:lvlJc w:val="left"/>
+      <w:pPr>
+        <w:ind w:left="2160" w:hanging="360"/>
+      </w:pPr>
+      <w:rPr>
+        <w:rFonts w:ascii="Wingdings" w:hAnsi="Wingdings" w:hint="default"/>
+      </w:rPr>
+    </w:lvl>
+    <w:lvl w:ilvl="3" w:tplc="04150001" w:tentative="1">
+      <w:start w:val="1"/>
+      <w:numFmt w:val="bullet"/>
+      <w:lvlText w:val=""/>
+      <w:lvlJc w:val="left"/>
+      <w:pPr>
+        <w:ind w:left="2880" w:hanging="360"/>
+      </w:pPr>
+      <w:rPr>
+        <w:rFonts w:ascii="Symbol" w:hAnsi="Symbol" w:hint="default"/>
+      </w:rPr>
+    </w:lvl>
+    <w:lvl w:ilvl="4" w:tplc="04150003" w:tentative="1">
+      <w:start w:val="1"/>
+      <w:numFmt w:val="bullet"/>
+      <w:lvlText w:val="o"/>
+      <w:lvlJc w:val="left"/>
+      <w:pPr>
+        <w:ind w:left="3600" w:hanging="360"/>
+      </w:pPr>
+      <w:rPr>
+        <w:rFonts w:ascii="Courier New" w:hAnsi="Courier New" w:cs="Courier New" w:hint="default"/>
+      </w:rPr>
+    </w:lvl>
+    <w:lvl w:ilvl="5" w:tplc="04150005" w:tentative="1">
+      <w:start w:val="1"/>
+      <w:numFmt w:val="bullet"/>
+      <w:lvlText w:val=""/>
+      <w:lvlJc w:val="left"/>
+      <w:pPr>
+        <w:ind w:left="4320" w:hanging="360"/>
+      </w:pPr>
+      <w:rPr>
+        <w:rFonts w:ascii="Wingdings" w:hAnsi="Wingdings" w:hint="default"/>
+      </w:rPr>
+    </w:lvl>
+    <w:lvl w:ilvl="6" w:tplc="04150001" w:tentative="1">
+      <w:start w:val="1"/>
+      <w:numFmt w:val="bullet"/>
+      <w:lvlText w:val=""/>
+      <w:lvlJc w:val="left"/>
+      <w:pPr>
+        <w:ind w:left="5040" w:hanging="360"/>
+      </w:pPr>
+      <w:rPr>
+        <w:rFonts w:ascii="Symbol" w:hAnsi="Symbol" w:hint="default"/>
+      </w:rPr>
+    </w:lvl>
+    <w:lvl w:ilvl="7" w:tplc="04150003" w:tentative="1">
+      <w:start w:val="1"/>
+      <w:numFmt w:val="bullet"/>
+      <w:lvlText w:val="o"/>
+      <w:lvlJc w:val="left"/>
+      <w:pPr>
+        <w:ind w:left="5760" w:hanging="360"/>
+      </w:pPr>
+      <w:rPr>
+        <w:rFonts w:ascii="Courier New" w:hAnsi="Courier New" w:cs="Courier New" w:hint="default"/>
+      </w:rPr>
+    </w:lvl>
+    <w:lvl w:ilvl="8" w:tplc="04150005" w:tentative="1">
+      <w:start w:val="1"/>
+      <w:numFmt w:val="bullet"/>
+      <w:lvlText w:val=""/>
+      <w:lvlJc w:val="left"/>
+      <w:pPr>
+        <w:ind w:left="6480" w:hanging="360"/>
+      </w:pPr>
+      <w:rPr>
+        <w:rFonts w:ascii="Wingdings" w:hAnsi="Wingdings" w:hint="default"/>
+      </w:rPr>
+    </w:lvl>
+  </w:abstractNum>
+  <w:abstractNum w:abstractNumId="28">
     <w:nsid w:val="616D5FBE"/>
     <w:multiLevelType w:val="hybridMultilevel"/>
     <w:tmpl w:val="AA980452"/>
@@ -14775,7 +17838,7 @@
       </w:rPr>
     </w:lvl>
   </w:abstractNum>
-  <w:abstractNum w:abstractNumId="24">
+  <w:abstractNum w:abstractNumId="29">
     <w:nsid w:val="630D3C93"/>
     <w:multiLevelType w:val="multilevel"/>
     <w:tmpl w:val="058623EA"/>
@@ -14924,7 +17987,7 @@
       </w:rPr>
     </w:lvl>
   </w:abstractNum>
-  <w:abstractNum w:abstractNumId="25">
+  <w:abstractNum w:abstractNumId="30">
     <w:nsid w:val="63242409"/>
     <w:multiLevelType w:val="multilevel"/>
     <w:tmpl w:val="324638C0"/>
@@ -15073,7 +18136,120 @@
       </w:rPr>
     </w:lvl>
   </w:abstractNum>
-  <w:abstractNum w:abstractNumId="26">
+  <w:abstractNum w:abstractNumId="31">
+    <w:nsid w:val="67B84726"/>
+    <w:multiLevelType w:val="hybridMultilevel"/>
+    <w:tmpl w:val="796EE5E2"/>
+    <w:lvl w:ilvl="0" w:tplc="04150001">
+      <w:start w:val="1"/>
+      <w:numFmt w:val="bullet"/>
+      <w:lvlText w:val=""/>
+      <w:lvlJc w:val="left"/>
+      <w:pPr>
+        <w:ind w:left="1429" w:hanging="360"/>
+      </w:pPr>
+      <w:rPr>
+        <w:rFonts w:ascii="Symbol" w:hAnsi="Symbol" w:hint="default"/>
+      </w:rPr>
+    </w:lvl>
+    <w:lvl w:ilvl="1" w:tplc="04150003" w:tentative="1">
+      <w:start w:val="1"/>
+      <w:numFmt w:val="bullet"/>
+      <w:lvlText w:val="o"/>
+      <w:lvlJc w:val="left"/>
+      <w:pPr>
+        <w:ind w:left="2149" w:hanging="360"/>
+      </w:pPr>
+      <w:rPr>
+        <w:rFonts w:ascii="Courier New" w:hAnsi="Courier New" w:cs="Courier New" w:hint="default"/>
+      </w:rPr>
+    </w:lvl>
+    <w:lvl w:ilvl="2" w:tplc="04150005" w:tentative="1">
+      <w:start w:val="1"/>
+      <w:numFmt w:val="bullet"/>
+      <w:lvlText w:val=""/>
+      <w:lvlJc w:val="left"/>
+      <w:pPr>
+        <w:ind w:left="2869" w:hanging="360"/>
+      </w:pPr>
+      <w:rPr>
+        <w:rFonts w:ascii="Wingdings" w:hAnsi="Wingdings" w:hint="default"/>
+      </w:rPr>
+    </w:lvl>
+    <w:lvl w:ilvl="3" w:tplc="04150001" w:tentative="1">
+      <w:start w:val="1"/>
+      <w:numFmt w:val="bullet"/>
+      <w:lvlText w:val=""/>
+      <w:lvlJc w:val="left"/>
+      <w:pPr>
+        <w:ind w:left="3589" w:hanging="360"/>
+      </w:pPr>
+      <w:rPr>
+        <w:rFonts w:ascii="Symbol" w:hAnsi="Symbol" w:hint="default"/>
+      </w:rPr>
+    </w:lvl>
+    <w:lvl w:ilvl="4" w:tplc="04150003" w:tentative="1">
+      <w:start w:val="1"/>
+      <w:numFmt w:val="bullet"/>
+      <w:lvlText w:val="o"/>
+      <w:lvlJc w:val="left"/>
+      <w:pPr>
+        <w:ind w:left="4309" w:hanging="360"/>
+      </w:pPr>
+      <w:rPr>
+        <w:rFonts w:ascii="Courier New" w:hAnsi="Courier New" w:cs="Courier New" w:hint="default"/>
+      </w:rPr>
+    </w:lvl>
+    <w:lvl w:ilvl="5" w:tplc="04150005" w:tentative="1">
+      <w:start w:val="1"/>
+      <w:numFmt w:val="bullet"/>
+      <w:lvlText w:val=""/>
+      <w:lvlJc w:val="left"/>
+      <w:pPr>
+        <w:ind w:left="5029" w:hanging="360"/>
+      </w:pPr>
+      <w:rPr>
+        <w:rFonts w:ascii="Wingdings" w:hAnsi="Wingdings" w:hint="default"/>
+      </w:rPr>
+    </w:lvl>
+    <w:lvl w:ilvl="6" w:tplc="04150001" w:tentative="1">
+      <w:start w:val="1"/>
+      <w:numFmt w:val="bullet"/>
+      <w:lvlText w:val=""/>
+      <w:lvlJc w:val="left"/>
+      <w:pPr>
+        <w:ind w:left="5749" w:hanging="360"/>
+      </w:pPr>
+      <w:rPr>
+        <w:rFonts w:ascii="Symbol" w:hAnsi="Symbol" w:hint="default"/>
+      </w:rPr>
+    </w:lvl>
+    <w:lvl w:ilvl="7" w:tplc="04150003" w:tentative="1">
+      <w:start w:val="1"/>
+      <w:numFmt w:val="bullet"/>
+      <w:lvlText w:val="o"/>
+      <w:lvlJc w:val="left"/>
+      <w:pPr>
+        <w:ind w:left="6469" w:hanging="360"/>
+      </w:pPr>
+      <w:rPr>
+        <w:rFonts w:ascii="Courier New" w:hAnsi="Courier New" w:cs="Courier New" w:hint="default"/>
+      </w:rPr>
+    </w:lvl>
+    <w:lvl w:ilvl="8" w:tplc="04150005" w:tentative="1">
+      <w:start w:val="1"/>
+      <w:numFmt w:val="bullet"/>
+      <w:lvlText w:val=""/>
+      <w:lvlJc w:val="left"/>
+      <w:pPr>
+        <w:ind w:left="7189" w:hanging="360"/>
+      </w:pPr>
+      <w:rPr>
+        <w:rFonts w:ascii="Wingdings" w:hAnsi="Wingdings" w:hint="default"/>
+      </w:rPr>
+    </w:lvl>
+  </w:abstractNum>
+  <w:abstractNum w:abstractNumId="32">
     <w:nsid w:val="6B8E76BF"/>
     <w:multiLevelType w:val="hybridMultilevel"/>
     <w:tmpl w:val="7C320FC6"/>
@@ -15186,7 +18362,7 @@
       </w:rPr>
     </w:lvl>
   </w:abstractNum>
-  <w:abstractNum w:abstractNumId="27">
+  <w:abstractNum w:abstractNumId="33">
     <w:nsid w:val="70D561D9"/>
     <w:multiLevelType w:val="hybridMultilevel"/>
     <w:tmpl w:val="359032F8"/>
@@ -15299,7 +18475,7 @@
       </w:rPr>
     </w:lvl>
   </w:abstractNum>
-  <w:abstractNum w:abstractNumId="28">
+  <w:abstractNum w:abstractNumId="34">
     <w:nsid w:val="794D5634"/>
     <w:multiLevelType w:val="multilevel"/>
     <w:tmpl w:val="98DA47EE"/>
@@ -15448,7 +18624,7 @@
       </w:rPr>
     </w:lvl>
   </w:abstractNum>
-  <w:abstractNum w:abstractNumId="29">
+  <w:abstractNum w:abstractNumId="35">
     <w:nsid w:val="7A491DB7"/>
     <w:multiLevelType w:val="multilevel"/>
     <w:tmpl w:val="56EAD828"/>
@@ -15597,7 +18773,7 @@
       </w:rPr>
     </w:lvl>
   </w:abstractNum>
-  <w:abstractNum w:abstractNumId="30">
+  <w:abstractNum w:abstractNumId="36">
     <w:nsid w:val="7CFE02CB"/>
     <w:multiLevelType w:val="hybridMultilevel"/>
     <w:tmpl w:val="B5701390"/>
@@ -15711,64 +18887,64 @@
     </w:lvl>
   </w:abstractNum>
   <w:num w:numId="1">
-    <w:abstractNumId w:val="29"/>
+    <w:abstractNumId w:val="35"/>
   </w:num>
   <w:num w:numId="2">
     <w:abstractNumId w:val="0"/>
   </w:num>
   <w:num w:numId="3">
-    <w:abstractNumId w:val="28"/>
+    <w:abstractNumId w:val="34"/>
   </w:num>
   <w:num w:numId="4">
-    <w:abstractNumId w:val="25"/>
+    <w:abstractNumId w:val="30"/>
   </w:num>
   <w:num w:numId="5">
-    <w:abstractNumId w:val="18"/>
+    <w:abstractNumId w:val="20"/>
   </w:num>
   <w:num w:numId="6">
-    <w:abstractNumId w:val="8"/>
+    <w:abstractNumId w:val="9"/>
   </w:num>
   <w:num w:numId="7">
-    <w:abstractNumId w:val="19"/>
+    <w:abstractNumId w:val="22"/>
   </w:num>
   <w:num w:numId="8">
     <w:abstractNumId w:val="4"/>
   </w:num>
   <w:num w:numId="9">
-    <w:abstractNumId w:val="9"/>
+    <w:abstractNumId w:val="10"/>
   </w:num>
   <w:num w:numId="10">
-    <w:abstractNumId w:val="10"/>
+    <w:abstractNumId w:val="11"/>
   </w:num>
   <w:num w:numId="11">
-    <w:abstractNumId w:val="24"/>
+    <w:abstractNumId w:val="29"/>
   </w:num>
   <w:num w:numId="12">
+    <w:abstractNumId w:val="19"/>
+  </w:num>
+  <w:num w:numId="13">
     <w:abstractNumId w:val="17"/>
   </w:num>
-  <w:num w:numId="13">
+  <w:num w:numId="14">
+    <w:abstractNumId w:val="16"/>
+  </w:num>
+  <w:num w:numId="15">
+    <w:abstractNumId w:val="18"/>
+  </w:num>
+  <w:num w:numId="16">
+    <w:abstractNumId w:val="26"/>
+  </w:num>
+  <w:num w:numId="17">
+    <w:abstractNumId w:val="23"/>
+  </w:num>
+  <w:num w:numId="18">
+    <w:abstractNumId w:val="28"/>
+  </w:num>
+  <w:num w:numId="19">
     <w:abstractNumId w:val="15"/>
   </w:num>
-  <w:num w:numId="14">
-    <w:abstractNumId w:val="14"/>
-  </w:num>
-  <w:num w:numId="15">
-    <w:abstractNumId w:val="16"/>
-  </w:num>
-  <w:num w:numId="16">
-    <w:abstractNumId w:val="22"/>
-  </w:num>
-  <w:num w:numId="17">
-    <w:abstractNumId w:val="20"/>
-  </w:num>
-  <w:num w:numId="18">
-    <w:abstractNumId w:val="23"/>
-  </w:num>
-  <w:num w:numId="19">
-    <w:abstractNumId w:val="13"/>
-  </w:num>
   <w:num w:numId="20">
-    <w:abstractNumId w:val="30"/>
+    <w:abstractNumId w:val="36"/>
   </w:num>
   <w:num w:numId="21">
     <w:abstractNumId w:val="7"/>
@@ -15777,7 +18953,7 @@
     <w:abstractNumId w:val="3"/>
   </w:num>
   <w:num w:numId="23">
-    <w:abstractNumId w:val="12"/>
+    <w:abstractNumId w:val="14"/>
   </w:num>
   <w:num w:numId="24">
     <w:abstractNumId w:val="1"/>
@@ -15786,22 +18962,40 @@
     <w:abstractNumId w:val="5"/>
   </w:num>
   <w:num w:numId="26">
-    <w:abstractNumId w:val="11"/>
+    <w:abstractNumId w:val="13"/>
   </w:num>
   <w:num w:numId="27">
-    <w:abstractNumId w:val="27"/>
+    <w:abstractNumId w:val="33"/>
   </w:num>
   <w:num w:numId="28">
     <w:abstractNumId w:val="6"/>
   </w:num>
   <w:num w:numId="29">
-    <w:abstractNumId w:val="26"/>
+    <w:abstractNumId w:val="32"/>
   </w:num>
   <w:num w:numId="30">
-    <w:abstractNumId w:val="21"/>
+    <w:abstractNumId w:val="25"/>
   </w:num>
   <w:num w:numId="31">
     <w:abstractNumId w:val="2"/>
+  </w:num>
+  <w:num w:numId="32">
+    <w:abstractNumId w:val="21"/>
+  </w:num>
+  <w:num w:numId="33">
+    <w:abstractNumId w:val="27"/>
+  </w:num>
+  <w:num w:numId="34">
+    <w:abstractNumId w:val="8"/>
+  </w:num>
+  <w:num w:numId="35">
+    <w:abstractNumId w:val="12"/>
+  </w:num>
+  <w:num w:numId="36">
+    <w:abstractNumId w:val="31"/>
+  </w:num>
+  <w:num w:numId="37">
+    <w:abstractNumId w:val="24"/>
   </w:num>
 </w:numbering>
 </file>
@@ -16808,7 +20002,582 @@
       <w:sz w:val="24"/>
     </w:rPr>
   </w:style>
+  <w:style w:type="character" w:styleId="FollowedHyperlink">
+    <w:name w:val="FollowedHyperlink"/>
+    <w:basedOn w:val="DefaultParagraphFont"/>
+    <w:uiPriority w:val="99"/>
+    <w:semiHidden/>
+    <w:unhideWhenUsed/>
+    <w:rsid w:val="00422DB6"/>
+    <w:rPr>
+      <w:color w:val="954F72" w:themeColor="followedHyperlink"/>
+      <w:u w:val="single"/>
+    </w:rPr>
+  </w:style>
+  <w:style w:type="character" w:styleId="PlaceholderText">
+    <w:name w:val="Placeholder Text"/>
+    <w:basedOn w:val="DefaultParagraphFont"/>
+    <w:uiPriority w:val="99"/>
+    <w:semiHidden/>
+    <w:rsid w:val="00422DB6"/>
+    <w:rPr>
+      <w:color w:val="808080"/>
+    </w:rPr>
+  </w:style>
 </w:styles>
+</file>
+
+<file path=word/glossary/document.xml><?xml version="1.0" encoding="utf-8"?>
+<w:glossaryDocument xmlns:wpc="http://schemas.microsoft.com/office/word/2010/wordprocessingCanvas" xmlns:mc="http://schemas.openxmlformats.org/markup-compatibility/2006" xmlns:o="urn:schemas-microsoft-com:office:office" xmlns:r="http://schemas.openxmlformats.org/officeDocument/2006/relationships" xmlns:m="http://schemas.openxmlformats.org/officeDocument/2006/math" xmlns:v="urn:schemas-microsoft-com:vml" xmlns:wp14="http://schemas.microsoft.com/office/word/2010/wordprocessingDrawing" xmlns:wp="http://schemas.openxmlformats.org/drawingml/2006/wordprocessingDrawing" xmlns:w10="urn:schemas-microsoft-com:office:word" xmlns:w="http://schemas.openxmlformats.org/wordprocessingml/2006/main" xmlns:w14="http://schemas.microsoft.com/office/word/2010/wordml" xmlns:w15="http://schemas.microsoft.com/office/word/2012/wordml" xmlns:wpg="http://schemas.microsoft.com/office/word/2010/wordprocessingGroup" xmlns:wpi="http://schemas.microsoft.com/office/word/2010/wordprocessingInk" xmlns:wne="http://schemas.microsoft.com/office/word/2006/wordml" xmlns:wps="http://schemas.microsoft.com/office/word/2010/wordprocessingShape" mc:Ignorable="w14 w15 wp14"/>
+</file>
+
+<file path=word/glossary/fontTable.xml><?xml version="1.0" encoding="utf-8"?>
+<w:fonts xmlns:mc="http://schemas.openxmlformats.org/markup-compatibility/2006" xmlns:r="http://schemas.openxmlformats.org/officeDocument/2006/relationships" xmlns:w="http://schemas.openxmlformats.org/wordprocessingml/2006/main" xmlns:w14="http://schemas.microsoft.com/office/word/2010/wordml" xmlns:w15="http://schemas.microsoft.com/office/word/2012/wordml" mc:Ignorable="w14 w15">
+  <w:font w:name="Symbol">
+    <w:panose1 w:val="05050102010706020507"/>
+    <w:charset w:val="02"/>
+    <w:family w:val="roman"/>
+    <w:pitch w:val="variable"/>
+    <w:sig w:usb0="00000000" w:usb1="10000000" w:usb2="00000000" w:usb3="00000000" w:csb0="80000000" w:csb1="00000000"/>
+  </w:font>
+  <w:font w:name="Times New Roman">
+    <w:panose1 w:val="02020603050405020304"/>
+    <w:charset w:val="EE"/>
+    <w:family w:val="roman"/>
+    <w:pitch w:val="variable"/>
+    <w:sig w:usb0="E0002EFF" w:usb1="C000785B" w:usb2="00000009" w:usb3="00000000" w:csb0="000001FF" w:csb1="00000000"/>
+  </w:font>
+  <w:font w:name="Courier New">
+    <w:panose1 w:val="02070309020205020404"/>
+    <w:charset w:val="EE"/>
+    <w:family w:val="modern"/>
+    <w:pitch w:val="fixed"/>
+    <w:sig w:usb0="E0002EFF" w:usb1="C0007843" w:usb2="00000009" w:usb3="00000000" w:csb0="000001FF" w:csb1="00000000"/>
+  </w:font>
+  <w:font w:name="Wingdings">
+    <w:panose1 w:val="05000000000000000000"/>
+    <w:charset w:val="02"/>
+    <w:family w:val="auto"/>
+    <w:pitch w:val="variable"/>
+    <w:sig w:usb0="00000000" w:usb1="10000000" w:usb2="00000000" w:usb3="00000000" w:csb0="80000000" w:csb1="00000000"/>
+  </w:font>
+  <w:font w:name="Calibri">
+    <w:panose1 w:val="020F0502020204030204"/>
+    <w:charset w:val="EE"/>
+    <w:family w:val="swiss"/>
+    <w:pitch w:val="variable"/>
+    <w:sig w:usb0="E0002AFF" w:usb1="C000247B" w:usb2="00000009" w:usb3="00000000" w:csb0="000001FF" w:csb1="00000000"/>
+  </w:font>
+  <w:font w:name="Calibri Light">
+    <w:panose1 w:val="020F0302020204030204"/>
+    <w:charset w:val="EE"/>
+    <w:family w:val="swiss"/>
+    <w:pitch w:val="variable"/>
+    <w:sig w:usb0="E0002AFF" w:usb1="C000247B" w:usb2="00000009" w:usb3="00000000" w:csb0="000001FF" w:csb1="00000000"/>
+  </w:font>
+  <w:font w:name="Segoe UI">
+    <w:panose1 w:val="020B0502040204020203"/>
+    <w:charset w:val="EE"/>
+    <w:family w:val="swiss"/>
+    <w:pitch w:val="variable"/>
+    <w:sig w:usb0="E4002EFF" w:usb1="C000E47F" w:usb2="00000009" w:usb3="00000000" w:csb0="000001FF" w:csb1="00000000"/>
+  </w:font>
+  <w:font w:name="Cambria Math">
+    <w:panose1 w:val="02040503050406030204"/>
+    <w:charset w:val="EE"/>
+    <w:family w:val="roman"/>
+    <w:pitch w:val="variable"/>
+    <w:sig w:usb0="E00006FF" w:usb1="420024FF" w:usb2="02000000" w:usb3="00000000" w:csb0="0000019F" w:csb1="00000000"/>
+  </w:font>
+</w:fonts>
+</file>
+
+<file path=word/glossary/settings.xml><?xml version="1.0" encoding="utf-8"?>
+<w:settings xmlns:mc="http://schemas.openxmlformats.org/markup-compatibility/2006" xmlns:o="urn:schemas-microsoft-com:office:office" xmlns:r="http://schemas.openxmlformats.org/officeDocument/2006/relationships" xmlns:m="http://schemas.openxmlformats.org/officeDocument/2006/math" xmlns:v="urn:schemas-microsoft-com:vml" xmlns:w10="urn:schemas-microsoft-com:office:word" xmlns:w="http://schemas.openxmlformats.org/wordprocessingml/2006/main" xmlns:w14="http://schemas.microsoft.com/office/word/2010/wordml" xmlns:w15="http://schemas.microsoft.com/office/word/2012/wordml" xmlns:sl="http://schemas.openxmlformats.org/schemaLibrary/2006/main" mc:Ignorable="w14 w15">
+  <w:view w:val="normal"/>
+  <w:defaultTabStop w:val="708"/>
+  <w:hyphenationZone w:val="425"/>
+  <w:characterSpacingControl w:val="doNotCompress"/>
+  <w:compat>
+    <w:useFELayout/>
+    <w:compatSetting w:name="compatibilityMode" w:uri="http://schemas.microsoft.com/office/word" w:val="15"/>
+    <w:compatSetting w:name="overrideTableStyleFontSizeAndJustification" w:uri="http://schemas.microsoft.com/office/word" w:val="1"/>
+    <w:compatSetting w:name="enableOpenTypeFeatures" w:uri="http://schemas.microsoft.com/office/word" w:val="1"/>
+    <w:compatSetting w:name="doNotFlipMirrorIndents" w:uri="http://schemas.microsoft.com/office/word" w:val="1"/>
+    <w:compatSetting w:name="differentiateMultirowTableHeaders" w:uri="http://schemas.microsoft.com/office/word" w:val="1"/>
+  </w:compat>
+  <w:rsids>
+    <w:rsidRoot w:val="006F1997"/>
+    <w:rsid w:val="006F1997"/>
+  </w:rsids>
+  <m:mathPr>
+    <m:mathFont m:val="Cambria Math"/>
+    <m:brkBin m:val="before"/>
+    <m:brkBinSub m:val="--"/>
+    <m:smallFrac m:val="0"/>
+    <m:dispDef/>
+    <m:lMargin m:val="0"/>
+    <m:rMargin m:val="0"/>
+    <m:defJc m:val="centerGroup"/>
+    <m:wrapIndent m:val="1440"/>
+    <m:intLim m:val="subSup"/>
+    <m:naryLim m:val="undOvr"/>
+  </m:mathPr>
+  <w:themeFontLang w:val="pl-PL"/>
+  <w:clrSchemeMapping w:bg1="light1" w:t1="dark1" w:bg2="light2" w:t2="dark2" w:accent1="accent1" w:accent2="accent2" w:accent3="accent3" w:accent4="accent4" w:accent5="accent5" w:accent6="accent6" w:hyperlink="hyperlink" w:followedHyperlink="followedHyperlink"/>
+  <w:decimalSymbol w:val=","/>
+  <w:listSeparator w:val=";"/>
+  <w15:chartTrackingRefBased/>
+</w:settings>
+</file>
+
+<file path=word/glossary/styles.xml><?xml version="1.0" encoding="utf-8"?>
+<w:styles xmlns:mc="http://schemas.openxmlformats.org/markup-compatibility/2006" xmlns:r="http://schemas.openxmlformats.org/officeDocument/2006/relationships" xmlns:w="http://schemas.openxmlformats.org/wordprocessingml/2006/main" xmlns:w14="http://schemas.microsoft.com/office/word/2010/wordml" xmlns:w15="http://schemas.microsoft.com/office/word/2012/wordml" mc:Ignorable="w14 w15">
+  <w:docDefaults>
+    <w:rPrDefault>
+      <w:rPr>
+        <w:rFonts w:asciiTheme="minorHAnsi" w:eastAsiaTheme="minorEastAsia" w:hAnsiTheme="minorHAnsi" w:cstheme="minorBidi"/>
+        <w:sz w:val="22"/>
+        <w:szCs w:val="22"/>
+        <w:lang w:val="pl-PL" w:eastAsia="pl-PL" w:bidi="ar-SA"/>
+      </w:rPr>
+    </w:rPrDefault>
+    <w:pPrDefault>
+      <w:pPr>
+        <w:spacing w:after="160" w:line="259" w:lineRule="auto"/>
+      </w:pPr>
+    </w:pPrDefault>
+  </w:docDefaults>
+  <w:latentStyles w:defLockedState="0" w:defUIPriority="99" w:defSemiHidden="0" w:defUnhideWhenUsed="0" w:defQFormat="0" w:count="371">
+    <w:lsdException w:name="Normal" w:uiPriority="0" w:qFormat="1"/>
+    <w:lsdException w:name="heading 1" w:uiPriority="9" w:qFormat="1"/>
+    <w:lsdException w:name="heading 2" w:semiHidden="1" w:uiPriority="9" w:unhideWhenUsed="1" w:qFormat="1"/>
+    <w:lsdException w:name="heading 3" w:semiHidden="1" w:uiPriority="9" w:unhideWhenUsed="1" w:qFormat="1"/>
+    <w:lsdException w:name="heading 4" w:semiHidden="1" w:uiPriority="9" w:unhideWhenUsed="1" w:qFormat="1"/>
+    <w:lsdException w:name="heading 5" w:semiHidden="1" w:uiPriority="9" w:unhideWhenUsed="1" w:qFormat="1"/>
+    <w:lsdException w:name="heading 6" w:semiHidden="1" w:uiPriority="9" w:unhideWhenUsed="1" w:qFormat="1"/>
+    <w:lsdException w:name="heading 7" w:semiHidden="1" w:uiPriority="9" w:unhideWhenUsed="1" w:qFormat="1"/>
+    <w:lsdException w:name="heading 8" w:semiHidden="1" w:uiPriority="9" w:unhideWhenUsed="1" w:qFormat="1"/>
+    <w:lsdException w:name="heading 9" w:semiHidden="1" w:uiPriority="9" w:unhideWhenUsed="1" w:qFormat="1"/>
+    <w:lsdException w:name="index 1" w:semiHidden="1" w:unhideWhenUsed="1"/>
+    <w:lsdException w:name="index 2" w:semiHidden="1" w:unhideWhenUsed="1"/>
+    <w:lsdException w:name="index 3" w:semiHidden="1" w:unhideWhenUsed="1"/>
+    <w:lsdException w:name="index 4" w:semiHidden="1" w:unhideWhenUsed="1"/>
+    <w:lsdException w:name="index 5" w:semiHidden="1" w:unhideWhenUsed="1"/>
+    <w:lsdException w:name="index 6" w:semiHidden="1" w:unhideWhenUsed="1"/>
+    <w:lsdException w:name="index 7" w:semiHidden="1" w:unhideWhenUsed="1"/>
+    <w:lsdException w:name="index 8" w:semiHidden="1" w:unhideWhenUsed="1"/>
+    <w:lsdException w:name="index 9" w:semiHidden="1" w:unhideWhenUsed="1"/>
+    <w:lsdException w:name="toc 1" w:semiHidden="1" w:uiPriority="39" w:unhideWhenUsed="1"/>
+    <w:lsdException w:name="toc 2" w:semiHidden="1" w:uiPriority="39" w:unhideWhenUsed="1"/>
+    <w:lsdException w:name="toc 3" w:semiHidden="1" w:uiPriority="39" w:unhideWhenUsed="1"/>
+    <w:lsdException w:name="toc 4" w:semiHidden="1" w:uiPriority="39" w:unhideWhenUsed="1"/>
+    <w:lsdException w:name="toc 5" w:semiHidden="1" w:uiPriority="39" w:unhideWhenUsed="1"/>
+    <w:lsdException w:name="toc 6" w:semiHidden="1" w:uiPriority="39" w:unhideWhenUsed="1"/>
+    <w:lsdException w:name="toc 7" w:semiHidden="1" w:uiPriority="39" w:unhideWhenUsed="1"/>
+    <w:lsdException w:name="toc 8" w:semiHidden="1" w:uiPriority="39" w:unhideWhenUsed="1"/>
+    <w:lsdException w:name="toc 9" w:semiHidden="1" w:uiPriority="39" w:unhideWhenUsed="1"/>
+    <w:lsdException w:name="Normal Indent" w:semiHidden="1" w:unhideWhenUsed="1"/>
+    <w:lsdException w:name="footnote text" w:semiHidden="1" w:unhideWhenUsed="1"/>
+    <w:lsdException w:name="annotation text" w:semiHidden="1" w:unhideWhenUsed="1"/>
+    <w:lsdException w:name="header" w:semiHidden="1" w:unhideWhenUsed="1"/>
+    <w:lsdException w:name="footer" w:semiHidden="1" w:unhideWhenUsed="1"/>
+    <w:lsdException w:name="index heading" w:semiHidden="1" w:unhideWhenUsed="1"/>
+    <w:lsdException w:name="caption" w:semiHidden="1" w:uiPriority="35" w:unhideWhenUsed="1" w:qFormat="1"/>
+    <w:lsdException w:name="table of figures" w:semiHidden="1" w:unhideWhenUsed="1"/>
+    <w:lsdException w:name="envelope address" w:semiHidden="1" w:unhideWhenUsed="1"/>
+    <w:lsdException w:name="envelope return" w:semiHidden="1" w:unhideWhenUsed="1"/>
+    <w:lsdException w:name="footnote reference" w:semiHidden="1" w:unhideWhenUsed="1"/>
+    <w:lsdException w:name="annotation reference" w:semiHidden="1" w:unhideWhenUsed="1"/>
+    <w:lsdException w:name="line number" w:semiHidden="1" w:unhideWhenUsed="1"/>
+    <w:lsdException w:name="page number" w:semiHidden="1" w:unhideWhenUsed="1"/>
+    <w:lsdException w:name="endnote reference" w:semiHidden="1" w:unhideWhenUsed="1"/>
+    <w:lsdException w:name="endnote text" w:semiHidden="1" w:unhideWhenUsed="1"/>
+    <w:lsdException w:name="table of authorities" w:semiHidden="1" w:unhideWhenUsed="1"/>
+    <w:lsdException w:name="macro" w:semiHidden="1" w:unhideWhenUsed="1"/>
+    <w:lsdException w:name="toa heading" w:semiHidden="1" w:unhideWhenUsed="1"/>
+    <w:lsdException w:name="List" w:semiHidden="1" w:unhideWhenUsed="1"/>
+    <w:lsdException w:name="List Bullet" w:semiHidden="1" w:unhideWhenUsed="1"/>
+    <w:lsdException w:name="List Number" w:semiHidden="1" w:unhideWhenUsed="1"/>
+    <w:lsdException w:name="List 2" w:semiHidden="1" w:unhideWhenUsed="1"/>
+    <w:lsdException w:name="List 3" w:semiHidden="1" w:unhideWhenUsed="1"/>
+    <w:lsdException w:name="List 4" w:semiHidden="1" w:unhideWhenUsed="1"/>
+    <w:lsdException w:name="List 5" w:semiHidden="1" w:unhideWhenUsed="1"/>
+    <w:lsdException w:name="List Bullet 2" w:semiHidden="1" w:unhideWhenUsed="1"/>
+    <w:lsdException w:name="List Bullet 3" w:semiHidden="1" w:unhideWhenUsed="1"/>
+    <w:lsdException w:name="List Bullet 4" w:semiHidden="1" w:unhideWhenUsed="1"/>
+    <w:lsdException w:name="List Bullet 5" w:semiHidden="1" w:unhideWhenUsed="1"/>
+    <w:lsdException w:name="List Number 2" w:semiHidden="1" w:unhideWhenUsed="1"/>
+    <w:lsdException w:name="List Number 3" w:semiHidden="1" w:unhideWhenUsed="1"/>
+    <w:lsdException w:name="List Number 4" w:semiHidden="1" w:unhideWhenUsed="1"/>
+    <w:lsdException w:name="List Number 5" w:semiHidden="1" w:unhideWhenUsed="1"/>
+    <w:lsdException w:name="Title" w:uiPriority="10" w:qFormat="1"/>
+    <w:lsdException w:name="Closing" w:semiHidden="1" w:unhideWhenUsed="1"/>
+    <w:lsdException w:name="Signature" w:semiHidden="1" w:unhideWhenUsed="1"/>
+    <w:lsdException w:name="Default Paragraph Font" w:semiHidden="1" w:uiPriority="1" w:unhideWhenUsed="1"/>
+    <w:lsdException w:name="Body Text" w:semiHidden="1" w:unhideWhenUsed="1"/>
+    <w:lsdException w:name="Body Text Indent" w:semiHidden="1" w:unhideWhenUsed="1"/>
+    <w:lsdException w:name="List Continue" w:semiHidden="1" w:unhideWhenUsed="1"/>
+    <w:lsdException w:name="List Continue 2" w:semiHidden="1" w:unhideWhenUsed="1"/>
+    <w:lsdException w:name="List Continue 3" w:semiHidden="1" w:unhideWhenUsed="1"/>
+    <w:lsdException w:name="List Continue 4" w:semiHidden="1" w:unhideWhenUsed="1"/>
+    <w:lsdException w:name="List Continue 5" w:semiHidden="1" w:unhideWhenUsed="1"/>
+    <w:lsdException w:name="Message Header" w:semiHidden="1" w:unhideWhenUsed="1"/>
+    <w:lsdException w:name="Subtitle" w:uiPriority="11" w:qFormat="1"/>
+    <w:lsdException w:name="Salutation" w:semiHidden="1" w:unhideWhenUsed="1"/>
+    <w:lsdException w:name="Date" w:semiHidden="1" w:unhideWhenUsed="1"/>
+    <w:lsdException w:name="Body Text First Indent" w:semiHidden="1" w:unhideWhenUsed="1"/>
+    <w:lsdException w:name="Body Text First Indent 2" w:semiHidden="1" w:unhideWhenUsed="1"/>
+    <w:lsdException w:name="Note Heading" w:semiHidden="1" w:unhideWhenUsed="1"/>
+    <w:lsdException w:name="Body Text 2" w:semiHidden="1" w:unhideWhenUsed="1"/>
+    <w:lsdException w:name="Body Text 3" w:semiHidden="1" w:unhideWhenUsed="1"/>
+    <w:lsdException w:name="Body Text Indent 2" w:semiHidden="1" w:unhideWhenUsed="1"/>
+    <w:lsdException w:name="Body Text Indent 3" w:semiHidden="1" w:unhideWhenUsed="1"/>
+    <w:lsdException w:name="Block Text" w:semiHidden="1" w:unhideWhenUsed="1"/>
+    <w:lsdException w:name="Hyperlink" w:semiHidden="1" w:unhideWhenUsed="1"/>
+    <w:lsdException w:name="FollowedHyperlink" w:semiHidden="1" w:unhideWhenUsed="1"/>
+    <w:lsdException w:name="Strong" w:uiPriority="22" w:qFormat="1"/>
+    <w:lsdException w:name="Emphasis" w:uiPriority="20" w:qFormat="1"/>
+    <w:lsdException w:name="Document Map" w:semiHidden="1" w:unhideWhenUsed="1"/>
+    <w:lsdException w:name="Plain Text" w:semiHidden="1" w:unhideWhenUsed="1"/>
+    <w:lsdException w:name="E-mail Signature" w:semiHidden="1" w:unhideWhenUsed="1"/>
+    <w:lsdException w:name="HTML Top of Form" w:semiHidden="1" w:unhideWhenUsed="1"/>
+    <w:lsdException w:name="HTML Bottom of Form" w:semiHidden="1" w:unhideWhenUsed="1"/>
+    <w:lsdException w:name="Normal (Web)" w:semiHidden="1" w:unhideWhenUsed="1"/>
+    <w:lsdException w:name="HTML Acronym" w:semiHidden="1" w:unhideWhenUsed="1"/>
+    <w:lsdException w:name="HTML Address" w:semiHidden="1" w:unhideWhenUsed="1"/>
+    <w:lsdException w:name="HTML Cite" w:semiHidden="1" w:unhideWhenUsed="1"/>
+    <w:lsdException w:name="HTML Code" w:semiHidden="1" w:unhideWhenUsed="1"/>
+    <w:lsdException w:name="HTML Definition" w:semiHidden="1" w:unhideWhenUsed="1"/>
+    <w:lsdException w:name="HTML Keyboard" w:semiHidden="1" w:unhideWhenUsed="1"/>
+    <w:lsdException w:name="HTML Preformatted" w:semiHidden="1" w:unhideWhenUsed="1"/>
+    <w:lsdException w:name="HTML Sample" w:semiHidden="1" w:unhideWhenUsed="1"/>
+    <w:lsdException w:name="HTML Typewriter" w:semiHidden="1" w:unhideWhenUsed="1"/>
+    <w:lsdException w:name="HTML Variable" w:semiHidden="1" w:unhideWhenUsed="1"/>
+    <w:lsdException w:name="Normal Table" w:semiHidden="1" w:unhideWhenUsed="1"/>
+    <w:lsdException w:name="annotation subject" w:semiHidden="1" w:unhideWhenUsed="1"/>
+    <w:lsdException w:name="No List" w:semiHidden="1" w:unhideWhenUsed="1"/>
+    <w:lsdException w:name="Outline List 1" w:semiHidden="1" w:unhideWhenUsed="1"/>
+    <w:lsdException w:name="Outline List 2" w:semiHidden="1" w:unhideWhenUsed="1"/>
+    <w:lsdException w:name="Outline List 3" w:semiHidden="1" w:unhideWhenUsed="1"/>
+    <w:lsdException w:name="Table Simple 1" w:semiHidden="1" w:unhideWhenUsed="1"/>
+    <w:lsdException w:name="Table Simple 2" w:semiHidden="1" w:unhideWhenUsed="1"/>
+    <w:lsdException w:name="Table Simple 3" w:semiHidden="1" w:unhideWhenUsed="1"/>
+    <w:lsdException w:name="Table Classic 1" w:semiHidden="1" w:unhideWhenUsed="1"/>
+    <w:lsdException w:name="Table Classic 2" w:semiHidden="1" w:unhideWhenUsed="1"/>
+    <w:lsdException w:name="Table Classic 3" w:semiHidden="1" w:unhideWhenUsed="1"/>
+    <w:lsdException w:name="Table Classic 4" w:semiHidden="1" w:unhideWhenUsed="1"/>
+    <w:lsdException w:name="Table Colorful 1" w:semiHidden="1" w:unhideWhenUsed="1"/>
+    <w:lsdException w:name="Table Colorful 2" w:semiHidden="1" w:unhideWhenUsed="1"/>
+    <w:lsdException w:name="Table Colorful 3" w:semiHidden="1" w:unhideWhenUsed="1"/>
+    <w:lsdException w:name="Table Columns 1" w:semiHidden="1" w:unhideWhenUsed="1"/>
+    <w:lsdException w:name="Table Columns 2" w:semiHidden="1" w:unhideWhenUsed="1"/>
+    <w:lsdException w:name="Table Columns 3" w:semiHidden="1" w:unhideWhenUsed="1"/>
+    <w:lsdException w:name="Table Columns 4" w:semiHidden="1" w:unhideWhenUsed="1"/>
+    <w:lsdException w:name="Table Columns 5" w:semiHidden="1" w:unhideWhenUsed="1"/>
+    <w:lsdException w:name="Table Grid 1" w:semiHidden="1" w:unhideWhenUsed="1"/>
+    <w:lsdException w:name="Table Grid 2" w:semiHidden="1" w:unhideWhenUsed="1"/>
+    <w:lsdException w:name="Table Grid 3" w:semiHidden="1" w:unhideWhenUsed="1"/>
+    <w:lsdException w:name="Table Grid 4" w:semiHidden="1" w:unhideWhenUsed="1"/>
+    <w:lsdException w:name="Table Grid 5" w:semiHidden="1" w:unhideWhenUsed="1"/>
+    <w:lsdException w:name="Table Grid 6" w:semiHidden="1" w:unhideWhenUsed="1"/>
+    <w:lsdException w:name="Table Grid 7" w:semiHidden="1" w:unhideWhenUsed="1"/>
+    <w:lsdException w:name="Table Grid 8" w:semiHidden="1" w:unhideWhenUsed="1"/>
+    <w:lsdException w:name="Table List 1" w:semiHidden="1" w:unhideWhenUsed="1"/>
+    <w:lsdException w:name="Table List 2" w:semiHidden="1" w:unhideWhenUsed="1"/>
+    <w:lsdException w:name="Table List 3" w:semiHidden="1" w:unhideWhenUsed="1"/>
+    <w:lsdException w:name="Table List 4" w:semiHidden="1" w:unhideWhenUsed="1"/>
+    <w:lsdException w:name="Table List 5" w:semiHidden="1" w:unhideWhenUsed="1"/>
+    <w:lsdException w:name="Table List 6" w:semiHidden="1" w:unhideWhenUsed="1"/>
+    <w:lsdException w:name="Table List 7" w:semiHidden="1" w:unhideWhenUsed="1"/>
+    <w:lsdException w:name="Table List 8" w:semiHidden="1" w:unhideWhenUsed="1"/>
+    <w:lsdException w:name="Table 3D effects 1" w:semiHidden="1" w:unhideWhenUsed="1"/>
+    <w:lsdException w:name="Table 3D effects 2" w:semiHidden="1" w:unhideWhenUsed="1"/>
+    <w:lsdException w:name="Table 3D effects 3" w:semiHidden="1" w:unhideWhenUsed="1"/>
+    <w:lsdException w:name="Table Contemporary" w:semiHidden="1" w:unhideWhenUsed="1"/>
+    <w:lsdException w:name="Table Elegant" w:semiHidden="1" w:unhideWhenUsed="1"/>
+    <w:lsdException w:name="Table Professional" w:semiHidden="1" w:unhideWhenUsed="1"/>
+    <w:lsdException w:name="Table Subtle 1" w:semiHidden="1" w:unhideWhenUsed="1"/>
+    <w:lsdException w:name="Table Subtle 2" w:semiHidden="1" w:unhideWhenUsed="1"/>
+    <w:lsdException w:name="Table Web 1" w:semiHidden="1" w:unhideWhenUsed="1"/>
+    <w:lsdException w:name="Table Web 2" w:semiHidden="1" w:unhideWhenUsed="1"/>
+    <w:lsdException w:name="Table Web 3" w:semiHidden="1" w:unhideWhenUsed="1"/>
+    <w:lsdException w:name="Balloon Text" w:semiHidden="1" w:unhideWhenUsed="1"/>
+    <w:lsdException w:name="Table Grid" w:uiPriority="39"/>
+    <w:lsdException w:name="Table Theme" w:semiHidden="1" w:unhideWhenUsed="1"/>
+    <w:lsdException w:name="Placeholder Text" w:semiHidden="1"/>
+    <w:lsdException w:name="No Spacing" w:uiPriority="1" w:qFormat="1"/>
+    <w:lsdException w:name="Light Shading" w:uiPriority="60"/>
+    <w:lsdException w:name="Light List" w:uiPriority="61"/>
+    <w:lsdException w:name="Light Grid" w:uiPriority="62"/>
+    <w:lsdException w:name="Medium Shading 1" w:uiPriority="63"/>
+    <w:lsdException w:name="Medium Shading 2" w:uiPriority="64"/>
+    <w:lsdException w:name="Medium List 1" w:uiPriority="65"/>
+    <w:lsdException w:name="Medium List 2" w:uiPriority="66"/>
+    <w:lsdException w:name="Medium Grid 1" w:uiPriority="67"/>
+    <w:lsdException w:name="Medium Grid 2" w:uiPriority="68"/>
+    <w:lsdException w:name="Medium Grid 3" w:uiPriority="69"/>
+    <w:lsdException w:name="Dark List" w:uiPriority="70"/>
+    <w:lsdException w:name="Colorful Shading" w:uiPriority="71"/>
+    <w:lsdException w:name="Colorful List" w:uiPriority="72"/>
+    <w:lsdException w:name="Colorful Grid" w:uiPriority="73"/>
+    <w:lsdException w:name="Light Shading Accent 1" w:uiPriority="60"/>
+    <w:lsdException w:name="Light List Accent 1" w:uiPriority="61"/>
+    <w:lsdException w:name="Light Grid Accent 1" w:uiPriority="62"/>
+    <w:lsdException w:name="Medium Shading 1 Accent 1" w:uiPriority="63"/>
+    <w:lsdException w:name="Medium Shading 2 Accent 1" w:uiPriority="64"/>
+    <w:lsdException w:name="Medium List 1 Accent 1" w:uiPriority="65"/>
+    <w:lsdException w:name="Revision" w:semiHidden="1"/>
+    <w:lsdException w:name="List Paragraph" w:uiPriority="34" w:qFormat="1"/>
+    <w:lsdException w:name="Quote" w:uiPriority="29" w:qFormat="1"/>
+    <w:lsdException w:name="Intense Quote" w:uiPriority="30" w:qFormat="1"/>
+    <w:lsdException w:name="Medium List 2 Accent 1" w:uiPriority="66"/>
+    <w:lsdException w:name="Medium Grid 1 Accent 1" w:uiPriority="67"/>
+    <w:lsdException w:name="Medium Grid 2 Accent 1" w:uiPriority="68"/>
+    <w:lsdException w:name="Medium Grid 3 Accent 1" w:uiPriority="69"/>
+    <w:lsdException w:name="Dark List Accent 1" w:uiPriority="70"/>
+    <w:lsdException w:name="Colorful Shading Accent 1" w:uiPriority="71"/>
+    <w:lsdException w:name="Colorful List Accent 1" w:uiPriority="72"/>
+    <w:lsdException w:name="Colorful Grid Accent 1" w:uiPriority="73"/>
+    <w:lsdException w:name="Light Shading Accent 2" w:uiPriority="60"/>
+    <w:lsdException w:name="Light List Accent 2" w:uiPriority="61"/>
+    <w:lsdException w:name="Light Grid Accent 2" w:uiPriority="62"/>
+    <w:lsdException w:name="Medium Shading 1 Accent 2" w:uiPriority="63"/>
+    <w:lsdException w:name="Medium Shading 2 Accent 2" w:uiPriority="64"/>
+    <w:lsdException w:name="Medium List 1 Accent 2" w:uiPriority="65"/>
+    <w:lsdException w:name="Medium List 2 Accent 2" w:uiPriority="66"/>
+    <w:lsdException w:name="Medium Grid 1 Accent 2" w:uiPriority="67"/>
+    <w:lsdException w:name="Medium Grid 2 Accent 2" w:uiPriority="68"/>
+    <w:lsdException w:name="Medium Grid 3 Accent 2" w:uiPriority="69"/>
+    <w:lsdException w:name="Dark List Accent 2" w:uiPriority="70"/>
+    <w:lsdException w:name="Colorful Shading Accent 2" w:uiPriority="71"/>
+    <w:lsdException w:name="Colorful List Accent 2" w:uiPriority="72"/>
+    <w:lsdException w:name="Colorful Grid Accent 2" w:uiPriority="73"/>
+    <w:lsdException w:name="Light Shading Accent 3" w:uiPriority="60"/>
+    <w:lsdException w:name="Light List Accent 3" w:uiPriority="61"/>
+    <w:lsdException w:name="Light Grid Accent 3" w:uiPriority="62"/>
+    <w:lsdException w:name="Medium Shading 1 Accent 3" w:uiPriority="63"/>
+    <w:lsdException w:name="Medium Shading 2 Accent 3" w:uiPriority="64"/>
+    <w:lsdException w:name="Medium List 1 Accent 3" w:uiPriority="65"/>
+    <w:lsdException w:name="Medium List 2 Accent 3" w:uiPriority="66"/>
+    <w:lsdException w:name="Medium Grid 1 Accent 3" w:uiPriority="67"/>
+    <w:lsdException w:name="Medium Grid 2 Accent 3" w:uiPriority="68"/>
+    <w:lsdException w:name="Medium Grid 3 Accent 3" w:uiPriority="69"/>
+    <w:lsdException w:name="Dark List Accent 3" w:uiPriority="70"/>
+    <w:lsdException w:name="Colorful Shading Accent 3" w:uiPriority="71"/>
+    <w:lsdException w:name="Colorful List Accent 3" w:uiPriority="72"/>
+    <w:lsdException w:name="Colorful Grid Accent 3" w:uiPriority="73"/>
+    <w:lsdException w:name="Light Shading Accent 4" w:uiPriority="60"/>
+    <w:lsdException w:name="Light List Accent 4" w:uiPriority="61"/>
+    <w:lsdException w:name="Light Grid Accent 4" w:uiPriority="62"/>
+    <w:lsdException w:name="Medium Shading 1 Accent 4" w:uiPriority="63"/>
+    <w:lsdException w:name="Medium Shading 2 Accent 4" w:uiPriority="64"/>
+    <w:lsdException w:name="Medium List 1 Accent 4" w:uiPriority="65"/>
+    <w:lsdException w:name="Medium List 2 Accent 4" w:uiPriority="66"/>
+    <w:lsdException w:name="Medium Grid 1 Accent 4" w:uiPriority="67"/>
+    <w:lsdException w:name="Medium Grid 2 Accent 4" w:uiPriority="68"/>
+    <w:lsdException w:name="Medium Grid 3 Accent 4" w:uiPriority="69"/>
+    <w:lsdException w:name="Dark List Accent 4" w:uiPriority="70"/>
+    <w:lsdException w:name="Colorful Shading Accent 4" w:uiPriority="71"/>
+    <w:lsdException w:name="Colorful List Accent 4" w:uiPriority="72"/>
+    <w:lsdException w:name="Colorful Grid Accent 4" w:uiPriority="73"/>
+    <w:lsdException w:name="Light Shading Accent 5" w:uiPriority="60"/>
+    <w:lsdException w:name="Light List Accent 5" w:uiPriority="61"/>
+    <w:lsdException w:name="Light Grid Accent 5" w:uiPriority="62"/>
+    <w:lsdException w:name="Medium Shading 1 Accent 5" w:uiPriority="63"/>
+    <w:lsdException w:name="Medium Shading 2 Accent 5" w:uiPriority="64"/>
+    <w:lsdException w:name="Medium List 1 Accent 5" w:uiPriority="65"/>
+    <w:lsdException w:name="Medium List 2 Accent 5" w:uiPriority="66"/>
+    <w:lsdException w:name="Medium Grid 1 Accent 5" w:uiPriority="67"/>
+    <w:lsdException w:name="Medium Grid 2 Accent 5" w:uiPriority="68"/>
+    <w:lsdException w:name="Medium Grid 3 Accent 5" w:uiPriority="69"/>
+    <w:lsdException w:name="Dark List Accent 5" w:uiPriority="70"/>
+    <w:lsdException w:name="Colorful Shading Accent 5" w:uiPriority="71"/>
+    <w:lsdException w:name="Colorful List Accent 5" w:uiPriority="72"/>
+    <w:lsdException w:name="Colorful Grid Accent 5" w:uiPriority="73"/>
+    <w:lsdException w:name="Light Shading Accent 6" w:uiPriority="60"/>
+    <w:lsdException w:name="Light List Accent 6" w:uiPriority="61"/>
+    <w:lsdException w:name="Light Grid Accent 6" w:uiPriority="62"/>
+    <w:lsdException w:name="Medium Shading 1 Accent 6" w:uiPriority="63"/>
+    <w:lsdException w:name="Medium Shading 2 Accent 6" w:uiPriority="64"/>
+    <w:lsdException w:name="Medium List 1 Accent 6" w:uiPriority="65"/>
+    <w:lsdException w:name="Medium List 2 Accent 6" w:uiPriority="66"/>
+    <w:lsdException w:name="Medium Grid 1 Accent 6" w:uiPriority="67"/>
+    <w:lsdException w:name="Medium Grid 2 Accent 6" w:uiPriority="68"/>
+    <w:lsdException w:name="Medium Grid 3 Accent 6" w:uiPriority="69"/>
+    <w:lsdException w:name="Dark List Accent 6" w:uiPriority="70"/>
+    <w:lsdException w:name="Colorful Shading Accent 6" w:uiPriority="71"/>
+    <w:lsdException w:name="Colorful List Accent 6" w:uiPriority="72"/>
+    <w:lsdException w:name="Colorful Grid Accent 6" w:uiPriority="73"/>
+    <w:lsdException w:name="Subtle Emphasis" w:uiPriority="19" w:qFormat="1"/>
+    <w:lsdException w:name="Intense Emphasis" w:uiPriority="21" w:qFormat="1"/>
+    <w:lsdException w:name="Subtle Reference" w:uiPriority="31" w:qFormat="1"/>
+    <w:lsdException w:name="Intense Reference" w:uiPriority="32" w:qFormat="1"/>
+    <w:lsdException w:name="Book Title" w:uiPriority="33" w:qFormat="1"/>
+    <w:lsdException w:name="Bibliography" w:semiHidden="1" w:uiPriority="37" w:unhideWhenUsed="1"/>
+    <w:lsdException w:name="TOC Heading" w:semiHidden="1" w:uiPriority="39" w:unhideWhenUsed="1" w:qFormat="1"/>
+    <w:lsdException w:name="Plain Table 1" w:uiPriority="41"/>
+    <w:lsdException w:name="Plain Table 2" w:uiPriority="42"/>
+    <w:lsdException w:name="Plain Table 3" w:uiPriority="43"/>
+    <w:lsdException w:name="Plain Table 4" w:uiPriority="44"/>
+    <w:lsdException w:name="Plain Table 5" w:uiPriority="45"/>
+    <w:lsdException w:name="Grid Table Light" w:uiPriority="40"/>
+    <w:lsdException w:name="Grid Table 1 Light" w:uiPriority="46"/>
+    <w:lsdException w:name="Grid Table 2" w:uiPriority="47"/>
+    <w:lsdException w:name="Grid Table 3" w:uiPriority="48"/>
+    <w:lsdException w:name="Grid Table 4" w:uiPriority="49"/>
+    <w:lsdException w:name="Grid Table 5 Dark" w:uiPriority="50"/>
+    <w:lsdException w:name="Grid Table 6 Colorful" w:uiPriority="51"/>
+    <w:lsdException w:name="Grid Table 7 Colorful" w:uiPriority="52"/>
+    <w:lsdException w:name="Grid Table 1 Light Accent 1" w:uiPriority="46"/>
+    <w:lsdException w:name="Grid Table 2 Accent 1" w:uiPriority="47"/>
+    <w:lsdException w:name="Grid Table 3 Accent 1" w:uiPriority="48"/>
+    <w:lsdException w:name="Grid Table 4 Accent 1" w:uiPriority="49"/>
+    <w:lsdException w:name="Grid Table 5 Dark Accent 1" w:uiPriority="50"/>
+    <w:lsdException w:name="Grid Table 6 Colorful Accent 1" w:uiPriority="51"/>
+    <w:lsdException w:name="Grid Table 7 Colorful Accent 1" w:uiPriority="52"/>
+    <w:lsdException w:name="Grid Table 1 Light Accent 2" w:uiPriority="46"/>
+    <w:lsdException w:name="Grid Table 2 Accent 2" w:uiPriority="47"/>
+    <w:lsdException w:name="Grid Table 3 Accent 2" w:uiPriority="48"/>
+    <w:lsdException w:name="Grid Table 4 Accent 2" w:uiPriority="49"/>
+    <w:lsdException w:name="Grid Table 5 Dark Accent 2" w:uiPriority="50"/>
+    <w:lsdException w:name="Grid Table 6 Colorful Accent 2" w:uiPriority="51"/>
+    <w:lsdException w:name="Grid Table 7 Colorful Accent 2" w:uiPriority="52"/>
+    <w:lsdException w:name="Grid Table 1 Light Accent 3" w:uiPriority="46"/>
+    <w:lsdException w:name="Grid Table 2 Accent 3" w:uiPriority="47"/>
+    <w:lsdException w:name="Grid Table 3 Accent 3" w:uiPriority="48"/>
+    <w:lsdException w:name="Grid Table 4 Accent 3" w:uiPriority="49"/>
+    <w:lsdException w:name="Grid Table 5 Dark Accent 3" w:uiPriority="50"/>
+    <w:lsdException w:name="Grid Table 6 Colorful Accent 3" w:uiPriority="51"/>
+    <w:lsdException w:name="Grid Table 7 Colorful Accent 3" w:uiPriority="52"/>
+    <w:lsdException w:name="Grid Table 1 Light Accent 4" w:uiPriority="46"/>
+    <w:lsdException w:name="Grid Table 2 Accent 4" w:uiPriority="47"/>
+    <w:lsdException w:name="Grid Table 3 Accent 4" w:uiPriority="48"/>
+    <w:lsdException w:name="Grid Table 4 Accent 4" w:uiPriority="49"/>
+    <w:lsdException w:name="Grid Table 5 Dark Accent 4" w:uiPriority="50"/>
+    <w:lsdException w:name="Grid Table 6 Colorful Accent 4" w:uiPriority="51"/>
+    <w:lsdException w:name="Grid Table 7 Colorful Accent 4" w:uiPriority="52"/>
+    <w:lsdException w:name="Grid Table 1 Light Accent 5" w:uiPriority="46"/>
+    <w:lsdException w:name="Grid Table 2 Accent 5" w:uiPriority="47"/>
+    <w:lsdException w:name="Grid Table 3 Accent 5" w:uiPriority="48"/>
+    <w:lsdException w:name="Grid Table 4 Accent 5" w:uiPriority="49"/>
+    <w:lsdException w:name="Grid Table 5 Dark Accent 5" w:uiPriority="50"/>
+    <w:lsdException w:name="Grid Table 6 Colorful Accent 5" w:uiPriority="51"/>
+    <w:lsdException w:name="Grid Table 7 Colorful Accent 5" w:uiPriority="52"/>
+    <w:lsdException w:name="Grid Table 1 Light Accent 6" w:uiPriority="46"/>
+    <w:lsdException w:name="Grid Table 2 Accent 6" w:uiPriority="47"/>
+    <w:lsdException w:name="Grid Table 3 Accent 6" w:uiPriority="48"/>
+    <w:lsdException w:name="Grid Table 4 Accent 6" w:uiPriority="49"/>
+    <w:lsdException w:name="Grid Table 5 Dark Accent 6" w:uiPriority="50"/>
+    <w:lsdException w:name="Grid Table 6 Colorful Accent 6" w:uiPriority="51"/>
+    <w:lsdException w:name="Grid Table 7 Colorful Accent 6" w:uiPriority="52"/>
+    <w:lsdException w:name="List Table 1 Light" w:uiPriority="46"/>
+    <w:lsdException w:name="List Table 2" w:uiPriority="47"/>
+    <w:lsdException w:name="List Table 3" w:uiPriority="48"/>
+    <w:lsdException w:name="List Table 4" w:uiPriority="49"/>
+    <w:lsdException w:name="List Table 5 Dark" w:uiPriority="50"/>
+    <w:lsdException w:name="List Table 6 Colorful" w:uiPriority="51"/>
+    <w:lsdException w:name="List Table 7 Colorful" w:uiPriority="52"/>
+    <w:lsdException w:name="List Table 1 Light Accent 1" w:uiPriority="46"/>
+    <w:lsdException w:name="List Table 2 Accent 1" w:uiPriority="47"/>
+    <w:lsdException w:name="List Table 3 Accent 1" w:uiPriority="48"/>
+    <w:lsdException w:name="List Table 4 Accent 1" w:uiPriority="49"/>
+    <w:lsdException w:name="List Table 5 Dark Accent 1" w:uiPriority="50"/>
+    <w:lsdException w:name="List Table 6 Colorful Accent 1" w:uiPriority="51"/>
+    <w:lsdException w:name="List Table 7 Colorful Accent 1" w:uiPriority="52"/>
+    <w:lsdException w:name="List Table 1 Light Accent 2" w:uiPriority="46"/>
+    <w:lsdException w:name="List Table 2 Accent 2" w:uiPriority="47"/>
+    <w:lsdException w:name="List Table 3 Accent 2" w:uiPriority="48"/>
+    <w:lsdException w:name="List Table 4 Accent 2" w:uiPriority="49"/>
+    <w:lsdException w:name="List Table 5 Dark Accent 2" w:uiPriority="50"/>
+    <w:lsdException w:name="List Table 6 Colorful Accent 2" w:uiPriority="51"/>
+    <w:lsdException w:name="List Table 7 Colorful Accent 2" w:uiPriority="52"/>
+    <w:lsdException w:name="List Table 1 Light Accent 3" w:uiPriority="46"/>
+    <w:lsdException w:name="List Table 2 Accent 3" w:uiPriority="47"/>
+    <w:lsdException w:name="List Table 3 Accent 3" w:uiPriority="48"/>
+    <w:lsdException w:name="List Table 4 Accent 3" w:uiPriority="49"/>
+    <w:lsdException w:name="List Table 5 Dark Accent 3" w:uiPriority="50"/>
+    <w:lsdException w:name="List Table 6 Colorful Accent 3" w:uiPriority="51"/>
+    <w:lsdException w:name="List Table 7 Colorful Accent 3" w:uiPriority="52"/>
+    <w:lsdException w:name="List Table 1 Light Accent 4" w:uiPriority="46"/>
+    <w:lsdException w:name="List Table 2 Accent 4" w:uiPriority="47"/>
+    <w:lsdException w:name="List Table 3 Accent 4" w:uiPriority="48"/>
+    <w:lsdException w:name="List Table 4 Accent 4" w:uiPriority="49"/>
+    <w:lsdException w:name="List Table 5 Dark Accent 4" w:uiPriority="50"/>
+    <w:lsdException w:name="List Table 6 Colorful Accent 4" w:uiPriority="51"/>
+    <w:lsdException w:name="List Table 7 Colorful Accent 4" w:uiPriority="52"/>
+    <w:lsdException w:name="List Table 1 Light Accent 5" w:uiPriority="46"/>
+    <w:lsdException w:name="List Table 2 Accent 5" w:uiPriority="47"/>
+    <w:lsdException w:name="List Table 3 Accent 5" w:uiPriority="48"/>
+    <w:lsdException w:name="List Table 4 Accent 5" w:uiPriority="49"/>
+    <w:lsdException w:name="List Table 5 Dark Accent 5" w:uiPriority="50"/>
+    <w:lsdException w:name="List Table 6 Colorful Accent 5" w:uiPriority="51"/>
+    <w:lsdException w:name="List Table 7 Colorful Accent 5" w:uiPriority="52"/>
+    <w:lsdException w:name="List Table 1 Light Accent 6" w:uiPriority="46"/>
+    <w:lsdException w:name="List Table 2 Accent 6" w:uiPriority="47"/>
+    <w:lsdException w:name="List Table 3 Accent 6" w:uiPriority="48"/>
+    <w:lsdException w:name="List Table 4 Accent 6" w:uiPriority="49"/>
+    <w:lsdException w:name="List Table 5 Dark Accent 6" w:uiPriority="50"/>
+    <w:lsdException w:name="List Table 6 Colorful Accent 6" w:uiPriority="51"/>
+    <w:lsdException w:name="List Table 7 Colorful Accent 6" w:uiPriority="52"/>
+  </w:latentStyles>
+  <w:style w:type="paragraph" w:default="1" w:styleId="Normal">
+    <w:name w:val="Normal"/>
+    <w:qFormat/>
+  </w:style>
+  <w:style w:type="character" w:default="1" w:styleId="DefaultParagraphFont">
+    <w:name w:val="Default Paragraph Font"/>
+    <w:uiPriority w:val="1"/>
+    <w:semiHidden/>
+    <w:unhideWhenUsed/>
+  </w:style>
+  <w:style w:type="table" w:default="1" w:styleId="TableNormal">
+    <w:name w:val="Normal Table"/>
+    <w:uiPriority w:val="99"/>
+    <w:semiHidden/>
+    <w:unhideWhenUsed/>
+    <w:tblPr>
+      <w:tblInd w:w="0" w:type="dxa"/>
+      <w:tblCellMar>
+        <w:top w:w="0" w:type="dxa"/>
+        <w:left w:w="108" w:type="dxa"/>
+        <w:bottom w:w="0" w:type="dxa"/>
+        <w:right w:w="108" w:type="dxa"/>
+      </w:tblCellMar>
+    </w:tblPr>
+  </w:style>
+  <w:style w:type="numbering" w:default="1" w:styleId="NoList">
+    <w:name w:val="No List"/>
+    <w:uiPriority w:val="99"/>
+    <w:semiHidden/>
+    <w:unhideWhenUsed/>
+  </w:style>
+  <w:style w:type="character" w:styleId="PlaceholderText">
+    <w:name w:val="Placeholder Text"/>
+    <w:basedOn w:val="DefaultParagraphFont"/>
+    <w:uiPriority w:val="99"/>
+    <w:semiHidden/>
+    <w:rsid w:val="006F1997"/>
+    <w:rPr>
+      <w:color w:val="808080"/>
+    </w:rPr>
+  </w:style>
+  <w:style w:type="paragraph" w:customStyle="1" w:styleId="DC19C8C103AC4948B33728F7C39D156B">
+    <w:name w:val="DC19C8C103AC4948B33728F7C39D156B"/>
+    <w:rsid w:val="006F1997"/>
+  </w:style>
+  <w:style w:type="paragraph" w:customStyle="1" w:styleId="1ACE6C9140D747FB81062BAC70841625">
+    <w:name w:val="1ACE6C9140D747FB81062BAC70841625"/>
+    <w:rsid w:val="006F1997"/>
+  </w:style>
+</w:styles>
+</file>
+
+<file path=word/glossary/webSettings.xml><?xml version="1.0" encoding="utf-8"?>
+<w:webSettings xmlns:mc="http://schemas.openxmlformats.org/markup-compatibility/2006" xmlns:r="http://schemas.openxmlformats.org/officeDocument/2006/relationships" xmlns:w="http://schemas.openxmlformats.org/wordprocessingml/2006/main" xmlns:w14="http://schemas.microsoft.com/office/word/2010/wordml" xmlns:w15="http://schemas.microsoft.com/office/word/2012/wordml" mc:Ignorable="w14 w15">
+  <w:optimizeForBrowser/>
+  <w:allowPNG/>
+</w:webSettings>
 </file>
 
 <file path=word/theme/theme1.xml><?xml version="1.0" encoding="utf-8"?>
@@ -17077,7 +20846,7 @@
 </file>
 
 <file path=customXml/itemProps1.xml><?xml version="1.0" encoding="utf-8"?>
-<ds:datastoreItem xmlns:ds="http://schemas.openxmlformats.org/officeDocument/2006/customXml" ds:itemID="{403D46EA-D68B-458C-93F6-C3A71412E4EB}">
+<ds:datastoreItem xmlns:ds="http://schemas.openxmlformats.org/officeDocument/2006/customXml" ds:itemID="{1A4D7A3C-CC73-49C9-8E53-E79F8B26F714}">
   <ds:schemaRefs>
     <ds:schemaRef ds:uri="http://schemas.openxmlformats.org/officeDocument/2006/bibliography"/>
   </ds:schemaRefs>

</xml_diff>

<commit_message>
created & described initial mockups
</commit_message>
<xml_diff>
--- a/praca_wg_szablonu.docx
+++ b/praca_wg_szablonu.docx
@@ -82,7 +82,7 @@
                 <v:shape id="_x0000_i1025" type="#_x0000_t75" style="width:265.5pt;height:59.25pt" o:ole="">
                   <v:imagedata r:id="rId8" o:title=""/>
                 </v:shape>
-                <o:OLEObject Type="Embed" ProgID="CorelDRAW.Graphic.9" ShapeID="_x0000_i1025" DrawAspect="Content" ObjectID="_1606513568" r:id="rId9"/>
+                <o:OLEObject Type="Embed" ProgID="CorelDRAW.Graphic.9" ShapeID="_x0000_i1025" DrawAspect="Content" ObjectID="_1606684083" r:id="rId9"/>
               </w:object>
             </w:r>
           </w:p>
@@ -10261,31 +10261,16 @@
       <w:r>
         <w:t>Funkcjonalność dotyczącą rekomendacji i programu w pewien sposób łączy serwis Filmweb (</w:t>
       </w:r>
-      <w:r>
-        <w:fldChar w:fldCharType="begin"/>
-      </w:r>
-      <w:r>
-        <w:instrText xml:space="preserve"> HYPERLINK "https://www.filmweb.pl" </w:instrText>
-      </w:r>
-      <w:r>
-        <w:fldChar w:fldCharType="separate"/>
-      </w:r>
-      <w:r>
-        <w:rPr>
-          <w:i/>
-          <w:color w:val="0000FF"/>
-          <w:u w:val="single"/>
-        </w:rPr>
-        <w:t>https://www.filmweb.pl</w:t>
-      </w:r>
-      <w:r>
-        <w:rPr>
-          <w:i/>
-          <w:color w:val="0000FF"/>
-          <w:u w:val="single"/>
-        </w:rPr>
-        <w:fldChar w:fldCharType="end"/>
-      </w:r>
+      <w:hyperlink r:id="rId25" w:history="1">
+        <w:r>
+          <w:rPr>
+            <w:i/>
+            <w:color w:val="0000FF"/>
+            <w:u w:val="single"/>
+          </w:rPr>
+          <w:t>https://www.filmweb.pl</w:t>
+        </w:r>
+      </w:hyperlink>
       <w:r>
         <w:t>), jednak skupia się on tylko na filmach i serialach</w:t>
       </w:r>
@@ -10476,7 +10461,13 @@
         <w:commentReference w:id="21"/>
       </w:r>
       <w:r>
-        <w:t xml:space="preserve">główny widok zawiera chronologiczny wykazu rekomendowanych programów nadawanych w najbliższym tygodniu. Wykaz uwzględnia programy powtarzane – zawiera tylko jedno wystąpienie, wybrane na podstawie godzin w sposób unikający ewentualnych konfliktów z innymi programami, a także uwzględniający godziny w jakich użytkownik ma dostęp do telewizora. Ponadto główny widok zawiera formularz do konfiguracji filtrów, pozwalający użytkownikowi ustalić godziny, kanały i zakres tematyczny. Konflikty, których nie udało się uniknąć są zaznaczone kolorem. </w:t>
+        <w:t>główny widok zawiera chronologic</w:t>
+      </w:r>
+      <w:r>
+        <w:t>zny wykaz</w:t>
+      </w:r>
+      <w:r>
+        <w:t xml:space="preserve"> rekomendowanych programów nadawanych w najbliższym tygodniu. Wykaz uwzględnia programy powtarzane – zawiera tylko jedno wystąpienie, wybrane na podstawie godzin w sposób unikający ewentualnych konfliktów z innymi programami, a także uwzględniający godziny w jakich użytkownik ma dostęp do telewizora. Ponadto główny widok zawiera formularz do konfiguracji filtrów, pozwalający użytkownikowi ustalić godziny, kanały i zakres tematyczny. Konflikty, których nie udało się uniknąć są zaznaczone kolorem. </w:t>
       </w:r>
       <w:r>
         <w:t xml:space="preserve">Schematy interfejsu zostaną przedstawione w części projektowej. </w:t>
@@ -11141,15 +11132,7 @@
         <w:rPr>
           <w:rFonts w:eastAsiaTheme="minorEastAsia"/>
         </w:rPr>
-        <w:t xml:space="preserve"> j-temu programowi przez użytkown</w:t>
-      </w:r>
-      <w:bookmarkStart w:id="24" w:name="_GoBack"/>
-      <w:bookmarkEnd w:id="24"/>
-      <w:r>
-        <w:rPr>
-          <w:rFonts w:eastAsiaTheme="minorEastAsia"/>
-        </w:rPr>
-        <w:t xml:space="preserve">ika, wynosi 1, jeżeli użytkownik </w:t>
+        <w:t xml:space="preserve"> j-temu programowi przez użytkownika, wynosi 1, jeżeli użytkownik </w:t>
       </w:r>
       <w:r>
         <w:rPr>
@@ -11696,16 +11679,16 @@
           <w:numId w:val="33"/>
         </w:numPr>
       </w:pPr>
-      <w:commentRangeStart w:id="25"/>
+      <w:commentRangeStart w:id="24"/>
       <w:r>
         <w:t>Gatunki</w:t>
       </w:r>
-      <w:commentRangeEnd w:id="25"/>
+      <w:commentRangeEnd w:id="24"/>
       <w:r>
         <w:rPr>
           <w:rStyle w:val="CommentReference"/>
         </w:rPr>
-        <w:commentReference w:id="25"/>
+        <w:commentReference w:id="24"/>
       </w:r>
     </w:p>
     <w:p>
@@ -11887,13 +11870,7 @@
                 <w:rPr>
                   <w:rFonts w:ascii="Cambria Math" w:hAnsi="Cambria Math"/>
                 </w:rPr>
-                <m:t>2∙</m:t>
-              </m:r>
-              <m:r>
-                <w:rPr>
-                  <w:rFonts w:ascii="Cambria Math" w:hAnsi="Cambria Math"/>
-                </w:rPr>
-                <m:t>|</m:t>
+                <m:t>2∙|</m:t>
               </m:r>
               <m:sSub>
                 <m:sSubPr>
@@ -12145,13 +12122,7 @@
                     <w:rPr>
                       <w:rFonts w:ascii="Cambria Math" w:hAnsi="Cambria Math"/>
                     </w:rPr>
-                    <m:t>1</m:t>
-                  </m:r>
-                  <m:r>
-                    <w:rPr>
-                      <w:rFonts w:ascii="Cambria Math" w:hAnsi="Cambria Math"/>
-                    </w:rPr>
-                    <m:t>2</m:t>
+                    <m:t>12</m:t>
                   </m:r>
                 </m:sub>
               </m:sSub>
@@ -12258,13 +12229,7 @@
                     <w:rPr>
                       <w:rFonts w:ascii="Cambria Math" w:hAnsi="Cambria Math"/>
                     </w:rPr>
-                    <m:t>6</m:t>
-                  </m:r>
-                  <m:r>
-                    <w:rPr>
-                      <w:rFonts w:ascii="Cambria Math" w:hAnsi="Cambria Math"/>
-                    </w:rPr>
-                    <m:t>1</m:t>
+                    <m:t>61</m:t>
                   </m:r>
                 </m:sub>
               </m:sSub>
@@ -12296,13 +12261,7 @@
                     <w:rPr>
                       <w:rFonts w:ascii="Cambria Math" w:hAnsi="Cambria Math"/>
                     </w:rPr>
-                    <m:t>6</m:t>
-                  </m:r>
-                  <m:r>
-                    <w:rPr>
-                      <w:rFonts w:ascii="Cambria Math" w:hAnsi="Cambria Math"/>
-                    </w:rPr>
-                    <m:t>2</m:t>
+                    <m:t>62</m:t>
                   </m:r>
                 </m:sub>
               </m:sSub>
@@ -12406,13 +12365,7 @@
                     <w:rPr>
                       <w:rFonts w:ascii="Cambria Math" w:hAnsi="Cambria Math"/>
                     </w:rPr>
-                    <m:t>-</m:t>
-                  </m:r>
-                  <m:r>
-                    <w:rPr>
-                      <w:rFonts w:ascii="Cambria Math" w:hAnsi="Cambria Math"/>
-                    </w:rPr>
-                    <m:t xml:space="preserve"> </m:t>
+                    <m:t xml:space="preserve">- </m:t>
                   </m:r>
                   <m:sSub>
                     <m:sSubPr>
@@ -13022,10 +12975,7 @@
         </m:r>
       </m:oMath>
       <w:r>
-        <w:t xml:space="preserve"> – parametr </w:t>
-      </w:r>
-      <w:r>
-        <w:t xml:space="preserve">z przedziału </w:t>
+        <w:t xml:space="preserve"> – parametr z przedziału </w:t>
       </w:r>
       <m:oMath>
         <m:d>
@@ -13154,7 +13104,7 @@
           <w:lang w:eastAsia="pl-PL"/>
         </w:rPr>
       </w:pPr>
-      <w:bookmarkStart w:id="26" w:name="_Toc531817541"/>
+      <w:bookmarkStart w:id="25" w:name="_Toc531817541"/>
       <w:r>
         <w:rPr>
           <w:rFonts w:eastAsia="Times New Roman"/>
@@ -13163,7 +13113,7 @@
         <w:lastRenderedPageBreak/>
         <w:t>Wymagania funkcjonalne</w:t>
       </w:r>
-      <w:bookmarkEnd w:id="26"/>
+      <w:bookmarkEnd w:id="25"/>
     </w:p>
     <w:p>
       <w:pPr>
@@ -13510,7 +13460,7 @@
           <w:lang w:eastAsia="pl-PL"/>
         </w:rPr>
       </w:pPr>
-      <w:bookmarkStart w:id="27" w:name="_Toc531817542"/>
+      <w:bookmarkStart w:id="26" w:name="_Toc531817542"/>
       <w:r>
         <w:rPr>
           <w:rFonts w:eastAsia="Times New Roman"/>
@@ -13519,7 +13469,7 @@
         <w:lastRenderedPageBreak/>
         <w:t>Projekt aplikacji</w:t>
       </w:r>
-      <w:bookmarkEnd w:id="27"/>
+      <w:bookmarkEnd w:id="26"/>
       <w:r>
         <w:rPr>
           <w:rFonts w:eastAsia="Times New Roman"/>
@@ -13540,7 +13490,7 @@
           <w:lang w:eastAsia="pl-PL"/>
         </w:rPr>
       </w:pPr>
-      <w:bookmarkStart w:id="28" w:name="_Toc531817543"/>
+      <w:bookmarkStart w:id="27" w:name="_Toc531817543"/>
       <w:r>
         <w:rPr>
           <w:rFonts w:eastAsia="Times New Roman"/>
@@ -13548,7 +13498,7 @@
         </w:rPr>
         <w:t>Baza danych</w:t>
       </w:r>
-      <w:bookmarkEnd w:id="28"/>
+      <w:bookmarkEnd w:id="27"/>
     </w:p>
     <w:p>
       <w:pPr>
@@ -13562,9 +13512,23 @@
         </w:rPr>
         <w:pict w14:anchorId="21EF8DA8">
           <v:shape id="_x0000_i1026" type="#_x0000_t75" style="width:453pt;height:321.75pt">
-            <v:imagedata r:id="rId25" o:title="erd(1)"/>
+            <v:imagedata r:id="rId26" o:title="erd(1)"/>
           </v:shape>
         </w:pict>
+      </w:r>
+    </w:p>
+    <w:p>
+      <w:pPr>
+        <w:jc w:val="left"/>
+        <w:rPr>
+          <w:lang w:eastAsia="pl-PL"/>
+        </w:rPr>
+      </w:pPr>
+      <w:r>
+        <w:rPr>
+          <w:lang w:eastAsia="pl-PL"/>
+        </w:rPr>
+        <w:br w:type="page"/>
       </w:r>
     </w:p>
     <w:p>
@@ -13579,27 +13543,637 @@
           <w:lang w:eastAsia="pl-PL"/>
         </w:rPr>
       </w:pPr>
-      <w:bookmarkStart w:id="29" w:name="_Toc531817544"/>
+      <w:bookmarkStart w:id="28" w:name="_Toc531817544"/>
       <w:r>
         <w:rPr>
           <w:rFonts w:eastAsia="Times New Roman"/>
           <w:lang w:eastAsia="pl-PL"/>
         </w:rPr>
+        <w:lastRenderedPageBreak/>
         <w:t>Prototyp interfejsu</w:t>
       </w:r>
+      <w:bookmarkEnd w:id="28"/>
+    </w:p>
+    <w:p>
+      <w:pPr>
+        <w:pStyle w:val="ListParagraph"/>
+        <w:numPr>
+          <w:ilvl w:val="2"/>
+          <w:numId w:val="25"/>
+        </w:numPr>
+        <w:rPr>
+          <w:lang w:eastAsia="pl-PL"/>
+        </w:rPr>
+      </w:pPr>
+      <w:r>
+        <w:rPr>
+          <w:lang w:eastAsia="pl-PL"/>
+        </w:rPr>
+        <w:t>Główny widok aplikacji</w:t>
+      </w:r>
+    </w:p>
+    <w:p>
+      <w:pPr>
+        <w:rPr>
+          <w:b/>
+          <w:lang w:eastAsia="pl-PL"/>
+        </w:rPr>
+      </w:pPr>
+      <w:r>
+        <w:rPr>
+          <w:b/>
+          <w:noProof/>
+          <w:lang w:eastAsia="pl-PL"/>
+        </w:rPr>
+        <w:drawing>
+          <wp:inline distT="0" distB="0" distL="0" distR="0" wp14:anchorId="024C1833" wp14:editId="0B4A887A">
+            <wp:extent cx="5760720" cy="4608576"/>
+            <wp:effectExtent l="0" t="0" r="0" b="1905"/>
+            <wp:docPr id="8" name="Picture 8" descr="C:\Users\pzend\AppData\Local\Temp\flaF55D.tmp\Snapshot.png"/>
+            <wp:cNvGraphicFramePr>
+              <a:graphicFrameLocks xmlns:a="http://schemas.openxmlformats.org/drawingml/2006/main" noChangeAspect="1"/>
+            </wp:cNvGraphicFramePr>
+            <a:graphic xmlns:a="http://schemas.openxmlformats.org/drawingml/2006/main">
+              <a:graphicData uri="http://schemas.openxmlformats.org/drawingml/2006/picture">
+                <pic:pic xmlns:pic="http://schemas.openxmlformats.org/drawingml/2006/picture">
+                  <pic:nvPicPr>
+                    <pic:cNvPr id="0" name="Picture 8" descr="C:\Users\pzend\AppData\Local\Temp\flaF55D.tmp\Snapshot.png"/>
+                    <pic:cNvPicPr>
+                      <a:picLocks noChangeAspect="1" noChangeArrowheads="1"/>
+                    </pic:cNvPicPr>
+                  </pic:nvPicPr>
+                  <pic:blipFill>
+                    <a:blip r:embed="rId27">
+                      <a:extLst>
+                        <a:ext uri="{28A0092B-C50C-407E-A947-70E740481C1C}">
+                          <a14:useLocalDpi xmlns:a14="http://schemas.microsoft.com/office/drawing/2010/main" val="0"/>
+                        </a:ext>
+                      </a:extLst>
+                    </a:blip>
+                    <a:srcRect/>
+                    <a:stretch>
+                      <a:fillRect/>
+                    </a:stretch>
+                  </pic:blipFill>
+                  <pic:spPr bwMode="auto">
+                    <a:xfrm>
+                      <a:off x="0" y="0"/>
+                      <a:ext cx="5760720" cy="4608576"/>
+                    </a:xfrm>
+                    <a:prstGeom prst="rect">
+                      <a:avLst/>
+                    </a:prstGeom>
+                    <a:noFill/>
+                    <a:ln>
+                      <a:noFill/>
+                    </a:ln>
+                  </pic:spPr>
+                </pic:pic>
+              </a:graphicData>
+            </a:graphic>
+          </wp:inline>
+        </w:drawing>
+      </w:r>
+    </w:p>
+    <w:p>
+      <w:pPr>
+        <w:pStyle w:val="Paragraph"/>
+      </w:pPr>
+      <w:r>
+        <w:t>Widok główny składa się z 3 głównych części – oznaczonych odpowiednio na schemacie.</w:t>
+      </w:r>
+    </w:p>
+    <w:p>
+      <w:pPr>
+        <w:pStyle w:val="Paragraph"/>
+      </w:pPr>
+      <w:r>
+        <w:t>Część oznaczona numerem 1 zawiera listę programów, której zawartość zmienia się w zależności od kontekstu. Widok listy używany jest w następujących przypadkach:</w:t>
+      </w:r>
+    </w:p>
+    <w:p>
+      <w:pPr>
+        <w:pStyle w:val="ListParagraph"/>
+        <w:numPr>
+          <w:ilvl w:val="0"/>
+          <w:numId w:val="42"/>
+        </w:numPr>
+      </w:pPr>
+      <w:r>
+        <w:t>Lista rekomendowanych programów</w:t>
+      </w:r>
+    </w:p>
+    <w:p>
+      <w:pPr>
+        <w:pStyle w:val="ListParagraph"/>
+        <w:numPr>
+          <w:ilvl w:val="0"/>
+          <w:numId w:val="42"/>
+        </w:numPr>
+      </w:pPr>
+      <w:r>
+        <w:t>Lista programów podobnych do danego</w:t>
+      </w:r>
+    </w:p>
+    <w:p>
+      <w:pPr>
+        <w:pStyle w:val="ListParagraph"/>
+        <w:numPr>
+          <w:ilvl w:val="0"/>
+          <w:numId w:val="42"/>
+        </w:numPr>
+      </w:pPr>
+      <w:r>
+        <w:t>Lista programów charakteryzowanych przez daną cechę</w:t>
+      </w:r>
+    </w:p>
+    <w:p>
+      <w:pPr>
+        <w:pStyle w:val="ListParagraph"/>
+        <w:numPr>
+          <w:ilvl w:val="0"/>
+          <w:numId w:val="42"/>
+        </w:numPr>
+      </w:pPr>
+      <w:r>
+        <w:t>Lista programów nadawanych na danym kanale</w:t>
+      </w:r>
+    </w:p>
+    <w:p>
+      <w:pPr>
+        <w:pStyle w:val="ListParagraph"/>
+        <w:numPr>
+          <w:ilvl w:val="0"/>
+          <w:numId w:val="42"/>
+        </w:numPr>
+      </w:pPr>
+      <w:r>
+        <w:t>Lista odcinków śledzonych przez użytkownika seriali</w:t>
+      </w:r>
+    </w:p>
+    <w:p>
+      <w:pPr>
+        <w:pStyle w:val="Paragraph"/>
+      </w:pPr>
+      <w:r>
+        <w:t xml:space="preserve">Kliknięcie na tytuł programu w liście przekierowuje do widoku szczegółów danego programu, kliknięcie na </w:t>
+      </w:r>
+      <w:r>
+        <w:t>jeden z linków dotyczących cech przekierowuje do listy programów zawierających tą cechę (widok główny wypełniony listą programów o danej cesze). Popdowiedź oznaczona numerem 4 pojawia się po najechaniu myszą na informację o kanale i godzinach. Przyciski 1,2,3 oznaczają odpowiednio „podoba mi się”, „chcę obejrzeć” i „nie podoba mi się” – kliknięcie w jeden z nich zapisuje ocenę programu na serwerze.</w:t>
+      </w:r>
+    </w:p>
+    <w:p>
+      <w:pPr>
+        <w:pStyle w:val="Paragraph"/>
+      </w:pPr>
+      <w:r>
+        <w:lastRenderedPageBreak/>
+        <w:t>Część oznaczona numerem 2</w:t>
+      </w:r>
+      <w:r>
+        <w:t xml:space="preserve"> pozwala na dostosowanie zawartości listy do preferencji użytkownika w zakresie godzin, kanałów i tematyki. Dokładniejszy wybór kanałów jest dostępny przez ustawienia konta (opisane w dalszej części). Ustawienia są zapisywane na bieżąco na serwerze i wykorzystywane do filtrowania aktualnej zawartości listy (opisanej wcześniej pod numerem 1)</w:t>
+      </w:r>
+    </w:p>
+    <w:p>
+      <w:pPr>
+        <w:pStyle w:val="Paragraph"/>
+      </w:pPr>
+      <w:r>
+        <w:t>Część oznaczona numerem 3 jest wspólna dla wszystkich widoków i pełni funkcję menu nawigacyjnego. Przyciski po lewej stronie przekierowują do odpowiednich podstron systemu, kolejno:</w:t>
+      </w:r>
+    </w:p>
+    <w:p>
+      <w:pPr>
+        <w:pStyle w:val="ListParagraph"/>
+        <w:numPr>
+          <w:ilvl w:val="0"/>
+          <w:numId w:val="40"/>
+        </w:numPr>
+      </w:pPr>
+      <w:r>
+        <w:t>Strona główna – strona zawierająca listę rekomendacji dla użytkownika</w:t>
+      </w:r>
+      <w:r>
+        <w:t xml:space="preserve"> (widok główny wypełniony listą rekomendacji)</w:t>
+      </w:r>
+    </w:p>
+    <w:p>
+      <w:pPr>
+        <w:pStyle w:val="ListParagraph"/>
+        <w:numPr>
+          <w:ilvl w:val="0"/>
+          <w:numId w:val="40"/>
+        </w:numPr>
+      </w:pPr>
+      <w:r>
+        <w:t>Przewodnik – widok przewodnika programowego, omówiony szczegółowo w dalszym rozdziale</w:t>
+      </w:r>
+    </w:p>
+    <w:p>
+      <w:pPr>
+        <w:pStyle w:val="ListParagraph"/>
+        <w:numPr>
+          <w:ilvl w:val="0"/>
+          <w:numId w:val="40"/>
+        </w:numPr>
+      </w:pPr>
+      <w:r>
+        <w:t>Mój profil – ustawienia profilu użytkownika, omówione w dalszym rozdziale</w:t>
+      </w:r>
+    </w:p>
+    <w:p>
+      <w:pPr>
+        <w:pStyle w:val="ListParagraph"/>
+        <w:numPr>
+          <w:ilvl w:val="0"/>
+          <w:numId w:val="40"/>
+        </w:numPr>
+      </w:pPr>
+      <w:r>
+        <w:t>Seriale – strona zawierająca listę odcinków śledzonych przez użytkownika seriali (widok główny wypełniony listą odcinków seriali)</w:t>
+      </w:r>
+    </w:p>
+    <w:p>
+      <w:pPr>
+        <w:pStyle w:val="Paragraph"/>
+      </w:pPr>
+      <w:r>
+        <w:t>Użycie paska wyszukiwania powoduje wyświetlenie listy wyników – programów powiązanych z wpisanym terminem poprzez tytuł lub jedną z cech (widok główny wypełniony wynikami wyszukiwania posortowanymi wg stopnia dopasowania liczonego na podstawie współczynnika Dice’a pomiędzy słowami wpisanymi przez użytkownika, a cechami i tytułem programu).</w:t>
+      </w:r>
+    </w:p>
+    <w:p>
+      <w:pPr>
+        <w:jc w:val="left"/>
+      </w:pPr>
+      <w:r>
+        <w:br w:type="page"/>
+      </w:r>
+    </w:p>
+    <w:p>
+      <w:pPr>
+        <w:pStyle w:val="ListParagraph"/>
+        <w:numPr>
+          <w:ilvl w:val="2"/>
+          <w:numId w:val="25"/>
+        </w:numPr>
+      </w:pPr>
+      <w:r>
+        <w:lastRenderedPageBreak/>
+        <w:t>Widok szczegółów programu</w:t>
+      </w:r>
+    </w:p>
+    <w:p>
+      <w:r>
+        <w:rPr>
+          <w:noProof/>
+          <w:lang w:eastAsia="pl-PL"/>
+        </w:rPr>
+        <w:drawing>
+          <wp:inline distT="0" distB="0" distL="0" distR="0" wp14:anchorId="60D43155" wp14:editId="0142EBFD">
+            <wp:extent cx="5760720" cy="4617601"/>
+            <wp:effectExtent l="0" t="0" r="0" b="0"/>
+            <wp:docPr id="9" name="Picture 9" descr="C:\Users\pzend\AppData\Local\Temp\flaAB9E.tmp\Snapshot.png"/>
+            <wp:cNvGraphicFramePr>
+              <a:graphicFrameLocks xmlns:a="http://schemas.openxmlformats.org/drawingml/2006/main" noChangeAspect="1"/>
+            </wp:cNvGraphicFramePr>
+            <a:graphic xmlns:a="http://schemas.openxmlformats.org/drawingml/2006/main">
+              <a:graphicData uri="http://schemas.openxmlformats.org/drawingml/2006/picture">
+                <pic:pic xmlns:pic="http://schemas.openxmlformats.org/drawingml/2006/picture">
+                  <pic:nvPicPr>
+                    <pic:cNvPr id="0" name="Picture 9" descr="C:\Users\pzend\AppData\Local\Temp\flaAB9E.tmp\Snapshot.png"/>
+                    <pic:cNvPicPr>
+                      <a:picLocks noChangeAspect="1" noChangeArrowheads="1"/>
+                    </pic:cNvPicPr>
+                  </pic:nvPicPr>
+                  <pic:blipFill>
+                    <a:blip r:embed="rId28">
+                      <a:extLst>
+                        <a:ext uri="{28A0092B-C50C-407E-A947-70E740481C1C}">
+                          <a14:useLocalDpi xmlns:a14="http://schemas.microsoft.com/office/drawing/2010/main" val="0"/>
+                        </a:ext>
+                      </a:extLst>
+                    </a:blip>
+                    <a:srcRect/>
+                    <a:stretch>
+                      <a:fillRect/>
+                    </a:stretch>
+                  </pic:blipFill>
+                  <pic:spPr bwMode="auto">
+                    <a:xfrm>
+                      <a:off x="0" y="0"/>
+                      <a:ext cx="5760720" cy="4617601"/>
+                    </a:xfrm>
+                    <a:prstGeom prst="rect">
+                      <a:avLst/>
+                    </a:prstGeom>
+                    <a:noFill/>
+                    <a:ln>
+                      <a:noFill/>
+                    </a:ln>
+                  </pic:spPr>
+                </pic:pic>
+              </a:graphicData>
+            </a:graphic>
+          </wp:inline>
+        </w:drawing>
+      </w:r>
+    </w:p>
+    <w:p>
+      <w:pPr>
+        <w:pStyle w:val="Paragraph"/>
+      </w:pPr>
+      <w:r>
+        <w:t xml:space="preserve">Szczegóły programu są przedstawione w części oznaczonej numerem 5. Zawiera ona, poza elementami widocznymi na pozycjach listy, dokładny opis programu, listę wszystkich emisji ułożoną chronologicznie oraz jeden dodatkowy przycisk, oznaczony numerem 4. Jest on widoczny tylko jeżeli program jest odcinkiem serialu, zapisuje on informację o śledzeniu tego serialu. </w:t>
+      </w:r>
+    </w:p>
+    <w:p>
+      <w:pPr>
+        <w:pStyle w:val="Paragraph"/>
+      </w:pPr>
+      <w:r>
+        <w:t>Poniżej szczegółów znajduje się lista podobnych do niego programów oznaczona numerem 1 (jest to ten sam element, co w widoku głównym, wypełniony listą podobnych programów). Listę można filtrować wykorzystując znajdujące się po lewej stronie ustawienia (oznaczone numerem 2).</w:t>
+      </w:r>
+    </w:p>
+    <w:p>
+      <w:pPr>
+        <w:jc w:val="left"/>
+        <w:rPr>
+          <w:rFonts w:eastAsia="Times New Roman" w:cs="Times New Roman"/>
+          <w:szCs w:val="24"/>
+          <w:lang w:eastAsia="pl-PL"/>
+        </w:rPr>
+      </w:pPr>
+      <w:r>
+        <w:br w:type="page"/>
+      </w:r>
+    </w:p>
+    <w:p>
+      <w:pPr>
+        <w:pStyle w:val="ListParagraph"/>
+        <w:numPr>
+          <w:ilvl w:val="2"/>
+          <w:numId w:val="25"/>
+        </w:numPr>
+      </w:pPr>
+      <w:r>
+        <w:lastRenderedPageBreak/>
+        <w:t>Widok przewodnika programowego</w:t>
+      </w:r>
+    </w:p>
+    <w:p>
+      <w:r>
+        <w:rPr>
+          <w:noProof/>
+          <w:lang w:eastAsia="pl-PL"/>
+        </w:rPr>
+        <w:drawing>
+          <wp:inline distT="0" distB="0" distL="0" distR="0" wp14:anchorId="47B49318" wp14:editId="13A571FA">
+            <wp:extent cx="5760720" cy="4617601"/>
+            <wp:effectExtent l="0" t="0" r="0" b="0"/>
+            <wp:docPr id="13" name="Picture 13" descr="C:\Users\pzend\AppData\Local\Temp\fla4C5.tmp\Snapshot.png"/>
+            <wp:cNvGraphicFramePr>
+              <a:graphicFrameLocks xmlns:a="http://schemas.openxmlformats.org/drawingml/2006/main" noChangeAspect="1"/>
+            </wp:cNvGraphicFramePr>
+            <a:graphic xmlns:a="http://schemas.openxmlformats.org/drawingml/2006/main">
+              <a:graphicData uri="http://schemas.openxmlformats.org/drawingml/2006/picture">
+                <pic:pic xmlns:pic="http://schemas.openxmlformats.org/drawingml/2006/picture">
+                  <pic:nvPicPr>
+                    <pic:cNvPr id="0" name="Picture 12" descr="C:\Users\pzend\AppData\Local\Temp\fla4C5.tmp\Snapshot.png"/>
+                    <pic:cNvPicPr>
+                      <a:picLocks noChangeAspect="1" noChangeArrowheads="1"/>
+                    </pic:cNvPicPr>
+                  </pic:nvPicPr>
+                  <pic:blipFill>
+                    <a:blip r:embed="rId29">
+                      <a:extLst>
+                        <a:ext uri="{28A0092B-C50C-407E-A947-70E740481C1C}">
+                          <a14:useLocalDpi xmlns:a14="http://schemas.microsoft.com/office/drawing/2010/main" val="0"/>
+                        </a:ext>
+                      </a:extLst>
+                    </a:blip>
+                    <a:srcRect/>
+                    <a:stretch>
+                      <a:fillRect/>
+                    </a:stretch>
+                  </pic:blipFill>
+                  <pic:spPr bwMode="auto">
+                    <a:xfrm>
+                      <a:off x="0" y="0"/>
+                      <a:ext cx="5760720" cy="4617601"/>
+                    </a:xfrm>
+                    <a:prstGeom prst="rect">
+                      <a:avLst/>
+                    </a:prstGeom>
+                    <a:noFill/>
+                    <a:ln>
+                      <a:noFill/>
+                    </a:ln>
+                  </pic:spPr>
+                </pic:pic>
+              </a:graphicData>
+            </a:graphic>
+          </wp:inline>
+        </w:drawing>
+      </w:r>
+    </w:p>
+    <w:p>
+      <w:pPr>
+        <w:pStyle w:val="Paragraph"/>
+      </w:pPr>
+      <w:r>
+        <w:t>Widok przewodnika programowego zawiera informację o wszystkich programach nadawanych na wybranym kanale</w:t>
+      </w:r>
+      <w:r>
+        <w:t xml:space="preserve"> (oznaczoną numerem 6). Każdy program jest reprezentowany przez jeden prostokąt zawierający podstawowe informacje na jego temat. Umiejscowienie prostokąta na osi pionowej zależy od godziny rozpoczęcia programu, a wysokość prostokąta od czasu jego trwania. Kliknięcie w tytuł programu przekierowuje użytkownika do widoku szczegółów omówionego wcześniej, linki odpowiadające cechom do stron zawierających wszystkie programy charakteryzowane przez daną cechę, a linki opisane nazwą kanału – do listy wszystkich programów nadawanych na danym kanale. </w:t>
+      </w:r>
+    </w:p>
+    <w:p>
+      <w:pPr>
+        <w:pStyle w:val="Paragraph"/>
+      </w:pPr>
+      <w:r>
+        <w:t xml:space="preserve">Widok przewodnika programowego można filtrować z wykorzystaniem panelu oznaczonego numerem 2, zawiera on te same ustawienia co w poprzednich widokach z wyjątkiem wyboru tematyki. Ustawienia są zapamiętywane na serwerze, więc ich wartość jest przechowywana pomiędzy podstronami. </w:t>
+      </w:r>
+    </w:p>
+    <w:p>
+      <w:pPr>
+        <w:jc w:val="left"/>
+        <w:rPr>
+          <w:rFonts w:eastAsia="Times New Roman" w:cs="Times New Roman"/>
+          <w:szCs w:val="24"/>
+          <w:lang w:eastAsia="pl-PL"/>
+        </w:rPr>
+      </w:pPr>
+      <w:r>
+        <w:br w:type="page"/>
+      </w:r>
+    </w:p>
+    <w:p>
+      <w:pPr>
+        <w:pStyle w:val="ListParagraph"/>
+        <w:numPr>
+          <w:ilvl w:val="2"/>
+          <w:numId w:val="25"/>
+        </w:numPr>
+      </w:pPr>
+      <w:r>
+        <w:lastRenderedPageBreak/>
+        <w:t>Widok ustawień preferencji</w:t>
+      </w:r>
+    </w:p>
+    <w:p>
+      <w:r>
+        <w:rPr>
+          <w:noProof/>
+          <w:lang w:eastAsia="pl-PL"/>
+        </w:rPr>
+        <w:drawing>
+          <wp:inline distT="0" distB="0" distL="0" distR="0" wp14:anchorId="2B01D986" wp14:editId="0B7DF16E">
+            <wp:extent cx="5760720" cy="4617601"/>
+            <wp:effectExtent l="0" t="0" r="0" b="0"/>
+            <wp:docPr id="14" name="Picture 14" descr="C:\Users\pzend\AppData\Local\Temp\fla1AAE.tmp\Snapshot.png"/>
+            <wp:cNvGraphicFramePr>
+              <a:graphicFrameLocks xmlns:a="http://schemas.openxmlformats.org/drawingml/2006/main" noChangeAspect="1"/>
+            </wp:cNvGraphicFramePr>
+            <a:graphic xmlns:a="http://schemas.openxmlformats.org/drawingml/2006/main">
+              <a:graphicData uri="http://schemas.openxmlformats.org/drawingml/2006/picture">
+                <pic:pic xmlns:pic="http://schemas.openxmlformats.org/drawingml/2006/picture">
+                  <pic:nvPicPr>
+                    <pic:cNvPr id="0" name="Picture 13" descr="C:\Users\pzend\AppData\Local\Temp\fla1AAE.tmp\Snapshot.png"/>
+                    <pic:cNvPicPr>
+                      <a:picLocks noChangeAspect="1" noChangeArrowheads="1"/>
+                    </pic:cNvPicPr>
+                  </pic:nvPicPr>
+                  <pic:blipFill>
+                    <a:blip r:embed="rId30">
+                      <a:extLst>
+                        <a:ext uri="{28A0092B-C50C-407E-A947-70E740481C1C}">
+                          <a14:useLocalDpi xmlns:a14="http://schemas.microsoft.com/office/drawing/2010/main" val="0"/>
+                        </a:ext>
+                      </a:extLst>
+                    </a:blip>
+                    <a:srcRect/>
+                    <a:stretch>
+                      <a:fillRect/>
+                    </a:stretch>
+                  </pic:blipFill>
+                  <pic:spPr bwMode="auto">
+                    <a:xfrm>
+                      <a:off x="0" y="0"/>
+                      <a:ext cx="5760720" cy="4617601"/>
+                    </a:xfrm>
+                    <a:prstGeom prst="rect">
+                      <a:avLst/>
+                    </a:prstGeom>
+                    <a:noFill/>
+                    <a:ln>
+                      <a:noFill/>
+                    </a:ln>
+                  </pic:spPr>
+                </pic:pic>
+              </a:graphicData>
+            </a:graphic>
+          </wp:inline>
+        </w:drawing>
+      </w:r>
+    </w:p>
+    <w:p>
+      <w:pPr>
+        <w:pStyle w:val="Paragraph"/>
+      </w:pPr>
+      <w:r>
+        <w:t>Widok ustawień preferencji pozwala na przegląd zapisanych dotąd ocen i usunięcie ich. Po lewej stronie znajdują się zakładki służące do wyboru aktualnie zarządzanej listy (oznaczone numerem 7). Tabela oznaczona numerem 8 pojawia się w przypadku wyboru zakładek:</w:t>
+      </w:r>
+    </w:p>
+    <w:p>
+      <w:pPr>
+        <w:pStyle w:val="ListParagraph"/>
+        <w:numPr>
+          <w:ilvl w:val="0"/>
+          <w:numId w:val="43"/>
+        </w:numPr>
+      </w:pPr>
+      <w:r>
+        <w:t>Podobają mi się</w:t>
+      </w:r>
+    </w:p>
+    <w:p>
+      <w:pPr>
+        <w:pStyle w:val="ListParagraph"/>
+        <w:numPr>
+          <w:ilvl w:val="0"/>
+          <w:numId w:val="43"/>
+        </w:numPr>
+      </w:pPr>
+      <w:r>
+        <w:t>Nie podobają mi się</w:t>
+      </w:r>
+    </w:p>
+    <w:p>
+      <w:pPr>
+        <w:pStyle w:val="ListParagraph"/>
+        <w:numPr>
+          <w:ilvl w:val="0"/>
+          <w:numId w:val="43"/>
+        </w:numPr>
+      </w:pPr>
+      <w:r>
+        <w:t>Chcę obejrzeć</w:t>
+      </w:r>
+      <w:bookmarkStart w:id="29" w:name="_GoBack"/>
       <w:bookmarkEnd w:id="29"/>
     </w:p>
     <w:p>
       <w:pPr>
+        <w:pStyle w:val="ListParagraph"/>
+        <w:numPr>
+          <w:ilvl w:val="0"/>
+          <w:numId w:val="43"/>
+        </w:numPr>
+      </w:pPr>
+      <w:r>
+        <w:t>Obserwowane kanały</w:t>
+      </w:r>
+    </w:p>
+    <w:p>
+      <w:pPr>
+        <w:pStyle w:val="ListParagraph"/>
+        <w:numPr>
+          <w:ilvl w:val="0"/>
+          <w:numId w:val="43"/>
+        </w:numPr>
+      </w:pPr>
+      <w:r>
+        <w:t>Obserwowane seriale</w:t>
+      </w:r>
+    </w:p>
+    <w:p>
+      <w:pPr>
+        <w:pStyle w:val="Paragraph"/>
+      </w:pPr>
+      <w:r>
+        <w:t xml:space="preserve">Kliknięcie w x po prawej stronie tabeli usuwa wpis dotyczący danej oceny z abazy danych. </w:t>
+      </w:r>
+    </w:p>
+    <w:p>
+      <w:pPr>
+        <w:pStyle w:val="Paragraph"/>
+      </w:pPr>
+      <w:r>
+        <w:t xml:space="preserve">W zakładce „ogólne” znajdują się opcje dotyczące zarządzania kontem (jak zmiana hasła) oraz wybór dostawcy telewizji. </w:t>
+      </w:r>
+    </w:p>
+    <w:p>
+      <w:pPr>
+        <w:jc w:val="left"/>
         <w:rPr>
+          <w:rFonts w:eastAsia="Times New Roman" w:cs="Times New Roman"/>
+          <w:szCs w:val="24"/>
           <w:lang w:eastAsia="pl-PL"/>
         </w:rPr>
       </w:pPr>
       <w:r>
-        <w:rPr>
-          <w:lang w:eastAsia="pl-PL"/>
-        </w:rPr>
-        <w:t>qq</w:t>
+        <w:br w:type="page"/>
       </w:r>
     </w:p>
     <w:p>
@@ -13620,6 +14194,7 @@
           <w:rFonts w:eastAsia="Times New Roman"/>
           <w:lang w:eastAsia="pl-PL"/>
         </w:rPr>
+        <w:lastRenderedPageBreak/>
         <w:t>Architektura aplikacji</w:t>
       </w:r>
       <w:bookmarkEnd w:id="30"/>
@@ -13755,13 +14330,13 @@
         </w:numPr>
         <w:rPr>
           <w:rFonts w:eastAsia="Times New Roman"/>
-          <w:lang w:val="en-US" w:eastAsia="pl-PL"/>
+          <w:lang w:eastAsia="pl-PL"/>
         </w:rPr>
       </w:pPr>
       <w:r>
         <w:rPr>
           <w:rFonts w:eastAsia="Times New Roman"/>
-          <w:lang w:val="en-US" w:eastAsia="pl-PL"/>
+          <w:lang w:eastAsia="pl-PL"/>
         </w:rPr>
         <w:br w:type="page"/>
       </w:r>
@@ -13769,7 +14344,7 @@
       <w:r>
         <w:rPr>
           <w:rFonts w:eastAsia="Times New Roman"/>
-          <w:lang w:val="en-US" w:eastAsia="pl-PL"/>
+          <w:lang w:eastAsia="pl-PL"/>
         </w:rPr>
         <w:lastRenderedPageBreak/>
         <w:t>Testy</w:t>
@@ -13784,7 +14359,7 @@
           <w:numId w:val="25"/>
         </w:numPr>
         <w:rPr>
-          <w:lang w:val="en-US" w:eastAsia="pl-PL"/>
+          <w:lang w:eastAsia="pl-PL"/>
         </w:rPr>
       </w:pPr>
       <w:bookmarkStart w:id="37" w:name="_Toc531817552"/>
@@ -13796,19 +14371,11 @@
       </w:r>
       <w:r>
         <w:rPr>
-          <w:lang w:val="en-US" w:eastAsia="pl-PL"/>
+          <w:lang w:eastAsia="pl-PL"/>
         </w:rPr>
-        <w:t xml:space="preserve"> – </w:t>
-      </w:r>
-      <w:proofErr w:type="spellStart"/>
-      <w:r>
-        <w:rPr>
-          <w:lang w:val="en-US" w:eastAsia="pl-PL"/>
-        </w:rPr>
-        <w:t>xUnit</w:t>
+        <w:t xml:space="preserve"> – xUnit</w:t>
       </w:r>
       <w:bookmarkEnd w:id="37"/>
-      <w:proofErr w:type="spellEnd"/>
     </w:p>
     <w:p>
       <w:pPr>
@@ -13825,22 +14392,27 @@
       <w:r>
         <w:rPr>
           <w:rFonts w:eastAsia="Times New Roman"/>
-          <w:lang w:val="en-US" w:eastAsia="pl-PL"/>
+          <w:lang w:eastAsia="pl-PL"/>
         </w:rPr>
         <w:br w:type="page"/>
       </w:r>
       <w:bookmarkStart w:id="38" w:name="_Toc531817553"/>
-      <w:proofErr w:type="spellStart"/>
+      <w:r>
+        <w:rPr>
+          <w:rFonts w:eastAsia="Times New Roman"/>
+          <w:lang w:eastAsia="pl-PL"/>
+        </w:rPr>
+        <w:lastRenderedPageBreak/>
+        <w:t>Po</w:t>
+      </w:r>
       <w:r>
         <w:rPr>
           <w:rFonts w:eastAsia="Times New Roman"/>
           <w:lang w:val="en-US" w:eastAsia="pl-PL"/>
         </w:rPr>
-        <w:lastRenderedPageBreak/>
-        <w:t>Podsumowanie</w:t>
+        <w:t>dsumowanie</w:t>
       </w:r>
       <w:bookmarkEnd w:id="38"/>
-      <w:proofErr w:type="spellEnd"/>
     </w:p>
     <w:p>
       <w:pPr>
@@ -13883,7 +14455,6 @@
               <w:lang w:val="en-US"/>
             </w:rPr>
           </w:pPr>
-          <w:proofErr w:type="spellStart"/>
           <w:r>
             <w:rPr>
               <w:lang w:val="en-US"/>
@@ -13891,7 +14462,6 @@
             <w:t>Bibliografia</w:t>
           </w:r>
           <w:bookmarkEnd w:id="39"/>
-          <w:proofErr w:type="spellEnd"/>
         </w:p>
         <w:sdt>
           <w:sdtPr>
@@ -13948,7 +14518,7 @@
       </w:pPr>
     </w:p>
     <w:sectPr>
-      <w:footerReference w:type="default" r:id="rId26"/>
+      <w:footerReference w:type="default" r:id="rId31"/>
       <w:pgSz w:w="11906" w:h="16838"/>
       <w:pgMar w:top="1417" w:right="1417" w:bottom="1417" w:left="1417" w:header="708" w:footer="708" w:gutter="0"/>
       <w:cols w:space="708"/>
@@ -13982,10 +14552,7 @@
         <w:annotationRef/>
       </w:r>
       <w:r>
-        <w:t xml:space="preserve">Narzędzia </w:t>
-      </w:r>
-      <w:r>
-        <w:t>i rozdziały</w:t>
+        <w:t>Narzędzia i rozdziały</w:t>
       </w:r>
     </w:p>
   </w:comment>
@@ -14001,10 +14568,7 @@
         <w:annotationRef/>
       </w:r>
       <w:r>
-        <w:t xml:space="preserve">Do </w:t>
-      </w:r>
-      <w:r>
-        <w:t>cech charakterystycznych zaliczamy pracujące przy produkcji programu osoby (w przypadku filmów i seriali – aktorzy, reżyserowie, prezenterzy, scenarzyści, w przypadku transmisji sportowych uczestniczące drużyny), kategorie (np. thriller, fantasy, komedia dla filmów i seriali, dyscyplina i liga w przypadku programów sportowych).</w:t>
+        <w:t>Do cech charakterystycznych zaliczamy pracujące przy produkcji programu osoby (w przypadku filmów i seriali – aktorzy, reżyserowie, prezenterzy, scenarzyści, w przypadku transmisji sportowych uczestniczące drużyny), kategorie (np. thriller, fantasy, komedia dla filmów i seriali, dyscyplina i liga w przypadku programów sportowych).</w:t>
       </w:r>
     </w:p>
   </w:comment>
@@ -14020,10 +14584,7 @@
         <w:annotationRef/>
       </w:r>
       <w:r>
-        <w:t xml:space="preserve">Zaczynamy </w:t>
-      </w:r>
-      <w:r>
-        <w:t>wchodzić w mockupy</w:t>
+        <w:t>Zaczynamy wchodzić w mockupy</w:t>
       </w:r>
     </w:p>
   </w:comment>
@@ -14039,10 +14600,7 @@
         <w:annotationRef/>
       </w:r>
       <w:r>
-        <w:t xml:space="preserve">Pozwala </w:t>
-      </w:r>
-      <w:r>
-        <w:t>wychwycić tematyczne podobieństwa nawet jeśli na pierwszy rzut oka nie są widoczne</w:t>
+        <w:t>Pozwala wychwycić tematyczne podobieństwa nawet jeśli na pierwszy rzut oka nie są widoczne</w:t>
       </w:r>
     </w:p>
   </w:comment>
@@ -14075,7 +14633,7 @@
       </w:r>
     </w:p>
   </w:comment>
-  <w:comment w:id="25" w:author="Przemysław Zender" w:date="2018-12-17T00:30:00Z" w:initials="PZ">
+  <w:comment w:id="24" w:author="Przemysław Zender" w:date="2018-12-17T00:30:00Z" w:initials="PZ">
     <w:p>
       <w:pPr>
         <w:pStyle w:val="CommentText"/>
@@ -14171,7 +14729,7 @@
           <w:rPr>
             <w:noProof/>
           </w:rPr>
-          <w:t>13</w:t>
+          <w:t>1</w:t>
         </w:r>
         <w:r>
           <w:rPr>
@@ -14368,9 +14926,9 @@
   </w:abstractNum>
   <w:abstractNum w:abstractNumId="1">
     <w:nsid w:val="071138AE"/>
-    <w:multiLevelType w:val="hybridMultilevel"/>
-    <w:tmpl w:val="72606AB8"/>
-    <w:lvl w:ilvl="0" w:tplc="0415000F">
+    <w:multiLevelType w:val="multilevel"/>
+    <w:tmpl w:val="F8E8A0C8"/>
+    <w:lvl w:ilvl="0">
       <w:start w:val="1"/>
       <w:numFmt w:val="decimal"/>
       <w:lvlText w:val="%1."/>
@@ -14379,77 +14937,109 @@
         <w:ind w:left="720" w:hanging="360"/>
       </w:pPr>
     </w:lvl>
-    <w:lvl w:ilvl="1" w:tplc="04150019" w:tentative="1">
-      <w:start w:val="1"/>
-      <w:numFmt w:val="lowerLetter"/>
-      <w:lvlText w:val="%2."/>
-      <w:lvlJc w:val="left"/>
-      <w:pPr>
-        <w:ind w:left="1440" w:hanging="360"/>
-      </w:pPr>
-    </w:lvl>
-    <w:lvl w:ilvl="2" w:tplc="0415001B" w:tentative="1">
-      <w:start w:val="1"/>
-      <w:numFmt w:val="lowerRoman"/>
-      <w:lvlText w:val="%3."/>
-      <w:lvlJc w:val="right"/>
-      <w:pPr>
-        <w:ind w:left="2160" w:hanging="180"/>
-      </w:pPr>
-    </w:lvl>
-    <w:lvl w:ilvl="3" w:tplc="0415000F" w:tentative="1">
-      <w:start w:val="1"/>
+    <w:lvl w:ilvl="1">
+      <w:start w:val="4"/>
       <w:numFmt w:val="decimal"/>
-      <w:lvlText w:val="%4."/>
-      <w:lvlJc w:val="left"/>
-      <w:pPr>
-        <w:ind w:left="2880" w:hanging="360"/>
-      </w:pPr>
-    </w:lvl>
-    <w:lvl w:ilvl="4" w:tplc="04150019" w:tentative="1">
-      <w:start w:val="1"/>
-      <w:numFmt w:val="lowerLetter"/>
-      <w:lvlText w:val="%5."/>
-      <w:lvlJc w:val="left"/>
-      <w:pPr>
-        <w:ind w:left="3600" w:hanging="360"/>
-      </w:pPr>
-    </w:lvl>
-    <w:lvl w:ilvl="5" w:tplc="0415001B" w:tentative="1">
-      <w:start w:val="1"/>
-      <w:numFmt w:val="lowerRoman"/>
-      <w:lvlText w:val="%6."/>
-      <w:lvlJc w:val="right"/>
-      <w:pPr>
-        <w:ind w:left="4320" w:hanging="180"/>
-      </w:pPr>
-    </w:lvl>
-    <w:lvl w:ilvl="6" w:tplc="0415000F" w:tentative="1">
-      <w:start w:val="1"/>
+      <w:isLgl/>
+      <w:lvlText w:val="%1.%2."/>
+      <w:lvlJc w:val="left"/>
+      <w:pPr>
+        <w:ind w:left="900" w:hanging="540"/>
+      </w:pPr>
+      <w:rPr>
+        <w:rFonts w:hint="default"/>
+      </w:rPr>
+    </w:lvl>
+    <w:lvl w:ilvl="2">
+      <w:start w:val="4"/>
       <w:numFmt w:val="decimal"/>
-      <w:lvlText w:val="%7."/>
-      <w:lvlJc w:val="left"/>
-      <w:pPr>
-        <w:ind w:left="5040" w:hanging="360"/>
-      </w:pPr>
-    </w:lvl>
-    <w:lvl w:ilvl="7" w:tplc="04150019" w:tentative="1">
-      <w:start w:val="1"/>
-      <w:numFmt w:val="lowerLetter"/>
-      <w:lvlText w:val="%8."/>
-      <w:lvlJc w:val="left"/>
-      <w:pPr>
-        <w:ind w:left="5760" w:hanging="360"/>
-      </w:pPr>
-    </w:lvl>
-    <w:lvl w:ilvl="8" w:tplc="0415001B" w:tentative="1">
-      <w:start w:val="1"/>
-      <w:numFmt w:val="lowerRoman"/>
-      <w:lvlText w:val="%9."/>
-      <w:lvlJc w:val="right"/>
-      <w:pPr>
-        <w:ind w:left="6480" w:hanging="180"/>
-      </w:pPr>
+      <w:isLgl/>
+      <w:lvlText w:val="%1.%2.%3."/>
+      <w:lvlJc w:val="left"/>
+      <w:pPr>
+        <w:ind w:left="1080" w:hanging="720"/>
+      </w:pPr>
+      <w:rPr>
+        <w:rFonts w:hint="default"/>
+      </w:rPr>
+    </w:lvl>
+    <w:lvl w:ilvl="3">
+      <w:start w:val="1"/>
+      <w:numFmt w:val="decimal"/>
+      <w:isLgl/>
+      <w:lvlText w:val="%1.%2.%3.%4."/>
+      <w:lvlJc w:val="left"/>
+      <w:pPr>
+        <w:ind w:left="1080" w:hanging="720"/>
+      </w:pPr>
+      <w:rPr>
+        <w:rFonts w:hint="default"/>
+      </w:rPr>
+    </w:lvl>
+    <w:lvl w:ilvl="4">
+      <w:start w:val="1"/>
+      <w:numFmt w:val="decimal"/>
+      <w:isLgl/>
+      <w:lvlText w:val="%1.%2.%3.%4.%5."/>
+      <w:lvlJc w:val="left"/>
+      <w:pPr>
+        <w:ind w:left="1440" w:hanging="1080"/>
+      </w:pPr>
+      <w:rPr>
+        <w:rFonts w:hint="default"/>
+      </w:rPr>
+    </w:lvl>
+    <w:lvl w:ilvl="5">
+      <w:start w:val="1"/>
+      <w:numFmt w:val="decimal"/>
+      <w:isLgl/>
+      <w:lvlText w:val="%1.%2.%3.%4.%5.%6."/>
+      <w:lvlJc w:val="left"/>
+      <w:pPr>
+        <w:ind w:left="1440" w:hanging="1080"/>
+      </w:pPr>
+      <w:rPr>
+        <w:rFonts w:hint="default"/>
+      </w:rPr>
+    </w:lvl>
+    <w:lvl w:ilvl="6">
+      <w:start w:val="1"/>
+      <w:numFmt w:val="decimal"/>
+      <w:isLgl/>
+      <w:lvlText w:val="%1.%2.%3.%4.%5.%6.%7."/>
+      <w:lvlJc w:val="left"/>
+      <w:pPr>
+        <w:ind w:left="1800" w:hanging="1440"/>
+      </w:pPr>
+      <w:rPr>
+        <w:rFonts w:hint="default"/>
+      </w:rPr>
+    </w:lvl>
+    <w:lvl w:ilvl="7">
+      <w:start w:val="1"/>
+      <w:numFmt w:val="decimal"/>
+      <w:isLgl/>
+      <w:lvlText w:val="%1.%2.%3.%4.%5.%6.%7.%8."/>
+      <w:lvlJc w:val="left"/>
+      <w:pPr>
+        <w:ind w:left="1800" w:hanging="1440"/>
+      </w:pPr>
+      <w:rPr>
+        <w:rFonts w:hint="default"/>
+      </w:rPr>
+    </w:lvl>
+    <w:lvl w:ilvl="8">
+      <w:start w:val="1"/>
+      <w:numFmt w:val="decimal"/>
+      <w:isLgl/>
+      <w:lvlText w:val="%1.%2.%3.%4.%5.%6.%7.%8.%9."/>
+      <w:lvlJc w:val="left"/>
+      <w:pPr>
+        <w:ind w:left="2160" w:hanging="1800"/>
+      </w:pPr>
+      <w:rPr>
+        <w:rFonts w:hint="default"/>
+      </w:rPr>
     </w:lvl>
   </w:abstractNum>
   <w:abstractNum w:abstractNumId="2">
@@ -15437,6 +16027,119 @@
     </w:lvl>
   </w:abstractNum>
   <w:abstractNum w:abstractNumId="10">
+    <w:nsid w:val="1B8A30A8"/>
+    <w:multiLevelType w:val="hybridMultilevel"/>
+    <w:tmpl w:val="997CCF32"/>
+    <w:lvl w:ilvl="0" w:tplc="04150001">
+      <w:start w:val="1"/>
+      <w:numFmt w:val="bullet"/>
+      <w:lvlText w:val=""/>
+      <w:lvlJc w:val="left"/>
+      <w:pPr>
+        <w:ind w:left="720" w:hanging="360"/>
+      </w:pPr>
+      <w:rPr>
+        <w:rFonts w:ascii="Symbol" w:hAnsi="Symbol" w:hint="default"/>
+      </w:rPr>
+    </w:lvl>
+    <w:lvl w:ilvl="1" w:tplc="04150003" w:tentative="1">
+      <w:start w:val="1"/>
+      <w:numFmt w:val="bullet"/>
+      <w:lvlText w:val="o"/>
+      <w:lvlJc w:val="left"/>
+      <w:pPr>
+        <w:ind w:left="1440" w:hanging="360"/>
+      </w:pPr>
+      <w:rPr>
+        <w:rFonts w:ascii="Courier New" w:hAnsi="Courier New" w:cs="Courier New" w:hint="default"/>
+      </w:rPr>
+    </w:lvl>
+    <w:lvl w:ilvl="2" w:tplc="04150005" w:tentative="1">
+      <w:start w:val="1"/>
+      <w:numFmt w:val="bullet"/>
+      <w:lvlText w:val=""/>
+      <w:lvlJc w:val="left"/>
+      <w:pPr>
+        <w:ind w:left="2160" w:hanging="360"/>
+      </w:pPr>
+      <w:rPr>
+        <w:rFonts w:ascii="Wingdings" w:hAnsi="Wingdings" w:hint="default"/>
+      </w:rPr>
+    </w:lvl>
+    <w:lvl w:ilvl="3" w:tplc="04150001" w:tentative="1">
+      <w:start w:val="1"/>
+      <w:numFmt w:val="bullet"/>
+      <w:lvlText w:val=""/>
+      <w:lvlJc w:val="left"/>
+      <w:pPr>
+        <w:ind w:left="2880" w:hanging="360"/>
+      </w:pPr>
+      <w:rPr>
+        <w:rFonts w:ascii="Symbol" w:hAnsi="Symbol" w:hint="default"/>
+      </w:rPr>
+    </w:lvl>
+    <w:lvl w:ilvl="4" w:tplc="04150003" w:tentative="1">
+      <w:start w:val="1"/>
+      <w:numFmt w:val="bullet"/>
+      <w:lvlText w:val="o"/>
+      <w:lvlJc w:val="left"/>
+      <w:pPr>
+        <w:ind w:left="3600" w:hanging="360"/>
+      </w:pPr>
+      <w:rPr>
+        <w:rFonts w:ascii="Courier New" w:hAnsi="Courier New" w:cs="Courier New" w:hint="default"/>
+      </w:rPr>
+    </w:lvl>
+    <w:lvl w:ilvl="5" w:tplc="04150005" w:tentative="1">
+      <w:start w:val="1"/>
+      <w:numFmt w:val="bullet"/>
+      <w:lvlText w:val=""/>
+      <w:lvlJc w:val="left"/>
+      <w:pPr>
+        <w:ind w:left="4320" w:hanging="360"/>
+      </w:pPr>
+      <w:rPr>
+        <w:rFonts w:ascii="Wingdings" w:hAnsi="Wingdings" w:hint="default"/>
+      </w:rPr>
+    </w:lvl>
+    <w:lvl w:ilvl="6" w:tplc="04150001" w:tentative="1">
+      <w:start w:val="1"/>
+      <w:numFmt w:val="bullet"/>
+      <w:lvlText w:val=""/>
+      <w:lvlJc w:val="left"/>
+      <w:pPr>
+        <w:ind w:left="5040" w:hanging="360"/>
+      </w:pPr>
+      <w:rPr>
+        <w:rFonts w:ascii="Symbol" w:hAnsi="Symbol" w:hint="default"/>
+      </w:rPr>
+    </w:lvl>
+    <w:lvl w:ilvl="7" w:tplc="04150003" w:tentative="1">
+      <w:start w:val="1"/>
+      <w:numFmt w:val="bullet"/>
+      <w:lvlText w:val="o"/>
+      <w:lvlJc w:val="left"/>
+      <w:pPr>
+        <w:ind w:left="5760" w:hanging="360"/>
+      </w:pPr>
+      <w:rPr>
+        <w:rFonts w:ascii="Courier New" w:hAnsi="Courier New" w:cs="Courier New" w:hint="default"/>
+      </w:rPr>
+    </w:lvl>
+    <w:lvl w:ilvl="8" w:tplc="04150005" w:tentative="1">
+      <w:start w:val="1"/>
+      <w:numFmt w:val="bullet"/>
+      <w:lvlText w:val=""/>
+      <w:lvlJc w:val="left"/>
+      <w:pPr>
+        <w:ind w:left="6480" w:hanging="360"/>
+      </w:pPr>
+      <w:rPr>
+        <w:rFonts w:ascii="Wingdings" w:hAnsi="Wingdings" w:hint="default"/>
+      </w:rPr>
+    </w:lvl>
+  </w:abstractNum>
+  <w:abstractNum w:abstractNumId="11">
     <w:nsid w:val="1C162365"/>
     <w:multiLevelType w:val="multilevel"/>
     <w:tmpl w:val="2B280CB8"/>
@@ -15585,7 +16288,120 @@
       </w:rPr>
     </w:lvl>
   </w:abstractNum>
-  <w:abstractNum w:abstractNumId="11">
+  <w:abstractNum w:abstractNumId="12">
+    <w:nsid w:val="1EF01526"/>
+    <w:multiLevelType w:val="hybridMultilevel"/>
+    <w:tmpl w:val="1006F38A"/>
+    <w:lvl w:ilvl="0" w:tplc="04150001">
+      <w:start w:val="1"/>
+      <w:numFmt w:val="bullet"/>
+      <w:lvlText w:val=""/>
+      <w:lvlJc w:val="left"/>
+      <w:pPr>
+        <w:ind w:left="1429" w:hanging="360"/>
+      </w:pPr>
+      <w:rPr>
+        <w:rFonts w:ascii="Symbol" w:hAnsi="Symbol" w:hint="default"/>
+      </w:rPr>
+    </w:lvl>
+    <w:lvl w:ilvl="1" w:tplc="04150003" w:tentative="1">
+      <w:start w:val="1"/>
+      <w:numFmt w:val="bullet"/>
+      <w:lvlText w:val="o"/>
+      <w:lvlJc w:val="left"/>
+      <w:pPr>
+        <w:ind w:left="2149" w:hanging="360"/>
+      </w:pPr>
+      <w:rPr>
+        <w:rFonts w:ascii="Courier New" w:hAnsi="Courier New" w:cs="Courier New" w:hint="default"/>
+      </w:rPr>
+    </w:lvl>
+    <w:lvl w:ilvl="2" w:tplc="04150005" w:tentative="1">
+      <w:start w:val="1"/>
+      <w:numFmt w:val="bullet"/>
+      <w:lvlText w:val=""/>
+      <w:lvlJc w:val="left"/>
+      <w:pPr>
+        <w:ind w:left="2869" w:hanging="360"/>
+      </w:pPr>
+      <w:rPr>
+        <w:rFonts w:ascii="Wingdings" w:hAnsi="Wingdings" w:hint="default"/>
+      </w:rPr>
+    </w:lvl>
+    <w:lvl w:ilvl="3" w:tplc="04150001" w:tentative="1">
+      <w:start w:val="1"/>
+      <w:numFmt w:val="bullet"/>
+      <w:lvlText w:val=""/>
+      <w:lvlJc w:val="left"/>
+      <w:pPr>
+        <w:ind w:left="3589" w:hanging="360"/>
+      </w:pPr>
+      <w:rPr>
+        <w:rFonts w:ascii="Symbol" w:hAnsi="Symbol" w:hint="default"/>
+      </w:rPr>
+    </w:lvl>
+    <w:lvl w:ilvl="4" w:tplc="04150003" w:tentative="1">
+      <w:start w:val="1"/>
+      <w:numFmt w:val="bullet"/>
+      <w:lvlText w:val="o"/>
+      <w:lvlJc w:val="left"/>
+      <w:pPr>
+        <w:ind w:left="4309" w:hanging="360"/>
+      </w:pPr>
+      <w:rPr>
+        <w:rFonts w:ascii="Courier New" w:hAnsi="Courier New" w:cs="Courier New" w:hint="default"/>
+      </w:rPr>
+    </w:lvl>
+    <w:lvl w:ilvl="5" w:tplc="04150005" w:tentative="1">
+      <w:start w:val="1"/>
+      <w:numFmt w:val="bullet"/>
+      <w:lvlText w:val=""/>
+      <w:lvlJc w:val="left"/>
+      <w:pPr>
+        <w:ind w:left="5029" w:hanging="360"/>
+      </w:pPr>
+      <w:rPr>
+        <w:rFonts w:ascii="Wingdings" w:hAnsi="Wingdings" w:hint="default"/>
+      </w:rPr>
+    </w:lvl>
+    <w:lvl w:ilvl="6" w:tplc="04150001" w:tentative="1">
+      <w:start w:val="1"/>
+      <w:numFmt w:val="bullet"/>
+      <w:lvlText w:val=""/>
+      <w:lvlJc w:val="left"/>
+      <w:pPr>
+        <w:ind w:left="5749" w:hanging="360"/>
+      </w:pPr>
+      <w:rPr>
+        <w:rFonts w:ascii="Symbol" w:hAnsi="Symbol" w:hint="default"/>
+      </w:rPr>
+    </w:lvl>
+    <w:lvl w:ilvl="7" w:tplc="04150003" w:tentative="1">
+      <w:start w:val="1"/>
+      <w:numFmt w:val="bullet"/>
+      <w:lvlText w:val="o"/>
+      <w:lvlJc w:val="left"/>
+      <w:pPr>
+        <w:ind w:left="6469" w:hanging="360"/>
+      </w:pPr>
+      <w:rPr>
+        <w:rFonts w:ascii="Courier New" w:hAnsi="Courier New" w:cs="Courier New" w:hint="default"/>
+      </w:rPr>
+    </w:lvl>
+    <w:lvl w:ilvl="8" w:tplc="04150005" w:tentative="1">
+      <w:start w:val="1"/>
+      <w:numFmt w:val="bullet"/>
+      <w:lvlText w:val=""/>
+      <w:lvlJc w:val="left"/>
+      <w:pPr>
+        <w:ind w:left="7189" w:hanging="360"/>
+      </w:pPr>
+      <w:rPr>
+        <w:rFonts w:ascii="Wingdings" w:hAnsi="Wingdings" w:hint="default"/>
+      </w:rPr>
+    </w:lvl>
+  </w:abstractNum>
+  <w:abstractNum w:abstractNumId="13">
     <w:nsid w:val="205C183D"/>
     <w:multiLevelType w:val="multilevel"/>
     <w:tmpl w:val="0638FB8C"/>
@@ -15734,7 +16550,7 @@
       </w:rPr>
     </w:lvl>
   </w:abstractNum>
-  <w:abstractNum w:abstractNumId="12">
+  <w:abstractNum w:abstractNumId="14">
     <w:nsid w:val="22CE7C6E"/>
     <w:multiLevelType w:val="hybridMultilevel"/>
     <w:tmpl w:val="973C5FE0"/>
@@ -15847,7 +16663,7 @@
       </w:rPr>
     </w:lvl>
   </w:abstractNum>
-  <w:abstractNum w:abstractNumId="13">
+  <w:abstractNum w:abstractNumId="15">
     <w:nsid w:val="28421CD6"/>
     <w:multiLevelType w:val="hybridMultilevel"/>
     <w:tmpl w:val="DFF2FDBC"/>
@@ -15960,7 +16776,7 @@
       </w:rPr>
     </w:lvl>
   </w:abstractNum>
-  <w:abstractNum w:abstractNumId="14">
+  <w:abstractNum w:abstractNumId="16">
     <w:nsid w:val="2F092976"/>
     <w:multiLevelType w:val="hybridMultilevel"/>
     <w:tmpl w:val="9788DB48"/>
@@ -16073,7 +16889,7 @@
       </w:rPr>
     </w:lvl>
   </w:abstractNum>
-  <w:abstractNum w:abstractNumId="15">
+  <w:abstractNum w:abstractNumId="17">
     <w:nsid w:val="31537C40"/>
     <w:multiLevelType w:val="hybridMultilevel"/>
     <w:tmpl w:val="11CC007A"/>
@@ -16186,7 +17002,7 @@
       </w:rPr>
     </w:lvl>
   </w:abstractNum>
-  <w:abstractNum w:abstractNumId="16">
+  <w:abstractNum w:abstractNumId="18">
     <w:nsid w:val="31764BAA"/>
     <w:multiLevelType w:val="multilevel"/>
     <w:tmpl w:val="195099E6"/>
@@ -16335,7 +17151,7 @@
       </w:rPr>
     </w:lvl>
   </w:abstractNum>
-  <w:abstractNum w:abstractNumId="17">
+  <w:abstractNum w:abstractNumId="19">
     <w:nsid w:val="35C2195F"/>
     <w:multiLevelType w:val="multilevel"/>
     <w:tmpl w:val="022CBF88"/>
@@ -16484,7 +17300,7 @@
       </w:rPr>
     </w:lvl>
   </w:abstractNum>
-  <w:abstractNum w:abstractNumId="18">
+  <w:abstractNum w:abstractNumId="20">
     <w:nsid w:val="35FD5D79"/>
     <w:multiLevelType w:val="hybridMultilevel"/>
     <w:tmpl w:val="6E58C236"/>
@@ -16600,7 +17416,120 @@
       </w:pPr>
     </w:lvl>
   </w:abstractNum>
-  <w:abstractNum w:abstractNumId="19">
+  <w:abstractNum w:abstractNumId="21">
+    <w:nsid w:val="38B945E4"/>
+    <w:multiLevelType w:val="hybridMultilevel"/>
+    <w:tmpl w:val="E578B940"/>
+    <w:lvl w:ilvl="0" w:tplc="04150001">
+      <w:start w:val="1"/>
+      <w:numFmt w:val="bullet"/>
+      <w:lvlText w:val=""/>
+      <w:lvlJc w:val="left"/>
+      <w:pPr>
+        <w:ind w:left="720" w:hanging="360"/>
+      </w:pPr>
+      <w:rPr>
+        <w:rFonts w:ascii="Symbol" w:hAnsi="Symbol" w:hint="default"/>
+      </w:rPr>
+    </w:lvl>
+    <w:lvl w:ilvl="1" w:tplc="04150003" w:tentative="1">
+      <w:start w:val="1"/>
+      <w:numFmt w:val="bullet"/>
+      <w:lvlText w:val="o"/>
+      <w:lvlJc w:val="left"/>
+      <w:pPr>
+        <w:ind w:left="1440" w:hanging="360"/>
+      </w:pPr>
+      <w:rPr>
+        <w:rFonts w:ascii="Courier New" w:hAnsi="Courier New" w:cs="Courier New" w:hint="default"/>
+      </w:rPr>
+    </w:lvl>
+    <w:lvl w:ilvl="2" w:tplc="04150005" w:tentative="1">
+      <w:start w:val="1"/>
+      <w:numFmt w:val="bullet"/>
+      <w:lvlText w:val=""/>
+      <w:lvlJc w:val="left"/>
+      <w:pPr>
+        <w:ind w:left="2160" w:hanging="360"/>
+      </w:pPr>
+      <w:rPr>
+        <w:rFonts w:ascii="Wingdings" w:hAnsi="Wingdings" w:hint="default"/>
+      </w:rPr>
+    </w:lvl>
+    <w:lvl w:ilvl="3" w:tplc="04150001" w:tentative="1">
+      <w:start w:val="1"/>
+      <w:numFmt w:val="bullet"/>
+      <w:lvlText w:val=""/>
+      <w:lvlJc w:val="left"/>
+      <w:pPr>
+        <w:ind w:left="2880" w:hanging="360"/>
+      </w:pPr>
+      <w:rPr>
+        <w:rFonts w:ascii="Symbol" w:hAnsi="Symbol" w:hint="default"/>
+      </w:rPr>
+    </w:lvl>
+    <w:lvl w:ilvl="4" w:tplc="04150003" w:tentative="1">
+      <w:start w:val="1"/>
+      <w:numFmt w:val="bullet"/>
+      <w:lvlText w:val="o"/>
+      <w:lvlJc w:val="left"/>
+      <w:pPr>
+        <w:ind w:left="3600" w:hanging="360"/>
+      </w:pPr>
+      <w:rPr>
+        <w:rFonts w:ascii="Courier New" w:hAnsi="Courier New" w:cs="Courier New" w:hint="default"/>
+      </w:rPr>
+    </w:lvl>
+    <w:lvl w:ilvl="5" w:tplc="04150005" w:tentative="1">
+      <w:start w:val="1"/>
+      <w:numFmt w:val="bullet"/>
+      <w:lvlText w:val=""/>
+      <w:lvlJc w:val="left"/>
+      <w:pPr>
+        <w:ind w:left="4320" w:hanging="360"/>
+      </w:pPr>
+      <w:rPr>
+        <w:rFonts w:ascii="Wingdings" w:hAnsi="Wingdings" w:hint="default"/>
+      </w:rPr>
+    </w:lvl>
+    <w:lvl w:ilvl="6" w:tplc="04150001" w:tentative="1">
+      <w:start w:val="1"/>
+      <w:numFmt w:val="bullet"/>
+      <w:lvlText w:val=""/>
+      <w:lvlJc w:val="left"/>
+      <w:pPr>
+        <w:ind w:left="5040" w:hanging="360"/>
+      </w:pPr>
+      <w:rPr>
+        <w:rFonts w:ascii="Symbol" w:hAnsi="Symbol" w:hint="default"/>
+      </w:rPr>
+    </w:lvl>
+    <w:lvl w:ilvl="7" w:tplc="04150003" w:tentative="1">
+      <w:start w:val="1"/>
+      <w:numFmt w:val="bullet"/>
+      <w:lvlText w:val="o"/>
+      <w:lvlJc w:val="left"/>
+      <w:pPr>
+        <w:ind w:left="5760" w:hanging="360"/>
+      </w:pPr>
+      <w:rPr>
+        <w:rFonts w:ascii="Courier New" w:hAnsi="Courier New" w:cs="Courier New" w:hint="default"/>
+      </w:rPr>
+    </w:lvl>
+    <w:lvl w:ilvl="8" w:tplc="04150005" w:tentative="1">
+      <w:start w:val="1"/>
+      <w:numFmt w:val="bullet"/>
+      <w:lvlText w:val=""/>
+      <w:lvlJc w:val="left"/>
+      <w:pPr>
+        <w:ind w:left="6480" w:hanging="360"/>
+      </w:pPr>
+      <w:rPr>
+        <w:rFonts w:ascii="Wingdings" w:hAnsi="Wingdings" w:hint="default"/>
+      </w:rPr>
+    </w:lvl>
+  </w:abstractNum>
+  <w:abstractNum w:abstractNumId="22">
     <w:nsid w:val="3CD735CB"/>
     <w:multiLevelType w:val="multilevel"/>
     <w:tmpl w:val="D0D637EA"/>
@@ -16749,7 +17678,7 @@
       </w:rPr>
     </w:lvl>
   </w:abstractNum>
-  <w:abstractNum w:abstractNumId="20">
+  <w:abstractNum w:abstractNumId="23">
     <w:nsid w:val="42E50880"/>
     <w:multiLevelType w:val="multilevel"/>
     <w:tmpl w:val="9D5C6474"/>
@@ -16898,7 +17827,7 @@
       </w:rPr>
     </w:lvl>
   </w:abstractNum>
-  <w:abstractNum w:abstractNumId="21">
+  <w:abstractNum w:abstractNumId="24">
     <w:nsid w:val="44A2390C"/>
     <w:multiLevelType w:val="hybridMultilevel"/>
     <w:tmpl w:val="7A0E09F0"/>
@@ -17011,7 +17940,120 @@
       </w:rPr>
     </w:lvl>
   </w:abstractNum>
-  <w:abstractNum w:abstractNumId="22">
+  <w:abstractNum w:abstractNumId="25">
+    <w:nsid w:val="49B31693"/>
+    <w:multiLevelType w:val="hybridMultilevel"/>
+    <w:tmpl w:val="63EA9A9C"/>
+    <w:lvl w:ilvl="0" w:tplc="04150001">
+      <w:start w:val="1"/>
+      <w:numFmt w:val="bullet"/>
+      <w:lvlText w:val=""/>
+      <w:lvlJc w:val="left"/>
+      <w:pPr>
+        <w:ind w:left="720" w:hanging="360"/>
+      </w:pPr>
+      <w:rPr>
+        <w:rFonts w:ascii="Symbol" w:hAnsi="Symbol" w:hint="default"/>
+      </w:rPr>
+    </w:lvl>
+    <w:lvl w:ilvl="1" w:tplc="04150003" w:tentative="1">
+      <w:start w:val="1"/>
+      <w:numFmt w:val="bullet"/>
+      <w:lvlText w:val="o"/>
+      <w:lvlJc w:val="left"/>
+      <w:pPr>
+        <w:ind w:left="1440" w:hanging="360"/>
+      </w:pPr>
+      <w:rPr>
+        <w:rFonts w:ascii="Courier New" w:hAnsi="Courier New" w:cs="Courier New" w:hint="default"/>
+      </w:rPr>
+    </w:lvl>
+    <w:lvl w:ilvl="2" w:tplc="04150005" w:tentative="1">
+      <w:start w:val="1"/>
+      <w:numFmt w:val="bullet"/>
+      <w:lvlText w:val=""/>
+      <w:lvlJc w:val="left"/>
+      <w:pPr>
+        <w:ind w:left="2160" w:hanging="360"/>
+      </w:pPr>
+      <w:rPr>
+        <w:rFonts w:ascii="Wingdings" w:hAnsi="Wingdings" w:hint="default"/>
+      </w:rPr>
+    </w:lvl>
+    <w:lvl w:ilvl="3" w:tplc="04150001" w:tentative="1">
+      <w:start w:val="1"/>
+      <w:numFmt w:val="bullet"/>
+      <w:lvlText w:val=""/>
+      <w:lvlJc w:val="left"/>
+      <w:pPr>
+        <w:ind w:left="2880" w:hanging="360"/>
+      </w:pPr>
+      <w:rPr>
+        <w:rFonts w:ascii="Symbol" w:hAnsi="Symbol" w:hint="default"/>
+      </w:rPr>
+    </w:lvl>
+    <w:lvl w:ilvl="4" w:tplc="04150003" w:tentative="1">
+      <w:start w:val="1"/>
+      <w:numFmt w:val="bullet"/>
+      <w:lvlText w:val="o"/>
+      <w:lvlJc w:val="left"/>
+      <w:pPr>
+        <w:ind w:left="3600" w:hanging="360"/>
+      </w:pPr>
+      <w:rPr>
+        <w:rFonts w:ascii="Courier New" w:hAnsi="Courier New" w:cs="Courier New" w:hint="default"/>
+      </w:rPr>
+    </w:lvl>
+    <w:lvl w:ilvl="5" w:tplc="04150005" w:tentative="1">
+      <w:start w:val="1"/>
+      <w:numFmt w:val="bullet"/>
+      <w:lvlText w:val=""/>
+      <w:lvlJc w:val="left"/>
+      <w:pPr>
+        <w:ind w:left="4320" w:hanging="360"/>
+      </w:pPr>
+      <w:rPr>
+        <w:rFonts w:ascii="Wingdings" w:hAnsi="Wingdings" w:hint="default"/>
+      </w:rPr>
+    </w:lvl>
+    <w:lvl w:ilvl="6" w:tplc="04150001" w:tentative="1">
+      <w:start w:val="1"/>
+      <w:numFmt w:val="bullet"/>
+      <w:lvlText w:val=""/>
+      <w:lvlJc w:val="left"/>
+      <w:pPr>
+        <w:ind w:left="5040" w:hanging="360"/>
+      </w:pPr>
+      <w:rPr>
+        <w:rFonts w:ascii="Symbol" w:hAnsi="Symbol" w:hint="default"/>
+      </w:rPr>
+    </w:lvl>
+    <w:lvl w:ilvl="7" w:tplc="04150003" w:tentative="1">
+      <w:start w:val="1"/>
+      <w:numFmt w:val="bullet"/>
+      <w:lvlText w:val="o"/>
+      <w:lvlJc w:val="left"/>
+      <w:pPr>
+        <w:ind w:left="5760" w:hanging="360"/>
+      </w:pPr>
+      <w:rPr>
+        <w:rFonts w:ascii="Courier New" w:hAnsi="Courier New" w:cs="Courier New" w:hint="default"/>
+      </w:rPr>
+    </w:lvl>
+    <w:lvl w:ilvl="8" w:tplc="04150005" w:tentative="1">
+      <w:start w:val="1"/>
+      <w:numFmt w:val="bullet"/>
+      <w:lvlText w:val=""/>
+      <w:lvlJc w:val="left"/>
+      <w:pPr>
+        <w:ind w:left="6480" w:hanging="360"/>
+      </w:pPr>
+      <w:rPr>
+        <w:rFonts w:ascii="Wingdings" w:hAnsi="Wingdings" w:hint="default"/>
+      </w:rPr>
+    </w:lvl>
+  </w:abstractNum>
+  <w:abstractNum w:abstractNumId="26">
     <w:nsid w:val="4B703AA9"/>
     <w:multiLevelType w:val="multilevel"/>
     <w:tmpl w:val="6E52B1CA"/>
@@ -17160,7 +18202,120 @@
       </w:rPr>
     </w:lvl>
   </w:abstractNum>
-  <w:abstractNum w:abstractNumId="23">
+  <w:abstractNum w:abstractNumId="27">
+    <w:nsid w:val="4F2A4819"/>
+    <w:multiLevelType w:val="hybridMultilevel"/>
+    <w:tmpl w:val="5E7656AE"/>
+    <w:lvl w:ilvl="0" w:tplc="04150001">
+      <w:start w:val="1"/>
+      <w:numFmt w:val="bullet"/>
+      <w:lvlText w:val=""/>
+      <w:lvlJc w:val="left"/>
+      <w:pPr>
+        <w:ind w:left="720" w:hanging="360"/>
+      </w:pPr>
+      <w:rPr>
+        <w:rFonts w:ascii="Symbol" w:hAnsi="Symbol" w:hint="default"/>
+      </w:rPr>
+    </w:lvl>
+    <w:lvl w:ilvl="1" w:tplc="04150003" w:tentative="1">
+      <w:start w:val="1"/>
+      <w:numFmt w:val="bullet"/>
+      <w:lvlText w:val="o"/>
+      <w:lvlJc w:val="left"/>
+      <w:pPr>
+        <w:ind w:left="1440" w:hanging="360"/>
+      </w:pPr>
+      <w:rPr>
+        <w:rFonts w:ascii="Courier New" w:hAnsi="Courier New" w:cs="Courier New" w:hint="default"/>
+      </w:rPr>
+    </w:lvl>
+    <w:lvl w:ilvl="2" w:tplc="04150005" w:tentative="1">
+      <w:start w:val="1"/>
+      <w:numFmt w:val="bullet"/>
+      <w:lvlText w:val=""/>
+      <w:lvlJc w:val="left"/>
+      <w:pPr>
+        <w:ind w:left="2160" w:hanging="360"/>
+      </w:pPr>
+      <w:rPr>
+        <w:rFonts w:ascii="Wingdings" w:hAnsi="Wingdings" w:hint="default"/>
+      </w:rPr>
+    </w:lvl>
+    <w:lvl w:ilvl="3" w:tplc="04150001" w:tentative="1">
+      <w:start w:val="1"/>
+      <w:numFmt w:val="bullet"/>
+      <w:lvlText w:val=""/>
+      <w:lvlJc w:val="left"/>
+      <w:pPr>
+        <w:ind w:left="2880" w:hanging="360"/>
+      </w:pPr>
+      <w:rPr>
+        <w:rFonts w:ascii="Symbol" w:hAnsi="Symbol" w:hint="default"/>
+      </w:rPr>
+    </w:lvl>
+    <w:lvl w:ilvl="4" w:tplc="04150003" w:tentative="1">
+      <w:start w:val="1"/>
+      <w:numFmt w:val="bullet"/>
+      <w:lvlText w:val="o"/>
+      <w:lvlJc w:val="left"/>
+      <w:pPr>
+        <w:ind w:left="3600" w:hanging="360"/>
+      </w:pPr>
+      <w:rPr>
+        <w:rFonts w:ascii="Courier New" w:hAnsi="Courier New" w:cs="Courier New" w:hint="default"/>
+      </w:rPr>
+    </w:lvl>
+    <w:lvl w:ilvl="5" w:tplc="04150005" w:tentative="1">
+      <w:start w:val="1"/>
+      <w:numFmt w:val="bullet"/>
+      <w:lvlText w:val=""/>
+      <w:lvlJc w:val="left"/>
+      <w:pPr>
+        <w:ind w:left="4320" w:hanging="360"/>
+      </w:pPr>
+      <w:rPr>
+        <w:rFonts w:ascii="Wingdings" w:hAnsi="Wingdings" w:hint="default"/>
+      </w:rPr>
+    </w:lvl>
+    <w:lvl w:ilvl="6" w:tplc="04150001" w:tentative="1">
+      <w:start w:val="1"/>
+      <w:numFmt w:val="bullet"/>
+      <w:lvlText w:val=""/>
+      <w:lvlJc w:val="left"/>
+      <w:pPr>
+        <w:ind w:left="5040" w:hanging="360"/>
+      </w:pPr>
+      <w:rPr>
+        <w:rFonts w:ascii="Symbol" w:hAnsi="Symbol" w:hint="default"/>
+      </w:rPr>
+    </w:lvl>
+    <w:lvl w:ilvl="7" w:tplc="04150003" w:tentative="1">
+      <w:start w:val="1"/>
+      <w:numFmt w:val="bullet"/>
+      <w:lvlText w:val="o"/>
+      <w:lvlJc w:val="left"/>
+      <w:pPr>
+        <w:ind w:left="5760" w:hanging="360"/>
+      </w:pPr>
+      <w:rPr>
+        <w:rFonts w:ascii="Courier New" w:hAnsi="Courier New" w:cs="Courier New" w:hint="default"/>
+      </w:rPr>
+    </w:lvl>
+    <w:lvl w:ilvl="8" w:tplc="04150005" w:tentative="1">
+      <w:start w:val="1"/>
+      <w:numFmt w:val="bullet"/>
+      <w:lvlText w:val=""/>
+      <w:lvlJc w:val="left"/>
+      <w:pPr>
+        <w:ind w:left="6480" w:hanging="360"/>
+      </w:pPr>
+      <w:rPr>
+        <w:rFonts w:ascii="Wingdings" w:hAnsi="Wingdings" w:hint="default"/>
+      </w:rPr>
+    </w:lvl>
+  </w:abstractNum>
+  <w:abstractNum w:abstractNumId="28">
     <w:nsid w:val="4FE12070"/>
     <w:multiLevelType w:val="hybridMultilevel"/>
     <w:tmpl w:val="6164A70E"/>
@@ -17273,7 +18428,7 @@
       </w:rPr>
     </w:lvl>
   </w:abstractNum>
-  <w:abstractNum w:abstractNumId="24">
+  <w:abstractNum w:abstractNumId="29">
     <w:nsid w:val="50EE78FF"/>
     <w:multiLevelType w:val="hybridMultilevel"/>
     <w:tmpl w:val="1D302AEA"/>
@@ -17386,7 +18541,120 @@
       </w:rPr>
     </w:lvl>
   </w:abstractNum>
-  <w:abstractNum w:abstractNumId="25">
+  <w:abstractNum w:abstractNumId="30">
+    <w:nsid w:val="51736915"/>
+    <w:multiLevelType w:val="hybridMultilevel"/>
+    <w:tmpl w:val="17769316"/>
+    <w:lvl w:ilvl="0" w:tplc="04150001">
+      <w:start w:val="1"/>
+      <w:numFmt w:val="bullet"/>
+      <w:lvlText w:val=""/>
+      <w:lvlJc w:val="left"/>
+      <w:pPr>
+        <w:ind w:left="720" w:hanging="360"/>
+      </w:pPr>
+      <w:rPr>
+        <w:rFonts w:ascii="Symbol" w:hAnsi="Symbol" w:hint="default"/>
+      </w:rPr>
+    </w:lvl>
+    <w:lvl w:ilvl="1" w:tplc="04150003" w:tentative="1">
+      <w:start w:val="1"/>
+      <w:numFmt w:val="bullet"/>
+      <w:lvlText w:val="o"/>
+      <w:lvlJc w:val="left"/>
+      <w:pPr>
+        <w:ind w:left="1440" w:hanging="360"/>
+      </w:pPr>
+      <w:rPr>
+        <w:rFonts w:ascii="Courier New" w:hAnsi="Courier New" w:cs="Courier New" w:hint="default"/>
+      </w:rPr>
+    </w:lvl>
+    <w:lvl w:ilvl="2" w:tplc="04150005" w:tentative="1">
+      <w:start w:val="1"/>
+      <w:numFmt w:val="bullet"/>
+      <w:lvlText w:val=""/>
+      <w:lvlJc w:val="left"/>
+      <w:pPr>
+        <w:ind w:left="2160" w:hanging="360"/>
+      </w:pPr>
+      <w:rPr>
+        <w:rFonts w:ascii="Wingdings" w:hAnsi="Wingdings" w:hint="default"/>
+      </w:rPr>
+    </w:lvl>
+    <w:lvl w:ilvl="3" w:tplc="04150001" w:tentative="1">
+      <w:start w:val="1"/>
+      <w:numFmt w:val="bullet"/>
+      <w:lvlText w:val=""/>
+      <w:lvlJc w:val="left"/>
+      <w:pPr>
+        <w:ind w:left="2880" w:hanging="360"/>
+      </w:pPr>
+      <w:rPr>
+        <w:rFonts w:ascii="Symbol" w:hAnsi="Symbol" w:hint="default"/>
+      </w:rPr>
+    </w:lvl>
+    <w:lvl w:ilvl="4" w:tplc="04150003" w:tentative="1">
+      <w:start w:val="1"/>
+      <w:numFmt w:val="bullet"/>
+      <w:lvlText w:val="o"/>
+      <w:lvlJc w:val="left"/>
+      <w:pPr>
+        <w:ind w:left="3600" w:hanging="360"/>
+      </w:pPr>
+      <w:rPr>
+        <w:rFonts w:ascii="Courier New" w:hAnsi="Courier New" w:cs="Courier New" w:hint="default"/>
+      </w:rPr>
+    </w:lvl>
+    <w:lvl w:ilvl="5" w:tplc="04150005" w:tentative="1">
+      <w:start w:val="1"/>
+      <w:numFmt w:val="bullet"/>
+      <w:lvlText w:val=""/>
+      <w:lvlJc w:val="left"/>
+      <w:pPr>
+        <w:ind w:left="4320" w:hanging="360"/>
+      </w:pPr>
+      <w:rPr>
+        <w:rFonts w:ascii="Wingdings" w:hAnsi="Wingdings" w:hint="default"/>
+      </w:rPr>
+    </w:lvl>
+    <w:lvl w:ilvl="6" w:tplc="04150001" w:tentative="1">
+      <w:start w:val="1"/>
+      <w:numFmt w:val="bullet"/>
+      <w:lvlText w:val=""/>
+      <w:lvlJc w:val="left"/>
+      <w:pPr>
+        <w:ind w:left="5040" w:hanging="360"/>
+      </w:pPr>
+      <w:rPr>
+        <w:rFonts w:ascii="Symbol" w:hAnsi="Symbol" w:hint="default"/>
+      </w:rPr>
+    </w:lvl>
+    <w:lvl w:ilvl="7" w:tplc="04150003" w:tentative="1">
+      <w:start w:val="1"/>
+      <w:numFmt w:val="bullet"/>
+      <w:lvlText w:val="o"/>
+      <w:lvlJc w:val="left"/>
+      <w:pPr>
+        <w:ind w:left="5760" w:hanging="360"/>
+      </w:pPr>
+      <w:rPr>
+        <w:rFonts w:ascii="Courier New" w:hAnsi="Courier New" w:cs="Courier New" w:hint="default"/>
+      </w:rPr>
+    </w:lvl>
+    <w:lvl w:ilvl="8" w:tplc="04150005" w:tentative="1">
+      <w:start w:val="1"/>
+      <w:numFmt w:val="bullet"/>
+      <w:lvlText w:val=""/>
+      <w:lvlJc w:val="left"/>
+      <w:pPr>
+        <w:ind w:left="6480" w:hanging="360"/>
+      </w:pPr>
+      <w:rPr>
+        <w:rFonts w:ascii="Wingdings" w:hAnsi="Wingdings" w:hint="default"/>
+      </w:rPr>
+    </w:lvl>
+  </w:abstractNum>
+  <w:abstractNum w:abstractNumId="31">
     <w:nsid w:val="52B95C79"/>
     <w:multiLevelType w:val="hybridMultilevel"/>
     <w:tmpl w:val="C31450CC"/>
@@ -17499,7 +18767,7 @@
       </w:rPr>
     </w:lvl>
   </w:abstractNum>
-  <w:abstractNum w:abstractNumId="26">
+  <w:abstractNum w:abstractNumId="32">
     <w:nsid w:val="578974A4"/>
     <w:multiLevelType w:val="hybridMultilevel"/>
     <w:tmpl w:val="0CE07326"/>
@@ -17612,7 +18880,7 @@
       </w:rPr>
     </w:lvl>
   </w:abstractNum>
-  <w:abstractNum w:abstractNumId="27">
+  <w:abstractNum w:abstractNumId="33">
     <w:nsid w:val="589E5F32"/>
     <w:multiLevelType w:val="hybridMultilevel"/>
     <w:tmpl w:val="991C2D84"/>
@@ -17725,7 +18993,7 @@
       </w:rPr>
     </w:lvl>
   </w:abstractNum>
-  <w:abstractNum w:abstractNumId="28">
+  <w:abstractNum w:abstractNumId="34">
     <w:nsid w:val="616D5FBE"/>
     <w:multiLevelType w:val="hybridMultilevel"/>
     <w:tmpl w:val="AA980452"/>
@@ -17838,7 +19106,7 @@
       </w:rPr>
     </w:lvl>
   </w:abstractNum>
-  <w:abstractNum w:abstractNumId="29">
+  <w:abstractNum w:abstractNumId="35">
     <w:nsid w:val="630D3C93"/>
     <w:multiLevelType w:val="multilevel"/>
     <w:tmpl w:val="058623EA"/>
@@ -17987,7 +19255,7 @@
       </w:rPr>
     </w:lvl>
   </w:abstractNum>
-  <w:abstractNum w:abstractNumId="30">
+  <w:abstractNum w:abstractNumId="36">
     <w:nsid w:val="63242409"/>
     <w:multiLevelType w:val="multilevel"/>
     <w:tmpl w:val="324638C0"/>
@@ -18136,7 +19404,7 @@
       </w:rPr>
     </w:lvl>
   </w:abstractNum>
-  <w:abstractNum w:abstractNumId="31">
+  <w:abstractNum w:abstractNumId="37">
     <w:nsid w:val="67B84726"/>
     <w:multiLevelType w:val="hybridMultilevel"/>
     <w:tmpl w:val="796EE5E2"/>
@@ -18249,7 +19517,7 @@
       </w:rPr>
     </w:lvl>
   </w:abstractNum>
-  <w:abstractNum w:abstractNumId="32">
+  <w:abstractNum w:abstractNumId="38">
     <w:nsid w:val="6B8E76BF"/>
     <w:multiLevelType w:val="hybridMultilevel"/>
     <w:tmpl w:val="7C320FC6"/>
@@ -18362,7 +19630,7 @@
       </w:rPr>
     </w:lvl>
   </w:abstractNum>
-  <w:abstractNum w:abstractNumId="33">
+  <w:abstractNum w:abstractNumId="39">
     <w:nsid w:val="70D561D9"/>
     <w:multiLevelType w:val="hybridMultilevel"/>
     <w:tmpl w:val="359032F8"/>
@@ -18475,7 +19743,7 @@
       </w:rPr>
     </w:lvl>
   </w:abstractNum>
-  <w:abstractNum w:abstractNumId="34">
+  <w:abstractNum w:abstractNumId="40">
     <w:nsid w:val="794D5634"/>
     <w:multiLevelType w:val="multilevel"/>
     <w:tmpl w:val="98DA47EE"/>
@@ -18624,7 +19892,7 @@
       </w:rPr>
     </w:lvl>
   </w:abstractNum>
-  <w:abstractNum w:abstractNumId="35">
+  <w:abstractNum w:abstractNumId="41">
     <w:nsid w:val="7A491DB7"/>
     <w:multiLevelType w:val="multilevel"/>
     <w:tmpl w:val="56EAD828"/>
@@ -18773,7 +20041,7 @@
       </w:rPr>
     </w:lvl>
   </w:abstractNum>
-  <w:abstractNum w:abstractNumId="36">
+  <w:abstractNum w:abstractNumId="42">
     <w:nsid w:val="7CFE02CB"/>
     <w:multiLevelType w:val="hybridMultilevel"/>
     <w:tmpl w:val="B5701390"/>
@@ -18887,64 +20155,64 @@
     </w:lvl>
   </w:abstractNum>
   <w:num w:numId="1">
-    <w:abstractNumId w:val="35"/>
+    <w:abstractNumId w:val="41"/>
   </w:num>
   <w:num w:numId="2">
     <w:abstractNumId w:val="0"/>
   </w:num>
   <w:num w:numId="3">
-    <w:abstractNumId w:val="34"/>
+    <w:abstractNumId w:val="40"/>
   </w:num>
   <w:num w:numId="4">
-    <w:abstractNumId w:val="30"/>
+    <w:abstractNumId w:val="36"/>
   </w:num>
   <w:num w:numId="5">
-    <w:abstractNumId w:val="20"/>
+    <w:abstractNumId w:val="23"/>
   </w:num>
   <w:num w:numId="6">
     <w:abstractNumId w:val="9"/>
   </w:num>
   <w:num w:numId="7">
-    <w:abstractNumId w:val="22"/>
+    <w:abstractNumId w:val="26"/>
   </w:num>
   <w:num w:numId="8">
     <w:abstractNumId w:val="4"/>
   </w:num>
   <w:num w:numId="9">
-    <w:abstractNumId w:val="10"/>
+    <w:abstractNumId w:val="11"/>
   </w:num>
   <w:num w:numId="10">
-    <w:abstractNumId w:val="11"/>
+    <w:abstractNumId w:val="13"/>
   </w:num>
   <w:num w:numId="11">
-    <w:abstractNumId w:val="29"/>
+    <w:abstractNumId w:val="35"/>
   </w:num>
   <w:num w:numId="12">
+    <w:abstractNumId w:val="22"/>
+  </w:num>
+  <w:num w:numId="13">
     <w:abstractNumId w:val="19"/>
   </w:num>
-  <w:num w:numId="13">
+  <w:num w:numId="14">
+    <w:abstractNumId w:val="18"/>
+  </w:num>
+  <w:num w:numId="15">
+    <w:abstractNumId w:val="20"/>
+  </w:num>
+  <w:num w:numId="16">
+    <w:abstractNumId w:val="32"/>
+  </w:num>
+  <w:num w:numId="17">
+    <w:abstractNumId w:val="28"/>
+  </w:num>
+  <w:num w:numId="18">
+    <w:abstractNumId w:val="34"/>
+  </w:num>
+  <w:num w:numId="19">
     <w:abstractNumId w:val="17"/>
   </w:num>
-  <w:num w:numId="14">
-    <w:abstractNumId w:val="16"/>
-  </w:num>
-  <w:num w:numId="15">
-    <w:abstractNumId w:val="18"/>
-  </w:num>
-  <w:num w:numId="16">
-    <w:abstractNumId w:val="26"/>
-  </w:num>
-  <w:num w:numId="17">
-    <w:abstractNumId w:val="23"/>
-  </w:num>
-  <w:num w:numId="18">
-    <w:abstractNumId w:val="28"/>
-  </w:num>
-  <w:num w:numId="19">
-    <w:abstractNumId w:val="15"/>
-  </w:num>
   <w:num w:numId="20">
-    <w:abstractNumId w:val="36"/>
+    <w:abstractNumId w:val="42"/>
   </w:num>
   <w:num w:numId="21">
     <w:abstractNumId w:val="7"/>
@@ -18953,7 +20221,7 @@
     <w:abstractNumId w:val="3"/>
   </w:num>
   <w:num w:numId="23">
-    <w:abstractNumId w:val="14"/>
+    <w:abstractNumId w:val="16"/>
   </w:num>
   <w:num w:numId="24">
     <w:abstractNumId w:val="1"/>
@@ -18962,40 +20230,58 @@
     <w:abstractNumId w:val="5"/>
   </w:num>
   <w:num w:numId="26">
-    <w:abstractNumId w:val="13"/>
+    <w:abstractNumId w:val="15"/>
   </w:num>
   <w:num w:numId="27">
-    <w:abstractNumId w:val="33"/>
+    <w:abstractNumId w:val="39"/>
   </w:num>
   <w:num w:numId="28">
     <w:abstractNumId w:val="6"/>
   </w:num>
   <w:num w:numId="29">
-    <w:abstractNumId w:val="32"/>
+    <w:abstractNumId w:val="38"/>
   </w:num>
   <w:num w:numId="30">
-    <w:abstractNumId w:val="25"/>
+    <w:abstractNumId w:val="31"/>
   </w:num>
   <w:num w:numId="31">
     <w:abstractNumId w:val="2"/>
   </w:num>
   <w:num w:numId="32">
-    <w:abstractNumId w:val="21"/>
+    <w:abstractNumId w:val="24"/>
   </w:num>
   <w:num w:numId="33">
-    <w:abstractNumId w:val="27"/>
+    <w:abstractNumId w:val="33"/>
   </w:num>
   <w:num w:numId="34">
     <w:abstractNumId w:val="8"/>
   </w:num>
   <w:num w:numId="35">
+    <w:abstractNumId w:val="14"/>
+  </w:num>
+  <w:num w:numId="36">
+    <w:abstractNumId w:val="37"/>
+  </w:num>
+  <w:num w:numId="37">
+    <w:abstractNumId w:val="29"/>
+  </w:num>
+  <w:num w:numId="38">
     <w:abstractNumId w:val="12"/>
   </w:num>
-  <w:num w:numId="36">
-    <w:abstractNumId w:val="31"/>
+  <w:num w:numId="39">
+    <w:abstractNumId w:val="30"/>
   </w:num>
-  <w:num w:numId="37">
-    <w:abstractNumId w:val="24"/>
+  <w:num w:numId="40">
+    <w:abstractNumId w:val="25"/>
+  </w:num>
+  <w:num w:numId="41">
+    <w:abstractNumId w:val="21"/>
+  </w:num>
+  <w:num w:numId="42">
+    <w:abstractNumId w:val="10"/>
+  </w:num>
+  <w:num w:numId="43">
+    <w:abstractNumId w:val="27"/>
   </w:num>
 </w:numbering>
 </file>
@@ -20027,559 +21313,6 @@
 </w:styles>
 </file>
 
-<file path=word/glossary/document.xml><?xml version="1.0" encoding="utf-8"?>
-<w:glossaryDocument xmlns:wpc="http://schemas.microsoft.com/office/word/2010/wordprocessingCanvas" xmlns:mc="http://schemas.openxmlformats.org/markup-compatibility/2006" xmlns:o="urn:schemas-microsoft-com:office:office" xmlns:r="http://schemas.openxmlformats.org/officeDocument/2006/relationships" xmlns:m="http://schemas.openxmlformats.org/officeDocument/2006/math" xmlns:v="urn:schemas-microsoft-com:vml" xmlns:wp14="http://schemas.microsoft.com/office/word/2010/wordprocessingDrawing" xmlns:wp="http://schemas.openxmlformats.org/drawingml/2006/wordprocessingDrawing" xmlns:w10="urn:schemas-microsoft-com:office:word" xmlns:w="http://schemas.openxmlformats.org/wordprocessingml/2006/main" xmlns:w14="http://schemas.microsoft.com/office/word/2010/wordml" xmlns:w15="http://schemas.microsoft.com/office/word/2012/wordml" xmlns:wpg="http://schemas.microsoft.com/office/word/2010/wordprocessingGroup" xmlns:wpi="http://schemas.microsoft.com/office/word/2010/wordprocessingInk" xmlns:wne="http://schemas.microsoft.com/office/word/2006/wordml" xmlns:wps="http://schemas.microsoft.com/office/word/2010/wordprocessingShape" mc:Ignorable="w14 w15 wp14"/>
-</file>
-
-<file path=word/glossary/fontTable.xml><?xml version="1.0" encoding="utf-8"?>
-<w:fonts xmlns:mc="http://schemas.openxmlformats.org/markup-compatibility/2006" xmlns:r="http://schemas.openxmlformats.org/officeDocument/2006/relationships" xmlns:w="http://schemas.openxmlformats.org/wordprocessingml/2006/main" xmlns:w14="http://schemas.microsoft.com/office/word/2010/wordml" xmlns:w15="http://schemas.microsoft.com/office/word/2012/wordml" mc:Ignorable="w14 w15">
-  <w:font w:name="Symbol">
-    <w:panose1 w:val="05050102010706020507"/>
-    <w:charset w:val="02"/>
-    <w:family w:val="roman"/>
-    <w:pitch w:val="variable"/>
-    <w:sig w:usb0="00000000" w:usb1="10000000" w:usb2="00000000" w:usb3="00000000" w:csb0="80000000" w:csb1="00000000"/>
-  </w:font>
-  <w:font w:name="Times New Roman">
-    <w:panose1 w:val="02020603050405020304"/>
-    <w:charset w:val="EE"/>
-    <w:family w:val="roman"/>
-    <w:pitch w:val="variable"/>
-    <w:sig w:usb0="E0002EFF" w:usb1="C000785B" w:usb2="00000009" w:usb3="00000000" w:csb0="000001FF" w:csb1="00000000"/>
-  </w:font>
-  <w:font w:name="Courier New">
-    <w:panose1 w:val="02070309020205020404"/>
-    <w:charset w:val="EE"/>
-    <w:family w:val="modern"/>
-    <w:pitch w:val="fixed"/>
-    <w:sig w:usb0="E0002EFF" w:usb1="C0007843" w:usb2="00000009" w:usb3="00000000" w:csb0="000001FF" w:csb1="00000000"/>
-  </w:font>
-  <w:font w:name="Wingdings">
-    <w:panose1 w:val="05000000000000000000"/>
-    <w:charset w:val="02"/>
-    <w:family w:val="auto"/>
-    <w:pitch w:val="variable"/>
-    <w:sig w:usb0="00000000" w:usb1="10000000" w:usb2="00000000" w:usb3="00000000" w:csb0="80000000" w:csb1="00000000"/>
-  </w:font>
-  <w:font w:name="Calibri">
-    <w:panose1 w:val="020F0502020204030204"/>
-    <w:charset w:val="EE"/>
-    <w:family w:val="swiss"/>
-    <w:pitch w:val="variable"/>
-    <w:sig w:usb0="E0002AFF" w:usb1="C000247B" w:usb2="00000009" w:usb3="00000000" w:csb0="000001FF" w:csb1="00000000"/>
-  </w:font>
-  <w:font w:name="Calibri Light">
-    <w:panose1 w:val="020F0302020204030204"/>
-    <w:charset w:val="EE"/>
-    <w:family w:val="swiss"/>
-    <w:pitch w:val="variable"/>
-    <w:sig w:usb0="E0002AFF" w:usb1="C000247B" w:usb2="00000009" w:usb3="00000000" w:csb0="000001FF" w:csb1="00000000"/>
-  </w:font>
-  <w:font w:name="Segoe UI">
-    <w:panose1 w:val="020B0502040204020203"/>
-    <w:charset w:val="EE"/>
-    <w:family w:val="swiss"/>
-    <w:pitch w:val="variable"/>
-    <w:sig w:usb0="E4002EFF" w:usb1="C000E47F" w:usb2="00000009" w:usb3="00000000" w:csb0="000001FF" w:csb1="00000000"/>
-  </w:font>
-  <w:font w:name="Cambria Math">
-    <w:panose1 w:val="02040503050406030204"/>
-    <w:charset w:val="EE"/>
-    <w:family w:val="roman"/>
-    <w:pitch w:val="variable"/>
-    <w:sig w:usb0="E00006FF" w:usb1="420024FF" w:usb2="02000000" w:usb3="00000000" w:csb0="0000019F" w:csb1="00000000"/>
-  </w:font>
-</w:fonts>
-</file>
-
-<file path=word/glossary/settings.xml><?xml version="1.0" encoding="utf-8"?>
-<w:settings xmlns:mc="http://schemas.openxmlformats.org/markup-compatibility/2006" xmlns:o="urn:schemas-microsoft-com:office:office" xmlns:r="http://schemas.openxmlformats.org/officeDocument/2006/relationships" xmlns:m="http://schemas.openxmlformats.org/officeDocument/2006/math" xmlns:v="urn:schemas-microsoft-com:vml" xmlns:w10="urn:schemas-microsoft-com:office:word" xmlns:w="http://schemas.openxmlformats.org/wordprocessingml/2006/main" xmlns:w14="http://schemas.microsoft.com/office/word/2010/wordml" xmlns:w15="http://schemas.microsoft.com/office/word/2012/wordml" xmlns:sl="http://schemas.openxmlformats.org/schemaLibrary/2006/main" mc:Ignorable="w14 w15">
-  <w:view w:val="normal"/>
-  <w:defaultTabStop w:val="708"/>
-  <w:hyphenationZone w:val="425"/>
-  <w:characterSpacingControl w:val="doNotCompress"/>
-  <w:compat>
-    <w:useFELayout/>
-    <w:compatSetting w:name="compatibilityMode" w:uri="http://schemas.microsoft.com/office/word" w:val="15"/>
-    <w:compatSetting w:name="overrideTableStyleFontSizeAndJustification" w:uri="http://schemas.microsoft.com/office/word" w:val="1"/>
-    <w:compatSetting w:name="enableOpenTypeFeatures" w:uri="http://schemas.microsoft.com/office/word" w:val="1"/>
-    <w:compatSetting w:name="doNotFlipMirrorIndents" w:uri="http://schemas.microsoft.com/office/word" w:val="1"/>
-    <w:compatSetting w:name="differentiateMultirowTableHeaders" w:uri="http://schemas.microsoft.com/office/word" w:val="1"/>
-  </w:compat>
-  <w:rsids>
-    <w:rsidRoot w:val="006F1997"/>
-    <w:rsid w:val="006F1997"/>
-  </w:rsids>
-  <m:mathPr>
-    <m:mathFont m:val="Cambria Math"/>
-    <m:brkBin m:val="before"/>
-    <m:brkBinSub m:val="--"/>
-    <m:smallFrac m:val="0"/>
-    <m:dispDef/>
-    <m:lMargin m:val="0"/>
-    <m:rMargin m:val="0"/>
-    <m:defJc m:val="centerGroup"/>
-    <m:wrapIndent m:val="1440"/>
-    <m:intLim m:val="subSup"/>
-    <m:naryLim m:val="undOvr"/>
-  </m:mathPr>
-  <w:themeFontLang w:val="pl-PL"/>
-  <w:clrSchemeMapping w:bg1="light1" w:t1="dark1" w:bg2="light2" w:t2="dark2" w:accent1="accent1" w:accent2="accent2" w:accent3="accent3" w:accent4="accent4" w:accent5="accent5" w:accent6="accent6" w:hyperlink="hyperlink" w:followedHyperlink="followedHyperlink"/>
-  <w:decimalSymbol w:val=","/>
-  <w:listSeparator w:val=";"/>
-  <w15:chartTrackingRefBased/>
-</w:settings>
-</file>
-
-<file path=word/glossary/styles.xml><?xml version="1.0" encoding="utf-8"?>
-<w:styles xmlns:mc="http://schemas.openxmlformats.org/markup-compatibility/2006" xmlns:r="http://schemas.openxmlformats.org/officeDocument/2006/relationships" xmlns:w="http://schemas.openxmlformats.org/wordprocessingml/2006/main" xmlns:w14="http://schemas.microsoft.com/office/word/2010/wordml" xmlns:w15="http://schemas.microsoft.com/office/word/2012/wordml" mc:Ignorable="w14 w15">
-  <w:docDefaults>
-    <w:rPrDefault>
-      <w:rPr>
-        <w:rFonts w:asciiTheme="minorHAnsi" w:eastAsiaTheme="minorEastAsia" w:hAnsiTheme="minorHAnsi" w:cstheme="minorBidi"/>
-        <w:sz w:val="22"/>
-        <w:szCs w:val="22"/>
-        <w:lang w:val="pl-PL" w:eastAsia="pl-PL" w:bidi="ar-SA"/>
-      </w:rPr>
-    </w:rPrDefault>
-    <w:pPrDefault>
-      <w:pPr>
-        <w:spacing w:after="160" w:line="259" w:lineRule="auto"/>
-      </w:pPr>
-    </w:pPrDefault>
-  </w:docDefaults>
-  <w:latentStyles w:defLockedState="0" w:defUIPriority="99" w:defSemiHidden="0" w:defUnhideWhenUsed="0" w:defQFormat="0" w:count="371">
-    <w:lsdException w:name="Normal" w:uiPriority="0" w:qFormat="1"/>
-    <w:lsdException w:name="heading 1" w:uiPriority="9" w:qFormat="1"/>
-    <w:lsdException w:name="heading 2" w:semiHidden="1" w:uiPriority="9" w:unhideWhenUsed="1" w:qFormat="1"/>
-    <w:lsdException w:name="heading 3" w:semiHidden="1" w:uiPriority="9" w:unhideWhenUsed="1" w:qFormat="1"/>
-    <w:lsdException w:name="heading 4" w:semiHidden="1" w:uiPriority="9" w:unhideWhenUsed="1" w:qFormat="1"/>
-    <w:lsdException w:name="heading 5" w:semiHidden="1" w:uiPriority="9" w:unhideWhenUsed="1" w:qFormat="1"/>
-    <w:lsdException w:name="heading 6" w:semiHidden="1" w:uiPriority="9" w:unhideWhenUsed="1" w:qFormat="1"/>
-    <w:lsdException w:name="heading 7" w:semiHidden="1" w:uiPriority="9" w:unhideWhenUsed="1" w:qFormat="1"/>
-    <w:lsdException w:name="heading 8" w:semiHidden="1" w:uiPriority="9" w:unhideWhenUsed="1" w:qFormat="1"/>
-    <w:lsdException w:name="heading 9" w:semiHidden="1" w:uiPriority="9" w:unhideWhenUsed="1" w:qFormat="1"/>
-    <w:lsdException w:name="index 1" w:semiHidden="1" w:unhideWhenUsed="1"/>
-    <w:lsdException w:name="index 2" w:semiHidden="1" w:unhideWhenUsed="1"/>
-    <w:lsdException w:name="index 3" w:semiHidden="1" w:unhideWhenUsed="1"/>
-    <w:lsdException w:name="index 4" w:semiHidden="1" w:unhideWhenUsed="1"/>
-    <w:lsdException w:name="index 5" w:semiHidden="1" w:unhideWhenUsed="1"/>
-    <w:lsdException w:name="index 6" w:semiHidden="1" w:unhideWhenUsed="1"/>
-    <w:lsdException w:name="index 7" w:semiHidden="1" w:unhideWhenUsed="1"/>
-    <w:lsdException w:name="index 8" w:semiHidden="1" w:unhideWhenUsed="1"/>
-    <w:lsdException w:name="index 9" w:semiHidden="1" w:unhideWhenUsed="1"/>
-    <w:lsdException w:name="toc 1" w:semiHidden="1" w:uiPriority="39" w:unhideWhenUsed="1"/>
-    <w:lsdException w:name="toc 2" w:semiHidden="1" w:uiPriority="39" w:unhideWhenUsed="1"/>
-    <w:lsdException w:name="toc 3" w:semiHidden="1" w:uiPriority="39" w:unhideWhenUsed="1"/>
-    <w:lsdException w:name="toc 4" w:semiHidden="1" w:uiPriority="39" w:unhideWhenUsed="1"/>
-    <w:lsdException w:name="toc 5" w:semiHidden="1" w:uiPriority="39" w:unhideWhenUsed="1"/>
-    <w:lsdException w:name="toc 6" w:semiHidden="1" w:uiPriority="39" w:unhideWhenUsed="1"/>
-    <w:lsdException w:name="toc 7" w:semiHidden="1" w:uiPriority="39" w:unhideWhenUsed="1"/>
-    <w:lsdException w:name="toc 8" w:semiHidden="1" w:uiPriority="39" w:unhideWhenUsed="1"/>
-    <w:lsdException w:name="toc 9" w:semiHidden="1" w:uiPriority="39" w:unhideWhenUsed="1"/>
-    <w:lsdException w:name="Normal Indent" w:semiHidden="1" w:unhideWhenUsed="1"/>
-    <w:lsdException w:name="footnote text" w:semiHidden="1" w:unhideWhenUsed="1"/>
-    <w:lsdException w:name="annotation text" w:semiHidden="1" w:unhideWhenUsed="1"/>
-    <w:lsdException w:name="header" w:semiHidden="1" w:unhideWhenUsed="1"/>
-    <w:lsdException w:name="footer" w:semiHidden="1" w:unhideWhenUsed="1"/>
-    <w:lsdException w:name="index heading" w:semiHidden="1" w:unhideWhenUsed="1"/>
-    <w:lsdException w:name="caption" w:semiHidden="1" w:uiPriority="35" w:unhideWhenUsed="1" w:qFormat="1"/>
-    <w:lsdException w:name="table of figures" w:semiHidden="1" w:unhideWhenUsed="1"/>
-    <w:lsdException w:name="envelope address" w:semiHidden="1" w:unhideWhenUsed="1"/>
-    <w:lsdException w:name="envelope return" w:semiHidden="1" w:unhideWhenUsed="1"/>
-    <w:lsdException w:name="footnote reference" w:semiHidden="1" w:unhideWhenUsed="1"/>
-    <w:lsdException w:name="annotation reference" w:semiHidden="1" w:unhideWhenUsed="1"/>
-    <w:lsdException w:name="line number" w:semiHidden="1" w:unhideWhenUsed="1"/>
-    <w:lsdException w:name="page number" w:semiHidden="1" w:unhideWhenUsed="1"/>
-    <w:lsdException w:name="endnote reference" w:semiHidden="1" w:unhideWhenUsed="1"/>
-    <w:lsdException w:name="endnote text" w:semiHidden="1" w:unhideWhenUsed="1"/>
-    <w:lsdException w:name="table of authorities" w:semiHidden="1" w:unhideWhenUsed="1"/>
-    <w:lsdException w:name="macro" w:semiHidden="1" w:unhideWhenUsed="1"/>
-    <w:lsdException w:name="toa heading" w:semiHidden="1" w:unhideWhenUsed="1"/>
-    <w:lsdException w:name="List" w:semiHidden="1" w:unhideWhenUsed="1"/>
-    <w:lsdException w:name="List Bullet" w:semiHidden="1" w:unhideWhenUsed="1"/>
-    <w:lsdException w:name="List Number" w:semiHidden="1" w:unhideWhenUsed="1"/>
-    <w:lsdException w:name="List 2" w:semiHidden="1" w:unhideWhenUsed="1"/>
-    <w:lsdException w:name="List 3" w:semiHidden="1" w:unhideWhenUsed="1"/>
-    <w:lsdException w:name="List 4" w:semiHidden="1" w:unhideWhenUsed="1"/>
-    <w:lsdException w:name="List 5" w:semiHidden="1" w:unhideWhenUsed="1"/>
-    <w:lsdException w:name="List Bullet 2" w:semiHidden="1" w:unhideWhenUsed="1"/>
-    <w:lsdException w:name="List Bullet 3" w:semiHidden="1" w:unhideWhenUsed="1"/>
-    <w:lsdException w:name="List Bullet 4" w:semiHidden="1" w:unhideWhenUsed="1"/>
-    <w:lsdException w:name="List Bullet 5" w:semiHidden="1" w:unhideWhenUsed="1"/>
-    <w:lsdException w:name="List Number 2" w:semiHidden="1" w:unhideWhenUsed="1"/>
-    <w:lsdException w:name="List Number 3" w:semiHidden="1" w:unhideWhenUsed="1"/>
-    <w:lsdException w:name="List Number 4" w:semiHidden="1" w:unhideWhenUsed="1"/>
-    <w:lsdException w:name="List Number 5" w:semiHidden="1" w:unhideWhenUsed="1"/>
-    <w:lsdException w:name="Title" w:uiPriority="10" w:qFormat="1"/>
-    <w:lsdException w:name="Closing" w:semiHidden="1" w:unhideWhenUsed="1"/>
-    <w:lsdException w:name="Signature" w:semiHidden="1" w:unhideWhenUsed="1"/>
-    <w:lsdException w:name="Default Paragraph Font" w:semiHidden="1" w:uiPriority="1" w:unhideWhenUsed="1"/>
-    <w:lsdException w:name="Body Text" w:semiHidden="1" w:unhideWhenUsed="1"/>
-    <w:lsdException w:name="Body Text Indent" w:semiHidden="1" w:unhideWhenUsed="1"/>
-    <w:lsdException w:name="List Continue" w:semiHidden="1" w:unhideWhenUsed="1"/>
-    <w:lsdException w:name="List Continue 2" w:semiHidden="1" w:unhideWhenUsed="1"/>
-    <w:lsdException w:name="List Continue 3" w:semiHidden="1" w:unhideWhenUsed="1"/>
-    <w:lsdException w:name="List Continue 4" w:semiHidden="1" w:unhideWhenUsed="1"/>
-    <w:lsdException w:name="List Continue 5" w:semiHidden="1" w:unhideWhenUsed="1"/>
-    <w:lsdException w:name="Message Header" w:semiHidden="1" w:unhideWhenUsed="1"/>
-    <w:lsdException w:name="Subtitle" w:uiPriority="11" w:qFormat="1"/>
-    <w:lsdException w:name="Salutation" w:semiHidden="1" w:unhideWhenUsed="1"/>
-    <w:lsdException w:name="Date" w:semiHidden="1" w:unhideWhenUsed="1"/>
-    <w:lsdException w:name="Body Text First Indent" w:semiHidden="1" w:unhideWhenUsed="1"/>
-    <w:lsdException w:name="Body Text First Indent 2" w:semiHidden="1" w:unhideWhenUsed="1"/>
-    <w:lsdException w:name="Note Heading" w:semiHidden="1" w:unhideWhenUsed="1"/>
-    <w:lsdException w:name="Body Text 2" w:semiHidden="1" w:unhideWhenUsed="1"/>
-    <w:lsdException w:name="Body Text 3" w:semiHidden="1" w:unhideWhenUsed="1"/>
-    <w:lsdException w:name="Body Text Indent 2" w:semiHidden="1" w:unhideWhenUsed="1"/>
-    <w:lsdException w:name="Body Text Indent 3" w:semiHidden="1" w:unhideWhenUsed="1"/>
-    <w:lsdException w:name="Block Text" w:semiHidden="1" w:unhideWhenUsed="1"/>
-    <w:lsdException w:name="Hyperlink" w:semiHidden="1" w:unhideWhenUsed="1"/>
-    <w:lsdException w:name="FollowedHyperlink" w:semiHidden="1" w:unhideWhenUsed="1"/>
-    <w:lsdException w:name="Strong" w:uiPriority="22" w:qFormat="1"/>
-    <w:lsdException w:name="Emphasis" w:uiPriority="20" w:qFormat="1"/>
-    <w:lsdException w:name="Document Map" w:semiHidden="1" w:unhideWhenUsed="1"/>
-    <w:lsdException w:name="Plain Text" w:semiHidden="1" w:unhideWhenUsed="1"/>
-    <w:lsdException w:name="E-mail Signature" w:semiHidden="1" w:unhideWhenUsed="1"/>
-    <w:lsdException w:name="HTML Top of Form" w:semiHidden="1" w:unhideWhenUsed="1"/>
-    <w:lsdException w:name="HTML Bottom of Form" w:semiHidden="1" w:unhideWhenUsed="1"/>
-    <w:lsdException w:name="Normal (Web)" w:semiHidden="1" w:unhideWhenUsed="1"/>
-    <w:lsdException w:name="HTML Acronym" w:semiHidden="1" w:unhideWhenUsed="1"/>
-    <w:lsdException w:name="HTML Address" w:semiHidden="1" w:unhideWhenUsed="1"/>
-    <w:lsdException w:name="HTML Cite" w:semiHidden="1" w:unhideWhenUsed="1"/>
-    <w:lsdException w:name="HTML Code" w:semiHidden="1" w:unhideWhenUsed="1"/>
-    <w:lsdException w:name="HTML Definition" w:semiHidden="1" w:unhideWhenUsed="1"/>
-    <w:lsdException w:name="HTML Keyboard" w:semiHidden="1" w:unhideWhenUsed="1"/>
-    <w:lsdException w:name="HTML Preformatted" w:semiHidden="1" w:unhideWhenUsed="1"/>
-    <w:lsdException w:name="HTML Sample" w:semiHidden="1" w:unhideWhenUsed="1"/>
-    <w:lsdException w:name="HTML Typewriter" w:semiHidden="1" w:unhideWhenUsed="1"/>
-    <w:lsdException w:name="HTML Variable" w:semiHidden="1" w:unhideWhenUsed="1"/>
-    <w:lsdException w:name="Normal Table" w:semiHidden="1" w:unhideWhenUsed="1"/>
-    <w:lsdException w:name="annotation subject" w:semiHidden="1" w:unhideWhenUsed="1"/>
-    <w:lsdException w:name="No List" w:semiHidden="1" w:unhideWhenUsed="1"/>
-    <w:lsdException w:name="Outline List 1" w:semiHidden="1" w:unhideWhenUsed="1"/>
-    <w:lsdException w:name="Outline List 2" w:semiHidden="1" w:unhideWhenUsed="1"/>
-    <w:lsdException w:name="Outline List 3" w:semiHidden="1" w:unhideWhenUsed="1"/>
-    <w:lsdException w:name="Table Simple 1" w:semiHidden="1" w:unhideWhenUsed="1"/>
-    <w:lsdException w:name="Table Simple 2" w:semiHidden="1" w:unhideWhenUsed="1"/>
-    <w:lsdException w:name="Table Simple 3" w:semiHidden="1" w:unhideWhenUsed="1"/>
-    <w:lsdException w:name="Table Classic 1" w:semiHidden="1" w:unhideWhenUsed="1"/>
-    <w:lsdException w:name="Table Classic 2" w:semiHidden="1" w:unhideWhenUsed="1"/>
-    <w:lsdException w:name="Table Classic 3" w:semiHidden="1" w:unhideWhenUsed="1"/>
-    <w:lsdException w:name="Table Classic 4" w:semiHidden="1" w:unhideWhenUsed="1"/>
-    <w:lsdException w:name="Table Colorful 1" w:semiHidden="1" w:unhideWhenUsed="1"/>
-    <w:lsdException w:name="Table Colorful 2" w:semiHidden="1" w:unhideWhenUsed="1"/>
-    <w:lsdException w:name="Table Colorful 3" w:semiHidden="1" w:unhideWhenUsed="1"/>
-    <w:lsdException w:name="Table Columns 1" w:semiHidden="1" w:unhideWhenUsed="1"/>
-    <w:lsdException w:name="Table Columns 2" w:semiHidden="1" w:unhideWhenUsed="1"/>
-    <w:lsdException w:name="Table Columns 3" w:semiHidden="1" w:unhideWhenUsed="1"/>
-    <w:lsdException w:name="Table Columns 4" w:semiHidden="1" w:unhideWhenUsed="1"/>
-    <w:lsdException w:name="Table Columns 5" w:semiHidden="1" w:unhideWhenUsed="1"/>
-    <w:lsdException w:name="Table Grid 1" w:semiHidden="1" w:unhideWhenUsed="1"/>
-    <w:lsdException w:name="Table Grid 2" w:semiHidden="1" w:unhideWhenUsed="1"/>
-    <w:lsdException w:name="Table Grid 3" w:semiHidden="1" w:unhideWhenUsed="1"/>
-    <w:lsdException w:name="Table Grid 4" w:semiHidden="1" w:unhideWhenUsed="1"/>
-    <w:lsdException w:name="Table Grid 5" w:semiHidden="1" w:unhideWhenUsed="1"/>
-    <w:lsdException w:name="Table Grid 6" w:semiHidden="1" w:unhideWhenUsed="1"/>
-    <w:lsdException w:name="Table Grid 7" w:semiHidden="1" w:unhideWhenUsed="1"/>
-    <w:lsdException w:name="Table Grid 8" w:semiHidden="1" w:unhideWhenUsed="1"/>
-    <w:lsdException w:name="Table List 1" w:semiHidden="1" w:unhideWhenUsed="1"/>
-    <w:lsdException w:name="Table List 2" w:semiHidden="1" w:unhideWhenUsed="1"/>
-    <w:lsdException w:name="Table List 3" w:semiHidden="1" w:unhideWhenUsed="1"/>
-    <w:lsdException w:name="Table List 4" w:semiHidden="1" w:unhideWhenUsed="1"/>
-    <w:lsdException w:name="Table List 5" w:semiHidden="1" w:unhideWhenUsed="1"/>
-    <w:lsdException w:name="Table List 6" w:semiHidden="1" w:unhideWhenUsed="1"/>
-    <w:lsdException w:name="Table List 7" w:semiHidden="1" w:unhideWhenUsed="1"/>
-    <w:lsdException w:name="Table List 8" w:semiHidden="1" w:unhideWhenUsed="1"/>
-    <w:lsdException w:name="Table 3D effects 1" w:semiHidden="1" w:unhideWhenUsed="1"/>
-    <w:lsdException w:name="Table 3D effects 2" w:semiHidden="1" w:unhideWhenUsed="1"/>
-    <w:lsdException w:name="Table 3D effects 3" w:semiHidden="1" w:unhideWhenUsed="1"/>
-    <w:lsdException w:name="Table Contemporary" w:semiHidden="1" w:unhideWhenUsed="1"/>
-    <w:lsdException w:name="Table Elegant" w:semiHidden="1" w:unhideWhenUsed="1"/>
-    <w:lsdException w:name="Table Professional" w:semiHidden="1" w:unhideWhenUsed="1"/>
-    <w:lsdException w:name="Table Subtle 1" w:semiHidden="1" w:unhideWhenUsed="1"/>
-    <w:lsdException w:name="Table Subtle 2" w:semiHidden="1" w:unhideWhenUsed="1"/>
-    <w:lsdException w:name="Table Web 1" w:semiHidden="1" w:unhideWhenUsed="1"/>
-    <w:lsdException w:name="Table Web 2" w:semiHidden="1" w:unhideWhenUsed="1"/>
-    <w:lsdException w:name="Table Web 3" w:semiHidden="1" w:unhideWhenUsed="1"/>
-    <w:lsdException w:name="Balloon Text" w:semiHidden="1" w:unhideWhenUsed="1"/>
-    <w:lsdException w:name="Table Grid" w:uiPriority="39"/>
-    <w:lsdException w:name="Table Theme" w:semiHidden="1" w:unhideWhenUsed="1"/>
-    <w:lsdException w:name="Placeholder Text" w:semiHidden="1"/>
-    <w:lsdException w:name="No Spacing" w:uiPriority="1" w:qFormat="1"/>
-    <w:lsdException w:name="Light Shading" w:uiPriority="60"/>
-    <w:lsdException w:name="Light List" w:uiPriority="61"/>
-    <w:lsdException w:name="Light Grid" w:uiPriority="62"/>
-    <w:lsdException w:name="Medium Shading 1" w:uiPriority="63"/>
-    <w:lsdException w:name="Medium Shading 2" w:uiPriority="64"/>
-    <w:lsdException w:name="Medium List 1" w:uiPriority="65"/>
-    <w:lsdException w:name="Medium List 2" w:uiPriority="66"/>
-    <w:lsdException w:name="Medium Grid 1" w:uiPriority="67"/>
-    <w:lsdException w:name="Medium Grid 2" w:uiPriority="68"/>
-    <w:lsdException w:name="Medium Grid 3" w:uiPriority="69"/>
-    <w:lsdException w:name="Dark List" w:uiPriority="70"/>
-    <w:lsdException w:name="Colorful Shading" w:uiPriority="71"/>
-    <w:lsdException w:name="Colorful List" w:uiPriority="72"/>
-    <w:lsdException w:name="Colorful Grid" w:uiPriority="73"/>
-    <w:lsdException w:name="Light Shading Accent 1" w:uiPriority="60"/>
-    <w:lsdException w:name="Light List Accent 1" w:uiPriority="61"/>
-    <w:lsdException w:name="Light Grid Accent 1" w:uiPriority="62"/>
-    <w:lsdException w:name="Medium Shading 1 Accent 1" w:uiPriority="63"/>
-    <w:lsdException w:name="Medium Shading 2 Accent 1" w:uiPriority="64"/>
-    <w:lsdException w:name="Medium List 1 Accent 1" w:uiPriority="65"/>
-    <w:lsdException w:name="Revision" w:semiHidden="1"/>
-    <w:lsdException w:name="List Paragraph" w:uiPriority="34" w:qFormat="1"/>
-    <w:lsdException w:name="Quote" w:uiPriority="29" w:qFormat="1"/>
-    <w:lsdException w:name="Intense Quote" w:uiPriority="30" w:qFormat="1"/>
-    <w:lsdException w:name="Medium List 2 Accent 1" w:uiPriority="66"/>
-    <w:lsdException w:name="Medium Grid 1 Accent 1" w:uiPriority="67"/>
-    <w:lsdException w:name="Medium Grid 2 Accent 1" w:uiPriority="68"/>
-    <w:lsdException w:name="Medium Grid 3 Accent 1" w:uiPriority="69"/>
-    <w:lsdException w:name="Dark List Accent 1" w:uiPriority="70"/>
-    <w:lsdException w:name="Colorful Shading Accent 1" w:uiPriority="71"/>
-    <w:lsdException w:name="Colorful List Accent 1" w:uiPriority="72"/>
-    <w:lsdException w:name="Colorful Grid Accent 1" w:uiPriority="73"/>
-    <w:lsdException w:name="Light Shading Accent 2" w:uiPriority="60"/>
-    <w:lsdException w:name="Light List Accent 2" w:uiPriority="61"/>
-    <w:lsdException w:name="Light Grid Accent 2" w:uiPriority="62"/>
-    <w:lsdException w:name="Medium Shading 1 Accent 2" w:uiPriority="63"/>
-    <w:lsdException w:name="Medium Shading 2 Accent 2" w:uiPriority="64"/>
-    <w:lsdException w:name="Medium List 1 Accent 2" w:uiPriority="65"/>
-    <w:lsdException w:name="Medium List 2 Accent 2" w:uiPriority="66"/>
-    <w:lsdException w:name="Medium Grid 1 Accent 2" w:uiPriority="67"/>
-    <w:lsdException w:name="Medium Grid 2 Accent 2" w:uiPriority="68"/>
-    <w:lsdException w:name="Medium Grid 3 Accent 2" w:uiPriority="69"/>
-    <w:lsdException w:name="Dark List Accent 2" w:uiPriority="70"/>
-    <w:lsdException w:name="Colorful Shading Accent 2" w:uiPriority="71"/>
-    <w:lsdException w:name="Colorful List Accent 2" w:uiPriority="72"/>
-    <w:lsdException w:name="Colorful Grid Accent 2" w:uiPriority="73"/>
-    <w:lsdException w:name="Light Shading Accent 3" w:uiPriority="60"/>
-    <w:lsdException w:name="Light List Accent 3" w:uiPriority="61"/>
-    <w:lsdException w:name="Light Grid Accent 3" w:uiPriority="62"/>
-    <w:lsdException w:name="Medium Shading 1 Accent 3" w:uiPriority="63"/>
-    <w:lsdException w:name="Medium Shading 2 Accent 3" w:uiPriority="64"/>
-    <w:lsdException w:name="Medium List 1 Accent 3" w:uiPriority="65"/>
-    <w:lsdException w:name="Medium List 2 Accent 3" w:uiPriority="66"/>
-    <w:lsdException w:name="Medium Grid 1 Accent 3" w:uiPriority="67"/>
-    <w:lsdException w:name="Medium Grid 2 Accent 3" w:uiPriority="68"/>
-    <w:lsdException w:name="Medium Grid 3 Accent 3" w:uiPriority="69"/>
-    <w:lsdException w:name="Dark List Accent 3" w:uiPriority="70"/>
-    <w:lsdException w:name="Colorful Shading Accent 3" w:uiPriority="71"/>
-    <w:lsdException w:name="Colorful List Accent 3" w:uiPriority="72"/>
-    <w:lsdException w:name="Colorful Grid Accent 3" w:uiPriority="73"/>
-    <w:lsdException w:name="Light Shading Accent 4" w:uiPriority="60"/>
-    <w:lsdException w:name="Light List Accent 4" w:uiPriority="61"/>
-    <w:lsdException w:name="Light Grid Accent 4" w:uiPriority="62"/>
-    <w:lsdException w:name="Medium Shading 1 Accent 4" w:uiPriority="63"/>
-    <w:lsdException w:name="Medium Shading 2 Accent 4" w:uiPriority="64"/>
-    <w:lsdException w:name="Medium List 1 Accent 4" w:uiPriority="65"/>
-    <w:lsdException w:name="Medium List 2 Accent 4" w:uiPriority="66"/>
-    <w:lsdException w:name="Medium Grid 1 Accent 4" w:uiPriority="67"/>
-    <w:lsdException w:name="Medium Grid 2 Accent 4" w:uiPriority="68"/>
-    <w:lsdException w:name="Medium Grid 3 Accent 4" w:uiPriority="69"/>
-    <w:lsdException w:name="Dark List Accent 4" w:uiPriority="70"/>
-    <w:lsdException w:name="Colorful Shading Accent 4" w:uiPriority="71"/>
-    <w:lsdException w:name="Colorful List Accent 4" w:uiPriority="72"/>
-    <w:lsdException w:name="Colorful Grid Accent 4" w:uiPriority="73"/>
-    <w:lsdException w:name="Light Shading Accent 5" w:uiPriority="60"/>
-    <w:lsdException w:name="Light List Accent 5" w:uiPriority="61"/>
-    <w:lsdException w:name="Light Grid Accent 5" w:uiPriority="62"/>
-    <w:lsdException w:name="Medium Shading 1 Accent 5" w:uiPriority="63"/>
-    <w:lsdException w:name="Medium Shading 2 Accent 5" w:uiPriority="64"/>
-    <w:lsdException w:name="Medium List 1 Accent 5" w:uiPriority="65"/>
-    <w:lsdException w:name="Medium List 2 Accent 5" w:uiPriority="66"/>
-    <w:lsdException w:name="Medium Grid 1 Accent 5" w:uiPriority="67"/>
-    <w:lsdException w:name="Medium Grid 2 Accent 5" w:uiPriority="68"/>
-    <w:lsdException w:name="Medium Grid 3 Accent 5" w:uiPriority="69"/>
-    <w:lsdException w:name="Dark List Accent 5" w:uiPriority="70"/>
-    <w:lsdException w:name="Colorful Shading Accent 5" w:uiPriority="71"/>
-    <w:lsdException w:name="Colorful List Accent 5" w:uiPriority="72"/>
-    <w:lsdException w:name="Colorful Grid Accent 5" w:uiPriority="73"/>
-    <w:lsdException w:name="Light Shading Accent 6" w:uiPriority="60"/>
-    <w:lsdException w:name="Light List Accent 6" w:uiPriority="61"/>
-    <w:lsdException w:name="Light Grid Accent 6" w:uiPriority="62"/>
-    <w:lsdException w:name="Medium Shading 1 Accent 6" w:uiPriority="63"/>
-    <w:lsdException w:name="Medium Shading 2 Accent 6" w:uiPriority="64"/>
-    <w:lsdException w:name="Medium List 1 Accent 6" w:uiPriority="65"/>
-    <w:lsdException w:name="Medium List 2 Accent 6" w:uiPriority="66"/>
-    <w:lsdException w:name="Medium Grid 1 Accent 6" w:uiPriority="67"/>
-    <w:lsdException w:name="Medium Grid 2 Accent 6" w:uiPriority="68"/>
-    <w:lsdException w:name="Medium Grid 3 Accent 6" w:uiPriority="69"/>
-    <w:lsdException w:name="Dark List Accent 6" w:uiPriority="70"/>
-    <w:lsdException w:name="Colorful Shading Accent 6" w:uiPriority="71"/>
-    <w:lsdException w:name="Colorful List Accent 6" w:uiPriority="72"/>
-    <w:lsdException w:name="Colorful Grid Accent 6" w:uiPriority="73"/>
-    <w:lsdException w:name="Subtle Emphasis" w:uiPriority="19" w:qFormat="1"/>
-    <w:lsdException w:name="Intense Emphasis" w:uiPriority="21" w:qFormat="1"/>
-    <w:lsdException w:name="Subtle Reference" w:uiPriority="31" w:qFormat="1"/>
-    <w:lsdException w:name="Intense Reference" w:uiPriority="32" w:qFormat="1"/>
-    <w:lsdException w:name="Book Title" w:uiPriority="33" w:qFormat="1"/>
-    <w:lsdException w:name="Bibliography" w:semiHidden="1" w:uiPriority="37" w:unhideWhenUsed="1"/>
-    <w:lsdException w:name="TOC Heading" w:semiHidden="1" w:uiPriority="39" w:unhideWhenUsed="1" w:qFormat="1"/>
-    <w:lsdException w:name="Plain Table 1" w:uiPriority="41"/>
-    <w:lsdException w:name="Plain Table 2" w:uiPriority="42"/>
-    <w:lsdException w:name="Plain Table 3" w:uiPriority="43"/>
-    <w:lsdException w:name="Plain Table 4" w:uiPriority="44"/>
-    <w:lsdException w:name="Plain Table 5" w:uiPriority="45"/>
-    <w:lsdException w:name="Grid Table Light" w:uiPriority="40"/>
-    <w:lsdException w:name="Grid Table 1 Light" w:uiPriority="46"/>
-    <w:lsdException w:name="Grid Table 2" w:uiPriority="47"/>
-    <w:lsdException w:name="Grid Table 3" w:uiPriority="48"/>
-    <w:lsdException w:name="Grid Table 4" w:uiPriority="49"/>
-    <w:lsdException w:name="Grid Table 5 Dark" w:uiPriority="50"/>
-    <w:lsdException w:name="Grid Table 6 Colorful" w:uiPriority="51"/>
-    <w:lsdException w:name="Grid Table 7 Colorful" w:uiPriority="52"/>
-    <w:lsdException w:name="Grid Table 1 Light Accent 1" w:uiPriority="46"/>
-    <w:lsdException w:name="Grid Table 2 Accent 1" w:uiPriority="47"/>
-    <w:lsdException w:name="Grid Table 3 Accent 1" w:uiPriority="48"/>
-    <w:lsdException w:name="Grid Table 4 Accent 1" w:uiPriority="49"/>
-    <w:lsdException w:name="Grid Table 5 Dark Accent 1" w:uiPriority="50"/>
-    <w:lsdException w:name="Grid Table 6 Colorful Accent 1" w:uiPriority="51"/>
-    <w:lsdException w:name="Grid Table 7 Colorful Accent 1" w:uiPriority="52"/>
-    <w:lsdException w:name="Grid Table 1 Light Accent 2" w:uiPriority="46"/>
-    <w:lsdException w:name="Grid Table 2 Accent 2" w:uiPriority="47"/>
-    <w:lsdException w:name="Grid Table 3 Accent 2" w:uiPriority="48"/>
-    <w:lsdException w:name="Grid Table 4 Accent 2" w:uiPriority="49"/>
-    <w:lsdException w:name="Grid Table 5 Dark Accent 2" w:uiPriority="50"/>
-    <w:lsdException w:name="Grid Table 6 Colorful Accent 2" w:uiPriority="51"/>
-    <w:lsdException w:name="Grid Table 7 Colorful Accent 2" w:uiPriority="52"/>
-    <w:lsdException w:name="Grid Table 1 Light Accent 3" w:uiPriority="46"/>
-    <w:lsdException w:name="Grid Table 2 Accent 3" w:uiPriority="47"/>
-    <w:lsdException w:name="Grid Table 3 Accent 3" w:uiPriority="48"/>
-    <w:lsdException w:name="Grid Table 4 Accent 3" w:uiPriority="49"/>
-    <w:lsdException w:name="Grid Table 5 Dark Accent 3" w:uiPriority="50"/>
-    <w:lsdException w:name="Grid Table 6 Colorful Accent 3" w:uiPriority="51"/>
-    <w:lsdException w:name="Grid Table 7 Colorful Accent 3" w:uiPriority="52"/>
-    <w:lsdException w:name="Grid Table 1 Light Accent 4" w:uiPriority="46"/>
-    <w:lsdException w:name="Grid Table 2 Accent 4" w:uiPriority="47"/>
-    <w:lsdException w:name="Grid Table 3 Accent 4" w:uiPriority="48"/>
-    <w:lsdException w:name="Grid Table 4 Accent 4" w:uiPriority="49"/>
-    <w:lsdException w:name="Grid Table 5 Dark Accent 4" w:uiPriority="50"/>
-    <w:lsdException w:name="Grid Table 6 Colorful Accent 4" w:uiPriority="51"/>
-    <w:lsdException w:name="Grid Table 7 Colorful Accent 4" w:uiPriority="52"/>
-    <w:lsdException w:name="Grid Table 1 Light Accent 5" w:uiPriority="46"/>
-    <w:lsdException w:name="Grid Table 2 Accent 5" w:uiPriority="47"/>
-    <w:lsdException w:name="Grid Table 3 Accent 5" w:uiPriority="48"/>
-    <w:lsdException w:name="Grid Table 4 Accent 5" w:uiPriority="49"/>
-    <w:lsdException w:name="Grid Table 5 Dark Accent 5" w:uiPriority="50"/>
-    <w:lsdException w:name="Grid Table 6 Colorful Accent 5" w:uiPriority="51"/>
-    <w:lsdException w:name="Grid Table 7 Colorful Accent 5" w:uiPriority="52"/>
-    <w:lsdException w:name="Grid Table 1 Light Accent 6" w:uiPriority="46"/>
-    <w:lsdException w:name="Grid Table 2 Accent 6" w:uiPriority="47"/>
-    <w:lsdException w:name="Grid Table 3 Accent 6" w:uiPriority="48"/>
-    <w:lsdException w:name="Grid Table 4 Accent 6" w:uiPriority="49"/>
-    <w:lsdException w:name="Grid Table 5 Dark Accent 6" w:uiPriority="50"/>
-    <w:lsdException w:name="Grid Table 6 Colorful Accent 6" w:uiPriority="51"/>
-    <w:lsdException w:name="Grid Table 7 Colorful Accent 6" w:uiPriority="52"/>
-    <w:lsdException w:name="List Table 1 Light" w:uiPriority="46"/>
-    <w:lsdException w:name="List Table 2" w:uiPriority="47"/>
-    <w:lsdException w:name="List Table 3" w:uiPriority="48"/>
-    <w:lsdException w:name="List Table 4" w:uiPriority="49"/>
-    <w:lsdException w:name="List Table 5 Dark" w:uiPriority="50"/>
-    <w:lsdException w:name="List Table 6 Colorful" w:uiPriority="51"/>
-    <w:lsdException w:name="List Table 7 Colorful" w:uiPriority="52"/>
-    <w:lsdException w:name="List Table 1 Light Accent 1" w:uiPriority="46"/>
-    <w:lsdException w:name="List Table 2 Accent 1" w:uiPriority="47"/>
-    <w:lsdException w:name="List Table 3 Accent 1" w:uiPriority="48"/>
-    <w:lsdException w:name="List Table 4 Accent 1" w:uiPriority="49"/>
-    <w:lsdException w:name="List Table 5 Dark Accent 1" w:uiPriority="50"/>
-    <w:lsdException w:name="List Table 6 Colorful Accent 1" w:uiPriority="51"/>
-    <w:lsdException w:name="List Table 7 Colorful Accent 1" w:uiPriority="52"/>
-    <w:lsdException w:name="List Table 1 Light Accent 2" w:uiPriority="46"/>
-    <w:lsdException w:name="List Table 2 Accent 2" w:uiPriority="47"/>
-    <w:lsdException w:name="List Table 3 Accent 2" w:uiPriority="48"/>
-    <w:lsdException w:name="List Table 4 Accent 2" w:uiPriority="49"/>
-    <w:lsdException w:name="List Table 5 Dark Accent 2" w:uiPriority="50"/>
-    <w:lsdException w:name="List Table 6 Colorful Accent 2" w:uiPriority="51"/>
-    <w:lsdException w:name="List Table 7 Colorful Accent 2" w:uiPriority="52"/>
-    <w:lsdException w:name="List Table 1 Light Accent 3" w:uiPriority="46"/>
-    <w:lsdException w:name="List Table 2 Accent 3" w:uiPriority="47"/>
-    <w:lsdException w:name="List Table 3 Accent 3" w:uiPriority="48"/>
-    <w:lsdException w:name="List Table 4 Accent 3" w:uiPriority="49"/>
-    <w:lsdException w:name="List Table 5 Dark Accent 3" w:uiPriority="50"/>
-    <w:lsdException w:name="List Table 6 Colorful Accent 3" w:uiPriority="51"/>
-    <w:lsdException w:name="List Table 7 Colorful Accent 3" w:uiPriority="52"/>
-    <w:lsdException w:name="List Table 1 Light Accent 4" w:uiPriority="46"/>
-    <w:lsdException w:name="List Table 2 Accent 4" w:uiPriority="47"/>
-    <w:lsdException w:name="List Table 3 Accent 4" w:uiPriority="48"/>
-    <w:lsdException w:name="List Table 4 Accent 4" w:uiPriority="49"/>
-    <w:lsdException w:name="List Table 5 Dark Accent 4" w:uiPriority="50"/>
-    <w:lsdException w:name="List Table 6 Colorful Accent 4" w:uiPriority="51"/>
-    <w:lsdException w:name="List Table 7 Colorful Accent 4" w:uiPriority="52"/>
-    <w:lsdException w:name="List Table 1 Light Accent 5" w:uiPriority="46"/>
-    <w:lsdException w:name="List Table 2 Accent 5" w:uiPriority="47"/>
-    <w:lsdException w:name="List Table 3 Accent 5" w:uiPriority="48"/>
-    <w:lsdException w:name="List Table 4 Accent 5" w:uiPriority="49"/>
-    <w:lsdException w:name="List Table 5 Dark Accent 5" w:uiPriority="50"/>
-    <w:lsdException w:name="List Table 6 Colorful Accent 5" w:uiPriority="51"/>
-    <w:lsdException w:name="List Table 7 Colorful Accent 5" w:uiPriority="52"/>
-    <w:lsdException w:name="List Table 1 Light Accent 6" w:uiPriority="46"/>
-    <w:lsdException w:name="List Table 2 Accent 6" w:uiPriority="47"/>
-    <w:lsdException w:name="List Table 3 Accent 6" w:uiPriority="48"/>
-    <w:lsdException w:name="List Table 4 Accent 6" w:uiPriority="49"/>
-    <w:lsdException w:name="List Table 5 Dark Accent 6" w:uiPriority="50"/>
-    <w:lsdException w:name="List Table 6 Colorful Accent 6" w:uiPriority="51"/>
-    <w:lsdException w:name="List Table 7 Colorful Accent 6" w:uiPriority="52"/>
-  </w:latentStyles>
-  <w:style w:type="paragraph" w:default="1" w:styleId="Normal">
-    <w:name w:val="Normal"/>
-    <w:qFormat/>
-  </w:style>
-  <w:style w:type="character" w:default="1" w:styleId="DefaultParagraphFont">
-    <w:name w:val="Default Paragraph Font"/>
-    <w:uiPriority w:val="1"/>
-    <w:semiHidden/>
-    <w:unhideWhenUsed/>
-  </w:style>
-  <w:style w:type="table" w:default="1" w:styleId="TableNormal">
-    <w:name w:val="Normal Table"/>
-    <w:uiPriority w:val="99"/>
-    <w:semiHidden/>
-    <w:unhideWhenUsed/>
-    <w:tblPr>
-      <w:tblInd w:w="0" w:type="dxa"/>
-      <w:tblCellMar>
-        <w:top w:w="0" w:type="dxa"/>
-        <w:left w:w="108" w:type="dxa"/>
-        <w:bottom w:w="0" w:type="dxa"/>
-        <w:right w:w="108" w:type="dxa"/>
-      </w:tblCellMar>
-    </w:tblPr>
-  </w:style>
-  <w:style w:type="numbering" w:default="1" w:styleId="NoList">
-    <w:name w:val="No List"/>
-    <w:uiPriority w:val="99"/>
-    <w:semiHidden/>
-    <w:unhideWhenUsed/>
-  </w:style>
-  <w:style w:type="character" w:styleId="PlaceholderText">
-    <w:name w:val="Placeholder Text"/>
-    <w:basedOn w:val="DefaultParagraphFont"/>
-    <w:uiPriority w:val="99"/>
-    <w:semiHidden/>
-    <w:rsid w:val="006F1997"/>
-    <w:rPr>
-      <w:color w:val="808080"/>
-    </w:rPr>
-  </w:style>
-  <w:style w:type="paragraph" w:customStyle="1" w:styleId="DC19C8C103AC4948B33728F7C39D156B">
-    <w:name w:val="DC19C8C103AC4948B33728F7C39D156B"/>
-    <w:rsid w:val="006F1997"/>
-  </w:style>
-  <w:style w:type="paragraph" w:customStyle="1" w:styleId="1ACE6C9140D747FB81062BAC70841625">
-    <w:name w:val="1ACE6C9140D747FB81062BAC70841625"/>
-    <w:rsid w:val="006F1997"/>
-  </w:style>
-</w:styles>
-</file>
-
-<file path=word/glossary/webSettings.xml><?xml version="1.0" encoding="utf-8"?>
-<w:webSettings xmlns:mc="http://schemas.openxmlformats.org/markup-compatibility/2006" xmlns:r="http://schemas.openxmlformats.org/officeDocument/2006/relationships" xmlns:w="http://schemas.openxmlformats.org/wordprocessingml/2006/main" xmlns:w14="http://schemas.microsoft.com/office/word/2010/wordml" xmlns:w15="http://schemas.microsoft.com/office/word/2012/wordml" mc:Ignorable="w14 w15">
-  <w:optimizeForBrowser/>
-  <w:allowPNG/>
-</w:webSettings>
-</file>
-
 <file path=word/theme/theme1.xml><?xml version="1.0" encoding="utf-8"?>
 <a:theme xmlns:a="http://schemas.openxmlformats.org/drawingml/2006/main" name="Office Theme">
   <a:themeElements>
@@ -20846,7 +21579,7 @@
 </file>
 
 <file path=customXml/itemProps1.xml><?xml version="1.0" encoding="utf-8"?>
-<ds:datastoreItem xmlns:ds="http://schemas.openxmlformats.org/officeDocument/2006/customXml" ds:itemID="{1A4D7A3C-CC73-49C9-8E53-E79F8B26F714}">
+<ds:datastoreItem xmlns:ds="http://schemas.openxmlformats.org/officeDocument/2006/customXml" ds:itemID="{E85ED210-6D27-47D9-B1F8-7129B91C9248}">
   <ds:schemaRefs>
     <ds:schemaRef ds:uri="http://schemas.openxmlformats.org/officeDocument/2006/bibliography"/>
   </ds:schemaRefs>

</xml_diff>

<commit_message>
initial migration from Dapper to EFCore
</commit_message>
<xml_diff>
--- a/praca_wg_szablonu.docx
+++ b/praca_wg_szablonu.docx
@@ -1,6 +1,6 @@
 
 <file path=word/document.xml><?xml version="1.0" encoding="utf-8"?>
-<w:document xmlns:ve="http://schemas.openxmlformats.org/markup-compatibility/2006" xmlns:o="urn:schemas-microsoft-com:office:office" xmlns:r="http://schemas.openxmlformats.org/officeDocument/2006/relationships" xmlns:m="http://schemas.openxmlformats.org/officeDocument/2006/math" xmlns:v="urn:schemas-microsoft-com:vml" xmlns:wp="http://schemas.openxmlformats.org/drawingml/2006/wordprocessingDrawing" xmlns:w10="urn:schemas-microsoft-com:office:word" xmlns:w="http://schemas.openxmlformats.org/wordprocessingml/2006/main" xmlns:wne="http://schemas.microsoft.com/office/word/2006/wordml">
+<w:document xmlns:wpc="http://schemas.microsoft.com/office/word/2010/wordprocessingCanvas" xmlns:mc="http://schemas.openxmlformats.org/markup-compatibility/2006" xmlns:o="urn:schemas-microsoft-com:office:office" xmlns:r="http://schemas.openxmlformats.org/officeDocument/2006/relationships" xmlns:m="http://schemas.openxmlformats.org/officeDocument/2006/math" xmlns:v="urn:schemas-microsoft-com:vml" xmlns:wp14="http://schemas.microsoft.com/office/word/2010/wordprocessingDrawing" xmlns:wp="http://schemas.openxmlformats.org/drawingml/2006/wordprocessingDrawing" xmlns:w10="urn:schemas-microsoft-com:office:word" xmlns:w="http://schemas.openxmlformats.org/wordprocessingml/2006/main" xmlns:w14="http://schemas.microsoft.com/office/word/2010/wordml" xmlns:w15="http://schemas.microsoft.com/office/word/2012/wordml" xmlns:wpg="http://schemas.microsoft.com/office/word/2010/wordprocessingGroup" xmlns:wpi="http://schemas.microsoft.com/office/word/2010/wordprocessingInk" xmlns:wne="http://schemas.microsoft.com/office/word/2006/wordml" xmlns:wps="http://schemas.microsoft.com/office/word/2010/wordprocessingShape" mc:Ignorable="w14 w15 wp14">
   <w:body>
     <w:tbl>
       <w:tblPr>
@@ -18,7 +18,7 @@
           <w:left w:w="70" w:type="dxa"/>
           <w:right w:w="70" w:type="dxa"/>
         </w:tblCellMar>
-        <w:tblLook w:val="0000"/>
+        <w:tblLook w:val="0000" w:firstRow="0" w:lastRow="0" w:firstColumn="0" w:lastColumn="0" w:noHBand="0" w:noVBand="0"/>
       </w:tblPr>
       <w:tblGrid>
         <w:gridCol w:w="567"/>
@@ -58,7 +58,7 @@
                 <w:szCs w:val="24"/>
                 <w:lang w:eastAsia="pl-PL"/>
               </w:rPr>
-              <w:object w:dxaOrig="3500" w:dyaOrig="780">
+              <w:object w:dxaOrig="3500" w:dyaOrig="780" w14:anchorId="03C3C4AD">
                 <v:shapetype id="_x0000_t75" coordsize="21600,21600" o:spt="75" o:preferrelative="t" path="m@4@5l@4@11@9@11@9@5xe" filled="f" stroked="f">
                   <v:stroke joinstyle="miter"/>
                   <v:formulas>
@@ -81,7 +81,7 @@
                 <v:shape id="_x0000_i1025" type="#_x0000_t75" style="width:265.5pt;height:59.25pt" o:ole="">
                   <v:imagedata r:id="rId8" o:title=""/>
                 </v:shape>
-                <o:OLEObject Type="Embed" ProgID="CorelDRAW.Graphic.9" ShapeID="_x0000_i1025" DrawAspect="Content" ObjectID="_1607328719" r:id="rId9"/>
+                <o:OLEObject Type="Embed" ProgID="CorelDRAW.Graphic.9" ShapeID="_x0000_i1025" DrawAspect="Content" ObjectID="_1607855631" r:id="rId9"/>
               </w:object>
             </w:r>
           </w:p>
@@ -548,7 +548,7 @@
                 <w:left w:w="70" w:type="dxa"/>
                 <w:right w:w="70" w:type="dxa"/>
               </w:tblCellMar>
-              <w:tblLook w:val="04A0"/>
+              <w:tblLook w:val="04A0" w:firstRow="1" w:lastRow="0" w:firstColumn="1" w:lastColumn="0" w:noHBand="0" w:noVBand="1"/>
             </w:tblPr>
             <w:tblGrid>
               <w:gridCol w:w="1180"/>
@@ -1342,7 +1342,7 @@
                 <w:left w:w="70" w:type="dxa"/>
                 <w:right w:w="70" w:type="dxa"/>
               </w:tblCellMar>
-              <w:tblLook w:val="0000"/>
+              <w:tblLook w:val="0000" w:firstRow="0" w:lastRow="0" w:firstColumn="0" w:lastColumn="0" w:noHBand="0" w:noVBand="0"/>
             </w:tblPr>
             <w:tblGrid>
               <w:gridCol w:w="2582"/>
@@ -1545,19 +1545,19 @@
         <w:p>
           <w:pPr>
             <w:rPr>
-              <w:rStyle w:val="Nagwek1Znak"/>
+              <w:rStyle w:val="Heading1Char"/>
             </w:rPr>
           </w:pPr>
           <w:r>
             <w:rPr>
-              <w:rStyle w:val="Nagwek1Znak"/>
+              <w:rStyle w:val="Heading1Char"/>
             </w:rPr>
             <w:t>Spis treści</w:t>
           </w:r>
         </w:p>
         <w:p>
           <w:pPr>
-            <w:pStyle w:val="Spistreci1"/>
+            <w:pStyle w:val="TOC1"/>
             <w:tabs>
               <w:tab w:val="left" w:pos="440"/>
               <w:tab w:val="right" w:leader="dot" w:pos="9062"/>
@@ -1584,7 +1584,7 @@
           <w:hyperlink w:anchor="_Toc533584988" w:history="1">
             <w:r>
               <w:rPr>
-                <w:rStyle w:val="Hipercze"/>
+                <w:rStyle w:val="Hyperlink"/>
                 <w:noProof/>
               </w:rPr>
               <w:t>1.</w:t>
@@ -1600,7 +1600,7 @@
             </w:r>
             <w:r>
               <w:rPr>
-                <w:rStyle w:val="Hipercze"/>
+                <w:rStyle w:val="Hyperlink"/>
                 <w:noProof/>
               </w:rPr>
               <w:t>Wstęp</w:t>
@@ -1657,7 +1657,7 @@
         </w:p>
         <w:p>
           <w:pPr>
-            <w:pStyle w:val="Spistreci2"/>
+            <w:pStyle w:val="TOC2"/>
             <w:tabs>
               <w:tab w:val="left" w:pos="880"/>
               <w:tab w:val="right" w:leader="dot" w:pos="9062"/>
@@ -1672,7 +1672,7 @@
           <w:hyperlink w:anchor="_Toc533584989" w:history="1">
             <w:r>
               <w:rPr>
-                <w:rStyle w:val="Hipercze"/>
+                <w:rStyle w:val="Hyperlink"/>
                 <w:noProof/>
               </w:rPr>
               <w:t>1.1.</w:t>
@@ -1688,7 +1688,7 @@
             </w:r>
             <w:r>
               <w:rPr>
-                <w:rStyle w:val="Hipercze"/>
+                <w:rStyle w:val="Hyperlink"/>
                 <w:noProof/>
               </w:rPr>
               <w:t>Uzasadnienie tematu</w:t>
@@ -1745,7 +1745,7 @@
         </w:p>
         <w:p>
           <w:pPr>
-            <w:pStyle w:val="Spistreci2"/>
+            <w:pStyle w:val="TOC2"/>
             <w:tabs>
               <w:tab w:val="left" w:pos="880"/>
               <w:tab w:val="right" w:leader="dot" w:pos="9062"/>
@@ -1760,7 +1760,7 @@
           <w:hyperlink w:anchor="_Toc533584990" w:history="1">
             <w:r>
               <w:rPr>
-                <w:rStyle w:val="Hipercze"/>
+                <w:rStyle w:val="Hyperlink"/>
                 <w:noProof/>
               </w:rPr>
               <w:t>1.2.</w:t>
@@ -1776,7 +1776,7 @@
             </w:r>
             <w:r>
               <w:rPr>
-                <w:rStyle w:val="Hipercze"/>
+                <w:rStyle w:val="Hyperlink"/>
                 <w:noProof/>
               </w:rPr>
               <w:t>Cel pracy</w:t>
@@ -1833,7 +1833,7 @@
         </w:p>
         <w:p>
           <w:pPr>
-            <w:pStyle w:val="Spistreci2"/>
+            <w:pStyle w:val="TOC2"/>
             <w:tabs>
               <w:tab w:val="left" w:pos="880"/>
               <w:tab w:val="right" w:leader="dot" w:pos="9062"/>
@@ -1848,7 +1848,7 @@
           <w:hyperlink w:anchor="_Toc533584991" w:history="1">
             <w:r>
               <w:rPr>
-                <w:rStyle w:val="Hipercze"/>
+                <w:rStyle w:val="Hyperlink"/>
                 <w:noProof/>
               </w:rPr>
               <w:t>1.3.</w:t>
@@ -1864,7 +1864,7 @@
             </w:r>
             <w:r>
               <w:rPr>
-                <w:rStyle w:val="Hipercze"/>
+                <w:rStyle w:val="Hyperlink"/>
                 <w:noProof/>
               </w:rPr>
               <w:t>Zakres prac</w:t>
@@ -1921,7 +1921,7 @@
         </w:p>
         <w:p>
           <w:pPr>
-            <w:pStyle w:val="Spistreci1"/>
+            <w:pStyle w:val="TOC1"/>
             <w:tabs>
               <w:tab w:val="left" w:pos="440"/>
               <w:tab w:val="right" w:leader="dot" w:pos="9062"/>
@@ -1936,7 +1936,7 @@
           <w:hyperlink w:anchor="_Toc533584992" w:history="1">
             <w:r>
               <w:rPr>
-                <w:rStyle w:val="Hipercze"/>
+                <w:rStyle w:val="Hyperlink"/>
                 <w:noProof/>
               </w:rPr>
               <w:t>2.</w:t>
@@ -1952,7 +1952,7 @@
             </w:r>
             <w:r>
               <w:rPr>
-                <w:rStyle w:val="Hipercze"/>
+                <w:rStyle w:val="Hyperlink"/>
                 <w:noProof/>
               </w:rPr>
               <w:t>Przegląd istniejących rozwiązań</w:t>
@@ -2009,7 +2009,7 @@
         </w:p>
         <w:p>
           <w:pPr>
-            <w:pStyle w:val="Spistreci2"/>
+            <w:pStyle w:val="TOC2"/>
             <w:tabs>
               <w:tab w:val="left" w:pos="880"/>
               <w:tab w:val="right" w:leader="dot" w:pos="9062"/>
@@ -2024,7 +2024,7 @@
           <w:hyperlink w:anchor="_Toc533584993" w:history="1">
             <w:r>
               <w:rPr>
-                <w:rStyle w:val="Hipercze"/>
+                <w:rStyle w:val="Hyperlink"/>
                 <w:noProof/>
               </w:rPr>
               <w:t>2.1.</w:t>
@@ -2040,7 +2040,7 @@
             </w:r>
             <w:r>
               <w:rPr>
-                <w:rStyle w:val="Hipercze"/>
+                <w:rStyle w:val="Hyperlink"/>
                 <w:noProof/>
               </w:rPr>
               <w:t>Standardoweprzewodniki programowe</w:t>
@@ -2097,7 +2097,7 @@
         </w:p>
         <w:p>
           <w:pPr>
-            <w:pStyle w:val="Spistreci2"/>
+            <w:pStyle w:val="TOC2"/>
             <w:tabs>
               <w:tab w:val="left" w:pos="880"/>
               <w:tab w:val="right" w:leader="dot" w:pos="9062"/>
@@ -2112,7 +2112,7 @@
           <w:hyperlink w:anchor="_Toc533584994" w:history="1">
             <w:r>
               <w:rPr>
-                <w:rStyle w:val="Hipercze"/>
+                <w:rStyle w:val="Hyperlink"/>
                 <w:rFonts w:eastAsia="Times New Roman"/>
                 <w:noProof/>
                 <w:lang w:eastAsia="pl-PL"/>
@@ -2130,7 +2130,7 @@
             </w:r>
             <w:r>
               <w:rPr>
-                <w:rStyle w:val="Hipercze"/>
+                <w:rStyle w:val="Hyperlink"/>
                 <w:rFonts w:eastAsia="Times New Roman"/>
                 <w:noProof/>
                 <w:lang w:eastAsia="pl-PL"/>
@@ -2189,7 +2189,7 @@
         </w:p>
         <w:p>
           <w:pPr>
-            <w:pStyle w:val="Spistreci2"/>
+            <w:pStyle w:val="TOC2"/>
             <w:tabs>
               <w:tab w:val="left" w:pos="880"/>
               <w:tab w:val="right" w:leader="dot" w:pos="9062"/>
@@ -2204,7 +2204,7 @@
           <w:hyperlink w:anchor="_Toc533584995" w:history="1">
             <w:r>
               <w:rPr>
-                <w:rStyle w:val="Hipercze"/>
+                <w:rStyle w:val="Hyperlink"/>
                 <w:noProof/>
               </w:rPr>
               <w:t>2.3.</w:t>
@@ -2220,7 +2220,7 @@
             </w:r>
             <w:r>
               <w:rPr>
-                <w:rStyle w:val="Hipercze"/>
+                <w:rStyle w:val="Hyperlink"/>
                 <w:noProof/>
               </w:rPr>
               <w:t>Serwisy streamingowe</w:t>
@@ -2277,7 +2277,7 @@
         </w:p>
         <w:p>
           <w:pPr>
-            <w:pStyle w:val="Spistreci2"/>
+            <w:pStyle w:val="TOC2"/>
             <w:tabs>
               <w:tab w:val="left" w:pos="880"/>
               <w:tab w:val="right" w:leader="dot" w:pos="9062"/>
@@ -2292,7 +2292,7 @@
           <w:hyperlink w:anchor="_Toc533584996" w:history="1">
             <w:r>
               <w:rPr>
-                <w:rStyle w:val="Hipercze"/>
+                <w:rStyle w:val="Hyperlink"/>
                 <w:noProof/>
               </w:rPr>
               <w:t>2.4.</w:t>
@@ -2308,7 +2308,7 @@
             </w:r>
             <w:r>
               <w:rPr>
-                <w:rStyle w:val="Hipercze"/>
+                <w:rStyle w:val="Hyperlink"/>
                 <w:noProof/>
               </w:rPr>
               <w:t>Filmweb</w:t>
@@ -2365,7 +2365,7 @@
         </w:p>
         <w:p>
           <w:pPr>
-            <w:pStyle w:val="Spistreci2"/>
+            <w:pStyle w:val="TOC2"/>
             <w:tabs>
               <w:tab w:val="left" w:pos="880"/>
               <w:tab w:val="right" w:leader="dot" w:pos="9062"/>
@@ -2380,7 +2380,7 @@
           <w:hyperlink w:anchor="_Toc533584997" w:history="1">
             <w:r>
               <w:rPr>
-                <w:rStyle w:val="Hipercze"/>
+                <w:rStyle w:val="Hyperlink"/>
                 <w:noProof/>
               </w:rPr>
               <w:t>2.5.</w:t>
@@ -2396,7 +2396,7 @@
             </w:r>
             <w:r>
               <w:rPr>
-                <w:rStyle w:val="Hipercze"/>
+                <w:rStyle w:val="Hyperlink"/>
                 <w:noProof/>
               </w:rPr>
               <w:t>Tabela porównawcza</w:t>
@@ -2453,7 +2453,7 @@
         </w:p>
         <w:p>
           <w:pPr>
-            <w:pStyle w:val="Spistreci2"/>
+            <w:pStyle w:val="TOC2"/>
             <w:tabs>
               <w:tab w:val="left" w:pos="880"/>
               <w:tab w:val="right" w:leader="dot" w:pos="9062"/>
@@ -2468,7 +2468,7 @@
           <w:hyperlink w:anchor="_Toc533584998" w:history="1">
             <w:r>
               <w:rPr>
-                <w:rStyle w:val="Hipercze"/>
+                <w:rStyle w:val="Hyperlink"/>
                 <w:noProof/>
               </w:rPr>
               <w:t>2.6.</w:t>
@@ -2484,7 +2484,7 @@
             </w:r>
             <w:r>
               <w:rPr>
-                <w:rStyle w:val="Hipercze"/>
+                <w:rStyle w:val="Hyperlink"/>
                 <w:noProof/>
               </w:rPr>
               <w:t>Wnioski</w:t>
@@ -2541,7 +2541,7 @@
         </w:p>
         <w:p>
           <w:pPr>
-            <w:pStyle w:val="Spistreci1"/>
+            <w:pStyle w:val="TOC1"/>
             <w:tabs>
               <w:tab w:val="left" w:pos="440"/>
               <w:tab w:val="right" w:leader="dot" w:pos="9062"/>
@@ -2556,7 +2556,7 @@
           <w:hyperlink w:anchor="_Toc533584999" w:history="1">
             <w:r>
               <w:rPr>
-                <w:rStyle w:val="Hipercze"/>
+                <w:rStyle w:val="Hyperlink"/>
                 <w:rFonts w:eastAsia="Times New Roman"/>
                 <w:noProof/>
                 <w:lang w:eastAsia="pl-PL"/>
@@ -2574,7 +2574,7 @@
             </w:r>
             <w:r>
               <w:rPr>
-                <w:rStyle w:val="Hipercze"/>
+                <w:rStyle w:val="Hyperlink"/>
                 <w:rFonts w:eastAsia="Times New Roman"/>
                 <w:noProof/>
                 <w:lang w:eastAsia="pl-PL"/>
@@ -2633,7 +2633,7 @@
         </w:p>
         <w:p>
           <w:pPr>
-            <w:pStyle w:val="Spistreci2"/>
+            <w:pStyle w:val="TOC2"/>
             <w:tabs>
               <w:tab w:val="left" w:pos="880"/>
               <w:tab w:val="right" w:leader="dot" w:pos="9062"/>
@@ -2648,7 +2648,7 @@
           <w:hyperlink w:anchor="_Toc533585000" w:history="1">
             <w:r>
               <w:rPr>
-                <w:rStyle w:val="Hipercze"/>
+                <w:rStyle w:val="Hyperlink"/>
                 <w:rFonts w:eastAsia="Times New Roman"/>
                 <w:noProof/>
                 <w:lang w:eastAsia="pl-PL"/>
@@ -2666,7 +2666,7 @@
             </w:r>
             <w:r>
               <w:rPr>
-                <w:rStyle w:val="Hipercze"/>
+                <w:rStyle w:val="Hyperlink"/>
                 <w:rFonts w:eastAsia="Times New Roman"/>
                 <w:noProof/>
                 <w:lang w:eastAsia="pl-PL"/>
@@ -2725,7 +2725,7 @@
         </w:p>
         <w:p>
           <w:pPr>
-            <w:pStyle w:val="Spistreci2"/>
+            <w:pStyle w:val="TOC2"/>
             <w:tabs>
               <w:tab w:val="left" w:pos="880"/>
               <w:tab w:val="right" w:leader="dot" w:pos="9062"/>
@@ -2740,7 +2740,7 @@
           <w:hyperlink w:anchor="_Toc533585001" w:history="1">
             <w:r>
               <w:rPr>
-                <w:rStyle w:val="Hipercze"/>
+                <w:rStyle w:val="Hyperlink"/>
                 <w:rFonts w:eastAsia="Times New Roman"/>
                 <w:noProof/>
                 <w:lang w:eastAsia="pl-PL"/>
@@ -2758,7 +2758,7 @@
             </w:r>
             <w:r>
               <w:rPr>
-                <w:rStyle w:val="Hipercze"/>
+                <w:rStyle w:val="Hyperlink"/>
                 <w:rFonts w:eastAsia="Times New Roman"/>
                 <w:noProof/>
                 <w:lang w:eastAsia="pl-PL"/>
@@ -2817,7 +2817,7 @@
         </w:p>
         <w:p>
           <w:pPr>
-            <w:pStyle w:val="Spistreci2"/>
+            <w:pStyle w:val="TOC2"/>
             <w:tabs>
               <w:tab w:val="left" w:pos="880"/>
               <w:tab w:val="right" w:leader="dot" w:pos="9062"/>
@@ -2832,7 +2832,7 @@
           <w:hyperlink w:anchor="_Toc533585002" w:history="1">
             <w:r>
               <w:rPr>
-                <w:rStyle w:val="Hipercze"/>
+                <w:rStyle w:val="Hyperlink"/>
                 <w:rFonts w:eastAsia="Times New Roman"/>
                 <w:noProof/>
                 <w:lang w:eastAsia="pl-PL"/>
@@ -2850,7 +2850,7 @@
             </w:r>
             <w:r>
               <w:rPr>
-                <w:rStyle w:val="Hipercze"/>
+                <w:rStyle w:val="Hyperlink"/>
                 <w:rFonts w:eastAsia="Times New Roman"/>
                 <w:noProof/>
                 <w:lang w:eastAsia="pl-PL"/>
@@ -2909,7 +2909,7 @@
         </w:p>
         <w:p>
           <w:pPr>
-            <w:pStyle w:val="Spistreci1"/>
+            <w:pStyle w:val="TOC1"/>
             <w:tabs>
               <w:tab w:val="left" w:pos="440"/>
               <w:tab w:val="right" w:leader="dot" w:pos="9062"/>
@@ -2924,7 +2924,7 @@
           <w:hyperlink w:anchor="_Toc533585003" w:history="1">
             <w:r>
               <w:rPr>
-                <w:rStyle w:val="Hipercze"/>
+                <w:rStyle w:val="Hyperlink"/>
                 <w:rFonts w:eastAsia="Times New Roman"/>
                 <w:noProof/>
                 <w:lang w:eastAsia="pl-PL"/>
@@ -2942,7 +2942,7 @@
             </w:r>
             <w:r>
               <w:rPr>
-                <w:rStyle w:val="Hipercze"/>
+                <w:rStyle w:val="Hyperlink"/>
                 <w:rFonts w:eastAsia="Times New Roman"/>
                 <w:noProof/>
                 <w:lang w:eastAsia="pl-PL"/>
@@ -3001,7 +3001,7 @@
         </w:p>
         <w:p>
           <w:pPr>
-            <w:pStyle w:val="Spistreci2"/>
+            <w:pStyle w:val="TOC2"/>
             <w:tabs>
               <w:tab w:val="left" w:pos="880"/>
               <w:tab w:val="right" w:leader="dot" w:pos="9062"/>
@@ -3016,7 +3016,7 @@
           <w:hyperlink w:anchor="_Toc533585004" w:history="1">
             <w:r>
               <w:rPr>
-                <w:rStyle w:val="Hipercze"/>
+                <w:rStyle w:val="Hyperlink"/>
                 <w:rFonts w:eastAsia="Times New Roman"/>
                 <w:noProof/>
                 <w:lang w:eastAsia="pl-PL"/>
@@ -3034,7 +3034,7 @@
             </w:r>
             <w:r>
               <w:rPr>
-                <w:rStyle w:val="Hipercze"/>
+                <w:rStyle w:val="Hyperlink"/>
                 <w:rFonts w:eastAsia="Times New Roman"/>
                 <w:noProof/>
                 <w:lang w:eastAsia="pl-PL"/>
@@ -3093,7 +3093,7 @@
         </w:p>
         <w:p>
           <w:pPr>
-            <w:pStyle w:val="Spistreci2"/>
+            <w:pStyle w:val="TOC2"/>
             <w:tabs>
               <w:tab w:val="left" w:pos="880"/>
               <w:tab w:val="right" w:leader="dot" w:pos="9062"/>
@@ -3108,7 +3108,7 @@
           <w:hyperlink w:anchor="_Toc533585005" w:history="1">
             <w:r>
               <w:rPr>
-                <w:rStyle w:val="Hipercze"/>
+                <w:rStyle w:val="Hyperlink"/>
                 <w:rFonts w:eastAsia="Times New Roman"/>
                 <w:noProof/>
                 <w:lang w:eastAsia="pl-PL"/>
@@ -3126,7 +3126,7 @@
             </w:r>
             <w:r>
               <w:rPr>
-                <w:rStyle w:val="Hipercze"/>
+                <w:rStyle w:val="Hyperlink"/>
                 <w:rFonts w:eastAsia="Times New Roman"/>
                 <w:noProof/>
                 <w:lang w:eastAsia="pl-PL"/>
@@ -3185,7 +3185,7 @@
         </w:p>
         <w:p>
           <w:pPr>
-            <w:pStyle w:val="Spistreci2"/>
+            <w:pStyle w:val="TOC2"/>
             <w:tabs>
               <w:tab w:val="left" w:pos="880"/>
               <w:tab w:val="right" w:leader="dot" w:pos="9062"/>
@@ -3200,7 +3200,7 @@
           <w:hyperlink w:anchor="_Toc533585006" w:history="1">
             <w:r>
               <w:rPr>
-                <w:rStyle w:val="Hipercze"/>
+                <w:rStyle w:val="Hyperlink"/>
                 <w:rFonts w:eastAsia="Times New Roman"/>
                 <w:noProof/>
                 <w:lang w:eastAsia="pl-PL"/>
@@ -3218,7 +3218,7 @@
             </w:r>
             <w:r>
               <w:rPr>
-                <w:rStyle w:val="Hipercze"/>
+                <w:rStyle w:val="Hyperlink"/>
                 <w:rFonts w:eastAsia="Times New Roman"/>
                 <w:noProof/>
                 <w:lang w:eastAsia="pl-PL"/>
@@ -3277,7 +3277,7 @@
         </w:p>
         <w:p>
           <w:pPr>
-            <w:pStyle w:val="Spistreci1"/>
+            <w:pStyle w:val="TOC1"/>
             <w:tabs>
               <w:tab w:val="left" w:pos="440"/>
               <w:tab w:val="right" w:leader="dot" w:pos="9062"/>
@@ -3292,7 +3292,7 @@
           <w:hyperlink w:anchor="_Toc533585007" w:history="1">
             <w:r>
               <w:rPr>
-                <w:rStyle w:val="Hipercze"/>
+                <w:rStyle w:val="Hyperlink"/>
                 <w:rFonts w:eastAsia="Times New Roman"/>
                 <w:noProof/>
                 <w:lang w:eastAsia="pl-PL"/>
@@ -3310,7 +3310,7 @@
             </w:r>
             <w:r>
               <w:rPr>
-                <w:rStyle w:val="Hipercze"/>
+                <w:rStyle w:val="Hyperlink"/>
                 <w:rFonts w:eastAsia="Times New Roman"/>
                 <w:noProof/>
                 <w:lang w:eastAsia="pl-PL"/>
@@ -3369,7 +3369,7 @@
         </w:p>
         <w:p>
           <w:pPr>
-            <w:pStyle w:val="Spistreci2"/>
+            <w:pStyle w:val="TOC2"/>
             <w:tabs>
               <w:tab w:val="left" w:pos="880"/>
               <w:tab w:val="right" w:leader="dot" w:pos="9062"/>
@@ -3384,7 +3384,7 @@
           <w:hyperlink w:anchor="_Toc533585008" w:history="1">
             <w:r>
               <w:rPr>
-                <w:rStyle w:val="Hipercze"/>
+                <w:rStyle w:val="Hyperlink"/>
                 <w:noProof/>
                 <w:lang w:eastAsia="pl-PL"/>
               </w:rPr>
@@ -3401,7 +3401,7 @@
             </w:r>
             <w:r>
               <w:rPr>
-                <w:rStyle w:val="Hipercze"/>
+                <w:rStyle w:val="Hyperlink"/>
                 <w:noProof/>
                 <w:lang w:eastAsia="pl-PL"/>
               </w:rPr>
@@ -3459,7 +3459,7 @@
         </w:p>
         <w:p>
           <w:pPr>
-            <w:pStyle w:val="Spistreci3"/>
+            <w:pStyle w:val="TOC3"/>
             <w:tabs>
               <w:tab w:val="left" w:pos="1320"/>
               <w:tab w:val="right" w:leader="dot" w:pos="9062"/>
@@ -3474,7 +3474,7 @@
           <w:hyperlink w:anchor="_Toc533585009" w:history="1">
             <w:r>
               <w:rPr>
-                <w:rStyle w:val="Hipercze"/>
+                <w:rStyle w:val="Hyperlink"/>
                 <w:noProof/>
                 <w:lang w:eastAsia="pl-PL"/>
               </w:rPr>
@@ -3491,7 +3491,7 @@
             </w:r>
             <w:r>
               <w:rPr>
-                <w:rStyle w:val="Hipercze"/>
+                <w:rStyle w:val="Hyperlink"/>
                 <w:noProof/>
                 <w:lang w:eastAsia="pl-PL"/>
               </w:rPr>
@@ -3549,7 +3549,7 @@
         </w:p>
         <w:p>
           <w:pPr>
-            <w:pStyle w:val="Spistreci3"/>
+            <w:pStyle w:val="TOC3"/>
             <w:tabs>
               <w:tab w:val="left" w:pos="1320"/>
               <w:tab w:val="right" w:leader="dot" w:pos="9062"/>
@@ -3564,7 +3564,7 @@
           <w:hyperlink w:anchor="_Toc533585010" w:history="1">
             <w:r>
               <w:rPr>
-                <w:rStyle w:val="Hipercze"/>
+                <w:rStyle w:val="Hyperlink"/>
                 <w:noProof/>
                 <w:lang w:eastAsia="pl-PL"/>
               </w:rPr>
@@ -3581,7 +3581,7 @@
             </w:r>
             <w:r>
               <w:rPr>
-                <w:rStyle w:val="Hipercze"/>
+                <w:rStyle w:val="Hyperlink"/>
                 <w:noProof/>
                 <w:lang w:eastAsia="pl-PL"/>
               </w:rPr>
@@ -3639,7 +3639,7 @@
         </w:p>
         <w:p>
           <w:pPr>
-            <w:pStyle w:val="Spistreci3"/>
+            <w:pStyle w:val="TOC3"/>
             <w:tabs>
               <w:tab w:val="left" w:pos="1320"/>
               <w:tab w:val="right" w:leader="dot" w:pos="9062"/>
@@ -3654,7 +3654,7 @@
           <w:hyperlink w:anchor="_Toc533585011" w:history="1">
             <w:r>
               <w:rPr>
-                <w:rStyle w:val="Hipercze"/>
+                <w:rStyle w:val="Hyperlink"/>
                 <w:noProof/>
                 <w:lang w:eastAsia="pl-PL"/>
               </w:rPr>
@@ -3671,7 +3671,7 @@
             </w:r>
             <w:r>
               <w:rPr>
-                <w:rStyle w:val="Hipercze"/>
+                <w:rStyle w:val="Hyperlink"/>
                 <w:noProof/>
                 <w:lang w:eastAsia="pl-PL"/>
               </w:rPr>
@@ -3729,7 +3729,7 @@
         </w:p>
         <w:p>
           <w:pPr>
-            <w:pStyle w:val="Spistreci1"/>
+            <w:pStyle w:val="TOC1"/>
             <w:tabs>
               <w:tab w:val="left" w:pos="440"/>
               <w:tab w:val="right" w:leader="dot" w:pos="9062"/>
@@ -3744,7 +3744,7 @@
           <w:hyperlink w:anchor="_Toc533585012" w:history="1">
             <w:r>
               <w:rPr>
-                <w:rStyle w:val="Hipercze"/>
+                <w:rStyle w:val="Hyperlink"/>
                 <w:rFonts w:eastAsia="Times New Roman"/>
                 <w:noProof/>
                 <w:lang w:eastAsia="pl-PL"/>
@@ -3762,7 +3762,7 @@
             </w:r>
             <w:r>
               <w:rPr>
-                <w:rStyle w:val="Hipercze"/>
+                <w:rStyle w:val="Hyperlink"/>
                 <w:rFonts w:eastAsia="Times New Roman"/>
                 <w:noProof/>
                 <w:lang w:eastAsia="pl-PL"/>
@@ -3821,7 +3821,7 @@
         </w:p>
         <w:p>
           <w:pPr>
-            <w:pStyle w:val="Spistreci2"/>
+            <w:pStyle w:val="TOC2"/>
             <w:tabs>
               <w:tab w:val="left" w:pos="880"/>
               <w:tab w:val="right" w:leader="dot" w:pos="9062"/>
@@ -3836,7 +3836,7 @@
           <w:hyperlink w:anchor="_Toc533585013" w:history="1">
             <w:r>
               <w:rPr>
-                <w:rStyle w:val="Hipercze"/>
+                <w:rStyle w:val="Hyperlink"/>
                 <w:noProof/>
                 <w:lang w:eastAsia="pl-PL"/>
               </w:rPr>
@@ -3853,7 +3853,7 @@
             </w:r>
             <w:r>
               <w:rPr>
-                <w:rStyle w:val="Hipercze"/>
+                <w:rStyle w:val="Hyperlink"/>
                 <w:noProof/>
                 <w:lang w:eastAsia="pl-PL"/>
               </w:rPr>
@@ -3911,7 +3911,7 @@
         </w:p>
         <w:p>
           <w:pPr>
-            <w:pStyle w:val="Spistreci1"/>
+            <w:pStyle w:val="TOC1"/>
             <w:tabs>
               <w:tab w:val="left" w:pos="440"/>
               <w:tab w:val="right" w:leader="dot" w:pos="9062"/>
@@ -3926,7 +3926,7 @@
           <w:hyperlink w:anchor="_Toc533585014" w:history="1">
             <w:r>
               <w:rPr>
-                <w:rStyle w:val="Hipercze"/>
+                <w:rStyle w:val="Hyperlink"/>
                 <w:rFonts w:eastAsia="Times New Roman"/>
                 <w:noProof/>
                 <w:lang w:val="en-US" w:eastAsia="pl-PL"/>
@@ -3944,7 +3944,7 @@
             </w:r>
             <w:r>
               <w:rPr>
-                <w:rStyle w:val="Hipercze"/>
+                <w:rStyle w:val="Hyperlink"/>
                 <w:rFonts w:eastAsia="Times New Roman"/>
                 <w:noProof/>
                 <w:lang w:eastAsia="pl-PL"/>
@@ -3953,7 +3953,7 @@
             </w:r>
             <w:r>
               <w:rPr>
-                <w:rStyle w:val="Hipercze"/>
+                <w:rStyle w:val="Hyperlink"/>
                 <w:rFonts w:eastAsia="Times New Roman"/>
                 <w:noProof/>
                 <w:lang w:val="en-US" w:eastAsia="pl-PL"/>
@@ -4012,7 +4012,7 @@
         </w:p>
         <w:p>
           <w:pPr>
-            <w:pStyle w:val="Spistreci1"/>
+            <w:pStyle w:val="TOC1"/>
             <w:tabs>
               <w:tab w:val="left" w:pos="440"/>
               <w:tab w:val="right" w:leader="dot" w:pos="9062"/>
@@ -4027,7 +4027,7 @@
           <w:hyperlink w:anchor="_Toc533585015" w:history="1">
             <w:r>
               <w:rPr>
-                <w:rStyle w:val="Hipercze"/>
+                <w:rStyle w:val="Hyperlink"/>
                 <w:noProof/>
                 <w:lang w:val="en-US"/>
               </w:rPr>
@@ -4044,7 +4044,7 @@
             </w:r>
             <w:r>
               <w:rPr>
-                <w:rStyle w:val="Hipercze"/>
+                <w:rStyle w:val="Hyperlink"/>
                 <w:noProof/>
                 <w:lang w:val="en-US"/>
               </w:rPr>
@@ -4132,7 +4132,7 @@
     </w:p>
     <w:p>
       <w:pPr>
-        <w:pStyle w:val="Nagwek1"/>
+        <w:pStyle w:val="Heading1"/>
         <w:numPr>
           <w:ilvl w:val="0"/>
           <w:numId w:val="25"/>
@@ -4147,7 +4147,7 @@
     </w:p>
     <w:p>
       <w:pPr>
-        <w:pStyle w:val="Nagwek2"/>
+        <w:pStyle w:val="Heading2"/>
         <w:numPr>
           <w:ilvl w:val="1"/>
           <w:numId w:val="25"/>
@@ -4169,7 +4169,7 @@
     </w:p>
     <w:p>
       <w:pPr>
-        <w:pStyle w:val="Nagwek2"/>
+        <w:pStyle w:val="Heading2"/>
         <w:numPr>
           <w:ilvl w:val="1"/>
           <w:numId w:val="25"/>
@@ -4203,7 +4203,7 @@
     </w:p>
     <w:p>
       <w:pPr>
-        <w:pStyle w:val="Akapitzlist"/>
+        <w:pStyle w:val="ListParagraph"/>
         <w:numPr>
           <w:ilvl w:val="0"/>
           <w:numId w:val="29"/>
@@ -4215,7 +4215,7 @@
     </w:p>
     <w:p>
       <w:pPr>
-        <w:pStyle w:val="Akapitzlist"/>
+        <w:pStyle w:val="ListParagraph"/>
         <w:numPr>
           <w:ilvl w:val="0"/>
           <w:numId w:val="29"/>
@@ -4233,7 +4233,7 @@
     </w:p>
     <w:p>
       <w:pPr>
-        <w:pStyle w:val="Akapitzlist"/>
+        <w:pStyle w:val="ListParagraph"/>
         <w:numPr>
           <w:ilvl w:val="0"/>
           <w:numId w:val="29"/>
@@ -4254,7 +4254,7 @@
     </w:p>
     <w:p>
       <w:pPr>
-        <w:pStyle w:val="Nagwek2"/>
+        <w:pStyle w:val="Heading2"/>
         <w:numPr>
           <w:ilvl w:val="1"/>
           <w:numId w:val="25"/>
@@ -4288,7 +4288,7 @@
       <w:commentRangeEnd w:id="4"/>
       <w:r>
         <w:rPr>
-          <w:rStyle w:val="Odwoaniedokomentarza"/>
+          <w:rStyle w:val="CommentReference"/>
         </w:rPr>
         <w:commentReference w:id="4"/>
       </w:r>
@@ -4405,7 +4405,7 @@
       <w:commentRangeEnd w:id="5"/>
       <w:r>
         <w:rPr>
-          <w:rStyle w:val="Odwoaniedokomentarza"/>
+          <w:rStyle w:val="CommentReference"/>
           <w:rFonts w:eastAsiaTheme="minorHAnsi" w:cstheme="minorBidi"/>
           <w:lang w:eastAsia="en-US"/>
         </w:rPr>
@@ -4453,7 +4453,7 @@
       <w:commentRangeEnd w:id="6"/>
       <w:r>
         <w:rPr>
-          <w:rStyle w:val="Odwoaniedokomentarza"/>
+          <w:rStyle w:val="CommentReference"/>
           <w:rFonts w:eastAsiaTheme="minorHAnsi" w:cstheme="minorBidi"/>
           <w:lang w:eastAsia="en-US"/>
         </w:rPr>
@@ -4519,7 +4519,7 @@
     </w:p>
     <w:p>
       <w:pPr>
-        <w:pStyle w:val="Nagwek1"/>
+        <w:pStyle w:val="Heading1"/>
         <w:numPr>
           <w:ilvl w:val="0"/>
           <w:numId w:val="25"/>
@@ -4551,7 +4551,7 @@
     </w:p>
     <w:p>
       <w:pPr>
-        <w:pStyle w:val="Nagwek2"/>
+        <w:pStyle w:val="Heading2"/>
         <w:numPr>
           <w:ilvl w:val="1"/>
           <w:numId w:val="25"/>
@@ -4580,7 +4580,7 @@
           <w:lang w:eastAsia="pl-PL"/>
         </w:rPr>
         <w:drawing>
-          <wp:inline distT="0" distB="0" distL="0" distR="0">
+          <wp:inline distT="0" distB="0" distL="0" distR="0" wp14:anchorId="085CDB12" wp14:editId="6D4CFA2F">
             <wp:extent cx="4680000" cy="2446270"/>
             <wp:effectExtent l="0" t="0" r="6350" b="0"/>
             <wp:docPr id="2" name="Picture 2"/>
@@ -4595,7 +4595,7 @@
                     <pic:cNvPicPr/>
                   </pic:nvPicPr>
                   <pic:blipFill>
-                    <a:blip r:embed="rId11" cstate="print"/>
+                    <a:blip r:embed="rId12" cstate="print"/>
                     <a:stretch>
                       <a:fillRect/>
                     </a:stretch>
@@ -4618,7 +4618,7 @@
     </w:p>
     <w:p>
       <w:pPr>
-        <w:pStyle w:val="Akapitzlist"/>
+        <w:pStyle w:val="ListParagraph"/>
         <w:numPr>
           <w:ilvl w:val="0"/>
           <w:numId w:val="17"/>
@@ -4630,7 +4630,7 @@
           <w:lang w:eastAsia="pl-PL"/>
         </w:rPr>
       </w:pPr>
-      <w:hyperlink r:id="rId12" w:history="1">
+      <w:hyperlink r:id="rId13" w:history="1">
         <w:r>
           <w:rPr>
             <w:rFonts w:eastAsia="Times New Roman" w:cs="Times New Roman"/>
@@ -4646,7 +4646,7 @@
     </w:p>
     <w:p>
       <w:pPr>
-        <w:pStyle w:val="Akapitzlist"/>
+        <w:pStyle w:val="ListParagraph"/>
         <w:numPr>
           <w:ilvl w:val="0"/>
           <w:numId w:val="17"/>
@@ -4658,7 +4658,7 @@
           <w:lang w:eastAsia="pl-PL"/>
         </w:rPr>
       </w:pPr>
-      <w:hyperlink r:id="rId13" w:history="1">
+      <w:hyperlink r:id="rId14" w:history="1">
         <w:r>
           <w:rPr>
             <w:rFonts w:eastAsia="Times New Roman" w:cs="Times New Roman"/>
@@ -4674,7 +4674,7 @@
     </w:p>
     <w:p>
       <w:pPr>
-        <w:pStyle w:val="Akapitzlist"/>
+        <w:pStyle w:val="ListParagraph"/>
         <w:numPr>
           <w:ilvl w:val="0"/>
           <w:numId w:val="17"/>
@@ -4686,7 +4686,7 @@
           <w:lang w:eastAsia="pl-PL"/>
         </w:rPr>
       </w:pPr>
-      <w:hyperlink r:id="rId14" w:history="1">
+      <w:hyperlink r:id="rId15" w:history="1">
         <w:r>
           <w:rPr>
             <w:rFonts w:eastAsia="Times New Roman" w:cs="Times New Roman"/>
@@ -4774,7 +4774,7 @@
     </w:p>
     <w:p>
       <w:pPr>
-        <w:pStyle w:val="Nagwek2"/>
+        <w:pStyle w:val="Heading2"/>
         <w:numPr>
           <w:ilvl w:val="1"/>
           <w:numId w:val="25"/>
@@ -4830,7 +4830,7 @@
           <w:lang w:eastAsia="pl-PL"/>
         </w:rPr>
         <w:drawing>
-          <wp:inline distT="0" distB="0" distL="0" distR="0">
+          <wp:inline distT="0" distB="0" distL="0" distR="0" wp14:anchorId="3D26C334" wp14:editId="131B6B8C">
             <wp:extent cx="4680000" cy="3180873"/>
             <wp:effectExtent l="0" t="0" r="6350" b="635"/>
             <wp:docPr id="10" name="Picture 10"/>
@@ -4845,7 +4845,7 @@
                     <pic:cNvPicPr/>
                   </pic:nvPicPr>
                   <pic:blipFill>
-                    <a:blip r:embed="rId15"/>
+                    <a:blip r:embed="rId16"/>
                     <a:stretch>
                       <a:fillRect/>
                     </a:stretch>
@@ -4868,7 +4868,7 @@
     </w:p>
     <w:p>
       <w:pPr>
-        <w:pStyle w:val="Akapitzlist"/>
+        <w:pStyle w:val="ListParagraph"/>
         <w:numPr>
           <w:ilvl w:val="0"/>
           <w:numId w:val="19"/>
@@ -4880,7 +4880,7 @@
           <w:lang w:eastAsia="pl-PL"/>
         </w:rPr>
       </w:pPr>
-      <w:hyperlink r:id="rId16" w:history="1">
+      <w:hyperlink r:id="rId17" w:history="1">
         <w:r>
           <w:rPr>
             <w:rFonts w:eastAsia="Times New Roman" w:cs="Times New Roman"/>
@@ -4896,7 +4896,7 @@
     </w:p>
     <w:p>
       <w:pPr>
-        <w:pStyle w:val="Akapitzlist"/>
+        <w:pStyle w:val="ListParagraph"/>
         <w:numPr>
           <w:ilvl w:val="0"/>
           <w:numId w:val="19"/>
@@ -4908,7 +4908,7 @@
           <w:lang w:eastAsia="pl-PL"/>
         </w:rPr>
       </w:pPr>
-      <w:hyperlink r:id="rId17" w:history="1">
+      <w:hyperlink r:id="rId18" w:history="1">
         <w:r>
           <w:rPr>
             <w:rFonts w:eastAsia="Times New Roman" w:cs="Times New Roman"/>
@@ -5035,7 +5035,7 @@
     </w:p>
     <w:p>
       <w:pPr>
-        <w:pStyle w:val="Nagwek2"/>
+        <w:pStyle w:val="Heading2"/>
         <w:numPr>
           <w:ilvl w:val="1"/>
           <w:numId w:val="25"/>
@@ -5092,7 +5092,7 @@
           <w:lang w:eastAsia="pl-PL"/>
         </w:rPr>
         <w:drawing>
-          <wp:inline distT="0" distB="0" distL="0" distR="0">
+          <wp:inline distT="0" distB="0" distL="0" distR="0" wp14:anchorId="1DF9A28B" wp14:editId="0CDD6951">
             <wp:extent cx="4680000" cy="2996706"/>
             <wp:effectExtent l="0" t="0" r="6350" b="0"/>
             <wp:docPr id="1" name="Picture 1"/>
@@ -5107,7 +5107,7 @@
                     <pic:cNvPicPr/>
                   </pic:nvPicPr>
                   <pic:blipFill>
-                    <a:blip r:embed="rId18" cstate="print"/>
+                    <a:blip r:embed="rId19" cstate="print"/>
                     <a:stretch>
                       <a:fillRect/>
                     </a:stretch>
@@ -5130,7 +5130,7 @@
     </w:p>
     <w:p>
       <w:pPr>
-        <w:pStyle w:val="Akapitzlist"/>
+        <w:pStyle w:val="ListParagraph"/>
         <w:numPr>
           <w:ilvl w:val="0"/>
           <w:numId w:val="21"/>
@@ -5142,10 +5142,10 @@
           <w:lang w:eastAsia="pl-PL"/>
         </w:rPr>
       </w:pPr>
-      <w:hyperlink r:id="rId19" w:history="1">
+      <w:hyperlink r:id="rId20" w:history="1">
         <w:r>
           <w:rPr>
-            <w:rStyle w:val="Hipercze"/>
+            <w:rStyle w:val="Hyperlink"/>
             <w:rFonts w:eastAsia="Times New Roman" w:cs="Times New Roman"/>
             <w:i/>
             <w:szCs w:val="24"/>
@@ -5157,7 +5157,7 @@
     </w:p>
     <w:p>
       <w:pPr>
-        <w:pStyle w:val="Akapitzlist"/>
+        <w:pStyle w:val="ListParagraph"/>
         <w:numPr>
           <w:ilvl w:val="0"/>
           <w:numId w:val="21"/>
@@ -5169,10 +5169,10 @@
           <w:lang w:eastAsia="pl-PL"/>
         </w:rPr>
       </w:pPr>
-      <w:hyperlink r:id="rId20" w:history="1">
+      <w:hyperlink r:id="rId21" w:history="1">
         <w:r>
           <w:rPr>
-            <w:rStyle w:val="Hipercze"/>
+            <w:rStyle w:val="Hyperlink"/>
             <w:rFonts w:eastAsia="Times New Roman" w:cs="Times New Roman"/>
             <w:i/>
             <w:szCs w:val="24"/>
@@ -5184,7 +5184,7 @@
     </w:p>
     <w:p>
       <w:pPr>
-        <w:pStyle w:val="Akapitzlist"/>
+        <w:pStyle w:val="ListParagraph"/>
         <w:numPr>
           <w:ilvl w:val="0"/>
           <w:numId w:val="21"/>
@@ -5196,7 +5196,7 @@
           <w:lang w:eastAsia="pl-PL"/>
         </w:rPr>
       </w:pPr>
-      <w:hyperlink r:id="rId21" w:history="1">
+      <w:hyperlink r:id="rId22" w:history="1">
         <w:r>
           <w:rPr>
             <w:rFonts w:eastAsia="Times New Roman" w:cs="Times New Roman"/>
@@ -5212,7 +5212,7 @@
     </w:p>
     <w:p>
       <w:pPr>
-        <w:pStyle w:val="Akapitzlist"/>
+        <w:pStyle w:val="ListParagraph"/>
         <w:numPr>
           <w:ilvl w:val="0"/>
           <w:numId w:val="21"/>
@@ -5224,7 +5224,7 @@
           <w:lang w:eastAsia="pl-PL"/>
         </w:rPr>
       </w:pPr>
-      <w:hyperlink r:id="rId22" w:history="1">
+      <w:hyperlink r:id="rId23" w:history="1">
         <w:r>
           <w:rPr>
             <w:rFonts w:eastAsia="Times New Roman" w:cs="Times New Roman"/>
@@ -5337,7 +5337,7 @@
     </w:p>
     <w:p>
       <w:pPr>
-        <w:pStyle w:val="Nagwek2"/>
+        <w:pStyle w:val="Heading2"/>
         <w:numPr>
           <w:ilvl w:val="1"/>
           <w:numId w:val="25"/>
@@ -5360,7 +5360,7 @@
           <w:lang w:eastAsia="pl-PL"/>
         </w:rPr>
         <w:drawing>
-          <wp:inline distT="0" distB="0" distL="0" distR="0">
+          <wp:inline distT="0" distB="0" distL="0" distR="0" wp14:anchorId="251E1275" wp14:editId="0DB6D7AB">
             <wp:extent cx="4680000" cy="3227302"/>
             <wp:effectExtent l="0" t="0" r="6350" b="0"/>
             <wp:docPr id="6" name="Picture 6"/>
@@ -5375,7 +5375,7 @@
                     <pic:cNvPicPr/>
                   </pic:nvPicPr>
                   <pic:blipFill>
-                    <a:blip r:embed="rId23"/>
+                    <a:blip r:embed="rId24"/>
                     <a:stretch>
                       <a:fillRect/>
                     </a:stretch>
@@ -5454,7 +5454,7 @@
     </w:p>
     <w:p>
       <w:pPr>
-        <w:pStyle w:val="Nagwek2"/>
+        <w:pStyle w:val="Heading2"/>
         <w:numPr>
           <w:ilvl w:val="1"/>
           <w:numId w:val="25"/>
@@ -5469,9 +5469,9 @@
     </w:p>
     <w:tbl>
       <w:tblPr>
-        <w:tblStyle w:val="PlainTable1"/>
+        <w:tblStyle w:val="PlainTable11"/>
         <w:tblW w:w="9078" w:type="dxa"/>
-        <w:tblLook w:val="04A0"/>
+        <w:tblLook w:val="04A0" w:firstRow="1" w:lastRow="0" w:firstColumn="1" w:lastColumn="0" w:noHBand="0" w:noVBand="1"/>
       </w:tblPr>
       <w:tblGrid>
         <w:gridCol w:w="2437"/>
@@ -5487,13 +5487,13 @@
       </w:tblGrid>
       <w:tr>
         <w:trPr>
-          <w:cnfStyle w:val="100000000000"/>
+          <w:cnfStyle w:val="100000000000" w:firstRow="1" w:lastRow="0" w:firstColumn="0" w:lastColumn="0" w:oddVBand="0" w:evenVBand="0" w:oddHBand="0" w:evenHBand="0" w:firstRowFirstColumn="0" w:firstRowLastColumn="0" w:lastRowFirstColumn="0" w:lastRowLastColumn="0"/>
           <w:cantSplit/>
           <w:trHeight w:val="1757"/>
         </w:trPr>
         <w:tc>
           <w:tcPr>
-            <w:cnfStyle w:val="001000000000"/>
+            <w:cnfStyle w:val="001000000000" w:firstRow="0" w:lastRow="0" w:firstColumn="1" w:lastColumn="0" w:oddVBand="0" w:evenVBand="0" w:oddHBand="0" w:evenHBand="0" w:firstRowFirstColumn="0" w:firstRowLastColumn="0" w:lastRowFirstColumn="0" w:lastRowLastColumn="0"/>
             <w:tcW w:w="2437" w:type="dxa"/>
             <w:vAlign w:val="center"/>
             <w:hideMark/>
@@ -5527,7 +5527,7 @@
           <w:p>
             <w:pPr>
               <w:jc w:val="center"/>
-              <w:cnfStyle w:val="100000000000"/>
+              <w:cnfStyle w:val="100000000000" w:firstRow="1" w:lastRow="0" w:firstColumn="0" w:lastColumn="0" w:oddVBand="0" w:evenVBand="0" w:oddHBand="0" w:evenHBand="0" w:firstRowFirstColumn="0" w:firstRowLastColumn="0" w:lastRowFirstColumn="0" w:lastRowLastColumn="0"/>
               <w:rPr>
                 <w:rFonts w:eastAsia="Times New Roman" w:cs="Times New Roman"/>
                 <w:szCs w:val="24"/>
@@ -5570,7 +5570,7 @@
           <w:p>
             <w:pPr>
               <w:jc w:val="center"/>
-              <w:cnfStyle w:val="100000000000"/>
+              <w:cnfStyle w:val="100000000000" w:firstRow="1" w:lastRow="0" w:firstColumn="0" w:lastColumn="0" w:oddVBand="0" w:evenVBand="0" w:oddHBand="0" w:evenHBand="0" w:firstRowFirstColumn="0" w:firstRowLastColumn="0" w:lastRowFirstColumn="0" w:lastRowLastColumn="0"/>
               <w:rPr>
                 <w:rFonts w:eastAsia="Times New Roman" w:cs="Times New Roman"/>
                 <w:szCs w:val="24"/>
@@ -5597,7 +5597,7 @@
           <w:p>
             <w:pPr>
               <w:jc w:val="center"/>
-              <w:cnfStyle w:val="100000000000"/>
+              <w:cnfStyle w:val="100000000000" w:firstRow="1" w:lastRow="0" w:firstColumn="0" w:lastColumn="0" w:oddVBand="0" w:evenVBand="0" w:oddHBand="0" w:evenHBand="0" w:firstRowFirstColumn="0" w:firstRowLastColumn="0" w:lastRowFirstColumn="0" w:lastRowLastColumn="0"/>
               <w:rPr>
                 <w:rFonts w:eastAsia="Times New Roman" w:cs="Times New Roman"/>
                 <w:szCs w:val="24"/>
@@ -5624,7 +5624,7 @@
           <w:p>
             <w:pPr>
               <w:jc w:val="center"/>
-              <w:cnfStyle w:val="100000000000"/>
+              <w:cnfStyle w:val="100000000000" w:firstRow="1" w:lastRow="0" w:firstColumn="0" w:lastColumn="0" w:oddVBand="0" w:evenVBand="0" w:oddHBand="0" w:evenHBand="0" w:firstRowFirstColumn="0" w:firstRowLastColumn="0" w:lastRowFirstColumn="0" w:lastRowLastColumn="0"/>
               <w:rPr>
                 <w:rFonts w:eastAsia="Times New Roman" w:cs="Times New Roman"/>
                 <w:szCs w:val="24"/>
@@ -5651,7 +5651,7 @@
           <w:p>
             <w:pPr>
               <w:jc w:val="center"/>
-              <w:cnfStyle w:val="100000000000"/>
+              <w:cnfStyle w:val="100000000000" w:firstRow="1" w:lastRow="0" w:firstColumn="0" w:lastColumn="0" w:oddVBand="0" w:evenVBand="0" w:oddHBand="0" w:evenHBand="0" w:firstRowFirstColumn="0" w:firstRowLastColumn="0" w:lastRowFirstColumn="0" w:lastRowLastColumn="0"/>
               <w:rPr>
                 <w:rFonts w:eastAsia="Times New Roman" w:cs="Times New Roman"/>
                 <w:szCs w:val="24"/>
@@ -5678,7 +5678,7 @@
           <w:p>
             <w:pPr>
               <w:jc w:val="center"/>
-              <w:cnfStyle w:val="100000000000"/>
+              <w:cnfStyle w:val="100000000000" w:firstRow="1" w:lastRow="0" w:firstColumn="0" w:lastColumn="0" w:oddVBand="0" w:evenVBand="0" w:oddHBand="0" w:evenHBand="0" w:firstRowFirstColumn="0" w:firstRowLastColumn="0" w:lastRowFirstColumn="0" w:lastRowLastColumn="0"/>
               <w:rPr>
                 <w:rFonts w:eastAsia="Times New Roman" w:cs="Times New Roman"/>
                 <w:szCs w:val="24"/>
@@ -5705,7 +5705,7 @@
           <w:p>
             <w:pPr>
               <w:jc w:val="center"/>
-              <w:cnfStyle w:val="100000000000"/>
+              <w:cnfStyle w:val="100000000000" w:firstRow="1" w:lastRow="0" w:firstColumn="0" w:lastColumn="0" w:oddVBand="0" w:evenVBand="0" w:oddHBand="0" w:evenHBand="0" w:firstRowFirstColumn="0" w:firstRowLastColumn="0" w:lastRowFirstColumn="0" w:lastRowLastColumn="0"/>
               <w:rPr>
                 <w:rFonts w:eastAsia="Times New Roman" w:cs="Times New Roman"/>
                 <w:szCs w:val="24"/>
@@ -5732,7 +5732,7 @@
           <w:p>
             <w:pPr>
               <w:jc w:val="center"/>
-              <w:cnfStyle w:val="100000000000"/>
+              <w:cnfStyle w:val="100000000000" w:firstRow="1" w:lastRow="0" w:firstColumn="0" w:lastColumn="0" w:oddVBand="0" w:evenVBand="0" w:oddHBand="0" w:evenHBand="0" w:firstRowFirstColumn="0" w:firstRowLastColumn="0" w:lastRowFirstColumn="0" w:lastRowLastColumn="0"/>
               <w:rPr>
                 <w:rFonts w:eastAsia="Times New Roman" w:cs="Times New Roman"/>
                 <w:szCs w:val="24"/>
@@ -5775,7 +5775,7 @@
           <w:p>
             <w:pPr>
               <w:jc w:val="center"/>
-              <w:cnfStyle w:val="100000000000"/>
+              <w:cnfStyle w:val="100000000000" w:firstRow="1" w:lastRow="0" w:firstColumn="0" w:lastColumn="0" w:oddVBand="0" w:evenVBand="0" w:oddHBand="0" w:evenHBand="0" w:firstRowFirstColumn="0" w:firstRowLastColumn="0" w:lastRowFirstColumn="0" w:lastRowLastColumn="0"/>
               <w:rPr>
                 <w:rFonts w:eastAsia="Times New Roman" w:cs="Times New Roman"/>
                 <w:szCs w:val="24"/>
@@ -5795,12 +5795,12 @@
       </w:tr>
       <w:tr>
         <w:trPr>
-          <w:cnfStyle w:val="000000100000"/>
+          <w:cnfStyle w:val="000000100000" w:firstRow="0" w:lastRow="0" w:firstColumn="0" w:lastColumn="0" w:oddVBand="0" w:evenVBand="0" w:oddHBand="1" w:evenHBand="0" w:firstRowFirstColumn="0" w:firstRowLastColumn="0" w:lastRowFirstColumn="0" w:lastRowLastColumn="0"/>
           <w:trHeight w:val="794"/>
         </w:trPr>
         <w:tc>
           <w:tcPr>
-            <w:cnfStyle w:val="001000000000"/>
+            <w:cnfStyle w:val="001000000000" w:firstRow="0" w:lastRow="0" w:firstColumn="1" w:lastColumn="0" w:oddVBand="0" w:evenVBand="0" w:oddHBand="0" w:evenHBand="0" w:firstRowFirstColumn="0" w:firstRowLastColumn="0" w:lastRowFirstColumn="0" w:lastRowLastColumn="0"/>
             <w:tcW w:w="2437" w:type="dxa"/>
             <w:vAlign w:val="center"/>
             <w:hideMark/>
@@ -5833,7 +5833,7 @@
           <w:p>
             <w:pPr>
               <w:jc w:val="center"/>
-              <w:cnfStyle w:val="000000100000"/>
+              <w:cnfStyle w:val="000000100000" w:firstRow="0" w:lastRow="0" w:firstColumn="0" w:lastColumn="0" w:oddVBand="0" w:evenVBand="0" w:oddHBand="1" w:evenHBand="0" w:firstRowFirstColumn="0" w:firstRowLastColumn="0" w:lastRowFirstColumn="0" w:lastRowLastColumn="0"/>
               <w:rPr>
                 <w:rFonts w:eastAsia="Times New Roman" w:cs="Times New Roman"/>
                 <w:szCs w:val="24"/>
@@ -5859,7 +5859,7 @@
           <w:p>
             <w:pPr>
               <w:jc w:val="center"/>
-              <w:cnfStyle w:val="000000100000"/>
+              <w:cnfStyle w:val="000000100000" w:firstRow="0" w:lastRow="0" w:firstColumn="0" w:lastColumn="0" w:oddVBand="0" w:evenVBand="0" w:oddHBand="1" w:evenHBand="0" w:firstRowFirstColumn="0" w:firstRowLastColumn="0" w:lastRowFirstColumn="0" w:lastRowLastColumn="0"/>
               <w:rPr>
                 <w:rFonts w:eastAsia="Times New Roman" w:cs="Times New Roman"/>
                 <w:szCs w:val="24"/>
@@ -5885,7 +5885,7 @@
           <w:p>
             <w:pPr>
               <w:jc w:val="center"/>
-              <w:cnfStyle w:val="000000100000"/>
+              <w:cnfStyle w:val="000000100000" w:firstRow="0" w:lastRow="0" w:firstColumn="0" w:lastColumn="0" w:oddVBand="0" w:evenVBand="0" w:oddHBand="1" w:evenHBand="0" w:firstRowFirstColumn="0" w:firstRowLastColumn="0" w:lastRowFirstColumn="0" w:lastRowLastColumn="0"/>
               <w:rPr>
                 <w:rFonts w:eastAsia="Times New Roman" w:cs="Times New Roman"/>
                 <w:szCs w:val="24"/>
@@ -5911,7 +5911,7 @@
           <w:p>
             <w:pPr>
               <w:jc w:val="center"/>
-              <w:cnfStyle w:val="000000100000"/>
+              <w:cnfStyle w:val="000000100000" w:firstRow="0" w:lastRow="0" w:firstColumn="0" w:lastColumn="0" w:oddVBand="0" w:evenVBand="0" w:oddHBand="1" w:evenHBand="0" w:firstRowFirstColumn="0" w:firstRowLastColumn="0" w:lastRowFirstColumn="0" w:lastRowLastColumn="0"/>
               <w:rPr>
                 <w:rFonts w:eastAsia="Times New Roman" w:cs="Times New Roman"/>
                 <w:szCs w:val="24"/>
@@ -5937,7 +5937,7 @@
           <w:p>
             <w:pPr>
               <w:jc w:val="center"/>
-              <w:cnfStyle w:val="000000100000"/>
+              <w:cnfStyle w:val="000000100000" w:firstRow="0" w:lastRow="0" w:firstColumn="0" w:lastColumn="0" w:oddVBand="0" w:evenVBand="0" w:oddHBand="1" w:evenHBand="0" w:firstRowFirstColumn="0" w:firstRowLastColumn="0" w:lastRowFirstColumn="0" w:lastRowLastColumn="0"/>
               <w:rPr>
                 <w:rFonts w:eastAsia="Times New Roman" w:cs="Times New Roman"/>
                 <w:szCs w:val="24"/>
@@ -5963,7 +5963,7 @@
           <w:p>
             <w:pPr>
               <w:jc w:val="center"/>
-              <w:cnfStyle w:val="000000100000"/>
+              <w:cnfStyle w:val="000000100000" w:firstRow="0" w:lastRow="0" w:firstColumn="0" w:lastColumn="0" w:oddVBand="0" w:evenVBand="0" w:oddHBand="1" w:evenHBand="0" w:firstRowFirstColumn="0" w:firstRowLastColumn="0" w:lastRowFirstColumn="0" w:lastRowLastColumn="0"/>
               <w:rPr>
                 <w:rFonts w:eastAsia="Times New Roman" w:cs="Times New Roman"/>
                 <w:szCs w:val="24"/>
@@ -5989,7 +5989,7 @@
           <w:p>
             <w:pPr>
               <w:jc w:val="center"/>
-              <w:cnfStyle w:val="000000100000"/>
+              <w:cnfStyle w:val="000000100000" w:firstRow="0" w:lastRow="0" w:firstColumn="0" w:lastColumn="0" w:oddVBand="0" w:evenVBand="0" w:oddHBand="1" w:evenHBand="0" w:firstRowFirstColumn="0" w:firstRowLastColumn="0" w:lastRowFirstColumn="0" w:lastRowLastColumn="0"/>
               <w:rPr>
                 <w:rFonts w:eastAsia="Times New Roman" w:cs="Times New Roman"/>
                 <w:szCs w:val="24"/>
@@ -6015,7 +6015,7 @@
           <w:p>
             <w:pPr>
               <w:jc w:val="center"/>
-              <w:cnfStyle w:val="000000100000"/>
+              <w:cnfStyle w:val="000000100000" w:firstRow="0" w:lastRow="0" w:firstColumn="0" w:lastColumn="0" w:oddVBand="0" w:evenVBand="0" w:oddHBand="1" w:evenHBand="0" w:firstRowFirstColumn="0" w:firstRowLastColumn="0" w:lastRowFirstColumn="0" w:lastRowLastColumn="0"/>
               <w:rPr>
                 <w:rFonts w:eastAsia="Times New Roman" w:cs="Times New Roman"/>
                 <w:szCs w:val="24"/>
@@ -6041,7 +6041,7 @@
           <w:p>
             <w:pPr>
               <w:jc w:val="center"/>
-              <w:cnfStyle w:val="000000100000"/>
+              <w:cnfStyle w:val="000000100000" w:firstRow="0" w:lastRow="0" w:firstColumn="0" w:lastColumn="0" w:oddVBand="0" w:evenVBand="0" w:oddHBand="1" w:evenHBand="0" w:firstRowFirstColumn="0" w:firstRowLastColumn="0" w:lastRowFirstColumn="0" w:lastRowLastColumn="0"/>
               <w:rPr>
                 <w:rFonts w:eastAsia="Times New Roman" w:cs="Times New Roman"/>
                 <w:szCs w:val="24"/>
@@ -6065,7 +6065,7 @@
         </w:trPr>
         <w:tc>
           <w:tcPr>
-            <w:cnfStyle w:val="001000000000"/>
+            <w:cnfStyle w:val="001000000000" w:firstRow="0" w:lastRow="0" w:firstColumn="1" w:lastColumn="0" w:oddVBand="0" w:evenVBand="0" w:oddHBand="0" w:evenHBand="0" w:firstRowFirstColumn="0" w:firstRowLastColumn="0" w:lastRowFirstColumn="0" w:lastRowLastColumn="0"/>
             <w:tcW w:w="2437" w:type="dxa"/>
             <w:vAlign w:val="center"/>
             <w:hideMark/>
@@ -6098,7 +6098,7 @@
           <w:p>
             <w:pPr>
               <w:jc w:val="center"/>
-              <w:cnfStyle w:val="000000000000"/>
+              <w:cnfStyle w:val="000000000000" w:firstRow="0" w:lastRow="0" w:firstColumn="0" w:lastColumn="0" w:oddVBand="0" w:evenVBand="0" w:oddHBand="0" w:evenHBand="0" w:firstRowFirstColumn="0" w:firstRowLastColumn="0" w:lastRowFirstColumn="0" w:lastRowLastColumn="0"/>
               <w:rPr>
                 <w:rFonts w:eastAsia="Times New Roman" w:cs="Times New Roman"/>
                 <w:szCs w:val="24"/>
@@ -6124,7 +6124,7 @@
           <w:p>
             <w:pPr>
               <w:jc w:val="center"/>
-              <w:cnfStyle w:val="000000000000"/>
+              <w:cnfStyle w:val="000000000000" w:firstRow="0" w:lastRow="0" w:firstColumn="0" w:lastColumn="0" w:oddVBand="0" w:evenVBand="0" w:oddHBand="0" w:evenHBand="0" w:firstRowFirstColumn="0" w:firstRowLastColumn="0" w:lastRowFirstColumn="0" w:lastRowLastColumn="0"/>
               <w:rPr>
                 <w:rFonts w:eastAsia="Times New Roman" w:cs="Times New Roman"/>
                 <w:szCs w:val="24"/>
@@ -6150,7 +6150,7 @@
           <w:p>
             <w:pPr>
               <w:jc w:val="center"/>
-              <w:cnfStyle w:val="000000000000"/>
+              <w:cnfStyle w:val="000000000000" w:firstRow="0" w:lastRow="0" w:firstColumn="0" w:lastColumn="0" w:oddVBand="0" w:evenVBand="0" w:oddHBand="0" w:evenHBand="0" w:firstRowFirstColumn="0" w:firstRowLastColumn="0" w:lastRowFirstColumn="0" w:lastRowLastColumn="0"/>
               <w:rPr>
                 <w:rFonts w:eastAsia="Times New Roman" w:cs="Times New Roman"/>
                 <w:szCs w:val="24"/>
@@ -6176,7 +6176,7 @@
           <w:p>
             <w:pPr>
               <w:jc w:val="center"/>
-              <w:cnfStyle w:val="000000000000"/>
+              <w:cnfStyle w:val="000000000000" w:firstRow="0" w:lastRow="0" w:firstColumn="0" w:lastColumn="0" w:oddVBand="0" w:evenVBand="0" w:oddHBand="0" w:evenHBand="0" w:firstRowFirstColumn="0" w:firstRowLastColumn="0" w:lastRowFirstColumn="0" w:lastRowLastColumn="0"/>
               <w:rPr>
                 <w:rFonts w:eastAsia="Times New Roman" w:cs="Times New Roman"/>
                 <w:szCs w:val="24"/>
@@ -6202,7 +6202,7 @@
           <w:p>
             <w:pPr>
               <w:jc w:val="center"/>
-              <w:cnfStyle w:val="000000000000"/>
+              <w:cnfStyle w:val="000000000000" w:firstRow="0" w:lastRow="0" w:firstColumn="0" w:lastColumn="0" w:oddVBand="0" w:evenVBand="0" w:oddHBand="0" w:evenHBand="0" w:firstRowFirstColumn="0" w:firstRowLastColumn="0" w:lastRowFirstColumn="0" w:lastRowLastColumn="0"/>
               <w:rPr>
                 <w:rFonts w:eastAsia="Times New Roman" w:cs="Times New Roman"/>
                 <w:szCs w:val="24"/>
@@ -6228,7 +6228,7 @@
           <w:p>
             <w:pPr>
               <w:jc w:val="center"/>
-              <w:cnfStyle w:val="000000000000"/>
+              <w:cnfStyle w:val="000000000000" w:firstRow="0" w:lastRow="0" w:firstColumn="0" w:lastColumn="0" w:oddVBand="0" w:evenVBand="0" w:oddHBand="0" w:evenHBand="0" w:firstRowFirstColumn="0" w:firstRowLastColumn="0" w:lastRowFirstColumn="0" w:lastRowLastColumn="0"/>
               <w:rPr>
                 <w:rFonts w:eastAsia="Times New Roman" w:cs="Times New Roman"/>
                 <w:szCs w:val="24"/>
@@ -6254,7 +6254,7 @@
           <w:p>
             <w:pPr>
               <w:jc w:val="center"/>
-              <w:cnfStyle w:val="000000000000"/>
+              <w:cnfStyle w:val="000000000000" w:firstRow="0" w:lastRow="0" w:firstColumn="0" w:lastColumn="0" w:oddVBand="0" w:evenVBand="0" w:oddHBand="0" w:evenHBand="0" w:firstRowFirstColumn="0" w:firstRowLastColumn="0" w:lastRowFirstColumn="0" w:lastRowLastColumn="0"/>
               <w:rPr>
                 <w:rFonts w:eastAsia="Times New Roman" w:cs="Times New Roman"/>
                 <w:szCs w:val="24"/>
@@ -6280,7 +6280,7 @@
           <w:p>
             <w:pPr>
               <w:jc w:val="center"/>
-              <w:cnfStyle w:val="000000000000"/>
+              <w:cnfStyle w:val="000000000000" w:firstRow="0" w:lastRow="0" w:firstColumn="0" w:lastColumn="0" w:oddVBand="0" w:evenVBand="0" w:oddHBand="0" w:evenHBand="0" w:firstRowFirstColumn="0" w:firstRowLastColumn="0" w:lastRowFirstColumn="0" w:lastRowLastColumn="0"/>
               <w:rPr>
                 <w:rFonts w:eastAsia="Times New Roman" w:cs="Times New Roman"/>
                 <w:szCs w:val="24"/>
@@ -6306,7 +6306,7 @@
           <w:p>
             <w:pPr>
               <w:jc w:val="center"/>
-              <w:cnfStyle w:val="000000000000"/>
+              <w:cnfStyle w:val="000000000000" w:firstRow="0" w:lastRow="0" w:firstColumn="0" w:lastColumn="0" w:oddVBand="0" w:evenVBand="0" w:oddHBand="0" w:evenHBand="0" w:firstRowFirstColumn="0" w:firstRowLastColumn="0" w:lastRowFirstColumn="0" w:lastRowLastColumn="0"/>
               <w:rPr>
                 <w:rFonts w:eastAsia="Times New Roman" w:cs="Times New Roman"/>
                 <w:szCs w:val="24"/>
@@ -6326,12 +6326,12 @@
       </w:tr>
       <w:tr>
         <w:trPr>
-          <w:cnfStyle w:val="000000100000"/>
+          <w:cnfStyle w:val="000000100000" w:firstRow="0" w:lastRow="0" w:firstColumn="0" w:lastColumn="0" w:oddVBand="0" w:evenVBand="0" w:oddHBand="1" w:evenHBand="0" w:firstRowFirstColumn="0" w:firstRowLastColumn="0" w:lastRowFirstColumn="0" w:lastRowLastColumn="0"/>
           <w:trHeight w:val="794"/>
         </w:trPr>
         <w:tc>
           <w:tcPr>
-            <w:cnfStyle w:val="001000000000"/>
+            <w:cnfStyle w:val="001000000000" w:firstRow="0" w:lastRow="0" w:firstColumn="1" w:lastColumn="0" w:oddVBand="0" w:evenVBand="0" w:oddHBand="0" w:evenHBand="0" w:firstRowFirstColumn="0" w:firstRowLastColumn="0" w:lastRowFirstColumn="0" w:lastRowLastColumn="0"/>
             <w:tcW w:w="2437" w:type="dxa"/>
             <w:vAlign w:val="center"/>
             <w:hideMark/>
@@ -6364,7 +6364,7 @@
           <w:p>
             <w:pPr>
               <w:jc w:val="center"/>
-              <w:cnfStyle w:val="000000100000"/>
+              <w:cnfStyle w:val="000000100000" w:firstRow="0" w:lastRow="0" w:firstColumn="0" w:lastColumn="0" w:oddVBand="0" w:evenVBand="0" w:oddHBand="1" w:evenHBand="0" w:firstRowFirstColumn="0" w:firstRowLastColumn="0" w:lastRowFirstColumn="0" w:lastRowLastColumn="0"/>
               <w:rPr>
                 <w:rFonts w:eastAsia="Times New Roman" w:cs="Times New Roman"/>
                 <w:szCs w:val="24"/>
@@ -6390,7 +6390,7 @@
           <w:p>
             <w:pPr>
               <w:jc w:val="center"/>
-              <w:cnfStyle w:val="000000100000"/>
+              <w:cnfStyle w:val="000000100000" w:firstRow="0" w:lastRow="0" w:firstColumn="0" w:lastColumn="0" w:oddVBand="0" w:evenVBand="0" w:oddHBand="1" w:evenHBand="0" w:firstRowFirstColumn="0" w:firstRowLastColumn="0" w:lastRowFirstColumn="0" w:lastRowLastColumn="0"/>
               <w:rPr>
                 <w:rFonts w:eastAsia="Times New Roman" w:cs="Times New Roman"/>
                 <w:szCs w:val="24"/>
@@ -6416,7 +6416,7 @@
           <w:p>
             <w:pPr>
               <w:jc w:val="center"/>
-              <w:cnfStyle w:val="000000100000"/>
+              <w:cnfStyle w:val="000000100000" w:firstRow="0" w:lastRow="0" w:firstColumn="0" w:lastColumn="0" w:oddVBand="0" w:evenVBand="0" w:oddHBand="1" w:evenHBand="0" w:firstRowFirstColumn="0" w:firstRowLastColumn="0" w:lastRowFirstColumn="0" w:lastRowLastColumn="0"/>
               <w:rPr>
                 <w:rFonts w:eastAsia="Times New Roman" w:cs="Times New Roman"/>
                 <w:szCs w:val="24"/>
@@ -6442,7 +6442,7 @@
           <w:p>
             <w:pPr>
               <w:jc w:val="center"/>
-              <w:cnfStyle w:val="000000100000"/>
+              <w:cnfStyle w:val="000000100000" w:firstRow="0" w:lastRow="0" w:firstColumn="0" w:lastColumn="0" w:oddVBand="0" w:evenVBand="0" w:oddHBand="1" w:evenHBand="0" w:firstRowFirstColumn="0" w:firstRowLastColumn="0" w:lastRowFirstColumn="0" w:lastRowLastColumn="0"/>
               <w:rPr>
                 <w:rFonts w:eastAsia="Times New Roman" w:cs="Times New Roman"/>
                 <w:szCs w:val="24"/>
@@ -6468,7 +6468,7 @@
           <w:p>
             <w:pPr>
               <w:jc w:val="center"/>
-              <w:cnfStyle w:val="000000100000"/>
+              <w:cnfStyle w:val="000000100000" w:firstRow="0" w:lastRow="0" w:firstColumn="0" w:lastColumn="0" w:oddVBand="0" w:evenVBand="0" w:oddHBand="1" w:evenHBand="0" w:firstRowFirstColumn="0" w:firstRowLastColumn="0" w:lastRowFirstColumn="0" w:lastRowLastColumn="0"/>
               <w:rPr>
                 <w:rFonts w:eastAsia="Times New Roman" w:cs="Times New Roman"/>
                 <w:szCs w:val="24"/>
@@ -6494,7 +6494,7 @@
           <w:p>
             <w:pPr>
               <w:jc w:val="center"/>
-              <w:cnfStyle w:val="000000100000"/>
+              <w:cnfStyle w:val="000000100000" w:firstRow="0" w:lastRow="0" w:firstColumn="0" w:lastColumn="0" w:oddVBand="0" w:evenVBand="0" w:oddHBand="1" w:evenHBand="0" w:firstRowFirstColumn="0" w:firstRowLastColumn="0" w:lastRowFirstColumn="0" w:lastRowLastColumn="0"/>
               <w:rPr>
                 <w:rFonts w:eastAsia="Times New Roman" w:cs="Times New Roman"/>
                 <w:szCs w:val="24"/>
@@ -6520,7 +6520,7 @@
           <w:p>
             <w:pPr>
               <w:jc w:val="center"/>
-              <w:cnfStyle w:val="000000100000"/>
+              <w:cnfStyle w:val="000000100000" w:firstRow="0" w:lastRow="0" w:firstColumn="0" w:lastColumn="0" w:oddVBand="0" w:evenVBand="0" w:oddHBand="1" w:evenHBand="0" w:firstRowFirstColumn="0" w:firstRowLastColumn="0" w:lastRowFirstColumn="0" w:lastRowLastColumn="0"/>
               <w:rPr>
                 <w:rFonts w:eastAsia="Times New Roman" w:cs="Times New Roman"/>
                 <w:szCs w:val="24"/>
@@ -6546,7 +6546,7 @@
           <w:p>
             <w:pPr>
               <w:jc w:val="center"/>
-              <w:cnfStyle w:val="000000100000"/>
+              <w:cnfStyle w:val="000000100000" w:firstRow="0" w:lastRow="0" w:firstColumn="0" w:lastColumn="0" w:oddVBand="0" w:evenVBand="0" w:oddHBand="1" w:evenHBand="0" w:firstRowFirstColumn="0" w:firstRowLastColumn="0" w:lastRowFirstColumn="0" w:lastRowLastColumn="0"/>
               <w:rPr>
                 <w:rFonts w:eastAsia="Times New Roman" w:cs="Times New Roman"/>
                 <w:szCs w:val="24"/>
@@ -6572,7 +6572,7 @@
           <w:p>
             <w:pPr>
               <w:jc w:val="center"/>
-              <w:cnfStyle w:val="000000100000"/>
+              <w:cnfStyle w:val="000000100000" w:firstRow="0" w:lastRow="0" w:firstColumn="0" w:lastColumn="0" w:oddVBand="0" w:evenVBand="0" w:oddHBand="1" w:evenHBand="0" w:firstRowFirstColumn="0" w:firstRowLastColumn="0" w:lastRowFirstColumn="0" w:lastRowLastColumn="0"/>
               <w:rPr>
                 <w:rFonts w:eastAsia="Times New Roman" w:cs="Times New Roman"/>
                 <w:szCs w:val="24"/>
@@ -6596,7 +6596,7 @@
         </w:trPr>
         <w:tc>
           <w:tcPr>
-            <w:cnfStyle w:val="001000000000"/>
+            <w:cnfStyle w:val="001000000000" w:firstRow="0" w:lastRow="0" w:firstColumn="1" w:lastColumn="0" w:oddVBand="0" w:evenVBand="0" w:oddHBand="0" w:evenHBand="0" w:firstRowFirstColumn="0" w:firstRowLastColumn="0" w:lastRowFirstColumn="0" w:lastRowLastColumn="0"/>
             <w:tcW w:w="2437" w:type="dxa"/>
             <w:vAlign w:val="center"/>
             <w:hideMark/>
@@ -6629,7 +6629,7 @@
           <w:p>
             <w:pPr>
               <w:jc w:val="center"/>
-              <w:cnfStyle w:val="000000000000"/>
+              <w:cnfStyle w:val="000000000000" w:firstRow="0" w:lastRow="0" w:firstColumn="0" w:lastColumn="0" w:oddVBand="0" w:evenVBand="0" w:oddHBand="0" w:evenHBand="0" w:firstRowFirstColumn="0" w:firstRowLastColumn="0" w:lastRowFirstColumn="0" w:lastRowLastColumn="0"/>
               <w:rPr>
                 <w:rFonts w:eastAsia="Times New Roman" w:cs="Times New Roman"/>
                 <w:szCs w:val="24"/>
@@ -6655,7 +6655,7 @@
           <w:p>
             <w:pPr>
               <w:jc w:val="center"/>
-              <w:cnfStyle w:val="000000000000"/>
+              <w:cnfStyle w:val="000000000000" w:firstRow="0" w:lastRow="0" w:firstColumn="0" w:lastColumn="0" w:oddVBand="0" w:evenVBand="0" w:oddHBand="0" w:evenHBand="0" w:firstRowFirstColumn="0" w:firstRowLastColumn="0" w:lastRowFirstColumn="0" w:lastRowLastColumn="0"/>
               <w:rPr>
                 <w:rFonts w:eastAsia="Times New Roman" w:cs="Times New Roman"/>
                 <w:szCs w:val="24"/>
@@ -6681,7 +6681,7 @@
           <w:p>
             <w:pPr>
               <w:jc w:val="center"/>
-              <w:cnfStyle w:val="000000000000"/>
+              <w:cnfStyle w:val="000000000000" w:firstRow="0" w:lastRow="0" w:firstColumn="0" w:lastColumn="0" w:oddVBand="0" w:evenVBand="0" w:oddHBand="0" w:evenHBand="0" w:firstRowFirstColumn="0" w:firstRowLastColumn="0" w:lastRowFirstColumn="0" w:lastRowLastColumn="0"/>
               <w:rPr>
                 <w:rFonts w:eastAsia="Times New Roman" w:cs="Times New Roman"/>
                 <w:szCs w:val="24"/>
@@ -6707,7 +6707,7 @@
           <w:p>
             <w:pPr>
               <w:jc w:val="center"/>
-              <w:cnfStyle w:val="000000000000"/>
+              <w:cnfStyle w:val="000000000000" w:firstRow="0" w:lastRow="0" w:firstColumn="0" w:lastColumn="0" w:oddVBand="0" w:evenVBand="0" w:oddHBand="0" w:evenHBand="0" w:firstRowFirstColumn="0" w:firstRowLastColumn="0" w:lastRowFirstColumn="0" w:lastRowLastColumn="0"/>
               <w:rPr>
                 <w:rFonts w:eastAsia="Times New Roman" w:cs="Times New Roman"/>
                 <w:i/>
@@ -6737,7 +6737,7 @@
           <w:p>
             <w:pPr>
               <w:jc w:val="center"/>
-              <w:cnfStyle w:val="000000000000"/>
+              <w:cnfStyle w:val="000000000000" w:firstRow="0" w:lastRow="0" w:firstColumn="0" w:lastColumn="0" w:oddVBand="0" w:evenVBand="0" w:oddHBand="0" w:evenHBand="0" w:firstRowFirstColumn="0" w:firstRowLastColumn="0" w:lastRowFirstColumn="0" w:lastRowLastColumn="0"/>
               <w:rPr>
                 <w:rFonts w:eastAsia="Times New Roman" w:cs="Times New Roman"/>
                 <w:szCs w:val="24"/>
@@ -6763,7 +6763,7 @@
           <w:p>
             <w:pPr>
               <w:jc w:val="center"/>
-              <w:cnfStyle w:val="000000000000"/>
+              <w:cnfStyle w:val="000000000000" w:firstRow="0" w:lastRow="0" w:firstColumn="0" w:lastColumn="0" w:oddVBand="0" w:evenVBand="0" w:oddHBand="0" w:evenHBand="0" w:firstRowFirstColumn="0" w:firstRowLastColumn="0" w:lastRowFirstColumn="0" w:lastRowLastColumn="0"/>
               <w:rPr>
                 <w:rFonts w:eastAsia="Times New Roman" w:cs="Times New Roman"/>
                 <w:szCs w:val="24"/>
@@ -6789,7 +6789,7 @@
           <w:p>
             <w:pPr>
               <w:jc w:val="center"/>
-              <w:cnfStyle w:val="000000000000"/>
+              <w:cnfStyle w:val="000000000000" w:firstRow="0" w:lastRow="0" w:firstColumn="0" w:lastColumn="0" w:oddVBand="0" w:evenVBand="0" w:oddHBand="0" w:evenHBand="0" w:firstRowFirstColumn="0" w:firstRowLastColumn="0" w:lastRowFirstColumn="0" w:lastRowLastColumn="0"/>
               <w:rPr>
                 <w:rFonts w:eastAsia="Times New Roman" w:cs="Times New Roman"/>
                 <w:szCs w:val="24"/>
@@ -6815,7 +6815,7 @@
           <w:p>
             <w:pPr>
               <w:jc w:val="center"/>
-              <w:cnfStyle w:val="000000000000"/>
+              <w:cnfStyle w:val="000000000000" w:firstRow="0" w:lastRow="0" w:firstColumn="0" w:lastColumn="0" w:oddVBand="0" w:evenVBand="0" w:oddHBand="0" w:evenHBand="0" w:firstRowFirstColumn="0" w:firstRowLastColumn="0" w:lastRowFirstColumn="0" w:lastRowLastColumn="0"/>
               <w:rPr>
                 <w:rFonts w:eastAsia="Times New Roman" w:cs="Times New Roman"/>
                 <w:szCs w:val="24"/>
@@ -6841,7 +6841,7 @@
           <w:p>
             <w:pPr>
               <w:jc w:val="center"/>
-              <w:cnfStyle w:val="000000000000"/>
+              <w:cnfStyle w:val="000000000000" w:firstRow="0" w:lastRow="0" w:firstColumn="0" w:lastColumn="0" w:oddVBand="0" w:evenVBand="0" w:oddHBand="0" w:evenHBand="0" w:firstRowFirstColumn="0" w:firstRowLastColumn="0" w:lastRowFirstColumn="0" w:lastRowLastColumn="0"/>
               <w:rPr>
                 <w:rFonts w:eastAsia="Times New Roman" w:cs="Times New Roman"/>
                 <w:szCs w:val="24"/>
@@ -6861,12 +6861,12 @@
       </w:tr>
       <w:tr>
         <w:trPr>
-          <w:cnfStyle w:val="000000100000"/>
+          <w:cnfStyle w:val="000000100000" w:firstRow="0" w:lastRow="0" w:firstColumn="0" w:lastColumn="0" w:oddVBand="0" w:evenVBand="0" w:oddHBand="1" w:evenHBand="0" w:firstRowFirstColumn="0" w:firstRowLastColumn="0" w:lastRowFirstColumn="0" w:lastRowLastColumn="0"/>
           <w:trHeight w:val="794"/>
         </w:trPr>
         <w:tc>
           <w:tcPr>
-            <w:cnfStyle w:val="001000000000"/>
+            <w:cnfStyle w:val="001000000000" w:firstRow="0" w:lastRow="0" w:firstColumn="1" w:lastColumn="0" w:oddVBand="0" w:evenVBand="0" w:oddHBand="0" w:evenHBand="0" w:firstRowFirstColumn="0" w:firstRowLastColumn="0" w:lastRowFirstColumn="0" w:lastRowLastColumn="0"/>
             <w:tcW w:w="2437" w:type="dxa"/>
             <w:vAlign w:val="center"/>
             <w:hideMark/>
@@ -6899,7 +6899,7 @@
           <w:p>
             <w:pPr>
               <w:jc w:val="center"/>
-              <w:cnfStyle w:val="000000100000"/>
+              <w:cnfStyle w:val="000000100000" w:firstRow="0" w:lastRow="0" w:firstColumn="0" w:lastColumn="0" w:oddVBand="0" w:evenVBand="0" w:oddHBand="1" w:evenHBand="0" w:firstRowFirstColumn="0" w:firstRowLastColumn="0" w:lastRowFirstColumn="0" w:lastRowLastColumn="0"/>
               <w:rPr>
                 <w:rFonts w:eastAsia="Times New Roman" w:cs="Times New Roman"/>
                 <w:szCs w:val="24"/>
@@ -6925,7 +6925,7 @@
           <w:p>
             <w:pPr>
               <w:jc w:val="center"/>
-              <w:cnfStyle w:val="000000100000"/>
+              <w:cnfStyle w:val="000000100000" w:firstRow="0" w:lastRow="0" w:firstColumn="0" w:lastColumn="0" w:oddVBand="0" w:evenVBand="0" w:oddHBand="1" w:evenHBand="0" w:firstRowFirstColumn="0" w:firstRowLastColumn="0" w:lastRowFirstColumn="0" w:lastRowLastColumn="0"/>
               <w:rPr>
                 <w:rFonts w:eastAsia="Times New Roman" w:cs="Times New Roman"/>
                 <w:szCs w:val="24"/>
@@ -6951,7 +6951,7 @@
           <w:p>
             <w:pPr>
               <w:jc w:val="center"/>
-              <w:cnfStyle w:val="000000100000"/>
+              <w:cnfStyle w:val="000000100000" w:firstRow="0" w:lastRow="0" w:firstColumn="0" w:lastColumn="0" w:oddVBand="0" w:evenVBand="0" w:oddHBand="1" w:evenHBand="0" w:firstRowFirstColumn="0" w:firstRowLastColumn="0" w:lastRowFirstColumn="0" w:lastRowLastColumn="0"/>
               <w:rPr>
                 <w:rFonts w:eastAsia="Times New Roman" w:cs="Times New Roman"/>
                 <w:szCs w:val="24"/>
@@ -6977,7 +6977,7 @@
           <w:p>
             <w:pPr>
               <w:jc w:val="center"/>
-              <w:cnfStyle w:val="000000100000"/>
+              <w:cnfStyle w:val="000000100000" w:firstRow="0" w:lastRow="0" w:firstColumn="0" w:lastColumn="0" w:oddVBand="0" w:evenVBand="0" w:oddHBand="1" w:evenHBand="0" w:firstRowFirstColumn="0" w:firstRowLastColumn="0" w:lastRowFirstColumn="0" w:lastRowLastColumn="0"/>
               <w:rPr>
                 <w:rFonts w:eastAsia="Times New Roman" w:cs="Times New Roman"/>
                 <w:i/>
@@ -7041,7 +7041,7 @@
           <w:p>
             <w:pPr>
               <w:jc w:val="center"/>
-              <w:cnfStyle w:val="000000100000"/>
+              <w:cnfStyle w:val="000000100000" w:firstRow="0" w:lastRow="0" w:firstColumn="0" w:lastColumn="0" w:oddVBand="0" w:evenVBand="0" w:oddHBand="1" w:evenHBand="0" w:firstRowFirstColumn="0" w:firstRowLastColumn="0" w:lastRowFirstColumn="0" w:lastRowLastColumn="0"/>
               <w:rPr>
                 <w:rFonts w:eastAsia="Times New Roman" w:cs="Times New Roman"/>
                 <w:szCs w:val="24"/>
@@ -7067,7 +7067,7 @@
           <w:p>
             <w:pPr>
               <w:jc w:val="center"/>
-              <w:cnfStyle w:val="000000100000"/>
+              <w:cnfStyle w:val="000000100000" w:firstRow="0" w:lastRow="0" w:firstColumn="0" w:lastColumn="0" w:oddVBand="0" w:evenVBand="0" w:oddHBand="1" w:evenHBand="0" w:firstRowFirstColumn="0" w:firstRowLastColumn="0" w:lastRowFirstColumn="0" w:lastRowLastColumn="0"/>
               <w:rPr>
                 <w:rFonts w:eastAsia="Times New Roman" w:cs="Times New Roman"/>
                 <w:szCs w:val="24"/>
@@ -7093,7 +7093,7 @@
           <w:p>
             <w:pPr>
               <w:jc w:val="center"/>
-              <w:cnfStyle w:val="000000100000"/>
+              <w:cnfStyle w:val="000000100000" w:firstRow="0" w:lastRow="0" w:firstColumn="0" w:lastColumn="0" w:oddVBand="0" w:evenVBand="0" w:oddHBand="1" w:evenHBand="0" w:firstRowFirstColumn="0" w:firstRowLastColumn="0" w:lastRowFirstColumn="0" w:lastRowLastColumn="0"/>
               <w:rPr>
                 <w:rFonts w:eastAsia="Times New Roman" w:cs="Times New Roman"/>
                 <w:szCs w:val="24"/>
@@ -7119,7 +7119,7 @@
           <w:p>
             <w:pPr>
               <w:jc w:val="center"/>
-              <w:cnfStyle w:val="000000100000"/>
+              <w:cnfStyle w:val="000000100000" w:firstRow="0" w:lastRow="0" w:firstColumn="0" w:lastColumn="0" w:oddVBand="0" w:evenVBand="0" w:oddHBand="1" w:evenHBand="0" w:firstRowFirstColumn="0" w:firstRowLastColumn="0" w:lastRowFirstColumn="0" w:lastRowLastColumn="0"/>
               <w:rPr>
                 <w:rFonts w:eastAsia="Times New Roman" w:cs="Times New Roman"/>
                 <w:szCs w:val="24"/>
@@ -7145,7 +7145,7 @@
           <w:p>
             <w:pPr>
               <w:jc w:val="center"/>
-              <w:cnfStyle w:val="000000100000"/>
+              <w:cnfStyle w:val="000000100000" w:firstRow="0" w:lastRow="0" w:firstColumn="0" w:lastColumn="0" w:oddVBand="0" w:evenVBand="0" w:oddHBand="1" w:evenHBand="0" w:firstRowFirstColumn="0" w:firstRowLastColumn="0" w:lastRowFirstColumn="0" w:lastRowLastColumn="0"/>
               <w:rPr>
                 <w:rFonts w:eastAsia="Times New Roman" w:cs="Times New Roman"/>
                 <w:szCs w:val="24"/>
@@ -7169,7 +7169,7 @@
         </w:trPr>
         <w:tc>
           <w:tcPr>
-            <w:cnfStyle w:val="001000000000"/>
+            <w:cnfStyle w:val="001000000000" w:firstRow="0" w:lastRow="0" w:firstColumn="1" w:lastColumn="0" w:oddVBand="0" w:evenVBand="0" w:oddHBand="0" w:evenHBand="0" w:firstRowFirstColumn="0" w:firstRowLastColumn="0" w:lastRowFirstColumn="0" w:lastRowLastColumn="0"/>
             <w:tcW w:w="2437" w:type="dxa"/>
             <w:vAlign w:val="center"/>
             <w:hideMark/>
@@ -7202,7 +7202,7 @@
           <w:p>
             <w:pPr>
               <w:jc w:val="center"/>
-              <w:cnfStyle w:val="000000000000"/>
+              <w:cnfStyle w:val="000000000000" w:firstRow="0" w:lastRow="0" w:firstColumn="0" w:lastColumn="0" w:oddVBand="0" w:evenVBand="0" w:oddHBand="0" w:evenHBand="0" w:firstRowFirstColumn="0" w:firstRowLastColumn="0" w:lastRowFirstColumn="0" w:lastRowLastColumn="0"/>
               <w:rPr>
                 <w:rFonts w:eastAsia="Times New Roman" w:cs="Times New Roman"/>
                 <w:szCs w:val="24"/>
@@ -7228,7 +7228,7 @@
           <w:p>
             <w:pPr>
               <w:jc w:val="center"/>
-              <w:cnfStyle w:val="000000000000"/>
+              <w:cnfStyle w:val="000000000000" w:firstRow="0" w:lastRow="0" w:firstColumn="0" w:lastColumn="0" w:oddVBand="0" w:evenVBand="0" w:oddHBand="0" w:evenHBand="0" w:firstRowFirstColumn="0" w:firstRowLastColumn="0" w:lastRowFirstColumn="0" w:lastRowLastColumn="0"/>
               <w:rPr>
                 <w:rFonts w:eastAsia="Times New Roman" w:cs="Times New Roman"/>
                 <w:szCs w:val="24"/>
@@ -7254,7 +7254,7 @@
           <w:p>
             <w:pPr>
               <w:jc w:val="center"/>
-              <w:cnfStyle w:val="000000000000"/>
+              <w:cnfStyle w:val="000000000000" w:firstRow="0" w:lastRow="0" w:firstColumn="0" w:lastColumn="0" w:oddVBand="0" w:evenVBand="0" w:oddHBand="0" w:evenHBand="0" w:firstRowFirstColumn="0" w:firstRowLastColumn="0" w:lastRowFirstColumn="0" w:lastRowLastColumn="0"/>
               <w:rPr>
                 <w:rFonts w:eastAsia="Times New Roman" w:cs="Times New Roman"/>
                 <w:szCs w:val="24"/>
@@ -7280,7 +7280,7 @@
           <w:p>
             <w:pPr>
               <w:jc w:val="center"/>
-              <w:cnfStyle w:val="000000000000"/>
+              <w:cnfStyle w:val="000000000000" w:firstRow="0" w:lastRow="0" w:firstColumn="0" w:lastColumn="0" w:oddVBand="0" w:evenVBand="0" w:oddHBand="0" w:evenHBand="0" w:firstRowFirstColumn="0" w:firstRowLastColumn="0" w:lastRowFirstColumn="0" w:lastRowLastColumn="0"/>
               <w:rPr>
                 <w:rFonts w:eastAsia="Times New Roman" w:cs="Times New Roman"/>
                 <w:szCs w:val="24"/>
@@ -7306,7 +7306,7 @@
           <w:p>
             <w:pPr>
               <w:jc w:val="center"/>
-              <w:cnfStyle w:val="000000000000"/>
+              <w:cnfStyle w:val="000000000000" w:firstRow="0" w:lastRow="0" w:firstColumn="0" w:lastColumn="0" w:oddVBand="0" w:evenVBand="0" w:oddHBand="0" w:evenHBand="0" w:firstRowFirstColumn="0" w:firstRowLastColumn="0" w:lastRowFirstColumn="0" w:lastRowLastColumn="0"/>
               <w:rPr>
                 <w:rFonts w:eastAsia="Times New Roman" w:cs="Times New Roman"/>
                 <w:szCs w:val="24"/>
@@ -7332,7 +7332,7 @@
           <w:p>
             <w:pPr>
               <w:jc w:val="center"/>
-              <w:cnfStyle w:val="000000000000"/>
+              <w:cnfStyle w:val="000000000000" w:firstRow="0" w:lastRow="0" w:firstColumn="0" w:lastColumn="0" w:oddVBand="0" w:evenVBand="0" w:oddHBand="0" w:evenHBand="0" w:firstRowFirstColumn="0" w:firstRowLastColumn="0" w:lastRowFirstColumn="0" w:lastRowLastColumn="0"/>
               <w:rPr>
                 <w:rFonts w:eastAsia="Times New Roman" w:cs="Times New Roman"/>
                 <w:szCs w:val="24"/>
@@ -7358,7 +7358,7 @@
           <w:p>
             <w:pPr>
               <w:jc w:val="center"/>
-              <w:cnfStyle w:val="000000000000"/>
+              <w:cnfStyle w:val="000000000000" w:firstRow="0" w:lastRow="0" w:firstColumn="0" w:lastColumn="0" w:oddVBand="0" w:evenVBand="0" w:oddHBand="0" w:evenHBand="0" w:firstRowFirstColumn="0" w:firstRowLastColumn="0" w:lastRowFirstColumn="0" w:lastRowLastColumn="0"/>
               <w:rPr>
                 <w:rFonts w:eastAsia="Times New Roman" w:cs="Times New Roman"/>
                 <w:szCs w:val="24"/>
@@ -7384,7 +7384,7 @@
           <w:p>
             <w:pPr>
               <w:jc w:val="center"/>
-              <w:cnfStyle w:val="000000000000"/>
+              <w:cnfStyle w:val="000000000000" w:firstRow="0" w:lastRow="0" w:firstColumn="0" w:lastColumn="0" w:oddVBand="0" w:evenVBand="0" w:oddHBand="0" w:evenHBand="0" w:firstRowFirstColumn="0" w:firstRowLastColumn="0" w:lastRowFirstColumn="0" w:lastRowLastColumn="0"/>
               <w:rPr>
                 <w:rFonts w:eastAsia="Times New Roman" w:cs="Times New Roman"/>
                 <w:szCs w:val="24"/>
@@ -7410,7 +7410,7 @@
           <w:p>
             <w:pPr>
               <w:jc w:val="center"/>
-              <w:cnfStyle w:val="000000000000"/>
+              <w:cnfStyle w:val="000000000000" w:firstRow="0" w:lastRow="0" w:firstColumn="0" w:lastColumn="0" w:oddVBand="0" w:evenVBand="0" w:oddHBand="0" w:evenHBand="0" w:firstRowFirstColumn="0" w:firstRowLastColumn="0" w:lastRowFirstColumn="0" w:lastRowLastColumn="0"/>
               <w:rPr>
                 <w:rFonts w:eastAsia="Times New Roman" w:cs="Times New Roman"/>
                 <w:szCs w:val="24"/>
@@ -7430,12 +7430,12 @@
       </w:tr>
       <w:tr>
         <w:trPr>
-          <w:cnfStyle w:val="000000100000"/>
+          <w:cnfStyle w:val="000000100000" w:firstRow="0" w:lastRow="0" w:firstColumn="0" w:lastColumn="0" w:oddVBand="0" w:evenVBand="0" w:oddHBand="1" w:evenHBand="0" w:firstRowFirstColumn="0" w:firstRowLastColumn="0" w:lastRowFirstColumn="0" w:lastRowLastColumn="0"/>
           <w:trHeight w:val="794"/>
         </w:trPr>
         <w:tc>
           <w:tcPr>
-            <w:cnfStyle w:val="001000000000"/>
+            <w:cnfStyle w:val="001000000000" w:firstRow="0" w:lastRow="0" w:firstColumn="1" w:lastColumn="0" w:oddVBand="0" w:evenVBand="0" w:oddHBand="0" w:evenHBand="0" w:firstRowFirstColumn="0" w:firstRowLastColumn="0" w:lastRowFirstColumn="0" w:lastRowLastColumn="0"/>
             <w:tcW w:w="2437" w:type="dxa"/>
             <w:vAlign w:val="center"/>
             <w:hideMark/>
@@ -7468,7 +7468,7 @@
           <w:p>
             <w:pPr>
               <w:jc w:val="center"/>
-              <w:cnfStyle w:val="000000100000"/>
+              <w:cnfStyle w:val="000000100000" w:firstRow="0" w:lastRow="0" w:firstColumn="0" w:lastColumn="0" w:oddVBand="0" w:evenVBand="0" w:oddHBand="1" w:evenHBand="0" w:firstRowFirstColumn="0" w:firstRowLastColumn="0" w:lastRowFirstColumn="0" w:lastRowLastColumn="0"/>
               <w:rPr>
                 <w:rFonts w:eastAsia="Times New Roman" w:cs="Times New Roman"/>
                 <w:i/>
@@ -7532,7 +7532,7 @@
           <w:p>
             <w:pPr>
               <w:jc w:val="center"/>
-              <w:cnfStyle w:val="000000100000"/>
+              <w:cnfStyle w:val="000000100000" w:firstRow="0" w:lastRow="0" w:firstColumn="0" w:lastColumn="0" w:oddVBand="0" w:evenVBand="0" w:oddHBand="1" w:evenHBand="0" w:firstRowFirstColumn="0" w:firstRowLastColumn="0" w:lastRowFirstColumn="0" w:lastRowLastColumn="0"/>
               <w:rPr>
                 <w:rFonts w:eastAsia="Times New Roman" w:cs="Times New Roman"/>
                 <w:i/>
@@ -7596,7 +7596,7 @@
           <w:p>
             <w:pPr>
               <w:jc w:val="center"/>
-              <w:cnfStyle w:val="000000100000"/>
+              <w:cnfStyle w:val="000000100000" w:firstRow="0" w:lastRow="0" w:firstColumn="0" w:lastColumn="0" w:oddVBand="0" w:evenVBand="0" w:oddHBand="1" w:evenHBand="0" w:firstRowFirstColumn="0" w:firstRowLastColumn="0" w:lastRowFirstColumn="0" w:lastRowLastColumn="0"/>
               <w:rPr>
                 <w:rFonts w:eastAsia="Times New Roman" w:cs="Times New Roman"/>
                 <w:szCs w:val="24"/>
@@ -7622,7 +7622,7 @@
           <w:p>
             <w:pPr>
               <w:jc w:val="center"/>
-              <w:cnfStyle w:val="000000100000"/>
+              <w:cnfStyle w:val="000000100000" w:firstRow="0" w:lastRow="0" w:firstColumn="0" w:lastColumn="0" w:oddVBand="0" w:evenVBand="0" w:oddHBand="1" w:evenHBand="0" w:firstRowFirstColumn="0" w:firstRowLastColumn="0" w:lastRowFirstColumn="0" w:lastRowLastColumn="0"/>
               <w:rPr>
                 <w:rFonts w:eastAsia="Times New Roman" w:cs="Times New Roman"/>
                 <w:szCs w:val="24"/>
@@ -7648,7 +7648,7 @@
           <w:p>
             <w:pPr>
               <w:jc w:val="center"/>
-              <w:cnfStyle w:val="000000100000"/>
+              <w:cnfStyle w:val="000000100000" w:firstRow="0" w:lastRow="0" w:firstColumn="0" w:lastColumn="0" w:oddVBand="0" w:evenVBand="0" w:oddHBand="1" w:evenHBand="0" w:firstRowFirstColumn="0" w:firstRowLastColumn="0" w:lastRowFirstColumn="0" w:lastRowLastColumn="0"/>
               <w:rPr>
                 <w:rFonts w:eastAsia="Times New Roman" w:cs="Times New Roman"/>
                 <w:szCs w:val="24"/>
@@ -7674,7 +7674,7 @@
           <w:p>
             <w:pPr>
               <w:jc w:val="center"/>
-              <w:cnfStyle w:val="000000100000"/>
+              <w:cnfStyle w:val="000000100000" w:firstRow="0" w:lastRow="0" w:firstColumn="0" w:lastColumn="0" w:oddVBand="0" w:evenVBand="0" w:oddHBand="1" w:evenHBand="0" w:firstRowFirstColumn="0" w:firstRowLastColumn="0" w:lastRowFirstColumn="0" w:lastRowLastColumn="0"/>
               <w:rPr>
                 <w:rFonts w:eastAsia="Times New Roman" w:cs="Times New Roman"/>
                 <w:szCs w:val="24"/>
@@ -7700,7 +7700,7 @@
           <w:p>
             <w:pPr>
               <w:jc w:val="center"/>
-              <w:cnfStyle w:val="000000100000"/>
+              <w:cnfStyle w:val="000000100000" w:firstRow="0" w:lastRow="0" w:firstColumn="0" w:lastColumn="0" w:oddVBand="0" w:evenVBand="0" w:oddHBand="1" w:evenHBand="0" w:firstRowFirstColumn="0" w:firstRowLastColumn="0" w:lastRowFirstColumn="0" w:lastRowLastColumn="0"/>
               <w:rPr>
                 <w:rFonts w:eastAsia="Times New Roman" w:cs="Times New Roman"/>
                 <w:i/>
@@ -7764,7 +7764,7 @@
           <w:p>
             <w:pPr>
               <w:jc w:val="center"/>
-              <w:cnfStyle w:val="000000100000"/>
+              <w:cnfStyle w:val="000000100000" w:firstRow="0" w:lastRow="0" w:firstColumn="0" w:lastColumn="0" w:oddVBand="0" w:evenVBand="0" w:oddHBand="1" w:evenHBand="0" w:firstRowFirstColumn="0" w:firstRowLastColumn="0" w:lastRowFirstColumn="0" w:lastRowLastColumn="0"/>
               <w:rPr>
                 <w:rFonts w:eastAsia="Times New Roman" w:cs="Times New Roman"/>
                 <w:szCs w:val="24"/>
@@ -7790,7 +7790,7 @@
           <w:p>
             <w:pPr>
               <w:jc w:val="center"/>
-              <w:cnfStyle w:val="000000100000"/>
+              <w:cnfStyle w:val="000000100000" w:firstRow="0" w:lastRow="0" w:firstColumn="0" w:lastColumn="0" w:oddVBand="0" w:evenVBand="0" w:oddHBand="1" w:evenHBand="0" w:firstRowFirstColumn="0" w:firstRowLastColumn="0" w:lastRowFirstColumn="0" w:lastRowLastColumn="0"/>
               <w:rPr>
                 <w:rFonts w:eastAsia="Times New Roman" w:cs="Times New Roman"/>
                 <w:szCs w:val="24"/>
@@ -7814,7 +7814,7 @@
         </w:trPr>
         <w:tc>
           <w:tcPr>
-            <w:cnfStyle w:val="001000000000"/>
+            <w:cnfStyle w:val="001000000000" w:firstRow="0" w:lastRow="0" w:firstColumn="1" w:lastColumn="0" w:oddVBand="0" w:evenVBand="0" w:oddHBand="0" w:evenHBand="0" w:firstRowFirstColumn="0" w:firstRowLastColumn="0" w:lastRowFirstColumn="0" w:lastRowLastColumn="0"/>
             <w:tcW w:w="2437" w:type="dxa"/>
             <w:vAlign w:val="center"/>
             <w:hideMark/>
@@ -7846,7 +7846,7 @@
           <w:p>
             <w:pPr>
               <w:jc w:val="center"/>
-              <w:cnfStyle w:val="000000000000"/>
+              <w:cnfStyle w:val="000000000000" w:firstRow="0" w:lastRow="0" w:firstColumn="0" w:lastColumn="0" w:oddVBand="0" w:evenVBand="0" w:oddHBand="0" w:evenHBand="0" w:firstRowFirstColumn="0" w:firstRowLastColumn="0" w:lastRowFirstColumn="0" w:lastRowLastColumn="0"/>
               <w:rPr>
                 <w:rFonts w:eastAsia="Times New Roman" w:cs="Times New Roman"/>
                 <w:i/>
@@ -7909,7 +7909,7 @@
           <w:p>
             <w:pPr>
               <w:jc w:val="center"/>
-              <w:cnfStyle w:val="000000000000"/>
+              <w:cnfStyle w:val="000000000000" w:firstRow="0" w:lastRow="0" w:firstColumn="0" w:lastColumn="0" w:oddVBand="0" w:evenVBand="0" w:oddHBand="0" w:evenHBand="0" w:firstRowFirstColumn="0" w:firstRowLastColumn="0" w:lastRowFirstColumn="0" w:lastRowLastColumn="0"/>
               <w:rPr>
                 <w:rFonts w:eastAsia="Times New Roman" w:cs="Times New Roman"/>
                 <w:i/>
@@ -7973,7 +7973,7 @@
           <w:p>
             <w:pPr>
               <w:jc w:val="center"/>
-              <w:cnfStyle w:val="000000000000"/>
+              <w:cnfStyle w:val="000000000000" w:firstRow="0" w:lastRow="0" w:firstColumn="0" w:lastColumn="0" w:oddVBand="0" w:evenVBand="0" w:oddHBand="0" w:evenHBand="0" w:firstRowFirstColumn="0" w:firstRowLastColumn="0" w:lastRowFirstColumn="0" w:lastRowLastColumn="0"/>
               <w:rPr>
                 <w:rFonts w:eastAsia="Times New Roman" w:cs="Times New Roman"/>
                 <w:szCs w:val="24"/>
@@ -7999,7 +7999,7 @@
           <w:p>
             <w:pPr>
               <w:jc w:val="center"/>
-              <w:cnfStyle w:val="000000000000"/>
+              <w:cnfStyle w:val="000000000000" w:firstRow="0" w:lastRow="0" w:firstColumn="0" w:lastColumn="0" w:oddVBand="0" w:evenVBand="0" w:oddHBand="0" w:evenHBand="0" w:firstRowFirstColumn="0" w:firstRowLastColumn="0" w:lastRowFirstColumn="0" w:lastRowLastColumn="0"/>
               <w:rPr>
                 <w:rFonts w:eastAsia="Times New Roman" w:cs="Times New Roman"/>
                 <w:szCs w:val="24"/>
@@ -8025,7 +8025,7 @@
           <w:p>
             <w:pPr>
               <w:jc w:val="center"/>
-              <w:cnfStyle w:val="000000000000"/>
+              <w:cnfStyle w:val="000000000000" w:firstRow="0" w:lastRow="0" w:firstColumn="0" w:lastColumn="0" w:oddVBand="0" w:evenVBand="0" w:oddHBand="0" w:evenHBand="0" w:firstRowFirstColumn="0" w:firstRowLastColumn="0" w:lastRowFirstColumn="0" w:lastRowLastColumn="0"/>
               <w:rPr>
                 <w:rFonts w:eastAsia="Times New Roman" w:cs="Times New Roman"/>
                 <w:szCs w:val="24"/>
@@ -8051,7 +8051,7 @@
           <w:p>
             <w:pPr>
               <w:jc w:val="center"/>
-              <w:cnfStyle w:val="000000000000"/>
+              <w:cnfStyle w:val="000000000000" w:firstRow="0" w:lastRow="0" w:firstColumn="0" w:lastColumn="0" w:oddVBand="0" w:evenVBand="0" w:oddHBand="0" w:evenHBand="0" w:firstRowFirstColumn="0" w:firstRowLastColumn="0" w:lastRowFirstColumn="0" w:lastRowLastColumn="0"/>
               <w:rPr>
                 <w:rFonts w:eastAsia="Times New Roman" w:cs="Times New Roman"/>
                 <w:szCs w:val="24"/>
@@ -8077,7 +8077,7 @@
           <w:p>
             <w:pPr>
               <w:jc w:val="center"/>
-              <w:cnfStyle w:val="000000000000"/>
+              <w:cnfStyle w:val="000000000000" w:firstRow="0" w:lastRow="0" w:firstColumn="0" w:lastColumn="0" w:oddVBand="0" w:evenVBand="0" w:oddHBand="0" w:evenHBand="0" w:firstRowFirstColumn="0" w:firstRowLastColumn="0" w:lastRowFirstColumn="0" w:lastRowLastColumn="0"/>
               <w:rPr>
                 <w:rFonts w:eastAsia="Times New Roman" w:cs="Times New Roman"/>
                 <w:i/>
@@ -8141,7 +8141,7 @@
           <w:p>
             <w:pPr>
               <w:jc w:val="center"/>
-              <w:cnfStyle w:val="000000000000"/>
+              <w:cnfStyle w:val="000000000000" w:firstRow="0" w:lastRow="0" w:firstColumn="0" w:lastColumn="0" w:oddVBand="0" w:evenVBand="0" w:oddHBand="0" w:evenHBand="0" w:firstRowFirstColumn="0" w:firstRowLastColumn="0" w:lastRowFirstColumn="0" w:lastRowLastColumn="0"/>
               <w:rPr>
                 <w:rFonts w:eastAsia="Times New Roman" w:cs="Times New Roman"/>
                 <w:szCs w:val="24"/>
@@ -8167,7 +8167,7 @@
           <w:p>
             <w:pPr>
               <w:jc w:val="center"/>
-              <w:cnfStyle w:val="000000000000"/>
+              <w:cnfStyle w:val="000000000000" w:firstRow="0" w:lastRow="0" w:firstColumn="0" w:lastColumn="0" w:oddVBand="0" w:evenVBand="0" w:oddHBand="0" w:evenHBand="0" w:firstRowFirstColumn="0" w:firstRowLastColumn="0" w:lastRowFirstColumn="0" w:lastRowLastColumn="0"/>
               <w:rPr>
                 <w:rFonts w:eastAsia="Times New Roman" w:cs="Times New Roman"/>
                 <w:szCs w:val="24"/>
@@ -8187,12 +8187,12 @@
       </w:tr>
       <w:tr>
         <w:trPr>
-          <w:cnfStyle w:val="000000100000"/>
+          <w:cnfStyle w:val="000000100000" w:firstRow="0" w:lastRow="0" w:firstColumn="0" w:lastColumn="0" w:oddVBand="0" w:evenVBand="0" w:oddHBand="1" w:evenHBand="0" w:firstRowFirstColumn="0" w:firstRowLastColumn="0" w:lastRowFirstColumn="0" w:lastRowLastColumn="0"/>
           <w:trHeight w:val="794"/>
         </w:trPr>
         <w:tc>
           <w:tcPr>
-            <w:cnfStyle w:val="001000000000"/>
+            <w:cnfStyle w:val="001000000000" w:firstRow="0" w:lastRow="0" w:firstColumn="1" w:lastColumn="0" w:oddVBand="0" w:evenVBand="0" w:oddHBand="0" w:evenHBand="0" w:firstRowFirstColumn="0" w:firstRowLastColumn="0" w:lastRowFirstColumn="0" w:lastRowLastColumn="0"/>
             <w:tcW w:w="2437" w:type="dxa"/>
             <w:vAlign w:val="center"/>
             <w:hideMark/>
@@ -8224,7 +8224,7 @@
           <w:p>
             <w:pPr>
               <w:jc w:val="center"/>
-              <w:cnfStyle w:val="000000100000"/>
+              <w:cnfStyle w:val="000000100000" w:firstRow="0" w:lastRow="0" w:firstColumn="0" w:lastColumn="0" w:oddVBand="0" w:evenVBand="0" w:oddHBand="1" w:evenHBand="0" w:firstRowFirstColumn="0" w:firstRowLastColumn="0" w:lastRowFirstColumn="0" w:lastRowLastColumn="0"/>
               <w:rPr>
                 <w:rFonts w:eastAsia="Times New Roman" w:cs="Times New Roman"/>
                 <w:i/>
@@ -8287,7 +8287,7 @@
           <w:p>
             <w:pPr>
               <w:jc w:val="center"/>
-              <w:cnfStyle w:val="000000100000"/>
+              <w:cnfStyle w:val="000000100000" w:firstRow="0" w:lastRow="0" w:firstColumn="0" w:lastColumn="0" w:oddVBand="0" w:evenVBand="0" w:oddHBand="1" w:evenHBand="0" w:firstRowFirstColumn="0" w:firstRowLastColumn="0" w:lastRowFirstColumn="0" w:lastRowLastColumn="0"/>
               <w:rPr>
                 <w:rFonts w:eastAsia="Times New Roman" w:cs="Times New Roman"/>
                 <w:i/>
@@ -8351,7 +8351,7 @@
           <w:p>
             <w:pPr>
               <w:jc w:val="center"/>
-              <w:cnfStyle w:val="000000100000"/>
+              <w:cnfStyle w:val="000000100000" w:firstRow="0" w:lastRow="0" w:firstColumn="0" w:lastColumn="0" w:oddVBand="0" w:evenVBand="0" w:oddHBand="1" w:evenHBand="0" w:firstRowFirstColumn="0" w:firstRowLastColumn="0" w:lastRowFirstColumn="0" w:lastRowLastColumn="0"/>
               <w:rPr>
                 <w:rFonts w:eastAsia="Times New Roman" w:cs="Times New Roman"/>
                 <w:szCs w:val="24"/>
@@ -8377,7 +8377,7 @@
           <w:p>
             <w:pPr>
               <w:jc w:val="center"/>
-              <w:cnfStyle w:val="000000100000"/>
+              <w:cnfStyle w:val="000000100000" w:firstRow="0" w:lastRow="0" w:firstColumn="0" w:lastColumn="0" w:oddVBand="0" w:evenVBand="0" w:oddHBand="1" w:evenHBand="0" w:firstRowFirstColumn="0" w:firstRowLastColumn="0" w:lastRowFirstColumn="0" w:lastRowLastColumn="0"/>
               <w:rPr>
                 <w:rFonts w:eastAsia="Times New Roman" w:cs="Times New Roman"/>
                 <w:szCs w:val="24"/>
@@ -8403,7 +8403,7 @@
           <w:p>
             <w:pPr>
               <w:jc w:val="center"/>
-              <w:cnfStyle w:val="000000100000"/>
+              <w:cnfStyle w:val="000000100000" w:firstRow="0" w:lastRow="0" w:firstColumn="0" w:lastColumn="0" w:oddVBand="0" w:evenVBand="0" w:oddHBand="1" w:evenHBand="0" w:firstRowFirstColumn="0" w:firstRowLastColumn="0" w:lastRowFirstColumn="0" w:lastRowLastColumn="0"/>
               <w:rPr>
                 <w:rFonts w:eastAsia="Times New Roman" w:cs="Times New Roman"/>
                 <w:szCs w:val="24"/>
@@ -8429,7 +8429,7 @@
           <w:p>
             <w:pPr>
               <w:jc w:val="center"/>
-              <w:cnfStyle w:val="000000100000"/>
+              <w:cnfStyle w:val="000000100000" w:firstRow="0" w:lastRow="0" w:firstColumn="0" w:lastColumn="0" w:oddVBand="0" w:evenVBand="0" w:oddHBand="1" w:evenHBand="0" w:firstRowFirstColumn="0" w:firstRowLastColumn="0" w:lastRowFirstColumn="0" w:lastRowLastColumn="0"/>
               <w:rPr>
                 <w:rFonts w:eastAsia="Times New Roman" w:cs="Times New Roman"/>
                 <w:szCs w:val="24"/>
@@ -8455,7 +8455,7 @@
           <w:p>
             <w:pPr>
               <w:jc w:val="center"/>
-              <w:cnfStyle w:val="000000100000"/>
+              <w:cnfStyle w:val="000000100000" w:firstRow="0" w:lastRow="0" w:firstColumn="0" w:lastColumn="0" w:oddVBand="0" w:evenVBand="0" w:oddHBand="1" w:evenHBand="0" w:firstRowFirstColumn="0" w:firstRowLastColumn="0" w:lastRowFirstColumn="0" w:lastRowLastColumn="0"/>
               <w:rPr>
                 <w:rFonts w:eastAsia="Times New Roman" w:cs="Times New Roman"/>
                 <w:i/>
@@ -8519,7 +8519,7 @@
           <w:p>
             <w:pPr>
               <w:jc w:val="center"/>
-              <w:cnfStyle w:val="000000100000"/>
+              <w:cnfStyle w:val="000000100000" w:firstRow="0" w:lastRow="0" w:firstColumn="0" w:lastColumn="0" w:oddVBand="0" w:evenVBand="0" w:oddHBand="1" w:evenHBand="0" w:firstRowFirstColumn="0" w:firstRowLastColumn="0" w:lastRowFirstColumn="0" w:lastRowLastColumn="0"/>
               <w:rPr>
                 <w:rFonts w:eastAsia="Times New Roman" w:cs="Times New Roman"/>
                 <w:szCs w:val="24"/>
@@ -8545,7 +8545,7 @@
           <w:p>
             <w:pPr>
               <w:jc w:val="center"/>
-              <w:cnfStyle w:val="000000100000"/>
+              <w:cnfStyle w:val="000000100000" w:firstRow="0" w:lastRow="0" w:firstColumn="0" w:lastColumn="0" w:oddVBand="0" w:evenVBand="0" w:oddHBand="1" w:evenHBand="0" w:firstRowFirstColumn="0" w:firstRowLastColumn="0" w:lastRowFirstColumn="0" w:lastRowLastColumn="0"/>
               <w:rPr>
                 <w:rFonts w:eastAsia="Times New Roman" w:cs="Times New Roman"/>
                 <w:szCs w:val="24"/>
@@ -8569,7 +8569,7 @@
         </w:trPr>
         <w:tc>
           <w:tcPr>
-            <w:cnfStyle w:val="001000000000"/>
+            <w:cnfStyle w:val="001000000000" w:firstRow="0" w:lastRow="0" w:firstColumn="1" w:lastColumn="0" w:oddVBand="0" w:evenVBand="0" w:oddHBand="0" w:evenHBand="0" w:firstRowFirstColumn="0" w:firstRowLastColumn="0" w:lastRowFirstColumn="0" w:lastRowLastColumn="0"/>
             <w:tcW w:w="2437" w:type="dxa"/>
             <w:vAlign w:val="center"/>
             <w:hideMark/>
@@ -8602,7 +8602,7 @@
           <w:p>
             <w:pPr>
               <w:jc w:val="center"/>
-              <w:cnfStyle w:val="000000000000"/>
+              <w:cnfStyle w:val="000000000000" w:firstRow="0" w:lastRow="0" w:firstColumn="0" w:lastColumn="0" w:oddVBand="0" w:evenVBand="0" w:oddHBand="0" w:evenHBand="0" w:firstRowFirstColumn="0" w:firstRowLastColumn="0" w:lastRowFirstColumn="0" w:lastRowLastColumn="0"/>
               <w:rPr>
                 <w:rFonts w:eastAsia="Times New Roman" w:cs="Times New Roman"/>
                 <w:szCs w:val="24"/>
@@ -8628,7 +8628,7 @@
           <w:p>
             <w:pPr>
               <w:jc w:val="center"/>
-              <w:cnfStyle w:val="000000000000"/>
+              <w:cnfStyle w:val="000000000000" w:firstRow="0" w:lastRow="0" w:firstColumn="0" w:lastColumn="0" w:oddVBand="0" w:evenVBand="0" w:oddHBand="0" w:evenHBand="0" w:firstRowFirstColumn="0" w:firstRowLastColumn="0" w:lastRowFirstColumn="0" w:lastRowLastColumn="0"/>
               <w:rPr>
                 <w:rFonts w:eastAsia="Times New Roman" w:cs="Times New Roman"/>
                 <w:szCs w:val="24"/>
@@ -8654,7 +8654,7 @@
           <w:p>
             <w:pPr>
               <w:jc w:val="center"/>
-              <w:cnfStyle w:val="000000000000"/>
+              <w:cnfStyle w:val="000000000000" w:firstRow="0" w:lastRow="0" w:firstColumn="0" w:lastColumn="0" w:oddVBand="0" w:evenVBand="0" w:oddHBand="0" w:evenHBand="0" w:firstRowFirstColumn="0" w:firstRowLastColumn="0" w:lastRowFirstColumn="0" w:lastRowLastColumn="0"/>
               <w:rPr>
                 <w:rFonts w:eastAsia="Times New Roman" w:cs="Times New Roman"/>
                 <w:szCs w:val="24"/>
@@ -8680,7 +8680,7 @@
           <w:p>
             <w:pPr>
               <w:jc w:val="center"/>
-              <w:cnfStyle w:val="000000000000"/>
+              <w:cnfStyle w:val="000000000000" w:firstRow="0" w:lastRow="0" w:firstColumn="0" w:lastColumn="0" w:oddVBand="0" w:evenVBand="0" w:oddHBand="0" w:evenHBand="0" w:firstRowFirstColumn="0" w:firstRowLastColumn="0" w:lastRowFirstColumn="0" w:lastRowLastColumn="0"/>
               <w:rPr>
                 <w:rFonts w:eastAsia="Times New Roman" w:cs="Times New Roman"/>
                 <w:szCs w:val="24"/>
@@ -8706,7 +8706,7 @@
           <w:p>
             <w:pPr>
               <w:jc w:val="center"/>
-              <w:cnfStyle w:val="000000000000"/>
+              <w:cnfStyle w:val="000000000000" w:firstRow="0" w:lastRow="0" w:firstColumn="0" w:lastColumn="0" w:oddVBand="0" w:evenVBand="0" w:oddHBand="0" w:evenHBand="0" w:firstRowFirstColumn="0" w:firstRowLastColumn="0" w:lastRowFirstColumn="0" w:lastRowLastColumn="0"/>
               <w:rPr>
                 <w:rFonts w:eastAsia="Times New Roman" w:cs="Times New Roman"/>
                 <w:szCs w:val="24"/>
@@ -8732,7 +8732,7 @@
           <w:p>
             <w:pPr>
               <w:jc w:val="center"/>
-              <w:cnfStyle w:val="000000000000"/>
+              <w:cnfStyle w:val="000000000000" w:firstRow="0" w:lastRow="0" w:firstColumn="0" w:lastColumn="0" w:oddVBand="0" w:evenVBand="0" w:oddHBand="0" w:evenHBand="0" w:firstRowFirstColumn="0" w:firstRowLastColumn="0" w:lastRowFirstColumn="0" w:lastRowLastColumn="0"/>
               <w:rPr>
                 <w:rFonts w:eastAsia="Times New Roman" w:cs="Times New Roman"/>
                 <w:szCs w:val="24"/>
@@ -8758,7 +8758,7 @@
           <w:p>
             <w:pPr>
               <w:jc w:val="center"/>
-              <w:cnfStyle w:val="000000000000"/>
+              <w:cnfStyle w:val="000000000000" w:firstRow="0" w:lastRow="0" w:firstColumn="0" w:lastColumn="0" w:oddVBand="0" w:evenVBand="0" w:oddHBand="0" w:evenHBand="0" w:firstRowFirstColumn="0" w:firstRowLastColumn="0" w:lastRowFirstColumn="0" w:lastRowLastColumn="0"/>
               <w:rPr>
                 <w:rFonts w:eastAsia="Times New Roman" w:cs="Times New Roman"/>
                 <w:szCs w:val="24"/>
@@ -8784,7 +8784,7 @@
           <w:p>
             <w:pPr>
               <w:jc w:val="center"/>
-              <w:cnfStyle w:val="000000000000"/>
+              <w:cnfStyle w:val="000000000000" w:firstRow="0" w:lastRow="0" w:firstColumn="0" w:lastColumn="0" w:oddVBand="0" w:evenVBand="0" w:oddHBand="0" w:evenHBand="0" w:firstRowFirstColumn="0" w:firstRowLastColumn="0" w:lastRowFirstColumn="0" w:lastRowLastColumn="0"/>
               <w:rPr>
                 <w:rFonts w:eastAsia="Times New Roman" w:cs="Times New Roman"/>
                 <w:szCs w:val="24"/>
@@ -8810,7 +8810,7 @@
           <w:p>
             <w:pPr>
               <w:jc w:val="center"/>
-              <w:cnfStyle w:val="000000000000"/>
+              <w:cnfStyle w:val="000000000000" w:firstRow="0" w:lastRow="0" w:firstColumn="0" w:lastColumn="0" w:oddVBand="0" w:evenVBand="0" w:oddHBand="0" w:evenHBand="0" w:firstRowFirstColumn="0" w:firstRowLastColumn="0" w:lastRowFirstColumn="0" w:lastRowLastColumn="0"/>
               <w:rPr>
                 <w:rFonts w:eastAsia="Times New Roman" w:cs="Times New Roman"/>
                 <w:szCs w:val="24"/>
@@ -8830,12 +8830,12 @@
       </w:tr>
       <w:tr>
         <w:trPr>
-          <w:cnfStyle w:val="000000100000"/>
+          <w:cnfStyle w:val="000000100000" w:firstRow="0" w:lastRow="0" w:firstColumn="0" w:lastColumn="0" w:oddVBand="0" w:evenVBand="0" w:oddHBand="1" w:evenHBand="0" w:firstRowFirstColumn="0" w:firstRowLastColumn="0" w:lastRowFirstColumn="0" w:lastRowLastColumn="0"/>
           <w:trHeight w:val="794"/>
         </w:trPr>
         <w:tc>
           <w:tcPr>
-            <w:cnfStyle w:val="001000000000"/>
+            <w:cnfStyle w:val="001000000000" w:firstRow="0" w:lastRow="0" w:firstColumn="1" w:lastColumn="0" w:oddVBand="0" w:evenVBand="0" w:oddHBand="0" w:evenHBand="0" w:firstRowFirstColumn="0" w:firstRowLastColumn="0" w:lastRowFirstColumn="0" w:lastRowLastColumn="0"/>
             <w:tcW w:w="2437" w:type="dxa"/>
             <w:vAlign w:val="center"/>
             <w:hideMark/>
@@ -8868,7 +8868,7 @@
           <w:p>
             <w:pPr>
               <w:jc w:val="center"/>
-              <w:cnfStyle w:val="000000100000"/>
+              <w:cnfStyle w:val="000000100000" w:firstRow="0" w:lastRow="0" w:firstColumn="0" w:lastColumn="0" w:oddVBand="0" w:evenVBand="0" w:oddHBand="1" w:evenHBand="0" w:firstRowFirstColumn="0" w:firstRowLastColumn="0" w:lastRowFirstColumn="0" w:lastRowLastColumn="0"/>
               <w:rPr>
                 <w:rFonts w:eastAsia="Times New Roman" w:cs="Times New Roman"/>
                 <w:szCs w:val="24"/>
@@ -8894,7 +8894,7 @@
           <w:p>
             <w:pPr>
               <w:jc w:val="center"/>
-              <w:cnfStyle w:val="000000100000"/>
+              <w:cnfStyle w:val="000000100000" w:firstRow="0" w:lastRow="0" w:firstColumn="0" w:lastColumn="0" w:oddVBand="0" w:evenVBand="0" w:oddHBand="1" w:evenHBand="0" w:firstRowFirstColumn="0" w:firstRowLastColumn="0" w:lastRowFirstColumn="0" w:lastRowLastColumn="0"/>
               <w:rPr>
                 <w:rFonts w:eastAsia="Times New Roman" w:cs="Times New Roman"/>
                 <w:szCs w:val="24"/>
@@ -8920,7 +8920,7 @@
           <w:p>
             <w:pPr>
               <w:jc w:val="center"/>
-              <w:cnfStyle w:val="000000100000"/>
+              <w:cnfStyle w:val="000000100000" w:firstRow="0" w:lastRow="0" w:firstColumn="0" w:lastColumn="0" w:oddVBand="0" w:evenVBand="0" w:oddHBand="1" w:evenHBand="0" w:firstRowFirstColumn="0" w:firstRowLastColumn="0" w:lastRowFirstColumn="0" w:lastRowLastColumn="0"/>
               <w:rPr>
                 <w:rFonts w:eastAsia="Times New Roman" w:cs="Times New Roman"/>
                 <w:szCs w:val="24"/>
@@ -8946,7 +8946,7 @@
           <w:p>
             <w:pPr>
               <w:jc w:val="center"/>
-              <w:cnfStyle w:val="000000100000"/>
+              <w:cnfStyle w:val="000000100000" w:firstRow="0" w:lastRow="0" w:firstColumn="0" w:lastColumn="0" w:oddVBand="0" w:evenVBand="0" w:oddHBand="1" w:evenHBand="0" w:firstRowFirstColumn="0" w:firstRowLastColumn="0" w:lastRowFirstColumn="0" w:lastRowLastColumn="0"/>
               <w:rPr>
                 <w:rFonts w:eastAsia="Times New Roman" w:cs="Times New Roman"/>
                 <w:szCs w:val="24"/>
@@ -8972,7 +8972,7 @@
           <w:p>
             <w:pPr>
               <w:jc w:val="center"/>
-              <w:cnfStyle w:val="000000100000"/>
+              <w:cnfStyle w:val="000000100000" w:firstRow="0" w:lastRow="0" w:firstColumn="0" w:lastColumn="0" w:oddVBand="0" w:evenVBand="0" w:oddHBand="1" w:evenHBand="0" w:firstRowFirstColumn="0" w:firstRowLastColumn="0" w:lastRowFirstColumn="0" w:lastRowLastColumn="0"/>
               <w:rPr>
                 <w:rFonts w:eastAsia="Times New Roman" w:cs="Times New Roman"/>
                 <w:szCs w:val="24"/>
@@ -8998,7 +8998,7 @@
           <w:p>
             <w:pPr>
               <w:jc w:val="center"/>
-              <w:cnfStyle w:val="000000100000"/>
+              <w:cnfStyle w:val="000000100000" w:firstRow="0" w:lastRow="0" w:firstColumn="0" w:lastColumn="0" w:oddVBand="0" w:evenVBand="0" w:oddHBand="1" w:evenHBand="0" w:firstRowFirstColumn="0" w:firstRowLastColumn="0" w:lastRowFirstColumn="0" w:lastRowLastColumn="0"/>
               <w:rPr>
                 <w:rFonts w:eastAsia="Times New Roman" w:cs="Times New Roman"/>
                 <w:szCs w:val="24"/>
@@ -9024,7 +9024,7 @@
           <w:p>
             <w:pPr>
               <w:jc w:val="center"/>
-              <w:cnfStyle w:val="000000100000"/>
+              <w:cnfStyle w:val="000000100000" w:firstRow="0" w:lastRow="0" w:firstColumn="0" w:lastColumn="0" w:oddVBand="0" w:evenVBand="0" w:oddHBand="1" w:evenHBand="0" w:firstRowFirstColumn="0" w:firstRowLastColumn="0" w:lastRowFirstColumn="0" w:lastRowLastColumn="0"/>
               <w:rPr>
                 <w:rFonts w:eastAsia="Times New Roman" w:cs="Times New Roman"/>
                 <w:szCs w:val="24"/>
@@ -9050,7 +9050,7 @@
           <w:p>
             <w:pPr>
               <w:jc w:val="center"/>
-              <w:cnfStyle w:val="000000100000"/>
+              <w:cnfStyle w:val="000000100000" w:firstRow="0" w:lastRow="0" w:firstColumn="0" w:lastColumn="0" w:oddVBand="0" w:evenVBand="0" w:oddHBand="1" w:evenHBand="0" w:firstRowFirstColumn="0" w:firstRowLastColumn="0" w:lastRowFirstColumn="0" w:lastRowLastColumn="0"/>
               <w:rPr>
                 <w:rFonts w:eastAsia="Times New Roman" w:cs="Times New Roman"/>
                 <w:szCs w:val="24"/>
@@ -9076,7 +9076,7 @@
           <w:p>
             <w:pPr>
               <w:jc w:val="center"/>
-              <w:cnfStyle w:val="000000100000"/>
+              <w:cnfStyle w:val="000000100000" w:firstRow="0" w:lastRow="0" w:firstColumn="0" w:lastColumn="0" w:oddVBand="0" w:evenVBand="0" w:oddHBand="1" w:evenHBand="0" w:firstRowFirstColumn="0" w:firstRowLastColumn="0" w:lastRowFirstColumn="0" w:lastRowLastColumn="0"/>
               <w:rPr>
                 <w:rFonts w:eastAsia="Times New Roman" w:cs="Times New Roman"/>
                 <w:szCs w:val="24"/>
@@ -9100,7 +9100,7 @@
         </w:trPr>
         <w:tc>
           <w:tcPr>
-            <w:cnfStyle w:val="001000000000"/>
+            <w:cnfStyle w:val="001000000000" w:firstRow="0" w:lastRow="0" w:firstColumn="1" w:lastColumn="0" w:oddVBand="0" w:evenVBand="0" w:oddHBand="0" w:evenHBand="0" w:firstRowFirstColumn="0" w:firstRowLastColumn="0" w:lastRowFirstColumn="0" w:lastRowLastColumn="0"/>
             <w:tcW w:w="2437" w:type="dxa"/>
             <w:vAlign w:val="center"/>
             <w:hideMark/>
@@ -9133,7 +9133,7 @@
           <w:p>
             <w:pPr>
               <w:jc w:val="center"/>
-              <w:cnfStyle w:val="000000000000"/>
+              <w:cnfStyle w:val="000000000000" w:firstRow="0" w:lastRow="0" w:firstColumn="0" w:lastColumn="0" w:oddVBand="0" w:evenVBand="0" w:oddHBand="0" w:evenHBand="0" w:firstRowFirstColumn="0" w:firstRowLastColumn="0" w:lastRowFirstColumn="0" w:lastRowLastColumn="0"/>
               <w:rPr>
                 <w:rFonts w:eastAsia="Times New Roman" w:cs="Times New Roman"/>
                 <w:szCs w:val="24"/>
@@ -9159,7 +9159,7 @@
           <w:p>
             <w:pPr>
               <w:jc w:val="center"/>
-              <w:cnfStyle w:val="000000000000"/>
+              <w:cnfStyle w:val="000000000000" w:firstRow="0" w:lastRow="0" w:firstColumn="0" w:lastColumn="0" w:oddVBand="0" w:evenVBand="0" w:oddHBand="0" w:evenHBand="0" w:firstRowFirstColumn="0" w:firstRowLastColumn="0" w:lastRowFirstColumn="0" w:lastRowLastColumn="0"/>
               <w:rPr>
                 <w:rFonts w:eastAsia="Times New Roman" w:cs="Times New Roman"/>
                 <w:szCs w:val="24"/>
@@ -9185,7 +9185,7 @@
           <w:p>
             <w:pPr>
               <w:jc w:val="center"/>
-              <w:cnfStyle w:val="000000000000"/>
+              <w:cnfStyle w:val="000000000000" w:firstRow="0" w:lastRow="0" w:firstColumn="0" w:lastColumn="0" w:oddVBand="0" w:evenVBand="0" w:oddHBand="0" w:evenHBand="0" w:firstRowFirstColumn="0" w:firstRowLastColumn="0" w:lastRowFirstColumn="0" w:lastRowLastColumn="0"/>
               <w:rPr>
                 <w:rFonts w:eastAsia="Times New Roman" w:cs="Times New Roman"/>
                 <w:szCs w:val="24"/>
@@ -9211,7 +9211,7 @@
           <w:p>
             <w:pPr>
               <w:jc w:val="center"/>
-              <w:cnfStyle w:val="000000000000"/>
+              <w:cnfStyle w:val="000000000000" w:firstRow="0" w:lastRow="0" w:firstColumn="0" w:lastColumn="0" w:oddVBand="0" w:evenVBand="0" w:oddHBand="0" w:evenHBand="0" w:firstRowFirstColumn="0" w:firstRowLastColumn="0" w:lastRowFirstColumn="0" w:lastRowLastColumn="0"/>
               <w:rPr>
                 <w:rFonts w:eastAsia="Times New Roman" w:cs="Times New Roman"/>
                 <w:szCs w:val="24"/>
@@ -9237,7 +9237,7 @@
           <w:p>
             <w:pPr>
               <w:jc w:val="center"/>
-              <w:cnfStyle w:val="000000000000"/>
+              <w:cnfStyle w:val="000000000000" w:firstRow="0" w:lastRow="0" w:firstColumn="0" w:lastColumn="0" w:oddVBand="0" w:evenVBand="0" w:oddHBand="0" w:evenHBand="0" w:firstRowFirstColumn="0" w:firstRowLastColumn="0" w:lastRowFirstColumn="0" w:lastRowLastColumn="0"/>
               <w:rPr>
                 <w:rFonts w:eastAsia="Times New Roman" w:cs="Times New Roman"/>
                 <w:szCs w:val="24"/>
@@ -9263,7 +9263,7 @@
           <w:p>
             <w:pPr>
               <w:jc w:val="center"/>
-              <w:cnfStyle w:val="000000000000"/>
+              <w:cnfStyle w:val="000000000000" w:firstRow="0" w:lastRow="0" w:firstColumn="0" w:lastColumn="0" w:oddVBand="0" w:evenVBand="0" w:oddHBand="0" w:evenHBand="0" w:firstRowFirstColumn="0" w:firstRowLastColumn="0" w:lastRowFirstColumn="0" w:lastRowLastColumn="0"/>
               <w:rPr>
                 <w:rFonts w:eastAsia="Times New Roman" w:cs="Times New Roman"/>
                 <w:szCs w:val="24"/>
@@ -9289,7 +9289,7 @@
           <w:p>
             <w:pPr>
               <w:jc w:val="center"/>
-              <w:cnfStyle w:val="000000000000"/>
+              <w:cnfStyle w:val="000000000000" w:firstRow="0" w:lastRow="0" w:firstColumn="0" w:lastColumn="0" w:oddVBand="0" w:evenVBand="0" w:oddHBand="0" w:evenHBand="0" w:firstRowFirstColumn="0" w:firstRowLastColumn="0" w:lastRowFirstColumn="0" w:lastRowLastColumn="0"/>
               <w:rPr>
                 <w:rFonts w:eastAsia="Times New Roman" w:cs="Times New Roman"/>
                 <w:szCs w:val="24"/>
@@ -9315,7 +9315,7 @@
           <w:p>
             <w:pPr>
               <w:jc w:val="center"/>
-              <w:cnfStyle w:val="000000000000"/>
+              <w:cnfStyle w:val="000000000000" w:firstRow="0" w:lastRow="0" w:firstColumn="0" w:lastColumn="0" w:oddVBand="0" w:evenVBand="0" w:oddHBand="0" w:evenHBand="0" w:firstRowFirstColumn="0" w:firstRowLastColumn="0" w:lastRowFirstColumn="0" w:lastRowLastColumn="0"/>
               <w:rPr>
                 <w:rFonts w:eastAsia="Times New Roman" w:cs="Times New Roman"/>
                 <w:szCs w:val="24"/>
@@ -9341,7 +9341,7 @@
           <w:p>
             <w:pPr>
               <w:jc w:val="center"/>
-              <w:cnfStyle w:val="000000000000"/>
+              <w:cnfStyle w:val="000000000000" w:firstRow="0" w:lastRow="0" w:firstColumn="0" w:lastColumn="0" w:oddVBand="0" w:evenVBand="0" w:oddHBand="0" w:evenHBand="0" w:firstRowFirstColumn="0" w:firstRowLastColumn="0" w:lastRowFirstColumn="0" w:lastRowLastColumn="0"/>
               <w:rPr>
                 <w:rFonts w:eastAsia="Times New Roman" w:cs="Times New Roman"/>
                 <w:szCs w:val="24"/>
@@ -9361,12 +9361,12 @@
       </w:tr>
       <w:tr>
         <w:trPr>
-          <w:cnfStyle w:val="000000100000"/>
+          <w:cnfStyle w:val="000000100000" w:firstRow="0" w:lastRow="0" w:firstColumn="0" w:lastColumn="0" w:oddVBand="0" w:evenVBand="0" w:oddHBand="1" w:evenHBand="0" w:firstRowFirstColumn="0" w:firstRowLastColumn="0" w:lastRowFirstColumn="0" w:lastRowLastColumn="0"/>
           <w:trHeight w:val="794"/>
         </w:trPr>
         <w:tc>
           <w:tcPr>
-            <w:cnfStyle w:val="001000000000"/>
+            <w:cnfStyle w:val="001000000000" w:firstRow="0" w:lastRow="0" w:firstColumn="1" w:lastColumn="0" w:oddVBand="0" w:evenVBand="0" w:oddHBand="0" w:evenHBand="0" w:firstRowFirstColumn="0" w:firstRowLastColumn="0" w:lastRowFirstColumn="0" w:lastRowLastColumn="0"/>
             <w:tcW w:w="2437" w:type="dxa"/>
             <w:vAlign w:val="center"/>
             <w:hideMark/>
@@ -9399,7 +9399,7 @@
           <w:p>
             <w:pPr>
               <w:jc w:val="center"/>
-              <w:cnfStyle w:val="000000100000"/>
+              <w:cnfStyle w:val="000000100000" w:firstRow="0" w:lastRow="0" w:firstColumn="0" w:lastColumn="0" w:oddVBand="0" w:evenVBand="0" w:oddHBand="1" w:evenHBand="0" w:firstRowFirstColumn="0" w:firstRowLastColumn="0" w:lastRowFirstColumn="0" w:lastRowLastColumn="0"/>
               <w:rPr>
                 <w:rFonts w:eastAsia="Times New Roman" w:cs="Times New Roman"/>
                 <w:szCs w:val="24"/>
@@ -9425,7 +9425,7 @@
           <w:p>
             <w:pPr>
               <w:jc w:val="center"/>
-              <w:cnfStyle w:val="000000100000"/>
+              <w:cnfStyle w:val="000000100000" w:firstRow="0" w:lastRow="0" w:firstColumn="0" w:lastColumn="0" w:oddVBand="0" w:evenVBand="0" w:oddHBand="1" w:evenHBand="0" w:firstRowFirstColumn="0" w:firstRowLastColumn="0" w:lastRowFirstColumn="0" w:lastRowLastColumn="0"/>
               <w:rPr>
                 <w:rFonts w:eastAsia="Times New Roman" w:cs="Times New Roman"/>
                 <w:szCs w:val="24"/>
@@ -9451,7 +9451,7 @@
           <w:p>
             <w:pPr>
               <w:jc w:val="center"/>
-              <w:cnfStyle w:val="000000100000"/>
+              <w:cnfStyle w:val="000000100000" w:firstRow="0" w:lastRow="0" w:firstColumn="0" w:lastColumn="0" w:oddVBand="0" w:evenVBand="0" w:oddHBand="1" w:evenHBand="0" w:firstRowFirstColumn="0" w:firstRowLastColumn="0" w:lastRowFirstColumn="0" w:lastRowLastColumn="0"/>
               <w:rPr>
                 <w:rFonts w:eastAsia="Times New Roman" w:cs="Times New Roman"/>
                 <w:szCs w:val="24"/>
@@ -9477,7 +9477,7 @@
           <w:p>
             <w:pPr>
               <w:jc w:val="center"/>
-              <w:cnfStyle w:val="000000100000"/>
+              <w:cnfStyle w:val="000000100000" w:firstRow="0" w:lastRow="0" w:firstColumn="0" w:lastColumn="0" w:oddVBand="0" w:evenVBand="0" w:oddHBand="1" w:evenHBand="0" w:firstRowFirstColumn="0" w:firstRowLastColumn="0" w:lastRowFirstColumn="0" w:lastRowLastColumn="0"/>
               <w:rPr>
                 <w:rFonts w:eastAsia="Times New Roman" w:cs="Times New Roman"/>
                 <w:szCs w:val="24"/>
@@ -9503,7 +9503,7 @@
           <w:p>
             <w:pPr>
               <w:jc w:val="center"/>
-              <w:cnfStyle w:val="000000100000"/>
+              <w:cnfStyle w:val="000000100000" w:firstRow="0" w:lastRow="0" w:firstColumn="0" w:lastColumn="0" w:oddVBand="0" w:evenVBand="0" w:oddHBand="1" w:evenHBand="0" w:firstRowFirstColumn="0" w:firstRowLastColumn="0" w:lastRowFirstColumn="0" w:lastRowLastColumn="0"/>
               <w:rPr>
                 <w:rFonts w:eastAsia="Times New Roman" w:cs="Times New Roman"/>
                 <w:szCs w:val="24"/>
@@ -9529,7 +9529,7 @@
           <w:p>
             <w:pPr>
               <w:jc w:val="center"/>
-              <w:cnfStyle w:val="000000100000"/>
+              <w:cnfStyle w:val="000000100000" w:firstRow="0" w:lastRow="0" w:firstColumn="0" w:lastColumn="0" w:oddVBand="0" w:evenVBand="0" w:oddHBand="1" w:evenHBand="0" w:firstRowFirstColumn="0" w:firstRowLastColumn="0" w:lastRowFirstColumn="0" w:lastRowLastColumn="0"/>
               <w:rPr>
                 <w:rFonts w:eastAsia="Times New Roman" w:cs="Times New Roman"/>
                 <w:szCs w:val="24"/>
@@ -9555,7 +9555,7 @@
           <w:p>
             <w:pPr>
               <w:jc w:val="center"/>
-              <w:cnfStyle w:val="000000100000"/>
+              <w:cnfStyle w:val="000000100000" w:firstRow="0" w:lastRow="0" w:firstColumn="0" w:lastColumn="0" w:oddVBand="0" w:evenVBand="0" w:oddHBand="1" w:evenHBand="0" w:firstRowFirstColumn="0" w:firstRowLastColumn="0" w:lastRowFirstColumn="0" w:lastRowLastColumn="0"/>
               <w:rPr>
                 <w:rFonts w:eastAsia="Times New Roman" w:cs="Times New Roman"/>
                 <w:szCs w:val="24"/>
@@ -9581,7 +9581,7 @@
           <w:p>
             <w:pPr>
               <w:jc w:val="center"/>
-              <w:cnfStyle w:val="000000100000"/>
+              <w:cnfStyle w:val="000000100000" w:firstRow="0" w:lastRow="0" w:firstColumn="0" w:lastColumn="0" w:oddVBand="0" w:evenVBand="0" w:oddHBand="1" w:evenHBand="0" w:firstRowFirstColumn="0" w:firstRowLastColumn="0" w:lastRowFirstColumn="0" w:lastRowLastColumn="0"/>
               <w:rPr>
                 <w:rFonts w:eastAsia="Times New Roman" w:cs="Times New Roman"/>
                 <w:szCs w:val="24"/>
@@ -9607,7 +9607,7 @@
           <w:p>
             <w:pPr>
               <w:jc w:val="center"/>
-              <w:cnfStyle w:val="000000100000"/>
+              <w:cnfStyle w:val="000000100000" w:firstRow="0" w:lastRow="0" w:firstColumn="0" w:lastColumn="0" w:oddVBand="0" w:evenVBand="0" w:oddHBand="1" w:evenHBand="0" w:firstRowFirstColumn="0" w:firstRowLastColumn="0" w:lastRowFirstColumn="0" w:lastRowLastColumn="0"/>
               <w:rPr>
                 <w:rFonts w:eastAsia="Times New Roman" w:cs="Times New Roman"/>
                 <w:szCs w:val="24"/>
@@ -9631,7 +9631,7 @@
         </w:trPr>
         <w:tc>
           <w:tcPr>
-            <w:cnfStyle w:val="001000000000"/>
+            <w:cnfStyle w:val="001000000000" w:firstRow="0" w:lastRow="0" w:firstColumn="1" w:lastColumn="0" w:oddVBand="0" w:evenVBand="0" w:oddHBand="0" w:evenHBand="0" w:firstRowFirstColumn="0" w:firstRowLastColumn="0" w:lastRowFirstColumn="0" w:lastRowLastColumn="0"/>
             <w:tcW w:w="2437" w:type="dxa"/>
             <w:vAlign w:val="center"/>
             <w:hideMark/>
@@ -9664,7 +9664,7 @@
           <w:p>
             <w:pPr>
               <w:jc w:val="center"/>
-              <w:cnfStyle w:val="000000000000"/>
+              <w:cnfStyle w:val="000000000000" w:firstRow="0" w:lastRow="0" w:firstColumn="0" w:lastColumn="0" w:oddVBand="0" w:evenVBand="0" w:oddHBand="0" w:evenHBand="0" w:firstRowFirstColumn="0" w:firstRowLastColumn="0" w:lastRowFirstColumn="0" w:lastRowLastColumn="0"/>
               <w:rPr>
                 <w:rFonts w:eastAsia="Times New Roman" w:cs="Times New Roman"/>
                 <w:szCs w:val="24"/>
@@ -9690,7 +9690,7 @@
           <w:p>
             <w:pPr>
               <w:jc w:val="center"/>
-              <w:cnfStyle w:val="000000000000"/>
+              <w:cnfStyle w:val="000000000000" w:firstRow="0" w:lastRow="0" w:firstColumn="0" w:lastColumn="0" w:oddVBand="0" w:evenVBand="0" w:oddHBand="0" w:evenHBand="0" w:firstRowFirstColumn="0" w:firstRowLastColumn="0" w:lastRowFirstColumn="0" w:lastRowLastColumn="0"/>
               <w:rPr>
                 <w:rFonts w:eastAsia="Times New Roman" w:cs="Times New Roman"/>
                 <w:szCs w:val="24"/>
@@ -9716,7 +9716,7 @@
           <w:p>
             <w:pPr>
               <w:jc w:val="center"/>
-              <w:cnfStyle w:val="000000000000"/>
+              <w:cnfStyle w:val="000000000000" w:firstRow="0" w:lastRow="0" w:firstColumn="0" w:lastColumn="0" w:oddVBand="0" w:evenVBand="0" w:oddHBand="0" w:evenHBand="0" w:firstRowFirstColumn="0" w:firstRowLastColumn="0" w:lastRowFirstColumn="0" w:lastRowLastColumn="0"/>
               <w:rPr>
                 <w:rFonts w:eastAsia="Times New Roman" w:cs="Times New Roman"/>
                 <w:i/>
@@ -9746,7 +9746,7 @@
           <w:p>
             <w:pPr>
               <w:jc w:val="center"/>
-              <w:cnfStyle w:val="000000000000"/>
+              <w:cnfStyle w:val="000000000000" w:firstRow="0" w:lastRow="0" w:firstColumn="0" w:lastColumn="0" w:oddVBand="0" w:evenVBand="0" w:oddHBand="0" w:evenHBand="0" w:firstRowFirstColumn="0" w:firstRowLastColumn="0" w:lastRowFirstColumn="0" w:lastRowLastColumn="0"/>
               <w:rPr>
                 <w:rFonts w:eastAsia="Times New Roman" w:cs="Times New Roman"/>
                 <w:szCs w:val="24"/>
@@ -9772,7 +9772,7 @@
           <w:p>
             <w:pPr>
               <w:jc w:val="center"/>
-              <w:cnfStyle w:val="000000000000"/>
+              <w:cnfStyle w:val="000000000000" w:firstRow="0" w:lastRow="0" w:firstColumn="0" w:lastColumn="0" w:oddVBand="0" w:evenVBand="0" w:oddHBand="0" w:evenHBand="0" w:firstRowFirstColumn="0" w:firstRowLastColumn="0" w:lastRowFirstColumn="0" w:lastRowLastColumn="0"/>
               <w:rPr>
                 <w:rFonts w:eastAsia="Times New Roman" w:cs="Times New Roman"/>
                 <w:szCs w:val="24"/>
@@ -9798,7 +9798,7 @@
           <w:p>
             <w:pPr>
               <w:jc w:val="center"/>
-              <w:cnfStyle w:val="000000000000"/>
+              <w:cnfStyle w:val="000000000000" w:firstRow="0" w:lastRow="0" w:firstColumn="0" w:lastColumn="0" w:oddVBand="0" w:evenVBand="0" w:oddHBand="0" w:evenHBand="0" w:firstRowFirstColumn="0" w:firstRowLastColumn="0" w:lastRowFirstColumn="0" w:lastRowLastColumn="0"/>
               <w:rPr>
                 <w:rFonts w:eastAsia="Times New Roman" w:cs="Times New Roman"/>
                 <w:szCs w:val="24"/>
@@ -9824,7 +9824,7 @@
           <w:p>
             <w:pPr>
               <w:jc w:val="center"/>
-              <w:cnfStyle w:val="000000000000"/>
+              <w:cnfStyle w:val="000000000000" w:firstRow="0" w:lastRow="0" w:firstColumn="0" w:lastColumn="0" w:oddVBand="0" w:evenVBand="0" w:oddHBand="0" w:evenHBand="0" w:firstRowFirstColumn="0" w:firstRowLastColumn="0" w:lastRowFirstColumn="0" w:lastRowLastColumn="0"/>
               <w:rPr>
                 <w:rFonts w:eastAsia="Times New Roman" w:cs="Times New Roman"/>
                 <w:i/>
@@ -9854,7 +9854,7 @@
           <w:p>
             <w:pPr>
               <w:jc w:val="center"/>
-              <w:cnfStyle w:val="000000000000"/>
+              <w:cnfStyle w:val="000000000000" w:firstRow="0" w:lastRow="0" w:firstColumn="0" w:lastColumn="0" w:oddVBand="0" w:evenVBand="0" w:oddHBand="0" w:evenHBand="0" w:firstRowFirstColumn="0" w:firstRowLastColumn="0" w:lastRowFirstColumn="0" w:lastRowLastColumn="0"/>
               <w:rPr>
                 <w:rFonts w:eastAsia="Times New Roman" w:cs="Times New Roman"/>
                 <w:szCs w:val="24"/>
@@ -9880,7 +9880,7 @@
           <w:p>
             <w:pPr>
               <w:jc w:val="center"/>
-              <w:cnfStyle w:val="000000000000"/>
+              <w:cnfStyle w:val="000000000000" w:firstRow="0" w:lastRow="0" w:firstColumn="0" w:lastColumn="0" w:oddVBand="0" w:evenVBand="0" w:oddHBand="0" w:evenHBand="0" w:firstRowFirstColumn="0" w:firstRowLastColumn="0" w:lastRowFirstColumn="0" w:lastRowLastColumn="0"/>
               <w:rPr>
                 <w:rFonts w:eastAsia="Times New Roman" w:cs="Times New Roman"/>
                 <w:szCs w:val="24"/>
@@ -9931,7 +9931,7 @@
     </w:p>
     <w:p>
       <w:pPr>
-        <w:pStyle w:val="Akapitzlist"/>
+        <w:pStyle w:val="ListParagraph"/>
         <w:numPr>
           <w:ilvl w:val="0"/>
           <w:numId w:val="24"/>
@@ -9955,7 +9955,7 @@
     </w:p>
     <w:p>
       <w:pPr>
-        <w:pStyle w:val="Akapitzlist"/>
+        <w:pStyle w:val="ListParagraph"/>
         <w:numPr>
           <w:ilvl w:val="0"/>
           <w:numId w:val="24"/>
@@ -9979,7 +9979,7 @@
     </w:p>
     <w:p>
       <w:pPr>
-        <w:pStyle w:val="Akapitzlist"/>
+        <w:pStyle w:val="ListParagraph"/>
         <w:numPr>
           <w:ilvl w:val="0"/>
           <w:numId w:val="24"/>
@@ -10003,7 +10003,7 @@
     </w:p>
     <w:p>
       <w:pPr>
-        <w:pStyle w:val="Akapitzlist"/>
+        <w:pStyle w:val="ListParagraph"/>
         <w:numPr>
           <w:ilvl w:val="0"/>
           <w:numId w:val="24"/>
@@ -10077,7 +10077,7 @@
     </w:p>
     <w:p>
       <w:pPr>
-        <w:pStyle w:val="Nagwek2"/>
+        <w:pStyle w:val="Heading2"/>
         <w:numPr>
           <w:ilvl w:val="1"/>
           <w:numId w:val="25"/>
@@ -10096,7 +10096,7 @@
       <w:r>
         <w:t>Funkcjonalność dotyczącą rekomendacji i programu w pewien sposób łączy serwis Filmweb (</w:t>
       </w:r>
-      <w:hyperlink r:id="rId24" w:history="1">
+      <w:hyperlink r:id="rId25" w:history="1">
         <w:r>
           <w:rPr>
             <w:i/>
@@ -10162,7 +10162,7 @@
     </w:p>
     <w:p>
       <w:pPr>
-        <w:pStyle w:val="Nagwek1"/>
+        <w:pStyle w:val="Heading1"/>
         <w:numPr>
           <w:ilvl w:val="0"/>
           <w:numId w:val="25"/>
@@ -10185,7 +10185,7 @@
     </w:p>
     <w:p>
       <w:pPr>
-        <w:pStyle w:val="Nagwek2"/>
+        <w:pStyle w:val="Heading2"/>
         <w:numPr>
           <w:ilvl w:val="1"/>
           <w:numId w:val="25"/>
@@ -10218,7 +10218,7 @@
     </w:p>
     <w:p>
       <w:pPr>
-        <w:pStyle w:val="Nagwek2"/>
+        <w:pStyle w:val="Heading2"/>
         <w:numPr>
           <w:ilvl w:val="1"/>
           <w:numId w:val="25"/>
@@ -10240,7 +10240,7 @@
       <w:commentRangeEnd w:id="21"/>
       <w:r>
         <w:rPr>
-          <w:rStyle w:val="Odwoaniedokomentarza"/>
+          <w:rStyle w:val="CommentReference"/>
           <w:rFonts w:eastAsiaTheme="minorHAnsi" w:cstheme="minorBidi"/>
           <w:b w:val="0"/>
         </w:rPr>
@@ -10276,7 +10276,7 @@
       <w:commentRangeEnd w:id="22"/>
       <w:r>
         <w:rPr>
-          <w:rStyle w:val="Odwoaniedokomentarza"/>
+          <w:rStyle w:val="CommentReference"/>
           <w:rFonts w:eastAsiaTheme="minorHAnsi" w:cstheme="minorBidi"/>
           <w:lang w:eastAsia="en-US"/>
         </w:rPr>
@@ -10328,7 +10328,7 @@
     </w:p>
     <w:p>
       <w:pPr>
-        <w:pStyle w:val="Akapitzlist"/>
+        <w:pStyle w:val="ListParagraph"/>
         <w:numPr>
           <w:ilvl w:val="0"/>
           <w:numId w:val="27"/>
@@ -10340,7 +10340,7 @@
     </w:p>
     <w:p>
       <w:pPr>
-        <w:pStyle w:val="Akapitzlist"/>
+        <w:pStyle w:val="ListParagraph"/>
         <w:numPr>
           <w:ilvl w:val="0"/>
           <w:numId w:val="27"/>
@@ -10352,7 +10352,7 @@
     </w:p>
     <w:p>
       <w:pPr>
-        <w:pStyle w:val="Akapitzlist"/>
+        <w:pStyle w:val="ListParagraph"/>
         <w:numPr>
           <w:ilvl w:val="0"/>
           <w:numId w:val="27"/>
@@ -10374,7 +10374,7 @@
       <w:commentRangeEnd w:id="23"/>
       <w:r>
         <w:rPr>
-          <w:rStyle w:val="Odwoaniedokomentarza"/>
+          <w:rStyle w:val="CommentReference"/>
         </w:rPr>
         <w:commentReference w:id="23"/>
       </w:r>
@@ -10407,7 +10407,7 @@
     </w:p>
     <w:p>
       <w:pPr>
-        <w:pStyle w:val="Akapitzlist"/>
+        <w:pStyle w:val="ListParagraph"/>
         <w:numPr>
           <w:ilvl w:val="0"/>
           <w:numId w:val="31"/>
@@ -10425,7 +10425,7 @@
     </w:p>
     <w:p>
       <w:pPr>
-        <w:pStyle w:val="Akapitzlist"/>
+        <w:pStyle w:val="ListParagraph"/>
         <w:numPr>
           <w:ilvl w:val="0"/>
           <w:numId w:val="31"/>
@@ -10443,7 +10443,7 @@
     </w:p>
     <w:p>
       <w:pPr>
-        <w:pStyle w:val="Akapitzlist"/>
+        <w:pStyle w:val="ListParagraph"/>
         <w:numPr>
           <w:ilvl w:val="0"/>
           <w:numId w:val="31"/>
@@ -10461,7 +10461,7 @@
     </w:p>
     <w:p>
       <w:pPr>
-        <w:pStyle w:val="Akapitzlist"/>
+        <w:pStyle w:val="ListParagraph"/>
         <w:numPr>
           <w:ilvl w:val="0"/>
           <w:numId w:val="31"/>
@@ -10479,7 +10479,7 @@
     </w:p>
     <w:p>
       <w:pPr>
-        <w:pStyle w:val="Akapitzlist"/>
+        <w:pStyle w:val="ListParagraph"/>
         <w:numPr>
           <w:ilvl w:val="0"/>
           <w:numId w:val="31"/>
@@ -10497,7 +10497,7 @@
     </w:p>
     <w:p>
       <w:pPr>
-        <w:pStyle w:val="Akapitzlist"/>
+        <w:pStyle w:val="ListParagraph"/>
         <w:numPr>
           <w:ilvl w:val="0"/>
           <w:numId w:val="31"/>
@@ -10539,7 +10539,7 @@
       <w:commentRangeEnd w:id="24"/>
       <w:r>
         <w:rPr>
-          <w:rStyle w:val="Odwoaniedokomentarza"/>
+          <w:rStyle w:val="CommentReference"/>
           <w:rFonts w:eastAsiaTheme="minorHAnsi" w:cstheme="minorBidi"/>
           <w:lang w:eastAsia="en-US"/>
         </w:rPr>
@@ -10783,7 +10783,7 @@
     </w:p>
     <w:p>
       <w:pPr>
-        <w:pStyle w:val="Akapitzlist"/>
+        <w:pStyle w:val="ListParagraph"/>
         <w:numPr>
           <w:ilvl w:val="0"/>
           <w:numId w:val="35"/>
@@ -10823,7 +10823,7 @@
     </w:p>
     <w:p>
       <w:pPr>
-        <w:pStyle w:val="Akapitzlist"/>
+        <w:pStyle w:val="ListParagraph"/>
         <w:numPr>
           <w:ilvl w:val="0"/>
           <w:numId w:val="35"/>
@@ -10895,7 +10895,7 @@
     </w:p>
     <w:p>
       <w:pPr>
-        <w:pStyle w:val="Akapitzlist"/>
+        <w:pStyle w:val="ListParagraph"/>
         <w:numPr>
           <w:ilvl w:val="0"/>
           <w:numId w:val="35"/>
@@ -10980,7 +10980,7 @@
     </w:p>
     <w:p>
       <w:pPr>
-        <w:pStyle w:val="Akapitzlist"/>
+        <w:pStyle w:val="ListParagraph"/>
         <w:numPr>
           <w:ilvl w:val="0"/>
           <w:numId w:val="35"/>
@@ -11486,7 +11486,7 @@
     </w:p>
     <w:p>
       <w:pPr>
-        <w:pStyle w:val="Akapitzlist"/>
+        <w:pStyle w:val="ListParagraph"/>
         <w:numPr>
           <w:ilvl w:val="0"/>
           <w:numId w:val="33"/>
@@ -11499,14 +11499,14 @@
       <w:commentRangeEnd w:id="25"/>
       <w:r>
         <w:rPr>
-          <w:rStyle w:val="Odwoaniedokomentarza"/>
+          <w:rStyle w:val="CommentReference"/>
         </w:rPr>
         <w:commentReference w:id="25"/>
       </w:r>
     </w:p>
     <w:p>
       <w:pPr>
-        <w:pStyle w:val="Akapitzlist"/>
+        <w:pStyle w:val="ListParagraph"/>
         <w:numPr>
           <w:ilvl w:val="0"/>
           <w:numId w:val="33"/>
@@ -11518,7 +11518,7 @@
     </w:p>
     <w:p>
       <w:pPr>
-        <w:pStyle w:val="Akapitzlist"/>
+        <w:pStyle w:val="ListParagraph"/>
         <w:numPr>
           <w:ilvl w:val="0"/>
           <w:numId w:val="33"/>
@@ -11530,7 +11530,7 @@
     </w:p>
     <w:p>
       <w:pPr>
-        <w:pStyle w:val="Akapitzlist"/>
+        <w:pStyle w:val="ListParagraph"/>
         <w:numPr>
           <w:ilvl w:val="0"/>
           <w:numId w:val="33"/>
@@ -11542,7 +11542,7 @@
     </w:p>
     <w:p>
       <w:pPr>
-        <w:pStyle w:val="Akapitzlist"/>
+        <w:pStyle w:val="ListParagraph"/>
         <w:numPr>
           <w:ilvl w:val="0"/>
           <w:numId w:val="33"/>
@@ -11554,7 +11554,7 @@
     </w:p>
     <w:p>
       <w:pPr>
-        <w:pStyle w:val="Akapitzlist"/>
+        <w:pStyle w:val="ListParagraph"/>
         <w:numPr>
           <w:ilvl w:val="0"/>
           <w:numId w:val="33"/>
@@ -12084,7 +12084,7 @@
             <w:rPr>
               <w:rFonts w:ascii="Cambria Math" w:hAnsi="Cambria Math"/>
             </w:rPr>
-            <m:t>= -</m:t>
+            <m:t xml:space="preserve">= </m:t>
           </m:r>
           <m:f>
             <m:fPr>
@@ -12216,12 +12216,6 @@
               </m:r>
             </m:den>
           </m:f>
-          <m:r>
-            <w:rPr>
-              <w:rFonts w:ascii="Cambria Math" w:hAnsi="Cambria Math"/>
-            </w:rPr>
-            <m:t>+1</m:t>
-          </m:r>
         </m:oMath>
       </m:oMathPara>
     </w:p>
@@ -12230,7 +12224,13 @@
         <w:pStyle w:val="Paragraph"/>
       </w:pPr>
       <w:r>
-        <w:t xml:space="preserve">Jest to funkcja homograficzna, przyjmująca wartość 0, gdy argument </w:t>
+        <w:t xml:space="preserve">Jest to funkcja homograficzna, przyjmująca wartość </w:t>
+      </w:r>
+      <w:r>
+        <w:t>1</w:t>
+      </w:r>
+      <w:r>
+        <w:t xml:space="preserve">, gdy argument </w:t>
       </w:r>
       <m:oMath>
         <m:d>
@@ -12421,7 +12421,15 @@
         </m:r>
       </m:oMath>
       <w:r>
-        <w:t xml:space="preserve"> i asymptotycznie dążąca do wartości 1. </w:t>
+        <w:t xml:space="preserve"> i asy</w:t>
+      </w:r>
+      <w:r>
+        <w:t>mptotycznie dążąca do wartości 0</w:t>
+      </w:r>
+      <w:bookmarkStart w:id="26" w:name="_GoBack"/>
+      <w:bookmarkEnd w:id="26"/>
+      <w:r>
+        <w:t xml:space="preserve">. </w:t>
       </w:r>
       <w:r>
         <w:t xml:space="preserve">Dla parametru </w:t>
@@ -12770,7 +12778,7 @@
     </w:p>
     <w:p>
       <w:pPr>
-        <w:pStyle w:val="Akapitzlist"/>
+        <w:pStyle w:val="ListParagraph"/>
         <w:numPr>
           <w:ilvl w:val="0"/>
           <w:numId w:val="37"/>
@@ -12816,7 +12824,7 @@
     </w:p>
     <w:p>
       <w:pPr>
-        <w:pStyle w:val="Akapitzlist"/>
+        <w:pStyle w:val="ListParagraph"/>
         <w:numPr>
           <w:ilvl w:val="0"/>
           <w:numId w:val="37"/>
@@ -12856,7 +12864,7 @@
     </w:p>
     <w:p>
       <w:pPr>
-        <w:pStyle w:val="Akapitzlist"/>
+        <w:pStyle w:val="ListParagraph"/>
         <w:numPr>
           <w:ilvl w:val="0"/>
           <w:numId w:val="37"/>
@@ -12907,7 +12915,7 @@
     </w:p>
     <w:p>
       <w:pPr>
-        <w:pStyle w:val="Nagwek2"/>
+        <w:pStyle w:val="Heading2"/>
         <w:numPr>
           <w:ilvl w:val="1"/>
           <w:numId w:val="25"/>
@@ -12917,7 +12925,7 @@
           <w:lang w:eastAsia="pl-PL"/>
         </w:rPr>
       </w:pPr>
-      <w:bookmarkStart w:id="26" w:name="_Toc533585002"/>
+      <w:bookmarkStart w:id="27" w:name="_Toc533585002"/>
       <w:r>
         <w:rPr>
           <w:rFonts w:eastAsia="Times New Roman"/>
@@ -12926,7 +12934,7 @@
         <w:lastRenderedPageBreak/>
         <w:t>Wymagania funkcjonalne</w:t>
       </w:r>
-      <w:bookmarkEnd w:id="26"/>
+      <w:bookmarkEnd w:id="27"/>
     </w:p>
     <w:p>
       <w:pPr>
@@ -12958,7 +12966,7 @@
     </w:p>
     <w:p>
       <w:pPr>
-        <w:pStyle w:val="Akapitzlist"/>
+        <w:pStyle w:val="ListParagraph"/>
         <w:numPr>
           <w:ilvl w:val="0"/>
           <w:numId w:val="22"/>
@@ -12980,7 +12988,7 @@
     </w:p>
     <w:p>
       <w:pPr>
-        <w:pStyle w:val="Akapitzlist"/>
+        <w:pStyle w:val="ListParagraph"/>
         <w:numPr>
           <w:ilvl w:val="0"/>
           <w:numId w:val="22"/>
@@ -13002,7 +13010,7 @@
     </w:p>
     <w:p>
       <w:pPr>
-        <w:pStyle w:val="Akapitzlist"/>
+        <w:pStyle w:val="ListParagraph"/>
         <w:numPr>
           <w:ilvl w:val="0"/>
           <w:numId w:val="22"/>
@@ -13024,7 +13032,7 @@
     </w:p>
     <w:p>
       <w:pPr>
-        <w:pStyle w:val="Akapitzlist"/>
+        <w:pStyle w:val="ListParagraph"/>
         <w:numPr>
           <w:ilvl w:val="0"/>
           <w:numId w:val="22"/>
@@ -13046,7 +13054,7 @@
     </w:p>
     <w:p>
       <w:pPr>
-        <w:pStyle w:val="Akapitzlist"/>
+        <w:pStyle w:val="ListParagraph"/>
         <w:numPr>
           <w:ilvl w:val="0"/>
           <w:numId w:val="22"/>
@@ -13096,7 +13104,7 @@
     </w:p>
     <w:p>
       <w:pPr>
-        <w:pStyle w:val="Akapitzlist"/>
+        <w:pStyle w:val="ListParagraph"/>
         <w:numPr>
           <w:ilvl w:val="0"/>
           <w:numId w:val="23"/>
@@ -13118,7 +13126,7 @@
     </w:p>
     <w:p>
       <w:pPr>
-        <w:pStyle w:val="Akapitzlist"/>
+        <w:pStyle w:val="ListParagraph"/>
         <w:numPr>
           <w:ilvl w:val="0"/>
           <w:numId w:val="23"/>
@@ -13140,7 +13148,7 @@
     </w:p>
     <w:p>
       <w:pPr>
-        <w:pStyle w:val="Akapitzlist"/>
+        <w:pStyle w:val="ListParagraph"/>
         <w:numPr>
           <w:ilvl w:val="0"/>
           <w:numId w:val="23"/>
@@ -13162,7 +13170,7 @@
     </w:p>
     <w:p>
       <w:pPr>
-        <w:pStyle w:val="Akapitzlist"/>
+        <w:pStyle w:val="ListParagraph"/>
         <w:numPr>
           <w:ilvl w:val="0"/>
           <w:numId w:val="23"/>
@@ -13184,7 +13192,7 @@
     </w:p>
     <w:p>
       <w:pPr>
-        <w:pStyle w:val="Akapitzlist"/>
+        <w:pStyle w:val="ListParagraph"/>
         <w:numPr>
           <w:ilvl w:val="0"/>
           <w:numId w:val="23"/>
@@ -13206,7 +13214,7 @@
     </w:p>
     <w:p>
       <w:pPr>
-        <w:pStyle w:val="Akapitzlist"/>
+        <w:pStyle w:val="ListParagraph"/>
         <w:numPr>
           <w:ilvl w:val="0"/>
           <w:numId w:val="23"/>
@@ -13228,7 +13236,7 @@
     </w:p>
     <w:p>
       <w:pPr>
-        <w:pStyle w:val="Akapitzlist"/>
+        <w:pStyle w:val="ListParagraph"/>
         <w:numPr>
           <w:ilvl w:val="0"/>
           <w:numId w:val="23"/>
@@ -13263,7 +13271,7 @@
     </w:p>
     <w:p>
       <w:pPr>
-        <w:pStyle w:val="Nagwek1"/>
+        <w:pStyle w:val="Heading1"/>
         <w:numPr>
           <w:ilvl w:val="0"/>
           <w:numId w:val="25"/>
@@ -13273,7 +13281,7 @@
           <w:lang w:eastAsia="pl-PL"/>
         </w:rPr>
       </w:pPr>
-      <w:bookmarkStart w:id="27" w:name="_Toc533585003"/>
+      <w:bookmarkStart w:id="28" w:name="_Toc533585003"/>
       <w:r>
         <w:rPr>
           <w:rFonts w:eastAsia="Times New Roman"/>
@@ -13282,11 +13290,11 @@
         <w:lastRenderedPageBreak/>
         <w:t>Projekt aplikacji</w:t>
       </w:r>
-      <w:bookmarkEnd w:id="27"/>
+      <w:bookmarkEnd w:id="28"/>
     </w:p>
     <w:p>
       <w:pPr>
-        <w:pStyle w:val="Nagwek2"/>
+        <w:pStyle w:val="Heading2"/>
         <w:numPr>
           <w:ilvl w:val="1"/>
           <w:numId w:val="25"/>
@@ -13296,7 +13304,7 @@
           <w:lang w:eastAsia="pl-PL"/>
         </w:rPr>
       </w:pPr>
-      <w:bookmarkStart w:id="28" w:name="_Toc533585004"/>
+      <w:bookmarkStart w:id="29" w:name="_Toc533585004"/>
       <w:r>
         <w:rPr>
           <w:rFonts w:eastAsia="Times New Roman"/>
@@ -13304,7 +13312,7 @@
         </w:rPr>
         <w:t>Baza danych</w:t>
       </w:r>
-      <w:bookmarkEnd w:id="28"/>
+      <w:bookmarkEnd w:id="29"/>
     </w:p>
     <w:p>
       <w:pPr>
@@ -13316,9 +13324,9 @@
         <w:rPr>
           <w:lang w:eastAsia="pl-PL"/>
         </w:rPr>
-        <w:pict>
+        <w:pict w14:anchorId="3A7C6156">
           <v:shape id="_x0000_i1026" type="#_x0000_t75" style="width:453pt;height:321.75pt">
-            <v:imagedata r:id="rId25" o:title="erd(1)"/>
+            <v:imagedata r:id="rId26" o:title="erd(1)"/>
           </v:shape>
         </w:pict>
       </w:r>
@@ -13339,7 +13347,7 @@
     </w:p>
     <w:p>
       <w:pPr>
-        <w:pStyle w:val="Nagwek2"/>
+        <w:pStyle w:val="Heading2"/>
         <w:numPr>
           <w:ilvl w:val="1"/>
           <w:numId w:val="25"/>
@@ -13349,7 +13357,7 @@
           <w:lang w:eastAsia="pl-PL"/>
         </w:rPr>
       </w:pPr>
-      <w:bookmarkStart w:id="29" w:name="_Toc533585005"/>
+      <w:bookmarkStart w:id="30" w:name="_Toc533585005"/>
       <w:r>
         <w:rPr>
           <w:rFonts w:eastAsia="Times New Roman"/>
@@ -13358,11 +13366,11 @@
         <w:lastRenderedPageBreak/>
         <w:t>Prototyp interfejsu</w:t>
       </w:r>
-      <w:bookmarkEnd w:id="29"/>
+      <w:bookmarkEnd w:id="30"/>
     </w:p>
     <w:p>
       <w:pPr>
-        <w:pStyle w:val="Akapitzlist"/>
+        <w:pStyle w:val="ListParagraph"/>
         <w:numPr>
           <w:ilvl w:val="2"/>
           <w:numId w:val="25"/>
@@ -13392,7 +13400,7 @@
           <w:lang w:eastAsia="pl-PL"/>
         </w:rPr>
         <w:drawing>
-          <wp:inline distT="0" distB="0" distL="0" distR="0">
+          <wp:inline distT="0" distB="0" distL="0" distR="0" wp14:anchorId="50AEEC25" wp14:editId="61A6215B">
             <wp:extent cx="5760720" cy="4608576"/>
             <wp:effectExtent l="0" t="0" r="0" b="1905"/>
             <wp:docPr id="8" name="Picture 8" descr="C:\Users\pzend\AppData\Local\Temp\flaF55D.tmp\Snapshot.png"/>
@@ -13409,10 +13417,10 @@
                     </pic:cNvPicPr>
                   </pic:nvPicPr>
                   <pic:blipFill>
-                    <a:blip r:embed="rId26">
+                    <a:blip r:embed="rId27">
                       <a:extLst>
                         <a:ext uri="{28A0092B-C50C-407E-A947-70E740481C1C}">
-                          <a14:useLocalDpi xmlns:a14="http://schemas.microsoft.com/office/drawing/2010/main" xmlns:wps="http://schemas.microsoft.com/office/word/2010/wordprocessingShape" xmlns:wpi="http://schemas.microsoft.com/office/word/2010/wordprocessingInk" xmlns:wpg="http://schemas.microsoft.com/office/word/2010/wordprocessingGroup" xmlns:w15="http://schemas.microsoft.com/office/word/2012/wordml" xmlns:w14="http://schemas.microsoft.com/office/word/2010/wordml" xmlns:w="http://schemas.openxmlformats.org/wordprocessingml/2006/main" xmlns:w10="urn:schemas-microsoft-com:office:word" xmlns:wp14="http://schemas.microsoft.com/office/word/2010/wordprocessingDrawing" xmlns:v="urn:schemas-microsoft-com:vml" xmlns:o="urn:schemas-microsoft-com:office:office" xmlns:mc="http://schemas.openxmlformats.org/markup-compatibility/2006" xmlns:wpc="http://schemas.microsoft.com/office/word/2010/wordprocessingCanvas" xmlns="" val="0"/>
+                          <a14:useLocalDpi xmlns:a14="http://schemas.microsoft.com/office/drawing/2010/main" val="0"/>
                         </a:ext>
                       </a:extLst>
                     </a:blip>
@@ -13459,7 +13467,7 @@
     </w:p>
     <w:p>
       <w:pPr>
-        <w:pStyle w:val="Akapitzlist"/>
+        <w:pStyle w:val="ListParagraph"/>
         <w:numPr>
           <w:ilvl w:val="0"/>
           <w:numId w:val="42"/>
@@ -13471,7 +13479,7 @@
     </w:p>
     <w:p>
       <w:pPr>
-        <w:pStyle w:val="Akapitzlist"/>
+        <w:pStyle w:val="ListParagraph"/>
         <w:numPr>
           <w:ilvl w:val="0"/>
           <w:numId w:val="42"/>
@@ -13483,7 +13491,7 @@
     </w:p>
     <w:p>
       <w:pPr>
-        <w:pStyle w:val="Akapitzlist"/>
+        <w:pStyle w:val="ListParagraph"/>
         <w:numPr>
           <w:ilvl w:val="0"/>
           <w:numId w:val="42"/>
@@ -13495,7 +13503,7 @@
     </w:p>
     <w:p>
       <w:pPr>
-        <w:pStyle w:val="Akapitzlist"/>
+        <w:pStyle w:val="ListParagraph"/>
         <w:numPr>
           <w:ilvl w:val="0"/>
           <w:numId w:val="42"/>
@@ -13507,7 +13515,7 @@
     </w:p>
     <w:p>
       <w:pPr>
-        <w:pStyle w:val="Akapitzlist"/>
+        <w:pStyle w:val="ListParagraph"/>
         <w:numPr>
           <w:ilvl w:val="0"/>
           <w:numId w:val="42"/>
@@ -13550,7 +13558,7 @@
     </w:p>
     <w:p>
       <w:pPr>
-        <w:pStyle w:val="Akapitzlist"/>
+        <w:pStyle w:val="ListParagraph"/>
         <w:numPr>
           <w:ilvl w:val="0"/>
           <w:numId w:val="40"/>
@@ -13565,7 +13573,7 @@
     </w:p>
     <w:p>
       <w:pPr>
-        <w:pStyle w:val="Akapitzlist"/>
+        <w:pStyle w:val="ListParagraph"/>
         <w:numPr>
           <w:ilvl w:val="0"/>
           <w:numId w:val="40"/>
@@ -13577,7 +13585,7 @@
     </w:p>
     <w:p>
       <w:pPr>
-        <w:pStyle w:val="Akapitzlist"/>
+        <w:pStyle w:val="ListParagraph"/>
         <w:numPr>
           <w:ilvl w:val="0"/>
           <w:numId w:val="40"/>
@@ -13589,7 +13597,7 @@
     </w:p>
     <w:p>
       <w:pPr>
-        <w:pStyle w:val="Akapitzlist"/>
+        <w:pStyle w:val="ListParagraph"/>
         <w:numPr>
           <w:ilvl w:val="0"/>
           <w:numId w:val="40"/>
@@ -13617,7 +13625,7 @@
     </w:p>
     <w:p>
       <w:pPr>
-        <w:pStyle w:val="Akapitzlist"/>
+        <w:pStyle w:val="ListParagraph"/>
         <w:numPr>
           <w:ilvl w:val="2"/>
           <w:numId w:val="25"/>
@@ -13635,7 +13643,7 @@
           <w:lang w:eastAsia="pl-PL"/>
         </w:rPr>
         <w:drawing>
-          <wp:inline distT="0" distB="0" distL="0" distR="0">
+          <wp:inline distT="0" distB="0" distL="0" distR="0" wp14:anchorId="3D5A78B3" wp14:editId="52D5404B">
             <wp:extent cx="5760720" cy="4617601"/>
             <wp:effectExtent l="0" t="0" r="0" b="0"/>
             <wp:docPr id="9" name="Picture 9" descr="C:\Users\pzend\AppData\Local\Temp\flaAB9E.tmp\Snapshot.png"/>
@@ -13652,10 +13660,10 @@
                     </pic:cNvPicPr>
                   </pic:nvPicPr>
                   <pic:blipFill>
-                    <a:blip r:embed="rId27">
+                    <a:blip r:embed="rId28">
                       <a:extLst>
                         <a:ext uri="{28A0092B-C50C-407E-A947-70E740481C1C}">
-                          <a14:useLocalDpi xmlns:a14="http://schemas.microsoft.com/office/drawing/2010/main" xmlns:wps="http://schemas.microsoft.com/office/word/2010/wordprocessingShape" xmlns:wpi="http://schemas.microsoft.com/office/word/2010/wordprocessingInk" xmlns:wpg="http://schemas.microsoft.com/office/word/2010/wordprocessingGroup" xmlns:w15="http://schemas.microsoft.com/office/word/2012/wordml" xmlns:w14="http://schemas.microsoft.com/office/word/2010/wordml" xmlns:w="http://schemas.openxmlformats.org/wordprocessingml/2006/main" xmlns:w10="urn:schemas-microsoft-com:office:word" xmlns:wp14="http://schemas.microsoft.com/office/word/2010/wordprocessingDrawing" xmlns:v="urn:schemas-microsoft-com:vml" xmlns:o="urn:schemas-microsoft-com:office:office" xmlns:mc="http://schemas.openxmlformats.org/markup-compatibility/2006" xmlns:wpc="http://schemas.microsoft.com/office/word/2010/wordprocessingCanvas" xmlns="" val="0"/>
+                          <a14:useLocalDpi xmlns:a14="http://schemas.microsoft.com/office/drawing/2010/main" val="0"/>
                         </a:ext>
                       </a:extLst>
                     </a:blip>
@@ -13715,7 +13723,7 @@
     </w:p>
     <w:p>
       <w:pPr>
-        <w:pStyle w:val="Akapitzlist"/>
+        <w:pStyle w:val="ListParagraph"/>
         <w:numPr>
           <w:ilvl w:val="2"/>
           <w:numId w:val="25"/>
@@ -13733,7 +13741,7 @@
           <w:lang w:eastAsia="pl-PL"/>
         </w:rPr>
         <w:drawing>
-          <wp:inline distT="0" distB="0" distL="0" distR="0">
+          <wp:inline distT="0" distB="0" distL="0" distR="0" wp14:anchorId="5A107235" wp14:editId="43FA49D9">
             <wp:extent cx="5760720" cy="4617601"/>
             <wp:effectExtent l="0" t="0" r="0" b="0"/>
             <wp:docPr id="13" name="Picture 13" descr="C:\Users\pzend\AppData\Local\Temp\fla4C5.tmp\Snapshot.png"/>
@@ -13750,10 +13758,10 @@
                     </pic:cNvPicPr>
                   </pic:nvPicPr>
                   <pic:blipFill>
-                    <a:blip r:embed="rId28">
+                    <a:blip r:embed="rId29">
                       <a:extLst>
                         <a:ext uri="{28A0092B-C50C-407E-A947-70E740481C1C}">
-                          <a14:useLocalDpi xmlns:a14="http://schemas.microsoft.com/office/drawing/2010/main" xmlns:wps="http://schemas.microsoft.com/office/word/2010/wordprocessingShape" xmlns:wpi="http://schemas.microsoft.com/office/word/2010/wordprocessingInk" xmlns:wpg="http://schemas.microsoft.com/office/word/2010/wordprocessingGroup" xmlns:w15="http://schemas.microsoft.com/office/word/2012/wordml" xmlns:w14="http://schemas.microsoft.com/office/word/2010/wordml" xmlns:w="http://schemas.openxmlformats.org/wordprocessingml/2006/main" xmlns:w10="urn:schemas-microsoft-com:office:word" xmlns:wp14="http://schemas.microsoft.com/office/word/2010/wordprocessingDrawing" xmlns:v="urn:schemas-microsoft-com:vml" xmlns:o="urn:schemas-microsoft-com:office:office" xmlns:mc="http://schemas.openxmlformats.org/markup-compatibility/2006" xmlns:wpc="http://schemas.microsoft.com/office/word/2010/wordprocessingCanvas" xmlns="" val="0"/>
+                          <a14:useLocalDpi xmlns:a14="http://schemas.microsoft.com/office/drawing/2010/main" val="0"/>
                         </a:ext>
                       </a:extLst>
                     </a:blip>
@@ -13816,7 +13824,7 @@
     </w:p>
     <w:p>
       <w:pPr>
-        <w:pStyle w:val="Akapitzlist"/>
+        <w:pStyle w:val="ListParagraph"/>
         <w:numPr>
           <w:ilvl w:val="2"/>
           <w:numId w:val="25"/>
@@ -13834,7 +13842,7 @@
           <w:lang w:eastAsia="pl-PL"/>
         </w:rPr>
         <w:drawing>
-          <wp:inline distT="0" distB="0" distL="0" distR="0">
+          <wp:inline distT="0" distB="0" distL="0" distR="0" wp14:anchorId="73EFE791" wp14:editId="5593886E">
             <wp:extent cx="5760720" cy="4617601"/>
             <wp:effectExtent l="0" t="0" r="0" b="0"/>
             <wp:docPr id="14" name="Picture 14" descr="C:\Users\pzend\AppData\Local\Temp\fla1AAE.tmp\Snapshot.png"/>
@@ -13851,10 +13859,10 @@
                     </pic:cNvPicPr>
                   </pic:nvPicPr>
                   <pic:blipFill>
-                    <a:blip r:embed="rId29">
+                    <a:blip r:embed="rId30">
                       <a:extLst>
                         <a:ext uri="{28A0092B-C50C-407E-A947-70E740481C1C}">
-                          <a14:useLocalDpi xmlns:a14="http://schemas.microsoft.com/office/drawing/2010/main" xmlns:wps="http://schemas.microsoft.com/office/word/2010/wordprocessingShape" xmlns:wpi="http://schemas.microsoft.com/office/word/2010/wordprocessingInk" xmlns:wpg="http://schemas.microsoft.com/office/word/2010/wordprocessingGroup" xmlns:w15="http://schemas.microsoft.com/office/word/2012/wordml" xmlns:w14="http://schemas.microsoft.com/office/word/2010/wordml" xmlns:w="http://schemas.openxmlformats.org/wordprocessingml/2006/main" xmlns:w10="urn:schemas-microsoft-com:office:word" xmlns:wp14="http://schemas.microsoft.com/office/word/2010/wordprocessingDrawing" xmlns:v="urn:schemas-microsoft-com:vml" xmlns:o="urn:schemas-microsoft-com:office:office" xmlns:mc="http://schemas.openxmlformats.org/markup-compatibility/2006" xmlns:wpc="http://schemas.microsoft.com/office/word/2010/wordprocessingCanvas" xmlns="" val="0"/>
+                          <a14:useLocalDpi xmlns:a14="http://schemas.microsoft.com/office/drawing/2010/main" val="0"/>
                         </a:ext>
                       </a:extLst>
                     </a:blip>
@@ -13893,7 +13901,7 @@
     </w:p>
     <w:p>
       <w:pPr>
-        <w:pStyle w:val="Akapitzlist"/>
+        <w:pStyle w:val="ListParagraph"/>
         <w:numPr>
           <w:ilvl w:val="0"/>
           <w:numId w:val="43"/>
@@ -13905,7 +13913,7 @@
     </w:p>
     <w:p>
       <w:pPr>
-        <w:pStyle w:val="Akapitzlist"/>
+        <w:pStyle w:val="ListParagraph"/>
         <w:numPr>
           <w:ilvl w:val="0"/>
           <w:numId w:val="43"/>
@@ -13917,7 +13925,7 @@
     </w:p>
     <w:p>
       <w:pPr>
-        <w:pStyle w:val="Akapitzlist"/>
+        <w:pStyle w:val="ListParagraph"/>
         <w:numPr>
           <w:ilvl w:val="0"/>
           <w:numId w:val="43"/>
@@ -13926,12 +13934,10 @@
       <w:r>
         <w:t>Chcę obejrzeć</w:t>
       </w:r>
-      <w:bookmarkStart w:id="30" w:name="_GoBack"/>
-      <w:bookmarkEnd w:id="30"/>
     </w:p>
     <w:p>
       <w:pPr>
-        <w:pStyle w:val="Akapitzlist"/>
+        <w:pStyle w:val="ListParagraph"/>
         <w:numPr>
           <w:ilvl w:val="0"/>
           <w:numId w:val="43"/>
@@ -13943,7 +13949,7 @@
     </w:p>
     <w:p>
       <w:pPr>
-        <w:pStyle w:val="Akapitzlist"/>
+        <w:pStyle w:val="ListParagraph"/>
         <w:numPr>
           <w:ilvl w:val="0"/>
           <w:numId w:val="43"/>
@@ -13984,7 +13990,7 @@
     </w:p>
     <w:p>
       <w:pPr>
-        <w:pStyle w:val="Nagwek2"/>
+        <w:pStyle w:val="Heading2"/>
         <w:numPr>
           <w:ilvl w:val="1"/>
           <w:numId w:val="25"/>
@@ -14026,7 +14032,7 @@
     </w:p>
     <w:p>
       <w:pPr>
-        <w:pStyle w:val="Nagwek1"/>
+        <w:pStyle w:val="Heading1"/>
         <w:numPr>
           <w:ilvl w:val="0"/>
           <w:numId w:val="25"/>
@@ -14049,7 +14055,7 @@
     </w:p>
     <w:p>
       <w:pPr>
-        <w:pStyle w:val="Nagwek2"/>
+        <w:pStyle w:val="Heading2"/>
         <w:numPr>
           <w:ilvl w:val="1"/>
           <w:numId w:val="25"/>
@@ -14069,7 +14075,7 @@
     </w:p>
     <w:p>
       <w:pPr>
-        <w:pStyle w:val="Nagwek3"/>
+        <w:pStyle w:val="Heading3"/>
         <w:numPr>
           <w:ilvl w:val="2"/>
           <w:numId w:val="25"/>
@@ -14089,7 +14095,7 @@
     </w:p>
     <w:p>
       <w:pPr>
-        <w:pStyle w:val="Nagwek3"/>
+        <w:pStyle w:val="Heading3"/>
         <w:numPr>
           <w:ilvl w:val="2"/>
           <w:numId w:val="25"/>
@@ -14109,7 +14115,7 @@
     </w:p>
     <w:p>
       <w:pPr>
-        <w:pStyle w:val="Nagwek3"/>
+        <w:pStyle w:val="Heading3"/>
         <w:numPr>
           <w:ilvl w:val="2"/>
           <w:numId w:val="25"/>
@@ -14129,7 +14135,7 @@
     </w:p>
     <w:p>
       <w:pPr>
-        <w:pStyle w:val="Nagwek1"/>
+        <w:pStyle w:val="Heading1"/>
         <w:numPr>
           <w:ilvl w:val="0"/>
           <w:numId w:val="25"/>
@@ -14159,7 +14165,7 @@
     </w:p>
     <w:p>
       <w:pPr>
-        <w:pStyle w:val="Nagwek2"/>
+        <w:pStyle w:val="Heading2"/>
         <w:numPr>
           <w:ilvl w:val="1"/>
           <w:numId w:val="25"/>
@@ -14185,7 +14191,7 @@
     </w:p>
     <w:p>
       <w:pPr>
-        <w:pStyle w:val="Nagwek1"/>
+        <w:pStyle w:val="Heading1"/>
         <w:numPr>
           <w:ilvl w:val="0"/>
           <w:numId w:val="25"/>
@@ -14252,7 +14258,7 @@
         <w:bookmarkStart w:id="40" w:name="_Toc533585015" w:displacedByCustomXml="prev"/>
         <w:p>
           <w:pPr>
-            <w:pStyle w:val="Nagwek1"/>
+            <w:pStyle w:val="Heading1"/>
             <w:numPr>
               <w:ilvl w:val="0"/>
               <w:numId w:val="25"/>
@@ -14317,14 +14323,14 @@
     </w:sdt>
     <w:p>
       <w:pPr>
-        <w:pStyle w:val="Nagwek1"/>
+        <w:pStyle w:val="Heading1"/>
         <w:rPr>
           <w:lang w:val="en-US" w:eastAsia="pl-PL"/>
         </w:rPr>
       </w:pPr>
     </w:p>
     <w:sectPr>
-      <w:footerReference w:type="default" r:id="rId30"/>
+      <w:footerReference w:type="default" r:id="rId31"/>
       <w:pgSz w:w="11906" w:h="16838"/>
       <w:pgMar w:top="1417" w:right="1417" w:bottom="1417" w:left="1417" w:header="708" w:footer="708" w:gutter="0"/>
       <w:cols w:space="708"/>
@@ -14335,11 +14341,11 @@
 </file>
 
 <file path=word/comments.xml><?xml version="1.0" encoding="utf-8"?>
-<w:comments xmlns:ve="http://schemas.openxmlformats.org/markup-compatibility/2006" xmlns:o="urn:schemas-microsoft-com:office:office" xmlns:r="http://schemas.openxmlformats.org/officeDocument/2006/relationships" xmlns:m="http://schemas.openxmlformats.org/officeDocument/2006/math" xmlns:v="urn:schemas-microsoft-com:vml" xmlns:wp="http://schemas.openxmlformats.org/drawingml/2006/wordprocessingDrawing" xmlns:w10="urn:schemas-microsoft-com:office:word" xmlns:w="http://schemas.openxmlformats.org/wordprocessingml/2006/main" xmlns:wne="http://schemas.microsoft.com/office/word/2006/wordml">
+<w:comments xmlns:wpc="http://schemas.microsoft.com/office/word/2010/wordprocessingCanvas" xmlns:mc="http://schemas.openxmlformats.org/markup-compatibility/2006" xmlns:o="urn:schemas-microsoft-com:office:office" xmlns:r="http://schemas.openxmlformats.org/officeDocument/2006/relationships" xmlns:m="http://schemas.openxmlformats.org/officeDocument/2006/math" xmlns:v="urn:schemas-microsoft-com:vml" xmlns:wp14="http://schemas.microsoft.com/office/word/2010/wordprocessingDrawing" xmlns:wp="http://schemas.openxmlformats.org/drawingml/2006/wordprocessingDrawing" xmlns:w10="urn:schemas-microsoft-com:office:word" xmlns:w="http://schemas.openxmlformats.org/wordprocessingml/2006/main" xmlns:w14="http://schemas.microsoft.com/office/word/2010/wordml" xmlns:w15="http://schemas.microsoft.com/office/word/2012/wordml" xmlns:wpg="http://schemas.microsoft.com/office/word/2010/wordprocessingGroup" xmlns:wpi="http://schemas.microsoft.com/office/word/2010/wordprocessingInk" xmlns:wne="http://schemas.microsoft.com/office/word/2006/wordml" xmlns:wps="http://schemas.microsoft.com/office/word/2010/wordprocessingShape" mc:Ignorable="w14 w15 wp14">
   <w:comment w:id="4" w:author="Przemysław Zender" w:date="2018-12-05T18:21:00Z" w:initials="PZ">
     <w:p>
       <w:pPr>
-        <w:pStyle w:val="Tekstkomentarza"/>
+        <w:pStyle w:val="CommentText"/>
       </w:pPr>
       <w:r>
         <w:t>NAPISZ COŚ O POWIADOMIENIACH MOŻE</w:t>
@@ -14349,11 +14355,11 @@
   <w:comment w:id="5" w:author="Przemysław Zender" w:date="2018-12-10T21:47:00Z" w:initials="PZ">
     <w:p>
       <w:pPr>
-        <w:pStyle w:val="Tekstkomentarza"/>
+        <w:pStyle w:val="CommentText"/>
       </w:pPr>
       <w:r>
         <w:rPr>
-          <w:rStyle w:val="Odwoaniedokomentarza"/>
+          <w:rStyle w:val="CommentReference"/>
         </w:rPr>
         <w:annotationRef/>
       </w:r>
@@ -14365,11 +14371,11 @@
   <w:comment w:id="6" w:author="Przemek" w:date="2018-12-26T10:55:00Z" w:initials="P">
     <w:p>
       <w:pPr>
-        <w:pStyle w:val="Tekstkomentarza"/>
+        <w:pStyle w:val="CommentText"/>
       </w:pPr>
       <w:r>
         <w:rPr>
-          <w:rStyle w:val="Odwoaniedokomentarza"/>
+          <w:rStyle w:val="CommentReference"/>
         </w:rPr>
         <w:annotationRef/>
       </w:r>
@@ -14381,11 +14387,11 @@
   <w:comment w:id="21" w:author="Przemysław Zender" w:date="2018-12-05T18:48:00Z" w:initials="PZ">
     <w:p>
       <w:pPr>
-        <w:pStyle w:val="Tekstkomentarza"/>
+        <w:pStyle w:val="CommentText"/>
       </w:pPr>
       <w:r>
         <w:rPr>
-          <w:rStyle w:val="Odwoaniedokomentarza"/>
+          <w:rStyle w:val="CommentReference"/>
         </w:rPr>
         <w:annotationRef/>
       </w:r>
@@ -14397,11 +14403,11 @@
   <w:comment w:id="22" w:author="Przemysław Zender" w:date="2018-12-13T00:52:00Z" w:initials="PZ">
     <w:p>
       <w:pPr>
-        <w:pStyle w:val="Tekstkomentarza"/>
+        <w:pStyle w:val="CommentText"/>
       </w:pPr>
       <w:r>
         <w:rPr>
-          <w:rStyle w:val="Odwoaniedokomentarza"/>
+          <w:rStyle w:val="CommentReference"/>
         </w:rPr>
         <w:annotationRef/>
       </w:r>
@@ -14413,11 +14419,11 @@
   <w:comment w:id="23" w:author="Przemysław Zender" w:date="2018-12-06T00:04:00Z" w:initials="PZ">
     <w:p>
       <w:pPr>
-        <w:pStyle w:val="Tekstkomentarza"/>
+        <w:pStyle w:val="CommentText"/>
       </w:pPr>
       <w:r>
         <w:rPr>
-          <w:rStyle w:val="Odwoaniedokomentarza"/>
+          <w:rStyle w:val="CommentReference"/>
         </w:rPr>
         <w:annotationRef/>
       </w:r>
@@ -14429,18 +14435,18 @@
   <w:comment w:id="24" w:author="Przemysław Zender" w:date="2018-12-13T22:54:00Z" w:initials="PZ">
     <w:p>
       <w:pPr>
-        <w:pStyle w:val="Tekstkomentarza"/>
+        <w:pStyle w:val="CommentText"/>
       </w:pPr>
       <w:r>
         <w:rPr>
-          <w:rStyle w:val="Odwoaniedokomentarza"/>
+          <w:rStyle w:val="CommentReference"/>
         </w:rPr>
         <w:annotationRef/>
       </w:r>
       <w:hyperlink r:id="rId1" w:history="1">
         <w:r>
           <w:rPr>
-            <w:rStyle w:val="Hipercze"/>
+            <w:rStyle w:val="Hyperlink"/>
           </w:rPr>
           <w:t>https://mateuszgrzyb.pl/silnik-rekomendacji-filmow/</w:t>
         </w:r>
@@ -14448,7 +14454,7 @@
     </w:p>
     <w:p>
       <w:pPr>
-        <w:pStyle w:val="Tekstkomentarza"/>
+        <w:pStyle w:val="CommentText"/>
       </w:pPr>
       <w:r>
         <w:t>przykłady algorymów. Przeczytać i zaadaptować. Albo znaleźć poważny artykuł. Przydałby się.</w:t>
@@ -14458,17 +14464,17 @@
   <w:comment w:id="25" w:author="Przemysław Zender" w:date="2018-12-17T00:30:00Z" w:initials="PZ">
     <w:p>
       <w:pPr>
-        <w:pStyle w:val="Tekstkomentarza"/>
+        <w:pStyle w:val="CommentText"/>
       </w:pPr>
       <w:r>
         <w:rPr>
-          <w:rStyle w:val="Odwoaniedokomentarza"/>
+          <w:rStyle w:val="CommentReference"/>
         </w:rPr>
         <w:annotationRef/>
       </w:r>
       <w:r>
         <w:rPr>
-          <w:rStyle w:val="Odwoaniedokomentarza"/>
+          <w:rStyle w:val="CommentReference"/>
         </w:rPr>
         <w:annotationRef/>
       </w:r>
@@ -14482,19 +14488,20 @@
 
 <file path=word/commentsExtended.xml><?xml version="1.0" encoding="utf-8"?>
 <w15:commentsEx xmlns:wpc="http://schemas.microsoft.com/office/word/2010/wordprocessingCanvas" xmlns:mc="http://schemas.openxmlformats.org/markup-compatibility/2006" xmlns:o="urn:schemas-microsoft-com:office:office" xmlns:r="http://schemas.openxmlformats.org/officeDocument/2006/relationships" xmlns:m="http://schemas.openxmlformats.org/officeDocument/2006/math" xmlns:v="urn:schemas-microsoft-com:vml" xmlns:wp14="http://schemas.microsoft.com/office/word/2010/wordprocessingDrawing" xmlns:wp="http://schemas.openxmlformats.org/drawingml/2006/wordprocessingDrawing" xmlns:w10="urn:schemas-microsoft-com:office:word" xmlns:w="http://schemas.openxmlformats.org/wordprocessingml/2006/main" xmlns:w14="http://schemas.microsoft.com/office/word/2010/wordml" xmlns:w15="http://schemas.microsoft.com/office/word/2012/wordml" xmlns:wpg="http://schemas.microsoft.com/office/word/2010/wordprocessingGroup" xmlns:wpi="http://schemas.microsoft.com/office/word/2010/wordprocessingInk" xmlns:wne="http://schemas.microsoft.com/office/word/2006/wordml" xmlns:wps="http://schemas.microsoft.com/office/word/2010/wordprocessingShape" mc:Ignorable="w14 w15 wp14">
-  <w15:commentEx w15:paraId="747BA92E" w15:done="0"/>
-  <w15:commentEx w15:paraId="661E6CFE" w15:done="0"/>
-  <w15:commentEx w15:paraId="47164831" w15:done="0"/>
-  <w15:commentEx w15:paraId="7D07C39F" w15:done="0"/>
-  <w15:commentEx w15:paraId="5A659606" w15:done="0"/>
-  <w15:commentEx w15:paraId="22F8D143" w15:done="0"/>
-  <w15:commentEx w15:paraId="3F1E9BE3" w15:done="0"/>
+  <w15:commentEx w15:paraId="6605183E" w15:done="0"/>
+  <w15:commentEx w15:paraId="6C7FF516" w15:done="0"/>
+  <w15:commentEx w15:paraId="03EA42C9" w15:done="0"/>
+  <w15:commentEx w15:paraId="4D10BAD0" w15:done="0"/>
+  <w15:commentEx w15:paraId="15DB9455" w15:done="0"/>
+  <w15:commentEx w15:paraId="23D64165" w15:done="0"/>
+  <w15:commentEx w15:paraId="686BD04C" w15:done="0"/>
+  <w15:commentEx w15:paraId="0B22DCBD" w15:done="0"/>
 </w15:commentsEx>
 </file>
 
 <file path=word/endnotes.xml><?xml version="1.0" encoding="utf-8"?>
-<w:endnotes xmlns:ve="http://schemas.openxmlformats.org/markup-compatibility/2006" xmlns:o="urn:schemas-microsoft-com:office:office" xmlns:r="http://schemas.openxmlformats.org/officeDocument/2006/relationships" xmlns:m="http://schemas.openxmlformats.org/officeDocument/2006/math" xmlns:v="urn:schemas-microsoft-com:vml" xmlns:wp="http://schemas.openxmlformats.org/drawingml/2006/wordprocessingDrawing" xmlns:w10="urn:schemas-microsoft-com:office:word" xmlns:w="http://schemas.openxmlformats.org/wordprocessingml/2006/main" xmlns:wne="http://schemas.microsoft.com/office/word/2006/wordml">
-  <w:endnote w:type="separator" w:id="0">
+<w:endnotes xmlns:wpc="http://schemas.microsoft.com/office/word/2010/wordprocessingCanvas" xmlns:mc="http://schemas.openxmlformats.org/markup-compatibility/2006" xmlns:o="urn:schemas-microsoft-com:office:office" xmlns:r="http://schemas.openxmlformats.org/officeDocument/2006/relationships" xmlns:m="http://schemas.openxmlformats.org/officeDocument/2006/math" xmlns:v="urn:schemas-microsoft-com:vml" xmlns:wp14="http://schemas.microsoft.com/office/word/2010/wordprocessingDrawing" xmlns:wp="http://schemas.openxmlformats.org/drawingml/2006/wordprocessingDrawing" xmlns:w10="urn:schemas-microsoft-com:office:word" xmlns:w="http://schemas.openxmlformats.org/wordprocessingml/2006/main" xmlns:w14="http://schemas.microsoft.com/office/word/2010/wordml" xmlns:w15="http://schemas.microsoft.com/office/word/2012/wordml" xmlns:wpg="http://schemas.microsoft.com/office/word/2010/wordprocessingGroup" xmlns:wpi="http://schemas.microsoft.com/office/word/2010/wordprocessingInk" xmlns:wne="http://schemas.microsoft.com/office/word/2006/wordml" xmlns:wps="http://schemas.microsoft.com/office/word/2010/wordprocessingShape" mc:Ignorable="w14 w15 wp14">
+  <w:endnote w:type="separator" w:id="-1">
     <w:p>
       <w:pPr>
         <w:spacing w:after="0" w:line="240" w:lineRule="auto"/>
@@ -14504,7 +14511,7 @@
       </w:r>
     </w:p>
   </w:endnote>
-  <w:endnote w:type="continuationSeparator" w:id="1">
+  <w:endnote w:type="continuationSeparator" w:id="0">
     <w:p>
       <w:pPr>
         <w:spacing w:after="0" w:line="240" w:lineRule="auto"/>
@@ -14518,7 +14525,7 @@
 </file>
 
 <file path=word/footer1.xml><?xml version="1.0" encoding="utf-8"?>
-<w:ftr xmlns:ve="http://schemas.openxmlformats.org/markup-compatibility/2006" xmlns:o="urn:schemas-microsoft-com:office:office" xmlns:r="http://schemas.openxmlformats.org/officeDocument/2006/relationships" xmlns:m="http://schemas.openxmlformats.org/officeDocument/2006/math" xmlns:v="urn:schemas-microsoft-com:vml" xmlns:wp="http://schemas.openxmlformats.org/drawingml/2006/wordprocessingDrawing" xmlns:w10="urn:schemas-microsoft-com:office:word" xmlns:w="http://schemas.openxmlformats.org/wordprocessingml/2006/main" xmlns:wne="http://schemas.microsoft.com/office/word/2006/wordml">
+<w:ftr xmlns:wpc="http://schemas.microsoft.com/office/word/2010/wordprocessingCanvas" xmlns:mc="http://schemas.openxmlformats.org/markup-compatibility/2006" xmlns:o="urn:schemas-microsoft-com:office:office" xmlns:r="http://schemas.openxmlformats.org/officeDocument/2006/relationships" xmlns:m="http://schemas.openxmlformats.org/officeDocument/2006/math" xmlns:v="urn:schemas-microsoft-com:vml" xmlns:wp14="http://schemas.microsoft.com/office/word/2010/wordprocessingDrawing" xmlns:wp="http://schemas.openxmlformats.org/drawingml/2006/wordprocessingDrawing" xmlns:w10="urn:schemas-microsoft-com:office:word" xmlns:w="http://schemas.openxmlformats.org/wordprocessingml/2006/main" xmlns:w14="http://schemas.microsoft.com/office/word/2010/wordml" xmlns:w15="http://schemas.microsoft.com/office/word/2012/wordml" xmlns:wpg="http://schemas.microsoft.com/office/word/2010/wordprocessingGroup" xmlns:wpi="http://schemas.microsoft.com/office/word/2010/wordprocessingInk" xmlns:wne="http://schemas.microsoft.com/office/word/2006/wordml" xmlns:wps="http://schemas.microsoft.com/office/word/2010/wordprocessingShape" mc:Ignorable="w14 w15 wp14">
   <w:sdt>
     <w:sdtPr>
       <w:id w:val="-1950772291"/>
@@ -14535,31 +14542,44 @@
     <w:sdtContent>
       <w:p>
         <w:pPr>
-          <w:pStyle w:val="Stopka"/>
+          <w:pStyle w:val="Footer"/>
           <w:jc w:val="center"/>
         </w:pPr>
-        <w:fldSimple w:instr=" PAGE   \* MERGEFORMAT ">
-          <w:r>
-            <w:rPr>
-              <w:noProof/>
-            </w:rPr>
-            <w:t>17</w:t>
-          </w:r>
-        </w:fldSimple>
+        <w:r>
+          <w:fldChar w:fldCharType="begin"/>
+        </w:r>
+        <w:r>
+          <w:instrText xml:space="preserve"> PAGE   \* MERGEFORMAT </w:instrText>
+        </w:r>
+        <w:r>
+          <w:fldChar w:fldCharType="separate"/>
+        </w:r>
+        <w:r>
+          <w:rPr>
+            <w:noProof/>
+          </w:rPr>
+          <w:t>21</w:t>
+        </w:r>
+        <w:r>
+          <w:rPr>
+            <w:noProof/>
+          </w:rPr>
+          <w:fldChar w:fldCharType="end"/>
+        </w:r>
       </w:p>
     </w:sdtContent>
   </w:sdt>
   <w:p>
     <w:pPr>
-      <w:pStyle w:val="Stopka"/>
+      <w:pStyle w:val="Footer"/>
     </w:pPr>
   </w:p>
 </w:ftr>
 </file>
 
 <file path=word/footnotes.xml><?xml version="1.0" encoding="utf-8"?>
-<w:footnotes xmlns:ve="http://schemas.openxmlformats.org/markup-compatibility/2006" xmlns:o="urn:schemas-microsoft-com:office:office" xmlns:r="http://schemas.openxmlformats.org/officeDocument/2006/relationships" xmlns:m="http://schemas.openxmlformats.org/officeDocument/2006/math" xmlns:v="urn:schemas-microsoft-com:vml" xmlns:wp="http://schemas.openxmlformats.org/drawingml/2006/wordprocessingDrawing" xmlns:w10="urn:schemas-microsoft-com:office:word" xmlns:w="http://schemas.openxmlformats.org/wordprocessingml/2006/main" xmlns:wne="http://schemas.microsoft.com/office/word/2006/wordml">
-  <w:footnote w:type="separator" w:id="0">
+<w:footnotes xmlns:wpc="http://schemas.microsoft.com/office/word/2010/wordprocessingCanvas" xmlns:mc="http://schemas.openxmlformats.org/markup-compatibility/2006" xmlns:o="urn:schemas-microsoft-com:office:office" xmlns:r="http://schemas.openxmlformats.org/officeDocument/2006/relationships" xmlns:m="http://schemas.openxmlformats.org/officeDocument/2006/math" xmlns:v="urn:schemas-microsoft-com:vml" xmlns:wp14="http://schemas.microsoft.com/office/word/2010/wordprocessingDrawing" xmlns:wp="http://schemas.openxmlformats.org/drawingml/2006/wordprocessingDrawing" xmlns:w10="urn:schemas-microsoft-com:office:word" xmlns:w="http://schemas.openxmlformats.org/wordprocessingml/2006/main" xmlns:w14="http://schemas.microsoft.com/office/word/2010/wordml" xmlns:w15="http://schemas.microsoft.com/office/word/2012/wordml" xmlns:wpg="http://schemas.microsoft.com/office/word/2010/wordprocessingGroup" xmlns:wpi="http://schemas.microsoft.com/office/word/2010/wordprocessingInk" xmlns:wne="http://schemas.microsoft.com/office/word/2006/wordml" xmlns:wps="http://schemas.microsoft.com/office/word/2010/wordprocessingShape" mc:Ignorable="w14 w15 wp14">
+  <w:footnote w:type="separator" w:id="-1">
     <w:p>
       <w:pPr>
         <w:spacing w:after="0" w:line="240" w:lineRule="auto"/>
@@ -14569,7 +14589,7 @@
       </w:r>
     </w:p>
   </w:footnote>
-  <w:footnote w:type="continuationSeparator" w:id="1">
+  <w:footnote w:type="continuationSeparator" w:id="0">
     <w:p>
       <w:pPr>
         <w:spacing w:after="0" w:line="240" w:lineRule="auto"/>
@@ -14583,7 +14603,7 @@
 </file>
 
 <file path=word/numbering.xml><?xml version="1.0" encoding="utf-8"?>
-<w:numbering xmlns:ve="http://schemas.openxmlformats.org/markup-compatibility/2006" xmlns:o="urn:schemas-microsoft-com:office:office" xmlns:r="http://schemas.openxmlformats.org/officeDocument/2006/relationships" xmlns:m="http://schemas.openxmlformats.org/officeDocument/2006/math" xmlns:v="urn:schemas-microsoft-com:vml" xmlns:wp="http://schemas.openxmlformats.org/drawingml/2006/wordprocessingDrawing" xmlns:w10="urn:schemas-microsoft-com:office:word" xmlns:w="http://schemas.openxmlformats.org/wordprocessingml/2006/main" xmlns:wne="http://schemas.microsoft.com/office/word/2006/wordml">
+<w:numbering xmlns:wpc="http://schemas.microsoft.com/office/word/2010/wordprocessingCanvas" xmlns:mc="http://schemas.openxmlformats.org/markup-compatibility/2006" xmlns:o="urn:schemas-microsoft-com:office:office" xmlns:r="http://schemas.openxmlformats.org/officeDocument/2006/relationships" xmlns:m="http://schemas.openxmlformats.org/officeDocument/2006/math" xmlns:v="urn:schemas-microsoft-com:vml" xmlns:wp14="http://schemas.microsoft.com/office/word/2010/wordprocessingDrawing" xmlns:wp="http://schemas.openxmlformats.org/drawingml/2006/wordprocessingDrawing" xmlns:w10="urn:schemas-microsoft-com:office:word" xmlns:w="http://schemas.openxmlformats.org/wordprocessingml/2006/main" xmlns:w14="http://schemas.microsoft.com/office/word/2010/wordml" xmlns:w15="http://schemas.microsoft.com/office/word/2012/wordml" xmlns:wpg="http://schemas.microsoft.com/office/word/2010/wordprocessingGroup" xmlns:wpi="http://schemas.microsoft.com/office/word/2010/wordprocessingInk" xmlns:wne="http://schemas.microsoft.com/office/word/2006/wordml" xmlns:wps="http://schemas.microsoft.com/office/word/2010/wordprocessingShape" mc:Ignorable="w14 w15 wp14">
   <w:abstractNum w:abstractNumId="0">
     <w:nsid w:val="04B004E7"/>
     <w:multiLevelType w:val="multilevel"/>
@@ -20104,7 +20124,7 @@
 </file>
 
 <file path=word/styles.xml><?xml version="1.0" encoding="utf-8"?>
-<w:styles xmlns:r="http://schemas.openxmlformats.org/officeDocument/2006/relationships" xmlns:w="http://schemas.openxmlformats.org/wordprocessingml/2006/main">
+<w:styles xmlns:mc="http://schemas.openxmlformats.org/markup-compatibility/2006" xmlns:r="http://schemas.openxmlformats.org/officeDocument/2006/relationships" xmlns:w="http://schemas.openxmlformats.org/wordprocessingml/2006/main" xmlns:w14="http://schemas.microsoft.com/office/word/2010/wordml" xmlns:w15="http://schemas.microsoft.com/office/word/2012/wordml" mc:Ignorable="w14 w15">
   <w:docDefaults>
     <w:rPrDefault>
       <w:rPr>
@@ -20120,146 +20140,380 @@
       </w:pPr>
     </w:pPrDefault>
   </w:docDefaults>
-  <w:latentStyles w:defLockedState="0" w:defUIPriority="99" w:defSemiHidden="1" w:defUnhideWhenUsed="1" w:defQFormat="0" w:count="267">
-    <w:lsdException w:name="Normal" w:semiHidden="0" w:uiPriority="0" w:unhideWhenUsed="0" w:qFormat="1"/>
-    <w:lsdException w:name="heading 1" w:semiHidden="0" w:uiPriority="9" w:unhideWhenUsed="0" w:qFormat="1"/>
-    <w:lsdException w:name="heading 2" w:uiPriority="9" w:qFormat="1"/>
-    <w:lsdException w:name="heading 3" w:uiPriority="9" w:qFormat="1"/>
-    <w:lsdException w:name="heading 4" w:uiPriority="9" w:qFormat="1"/>
-    <w:lsdException w:name="heading 5" w:uiPriority="9" w:qFormat="1"/>
-    <w:lsdException w:name="heading 6" w:uiPriority="9" w:qFormat="1"/>
-    <w:lsdException w:name="heading 7" w:uiPriority="9" w:qFormat="1"/>
-    <w:lsdException w:name="heading 8" w:uiPriority="9" w:qFormat="1"/>
-    <w:lsdException w:name="heading 9" w:uiPriority="9" w:qFormat="1"/>
-    <w:lsdException w:name="toc 1" w:uiPriority="39"/>
-    <w:lsdException w:name="toc 2" w:uiPriority="39"/>
-    <w:lsdException w:name="toc 3" w:uiPriority="39"/>
-    <w:lsdException w:name="toc 4" w:uiPriority="39"/>
-    <w:lsdException w:name="toc 5" w:uiPriority="39"/>
-    <w:lsdException w:name="toc 6" w:uiPriority="39"/>
-    <w:lsdException w:name="toc 7" w:uiPriority="39"/>
-    <w:lsdException w:name="toc 8" w:uiPriority="39"/>
-    <w:lsdException w:name="toc 9" w:uiPriority="39"/>
-    <w:lsdException w:name="caption" w:uiPriority="35" w:qFormat="1"/>
-    <w:lsdException w:name="Title" w:semiHidden="0" w:uiPriority="10" w:unhideWhenUsed="0" w:qFormat="1"/>
-    <w:lsdException w:name="Default Paragraph Font" w:uiPriority="1"/>
-    <w:lsdException w:name="Subtitle" w:semiHidden="0" w:uiPriority="11" w:unhideWhenUsed="0" w:qFormat="1"/>
-    <w:lsdException w:name="Strong" w:semiHidden="0" w:uiPriority="22" w:unhideWhenUsed="0" w:qFormat="1"/>
-    <w:lsdException w:name="Emphasis" w:semiHidden="0" w:uiPriority="20" w:unhideWhenUsed="0" w:qFormat="1"/>
-    <w:lsdException w:name="Table Grid" w:semiHidden="0" w:uiPriority="39" w:unhideWhenUsed="0"/>
-    <w:lsdException w:name="Placeholder Text" w:unhideWhenUsed="0"/>
-    <w:lsdException w:name="No Spacing" w:semiHidden="0" w:uiPriority="1" w:unhideWhenUsed="0" w:qFormat="1"/>
-    <w:lsdException w:name="Light Shading" w:semiHidden="0" w:uiPriority="60" w:unhideWhenUsed="0"/>
-    <w:lsdException w:name="Light List" w:semiHidden="0" w:uiPriority="61" w:unhideWhenUsed="0"/>
-    <w:lsdException w:name="Light Grid" w:semiHidden="0" w:uiPriority="62" w:unhideWhenUsed="0"/>
-    <w:lsdException w:name="Medium Shading 1" w:semiHidden="0" w:uiPriority="63" w:unhideWhenUsed="0"/>
-    <w:lsdException w:name="Medium Shading 2" w:semiHidden="0" w:uiPriority="64" w:unhideWhenUsed="0"/>
-    <w:lsdException w:name="Medium List 1" w:semiHidden="0" w:uiPriority="65" w:unhideWhenUsed="0"/>
-    <w:lsdException w:name="Medium List 2" w:semiHidden="0" w:uiPriority="66" w:unhideWhenUsed="0"/>
-    <w:lsdException w:name="Medium Grid 1" w:semiHidden="0" w:uiPriority="67" w:unhideWhenUsed="0"/>
-    <w:lsdException w:name="Medium Grid 2" w:semiHidden="0" w:uiPriority="68" w:unhideWhenUsed="0"/>
-    <w:lsdException w:name="Medium Grid 3" w:semiHidden="0" w:uiPriority="69" w:unhideWhenUsed="0"/>
-    <w:lsdException w:name="Dark List" w:semiHidden="0" w:uiPriority="70" w:unhideWhenUsed="0"/>
-    <w:lsdException w:name="Colorful Shading" w:semiHidden="0" w:uiPriority="71" w:unhideWhenUsed="0"/>
-    <w:lsdException w:name="Colorful List" w:semiHidden="0" w:uiPriority="72" w:unhideWhenUsed="0"/>
-    <w:lsdException w:name="Colorful Grid" w:semiHidden="0" w:uiPriority="73" w:unhideWhenUsed="0"/>
-    <w:lsdException w:name="Light Shading Accent 1" w:semiHidden="0" w:uiPriority="60" w:unhideWhenUsed="0"/>
-    <w:lsdException w:name="Light List Accent 1" w:semiHidden="0" w:uiPriority="61" w:unhideWhenUsed="0"/>
-    <w:lsdException w:name="Light Grid Accent 1" w:semiHidden="0" w:uiPriority="62" w:unhideWhenUsed="0"/>
-    <w:lsdException w:name="Medium Shading 1 Accent 1" w:semiHidden="0" w:uiPriority="63" w:unhideWhenUsed="0"/>
-    <w:lsdException w:name="Medium Shading 2 Accent 1" w:semiHidden="0" w:uiPriority="64" w:unhideWhenUsed="0"/>
-    <w:lsdException w:name="Medium List 1 Accent 1" w:semiHidden="0" w:uiPriority="65" w:unhideWhenUsed="0"/>
-    <w:lsdException w:name="Revision" w:unhideWhenUsed="0"/>
-    <w:lsdException w:name="List Paragraph" w:semiHidden="0" w:uiPriority="34" w:unhideWhenUsed="0" w:qFormat="1"/>
-    <w:lsdException w:name="Quote" w:semiHidden="0" w:uiPriority="29" w:unhideWhenUsed="0" w:qFormat="1"/>
-    <w:lsdException w:name="Intense Quote" w:semiHidden="0" w:uiPriority="30" w:unhideWhenUsed="0" w:qFormat="1"/>
-    <w:lsdException w:name="Medium List 2 Accent 1" w:semiHidden="0" w:uiPriority="66" w:unhideWhenUsed="0"/>
-    <w:lsdException w:name="Medium Grid 1 Accent 1" w:semiHidden="0" w:uiPriority="67" w:unhideWhenUsed="0"/>
-    <w:lsdException w:name="Medium Grid 2 Accent 1" w:semiHidden="0" w:uiPriority="68" w:unhideWhenUsed="0"/>
-    <w:lsdException w:name="Medium Grid 3 Accent 1" w:semiHidden="0" w:uiPriority="69" w:unhideWhenUsed="0"/>
-    <w:lsdException w:name="Dark List Accent 1" w:semiHidden="0" w:uiPriority="70" w:unhideWhenUsed="0"/>
-    <w:lsdException w:name="Colorful Shading Accent 1" w:semiHidden="0" w:uiPriority="71" w:unhideWhenUsed="0"/>
-    <w:lsdException w:name="Colorful List Accent 1" w:semiHidden="0" w:uiPriority="72" w:unhideWhenUsed="0"/>
-    <w:lsdException w:name="Colorful Grid Accent 1" w:semiHidden="0" w:uiPriority="73" w:unhideWhenUsed="0"/>
-    <w:lsdException w:name="Light Shading Accent 2" w:semiHidden="0" w:uiPriority="60" w:unhideWhenUsed="0"/>
-    <w:lsdException w:name="Light List Accent 2" w:semiHidden="0" w:uiPriority="61" w:unhideWhenUsed="0"/>
-    <w:lsdException w:name="Light Grid Accent 2" w:semiHidden="0" w:uiPriority="62" w:unhideWhenUsed="0"/>
-    <w:lsdException w:name="Medium Shading 1 Accent 2" w:semiHidden="0" w:uiPriority="63" w:unhideWhenUsed="0"/>
-    <w:lsdException w:name="Medium Shading 2 Accent 2" w:semiHidden="0" w:uiPriority="64" w:unhideWhenUsed="0"/>
-    <w:lsdException w:name="Medium List 1 Accent 2" w:semiHidden="0" w:uiPriority="65" w:unhideWhenUsed="0"/>
-    <w:lsdException w:name="Medium List 2 Accent 2" w:semiHidden="0" w:uiPriority="66" w:unhideWhenUsed="0"/>
-    <w:lsdException w:name="Medium Grid 1 Accent 2" w:semiHidden="0" w:uiPriority="67" w:unhideWhenUsed="0"/>
-    <w:lsdException w:name="Medium Grid 2 Accent 2" w:semiHidden="0" w:uiPriority="68" w:unhideWhenUsed="0"/>
-    <w:lsdException w:name="Medium Grid 3 Accent 2" w:semiHidden="0" w:uiPriority="69" w:unhideWhenUsed="0"/>
-    <w:lsdException w:name="Dark List Accent 2" w:semiHidden="0" w:uiPriority="70" w:unhideWhenUsed="0"/>
-    <w:lsdException w:name="Colorful Shading Accent 2" w:semiHidden="0" w:uiPriority="71" w:unhideWhenUsed="0"/>
-    <w:lsdException w:name="Colorful List Accent 2" w:semiHidden="0" w:uiPriority="72" w:unhideWhenUsed="0"/>
-    <w:lsdException w:name="Colorful Grid Accent 2" w:semiHidden="0" w:uiPriority="73" w:unhideWhenUsed="0"/>
-    <w:lsdException w:name="Light Shading Accent 3" w:semiHidden="0" w:uiPriority="60" w:unhideWhenUsed="0"/>
-    <w:lsdException w:name="Light List Accent 3" w:semiHidden="0" w:uiPriority="61" w:unhideWhenUsed="0"/>
-    <w:lsdException w:name="Light Grid Accent 3" w:semiHidden="0" w:uiPriority="62" w:unhideWhenUsed="0"/>
-    <w:lsdException w:name="Medium Shading 1 Accent 3" w:semiHidden="0" w:uiPriority="63" w:unhideWhenUsed="0"/>
-    <w:lsdException w:name="Medium Shading 2 Accent 3" w:semiHidden="0" w:uiPriority="64" w:unhideWhenUsed="0"/>
-    <w:lsdException w:name="Medium List 1 Accent 3" w:semiHidden="0" w:uiPriority="65" w:unhideWhenUsed="0"/>
-    <w:lsdException w:name="Medium List 2 Accent 3" w:semiHidden="0" w:uiPriority="66" w:unhideWhenUsed="0"/>
-    <w:lsdException w:name="Medium Grid 1 Accent 3" w:semiHidden="0" w:uiPriority="67" w:unhideWhenUsed="0"/>
-    <w:lsdException w:name="Medium Grid 2 Accent 3" w:semiHidden="0" w:uiPriority="68" w:unhideWhenUsed="0"/>
-    <w:lsdException w:name="Medium Grid 3 Accent 3" w:semiHidden="0" w:uiPriority="69" w:unhideWhenUsed="0"/>
-    <w:lsdException w:name="Dark List Accent 3" w:semiHidden="0" w:uiPriority="70" w:unhideWhenUsed="0"/>
-    <w:lsdException w:name="Colorful Shading Accent 3" w:semiHidden="0" w:uiPriority="71" w:unhideWhenUsed="0"/>
-    <w:lsdException w:name="Colorful List Accent 3" w:semiHidden="0" w:uiPriority="72" w:unhideWhenUsed="0"/>
-    <w:lsdException w:name="Colorful Grid Accent 3" w:semiHidden="0" w:uiPriority="73" w:unhideWhenUsed="0"/>
-    <w:lsdException w:name="Light Shading Accent 4" w:semiHidden="0" w:uiPriority="60" w:unhideWhenUsed="0"/>
-    <w:lsdException w:name="Light List Accent 4" w:semiHidden="0" w:uiPriority="61" w:unhideWhenUsed="0"/>
-    <w:lsdException w:name="Light Grid Accent 4" w:semiHidden="0" w:uiPriority="62" w:unhideWhenUsed="0"/>
-    <w:lsdException w:name="Medium Shading 1 Accent 4" w:semiHidden="0" w:uiPriority="63" w:unhideWhenUsed="0"/>
-    <w:lsdException w:name="Medium Shading 2 Accent 4" w:semiHidden="0" w:uiPriority="64" w:unhideWhenUsed="0"/>
-    <w:lsdException w:name="Medium List 1 Accent 4" w:semiHidden="0" w:uiPriority="65" w:unhideWhenUsed="0"/>
-    <w:lsdException w:name="Medium List 2 Accent 4" w:semiHidden="0" w:uiPriority="66" w:unhideWhenUsed="0"/>
-    <w:lsdException w:name="Medium Grid 1 Accent 4" w:semiHidden="0" w:uiPriority="67" w:unhideWhenUsed="0"/>
-    <w:lsdException w:name="Medium Grid 2 Accent 4" w:semiHidden="0" w:uiPriority="68" w:unhideWhenUsed="0"/>
-    <w:lsdException w:name="Medium Grid 3 Accent 4" w:semiHidden="0" w:uiPriority="69" w:unhideWhenUsed="0"/>
-    <w:lsdException w:name="Dark List Accent 4" w:semiHidden="0" w:uiPriority="70" w:unhideWhenUsed="0"/>
-    <w:lsdException w:name="Colorful Shading Accent 4" w:semiHidden="0" w:uiPriority="71" w:unhideWhenUsed="0"/>
-    <w:lsdException w:name="Colorful List Accent 4" w:semiHidden="0" w:uiPriority="72" w:unhideWhenUsed="0"/>
-    <w:lsdException w:name="Colorful Grid Accent 4" w:semiHidden="0" w:uiPriority="73" w:unhideWhenUsed="0"/>
-    <w:lsdException w:name="Light Shading Accent 5" w:semiHidden="0" w:uiPriority="60" w:unhideWhenUsed="0"/>
-    <w:lsdException w:name="Light List Accent 5" w:semiHidden="0" w:uiPriority="61" w:unhideWhenUsed="0"/>
-    <w:lsdException w:name="Light Grid Accent 5" w:semiHidden="0" w:uiPriority="62" w:unhideWhenUsed="0"/>
-    <w:lsdException w:name="Medium Shading 1 Accent 5" w:semiHidden="0" w:uiPriority="63" w:unhideWhenUsed="0"/>
-    <w:lsdException w:name="Medium Shading 2 Accent 5" w:semiHidden="0" w:uiPriority="64" w:unhideWhenUsed="0"/>
-    <w:lsdException w:name="Medium List 1 Accent 5" w:semiHidden="0" w:uiPriority="65" w:unhideWhenUsed="0"/>
-    <w:lsdException w:name="Medium List 2 Accent 5" w:semiHidden="0" w:uiPriority="66" w:unhideWhenUsed="0"/>
-    <w:lsdException w:name="Medium Grid 1 Accent 5" w:semiHidden="0" w:uiPriority="67" w:unhideWhenUsed="0"/>
-    <w:lsdException w:name="Medium Grid 2 Accent 5" w:semiHidden="0" w:uiPriority="68" w:unhideWhenUsed="0"/>
-    <w:lsdException w:name="Medium Grid 3 Accent 5" w:semiHidden="0" w:uiPriority="69" w:unhideWhenUsed="0"/>
-    <w:lsdException w:name="Dark List Accent 5" w:semiHidden="0" w:uiPriority="70" w:unhideWhenUsed="0"/>
-    <w:lsdException w:name="Colorful Shading Accent 5" w:semiHidden="0" w:uiPriority="71" w:unhideWhenUsed="0"/>
-    <w:lsdException w:name="Colorful List Accent 5" w:semiHidden="0" w:uiPriority="72" w:unhideWhenUsed="0"/>
-    <w:lsdException w:name="Colorful Grid Accent 5" w:semiHidden="0" w:uiPriority="73" w:unhideWhenUsed="0"/>
-    <w:lsdException w:name="Light Shading Accent 6" w:semiHidden="0" w:uiPriority="60" w:unhideWhenUsed="0"/>
-    <w:lsdException w:name="Light List Accent 6" w:semiHidden="0" w:uiPriority="61" w:unhideWhenUsed="0"/>
-    <w:lsdException w:name="Light Grid Accent 6" w:semiHidden="0" w:uiPriority="62" w:unhideWhenUsed="0"/>
-    <w:lsdException w:name="Medium Shading 1 Accent 6" w:semiHidden="0" w:uiPriority="63" w:unhideWhenUsed="0"/>
-    <w:lsdException w:name="Medium Shading 2 Accent 6" w:semiHidden="0" w:uiPriority="64" w:unhideWhenUsed="0"/>
-    <w:lsdException w:name="Medium List 1 Accent 6" w:semiHidden="0" w:uiPriority="65" w:unhideWhenUsed="0"/>
-    <w:lsdException w:name="Medium List 2 Accent 6" w:semiHidden="0" w:uiPriority="66" w:unhideWhenUsed="0"/>
-    <w:lsdException w:name="Medium Grid 1 Accent 6" w:semiHidden="0" w:uiPriority="67" w:unhideWhenUsed="0"/>
-    <w:lsdException w:name="Medium Grid 2 Accent 6" w:semiHidden="0" w:uiPriority="68" w:unhideWhenUsed="0"/>
-    <w:lsdException w:name="Medium Grid 3 Accent 6" w:semiHidden="0" w:uiPriority="69" w:unhideWhenUsed="0"/>
-    <w:lsdException w:name="Dark List Accent 6" w:semiHidden="0" w:uiPriority="70" w:unhideWhenUsed="0"/>
-    <w:lsdException w:name="Colorful Shading Accent 6" w:semiHidden="0" w:uiPriority="71" w:unhideWhenUsed="0"/>
-    <w:lsdException w:name="Colorful List Accent 6" w:semiHidden="0" w:uiPriority="72" w:unhideWhenUsed="0"/>
-    <w:lsdException w:name="Colorful Grid Accent 6" w:semiHidden="0" w:uiPriority="73" w:unhideWhenUsed="0"/>
-    <w:lsdException w:name="Subtle Emphasis" w:semiHidden="0" w:uiPriority="19" w:unhideWhenUsed="0" w:qFormat="1"/>
-    <w:lsdException w:name="Intense Emphasis" w:semiHidden="0" w:uiPriority="21" w:unhideWhenUsed="0" w:qFormat="1"/>
-    <w:lsdException w:name="Subtle Reference" w:semiHidden="0" w:uiPriority="31" w:unhideWhenUsed="0" w:qFormat="1"/>
-    <w:lsdException w:name="Intense Reference" w:semiHidden="0" w:uiPriority="32" w:unhideWhenUsed="0" w:qFormat="1"/>
-    <w:lsdException w:name="Book Title" w:semiHidden="0" w:uiPriority="33" w:unhideWhenUsed="0" w:qFormat="1"/>
-    <w:lsdException w:name="Bibliography" w:uiPriority="37"/>
-    <w:lsdException w:name="TOC Heading" w:uiPriority="39" w:qFormat="1"/>
+  <w:latentStyles w:defLockedState="0" w:defUIPriority="99" w:defSemiHidden="0" w:defUnhideWhenUsed="0" w:defQFormat="0" w:count="371">
+    <w:lsdException w:name="Normal" w:uiPriority="0" w:qFormat="1"/>
+    <w:lsdException w:name="heading 1" w:uiPriority="9" w:qFormat="1"/>
+    <w:lsdException w:name="heading 2" w:semiHidden="1" w:uiPriority="9" w:unhideWhenUsed="1" w:qFormat="1"/>
+    <w:lsdException w:name="heading 3" w:semiHidden="1" w:uiPriority="9" w:unhideWhenUsed="1" w:qFormat="1"/>
+    <w:lsdException w:name="heading 4" w:semiHidden="1" w:uiPriority="9" w:unhideWhenUsed="1" w:qFormat="1"/>
+    <w:lsdException w:name="heading 5" w:semiHidden="1" w:uiPriority="9" w:unhideWhenUsed="1" w:qFormat="1"/>
+    <w:lsdException w:name="heading 6" w:semiHidden="1" w:uiPriority="9" w:unhideWhenUsed="1" w:qFormat="1"/>
+    <w:lsdException w:name="heading 7" w:semiHidden="1" w:uiPriority="9" w:unhideWhenUsed="1" w:qFormat="1"/>
+    <w:lsdException w:name="heading 8" w:semiHidden="1" w:uiPriority="9" w:unhideWhenUsed="1" w:qFormat="1"/>
+    <w:lsdException w:name="heading 9" w:semiHidden="1" w:uiPriority="9" w:unhideWhenUsed="1" w:qFormat="1"/>
+    <w:lsdException w:name="index 1" w:semiHidden="1" w:unhideWhenUsed="1"/>
+    <w:lsdException w:name="index 2" w:semiHidden="1" w:unhideWhenUsed="1"/>
+    <w:lsdException w:name="index 3" w:semiHidden="1" w:unhideWhenUsed="1"/>
+    <w:lsdException w:name="index 4" w:semiHidden="1" w:unhideWhenUsed="1"/>
+    <w:lsdException w:name="index 5" w:semiHidden="1" w:unhideWhenUsed="1"/>
+    <w:lsdException w:name="index 6" w:semiHidden="1" w:unhideWhenUsed="1"/>
+    <w:lsdException w:name="index 7" w:semiHidden="1" w:unhideWhenUsed="1"/>
+    <w:lsdException w:name="index 8" w:semiHidden="1" w:unhideWhenUsed="1"/>
+    <w:lsdException w:name="index 9" w:semiHidden="1" w:unhideWhenUsed="1"/>
+    <w:lsdException w:name="toc 1" w:semiHidden="1" w:uiPriority="39" w:unhideWhenUsed="1"/>
+    <w:lsdException w:name="toc 2" w:semiHidden="1" w:uiPriority="39" w:unhideWhenUsed="1"/>
+    <w:lsdException w:name="toc 3" w:semiHidden="1" w:uiPriority="39" w:unhideWhenUsed="1"/>
+    <w:lsdException w:name="toc 4" w:semiHidden="1" w:uiPriority="39" w:unhideWhenUsed="1"/>
+    <w:lsdException w:name="toc 5" w:semiHidden="1" w:uiPriority="39" w:unhideWhenUsed="1"/>
+    <w:lsdException w:name="toc 6" w:semiHidden="1" w:uiPriority="39" w:unhideWhenUsed="1"/>
+    <w:lsdException w:name="toc 7" w:semiHidden="1" w:uiPriority="39" w:unhideWhenUsed="1"/>
+    <w:lsdException w:name="toc 8" w:semiHidden="1" w:uiPriority="39" w:unhideWhenUsed="1"/>
+    <w:lsdException w:name="toc 9" w:semiHidden="1" w:uiPriority="39" w:unhideWhenUsed="1"/>
+    <w:lsdException w:name="Normal Indent" w:semiHidden="1" w:unhideWhenUsed="1"/>
+    <w:lsdException w:name="footnote text" w:semiHidden="1" w:unhideWhenUsed="1"/>
+    <w:lsdException w:name="annotation text" w:semiHidden="1" w:unhideWhenUsed="1"/>
+    <w:lsdException w:name="header" w:semiHidden="1" w:unhideWhenUsed="1"/>
+    <w:lsdException w:name="footer" w:semiHidden="1" w:unhideWhenUsed="1"/>
+    <w:lsdException w:name="index heading" w:semiHidden="1" w:unhideWhenUsed="1"/>
+    <w:lsdException w:name="caption" w:semiHidden="1" w:uiPriority="35" w:unhideWhenUsed="1" w:qFormat="1"/>
+    <w:lsdException w:name="table of figures" w:semiHidden="1" w:unhideWhenUsed="1"/>
+    <w:lsdException w:name="envelope address" w:semiHidden="1" w:unhideWhenUsed="1"/>
+    <w:lsdException w:name="envelope return" w:semiHidden="1" w:unhideWhenUsed="1"/>
+    <w:lsdException w:name="footnote reference" w:semiHidden="1" w:unhideWhenUsed="1"/>
+    <w:lsdException w:name="annotation reference" w:semiHidden="1" w:unhideWhenUsed="1"/>
+    <w:lsdException w:name="line number" w:semiHidden="1" w:unhideWhenUsed="1"/>
+    <w:lsdException w:name="page number" w:semiHidden="1" w:unhideWhenUsed="1"/>
+    <w:lsdException w:name="endnote reference" w:semiHidden="1" w:unhideWhenUsed="1"/>
+    <w:lsdException w:name="endnote text" w:semiHidden="1" w:unhideWhenUsed="1"/>
+    <w:lsdException w:name="table of authorities" w:semiHidden="1" w:unhideWhenUsed="1"/>
+    <w:lsdException w:name="macro" w:semiHidden="1" w:unhideWhenUsed="1"/>
+    <w:lsdException w:name="toa heading" w:semiHidden="1" w:unhideWhenUsed="1"/>
+    <w:lsdException w:name="List" w:semiHidden="1" w:unhideWhenUsed="1"/>
+    <w:lsdException w:name="List Bullet" w:semiHidden="1" w:unhideWhenUsed="1"/>
+    <w:lsdException w:name="List Number" w:semiHidden="1" w:unhideWhenUsed="1"/>
+    <w:lsdException w:name="List 2" w:semiHidden="1" w:unhideWhenUsed="1"/>
+    <w:lsdException w:name="List 3" w:semiHidden="1" w:unhideWhenUsed="1"/>
+    <w:lsdException w:name="List 4" w:semiHidden="1" w:unhideWhenUsed="1"/>
+    <w:lsdException w:name="List 5" w:semiHidden="1" w:unhideWhenUsed="1"/>
+    <w:lsdException w:name="List Bullet 2" w:semiHidden="1" w:unhideWhenUsed="1"/>
+    <w:lsdException w:name="List Bullet 3" w:semiHidden="1" w:unhideWhenUsed="1"/>
+    <w:lsdException w:name="List Bullet 4" w:semiHidden="1" w:unhideWhenUsed="1"/>
+    <w:lsdException w:name="List Bullet 5" w:semiHidden="1" w:unhideWhenUsed="1"/>
+    <w:lsdException w:name="List Number 2" w:semiHidden="1" w:unhideWhenUsed="1"/>
+    <w:lsdException w:name="List Number 3" w:semiHidden="1" w:unhideWhenUsed="1"/>
+    <w:lsdException w:name="List Number 4" w:semiHidden="1" w:unhideWhenUsed="1"/>
+    <w:lsdException w:name="List Number 5" w:semiHidden="1" w:unhideWhenUsed="1"/>
+    <w:lsdException w:name="Title" w:uiPriority="10" w:qFormat="1"/>
+    <w:lsdException w:name="Closing" w:semiHidden="1" w:unhideWhenUsed="1"/>
+    <w:lsdException w:name="Signature" w:semiHidden="1" w:unhideWhenUsed="1"/>
+    <w:lsdException w:name="Default Paragraph Font" w:semiHidden="1" w:uiPriority="1" w:unhideWhenUsed="1"/>
+    <w:lsdException w:name="Body Text" w:semiHidden="1" w:unhideWhenUsed="1"/>
+    <w:lsdException w:name="Body Text Indent" w:semiHidden="1" w:unhideWhenUsed="1"/>
+    <w:lsdException w:name="List Continue" w:semiHidden="1" w:unhideWhenUsed="1"/>
+    <w:lsdException w:name="List Continue 2" w:semiHidden="1" w:unhideWhenUsed="1"/>
+    <w:lsdException w:name="List Continue 3" w:semiHidden="1" w:unhideWhenUsed="1"/>
+    <w:lsdException w:name="List Continue 4" w:semiHidden="1" w:unhideWhenUsed="1"/>
+    <w:lsdException w:name="List Continue 5" w:semiHidden="1" w:unhideWhenUsed="1"/>
+    <w:lsdException w:name="Message Header" w:semiHidden="1" w:unhideWhenUsed="1"/>
+    <w:lsdException w:name="Subtitle" w:uiPriority="11" w:qFormat="1"/>
+    <w:lsdException w:name="Salutation" w:semiHidden="1" w:unhideWhenUsed="1"/>
+    <w:lsdException w:name="Date" w:semiHidden="1" w:unhideWhenUsed="1"/>
+    <w:lsdException w:name="Body Text First Indent" w:semiHidden="1" w:unhideWhenUsed="1"/>
+    <w:lsdException w:name="Body Text First Indent 2" w:semiHidden="1" w:unhideWhenUsed="1"/>
+    <w:lsdException w:name="Note Heading" w:semiHidden="1" w:unhideWhenUsed="1"/>
+    <w:lsdException w:name="Body Text 2" w:semiHidden="1" w:unhideWhenUsed="1"/>
+    <w:lsdException w:name="Body Text 3" w:semiHidden="1" w:unhideWhenUsed="1"/>
+    <w:lsdException w:name="Body Text Indent 2" w:semiHidden="1" w:unhideWhenUsed="1"/>
+    <w:lsdException w:name="Body Text Indent 3" w:semiHidden="1" w:unhideWhenUsed="1"/>
+    <w:lsdException w:name="Block Text" w:semiHidden="1" w:unhideWhenUsed="1"/>
+    <w:lsdException w:name="Hyperlink" w:semiHidden="1" w:unhideWhenUsed="1"/>
+    <w:lsdException w:name="FollowedHyperlink" w:semiHidden="1" w:unhideWhenUsed="1"/>
+    <w:lsdException w:name="Strong" w:uiPriority="22" w:qFormat="1"/>
+    <w:lsdException w:name="Emphasis" w:uiPriority="20" w:qFormat="1"/>
+    <w:lsdException w:name="Document Map" w:semiHidden="1" w:unhideWhenUsed="1"/>
+    <w:lsdException w:name="Plain Text" w:semiHidden="1" w:unhideWhenUsed="1"/>
+    <w:lsdException w:name="E-mail Signature" w:semiHidden="1" w:unhideWhenUsed="1"/>
+    <w:lsdException w:name="HTML Top of Form" w:semiHidden="1" w:unhideWhenUsed="1"/>
+    <w:lsdException w:name="HTML Bottom of Form" w:semiHidden="1" w:unhideWhenUsed="1"/>
+    <w:lsdException w:name="Normal (Web)" w:semiHidden="1" w:unhideWhenUsed="1"/>
+    <w:lsdException w:name="HTML Acronym" w:semiHidden="1" w:unhideWhenUsed="1"/>
+    <w:lsdException w:name="HTML Address" w:semiHidden="1" w:unhideWhenUsed="1"/>
+    <w:lsdException w:name="HTML Cite" w:semiHidden="1" w:unhideWhenUsed="1"/>
+    <w:lsdException w:name="HTML Code" w:semiHidden="1" w:unhideWhenUsed="1"/>
+    <w:lsdException w:name="HTML Definition" w:semiHidden="1" w:unhideWhenUsed="1"/>
+    <w:lsdException w:name="HTML Keyboard" w:semiHidden="1" w:unhideWhenUsed="1"/>
+    <w:lsdException w:name="HTML Preformatted" w:semiHidden="1" w:unhideWhenUsed="1"/>
+    <w:lsdException w:name="HTML Sample" w:semiHidden="1" w:unhideWhenUsed="1"/>
+    <w:lsdException w:name="HTML Typewriter" w:semiHidden="1" w:unhideWhenUsed="1"/>
+    <w:lsdException w:name="HTML Variable" w:semiHidden="1" w:unhideWhenUsed="1"/>
+    <w:lsdException w:name="Normal Table" w:semiHidden="1" w:unhideWhenUsed="1"/>
+    <w:lsdException w:name="annotation subject" w:semiHidden="1" w:unhideWhenUsed="1"/>
+    <w:lsdException w:name="No List" w:semiHidden="1" w:unhideWhenUsed="1"/>
+    <w:lsdException w:name="Outline List 1" w:semiHidden="1" w:unhideWhenUsed="1"/>
+    <w:lsdException w:name="Outline List 2" w:semiHidden="1" w:unhideWhenUsed="1"/>
+    <w:lsdException w:name="Outline List 3" w:semiHidden="1" w:unhideWhenUsed="1"/>
+    <w:lsdException w:name="Table Simple 1" w:semiHidden="1" w:unhideWhenUsed="1"/>
+    <w:lsdException w:name="Table Simple 2" w:semiHidden="1" w:unhideWhenUsed="1"/>
+    <w:lsdException w:name="Table Simple 3" w:semiHidden="1" w:unhideWhenUsed="1"/>
+    <w:lsdException w:name="Table Classic 1" w:semiHidden="1" w:unhideWhenUsed="1"/>
+    <w:lsdException w:name="Table Classic 2" w:semiHidden="1" w:unhideWhenUsed="1"/>
+    <w:lsdException w:name="Table Classic 3" w:semiHidden="1" w:unhideWhenUsed="1"/>
+    <w:lsdException w:name="Table Classic 4" w:semiHidden="1" w:unhideWhenUsed="1"/>
+    <w:lsdException w:name="Table Colorful 1" w:semiHidden="1" w:unhideWhenUsed="1"/>
+    <w:lsdException w:name="Table Colorful 2" w:semiHidden="1" w:unhideWhenUsed="1"/>
+    <w:lsdException w:name="Table Colorful 3" w:semiHidden="1" w:unhideWhenUsed="1"/>
+    <w:lsdException w:name="Table Columns 1" w:semiHidden="1" w:unhideWhenUsed="1"/>
+    <w:lsdException w:name="Table Columns 2" w:semiHidden="1" w:unhideWhenUsed="1"/>
+    <w:lsdException w:name="Table Columns 3" w:semiHidden="1" w:unhideWhenUsed="1"/>
+    <w:lsdException w:name="Table Columns 4" w:semiHidden="1" w:unhideWhenUsed="1"/>
+    <w:lsdException w:name="Table Columns 5" w:semiHidden="1" w:unhideWhenUsed="1"/>
+    <w:lsdException w:name="Table Grid 1" w:semiHidden="1" w:unhideWhenUsed="1"/>
+    <w:lsdException w:name="Table Grid 2" w:semiHidden="1" w:unhideWhenUsed="1"/>
+    <w:lsdException w:name="Table Grid 3" w:semiHidden="1" w:unhideWhenUsed="1"/>
+    <w:lsdException w:name="Table Grid 4" w:semiHidden="1" w:unhideWhenUsed="1"/>
+    <w:lsdException w:name="Table Grid 5" w:semiHidden="1" w:unhideWhenUsed="1"/>
+    <w:lsdException w:name="Table Grid 6" w:semiHidden="1" w:unhideWhenUsed="1"/>
+    <w:lsdException w:name="Table Grid 7" w:semiHidden="1" w:unhideWhenUsed="1"/>
+    <w:lsdException w:name="Table Grid 8" w:semiHidden="1" w:unhideWhenUsed="1"/>
+    <w:lsdException w:name="Table List 1" w:semiHidden="1" w:unhideWhenUsed="1"/>
+    <w:lsdException w:name="Table List 2" w:semiHidden="1" w:unhideWhenUsed="1"/>
+    <w:lsdException w:name="Table List 3" w:semiHidden="1" w:unhideWhenUsed="1"/>
+    <w:lsdException w:name="Table List 4" w:semiHidden="1" w:unhideWhenUsed="1"/>
+    <w:lsdException w:name="Table List 5" w:semiHidden="1" w:unhideWhenUsed="1"/>
+    <w:lsdException w:name="Table List 6" w:semiHidden="1" w:unhideWhenUsed="1"/>
+    <w:lsdException w:name="Table List 7" w:semiHidden="1" w:unhideWhenUsed="1"/>
+    <w:lsdException w:name="Table List 8" w:semiHidden="1" w:unhideWhenUsed="1"/>
+    <w:lsdException w:name="Table 3D effects 1" w:semiHidden="1" w:unhideWhenUsed="1"/>
+    <w:lsdException w:name="Table 3D effects 2" w:semiHidden="1" w:unhideWhenUsed="1"/>
+    <w:lsdException w:name="Table 3D effects 3" w:semiHidden="1" w:unhideWhenUsed="1"/>
+    <w:lsdException w:name="Table Contemporary" w:semiHidden="1" w:unhideWhenUsed="1"/>
+    <w:lsdException w:name="Table Elegant" w:semiHidden="1" w:unhideWhenUsed="1"/>
+    <w:lsdException w:name="Table Professional" w:semiHidden="1" w:unhideWhenUsed="1"/>
+    <w:lsdException w:name="Table Subtle 1" w:semiHidden="1" w:unhideWhenUsed="1"/>
+    <w:lsdException w:name="Table Subtle 2" w:semiHidden="1" w:unhideWhenUsed="1"/>
+    <w:lsdException w:name="Table Web 1" w:semiHidden="1" w:unhideWhenUsed="1"/>
+    <w:lsdException w:name="Table Web 2" w:semiHidden="1" w:unhideWhenUsed="1"/>
+    <w:lsdException w:name="Table Web 3" w:semiHidden="1" w:unhideWhenUsed="1"/>
+    <w:lsdException w:name="Balloon Text" w:semiHidden="1" w:unhideWhenUsed="1"/>
+    <w:lsdException w:name="Table Grid" w:uiPriority="39"/>
+    <w:lsdException w:name="Table Theme" w:semiHidden="1" w:unhideWhenUsed="1"/>
+    <w:lsdException w:name="Placeholder Text" w:semiHidden="1"/>
+    <w:lsdException w:name="No Spacing" w:uiPriority="1" w:qFormat="1"/>
+    <w:lsdException w:name="Light Shading" w:uiPriority="60"/>
+    <w:lsdException w:name="Light List" w:uiPriority="61"/>
+    <w:lsdException w:name="Light Grid" w:uiPriority="62"/>
+    <w:lsdException w:name="Medium Shading 1" w:uiPriority="63"/>
+    <w:lsdException w:name="Medium Shading 2" w:uiPriority="64"/>
+    <w:lsdException w:name="Medium List 1" w:uiPriority="65"/>
+    <w:lsdException w:name="Medium List 2" w:uiPriority="66"/>
+    <w:lsdException w:name="Medium Grid 1" w:uiPriority="67"/>
+    <w:lsdException w:name="Medium Grid 2" w:uiPriority="68"/>
+    <w:lsdException w:name="Medium Grid 3" w:uiPriority="69"/>
+    <w:lsdException w:name="Dark List" w:uiPriority="70"/>
+    <w:lsdException w:name="Colorful Shading" w:uiPriority="71"/>
+    <w:lsdException w:name="Colorful List" w:uiPriority="72"/>
+    <w:lsdException w:name="Colorful Grid" w:uiPriority="73"/>
+    <w:lsdException w:name="Light Shading Accent 1" w:uiPriority="60"/>
+    <w:lsdException w:name="Light List Accent 1" w:uiPriority="61"/>
+    <w:lsdException w:name="Light Grid Accent 1" w:uiPriority="62"/>
+    <w:lsdException w:name="Medium Shading 1 Accent 1" w:uiPriority="63"/>
+    <w:lsdException w:name="Medium Shading 2 Accent 1" w:uiPriority="64"/>
+    <w:lsdException w:name="Medium List 1 Accent 1" w:uiPriority="65"/>
+    <w:lsdException w:name="Revision" w:semiHidden="1"/>
+    <w:lsdException w:name="List Paragraph" w:uiPriority="34" w:qFormat="1"/>
+    <w:lsdException w:name="Quote" w:uiPriority="29" w:qFormat="1"/>
+    <w:lsdException w:name="Intense Quote" w:uiPriority="30" w:qFormat="1"/>
+    <w:lsdException w:name="Medium List 2 Accent 1" w:uiPriority="66"/>
+    <w:lsdException w:name="Medium Grid 1 Accent 1" w:uiPriority="67"/>
+    <w:lsdException w:name="Medium Grid 2 Accent 1" w:uiPriority="68"/>
+    <w:lsdException w:name="Medium Grid 3 Accent 1" w:uiPriority="69"/>
+    <w:lsdException w:name="Dark List Accent 1" w:uiPriority="70"/>
+    <w:lsdException w:name="Colorful Shading Accent 1" w:uiPriority="71"/>
+    <w:lsdException w:name="Colorful List Accent 1" w:uiPriority="72"/>
+    <w:lsdException w:name="Colorful Grid Accent 1" w:uiPriority="73"/>
+    <w:lsdException w:name="Light Shading Accent 2" w:uiPriority="60"/>
+    <w:lsdException w:name="Light List Accent 2" w:uiPriority="61"/>
+    <w:lsdException w:name="Light Grid Accent 2" w:uiPriority="62"/>
+    <w:lsdException w:name="Medium Shading 1 Accent 2" w:uiPriority="63"/>
+    <w:lsdException w:name="Medium Shading 2 Accent 2" w:uiPriority="64"/>
+    <w:lsdException w:name="Medium List 1 Accent 2" w:uiPriority="65"/>
+    <w:lsdException w:name="Medium List 2 Accent 2" w:uiPriority="66"/>
+    <w:lsdException w:name="Medium Grid 1 Accent 2" w:uiPriority="67"/>
+    <w:lsdException w:name="Medium Grid 2 Accent 2" w:uiPriority="68"/>
+    <w:lsdException w:name="Medium Grid 3 Accent 2" w:uiPriority="69"/>
+    <w:lsdException w:name="Dark List Accent 2" w:uiPriority="70"/>
+    <w:lsdException w:name="Colorful Shading Accent 2" w:uiPriority="71"/>
+    <w:lsdException w:name="Colorful List Accent 2" w:uiPriority="72"/>
+    <w:lsdException w:name="Colorful Grid Accent 2" w:uiPriority="73"/>
+    <w:lsdException w:name="Light Shading Accent 3" w:uiPriority="60"/>
+    <w:lsdException w:name="Light List Accent 3" w:uiPriority="61"/>
+    <w:lsdException w:name="Light Grid Accent 3" w:uiPriority="62"/>
+    <w:lsdException w:name="Medium Shading 1 Accent 3" w:uiPriority="63"/>
+    <w:lsdException w:name="Medium Shading 2 Accent 3" w:uiPriority="64"/>
+    <w:lsdException w:name="Medium List 1 Accent 3" w:uiPriority="65"/>
+    <w:lsdException w:name="Medium List 2 Accent 3" w:uiPriority="66"/>
+    <w:lsdException w:name="Medium Grid 1 Accent 3" w:uiPriority="67"/>
+    <w:lsdException w:name="Medium Grid 2 Accent 3" w:uiPriority="68"/>
+    <w:lsdException w:name="Medium Grid 3 Accent 3" w:uiPriority="69"/>
+    <w:lsdException w:name="Dark List Accent 3" w:uiPriority="70"/>
+    <w:lsdException w:name="Colorful Shading Accent 3" w:uiPriority="71"/>
+    <w:lsdException w:name="Colorful List Accent 3" w:uiPriority="72"/>
+    <w:lsdException w:name="Colorful Grid Accent 3" w:uiPriority="73"/>
+    <w:lsdException w:name="Light Shading Accent 4" w:uiPriority="60"/>
+    <w:lsdException w:name="Light List Accent 4" w:uiPriority="61"/>
+    <w:lsdException w:name="Light Grid Accent 4" w:uiPriority="62"/>
+    <w:lsdException w:name="Medium Shading 1 Accent 4" w:uiPriority="63"/>
+    <w:lsdException w:name="Medium Shading 2 Accent 4" w:uiPriority="64"/>
+    <w:lsdException w:name="Medium List 1 Accent 4" w:uiPriority="65"/>
+    <w:lsdException w:name="Medium List 2 Accent 4" w:uiPriority="66"/>
+    <w:lsdException w:name="Medium Grid 1 Accent 4" w:uiPriority="67"/>
+    <w:lsdException w:name="Medium Grid 2 Accent 4" w:uiPriority="68"/>
+    <w:lsdException w:name="Medium Grid 3 Accent 4" w:uiPriority="69"/>
+    <w:lsdException w:name="Dark List Accent 4" w:uiPriority="70"/>
+    <w:lsdException w:name="Colorful Shading Accent 4" w:uiPriority="71"/>
+    <w:lsdException w:name="Colorful List Accent 4" w:uiPriority="72"/>
+    <w:lsdException w:name="Colorful Grid Accent 4" w:uiPriority="73"/>
+    <w:lsdException w:name="Light Shading Accent 5" w:uiPriority="60"/>
+    <w:lsdException w:name="Light List Accent 5" w:uiPriority="61"/>
+    <w:lsdException w:name="Light Grid Accent 5" w:uiPriority="62"/>
+    <w:lsdException w:name="Medium Shading 1 Accent 5" w:uiPriority="63"/>
+    <w:lsdException w:name="Medium Shading 2 Accent 5" w:uiPriority="64"/>
+    <w:lsdException w:name="Medium List 1 Accent 5" w:uiPriority="65"/>
+    <w:lsdException w:name="Medium List 2 Accent 5" w:uiPriority="66"/>
+    <w:lsdException w:name="Medium Grid 1 Accent 5" w:uiPriority="67"/>
+    <w:lsdException w:name="Medium Grid 2 Accent 5" w:uiPriority="68"/>
+    <w:lsdException w:name="Medium Grid 3 Accent 5" w:uiPriority="69"/>
+    <w:lsdException w:name="Dark List Accent 5" w:uiPriority="70"/>
+    <w:lsdException w:name="Colorful Shading Accent 5" w:uiPriority="71"/>
+    <w:lsdException w:name="Colorful List Accent 5" w:uiPriority="72"/>
+    <w:lsdException w:name="Colorful Grid Accent 5" w:uiPriority="73"/>
+    <w:lsdException w:name="Light Shading Accent 6" w:uiPriority="60"/>
+    <w:lsdException w:name="Light List Accent 6" w:uiPriority="61"/>
+    <w:lsdException w:name="Light Grid Accent 6" w:uiPriority="62"/>
+    <w:lsdException w:name="Medium Shading 1 Accent 6" w:uiPriority="63"/>
+    <w:lsdException w:name="Medium Shading 2 Accent 6" w:uiPriority="64"/>
+    <w:lsdException w:name="Medium List 1 Accent 6" w:uiPriority="65"/>
+    <w:lsdException w:name="Medium List 2 Accent 6" w:uiPriority="66"/>
+    <w:lsdException w:name="Medium Grid 1 Accent 6" w:uiPriority="67"/>
+    <w:lsdException w:name="Medium Grid 2 Accent 6" w:uiPriority="68"/>
+    <w:lsdException w:name="Medium Grid 3 Accent 6" w:uiPriority="69"/>
+    <w:lsdException w:name="Dark List Accent 6" w:uiPriority="70"/>
+    <w:lsdException w:name="Colorful Shading Accent 6" w:uiPriority="71"/>
+    <w:lsdException w:name="Colorful List Accent 6" w:uiPriority="72"/>
+    <w:lsdException w:name="Colorful Grid Accent 6" w:uiPriority="73"/>
+    <w:lsdException w:name="Subtle Emphasis" w:uiPriority="19" w:qFormat="1"/>
+    <w:lsdException w:name="Intense Emphasis" w:uiPriority="21" w:qFormat="1"/>
+    <w:lsdException w:name="Subtle Reference" w:uiPriority="31" w:qFormat="1"/>
+    <w:lsdException w:name="Intense Reference" w:uiPriority="32" w:qFormat="1"/>
+    <w:lsdException w:name="Book Title" w:uiPriority="33" w:qFormat="1"/>
+    <w:lsdException w:name="Bibliography" w:semiHidden="1" w:uiPriority="37" w:unhideWhenUsed="1"/>
+    <w:lsdException w:name="TOC Heading" w:semiHidden="1" w:uiPriority="39" w:unhideWhenUsed="1" w:qFormat="1"/>
+    <w:lsdException w:name="Plain Table 1" w:uiPriority="41"/>
+    <w:lsdException w:name="Plain Table 2" w:uiPriority="42"/>
+    <w:lsdException w:name="Plain Table 3" w:uiPriority="43"/>
+    <w:lsdException w:name="Plain Table 4" w:uiPriority="44"/>
+    <w:lsdException w:name="Plain Table 5" w:uiPriority="45"/>
+    <w:lsdException w:name="Grid Table Light" w:uiPriority="40"/>
+    <w:lsdException w:name="Grid Table 1 Light" w:uiPriority="46"/>
+    <w:lsdException w:name="Grid Table 2" w:uiPriority="47"/>
+    <w:lsdException w:name="Grid Table 3" w:uiPriority="48"/>
+    <w:lsdException w:name="Grid Table 4" w:uiPriority="49"/>
+    <w:lsdException w:name="Grid Table 5 Dark" w:uiPriority="50"/>
+    <w:lsdException w:name="Grid Table 6 Colorful" w:uiPriority="51"/>
+    <w:lsdException w:name="Grid Table 7 Colorful" w:uiPriority="52"/>
+    <w:lsdException w:name="Grid Table 1 Light Accent 1" w:uiPriority="46"/>
+    <w:lsdException w:name="Grid Table 2 Accent 1" w:uiPriority="47"/>
+    <w:lsdException w:name="Grid Table 3 Accent 1" w:uiPriority="48"/>
+    <w:lsdException w:name="Grid Table 4 Accent 1" w:uiPriority="49"/>
+    <w:lsdException w:name="Grid Table 5 Dark Accent 1" w:uiPriority="50"/>
+    <w:lsdException w:name="Grid Table 6 Colorful Accent 1" w:uiPriority="51"/>
+    <w:lsdException w:name="Grid Table 7 Colorful Accent 1" w:uiPriority="52"/>
+    <w:lsdException w:name="Grid Table 1 Light Accent 2" w:uiPriority="46"/>
+    <w:lsdException w:name="Grid Table 2 Accent 2" w:uiPriority="47"/>
+    <w:lsdException w:name="Grid Table 3 Accent 2" w:uiPriority="48"/>
+    <w:lsdException w:name="Grid Table 4 Accent 2" w:uiPriority="49"/>
+    <w:lsdException w:name="Grid Table 5 Dark Accent 2" w:uiPriority="50"/>
+    <w:lsdException w:name="Grid Table 6 Colorful Accent 2" w:uiPriority="51"/>
+    <w:lsdException w:name="Grid Table 7 Colorful Accent 2" w:uiPriority="52"/>
+    <w:lsdException w:name="Grid Table 1 Light Accent 3" w:uiPriority="46"/>
+    <w:lsdException w:name="Grid Table 2 Accent 3" w:uiPriority="47"/>
+    <w:lsdException w:name="Grid Table 3 Accent 3" w:uiPriority="48"/>
+    <w:lsdException w:name="Grid Table 4 Accent 3" w:uiPriority="49"/>
+    <w:lsdException w:name="Grid Table 5 Dark Accent 3" w:uiPriority="50"/>
+    <w:lsdException w:name="Grid Table 6 Colorful Accent 3" w:uiPriority="51"/>
+    <w:lsdException w:name="Grid Table 7 Colorful Accent 3" w:uiPriority="52"/>
+    <w:lsdException w:name="Grid Table 1 Light Accent 4" w:uiPriority="46"/>
+    <w:lsdException w:name="Grid Table 2 Accent 4" w:uiPriority="47"/>
+    <w:lsdException w:name="Grid Table 3 Accent 4" w:uiPriority="48"/>
+    <w:lsdException w:name="Grid Table 4 Accent 4" w:uiPriority="49"/>
+    <w:lsdException w:name="Grid Table 5 Dark Accent 4" w:uiPriority="50"/>
+    <w:lsdException w:name="Grid Table 6 Colorful Accent 4" w:uiPriority="51"/>
+    <w:lsdException w:name="Grid Table 7 Colorful Accent 4" w:uiPriority="52"/>
+    <w:lsdException w:name="Grid Table 1 Light Accent 5" w:uiPriority="46"/>
+    <w:lsdException w:name="Grid Table 2 Accent 5" w:uiPriority="47"/>
+    <w:lsdException w:name="Grid Table 3 Accent 5" w:uiPriority="48"/>
+    <w:lsdException w:name="Grid Table 4 Accent 5" w:uiPriority="49"/>
+    <w:lsdException w:name="Grid Table 5 Dark Accent 5" w:uiPriority="50"/>
+    <w:lsdException w:name="Grid Table 6 Colorful Accent 5" w:uiPriority="51"/>
+    <w:lsdException w:name="Grid Table 7 Colorful Accent 5" w:uiPriority="52"/>
+    <w:lsdException w:name="Grid Table 1 Light Accent 6" w:uiPriority="46"/>
+    <w:lsdException w:name="Grid Table 2 Accent 6" w:uiPriority="47"/>
+    <w:lsdException w:name="Grid Table 3 Accent 6" w:uiPriority="48"/>
+    <w:lsdException w:name="Grid Table 4 Accent 6" w:uiPriority="49"/>
+    <w:lsdException w:name="Grid Table 5 Dark Accent 6" w:uiPriority="50"/>
+    <w:lsdException w:name="Grid Table 6 Colorful Accent 6" w:uiPriority="51"/>
+    <w:lsdException w:name="Grid Table 7 Colorful Accent 6" w:uiPriority="52"/>
+    <w:lsdException w:name="List Table 1 Light" w:uiPriority="46"/>
+    <w:lsdException w:name="List Table 2" w:uiPriority="47"/>
+    <w:lsdException w:name="List Table 3" w:uiPriority="48"/>
+    <w:lsdException w:name="List Table 4" w:uiPriority="49"/>
+    <w:lsdException w:name="List Table 5 Dark" w:uiPriority="50"/>
+    <w:lsdException w:name="List Table 6 Colorful" w:uiPriority="51"/>
+    <w:lsdException w:name="List Table 7 Colorful" w:uiPriority="52"/>
+    <w:lsdException w:name="List Table 1 Light Accent 1" w:uiPriority="46"/>
+    <w:lsdException w:name="List Table 2 Accent 1" w:uiPriority="47"/>
+    <w:lsdException w:name="List Table 3 Accent 1" w:uiPriority="48"/>
+    <w:lsdException w:name="List Table 4 Accent 1" w:uiPriority="49"/>
+    <w:lsdException w:name="List Table 5 Dark Accent 1" w:uiPriority="50"/>
+    <w:lsdException w:name="List Table 6 Colorful Accent 1" w:uiPriority="51"/>
+    <w:lsdException w:name="List Table 7 Colorful Accent 1" w:uiPriority="52"/>
+    <w:lsdException w:name="List Table 1 Light Accent 2" w:uiPriority="46"/>
+    <w:lsdException w:name="List Table 2 Accent 2" w:uiPriority="47"/>
+    <w:lsdException w:name="List Table 3 Accent 2" w:uiPriority="48"/>
+    <w:lsdException w:name="List Table 4 Accent 2" w:uiPriority="49"/>
+    <w:lsdException w:name="List Table 5 Dark Accent 2" w:uiPriority="50"/>
+    <w:lsdException w:name="List Table 6 Colorful Accent 2" w:uiPriority="51"/>
+    <w:lsdException w:name="List Table 7 Colorful Accent 2" w:uiPriority="52"/>
+    <w:lsdException w:name="List Table 1 Light Accent 3" w:uiPriority="46"/>
+    <w:lsdException w:name="List Table 2 Accent 3" w:uiPriority="47"/>
+    <w:lsdException w:name="List Table 3 Accent 3" w:uiPriority="48"/>
+    <w:lsdException w:name="List Table 4 Accent 3" w:uiPriority="49"/>
+    <w:lsdException w:name="List Table 5 Dark Accent 3" w:uiPriority="50"/>
+    <w:lsdException w:name="List Table 6 Colorful Accent 3" w:uiPriority="51"/>
+    <w:lsdException w:name="List Table 7 Colorful Accent 3" w:uiPriority="52"/>
+    <w:lsdException w:name="List Table 1 Light Accent 4" w:uiPriority="46"/>
+    <w:lsdException w:name="List Table 2 Accent 4" w:uiPriority="47"/>
+    <w:lsdException w:name="List Table 3 Accent 4" w:uiPriority="48"/>
+    <w:lsdException w:name="List Table 4 Accent 4" w:uiPriority="49"/>
+    <w:lsdException w:name="List Table 5 Dark Accent 4" w:uiPriority="50"/>
+    <w:lsdException w:name="List Table 6 Colorful Accent 4" w:uiPriority="51"/>
+    <w:lsdException w:name="List Table 7 Colorful Accent 4" w:uiPriority="52"/>
+    <w:lsdException w:name="List Table 1 Light Accent 5" w:uiPriority="46"/>
+    <w:lsdException w:name="List Table 2 Accent 5" w:uiPriority="47"/>
+    <w:lsdException w:name="List Table 3 Accent 5" w:uiPriority="48"/>
+    <w:lsdException w:name="List Table 4 Accent 5" w:uiPriority="49"/>
+    <w:lsdException w:name="List Table 5 Dark Accent 5" w:uiPriority="50"/>
+    <w:lsdException w:name="List Table 6 Colorful Accent 5" w:uiPriority="51"/>
+    <w:lsdException w:name="List Table 7 Colorful Accent 5" w:uiPriority="52"/>
+    <w:lsdException w:name="List Table 1 Light Accent 6" w:uiPriority="46"/>
+    <w:lsdException w:name="List Table 2 Accent 6" w:uiPriority="47"/>
+    <w:lsdException w:name="List Table 3 Accent 6" w:uiPriority="48"/>
+    <w:lsdException w:name="List Table 4 Accent 6" w:uiPriority="49"/>
+    <w:lsdException w:name="List Table 5 Dark Accent 6" w:uiPriority="50"/>
+    <w:lsdException w:name="List Table 6 Colorful Accent 6" w:uiPriority="51"/>
+    <w:lsdException w:name="List Table 7 Colorful Accent 6" w:uiPriority="52"/>
   </w:latentStyles>
-  <w:style w:type="paragraph" w:default="1" w:styleId="Normalny">
+  <w:style w:type="paragraph" w:default="1" w:styleId="Normal">
     <w:name w:val="Normal"/>
     <w:qFormat/>
     <w:rsid w:val="006176CF"/>
@@ -20271,11 +20525,11 @@
       <w:sz w:val="24"/>
     </w:rPr>
   </w:style>
-  <w:style w:type="paragraph" w:styleId="Nagwek1">
+  <w:style w:type="paragraph" w:styleId="Heading1">
     <w:name w:val="heading 1"/>
-    <w:basedOn w:val="Normalny"/>
-    <w:next w:val="Normalny"/>
-    <w:link w:val="Nagwek1Znak"/>
+    <w:basedOn w:val="Normal"/>
+    <w:next w:val="Normal"/>
+    <w:link w:val="Heading1Char"/>
     <w:uiPriority w:val="9"/>
     <w:qFormat/>
     <w:rsid w:val="006176CF"/>
@@ -20292,11 +20546,11 @@
       <w:szCs w:val="32"/>
     </w:rPr>
   </w:style>
-  <w:style w:type="paragraph" w:styleId="Nagwek2">
+  <w:style w:type="paragraph" w:styleId="Heading2">
     <w:name w:val="heading 2"/>
-    <w:basedOn w:val="Normalny"/>
-    <w:next w:val="Normalny"/>
-    <w:link w:val="Nagwek2Znak"/>
+    <w:basedOn w:val="Normal"/>
+    <w:next w:val="Normal"/>
+    <w:link w:val="Heading2Char"/>
     <w:uiPriority w:val="9"/>
     <w:unhideWhenUsed/>
     <w:qFormat/>
@@ -20314,11 +20568,11 @@
       <w:szCs w:val="26"/>
     </w:rPr>
   </w:style>
-  <w:style w:type="paragraph" w:styleId="Nagwek3">
+  <w:style w:type="paragraph" w:styleId="Heading3">
     <w:name w:val="heading 3"/>
-    <w:basedOn w:val="Normalny"/>
-    <w:next w:val="Normalny"/>
-    <w:link w:val="Nagwek3Znak"/>
+    <w:basedOn w:val="Normal"/>
+    <w:next w:val="Normal"/>
+    <w:link w:val="Heading3Char"/>
     <w:uiPriority w:val="9"/>
     <w:unhideWhenUsed/>
     <w:qFormat/>
@@ -20335,11 +20589,11 @@
       <w:szCs w:val="24"/>
     </w:rPr>
   </w:style>
-  <w:style w:type="paragraph" w:styleId="Nagwek4">
+  <w:style w:type="paragraph" w:styleId="Heading4">
     <w:name w:val="heading 4"/>
-    <w:basedOn w:val="Normalny"/>
-    <w:next w:val="Normalny"/>
-    <w:link w:val="Nagwek4Znak"/>
+    <w:basedOn w:val="Normal"/>
+    <w:next w:val="Normal"/>
+    <w:link w:val="Heading4Char"/>
     <w:uiPriority w:val="9"/>
     <w:semiHidden/>
     <w:unhideWhenUsed/>
@@ -20358,11 +20612,11 @@
       <w:color w:val="2E74B5" w:themeColor="accent1" w:themeShade="BF"/>
     </w:rPr>
   </w:style>
-  <w:style w:type="paragraph" w:styleId="Nagwek5">
+  <w:style w:type="paragraph" w:styleId="Heading5">
     <w:name w:val="heading 5"/>
-    <w:basedOn w:val="Normalny"/>
-    <w:next w:val="Normalny"/>
-    <w:link w:val="Nagwek5Znak"/>
+    <w:basedOn w:val="Normal"/>
+    <w:next w:val="Normal"/>
+    <w:link w:val="Heading5Char"/>
     <w:uiPriority w:val="9"/>
     <w:semiHidden/>
     <w:unhideWhenUsed/>
@@ -20379,18 +20633,17 @@
       <w:color w:val="2E74B5" w:themeColor="accent1" w:themeShade="BF"/>
     </w:rPr>
   </w:style>
-  <w:style w:type="character" w:default="1" w:styleId="Domylnaczcionkaakapitu">
+  <w:style w:type="character" w:default="1" w:styleId="DefaultParagraphFont">
     <w:name w:val="Default Paragraph Font"/>
     <w:uiPriority w:val="1"/>
     <w:semiHidden/>
     <w:unhideWhenUsed/>
   </w:style>
-  <w:style w:type="table" w:default="1" w:styleId="Standardowy">
+  <w:style w:type="table" w:default="1" w:styleId="TableNormal">
     <w:name w:val="Normal Table"/>
     <w:uiPriority w:val="99"/>
     <w:semiHidden/>
     <w:unhideWhenUsed/>
-    <w:qFormat/>
     <w:tblPr>
       <w:tblInd w:w="0" w:type="dxa"/>
       <w:tblCellMar>
@@ -20401,16 +20654,16 @@
       </w:tblCellMar>
     </w:tblPr>
   </w:style>
-  <w:style w:type="numbering" w:default="1" w:styleId="Bezlisty">
+  <w:style w:type="numbering" w:default="1" w:styleId="NoList">
     <w:name w:val="No List"/>
     <w:uiPriority w:val="99"/>
     <w:semiHidden/>
     <w:unhideWhenUsed/>
   </w:style>
-  <w:style w:type="character" w:customStyle="1" w:styleId="Nagwek1Znak">
-    <w:name w:val="Nagłówek 1 Znak"/>
-    <w:basedOn w:val="Domylnaczcionkaakapitu"/>
-    <w:link w:val="Nagwek1"/>
+  <w:style w:type="character" w:customStyle="1" w:styleId="Heading1Char">
+    <w:name w:val="Heading 1 Char"/>
+    <w:basedOn w:val="DefaultParagraphFont"/>
+    <w:link w:val="Heading1"/>
     <w:uiPriority w:val="9"/>
     <w:rsid w:val="006176CF"/>
     <w:rPr>
@@ -20420,10 +20673,10 @@
       <w:szCs w:val="32"/>
     </w:rPr>
   </w:style>
-  <w:style w:type="character" w:customStyle="1" w:styleId="Nagwek2Znak">
-    <w:name w:val="Nagłówek 2 Znak"/>
-    <w:basedOn w:val="Domylnaczcionkaakapitu"/>
-    <w:link w:val="Nagwek2"/>
+  <w:style w:type="character" w:customStyle="1" w:styleId="Heading2Char">
+    <w:name w:val="Heading 2 Char"/>
+    <w:basedOn w:val="DefaultParagraphFont"/>
+    <w:link w:val="Heading2"/>
     <w:uiPriority w:val="9"/>
     <w:rsid w:val="006176CF"/>
     <w:rPr>
@@ -20433,10 +20686,10 @@
       <w:szCs w:val="26"/>
     </w:rPr>
   </w:style>
-  <w:style w:type="paragraph" w:styleId="Nagwekspisutreci">
+  <w:style w:type="paragraph" w:styleId="TOCHeading">
     <w:name w:val="TOC Heading"/>
-    <w:basedOn w:val="Nagwek1"/>
-    <w:next w:val="Normalny"/>
+    <w:basedOn w:val="Heading1"/>
+    <w:next w:val="Normal"/>
     <w:uiPriority w:val="39"/>
     <w:unhideWhenUsed/>
     <w:qFormat/>
@@ -20448,10 +20701,10 @@
       <w:lang w:val="en-US"/>
     </w:rPr>
   </w:style>
-  <w:style w:type="paragraph" w:styleId="Spistreci1">
+  <w:style w:type="paragraph" w:styleId="TOC1">
     <w:name w:val="toc 1"/>
-    <w:basedOn w:val="Normalny"/>
-    <w:next w:val="Normalny"/>
+    <w:basedOn w:val="Normal"/>
+    <w:next w:val="Normal"/>
     <w:autoRedefine/>
     <w:uiPriority w:val="39"/>
     <w:unhideWhenUsed/>
@@ -20460,10 +20713,10 @@
       <w:spacing w:after="100"/>
     </w:pPr>
   </w:style>
-  <w:style w:type="paragraph" w:styleId="Spistreci2">
+  <w:style w:type="paragraph" w:styleId="TOC2">
     <w:name w:val="toc 2"/>
-    <w:basedOn w:val="Normalny"/>
-    <w:next w:val="Normalny"/>
+    <w:basedOn w:val="Normal"/>
+    <w:next w:val="Normal"/>
     <w:autoRedefine/>
     <w:uiPriority w:val="39"/>
     <w:unhideWhenUsed/>
@@ -20473,9 +20726,9 @@
       <w:ind w:left="220"/>
     </w:pPr>
   </w:style>
-  <w:style w:type="character" w:styleId="Hipercze">
+  <w:style w:type="character" w:styleId="Hyperlink">
     <w:name w:val="Hyperlink"/>
-    <w:basedOn w:val="Domylnaczcionkaakapitu"/>
+    <w:basedOn w:val="DefaultParagraphFont"/>
     <w:uiPriority w:val="99"/>
     <w:unhideWhenUsed/>
     <w:rsid w:val="006176CF"/>
@@ -20484,10 +20737,10 @@
       <w:u w:val="single"/>
     </w:rPr>
   </w:style>
-  <w:style w:type="paragraph" w:styleId="Nagwek">
+  <w:style w:type="paragraph" w:styleId="Header">
     <w:name w:val="header"/>
-    <w:basedOn w:val="Normalny"/>
-    <w:link w:val="NagwekZnak"/>
+    <w:basedOn w:val="Normal"/>
+    <w:link w:val="HeaderChar"/>
     <w:uiPriority w:val="99"/>
     <w:unhideWhenUsed/>
     <w:rsid w:val="006176CF"/>
@@ -20499,17 +20752,17 @@
       <w:spacing w:after="0" w:line="240" w:lineRule="auto"/>
     </w:pPr>
   </w:style>
-  <w:style w:type="character" w:customStyle="1" w:styleId="NagwekZnak">
-    <w:name w:val="Nagłówek Znak"/>
-    <w:basedOn w:val="Domylnaczcionkaakapitu"/>
-    <w:link w:val="Nagwek"/>
+  <w:style w:type="character" w:customStyle="1" w:styleId="HeaderChar">
+    <w:name w:val="Header Char"/>
+    <w:basedOn w:val="DefaultParagraphFont"/>
+    <w:link w:val="Header"/>
     <w:uiPriority w:val="99"/>
     <w:rsid w:val="006176CF"/>
   </w:style>
-  <w:style w:type="paragraph" w:styleId="Stopka">
+  <w:style w:type="paragraph" w:styleId="Footer">
     <w:name w:val="footer"/>
-    <w:basedOn w:val="Normalny"/>
-    <w:link w:val="StopkaZnak"/>
+    <w:basedOn w:val="Normal"/>
+    <w:link w:val="FooterChar"/>
     <w:uiPriority w:val="99"/>
     <w:unhideWhenUsed/>
     <w:rsid w:val="006176CF"/>
@@ -20521,16 +20774,16 @@
       <w:spacing w:after="0" w:line="240" w:lineRule="auto"/>
     </w:pPr>
   </w:style>
-  <w:style w:type="character" w:customStyle="1" w:styleId="StopkaZnak">
-    <w:name w:val="Stopka Znak"/>
-    <w:basedOn w:val="Domylnaczcionkaakapitu"/>
-    <w:link w:val="Stopka"/>
+  <w:style w:type="character" w:customStyle="1" w:styleId="FooterChar">
+    <w:name w:val="Footer Char"/>
+    <w:basedOn w:val="DefaultParagraphFont"/>
+    <w:link w:val="Footer"/>
     <w:uiPriority w:val="99"/>
     <w:rsid w:val="006176CF"/>
   </w:style>
-  <w:style w:type="table" w:customStyle="1" w:styleId="PlainTable1">
-    <w:name w:val="Plain Table 1"/>
-    <w:basedOn w:val="Standardowy"/>
+  <w:style w:type="table" w:customStyle="1" w:styleId="PlainTable11">
+    <w:name w:val="Plain Table 11"/>
+    <w:basedOn w:val="TableNormal"/>
     <w:uiPriority w:val="41"/>
     <w:rsid w:val="006176CF"/>
     <w:pPr>
@@ -20598,10 +20851,10 @@
       </w:tcPr>
     </w:tblStylePr>
   </w:style>
-  <w:style w:type="paragraph" w:styleId="Spistreci3">
+  <w:style w:type="paragraph" w:styleId="TOC3">
     <w:name w:val="toc 3"/>
-    <w:basedOn w:val="Normalny"/>
-    <w:next w:val="Normalny"/>
+    <w:basedOn w:val="Normal"/>
+    <w:next w:val="Normal"/>
     <w:autoRedefine/>
     <w:uiPriority w:val="39"/>
     <w:unhideWhenUsed/>
@@ -20611,10 +20864,10 @@
       <w:ind w:left="440"/>
     </w:pPr>
   </w:style>
-  <w:style w:type="character" w:customStyle="1" w:styleId="Nagwek3Znak">
-    <w:name w:val="Nagłówek 3 Znak"/>
-    <w:basedOn w:val="Domylnaczcionkaakapitu"/>
-    <w:link w:val="Nagwek3"/>
+  <w:style w:type="character" w:customStyle="1" w:styleId="Heading3Char">
+    <w:name w:val="Heading 3 Char"/>
+    <w:basedOn w:val="DefaultParagraphFont"/>
+    <w:link w:val="Heading3"/>
     <w:uiPriority w:val="9"/>
     <w:rsid w:val="00CA6000"/>
     <w:rPr>
@@ -20624,10 +20877,10 @@
       <w:szCs w:val="24"/>
     </w:rPr>
   </w:style>
-  <w:style w:type="character" w:customStyle="1" w:styleId="Nagwek4Znak">
-    <w:name w:val="Nagłówek 4 Znak"/>
-    <w:basedOn w:val="Domylnaczcionkaakapitu"/>
-    <w:link w:val="Nagwek4"/>
+  <w:style w:type="character" w:customStyle="1" w:styleId="Heading4Char">
+    <w:name w:val="Heading 4 Char"/>
+    <w:basedOn w:val="DefaultParagraphFont"/>
+    <w:link w:val="Heading4"/>
     <w:uiPriority w:val="9"/>
     <w:semiHidden/>
     <w:rsid w:val="006176CF"/>
@@ -20639,10 +20892,10 @@
       <w:sz w:val="24"/>
     </w:rPr>
   </w:style>
-  <w:style w:type="character" w:customStyle="1" w:styleId="Nagwek5Znak">
-    <w:name w:val="Nagłówek 5 Znak"/>
-    <w:basedOn w:val="Domylnaczcionkaakapitu"/>
-    <w:link w:val="Nagwek5"/>
+  <w:style w:type="character" w:customStyle="1" w:styleId="Heading5Char">
+    <w:name w:val="Heading 5 Char"/>
+    <w:basedOn w:val="DefaultParagraphFont"/>
+    <w:link w:val="Heading5"/>
     <w:uiPriority w:val="9"/>
     <w:semiHidden/>
     <w:rsid w:val="006176CF"/>
@@ -20652,9 +20905,9 @@
       <w:sz w:val="24"/>
     </w:rPr>
   </w:style>
-  <w:style w:type="paragraph" w:styleId="Akapitzlist">
+  <w:style w:type="paragraph" w:styleId="ListParagraph">
     <w:name w:val="List Paragraph"/>
-    <w:basedOn w:val="Normalny"/>
+    <w:basedOn w:val="Normal"/>
     <w:uiPriority w:val="34"/>
     <w:qFormat/>
     <w:rsid w:val="006176CF"/>
@@ -20663,9 +20916,9 @@
       <w:contextualSpacing/>
     </w:pPr>
   </w:style>
-  <w:style w:type="character" w:styleId="Odwoaniedokomentarza">
+  <w:style w:type="character" w:styleId="CommentReference">
     <w:name w:val="annotation reference"/>
-    <w:basedOn w:val="Domylnaczcionkaakapitu"/>
+    <w:basedOn w:val="DefaultParagraphFont"/>
     <w:uiPriority w:val="99"/>
     <w:semiHidden/>
     <w:unhideWhenUsed/>
@@ -20675,10 +20928,10 @@
       <w:szCs w:val="16"/>
     </w:rPr>
   </w:style>
-  <w:style w:type="paragraph" w:styleId="Tekstkomentarza">
+  <w:style w:type="paragraph" w:styleId="CommentText">
     <w:name w:val="annotation text"/>
-    <w:basedOn w:val="Normalny"/>
-    <w:link w:val="TekstkomentarzaZnak"/>
+    <w:basedOn w:val="Normal"/>
+    <w:link w:val="CommentTextChar"/>
     <w:uiPriority w:val="99"/>
     <w:semiHidden/>
     <w:unhideWhenUsed/>
@@ -20691,10 +20944,10 @@
       <w:szCs w:val="20"/>
     </w:rPr>
   </w:style>
-  <w:style w:type="character" w:customStyle="1" w:styleId="TekstkomentarzaZnak">
-    <w:name w:val="Tekst komentarza Znak"/>
-    <w:basedOn w:val="Domylnaczcionkaakapitu"/>
-    <w:link w:val="Tekstkomentarza"/>
+  <w:style w:type="character" w:customStyle="1" w:styleId="CommentTextChar">
+    <w:name w:val="Comment Text Char"/>
+    <w:basedOn w:val="DefaultParagraphFont"/>
+    <w:link w:val="CommentText"/>
     <w:uiPriority w:val="99"/>
     <w:semiHidden/>
     <w:rsid w:val="00BE2D90"/>
@@ -20704,11 +20957,11 @@
       <w:szCs w:val="20"/>
     </w:rPr>
   </w:style>
-  <w:style w:type="paragraph" w:styleId="Tematkomentarza">
+  <w:style w:type="paragraph" w:styleId="CommentSubject">
     <w:name w:val="annotation subject"/>
-    <w:basedOn w:val="Tekstkomentarza"/>
-    <w:next w:val="Tekstkomentarza"/>
-    <w:link w:val="TematkomentarzaZnak"/>
+    <w:basedOn w:val="CommentText"/>
+    <w:next w:val="CommentText"/>
+    <w:link w:val="CommentSubjectChar"/>
     <w:uiPriority w:val="99"/>
     <w:semiHidden/>
     <w:unhideWhenUsed/>
@@ -20718,10 +20971,10 @@
       <w:bCs/>
     </w:rPr>
   </w:style>
-  <w:style w:type="character" w:customStyle="1" w:styleId="TematkomentarzaZnak">
-    <w:name w:val="Temat komentarza Znak"/>
-    <w:basedOn w:val="TekstkomentarzaZnak"/>
-    <w:link w:val="Tematkomentarza"/>
+  <w:style w:type="character" w:customStyle="1" w:styleId="CommentSubjectChar">
+    <w:name w:val="Comment Subject Char"/>
+    <w:basedOn w:val="CommentTextChar"/>
+    <w:link w:val="CommentSubject"/>
     <w:uiPriority w:val="99"/>
     <w:semiHidden/>
     <w:rsid w:val="00BE2D90"/>
@@ -20733,10 +20986,10 @@
       <w:szCs w:val="20"/>
     </w:rPr>
   </w:style>
-  <w:style w:type="paragraph" w:styleId="Tekstdymka">
+  <w:style w:type="paragraph" w:styleId="BalloonText">
     <w:name w:val="Balloon Text"/>
-    <w:basedOn w:val="Normalny"/>
-    <w:link w:val="TekstdymkaZnak"/>
+    <w:basedOn w:val="Normal"/>
+    <w:link w:val="BalloonTextChar"/>
     <w:uiPriority w:val="99"/>
     <w:semiHidden/>
     <w:unhideWhenUsed/>
@@ -20750,10 +21003,10 @@
       <w:szCs w:val="18"/>
     </w:rPr>
   </w:style>
-  <w:style w:type="character" w:customStyle="1" w:styleId="TekstdymkaZnak">
-    <w:name w:val="Tekst dymka Znak"/>
-    <w:basedOn w:val="Domylnaczcionkaakapitu"/>
-    <w:link w:val="Tekstdymka"/>
+  <w:style w:type="character" w:customStyle="1" w:styleId="BalloonTextChar">
+    <w:name w:val="Balloon Text Char"/>
+    <w:basedOn w:val="DefaultParagraphFont"/>
+    <w:link w:val="BalloonText"/>
     <w:uiPriority w:val="99"/>
     <w:semiHidden/>
     <w:rsid w:val="00BE2D90"/>
@@ -20763,10 +21016,10 @@
       <w:szCs w:val="18"/>
     </w:rPr>
   </w:style>
-  <w:style w:type="paragraph" w:styleId="Legenda">
+  <w:style w:type="paragraph" w:styleId="Caption">
     <w:name w:val="caption"/>
-    <w:basedOn w:val="Normalny"/>
-    <w:next w:val="Normalny"/>
+    <w:basedOn w:val="Normal"/>
+    <w:next w:val="Normal"/>
     <w:uiPriority w:val="35"/>
     <w:unhideWhenUsed/>
     <w:qFormat/>
@@ -20784,7 +21037,7 @@
   </w:style>
   <w:style w:type="paragraph" w:customStyle="1" w:styleId="Paragraph">
     <w:name w:val="Paragraph"/>
-    <w:basedOn w:val="Normalny"/>
+    <w:basedOn w:val="Normal"/>
     <w:link w:val="ParagraphChar"/>
     <w:qFormat/>
     <w:rsid w:val="00DC4455"/>
@@ -20800,7 +21053,7 @@
   </w:style>
   <w:style w:type="character" w:customStyle="1" w:styleId="ParagraphChar">
     <w:name w:val="Paragraph Char"/>
-    <w:basedOn w:val="Domylnaczcionkaakapitu"/>
+    <w:basedOn w:val="DefaultParagraphFont"/>
     <w:link w:val="Paragraph"/>
     <w:rsid w:val="00DC4455"/>
     <w:rPr>
@@ -20810,10 +21063,10 @@
       <w:lang w:eastAsia="pl-PL"/>
     </w:rPr>
   </w:style>
-  <w:style w:type="paragraph" w:styleId="Tekstprzypisukocowego">
+  <w:style w:type="paragraph" w:styleId="EndnoteText">
     <w:name w:val="endnote text"/>
-    <w:basedOn w:val="Normalny"/>
-    <w:link w:val="TekstprzypisukocowegoZnak"/>
+    <w:basedOn w:val="Normal"/>
+    <w:link w:val="EndnoteTextChar"/>
     <w:uiPriority w:val="99"/>
     <w:semiHidden/>
     <w:unhideWhenUsed/>
@@ -20826,10 +21079,10 @@
       <w:szCs w:val="20"/>
     </w:rPr>
   </w:style>
-  <w:style w:type="character" w:customStyle="1" w:styleId="TekstprzypisukocowegoZnak">
-    <w:name w:val="Tekst przypisu końcowego Znak"/>
-    <w:basedOn w:val="Domylnaczcionkaakapitu"/>
-    <w:link w:val="Tekstprzypisukocowego"/>
+  <w:style w:type="character" w:customStyle="1" w:styleId="EndnoteTextChar">
+    <w:name w:val="Endnote Text Char"/>
+    <w:basedOn w:val="DefaultParagraphFont"/>
+    <w:link w:val="EndnoteText"/>
     <w:uiPriority w:val="99"/>
     <w:semiHidden/>
     <w:rsid w:val="00332C7A"/>
@@ -20839,9 +21092,9 @@
       <w:szCs w:val="20"/>
     </w:rPr>
   </w:style>
-  <w:style w:type="character" w:styleId="Odwoanieprzypisukocowego">
+  <w:style w:type="character" w:styleId="EndnoteReference">
     <w:name w:val="endnote reference"/>
-    <w:basedOn w:val="Domylnaczcionkaakapitu"/>
+    <w:basedOn w:val="DefaultParagraphFont"/>
     <w:uiPriority w:val="99"/>
     <w:semiHidden/>
     <w:unhideWhenUsed/>
@@ -20850,7 +21103,7 @@
       <w:vertAlign w:val="superscript"/>
     </w:rPr>
   </w:style>
-  <w:style w:type="paragraph" w:styleId="Bezodstpw">
+  <w:style w:type="paragraph" w:styleId="NoSpacing">
     <w:name w:val="No Spacing"/>
     <w:uiPriority w:val="1"/>
     <w:qFormat/>
@@ -20864,9 +21117,9 @@
       <w:sz w:val="24"/>
     </w:rPr>
   </w:style>
-  <w:style w:type="character" w:styleId="UyteHipercze">
+  <w:style w:type="character" w:styleId="FollowedHyperlink">
     <w:name w:val="FollowedHyperlink"/>
-    <w:basedOn w:val="Domylnaczcionkaakapitu"/>
+    <w:basedOn w:val="DefaultParagraphFont"/>
     <w:uiPriority w:val="99"/>
     <w:semiHidden/>
     <w:unhideWhenUsed/>
@@ -20876,9 +21129,9 @@
       <w:u w:val="single"/>
     </w:rPr>
   </w:style>
-  <w:style w:type="character" w:styleId="Tekstzastpczy">
+  <w:style w:type="character" w:styleId="PlaceholderText">
     <w:name w:val="Placeholder Text"/>
-    <w:basedOn w:val="Domylnaczcionkaakapitu"/>
+    <w:basedOn w:val="DefaultParagraphFont"/>
     <w:uiPriority w:val="99"/>
     <w:semiHidden/>
     <w:rsid w:val="00422DB6"/>
@@ -21144,7 +21397,7 @@
   <a:extraClrSchemeLst/>
   <a:extLst>
     <a:ext uri="{05A4C25C-085E-4340-85A3-A5531E510DB2}">
-      <thm15:themeFamily xmlns:thm15="http://schemas.microsoft.com/office/thememl/2012/main" xmlns="" name="Office Theme" id="{62F939B6-93AF-4DB8-9C6B-D6C7DFDC589F}" vid="{4A3C46E8-61CC-4603-A589-7422A47A8E4A}"/>
+      <thm15:themeFamily xmlns:thm15="http://schemas.microsoft.com/office/thememl/2012/main" name="Office Theme" id="{62F939B6-93AF-4DB8-9C6B-D6C7DFDC589F}" vid="{4A3C46E8-61CC-4603-A589-7422A47A8E4A}"/>
     </a:ext>
   </a:extLst>
 </a:theme>
@@ -21155,7 +21408,7 @@
 </file>
 
 <file path=customXml/itemProps1.xml><?xml version="1.0" encoding="utf-8"?>
-<ds:datastoreItem xmlns:ds="http://schemas.openxmlformats.org/officeDocument/2006/customXml" ds:itemID="{D77977F6-9E52-4224-A9EB-F1E76F81D7BA}">
+<ds:datastoreItem xmlns:ds="http://schemas.openxmlformats.org/officeDocument/2006/customXml" ds:itemID="{EA5CE5F8-7E8E-428E-B873-35F0C49836E9}">
   <ds:schemaRefs>
     <ds:schemaRef ds:uri="http://schemas.openxmlformats.org/officeDocument/2006/bibliography"/>
   </ds:schemaRefs>

</xml_diff>

<commit_message>
cleanup & folder reorganisation
</commit_message>
<xml_diff>
--- a/praca_wg_szablonu.docx
+++ b/praca_wg_szablonu.docx
@@ -21,10 +21,10 @@
         <w:tblLook w:val="0000" w:firstRow="0" w:lastRow="0" w:firstColumn="0" w:lastColumn="0" w:noHBand="0" w:noVBand="0"/>
       </w:tblPr>
       <w:tblGrid>
-        <w:gridCol w:w="567"/>
-        <w:gridCol w:w="567"/>
-        <w:gridCol w:w="160"/>
-        <w:gridCol w:w="7848"/>
+        <w:gridCol w:w="508"/>
+        <w:gridCol w:w="508"/>
+        <w:gridCol w:w="158"/>
+        <w:gridCol w:w="7828"/>
       </w:tblGrid>
       <w:tr>
         <w:trPr>
@@ -48,6 +48,7 @@
               <w:ind w:hanging="88"/>
               <w:rPr>
                 <w:rFonts w:eastAsia="Times New Roman" w:cs="Times New Roman"/>
+                <w:sz w:val="22"/>
                 <w:szCs w:val="24"/>
                 <w:lang w:eastAsia="pl-PL"/>
               </w:rPr>
@@ -58,7 +59,7 @@
                 <w:szCs w:val="24"/>
                 <w:lang w:eastAsia="pl-PL"/>
               </w:rPr>
-              <w:object w:dxaOrig="3500" w:dyaOrig="780" w14:anchorId="03C3C4AD">
+              <w:object w:dxaOrig="3500" w:dyaOrig="780" w14:anchorId="6A84826F">
                 <v:shapetype id="_x0000_t75" coordsize="21600,21600" o:spt="75" o:preferrelative="t" path="m@4@5l@4@11@9@11@9@5xe" filled="f" stroked="f">
                   <v:stroke joinstyle="miter"/>
                   <v:formulas>
@@ -81,7 +82,7 @@
                 <v:shape id="_x0000_i1025" type="#_x0000_t75" style="width:265.5pt;height:59.25pt" o:ole="">
                   <v:imagedata r:id="rId8" o:title=""/>
                 </v:shape>
-                <o:OLEObject Type="Embed" ProgID="CorelDRAW.Graphic.9" ShapeID="_x0000_i1025" DrawAspect="Content" ObjectID="_1607855631" r:id="rId9"/>
+                <o:OLEObject Type="Embed" ProgID="CorelDRAW.Graphic.9" ShapeID="_x0000_i1025" DrawAspect="Content" ObjectID="_1606684083" r:id="rId9"/>
               </w:object>
             </w:r>
           </w:p>
@@ -105,6 +106,7 @@
               <w:spacing w:after="0" w:line="240" w:lineRule="auto"/>
               <w:rPr>
                 <w:rFonts w:eastAsia="Times New Roman" w:cs="Times New Roman"/>
+                <w:sz w:val="22"/>
                 <w:szCs w:val="24"/>
                 <w:lang w:eastAsia="pl-PL"/>
               </w:rPr>
@@ -126,6 +128,7 @@
               <w:spacing w:after="0" w:line="240" w:lineRule="auto"/>
               <w:rPr>
                 <w:rFonts w:eastAsia="Times New Roman" w:cs="Times New Roman"/>
+                <w:sz w:val="22"/>
                 <w:szCs w:val="24"/>
                 <w:lang w:eastAsia="pl-PL"/>
               </w:rPr>
@@ -306,6 +309,7 @@
               <w:jc w:val="right"/>
               <w:rPr>
                 <w:rFonts w:eastAsia="Times New Roman" w:cs="Times New Roman"/>
+                <w:sz w:val="22"/>
                 <w:szCs w:val="24"/>
                 <w:lang w:eastAsia="pl-PL"/>
               </w:rPr>
@@ -326,6 +330,7 @@
               <w:jc w:val="right"/>
               <w:rPr>
                 <w:rFonts w:eastAsia="Times New Roman" w:cs="Times New Roman"/>
+                <w:sz w:val="22"/>
                 <w:szCs w:val="24"/>
                 <w:lang w:eastAsia="pl-PL"/>
               </w:rPr>
@@ -346,6 +351,7 @@
               <w:jc w:val="right"/>
               <w:rPr>
                 <w:rFonts w:eastAsia="Times New Roman" w:cs="Times New Roman"/>
+                <w:sz w:val="22"/>
                 <w:szCs w:val="24"/>
                 <w:lang w:eastAsia="pl-PL"/>
               </w:rPr>
@@ -366,6 +372,7 @@
               <w:jc w:val="right"/>
               <w:rPr>
                 <w:rFonts w:eastAsia="Times New Roman" w:cs="Times New Roman"/>
+                <w:sz w:val="22"/>
                 <w:szCs w:val="24"/>
                 <w:lang w:eastAsia="pl-PL"/>
               </w:rPr>
@@ -385,6 +392,7 @@
               <w:spacing w:after="0" w:line="240" w:lineRule="auto"/>
               <w:rPr>
                 <w:rFonts w:eastAsia="Times New Roman" w:cs="Times New Roman"/>
+                <w:sz w:val="22"/>
                 <w:szCs w:val="24"/>
                 <w:lang w:eastAsia="pl-PL"/>
               </w:rPr>
@@ -404,6 +412,7 @@
               <w:spacing w:after="0" w:line="240" w:lineRule="auto"/>
               <w:rPr>
                 <w:rFonts w:eastAsia="Times New Roman" w:cs="Times New Roman"/>
+                <w:sz w:val="22"/>
                 <w:szCs w:val="24"/>
                 <w:lang w:eastAsia="pl-PL"/>
               </w:rPr>
@@ -423,6 +432,7 @@
               <w:spacing w:after="0" w:line="240" w:lineRule="auto"/>
               <w:rPr>
                 <w:rFonts w:eastAsia="Times New Roman" w:cs="Times New Roman"/>
+                <w:sz w:val="22"/>
                 <w:szCs w:val="24"/>
                 <w:lang w:eastAsia="pl-PL"/>
               </w:rPr>
@@ -442,6 +452,7 @@
               <w:spacing w:after="0" w:line="240" w:lineRule="auto"/>
               <w:rPr>
                 <w:rFonts w:eastAsia="Times New Roman" w:cs="Times New Roman"/>
+                <w:sz w:val="22"/>
                 <w:szCs w:val="24"/>
                 <w:lang w:eastAsia="pl-PL"/>
               </w:rPr>
@@ -461,6 +472,7 @@
               <w:spacing w:after="0" w:line="240" w:lineRule="auto"/>
               <w:rPr>
                 <w:rFonts w:eastAsia="Times New Roman" w:cs="Times New Roman"/>
+                <w:sz w:val="22"/>
                 <w:szCs w:val="24"/>
                 <w:lang w:eastAsia="pl-PL"/>
               </w:rPr>
@@ -480,6 +492,7 @@
               <w:spacing w:after="0" w:line="240" w:lineRule="auto"/>
               <w:rPr>
                 <w:rFonts w:eastAsia="Times New Roman" w:cs="Times New Roman"/>
+                <w:sz w:val="22"/>
                 <w:szCs w:val="24"/>
                 <w:lang w:eastAsia="pl-PL"/>
               </w:rPr>
@@ -499,6 +512,7 @@
               <w:spacing w:after="0" w:line="240" w:lineRule="auto"/>
               <w:rPr>
                 <w:rFonts w:eastAsia="Times New Roman" w:cs="Times New Roman"/>
+                <w:sz w:val="22"/>
                 <w:szCs w:val="24"/>
                 <w:lang w:eastAsia="pl-PL"/>
               </w:rPr>
@@ -518,6 +532,7 @@
               <w:spacing w:after="0" w:line="240" w:lineRule="auto"/>
               <w:rPr>
                 <w:rFonts w:eastAsia="Times New Roman" w:cs="Times New Roman"/>
+                <w:sz w:val="22"/>
                 <w:szCs w:val="24"/>
                 <w:lang w:eastAsia="pl-PL"/>
               </w:rPr>
@@ -528,6 +543,7 @@
               <w:spacing w:after="0" w:line="240" w:lineRule="auto"/>
               <w:rPr>
                 <w:rFonts w:eastAsia="Times New Roman" w:cs="Times New Roman"/>
+                <w:sz w:val="22"/>
                 <w:szCs w:val="24"/>
                 <w:lang w:eastAsia="pl-PL"/>
               </w:rPr>
@@ -551,7 +567,7 @@
               <w:tblLook w:val="04A0" w:firstRow="1" w:lastRow="0" w:firstColumn="1" w:lastColumn="0" w:noHBand="0" w:noVBand="1"/>
             </w:tblPr>
             <w:tblGrid>
-              <w:gridCol w:w="1180"/>
+              <w:gridCol w:w="1160"/>
               <w:gridCol w:w="335"/>
               <w:gridCol w:w="2948"/>
               <w:gridCol w:w="192"/>
@@ -1195,6 +1211,7 @@
               <w:spacing w:after="0" w:line="240" w:lineRule="auto"/>
               <w:rPr>
                 <w:rFonts w:eastAsia="Times New Roman" w:cs="Times New Roman"/>
+                <w:sz w:val="22"/>
                 <w:szCs w:val="24"/>
                 <w:lang w:eastAsia="pl-PL"/>
               </w:rPr>
@@ -1321,6 +1338,7 @@
                 <w:rFonts w:eastAsia="Times New Roman" w:cs="Times New Roman"/>
                 <w:i/>
                 <w:iCs/>
+                <w:sz w:val="22"/>
                 <w:szCs w:val="24"/>
                 <w:lang w:eastAsia="pl-PL"/>
               </w:rPr>
@@ -1345,7 +1363,7 @@
               <w:tblLook w:val="0000" w:firstRow="0" w:lastRow="0" w:firstColumn="0" w:lastColumn="0" w:noHBand="0" w:noVBand="0"/>
             </w:tblPr>
             <w:tblGrid>
-              <w:gridCol w:w="2582"/>
+              <w:gridCol w:w="2567"/>
             </w:tblGrid>
             <w:tr>
               <w:tc>
@@ -1382,6 +1400,7 @@
               <w:ind w:left="196" w:firstLine="141"/>
               <w:rPr>
                 <w:rFonts w:eastAsia="Times New Roman" w:cs="Times New Roman"/>
+                <w:sz w:val="22"/>
                 <w:szCs w:val="24"/>
                 <w:lang w:eastAsia="pl-PL"/>
               </w:rPr>
@@ -1410,6 +1429,7 @@
               <w:spacing w:after="0" w:line="240" w:lineRule="auto"/>
               <w:rPr>
                 <w:rFonts w:eastAsia="Times New Roman" w:cs="Times New Roman"/>
+                <w:sz w:val="22"/>
                 <w:szCs w:val="24"/>
                 <w:lang w:eastAsia="pl-PL"/>
               </w:rPr>
@@ -1432,6 +1452,7 @@
               <w:spacing w:after="0" w:line="240" w:lineRule="auto"/>
               <w:rPr>
                 <w:rFonts w:eastAsia="Times New Roman" w:cs="Times New Roman"/>
+                <w:sz w:val="22"/>
                 <w:szCs w:val="24"/>
                 <w:lang w:eastAsia="pl-PL"/>
               </w:rPr>
@@ -1453,6 +1474,7 @@
               <w:spacing w:after="0" w:line="240" w:lineRule="auto"/>
               <w:rPr>
                 <w:rFonts w:eastAsia="Times New Roman" w:cs="Times New Roman"/>
+                <w:sz w:val="22"/>
                 <w:szCs w:val="24"/>
                 <w:lang w:eastAsia="pl-PL"/>
               </w:rPr>
@@ -1501,6 +1523,7 @@
               <w:outlineLvl w:val="3"/>
               <w:rPr>
                 <w:rFonts w:eastAsia="Times New Roman" w:cs="Times New Roman"/>
+                <w:sz w:val="22"/>
                 <w:szCs w:val="24"/>
                 <w:lang w:eastAsia="pl-PL"/>
               </w:rPr>
@@ -1581,7 +1604,7 @@
           <w:r>
             <w:fldChar w:fldCharType="separate"/>
           </w:r>
-          <w:hyperlink w:anchor="_Toc533584988" w:history="1">
+          <w:hyperlink w:anchor="_Toc531817527" w:history="1">
             <w:r>
               <w:rPr>
                 <w:rStyle w:val="Hyperlink"/>
@@ -1624,7 +1647,7 @@
                 <w:noProof/>
                 <w:webHidden/>
               </w:rPr>
-              <w:instrText xml:space="preserve"> PAGEREF _Toc533584988 \h </w:instrText>
+              <w:instrText xml:space="preserve"> PAGEREF _Toc531817527 \h </w:instrText>
             </w:r>
             <w:r>
               <w:rPr>
@@ -1669,7 +1692,7 @@
               <w:lang w:eastAsia="pl-PL"/>
             </w:rPr>
           </w:pPr>
-          <w:hyperlink w:anchor="_Toc533584989" w:history="1">
+          <w:hyperlink w:anchor="_Toc531817528" w:history="1">
             <w:r>
               <w:rPr>
                 <w:rStyle w:val="Hyperlink"/>
@@ -1712,7 +1735,7 @@
                 <w:noProof/>
                 <w:webHidden/>
               </w:rPr>
-              <w:instrText xml:space="preserve"> PAGEREF _Toc533584989 \h </w:instrText>
+              <w:instrText xml:space="preserve"> PAGEREF _Toc531817528 \h </w:instrText>
             </w:r>
             <w:r>
               <w:rPr>
@@ -1757,7 +1780,7 @@
               <w:lang w:eastAsia="pl-PL"/>
             </w:rPr>
           </w:pPr>
-          <w:hyperlink w:anchor="_Toc533584990" w:history="1">
+          <w:hyperlink w:anchor="_Toc531817529" w:history="1">
             <w:r>
               <w:rPr>
                 <w:rStyle w:val="Hyperlink"/>
@@ -1800,7 +1823,7 @@
                 <w:noProof/>
                 <w:webHidden/>
               </w:rPr>
-              <w:instrText xml:space="preserve"> PAGEREF _Toc533584990 \h </w:instrText>
+              <w:instrText xml:space="preserve"> PAGEREF _Toc531817529 \h </w:instrText>
             </w:r>
             <w:r>
               <w:rPr>
@@ -1845,7 +1868,7 @@
               <w:lang w:eastAsia="pl-PL"/>
             </w:rPr>
           </w:pPr>
-          <w:hyperlink w:anchor="_Toc533584991" w:history="1">
+          <w:hyperlink w:anchor="_Toc531817530" w:history="1">
             <w:r>
               <w:rPr>
                 <w:rStyle w:val="Hyperlink"/>
@@ -1888,7 +1911,7 @@
                 <w:noProof/>
                 <w:webHidden/>
               </w:rPr>
-              <w:instrText xml:space="preserve"> PAGEREF _Toc533584991 \h </w:instrText>
+              <w:instrText xml:space="preserve"> PAGEREF _Toc531817530 \h </w:instrText>
             </w:r>
             <w:r>
               <w:rPr>
@@ -1933,7 +1956,7 @@
               <w:lang w:eastAsia="pl-PL"/>
             </w:rPr>
           </w:pPr>
-          <w:hyperlink w:anchor="_Toc533584992" w:history="1">
+          <w:hyperlink w:anchor="_Toc531817531" w:history="1">
             <w:r>
               <w:rPr>
                 <w:rStyle w:val="Hyperlink"/>
@@ -1976,7 +1999,7 @@
                 <w:noProof/>
                 <w:webHidden/>
               </w:rPr>
-              <w:instrText xml:space="preserve"> PAGEREF _Toc533584992 \h </w:instrText>
+              <w:instrText xml:space="preserve"> PAGEREF _Toc531817531 \h </w:instrText>
             </w:r>
             <w:r>
               <w:rPr>
@@ -1996,7 +2019,7 @@
                 <w:noProof/>
                 <w:webHidden/>
               </w:rPr>
-              <w:t>5</w:t>
+              <w:t>4</w:t>
             </w:r>
             <w:r>
               <w:rPr>
@@ -2021,7 +2044,7 @@
               <w:lang w:eastAsia="pl-PL"/>
             </w:rPr>
           </w:pPr>
-          <w:hyperlink w:anchor="_Toc533584993" w:history="1">
+          <w:hyperlink w:anchor="_Toc531817532" w:history="1">
             <w:r>
               <w:rPr>
                 <w:rStyle w:val="Hyperlink"/>
@@ -2043,7 +2066,7 @@
                 <w:rStyle w:val="Hyperlink"/>
                 <w:noProof/>
               </w:rPr>
-              <w:t>Standardoweprzewodniki programowe</w:t>
+              <w:t>Standardowe programy TV</w:t>
             </w:r>
             <w:r>
               <w:rPr>
@@ -2064,7 +2087,7 @@
                 <w:noProof/>
                 <w:webHidden/>
               </w:rPr>
-              <w:instrText xml:space="preserve"> PAGEREF _Toc533584993 \h </w:instrText>
+              <w:instrText xml:space="preserve"> PAGEREF _Toc531817532 \h </w:instrText>
             </w:r>
             <w:r>
               <w:rPr>
@@ -2084,7 +2107,7 @@
                 <w:noProof/>
                 <w:webHidden/>
               </w:rPr>
-              <w:t>5</w:t>
+              <w:t>4</w:t>
             </w:r>
             <w:r>
               <w:rPr>
@@ -2109,7 +2132,7 @@
               <w:lang w:eastAsia="pl-PL"/>
             </w:rPr>
           </w:pPr>
-          <w:hyperlink w:anchor="_Toc533584994" w:history="1">
+          <w:hyperlink w:anchor="_Toc531817533" w:history="1">
             <w:r>
               <w:rPr>
                 <w:rStyle w:val="Hyperlink"/>
@@ -2156,7 +2179,7 @@
                 <w:noProof/>
                 <w:webHidden/>
               </w:rPr>
-              <w:instrText xml:space="preserve"> PAGEREF _Toc533584994 \h </w:instrText>
+              <w:instrText xml:space="preserve"> PAGEREF _Toc531817533 \h </w:instrText>
             </w:r>
             <w:r>
               <w:rPr>
@@ -2176,7 +2199,7 @@
                 <w:noProof/>
                 <w:webHidden/>
               </w:rPr>
-              <w:t>6</w:t>
+              <w:t>5</w:t>
             </w:r>
             <w:r>
               <w:rPr>
@@ -2201,7 +2224,7 @@
               <w:lang w:eastAsia="pl-PL"/>
             </w:rPr>
           </w:pPr>
-          <w:hyperlink w:anchor="_Toc533584995" w:history="1">
+          <w:hyperlink w:anchor="_Toc531817534" w:history="1">
             <w:r>
               <w:rPr>
                 <w:rStyle w:val="Hyperlink"/>
@@ -2244,7 +2267,7 @@
                 <w:noProof/>
                 <w:webHidden/>
               </w:rPr>
-              <w:instrText xml:space="preserve"> PAGEREF _Toc533584995 \h </w:instrText>
+              <w:instrText xml:space="preserve"> PAGEREF _Toc531817534 \h </w:instrText>
             </w:r>
             <w:r>
               <w:rPr>
@@ -2264,7 +2287,7 @@
                 <w:noProof/>
                 <w:webHidden/>
               </w:rPr>
-              <w:t>7</w:t>
+              <w:t>6</w:t>
             </w:r>
             <w:r>
               <w:rPr>
@@ -2289,7 +2312,7 @@
               <w:lang w:eastAsia="pl-PL"/>
             </w:rPr>
           </w:pPr>
-          <w:hyperlink w:anchor="_Toc533584996" w:history="1">
+          <w:hyperlink w:anchor="_Toc531817535" w:history="1">
             <w:r>
               <w:rPr>
                 <w:rStyle w:val="Hyperlink"/>
@@ -2332,7 +2355,7 @@
                 <w:noProof/>
                 <w:webHidden/>
               </w:rPr>
-              <w:instrText xml:space="preserve"> PAGEREF _Toc533584996 \h </w:instrText>
+              <w:instrText xml:space="preserve"> PAGEREF _Toc531817535 \h </w:instrText>
             </w:r>
             <w:r>
               <w:rPr>
@@ -2352,7 +2375,7 @@
                 <w:noProof/>
                 <w:webHidden/>
               </w:rPr>
-              <w:t>8</w:t>
+              <w:t>7</w:t>
             </w:r>
             <w:r>
               <w:rPr>
@@ -2377,7 +2400,7 @@
               <w:lang w:eastAsia="pl-PL"/>
             </w:rPr>
           </w:pPr>
-          <w:hyperlink w:anchor="_Toc533584997" w:history="1">
+          <w:hyperlink w:anchor="_Toc531817536" w:history="1">
             <w:r>
               <w:rPr>
                 <w:rStyle w:val="Hyperlink"/>
@@ -2420,7 +2443,7 @@
                 <w:noProof/>
                 <w:webHidden/>
               </w:rPr>
-              <w:instrText xml:space="preserve"> PAGEREF _Toc533584997 \h </w:instrText>
+              <w:instrText xml:space="preserve"> PAGEREF _Toc531817536 \h </w:instrText>
             </w:r>
             <w:r>
               <w:rPr>
@@ -2440,7 +2463,7 @@
                 <w:noProof/>
                 <w:webHidden/>
               </w:rPr>
-              <w:t>9</w:t>
+              <w:t>8</w:t>
             </w:r>
             <w:r>
               <w:rPr>
@@ -2465,7 +2488,7 @@
               <w:lang w:eastAsia="pl-PL"/>
             </w:rPr>
           </w:pPr>
-          <w:hyperlink w:anchor="_Toc533584998" w:history="1">
+          <w:hyperlink w:anchor="_Toc531817537" w:history="1">
             <w:r>
               <w:rPr>
                 <w:rStyle w:val="Hyperlink"/>
@@ -2508,7 +2531,7 @@
                 <w:noProof/>
                 <w:webHidden/>
               </w:rPr>
-              <w:instrText xml:space="preserve"> PAGEREF _Toc533584998 \h </w:instrText>
+              <w:instrText xml:space="preserve"> PAGEREF _Toc531817537 \h </w:instrText>
             </w:r>
             <w:r>
               <w:rPr>
@@ -2528,7 +2551,7 @@
                 <w:noProof/>
                 <w:webHidden/>
               </w:rPr>
-              <w:t>10</w:t>
+              <w:t>9</w:t>
             </w:r>
             <w:r>
               <w:rPr>
@@ -2553,7 +2576,7 @@
               <w:lang w:eastAsia="pl-PL"/>
             </w:rPr>
           </w:pPr>
-          <w:hyperlink w:anchor="_Toc533584999" w:history="1">
+          <w:hyperlink w:anchor="_Toc531817538" w:history="1">
             <w:r>
               <w:rPr>
                 <w:rStyle w:val="Hyperlink"/>
@@ -2600,7 +2623,7 @@
                 <w:noProof/>
                 <w:webHidden/>
               </w:rPr>
-              <w:instrText xml:space="preserve"> PAGEREF _Toc533584999 \h </w:instrText>
+              <w:instrText xml:space="preserve"> PAGEREF _Toc531817538 \h </w:instrText>
             </w:r>
             <w:r>
               <w:rPr>
@@ -2620,7 +2643,7 @@
                 <w:noProof/>
                 <w:webHidden/>
               </w:rPr>
-              <w:t>11</w:t>
+              <w:t>10</w:t>
             </w:r>
             <w:r>
               <w:rPr>
@@ -2645,7 +2668,7 @@
               <w:lang w:eastAsia="pl-PL"/>
             </w:rPr>
           </w:pPr>
-          <w:hyperlink w:anchor="_Toc533585000" w:history="1">
+          <w:hyperlink w:anchor="_Toc531817539" w:history="1">
             <w:r>
               <w:rPr>
                 <w:rStyle w:val="Hyperlink"/>
@@ -2692,7 +2715,7 @@
                 <w:noProof/>
                 <w:webHidden/>
               </w:rPr>
-              <w:instrText xml:space="preserve"> PAGEREF _Toc533585000 \h </w:instrText>
+              <w:instrText xml:space="preserve"> PAGEREF _Toc531817539 \h </w:instrText>
             </w:r>
             <w:r>
               <w:rPr>
@@ -2712,7 +2735,7 @@
                 <w:noProof/>
                 <w:webHidden/>
               </w:rPr>
-              <w:t>11</w:t>
+              <w:t>10</w:t>
             </w:r>
             <w:r>
               <w:rPr>
@@ -2737,7 +2760,7 @@
               <w:lang w:eastAsia="pl-PL"/>
             </w:rPr>
           </w:pPr>
-          <w:hyperlink w:anchor="_Toc533585001" w:history="1">
+          <w:hyperlink w:anchor="_Toc531817540" w:history="1">
             <w:r>
               <w:rPr>
                 <w:rStyle w:val="Hyperlink"/>
@@ -2784,7 +2807,7 @@
                 <w:noProof/>
                 <w:webHidden/>
               </w:rPr>
-              <w:instrText xml:space="preserve"> PAGEREF _Toc533585001 \h </w:instrText>
+              <w:instrText xml:space="preserve"> PAGEREF _Toc531817540 \h </w:instrText>
             </w:r>
             <w:r>
               <w:rPr>
@@ -2804,7 +2827,7 @@
                 <w:noProof/>
                 <w:webHidden/>
               </w:rPr>
-              <w:t>11</w:t>
+              <w:t>10</w:t>
             </w:r>
             <w:r>
               <w:rPr>
@@ -2829,7 +2852,7 @@
               <w:lang w:eastAsia="pl-PL"/>
             </w:rPr>
           </w:pPr>
-          <w:hyperlink w:anchor="_Toc533585002" w:history="1">
+          <w:hyperlink w:anchor="_Toc531817541" w:history="1">
             <w:r>
               <w:rPr>
                 <w:rStyle w:val="Hyperlink"/>
@@ -2876,7 +2899,7 @@
                 <w:noProof/>
                 <w:webHidden/>
               </w:rPr>
-              <w:instrText xml:space="preserve"> PAGEREF _Toc533585002 \h </w:instrText>
+              <w:instrText xml:space="preserve"> PAGEREF _Toc531817541 \h </w:instrText>
             </w:r>
             <w:r>
               <w:rPr>
@@ -2896,7 +2919,7 @@
                 <w:noProof/>
                 <w:webHidden/>
               </w:rPr>
-              <w:t>14</w:t>
+              <w:t>10</w:t>
             </w:r>
             <w:r>
               <w:rPr>
@@ -2921,7 +2944,7 @@
               <w:lang w:eastAsia="pl-PL"/>
             </w:rPr>
           </w:pPr>
-          <w:hyperlink w:anchor="_Toc533585003" w:history="1">
+          <w:hyperlink w:anchor="_Toc531817542" w:history="1">
             <w:r>
               <w:rPr>
                 <w:rStyle w:val="Hyperlink"/>
@@ -2968,7 +2991,7 @@
                 <w:noProof/>
                 <w:webHidden/>
               </w:rPr>
-              <w:instrText xml:space="preserve"> PAGEREF _Toc533585003 \h </w:instrText>
+              <w:instrText xml:space="preserve"> PAGEREF _Toc531817542 \h </w:instrText>
             </w:r>
             <w:r>
               <w:rPr>
@@ -2988,7 +3011,7 @@
                 <w:noProof/>
                 <w:webHidden/>
               </w:rPr>
-              <w:t>15</w:t>
+              <w:t>11</w:t>
             </w:r>
             <w:r>
               <w:rPr>
@@ -3013,7 +3036,7 @@
               <w:lang w:eastAsia="pl-PL"/>
             </w:rPr>
           </w:pPr>
-          <w:hyperlink w:anchor="_Toc533585004" w:history="1">
+          <w:hyperlink w:anchor="_Toc531817543" w:history="1">
             <w:r>
               <w:rPr>
                 <w:rStyle w:val="Hyperlink"/>
@@ -3060,7 +3083,7 @@
                 <w:noProof/>
                 <w:webHidden/>
               </w:rPr>
-              <w:instrText xml:space="preserve"> PAGEREF _Toc533585004 \h </w:instrText>
+              <w:instrText xml:space="preserve"> PAGEREF _Toc531817543 \h </w:instrText>
             </w:r>
             <w:r>
               <w:rPr>
@@ -3080,7 +3103,7 @@
                 <w:noProof/>
                 <w:webHidden/>
               </w:rPr>
-              <w:t>15</w:t>
+              <w:t>11</w:t>
             </w:r>
             <w:r>
               <w:rPr>
@@ -3105,7 +3128,7 @@
               <w:lang w:eastAsia="pl-PL"/>
             </w:rPr>
           </w:pPr>
-          <w:hyperlink w:anchor="_Toc533585005" w:history="1">
+          <w:hyperlink w:anchor="_Toc531817544" w:history="1">
             <w:r>
               <w:rPr>
                 <w:rStyle w:val="Hyperlink"/>
@@ -3152,7 +3175,7 @@
                 <w:noProof/>
                 <w:webHidden/>
               </w:rPr>
-              <w:instrText xml:space="preserve"> PAGEREF _Toc533585005 \h </w:instrText>
+              <w:instrText xml:space="preserve"> PAGEREF _Toc531817544 \h </w:instrText>
             </w:r>
             <w:r>
               <w:rPr>
@@ -3172,7 +3195,7 @@
                 <w:noProof/>
                 <w:webHidden/>
               </w:rPr>
-              <w:t>16</w:t>
+              <w:t>11</w:t>
             </w:r>
             <w:r>
               <w:rPr>
@@ -3197,7 +3220,7 @@
               <w:lang w:eastAsia="pl-PL"/>
             </w:rPr>
           </w:pPr>
-          <w:hyperlink w:anchor="_Toc533585006" w:history="1">
+          <w:hyperlink w:anchor="_Toc531817545" w:history="1">
             <w:r>
               <w:rPr>
                 <w:rStyle w:val="Hyperlink"/>
@@ -3244,7 +3267,7 @@
                 <w:noProof/>
                 <w:webHidden/>
               </w:rPr>
-              <w:instrText xml:space="preserve"> PAGEREF _Toc533585006 \h </w:instrText>
+              <w:instrText xml:space="preserve"> PAGEREF _Toc531817545 \h </w:instrText>
             </w:r>
             <w:r>
               <w:rPr>
@@ -3264,7 +3287,7 @@
                 <w:noProof/>
                 <w:webHidden/>
               </w:rPr>
-              <w:t>21</w:t>
+              <w:t>11</w:t>
             </w:r>
             <w:r>
               <w:rPr>
@@ -3289,7 +3312,7 @@
               <w:lang w:eastAsia="pl-PL"/>
             </w:rPr>
           </w:pPr>
-          <w:hyperlink w:anchor="_Toc533585007" w:history="1">
+          <w:hyperlink w:anchor="_Toc531817546" w:history="1">
             <w:r>
               <w:rPr>
                 <w:rStyle w:val="Hyperlink"/>
@@ -3336,7 +3359,7 @@
                 <w:noProof/>
                 <w:webHidden/>
               </w:rPr>
-              <w:instrText xml:space="preserve"> PAGEREF _Toc533585007 \h </w:instrText>
+              <w:instrText xml:space="preserve"> PAGEREF _Toc531817546 \h </w:instrText>
             </w:r>
             <w:r>
               <w:rPr>
@@ -3356,7 +3379,7 @@
                 <w:noProof/>
                 <w:webHidden/>
               </w:rPr>
-              <w:t>22</w:t>
+              <w:t>12</w:t>
             </w:r>
             <w:r>
               <w:rPr>
@@ -3381,7 +3404,7 @@
               <w:lang w:eastAsia="pl-PL"/>
             </w:rPr>
           </w:pPr>
-          <w:hyperlink w:anchor="_Toc533585008" w:history="1">
+          <w:hyperlink w:anchor="_Toc531817547" w:history="1">
             <w:r>
               <w:rPr>
                 <w:rStyle w:val="Hyperlink"/>
@@ -3426,7 +3449,7 @@
                 <w:noProof/>
                 <w:webHidden/>
               </w:rPr>
-              <w:instrText xml:space="preserve"> PAGEREF _Toc533585008 \h </w:instrText>
+              <w:instrText xml:space="preserve"> PAGEREF _Toc531817547 \h </w:instrText>
             </w:r>
             <w:r>
               <w:rPr>
@@ -3446,7 +3469,7 @@
                 <w:noProof/>
                 <w:webHidden/>
               </w:rPr>
-              <w:t>22</w:t>
+              <w:t>12</w:t>
             </w:r>
             <w:r>
               <w:rPr>
@@ -3471,7 +3494,7 @@
               <w:lang w:eastAsia="pl-PL"/>
             </w:rPr>
           </w:pPr>
-          <w:hyperlink w:anchor="_Toc533585009" w:history="1">
+          <w:hyperlink w:anchor="_Toc531817548" w:history="1">
             <w:r>
               <w:rPr>
                 <w:rStyle w:val="Hyperlink"/>
@@ -3516,7 +3539,7 @@
                 <w:noProof/>
                 <w:webHidden/>
               </w:rPr>
-              <w:instrText xml:space="preserve"> PAGEREF _Toc533585009 \h </w:instrText>
+              <w:instrText xml:space="preserve"> PAGEREF _Toc531817548 \h </w:instrText>
             </w:r>
             <w:r>
               <w:rPr>
@@ -3536,7 +3559,7 @@
                 <w:noProof/>
                 <w:webHidden/>
               </w:rPr>
-              <w:t>22</w:t>
+              <w:t>12</w:t>
             </w:r>
             <w:r>
               <w:rPr>
@@ -3561,7 +3584,7 @@
               <w:lang w:eastAsia="pl-PL"/>
             </w:rPr>
           </w:pPr>
-          <w:hyperlink w:anchor="_Toc533585010" w:history="1">
+          <w:hyperlink w:anchor="_Toc531817549" w:history="1">
             <w:r>
               <w:rPr>
                 <w:rStyle w:val="Hyperlink"/>
@@ -3606,7 +3629,7 @@
                 <w:noProof/>
                 <w:webHidden/>
               </w:rPr>
-              <w:instrText xml:space="preserve"> PAGEREF _Toc533585010 \h </w:instrText>
+              <w:instrText xml:space="preserve"> PAGEREF _Toc531817549 \h </w:instrText>
             </w:r>
             <w:r>
               <w:rPr>
@@ -3626,7 +3649,7 @@
                 <w:noProof/>
                 <w:webHidden/>
               </w:rPr>
-              <w:t>22</w:t>
+              <w:t>12</w:t>
             </w:r>
             <w:r>
               <w:rPr>
@@ -3651,7 +3674,7 @@
               <w:lang w:eastAsia="pl-PL"/>
             </w:rPr>
           </w:pPr>
-          <w:hyperlink w:anchor="_Toc533585011" w:history="1">
+          <w:hyperlink w:anchor="_Toc531817550" w:history="1">
             <w:r>
               <w:rPr>
                 <w:rStyle w:val="Hyperlink"/>
@@ -3696,7 +3719,7 @@
                 <w:noProof/>
                 <w:webHidden/>
               </w:rPr>
-              <w:instrText xml:space="preserve"> PAGEREF _Toc533585011 \h </w:instrText>
+              <w:instrText xml:space="preserve"> PAGEREF _Toc531817550 \h </w:instrText>
             </w:r>
             <w:r>
               <w:rPr>
@@ -3716,7 +3739,7 @@
                 <w:noProof/>
                 <w:webHidden/>
               </w:rPr>
-              <w:t>22</w:t>
+              <w:t>12</w:t>
             </w:r>
             <w:r>
               <w:rPr>
@@ -3741,13 +3764,13 @@
               <w:lang w:eastAsia="pl-PL"/>
             </w:rPr>
           </w:pPr>
-          <w:hyperlink w:anchor="_Toc533585012" w:history="1">
+          <w:hyperlink w:anchor="_Toc531817551" w:history="1">
             <w:r>
               <w:rPr>
                 <w:rStyle w:val="Hyperlink"/>
                 <w:rFonts w:eastAsia="Times New Roman"/>
                 <w:noProof/>
-                <w:lang w:eastAsia="pl-PL"/>
+                <w:lang w:val="en-US" w:eastAsia="pl-PL"/>
               </w:rPr>
               <w:t>6.</w:t>
             </w:r>
@@ -3765,7 +3788,7 @@
                 <w:rStyle w:val="Hyperlink"/>
                 <w:rFonts w:eastAsia="Times New Roman"/>
                 <w:noProof/>
-                <w:lang w:eastAsia="pl-PL"/>
+                <w:lang w:val="en-US" w:eastAsia="pl-PL"/>
               </w:rPr>
               <w:t>Testy</w:t>
             </w:r>
@@ -3788,7 +3811,7 @@
                 <w:noProof/>
                 <w:webHidden/>
               </w:rPr>
-              <w:instrText xml:space="preserve"> PAGEREF _Toc533585012 \h </w:instrText>
+              <w:instrText xml:space="preserve"> PAGEREF _Toc531817551 \h </w:instrText>
             </w:r>
             <w:r>
               <w:rPr>
@@ -3808,7 +3831,7 @@
                 <w:noProof/>
                 <w:webHidden/>
               </w:rPr>
-              <w:t>23</w:t>
+              <w:t>13</w:t>
             </w:r>
             <w:r>
               <w:rPr>
@@ -3833,12 +3856,12 @@
               <w:lang w:eastAsia="pl-PL"/>
             </w:rPr>
           </w:pPr>
-          <w:hyperlink w:anchor="_Toc533585013" w:history="1">
+          <w:hyperlink w:anchor="_Toc531817552" w:history="1">
             <w:r>
               <w:rPr>
                 <w:rStyle w:val="Hyperlink"/>
                 <w:noProof/>
-                <w:lang w:eastAsia="pl-PL"/>
+                <w:lang w:val="en-US" w:eastAsia="pl-PL"/>
               </w:rPr>
               <w:t>6.1.</w:t>
             </w:r>
@@ -3857,7 +3880,15 @@
                 <w:noProof/>
                 <w:lang w:eastAsia="pl-PL"/>
               </w:rPr>
-              <w:t>Jednostkowe – xUnit</w:t>
+              <w:t>Jednostkowe</w:t>
+            </w:r>
+            <w:r>
+              <w:rPr>
+                <w:rStyle w:val="Hyperlink"/>
+                <w:noProof/>
+                <w:lang w:val="en-US" w:eastAsia="pl-PL"/>
+              </w:rPr>
+              <w:t xml:space="preserve"> – xUnit</w:t>
             </w:r>
             <w:r>
               <w:rPr>
@@ -3878,7 +3909,7 @@
                 <w:noProof/>
                 <w:webHidden/>
               </w:rPr>
-              <w:instrText xml:space="preserve"> PAGEREF _Toc533585013 \h </w:instrText>
+              <w:instrText xml:space="preserve"> PAGEREF _Toc531817552 \h </w:instrText>
             </w:r>
             <w:r>
               <w:rPr>
@@ -3898,7 +3929,7 @@
                 <w:noProof/>
                 <w:webHidden/>
               </w:rPr>
-              <w:t>23</w:t>
+              <w:t>13</w:t>
             </w:r>
             <w:r>
               <w:rPr>
@@ -3923,7 +3954,7 @@
               <w:lang w:eastAsia="pl-PL"/>
             </w:rPr>
           </w:pPr>
-          <w:hyperlink w:anchor="_Toc533585014" w:history="1">
+          <w:hyperlink w:anchor="_Toc531817553" w:history="1">
             <w:r>
               <w:rPr>
                 <w:rStyle w:val="Hyperlink"/>
@@ -3947,18 +3978,9 @@
                 <w:rStyle w:val="Hyperlink"/>
                 <w:rFonts w:eastAsia="Times New Roman"/>
                 <w:noProof/>
-                <w:lang w:eastAsia="pl-PL"/>
-              </w:rPr>
-              <w:t>Po</w:t>
-            </w:r>
-            <w:r>
-              <w:rPr>
-                <w:rStyle w:val="Hyperlink"/>
-                <w:rFonts w:eastAsia="Times New Roman"/>
-                <w:noProof/>
                 <w:lang w:val="en-US" w:eastAsia="pl-PL"/>
               </w:rPr>
-              <w:t>dsumowanie</w:t>
+              <w:t>Podsumowanie</w:t>
             </w:r>
             <w:r>
               <w:rPr>
@@ -3979,7 +4001,7 @@
                 <w:noProof/>
                 <w:webHidden/>
               </w:rPr>
-              <w:instrText xml:space="preserve"> PAGEREF _Toc533585014 \h </w:instrText>
+              <w:instrText xml:space="preserve"> PAGEREF _Toc531817553 \h </w:instrText>
             </w:r>
             <w:r>
               <w:rPr>
@@ -3999,7 +4021,7 @@
                 <w:noProof/>
                 <w:webHidden/>
               </w:rPr>
-              <w:t>24</w:t>
+              <w:t>14</w:t>
             </w:r>
             <w:r>
               <w:rPr>
@@ -4024,7 +4046,7 @@
               <w:lang w:eastAsia="pl-PL"/>
             </w:rPr>
           </w:pPr>
-          <w:hyperlink w:anchor="_Toc533585015" w:history="1">
+          <w:hyperlink w:anchor="_Toc531817554" w:history="1">
             <w:r>
               <w:rPr>
                 <w:rStyle w:val="Hyperlink"/>
@@ -4069,7 +4091,7 @@
                 <w:noProof/>
                 <w:webHidden/>
               </w:rPr>
-              <w:instrText xml:space="preserve"> PAGEREF _Toc533585015 \h </w:instrText>
+              <w:instrText xml:space="preserve"> PAGEREF _Toc531817554 \h </w:instrText>
             </w:r>
             <w:r>
               <w:rPr>
@@ -4089,7 +4111,7 @@
                 <w:noProof/>
                 <w:webHidden/>
               </w:rPr>
-              <w:t>25</w:t>
+              <w:t>15</w:t>
             </w:r>
             <w:r>
               <w:rPr>
@@ -4138,7 +4160,7 @@
           <w:numId w:val="25"/>
         </w:numPr>
       </w:pPr>
-      <w:bookmarkStart w:id="0" w:name="_Toc533584988"/>
+      <w:bookmarkStart w:id="0" w:name="_Toc531817527"/>
       <w:r>
         <w:lastRenderedPageBreak/>
         <w:t>Wstęp</w:t>
@@ -4153,7 +4175,7 @@
           <w:numId w:val="25"/>
         </w:numPr>
       </w:pPr>
-      <w:bookmarkStart w:id="1" w:name="_Toc533584989"/>
+      <w:bookmarkStart w:id="1" w:name="_Toc531817528"/>
       <w:r>
         <w:t>Uzasadnienie tematu</w:t>
       </w:r>
@@ -4175,7 +4197,7 @@
           <w:numId w:val="25"/>
         </w:numPr>
       </w:pPr>
-      <w:bookmarkStart w:id="2" w:name="_Toc533584990"/>
+      <w:bookmarkStart w:id="2" w:name="_Toc531817529"/>
       <w:r>
         <w:t>Cel pracy</w:t>
       </w:r>
@@ -4190,6 +4212,9 @@
       </w:r>
       <w:r>
         <w:t>oglądania</w:t>
+      </w:r>
+      <w:r>
+        <w:t xml:space="preserve"> </w:t>
       </w:r>
       <w:r>
         <w:t>interesujących ich</w:t>
@@ -4260,7 +4285,7 @@
           <w:numId w:val="25"/>
         </w:numPr>
       </w:pPr>
-      <w:bookmarkStart w:id="3" w:name="_Toc533584991"/>
+      <w:bookmarkStart w:id="3" w:name="_Toc531817530"/>
       <w:r>
         <w:t>Zakres prac</w:t>
       </w:r>
@@ -4423,7 +4448,13 @@
         <w:t xml:space="preserve">Ze względu na wieloplatformowość i dostępność zbliżonego interfejsu na urządzeniach desktopowych i mobilnych, aplikacja będzie korzystać z rozwiązań webowych. </w:t>
       </w:r>
       <w:r>
-        <w:t xml:space="preserve">Część serwerowa zostanie wykonanaw formie RESTowego API napisanego w języku </w:t>
+        <w:t>Część serwerowa zostanie wykonana</w:t>
+      </w:r>
+      <w:r>
+        <w:t xml:space="preserve"> </w:t>
+      </w:r>
+      <w:r>
+        <w:t xml:space="preserve">w formie RESTowego API napisanego w języku </w:t>
       </w:r>
       <w:r>
         <w:rPr>
@@ -4443,21 +4474,11 @@
       <w:r>
         <w:t xml:space="preserve"> i umieszczona w chmurze Microsoftu, </w:t>
       </w:r>
-      <w:commentRangeStart w:id="6"/>
       <w:r>
         <w:rPr>
           <w:i/>
         </w:rPr>
         <w:t>Azure</w:t>
-      </w:r>
-      <w:commentRangeEnd w:id="6"/>
-      <w:r>
-        <w:rPr>
-          <w:rStyle w:val="CommentReference"/>
-          <w:rFonts w:eastAsiaTheme="minorHAnsi" w:cstheme="minorBidi"/>
-          <w:lang w:eastAsia="en-US"/>
-        </w:rPr>
-        <w:commentReference w:id="6"/>
       </w:r>
       <w:r>
         <w:t>.</w:t>
@@ -4525,12 +4546,12 @@
           <w:numId w:val="25"/>
         </w:numPr>
       </w:pPr>
-      <w:bookmarkStart w:id="7" w:name="_Toc533584992"/>
+      <w:bookmarkStart w:id="6" w:name="_Toc531817531"/>
       <w:r>
         <w:lastRenderedPageBreak/>
         <w:t>Przegląd istniejących rozwiązań</w:t>
       </w:r>
-      <w:bookmarkEnd w:id="7"/>
+      <w:bookmarkEnd w:id="6"/>
     </w:p>
     <w:p>
       <w:pPr>
@@ -4541,6 +4562,9 @@
       </w:r>
       <w:r>
         <w:t>standardowe</w:t>
+      </w:r>
+      <w:r>
+        <w:t xml:space="preserve"> </w:t>
       </w:r>
       <w:r>
         <w:t>przewodniki programowe</w:t>
@@ -4557,14 +4581,17 @@
           <w:numId w:val="25"/>
         </w:numPr>
       </w:pPr>
-      <w:bookmarkStart w:id="8" w:name="_Toc533584993"/>
+      <w:bookmarkStart w:id="7" w:name="_Toc531817532"/>
       <w:r>
         <w:t>Standardowe</w:t>
       </w:r>
       <w:r>
+        <w:t xml:space="preserve"> </w:t>
+      </w:r>
+      <w:r>
         <w:t>przewodniki programowe</w:t>
       </w:r>
-      <w:bookmarkEnd w:id="8"/>
+      <w:bookmarkEnd w:id="7"/>
     </w:p>
     <w:p>
       <w:pPr>
@@ -4580,7 +4607,7 @@
           <w:lang w:eastAsia="pl-PL"/>
         </w:rPr>
         <w:drawing>
-          <wp:inline distT="0" distB="0" distL="0" distR="0" wp14:anchorId="085CDB12" wp14:editId="6D4CFA2F">
+          <wp:inline distT="0" distB="0" distL="0" distR="0" wp14:anchorId="6F89DD80" wp14:editId="7553205E">
             <wp:extent cx="4680000" cy="2446270"/>
             <wp:effectExtent l="0" t="0" r="6350" b="0"/>
             <wp:docPr id="2" name="Picture 2"/>
@@ -4595,7 +4622,7 @@
                     <pic:cNvPicPr/>
                   </pic:nvPicPr>
                   <pic:blipFill>
-                    <a:blip r:embed="rId12" cstate="print"/>
+                    <a:blip r:embed="rId12"/>
                     <a:stretch>
                       <a:fillRect/>
                     </a:stretch>
@@ -4784,7 +4811,7 @@
           <w:lang w:eastAsia="pl-PL"/>
         </w:rPr>
       </w:pPr>
-      <w:bookmarkStart w:id="9" w:name="_Toc533584994"/>
+      <w:bookmarkStart w:id="8" w:name="_Toc531817533"/>
       <w:r>
         <w:rPr>
           <w:rFonts w:eastAsia="Times New Roman"/>
@@ -4793,7 +4820,7 @@
         <w:lastRenderedPageBreak/>
         <w:t>Silniki rekomendacji</w:t>
       </w:r>
-      <w:bookmarkEnd w:id="9"/>
+      <w:bookmarkEnd w:id="8"/>
     </w:p>
     <w:p>
       <w:pPr>
@@ -4830,7 +4857,7 @@
           <w:lang w:eastAsia="pl-PL"/>
         </w:rPr>
         <w:drawing>
-          <wp:inline distT="0" distB="0" distL="0" distR="0" wp14:anchorId="3D26C334" wp14:editId="131B6B8C">
+          <wp:inline distT="0" distB="0" distL="0" distR="0" wp14:anchorId="46E8A33A" wp14:editId="170F758D">
             <wp:extent cx="4680000" cy="3180873"/>
             <wp:effectExtent l="0" t="0" r="6350" b="635"/>
             <wp:docPr id="10" name="Picture 10"/>
@@ -5041,12 +5068,12 @@
           <w:numId w:val="25"/>
         </w:numPr>
       </w:pPr>
-      <w:bookmarkStart w:id="10" w:name="_Toc533584995"/>
+      <w:bookmarkStart w:id="9" w:name="_Toc531817534"/>
       <w:r>
         <w:lastRenderedPageBreak/>
         <w:t>Serwisy streamingowe</w:t>
       </w:r>
-      <w:bookmarkEnd w:id="10"/>
+      <w:bookmarkEnd w:id="9"/>
     </w:p>
     <w:p>
       <w:pPr>
@@ -5092,7 +5119,7 @@
           <w:lang w:eastAsia="pl-PL"/>
         </w:rPr>
         <w:drawing>
-          <wp:inline distT="0" distB="0" distL="0" distR="0" wp14:anchorId="1DF9A28B" wp14:editId="0CDD6951">
+          <wp:inline distT="0" distB="0" distL="0" distR="0" wp14:anchorId="7EF1B8F8" wp14:editId="742C6060">
             <wp:extent cx="4680000" cy="2996706"/>
             <wp:effectExtent l="0" t="0" r="6350" b="0"/>
             <wp:docPr id="1" name="Picture 1"/>
@@ -5107,7 +5134,7 @@
                     <pic:cNvPicPr/>
                   </pic:nvPicPr>
                   <pic:blipFill>
-                    <a:blip r:embed="rId19" cstate="print"/>
+                    <a:blip r:embed="rId19"/>
                     <a:stretch>
                       <a:fillRect/>
                     </a:stretch>
@@ -5181,6 +5208,15 @@
           <w:t>https://www.ipla.tv/start</w:t>
         </w:r>
       </w:hyperlink>
+      <w:r>
+        <w:rPr>
+          <w:rFonts w:eastAsia="Times New Roman" w:cs="Times New Roman"/>
+          <w:i/>
+          <w:szCs w:val="24"/>
+          <w:lang w:eastAsia="pl-PL"/>
+        </w:rPr>
+        <w:t xml:space="preserve"> </w:t>
+      </w:r>
     </w:p>
     <w:p>
       <w:pPr>
@@ -5343,12 +5379,12 @@
           <w:numId w:val="25"/>
         </w:numPr>
       </w:pPr>
-      <w:bookmarkStart w:id="11" w:name="_Toc533584996"/>
+      <w:bookmarkStart w:id="10" w:name="_Toc531817535"/>
       <w:r>
         <w:lastRenderedPageBreak/>
         <w:t>Filmweb</w:t>
       </w:r>
-      <w:bookmarkEnd w:id="11"/>
+      <w:bookmarkEnd w:id="10"/>
     </w:p>
     <w:p>
       <w:pPr>
@@ -5360,7 +5396,7 @@
           <w:lang w:eastAsia="pl-PL"/>
         </w:rPr>
         <w:drawing>
-          <wp:inline distT="0" distB="0" distL="0" distR="0" wp14:anchorId="251E1275" wp14:editId="0DB6D7AB">
+          <wp:inline distT="0" distB="0" distL="0" distR="0" wp14:anchorId="12FE3BB1" wp14:editId="291A0923">
             <wp:extent cx="4680000" cy="3227302"/>
             <wp:effectExtent l="0" t="0" r="6350" b="0"/>
             <wp:docPr id="6" name="Picture 6"/>
@@ -5460,16 +5496,16 @@
           <w:numId w:val="25"/>
         </w:numPr>
       </w:pPr>
-      <w:bookmarkStart w:id="12" w:name="_Toc533584997"/>
+      <w:bookmarkStart w:id="11" w:name="_Toc531817536"/>
       <w:r>
         <w:lastRenderedPageBreak/>
         <w:t>Tabela porównawcza</w:t>
       </w:r>
-      <w:bookmarkEnd w:id="12"/>
+      <w:bookmarkEnd w:id="11"/>
     </w:p>
     <w:tbl>
       <w:tblPr>
-        <w:tblStyle w:val="PlainTable11"/>
+        <w:tblStyle w:val="PlainTable1"/>
         <w:tblW w:w="9078" w:type="dxa"/>
         <w:tblLook w:val="04A0" w:firstRow="1" w:lastRow="0" w:firstColumn="1" w:lastColumn="0" w:noHBand="0" w:noVBand="1"/>
       </w:tblPr>
@@ -6715,17 +6751,60 @@
                 <w:lang w:eastAsia="pl-PL"/>
               </w:rPr>
             </w:pPr>
-            <w:fldSimple w:instr=" REF _Ref531799800 \r \p  \* MERGEFORMAT ">
-              <w:r>
-                <w:rPr>
-                  <w:rFonts w:eastAsia="Times New Roman" w:cs="Times New Roman"/>
-                  <w:i/>
-                  <w:szCs w:val="24"/>
-                  <w:lang w:eastAsia="pl-PL"/>
-                </w:rPr>
-                <w:t>1 niżej</w:t>
-              </w:r>
-            </w:fldSimple>
+            <w:r>
+              <w:rPr>
+                <w:rFonts w:eastAsia="Times New Roman" w:cs="Times New Roman"/>
+                <w:i/>
+                <w:szCs w:val="24"/>
+                <w:lang w:eastAsia="pl-PL"/>
+              </w:rPr>
+              <w:fldChar w:fldCharType="begin"/>
+            </w:r>
+            <w:r>
+              <w:rPr>
+                <w:rFonts w:eastAsia="Times New Roman" w:cs="Times New Roman"/>
+                <w:i/>
+                <w:szCs w:val="24"/>
+                <w:lang w:eastAsia="pl-PL"/>
+              </w:rPr>
+              <w:instrText xml:space="preserve"> REF _Ref531799800 \r \p </w:instrText>
+            </w:r>
+            <w:r>
+              <w:rPr>
+                <w:rFonts w:eastAsia="Times New Roman" w:cs="Times New Roman"/>
+                <w:i/>
+                <w:szCs w:val="24"/>
+                <w:lang w:eastAsia="pl-PL"/>
+              </w:rPr>
+              <w:instrText xml:space="preserve"> \* MERGEFORMAT </w:instrText>
+            </w:r>
+            <w:r>
+              <w:rPr>
+                <w:rFonts w:eastAsia="Times New Roman" w:cs="Times New Roman"/>
+                <w:i/>
+                <w:szCs w:val="24"/>
+                <w:lang w:eastAsia="pl-PL"/>
+              </w:rPr>
+              <w:fldChar w:fldCharType="separate"/>
+            </w:r>
+            <w:r>
+              <w:rPr>
+                <w:rFonts w:eastAsia="Times New Roman" w:cs="Times New Roman"/>
+                <w:i/>
+                <w:szCs w:val="24"/>
+                <w:lang w:eastAsia="pl-PL"/>
+              </w:rPr>
+              <w:t>1 niżej</w:t>
+            </w:r>
+            <w:r>
+              <w:rPr>
+                <w:rFonts w:eastAsia="Times New Roman" w:cs="Times New Roman"/>
+                <w:i/>
+                <w:szCs w:val="24"/>
+                <w:lang w:eastAsia="pl-PL"/>
+              </w:rPr>
+              <w:fldChar w:fldCharType="end"/>
+            </w:r>
           </w:p>
         </w:tc>
         <w:tc>
@@ -9724,17 +9803,60 @@
                 <w:lang w:eastAsia="pl-PL"/>
               </w:rPr>
             </w:pPr>
-            <w:fldSimple w:instr=" REF _Ref531800106 \r \p  \* MERGEFORMAT ">
-              <w:r>
-                <w:rPr>
-                  <w:rFonts w:eastAsia="Times New Roman" w:cs="Times New Roman"/>
-                  <w:i/>
-                  <w:szCs w:val="24"/>
-                  <w:lang w:eastAsia="pl-PL"/>
-                </w:rPr>
-                <w:t>4 niżej</w:t>
-              </w:r>
-            </w:fldSimple>
+            <w:r>
+              <w:rPr>
+                <w:rFonts w:eastAsia="Times New Roman" w:cs="Times New Roman"/>
+                <w:i/>
+                <w:szCs w:val="24"/>
+                <w:lang w:eastAsia="pl-PL"/>
+              </w:rPr>
+              <w:fldChar w:fldCharType="begin"/>
+            </w:r>
+            <w:r>
+              <w:rPr>
+                <w:rFonts w:eastAsia="Times New Roman" w:cs="Times New Roman"/>
+                <w:i/>
+                <w:szCs w:val="24"/>
+                <w:lang w:eastAsia="pl-PL"/>
+              </w:rPr>
+              <w:instrText xml:space="preserve"> REF _Ref531800106 \r \p </w:instrText>
+            </w:r>
+            <w:r>
+              <w:rPr>
+                <w:rFonts w:eastAsia="Times New Roman" w:cs="Times New Roman"/>
+                <w:i/>
+                <w:szCs w:val="24"/>
+                <w:lang w:eastAsia="pl-PL"/>
+              </w:rPr>
+              <w:instrText xml:space="preserve"> \* MERGEFORMAT </w:instrText>
+            </w:r>
+            <w:r>
+              <w:rPr>
+                <w:rFonts w:eastAsia="Times New Roman" w:cs="Times New Roman"/>
+                <w:i/>
+                <w:szCs w:val="24"/>
+                <w:lang w:eastAsia="pl-PL"/>
+              </w:rPr>
+              <w:fldChar w:fldCharType="separate"/>
+            </w:r>
+            <w:r>
+              <w:rPr>
+                <w:rFonts w:eastAsia="Times New Roman" w:cs="Times New Roman"/>
+                <w:i/>
+                <w:szCs w:val="24"/>
+                <w:lang w:eastAsia="pl-PL"/>
+              </w:rPr>
+              <w:t>4 niżej</w:t>
+            </w:r>
+            <w:r>
+              <w:rPr>
+                <w:rFonts w:eastAsia="Times New Roman" w:cs="Times New Roman"/>
+                <w:i/>
+                <w:szCs w:val="24"/>
+                <w:lang w:eastAsia="pl-PL"/>
+              </w:rPr>
+              <w:fldChar w:fldCharType="end"/>
+            </w:r>
           </w:p>
         </w:tc>
         <w:tc>
@@ -9832,17 +9954,60 @@
                 <w:lang w:eastAsia="pl-PL"/>
               </w:rPr>
             </w:pPr>
-            <w:fldSimple w:instr=" REF _Ref531800106 \r \p  \* MERGEFORMAT ">
-              <w:r>
-                <w:rPr>
-                  <w:rFonts w:eastAsia="Times New Roman" w:cs="Times New Roman"/>
-                  <w:i/>
-                  <w:szCs w:val="24"/>
-                  <w:lang w:eastAsia="pl-PL"/>
-                </w:rPr>
-                <w:t>4 niżej</w:t>
-              </w:r>
-            </w:fldSimple>
+            <w:r>
+              <w:rPr>
+                <w:rFonts w:eastAsia="Times New Roman" w:cs="Times New Roman"/>
+                <w:i/>
+                <w:szCs w:val="24"/>
+                <w:lang w:eastAsia="pl-PL"/>
+              </w:rPr>
+              <w:fldChar w:fldCharType="begin"/>
+            </w:r>
+            <w:r>
+              <w:rPr>
+                <w:rFonts w:eastAsia="Times New Roman" w:cs="Times New Roman"/>
+                <w:i/>
+                <w:szCs w:val="24"/>
+                <w:lang w:eastAsia="pl-PL"/>
+              </w:rPr>
+              <w:instrText xml:space="preserve"> REF _Ref531800106 \r \p </w:instrText>
+            </w:r>
+            <w:r>
+              <w:rPr>
+                <w:rFonts w:eastAsia="Times New Roman" w:cs="Times New Roman"/>
+                <w:i/>
+                <w:szCs w:val="24"/>
+                <w:lang w:eastAsia="pl-PL"/>
+              </w:rPr>
+              <w:instrText xml:space="preserve"> \* MERGEFORMAT </w:instrText>
+            </w:r>
+            <w:r>
+              <w:rPr>
+                <w:rFonts w:eastAsia="Times New Roman" w:cs="Times New Roman"/>
+                <w:i/>
+                <w:szCs w:val="24"/>
+                <w:lang w:eastAsia="pl-PL"/>
+              </w:rPr>
+              <w:fldChar w:fldCharType="separate"/>
+            </w:r>
+            <w:r>
+              <w:rPr>
+                <w:rFonts w:eastAsia="Times New Roman" w:cs="Times New Roman"/>
+                <w:i/>
+                <w:szCs w:val="24"/>
+                <w:lang w:eastAsia="pl-PL"/>
+              </w:rPr>
+              <w:t>4 niżej</w:t>
+            </w:r>
+            <w:r>
+              <w:rPr>
+                <w:rFonts w:eastAsia="Times New Roman" w:cs="Times New Roman"/>
+                <w:i/>
+                <w:szCs w:val="24"/>
+                <w:lang w:eastAsia="pl-PL"/>
+              </w:rPr>
+              <w:fldChar w:fldCharType="end"/>
+            </w:r>
           </w:p>
         </w:tc>
         <w:tc>
@@ -9942,7 +10107,7 @@
           <w:lang w:eastAsia="pl-PL"/>
         </w:rPr>
       </w:pPr>
-      <w:bookmarkStart w:id="13" w:name="_Ref531799800"/>
+      <w:bookmarkStart w:id="12" w:name="_Ref531799800"/>
       <w:r>
         <w:rPr>
           <w:rFonts w:eastAsia="Times New Roman" w:cs="Times New Roman"/>
@@ -9951,7 +10116,7 @@
         </w:rPr>
         <w:t>ograniczenia w personalizacji czasu nadawania polegają na możliwości wyboru tylko określonych pór dnia (cały dzień, po południu lub wieczorem)</w:t>
       </w:r>
-      <w:bookmarkEnd w:id="13"/>
+      <w:bookmarkEnd w:id="12"/>
     </w:p>
     <w:p>
       <w:pPr>
@@ -9966,7 +10131,7 @@
           <w:lang w:eastAsia="pl-PL"/>
         </w:rPr>
       </w:pPr>
-      <w:bookmarkStart w:id="14" w:name="_Ref531800025"/>
+      <w:bookmarkStart w:id="13" w:name="_Ref531800025"/>
       <w:r>
         <w:rPr>
           <w:rFonts w:eastAsia="Times New Roman" w:cs="Times New Roman"/>
@@ -9975,7 +10140,7 @@
         </w:rPr>
         <w:t>ograniczenia w wyszukiwaniu programów - można znaleźć tylko tytuły</w:t>
       </w:r>
-      <w:bookmarkEnd w:id="14"/>
+      <w:bookmarkEnd w:id="13"/>
     </w:p>
     <w:p>
       <w:pPr>
@@ -9990,7 +10155,7 @@
           <w:lang w:eastAsia="pl-PL"/>
         </w:rPr>
       </w:pPr>
-      <w:bookmarkStart w:id="15" w:name="_Ref531800043"/>
+      <w:bookmarkStart w:id="14" w:name="_Ref531800043"/>
       <w:r>
         <w:rPr>
           <w:rFonts w:eastAsia="Times New Roman" w:cs="Times New Roman"/>
@@ -9999,7 +10164,7 @@
         </w:rPr>
         <w:t>ograniczenia w rekomendacjach - wyświetlane są "najpopularniejsze" programy danego typu, bez uwzględnienia preferencji użytkownika</w:t>
       </w:r>
-      <w:bookmarkEnd w:id="15"/>
+      <w:bookmarkEnd w:id="14"/>
     </w:p>
     <w:p>
       <w:pPr>
@@ -10014,7 +10179,7 @@
           <w:lang w:eastAsia="pl-PL"/>
         </w:rPr>
       </w:pPr>
-      <w:bookmarkStart w:id="16" w:name="_Ref531800106"/>
+      <w:bookmarkStart w:id="15" w:name="_Ref531800106"/>
       <w:r>
         <w:rPr>
           <w:rFonts w:eastAsia="Times New Roman" w:cs="Times New Roman"/>
@@ -10066,7 +10231,7 @@
         </w:rPr>
         <w:t xml:space="preserve"> jest darmowy, ale dostępne treści są ograniczone do tych mniej popularnych</w:t>
       </w:r>
-      <w:bookmarkEnd w:id="16"/>
+      <w:bookmarkEnd w:id="15"/>
     </w:p>
     <w:p>
       <w:pPr>
@@ -10083,11 +10248,11 @@
           <w:numId w:val="25"/>
         </w:numPr>
       </w:pPr>
-      <w:bookmarkStart w:id="17" w:name="_Toc533584998"/>
+      <w:bookmarkStart w:id="16" w:name="_Toc531817537"/>
       <w:r>
         <w:t>Wnioski</w:t>
       </w:r>
-      <w:bookmarkEnd w:id="17"/>
+      <w:bookmarkEnd w:id="16"/>
     </w:p>
     <w:p>
       <w:pPr>
@@ -10110,7 +10275,13 @@
         <w:t>), jednak skupia się on tylko na filmach i serialach</w:t>
       </w:r>
       <w:r>
-        <w:t>.W</w:t>
+        <w:t>.</w:t>
+      </w:r>
+      <w:r>
+        <w:t xml:space="preserve"> </w:t>
+      </w:r>
+      <w:r>
+        <w:t>W</w:t>
       </w:r>
       <w:r>
         <w:t xml:space="preserve"> związku z </w:t>
@@ -10172,7 +10343,7 @@
           <w:lang w:eastAsia="pl-PL"/>
         </w:rPr>
       </w:pPr>
-      <w:bookmarkStart w:id="18" w:name="_Toc533584999"/>
+      <w:bookmarkStart w:id="17" w:name="_Toc531817538"/>
       <w:r>
         <w:rPr>
           <w:rFonts w:eastAsia="Times New Roman"/>
@@ -10181,7 +10352,14 @@
         <w:lastRenderedPageBreak/>
         <w:t>Założenia projektowe</w:t>
       </w:r>
-      <w:bookmarkEnd w:id="18"/>
+      <w:bookmarkEnd w:id="17"/>
+      <w:r>
+        <w:rPr>
+          <w:rFonts w:eastAsia="Times New Roman"/>
+          <w:lang w:eastAsia="pl-PL"/>
+        </w:rPr>
+        <w:t xml:space="preserve"> </w:t>
+      </w:r>
     </w:p>
     <w:p>
       <w:pPr>
@@ -10195,7 +10373,7 @@
           <w:lang w:eastAsia="pl-PL"/>
         </w:rPr>
       </w:pPr>
-      <w:bookmarkStart w:id="19" w:name="_Toc533585000"/>
+      <w:bookmarkStart w:id="18" w:name="_Toc531817539"/>
       <w:r>
         <w:rPr>
           <w:rFonts w:eastAsia="Times New Roman"/>
@@ -10203,7 +10381,7 @@
         </w:rPr>
         <w:t>Opis problemu</w:t>
       </w:r>
-      <w:bookmarkEnd w:id="19"/>
+      <w:bookmarkEnd w:id="18"/>
     </w:p>
     <w:p>
       <w:pPr>
@@ -10228,8 +10406,8 @@
           <w:lang w:eastAsia="pl-PL"/>
         </w:rPr>
       </w:pPr>
-      <w:bookmarkStart w:id="20" w:name="_Toc533585001"/>
-      <w:commentRangeStart w:id="21"/>
+      <w:bookmarkStart w:id="19" w:name="_Toc531817540"/>
+      <w:commentRangeStart w:id="20"/>
       <w:r>
         <w:rPr>
           <w:rFonts w:eastAsia="Times New Roman"/>
@@ -10237,16 +10415,16 @@
         </w:rPr>
         <w:t>Wizja rozwiązania</w:t>
       </w:r>
-      <w:commentRangeEnd w:id="21"/>
+      <w:commentRangeEnd w:id="20"/>
       <w:r>
         <w:rPr>
           <w:rStyle w:val="CommentReference"/>
           <w:rFonts w:eastAsiaTheme="minorHAnsi" w:cstheme="minorBidi"/>
           <w:b w:val="0"/>
         </w:rPr>
-        <w:commentReference w:id="21"/>
-      </w:r>
-      <w:bookmarkEnd w:id="20"/>
+        <w:commentReference w:id="20"/>
+      </w:r>
+      <w:bookmarkEnd w:id="19"/>
     </w:p>
     <w:p>
       <w:pPr>
@@ -10269,18 +10447,18 @@
       <w:pPr>
         <w:pStyle w:val="Paragraph"/>
       </w:pPr>
-      <w:commentRangeStart w:id="22"/>
+      <w:commentRangeStart w:id="21"/>
       <w:r>
         <w:t xml:space="preserve">Po stronie klienta </w:t>
       </w:r>
-      <w:commentRangeEnd w:id="22"/>
+      <w:commentRangeEnd w:id="21"/>
       <w:r>
         <w:rPr>
           <w:rStyle w:val="CommentReference"/>
           <w:rFonts w:eastAsiaTheme="minorHAnsi" w:cstheme="minorBidi"/>
           <w:lang w:eastAsia="en-US"/>
         </w:rPr>
-        <w:commentReference w:id="22"/>
+        <w:commentReference w:id="21"/>
       </w:r>
       <w:r>
         <w:t>główny widok zawiera chronologic</w:t>
@@ -10367,16 +10545,16 @@
       <w:r>
         <w:t xml:space="preserve"> opisie programu słowa </w:t>
       </w:r>
-      <w:commentRangeStart w:id="23"/>
+      <w:commentRangeStart w:id="22"/>
       <w:r>
         <w:t>kluczowe</w:t>
       </w:r>
-      <w:commentRangeEnd w:id="23"/>
+      <w:commentRangeEnd w:id="22"/>
       <w:r>
         <w:rPr>
           <w:rStyle w:val="CommentReference"/>
         </w:rPr>
-        <w:commentReference w:id="23"/>
+        <w:commentReference w:id="22"/>
       </w:r>
     </w:p>
     <w:p>
@@ -10384,7 +10562,13 @@
         <w:pStyle w:val="Paragraph"/>
       </w:pPr>
       <w:r>
-        <w:t>Obsada i kategoria są znane dzięki danym zebranym z programów telewizyjnych. Słowa kluczowe są dobierane automatycznie.P</w:t>
+        <w:t>Obsada i kategoria są znane dzięki danym zebranym z programów telewizyjnych. Słowa kluczowe są dobierane automatycznie.</w:t>
+      </w:r>
+      <w:r>
+        <w:t xml:space="preserve"> </w:t>
+      </w:r>
+      <w:r>
+        <w:t>P</w:t>
       </w:r>
       <w:r>
         <w:t>ozwoli</w:t>
@@ -10394,6 +10578,9 @@
       </w:r>
       <w:r>
         <w:t xml:space="preserve"> na wychwycenie tematycznych podobieństw, które nie są widoczne w zdefiniowanych cechach (jak kategorie czy obsada).</w:t>
+      </w:r>
+      <w:r>
+        <w:t xml:space="preserve"> </w:t>
       </w:r>
     </w:p>
     <w:p>
@@ -10532,18 +10719,18 @@
       <w:r>
         <w:t xml:space="preserve">stwierdzić do jakiego serialu należy i wykorzystać to do </w:t>
       </w:r>
-      <w:commentRangeStart w:id="24"/>
+      <w:commentRangeStart w:id="23"/>
       <w:r>
         <w:t>rekomendacji</w:t>
       </w:r>
-      <w:commentRangeEnd w:id="24"/>
+      <w:commentRangeEnd w:id="23"/>
       <w:r>
         <w:rPr>
           <w:rStyle w:val="CommentReference"/>
           <w:rFonts w:eastAsiaTheme="minorHAnsi" w:cstheme="minorBidi"/>
           <w:lang w:eastAsia="en-US"/>
         </w:rPr>
-        <w:commentReference w:id="24"/>
+        <w:commentReference w:id="23"/>
       </w:r>
       <w:r>
         <w:t>.</w:t>
@@ -11492,16 +11679,16 @@
           <w:numId w:val="33"/>
         </w:numPr>
       </w:pPr>
-      <w:commentRangeStart w:id="25"/>
+      <w:commentRangeStart w:id="24"/>
       <w:r>
         <w:t>Gatunki</w:t>
       </w:r>
-      <w:commentRangeEnd w:id="25"/>
+      <w:commentRangeEnd w:id="24"/>
       <w:r>
         <w:rPr>
           <w:rStyle w:val="CommentReference"/>
         </w:rPr>
-        <w:commentReference w:id="25"/>
+        <w:commentReference w:id="24"/>
       </w:r>
     </w:p>
     <w:p>
@@ -12084,7 +12271,7 @@
             <w:rPr>
               <w:rFonts w:ascii="Cambria Math" w:hAnsi="Cambria Math"/>
             </w:rPr>
-            <m:t xml:space="preserve">= </m:t>
+            <m:t>= -</m:t>
           </m:r>
           <m:f>
             <m:fPr>
@@ -12216,6 +12403,12 @@
               </m:r>
             </m:den>
           </m:f>
+          <m:r>
+            <w:rPr>
+              <w:rFonts w:ascii="Cambria Math" w:hAnsi="Cambria Math"/>
+            </w:rPr>
+            <m:t>+1</m:t>
+          </m:r>
         </m:oMath>
       </m:oMathPara>
     </w:p>
@@ -12224,13 +12417,7 @@
         <w:pStyle w:val="Paragraph"/>
       </w:pPr>
       <w:r>
-        <w:t xml:space="preserve">Jest to funkcja homograficzna, przyjmująca wartość </w:t>
-      </w:r>
-      <w:r>
-        <w:t>1</w:t>
-      </w:r>
-      <w:r>
-        <w:t xml:space="preserve">, gdy argument </w:t>
+        <w:t xml:space="preserve">Jest to funkcja homograficzna, przyjmująca wartość 0, gdy argument </w:t>
       </w:r>
       <m:oMath>
         <m:d>
@@ -12421,15 +12608,7 @@
         </m:r>
       </m:oMath>
       <w:r>
-        <w:t xml:space="preserve"> i asy</w:t>
-      </w:r>
-      <w:r>
-        <w:t>mptotycznie dążąca do wartości 0</w:t>
-      </w:r>
-      <w:bookmarkStart w:id="26" w:name="_GoBack"/>
-      <w:bookmarkEnd w:id="26"/>
-      <w:r>
-        <w:t xml:space="preserve">. </w:t>
+        <w:t xml:space="preserve"> i asymptotycznie dążąca do wartości 1. </w:t>
       </w:r>
       <w:r>
         <w:t xml:space="preserve">Dla parametru </w:t>
@@ -12925,7 +13104,7 @@
           <w:lang w:eastAsia="pl-PL"/>
         </w:rPr>
       </w:pPr>
-      <w:bookmarkStart w:id="27" w:name="_Toc533585002"/>
+      <w:bookmarkStart w:id="25" w:name="_Toc531817541"/>
       <w:r>
         <w:rPr>
           <w:rFonts w:eastAsia="Times New Roman"/>
@@ -12934,7 +13113,7 @@
         <w:lastRenderedPageBreak/>
         <w:t>Wymagania funkcjonalne</w:t>
       </w:r>
-      <w:bookmarkEnd w:id="27"/>
+      <w:bookmarkEnd w:id="25"/>
     </w:p>
     <w:p>
       <w:pPr>
@@ -13281,7 +13460,7 @@
           <w:lang w:eastAsia="pl-PL"/>
         </w:rPr>
       </w:pPr>
-      <w:bookmarkStart w:id="28" w:name="_Toc533585003"/>
+      <w:bookmarkStart w:id="26" w:name="_Toc531817542"/>
       <w:r>
         <w:rPr>
           <w:rFonts w:eastAsia="Times New Roman"/>
@@ -13290,7 +13469,14 @@
         <w:lastRenderedPageBreak/>
         <w:t>Projekt aplikacji</w:t>
       </w:r>
-      <w:bookmarkEnd w:id="28"/>
+      <w:bookmarkEnd w:id="26"/>
+      <w:r>
+        <w:rPr>
+          <w:rFonts w:eastAsia="Times New Roman"/>
+          <w:lang w:eastAsia="pl-PL"/>
+        </w:rPr>
+        <w:t xml:space="preserve"> </w:t>
+      </w:r>
     </w:p>
     <w:p>
       <w:pPr>
@@ -13304,7 +13490,7 @@
           <w:lang w:eastAsia="pl-PL"/>
         </w:rPr>
       </w:pPr>
-      <w:bookmarkStart w:id="29" w:name="_Toc533585004"/>
+      <w:bookmarkStart w:id="27" w:name="_Toc531817543"/>
       <w:r>
         <w:rPr>
           <w:rFonts w:eastAsia="Times New Roman"/>
@@ -13312,7 +13498,7 @@
         </w:rPr>
         <w:t>Baza danych</w:t>
       </w:r>
-      <w:bookmarkEnd w:id="29"/>
+      <w:bookmarkEnd w:id="27"/>
     </w:p>
     <w:p>
       <w:pPr>
@@ -13324,7 +13510,7 @@
         <w:rPr>
           <w:lang w:eastAsia="pl-PL"/>
         </w:rPr>
-        <w:pict w14:anchorId="3A7C6156">
+        <w:pict w14:anchorId="21EF8DA8">
           <v:shape id="_x0000_i1026" type="#_x0000_t75" style="width:453pt;height:321.75pt">
             <v:imagedata r:id="rId26" o:title="erd(1)"/>
           </v:shape>
@@ -13357,7 +13543,7 @@
           <w:lang w:eastAsia="pl-PL"/>
         </w:rPr>
       </w:pPr>
-      <w:bookmarkStart w:id="30" w:name="_Toc533585005"/>
+      <w:bookmarkStart w:id="28" w:name="_Toc531817544"/>
       <w:r>
         <w:rPr>
           <w:rFonts w:eastAsia="Times New Roman"/>
@@ -13366,7 +13552,7 @@
         <w:lastRenderedPageBreak/>
         <w:t>Prototyp interfejsu</w:t>
       </w:r>
-      <w:bookmarkEnd w:id="30"/>
+      <w:bookmarkEnd w:id="28"/>
     </w:p>
     <w:p>
       <w:pPr>
@@ -13400,7 +13586,7 @@
           <w:lang w:eastAsia="pl-PL"/>
         </w:rPr>
         <w:drawing>
-          <wp:inline distT="0" distB="0" distL="0" distR="0" wp14:anchorId="50AEEC25" wp14:editId="61A6215B">
+          <wp:inline distT="0" distB="0" distL="0" distR="0" wp14:anchorId="024C1833" wp14:editId="0B4A887A">
             <wp:extent cx="5760720" cy="4608576"/>
             <wp:effectExtent l="0" t="0" r="0" b="1905"/>
             <wp:docPr id="8" name="Picture 8" descr="C:\Users\pzend\AppData\Local\Temp\flaF55D.tmp\Snapshot.png"/>
@@ -13643,7 +13829,7 @@
           <w:lang w:eastAsia="pl-PL"/>
         </w:rPr>
         <w:drawing>
-          <wp:inline distT="0" distB="0" distL="0" distR="0" wp14:anchorId="3D5A78B3" wp14:editId="52D5404B">
+          <wp:inline distT="0" distB="0" distL="0" distR="0" wp14:anchorId="60D43155" wp14:editId="0142EBFD">
             <wp:extent cx="5760720" cy="4617601"/>
             <wp:effectExtent l="0" t="0" r="0" b="0"/>
             <wp:docPr id="9" name="Picture 9" descr="C:\Users\pzend\AppData\Local\Temp\flaAB9E.tmp\Snapshot.png"/>
@@ -13741,7 +13927,7 @@
           <w:lang w:eastAsia="pl-PL"/>
         </w:rPr>
         <w:drawing>
-          <wp:inline distT="0" distB="0" distL="0" distR="0" wp14:anchorId="5A107235" wp14:editId="43FA49D9">
+          <wp:inline distT="0" distB="0" distL="0" distR="0" wp14:anchorId="47B49318" wp14:editId="13A571FA">
             <wp:extent cx="5760720" cy="4617601"/>
             <wp:effectExtent l="0" t="0" r="0" b="0"/>
             <wp:docPr id="13" name="Picture 13" descr="C:\Users\pzend\AppData\Local\Temp\fla4C5.tmp\Snapshot.png"/>
@@ -13842,7 +14028,7 @@
           <w:lang w:eastAsia="pl-PL"/>
         </w:rPr>
         <w:drawing>
-          <wp:inline distT="0" distB="0" distL="0" distR="0" wp14:anchorId="73EFE791" wp14:editId="5593886E">
+          <wp:inline distT="0" distB="0" distL="0" distR="0" wp14:anchorId="2B01D986" wp14:editId="0B7DF16E">
             <wp:extent cx="5760720" cy="4617601"/>
             <wp:effectExtent l="0" t="0" r="0" b="0"/>
             <wp:docPr id="14" name="Picture 14" descr="C:\Users\pzend\AppData\Local\Temp\fla1AAE.tmp\Snapshot.png"/>
@@ -13934,6 +14120,8 @@
       <w:r>
         <w:t>Chcę obejrzeć</w:t>
       </w:r>
+      <w:bookmarkStart w:id="29" w:name="_GoBack"/>
+      <w:bookmarkEnd w:id="29"/>
     </w:p>
     <w:p>
       <w:pPr>
@@ -14000,7 +14188,7 @@
           <w:lang w:eastAsia="pl-PL"/>
         </w:rPr>
       </w:pPr>
-      <w:bookmarkStart w:id="31" w:name="_Toc533585006"/>
+      <w:bookmarkStart w:id="30" w:name="_Toc531817545"/>
       <w:r>
         <w:rPr>
           <w:rFonts w:eastAsia="Times New Roman"/>
@@ -14009,7 +14197,7 @@
         <w:lastRenderedPageBreak/>
         <w:t>Architektura aplikacji</w:t>
       </w:r>
-      <w:bookmarkEnd w:id="31"/>
+      <w:bookmarkEnd w:id="30"/>
     </w:p>
     <w:p>
       <w:pPr>
@@ -14042,7 +14230,7 @@
           <w:lang w:eastAsia="pl-PL"/>
         </w:rPr>
       </w:pPr>
-      <w:bookmarkStart w:id="32" w:name="_Toc533585007"/>
+      <w:bookmarkStart w:id="31" w:name="_Toc531817546"/>
       <w:r>
         <w:rPr>
           <w:rFonts w:eastAsia="Times New Roman"/>
@@ -14051,7 +14239,7 @@
         <w:lastRenderedPageBreak/>
         <w:t>Implementacja</w:t>
       </w:r>
-      <w:bookmarkEnd w:id="32"/>
+      <w:bookmarkEnd w:id="31"/>
     </w:p>
     <w:p>
       <w:pPr>
@@ -14064,14 +14252,14 @@
           <w:lang w:eastAsia="pl-PL"/>
         </w:rPr>
       </w:pPr>
-      <w:bookmarkStart w:id="33" w:name="_Toc533585008"/>
+      <w:bookmarkStart w:id="32" w:name="_Toc531817547"/>
       <w:r>
         <w:rPr>
           <w:lang w:eastAsia="pl-PL"/>
         </w:rPr>
         <w:t>Zastosowane narzędzia</w:t>
       </w:r>
-      <w:bookmarkEnd w:id="33"/>
+      <w:bookmarkEnd w:id="32"/>
     </w:p>
     <w:p>
       <w:pPr>
@@ -14084,14 +14272,14 @@
           <w:lang w:eastAsia="pl-PL"/>
         </w:rPr>
       </w:pPr>
-      <w:bookmarkStart w:id="34" w:name="_Toc533585009"/>
+      <w:bookmarkStart w:id="33" w:name="_Toc531817548"/>
       <w:r>
         <w:rPr>
           <w:lang w:eastAsia="pl-PL"/>
         </w:rPr>
         <w:t>Azure</w:t>
       </w:r>
-      <w:bookmarkEnd w:id="34"/>
+      <w:bookmarkEnd w:id="33"/>
     </w:p>
     <w:p>
       <w:pPr>
@@ -14104,14 +14292,14 @@
           <w:lang w:eastAsia="pl-PL"/>
         </w:rPr>
       </w:pPr>
-      <w:bookmarkStart w:id="35" w:name="_Toc533585010"/>
+      <w:bookmarkStart w:id="34" w:name="_Toc531817549"/>
       <w:r>
         <w:rPr>
           <w:lang w:eastAsia="pl-PL"/>
         </w:rPr>
         <w:t>ASP.NET Web API</w:t>
       </w:r>
-      <w:bookmarkEnd w:id="35"/>
+      <w:bookmarkEnd w:id="34"/>
     </w:p>
     <w:p>
       <w:pPr>
@@ -14124,14 +14312,14 @@
           <w:lang w:eastAsia="pl-PL"/>
         </w:rPr>
       </w:pPr>
-      <w:bookmarkStart w:id="36" w:name="_Toc533585011"/>
+      <w:bookmarkStart w:id="35" w:name="_Toc531817550"/>
       <w:r>
         <w:rPr>
           <w:lang w:eastAsia="pl-PL"/>
         </w:rPr>
         <w:t>Angular 6</w:t>
       </w:r>
-      <w:bookmarkEnd w:id="36"/>
+      <w:bookmarkEnd w:id="35"/>
     </w:p>
     <w:p>
       <w:pPr>
@@ -14152,7 +14340,7 @@
         </w:rPr>
         <w:br w:type="page"/>
       </w:r>
-      <w:bookmarkStart w:id="37" w:name="_Toc533585012"/>
+      <w:bookmarkStart w:id="36" w:name="_Toc531817551"/>
       <w:r>
         <w:rPr>
           <w:rFonts w:eastAsia="Times New Roman"/>
@@ -14161,7 +14349,7 @@
         <w:lastRenderedPageBreak/>
         <w:t>Testy</w:t>
       </w:r>
-      <w:bookmarkEnd w:id="37"/>
+      <w:bookmarkEnd w:id="36"/>
     </w:p>
     <w:p>
       <w:pPr>
@@ -14174,7 +14362,7 @@
           <w:lang w:eastAsia="pl-PL"/>
         </w:rPr>
       </w:pPr>
-      <w:bookmarkStart w:id="38" w:name="_Toc533585013"/>
+      <w:bookmarkStart w:id="37" w:name="_Toc531817552"/>
       <w:r>
         <w:rPr>
           <w:lang w:eastAsia="pl-PL"/>
@@ -14187,7 +14375,7 @@
         </w:rPr>
         <w:t xml:space="preserve"> – xUnit</w:t>
       </w:r>
-      <w:bookmarkEnd w:id="38"/>
+      <w:bookmarkEnd w:id="37"/>
     </w:p>
     <w:p>
       <w:pPr>
@@ -14208,7 +14396,7 @@
         </w:rPr>
         <w:br w:type="page"/>
       </w:r>
-      <w:bookmarkStart w:id="39" w:name="_Toc533585014"/>
+      <w:bookmarkStart w:id="38" w:name="_Toc531817553"/>
       <w:r>
         <w:rPr>
           <w:rFonts w:eastAsia="Times New Roman"/>
@@ -14224,7 +14412,7 @@
         </w:rPr>
         <w:t>dsumowanie</w:t>
       </w:r>
-      <w:bookmarkEnd w:id="39"/>
+      <w:bookmarkEnd w:id="38"/>
     </w:p>
     <w:p>
       <w:pPr>
@@ -14240,6 +14428,7 @@
         <w:br w:type="page"/>
       </w:r>
     </w:p>
+    <w:bookmarkStart w:id="39" w:name="_Toc531817554" w:displacedByCustomXml="next"/>
     <w:sdt>
       <w:sdtPr>
         <w:rPr>
@@ -14255,7 +14444,6 @@
         </w:docPartObj>
       </w:sdtPr>
       <w:sdtContent>
-        <w:bookmarkStart w:id="40" w:name="_Toc533585015" w:displacedByCustomXml="prev"/>
         <w:p>
           <w:pPr>
             <w:pStyle w:val="Heading1"/>
@@ -14273,7 +14461,7 @@
             </w:rPr>
             <w:t>Bibliografia</w:t>
           </w:r>
-          <w:bookmarkEnd w:id="40"/>
+          <w:bookmarkEnd w:id="39"/>
         </w:p>
         <w:sdt>
           <w:sdtPr>
@@ -14368,7 +14556,7 @@
       </w:r>
     </w:p>
   </w:comment>
-  <w:comment w:id="6" w:author="Przemek" w:date="2018-12-26T10:55:00Z" w:initials="P">
+  <w:comment w:id="20" w:author="Przemysław Zender" w:date="2018-12-05T18:48:00Z" w:initials="PZ">
     <w:p>
       <w:pPr>
         <w:pStyle w:val="CommentText"/>
@@ -14380,11 +14568,11 @@
         <w:annotationRef/>
       </w:r>
       <w:r>
-        <w:t>Nieaktualne, baza stoi na SQLite, nie na Azure</w:t>
+        <w:t>Do cech charakterystycznych zaliczamy pracujące przy produkcji programu osoby (w przypadku filmów i seriali – aktorzy, reżyserowie, prezenterzy, scenarzyści, w przypadku transmisji sportowych uczestniczące drużyny), kategorie (np. thriller, fantasy, komedia dla filmów i seriali, dyscyplina i liga w przypadku programów sportowych).</w:t>
       </w:r>
     </w:p>
   </w:comment>
-  <w:comment w:id="21" w:author="Przemysław Zender" w:date="2018-12-05T18:48:00Z" w:initials="PZ">
+  <w:comment w:id="21" w:author="Przemysław Zender" w:date="2018-12-13T00:52:00Z" w:initials="PZ">
     <w:p>
       <w:pPr>
         <w:pStyle w:val="CommentText"/>
@@ -14396,11 +14584,11 @@
         <w:annotationRef/>
       </w:r>
       <w:r>
-        <w:t>Do cech charakterystycznych zaliczamy pracujące przy produkcji programu osoby (w przypadku filmów i seriali – aktorzy, reżyserowie, prezenterzy, scenarzyści, w przypadku transmisji sportowych uczestniczące drużyny), kategorie (np. thriller, fantasy, komedia dla filmów i seriali, dyscyplina i liga w przypadku programów sportowych).</w:t>
+        <w:t>Zaczynamy wchodzić w mockupy</w:t>
       </w:r>
     </w:p>
   </w:comment>
-  <w:comment w:id="22" w:author="Przemysław Zender" w:date="2018-12-13T00:52:00Z" w:initials="PZ">
+  <w:comment w:id="22" w:author="Przemysław Zender" w:date="2018-12-06T00:04:00Z" w:initials="PZ">
     <w:p>
       <w:pPr>
         <w:pStyle w:val="CommentText"/>
@@ -14412,27 +14600,11 @@
         <w:annotationRef/>
       </w:r>
       <w:r>
-        <w:t>Zaczynamy wchodzić w mockupy</w:t>
+        <w:t>Pozwala wychwycić tematyczne podobieństwa nawet jeśli na pierwszy rzut oka nie są widoczne</w:t>
       </w:r>
     </w:p>
   </w:comment>
-  <w:comment w:id="23" w:author="Przemysław Zender" w:date="2018-12-06T00:04:00Z" w:initials="PZ">
-    <w:p>
-      <w:pPr>
-        <w:pStyle w:val="CommentText"/>
-      </w:pPr>
-      <w:r>
-        <w:rPr>
-          <w:rStyle w:val="CommentReference"/>
-        </w:rPr>
-        <w:annotationRef/>
-      </w:r>
-      <w:r>
-        <w:t>Pozwala wychwycić tematyczne podobieństwa nawet jeśli na pierwszy rzut oka nie są widoczne</w:t>
-      </w:r>
-    </w:p>
-  </w:comment>
-  <w:comment w:id="24" w:author="Przemysław Zender" w:date="2018-12-13T22:54:00Z" w:initials="PZ">
+  <w:comment w:id="23" w:author="Przemysław Zender" w:date="2018-12-13T22:54:00Z" w:initials="PZ">
     <w:p>
       <w:pPr>
         <w:pStyle w:val="CommentText"/>
@@ -14461,7 +14633,7 @@
       </w:r>
     </w:p>
   </w:comment>
-  <w:comment w:id="25" w:author="Przemysław Zender" w:date="2018-12-17T00:30:00Z" w:initials="PZ">
+  <w:comment w:id="24" w:author="Przemysław Zender" w:date="2018-12-17T00:30:00Z" w:initials="PZ">
     <w:p>
       <w:pPr>
         <w:pStyle w:val="CommentText"/>
@@ -14488,14 +14660,13 @@
 
 <file path=word/commentsExtended.xml><?xml version="1.0" encoding="utf-8"?>
 <w15:commentsEx xmlns:wpc="http://schemas.microsoft.com/office/word/2010/wordprocessingCanvas" xmlns:mc="http://schemas.openxmlformats.org/markup-compatibility/2006" xmlns:o="urn:schemas-microsoft-com:office:office" xmlns:r="http://schemas.openxmlformats.org/officeDocument/2006/relationships" xmlns:m="http://schemas.openxmlformats.org/officeDocument/2006/math" xmlns:v="urn:schemas-microsoft-com:vml" xmlns:wp14="http://schemas.microsoft.com/office/word/2010/wordprocessingDrawing" xmlns:wp="http://schemas.openxmlformats.org/drawingml/2006/wordprocessingDrawing" xmlns:w10="urn:schemas-microsoft-com:office:word" xmlns:w="http://schemas.openxmlformats.org/wordprocessingml/2006/main" xmlns:w14="http://schemas.microsoft.com/office/word/2010/wordml" xmlns:w15="http://schemas.microsoft.com/office/word/2012/wordml" xmlns:wpg="http://schemas.microsoft.com/office/word/2010/wordprocessingGroup" xmlns:wpi="http://schemas.microsoft.com/office/word/2010/wordprocessingInk" xmlns:wne="http://schemas.microsoft.com/office/word/2006/wordml" xmlns:wps="http://schemas.microsoft.com/office/word/2010/wordprocessingShape" mc:Ignorable="w14 w15 wp14">
-  <w15:commentEx w15:paraId="6605183E" w15:done="0"/>
-  <w15:commentEx w15:paraId="6C7FF516" w15:done="0"/>
-  <w15:commentEx w15:paraId="03EA42C9" w15:done="0"/>
-  <w15:commentEx w15:paraId="4D10BAD0" w15:done="0"/>
-  <w15:commentEx w15:paraId="15DB9455" w15:done="0"/>
-  <w15:commentEx w15:paraId="23D64165" w15:done="0"/>
-  <w15:commentEx w15:paraId="686BD04C" w15:done="0"/>
-  <w15:commentEx w15:paraId="0B22DCBD" w15:done="0"/>
+  <w15:commentEx w15:paraId="747BA92E" w15:done="0"/>
+  <w15:commentEx w15:paraId="661E6CFE" w15:done="0"/>
+  <w15:commentEx w15:paraId="47164831" w15:done="0"/>
+  <w15:commentEx w15:paraId="7D07C39F" w15:done="0"/>
+  <w15:commentEx w15:paraId="5A659606" w15:done="0"/>
+  <w15:commentEx w15:paraId="22F8D143" w15:done="0"/>
+  <w15:commentEx w15:paraId="3F1E9BE3" w15:done="0"/>
 </w15:commentsEx>
 </file>
 
@@ -14558,7 +14729,7 @@
           <w:rPr>
             <w:noProof/>
           </w:rPr>
-          <w:t>21</w:t>
+          <w:t>1</w:t>
         </w:r>
         <w:r>
           <w:rPr>
@@ -20781,8 +20952,8 @@
     <w:uiPriority w:val="99"/>
     <w:rsid w:val="006176CF"/>
   </w:style>
-  <w:style w:type="table" w:customStyle="1" w:styleId="PlainTable11">
-    <w:name w:val="Plain Table 11"/>
+  <w:style w:type="table" w:styleId="PlainTable1">
+    <w:name w:val="Plain Table 1"/>
     <w:basedOn w:val="TableNormal"/>
     <w:uiPriority w:val="41"/>
     <w:rsid w:val="006176CF"/>
@@ -21185,7 +21356,7 @@
     </a:clrScheme>
     <a:fontScheme name="Office">
       <a:majorFont>
-        <a:latin typeface="Calibri Light"/>
+        <a:latin typeface="Calibri Light" panose="020F0302020204030204"/>
         <a:ea typeface=""/>
         <a:cs typeface=""/>
         <a:font script="Jpan" typeface="ＭＳ ゴシック"/>
@@ -21220,7 +21391,7 @@
         <a:font script="Geor" typeface="Sylfaen"/>
       </a:majorFont>
       <a:minorFont>
-        <a:latin typeface="Calibri"/>
+        <a:latin typeface="Calibri" panose="020F0502020204030204"/>
         <a:ea typeface=""/>
         <a:cs typeface=""/>
         <a:font script="Jpan" typeface="ＭＳ 明朝"/>
@@ -21408,7 +21579,7 @@
 </file>
 
 <file path=customXml/itemProps1.xml><?xml version="1.0" encoding="utf-8"?>
-<ds:datastoreItem xmlns:ds="http://schemas.openxmlformats.org/officeDocument/2006/customXml" ds:itemID="{EA5CE5F8-7E8E-428E-B873-35F0C49836E9}">
+<ds:datastoreItem xmlns:ds="http://schemas.openxmlformats.org/officeDocument/2006/customXml" ds:itemID="{E85ED210-6D27-47D9-B1F8-7129B91C9248}">
   <ds:schemaRefs>
     <ds:schemaRef ds:uri="http://schemas.openxmlformats.org/officeDocument/2006/bibliography"/>
   </ds:schemaRefs>

</xml_diff>

<commit_message>
major recommendation refactor & new api endpoints
</commit_message>
<xml_diff>
--- a/praca_wg_szablonu.docx
+++ b/praca_wg_szablonu.docx
@@ -82,7 +82,7 @@
                 <v:shape id="_x0000_i1025" type="#_x0000_t75" style="width:265.5pt;height:59.25pt" o:ole="">
                   <v:imagedata r:id="rId8" o:title=""/>
                 </v:shape>
-                <o:OLEObject Type="Embed" ProgID="CorelDRAW.Graphic.9" ShapeID="_x0000_i1025" DrawAspect="Content" ObjectID="_1606684083" r:id="rId9"/>
+                <o:OLEObject Type="Embed" ProgID="CorelDRAW.Graphic.9" ShapeID="_x0000_i1025" DrawAspect="Content" ObjectID="_1609186996" r:id="rId9"/>
               </w:object>
             </w:r>
           </w:p>
@@ -10261,16 +10261,31 @@
       <w:r>
         <w:t>Funkcjonalność dotyczącą rekomendacji i programu w pewien sposób łączy serwis Filmweb (</w:t>
       </w:r>
-      <w:hyperlink r:id="rId25" w:history="1">
-        <w:r>
-          <w:rPr>
-            <w:i/>
-            <w:color w:val="0000FF"/>
-            <w:u w:val="single"/>
-          </w:rPr>
-          <w:t>https://www.filmweb.pl</w:t>
-        </w:r>
-      </w:hyperlink>
+      <w:r>
+        <w:fldChar w:fldCharType="begin"/>
+      </w:r>
+      <w:r>
+        <w:instrText xml:space="preserve"> HYPERLINK "https://www.filmweb.pl" </w:instrText>
+      </w:r>
+      <w:r>
+        <w:fldChar w:fldCharType="separate"/>
+      </w:r>
+      <w:r>
+        <w:rPr>
+          <w:i/>
+          <w:color w:val="0000FF"/>
+          <w:u w:val="single"/>
+        </w:rPr>
+        <w:t>https://www.filmweb.pl</w:t>
+      </w:r>
+      <w:r>
+        <w:rPr>
+          <w:i/>
+          <w:color w:val="0000FF"/>
+          <w:u w:val="single"/>
+        </w:rPr>
+        <w:fldChar w:fldCharType="end"/>
+      </w:r>
       <w:r>
         <w:t>), jednak skupia się on tylko na filmach i serialach</w:t>
       </w:r>
@@ -11762,7 +11777,13 @@
       </w:pPr>
       <w:r>
         <w:lastRenderedPageBreak/>
-        <w:t xml:space="preserve">Dla gatunków, słów kluczowych i aktorów, podobieństwo wyrażamy </w:t>
+        <w:t>Dla gatunków, słów kluczowych</w:t>
+      </w:r>
+      <w:r>
+        <w:t>, reżyserów</w:t>
+      </w:r>
+      <w:r>
+        <w:t xml:space="preserve"> i aktorów, podobieństwo wyrażamy </w:t>
       </w:r>
       <w:r>
         <w:t>współczynnikiem Dice’a:</w:t>
@@ -12174,7 +12195,10 @@
         <w:pStyle w:val="Paragraph"/>
       </w:pPr>
       <w:r>
-        <w:t>Dla kraju produkcji i reżysera podobieństwo jest binarne, wynosi 1 gdy wartości są te same, 0 w przeciwnym wypadku.</w:t>
+        <w:t xml:space="preserve">Dla kraju produkcji </w:t>
+      </w:r>
+      <w:r>
+        <w:t>podobieństwo jest binarne, wynosi 1 gdy wartości są te same, 0 w przeciwnym wypadku.</w:t>
       </w:r>
     </w:p>
     <w:p>
@@ -12661,30 +12685,126 @@
         </m:sSub>
       </m:oMath>
       <w:r>
-        <w:t xml:space="preserve"> dostosowywane są indywidualnie do każdego z użytkowników. Przy rejestracji nowego użytkownika przyjmuje się wartości średnie dla wszystkich użytkowników, w przypadku ich braku – losowane z przedziału </w:t>
-      </w:r>
-      <m:oMath>
-        <m:d>
-          <m:dPr>
-            <m:ctrlPr>
-              <w:rPr>
-                <w:rFonts w:ascii="Cambria Math" w:hAnsi="Cambria Math"/>
-                <w:i/>
-              </w:rPr>
-            </m:ctrlPr>
-          </m:dPr>
-          <m:e>
-            <m:r>
-              <w:rPr>
-                <w:rFonts w:ascii="Cambria Math" w:hAnsi="Cambria Math"/>
-              </w:rPr>
-              <m:t>0, 1</m:t>
-            </m:r>
-          </m:e>
-        </m:d>
-      </m:oMath>
-      <w:r>
-        <w:t>. Za każdym razem, kiedy użytkownik oceni program, dokonyw</w:t>
+        <w:t xml:space="preserve"> dostosowywane są indywidualnie do każdego z użytkowników. Przy rejestracji nowego użytkownika przyjmuje się wartości</w:t>
+      </w:r>
+      <w:r>
+        <w:t xml:space="preserve"> średnie dla wszystkich użytkowników, a w przypadku ich braku, wartości następujące:</w:t>
+      </w:r>
+    </w:p>
+    <w:p>
+      <w:pPr>
+        <w:pStyle w:val="ListParagraph"/>
+        <w:numPr>
+          <w:ilvl w:val="0"/>
+          <w:numId w:val="44"/>
+        </w:numPr>
+      </w:pPr>
+      <w:r>
+        <w:t xml:space="preserve">Aktorzy: </w:t>
+      </w:r>
+      <w:r>
+        <w:rPr>
+          <w:i/>
+        </w:rPr>
+        <w:t>0,1</w:t>
+      </w:r>
+    </w:p>
+    <w:p>
+      <w:pPr>
+        <w:pStyle w:val="ListParagraph"/>
+        <w:numPr>
+          <w:ilvl w:val="0"/>
+          <w:numId w:val="44"/>
+        </w:numPr>
+      </w:pPr>
+      <w:r>
+        <w:t xml:space="preserve">Kategorie: </w:t>
+      </w:r>
+      <w:r>
+        <w:rPr>
+          <w:i/>
+        </w:rPr>
+        <w:t>0,3</w:t>
+      </w:r>
+    </w:p>
+    <w:p>
+      <w:pPr>
+        <w:pStyle w:val="ListParagraph"/>
+        <w:numPr>
+          <w:ilvl w:val="0"/>
+          <w:numId w:val="44"/>
+        </w:numPr>
+      </w:pPr>
+      <w:r>
+        <w:t xml:space="preserve">Słowa kluczowe: </w:t>
+      </w:r>
+      <w:r>
+        <w:rPr>
+          <w:i/>
+        </w:rPr>
+        <w:t>0,3</w:t>
+      </w:r>
+    </w:p>
+    <w:p>
+      <w:pPr>
+        <w:pStyle w:val="ListParagraph"/>
+        <w:numPr>
+          <w:ilvl w:val="0"/>
+          <w:numId w:val="44"/>
+        </w:numPr>
+      </w:pPr>
+      <w:r>
+        <w:t xml:space="preserve">Reżyser: </w:t>
+      </w:r>
+      <w:r>
+        <w:rPr>
+          <w:i/>
+        </w:rPr>
+        <w:t>0,1</w:t>
+      </w:r>
+    </w:p>
+    <w:p>
+      <w:pPr>
+        <w:pStyle w:val="ListParagraph"/>
+        <w:numPr>
+          <w:ilvl w:val="0"/>
+          <w:numId w:val="44"/>
+        </w:numPr>
+      </w:pPr>
+      <w:r>
+        <w:t xml:space="preserve">Kraj produkcji: </w:t>
+      </w:r>
+      <w:r>
+        <w:rPr>
+          <w:i/>
+        </w:rPr>
+        <w:t>0,1</w:t>
+      </w:r>
+    </w:p>
+    <w:p>
+      <w:pPr>
+        <w:pStyle w:val="ListParagraph"/>
+        <w:numPr>
+          <w:ilvl w:val="0"/>
+          <w:numId w:val="44"/>
+        </w:numPr>
+      </w:pPr>
+      <w:r>
+        <w:t xml:space="preserve">Rok produkcji: </w:t>
+      </w:r>
+      <w:r>
+        <w:rPr>
+          <w:i/>
+        </w:rPr>
+        <w:t>0,1</w:t>
+      </w:r>
+    </w:p>
+    <w:p>
+      <w:pPr>
+        <w:pStyle w:val="Paragraph"/>
+      </w:pPr>
+      <w:r>
+        <w:t>Za każdym razem, kiedy użytkownik oceni program, dokonyw</w:t>
       </w:r>
       <w:r>
         <w:t>ana jest korekcja wag o wartość:</w:t>
@@ -13512,7 +13632,7 @@
         </w:rPr>
         <w:pict w14:anchorId="21EF8DA8">
           <v:shape id="_x0000_i1026" type="#_x0000_t75" style="width:453pt;height:321.75pt">
-            <v:imagedata r:id="rId26" o:title="erd(1)"/>
+            <v:imagedata r:id="rId25" o:title="erd(1)"/>
           </v:shape>
         </w:pict>
       </w:r>
@@ -13603,7 +13723,7 @@
                     </pic:cNvPicPr>
                   </pic:nvPicPr>
                   <pic:blipFill>
-                    <a:blip r:embed="rId27">
+                    <a:blip r:embed="rId26">
                       <a:extLst>
                         <a:ext uri="{28A0092B-C50C-407E-A947-70E740481C1C}">
                           <a14:useLocalDpi xmlns:a14="http://schemas.microsoft.com/office/drawing/2010/main" val="0"/>
@@ -13841,6 +13961,104 @@
                 <pic:pic xmlns:pic="http://schemas.openxmlformats.org/drawingml/2006/picture">
                   <pic:nvPicPr>
                     <pic:cNvPr id="0" name="Picture 9" descr="C:\Users\pzend\AppData\Local\Temp\flaAB9E.tmp\Snapshot.png"/>
+                    <pic:cNvPicPr>
+                      <a:picLocks noChangeAspect="1" noChangeArrowheads="1"/>
+                    </pic:cNvPicPr>
+                  </pic:nvPicPr>
+                  <pic:blipFill>
+                    <a:blip r:embed="rId27">
+                      <a:extLst>
+                        <a:ext uri="{28A0092B-C50C-407E-A947-70E740481C1C}">
+                          <a14:useLocalDpi xmlns:a14="http://schemas.microsoft.com/office/drawing/2010/main" val="0"/>
+                        </a:ext>
+                      </a:extLst>
+                    </a:blip>
+                    <a:srcRect/>
+                    <a:stretch>
+                      <a:fillRect/>
+                    </a:stretch>
+                  </pic:blipFill>
+                  <pic:spPr bwMode="auto">
+                    <a:xfrm>
+                      <a:off x="0" y="0"/>
+                      <a:ext cx="5760720" cy="4617601"/>
+                    </a:xfrm>
+                    <a:prstGeom prst="rect">
+                      <a:avLst/>
+                    </a:prstGeom>
+                    <a:noFill/>
+                    <a:ln>
+                      <a:noFill/>
+                    </a:ln>
+                  </pic:spPr>
+                </pic:pic>
+              </a:graphicData>
+            </a:graphic>
+          </wp:inline>
+        </w:drawing>
+      </w:r>
+    </w:p>
+    <w:p>
+      <w:pPr>
+        <w:pStyle w:val="Paragraph"/>
+      </w:pPr>
+      <w:r>
+        <w:t xml:space="preserve">Szczegóły programu są przedstawione w części oznaczonej numerem 5. Zawiera ona, poza elementami widocznymi na pozycjach listy, dokładny opis programu, listę wszystkich emisji ułożoną chronologicznie oraz jeden dodatkowy przycisk, oznaczony numerem 4. Jest on widoczny tylko jeżeli program jest odcinkiem serialu, zapisuje on informację o śledzeniu tego serialu. </w:t>
+      </w:r>
+    </w:p>
+    <w:p>
+      <w:pPr>
+        <w:pStyle w:val="Paragraph"/>
+      </w:pPr>
+      <w:r>
+        <w:t>Poniżej szczegółów znajduje się lista podobnych do niego programów oznaczona numerem 1 (jest to ten sam element, co w widoku głównym, wypełniony listą podobnych programów). Listę można filtrować wykorzystując znajdujące się po lewej stronie ustawienia (oznaczone numerem 2).</w:t>
+      </w:r>
+    </w:p>
+    <w:p>
+      <w:pPr>
+        <w:jc w:val="left"/>
+        <w:rPr>
+          <w:rFonts w:eastAsia="Times New Roman" w:cs="Times New Roman"/>
+          <w:szCs w:val="24"/>
+          <w:lang w:eastAsia="pl-PL"/>
+        </w:rPr>
+      </w:pPr>
+      <w:r>
+        <w:br w:type="page"/>
+      </w:r>
+    </w:p>
+    <w:p>
+      <w:pPr>
+        <w:pStyle w:val="ListParagraph"/>
+        <w:numPr>
+          <w:ilvl w:val="2"/>
+          <w:numId w:val="25"/>
+        </w:numPr>
+      </w:pPr>
+      <w:r>
+        <w:lastRenderedPageBreak/>
+        <w:t>Widok przewodnika programowego</w:t>
+      </w:r>
+    </w:p>
+    <w:p>
+      <w:r>
+        <w:rPr>
+          <w:noProof/>
+          <w:lang w:eastAsia="pl-PL"/>
+        </w:rPr>
+        <w:drawing>
+          <wp:inline distT="0" distB="0" distL="0" distR="0" wp14:anchorId="47B49318" wp14:editId="13A571FA">
+            <wp:extent cx="5760720" cy="4617601"/>
+            <wp:effectExtent l="0" t="0" r="0" b="0"/>
+            <wp:docPr id="13" name="Picture 13" descr="C:\Users\pzend\AppData\Local\Temp\fla4C5.tmp\Snapshot.png"/>
+            <wp:cNvGraphicFramePr>
+              <a:graphicFrameLocks xmlns:a="http://schemas.openxmlformats.org/drawingml/2006/main" noChangeAspect="1"/>
+            </wp:cNvGraphicFramePr>
+            <a:graphic xmlns:a="http://schemas.openxmlformats.org/drawingml/2006/main">
+              <a:graphicData uri="http://schemas.openxmlformats.org/drawingml/2006/picture">
+                <pic:pic xmlns:pic="http://schemas.openxmlformats.org/drawingml/2006/picture">
+                  <pic:nvPicPr>
+                    <pic:cNvPr id="0" name="Picture 12" descr="C:\Users\pzend\AppData\Local\Temp\fla4C5.tmp\Snapshot.png"/>
                     <pic:cNvPicPr>
                       <a:picLocks noChangeAspect="1" noChangeArrowheads="1"/>
                     </pic:cNvPicPr>
@@ -13883,7 +14101,10 @@
         <w:pStyle w:val="Paragraph"/>
       </w:pPr>
       <w:r>
-        <w:t xml:space="preserve">Szczegóły programu są przedstawione w części oznaczonej numerem 5. Zawiera ona, poza elementami widocznymi na pozycjach listy, dokładny opis programu, listę wszystkich emisji ułożoną chronologicznie oraz jeden dodatkowy przycisk, oznaczony numerem 4. Jest on widoczny tylko jeżeli program jest odcinkiem serialu, zapisuje on informację o śledzeniu tego serialu. </w:t>
+        <w:t>Widok przewodnika programowego zawiera informację o wszystkich programach nadawanych na wybranym kanale</w:t>
+      </w:r>
+      <w:r>
+        <w:t xml:space="preserve"> (oznaczoną numerem 6). Każdy program jest reprezentowany przez jeden prostokąt zawierający podstawowe informacje na jego temat. Umiejscowienie prostokąta na osi pionowej zależy od godziny rozpoczęcia programu, a wysokość prostokąta od czasu jego trwania. Kliknięcie w tytuł programu przekierowuje użytkownika do widoku szczegółów omówionego wcześniej, linki odpowiadające cechom do stron zawierających wszystkie programy charakteryzowane przez daną cechę, a linki opisane nazwą kanału – do listy wszystkich programów nadawanych na danym kanale. </w:t>
       </w:r>
     </w:p>
     <w:p>
@@ -13891,7 +14112,7 @@
         <w:pStyle w:val="Paragraph"/>
       </w:pPr>
       <w:r>
-        <w:t>Poniżej szczegółów znajduje się lista podobnych do niego programów oznaczona numerem 1 (jest to ten sam element, co w widoku głównym, wypełniony listą podobnych programów). Listę można filtrować wykorzystując znajdujące się po lewej stronie ustawienia (oznaczone numerem 2).</w:t>
+        <w:t xml:space="preserve">Widok przewodnika programowego można filtrować z wykorzystaniem panelu oznaczonego numerem 2, zawiera on te same ustawienia co w poprzednich widokach z wyjątkiem wyboru tematyki. Ustawienia są zapamiętywane na serwerze, więc ich wartość jest przechowywana pomiędzy podstronami. </w:t>
       </w:r>
     </w:p>
     <w:p>
@@ -13917,7 +14138,7 @@
       </w:pPr>
       <w:r>
         <w:lastRenderedPageBreak/>
-        <w:t>Widok przewodnika programowego</w:t>
+        <w:t>Widok ustawień preferencji</w:t>
       </w:r>
     </w:p>
     <w:p>
@@ -13927,10 +14148,10 @@
           <w:lang w:eastAsia="pl-PL"/>
         </w:rPr>
         <w:drawing>
-          <wp:inline distT="0" distB="0" distL="0" distR="0" wp14:anchorId="47B49318" wp14:editId="13A571FA">
+          <wp:inline distT="0" distB="0" distL="0" distR="0" wp14:anchorId="2B01D986" wp14:editId="0B7DF16E">
             <wp:extent cx="5760720" cy="4617601"/>
             <wp:effectExtent l="0" t="0" r="0" b="0"/>
-            <wp:docPr id="13" name="Picture 13" descr="C:\Users\pzend\AppData\Local\Temp\fla4C5.tmp\Snapshot.png"/>
+            <wp:docPr id="14" name="Picture 14" descr="C:\Users\pzend\AppData\Local\Temp\fla1AAE.tmp\Snapshot.png"/>
             <wp:cNvGraphicFramePr>
               <a:graphicFrameLocks xmlns:a="http://schemas.openxmlformats.org/drawingml/2006/main" noChangeAspect="1"/>
             </wp:cNvGraphicFramePr>
@@ -13938,7 +14159,7 @@
               <a:graphicData uri="http://schemas.openxmlformats.org/drawingml/2006/picture">
                 <pic:pic xmlns:pic="http://schemas.openxmlformats.org/drawingml/2006/picture">
                   <pic:nvPicPr>
-                    <pic:cNvPr id="0" name="Picture 12" descr="C:\Users\pzend\AppData\Local\Temp\fla4C5.tmp\Snapshot.png"/>
+                    <pic:cNvPr id="0" name="Picture 13" descr="C:\Users\pzend\AppData\Local\Temp\fla1AAE.tmp\Snapshot.png"/>
                     <pic:cNvPicPr>
                       <a:picLocks noChangeAspect="1" noChangeArrowheads="1"/>
                     </pic:cNvPicPr>
@@ -13981,18 +14202,83 @@
         <w:pStyle w:val="Paragraph"/>
       </w:pPr>
       <w:r>
-        <w:t>Widok przewodnika programowego zawiera informację o wszystkich programach nadawanych na wybranym kanale</w:t>
-      </w:r>
-      <w:r>
-        <w:t xml:space="preserve"> (oznaczoną numerem 6). Każdy program jest reprezentowany przez jeden prostokąt zawierający podstawowe informacje na jego temat. Umiejscowienie prostokąta na osi pionowej zależy od godziny rozpoczęcia programu, a wysokość prostokąta od czasu jego trwania. Kliknięcie w tytuł programu przekierowuje użytkownika do widoku szczegółów omówionego wcześniej, linki odpowiadające cechom do stron zawierających wszystkie programy charakteryzowane przez daną cechę, a linki opisane nazwą kanału – do listy wszystkich programów nadawanych na danym kanale. </w:t>
+        <w:t>Widok ustawień preferencji pozwala na przegląd zapisanych dotąd ocen i usunięcie ich. Po lewej stronie znajdują się zakładki służące do wyboru aktualnie zarządzanej listy (oznaczone numerem 7). Tabela oznaczona numerem 8 pojawia się w przypadku wyboru zakładek:</w:t>
       </w:r>
     </w:p>
     <w:p>
       <w:pPr>
+        <w:pStyle w:val="ListParagraph"/>
+        <w:numPr>
+          <w:ilvl w:val="0"/>
+          <w:numId w:val="43"/>
+        </w:numPr>
+      </w:pPr>
+      <w:r>
+        <w:t>Podobają mi się</w:t>
+      </w:r>
+    </w:p>
+    <w:p>
+      <w:pPr>
+        <w:pStyle w:val="ListParagraph"/>
+        <w:numPr>
+          <w:ilvl w:val="0"/>
+          <w:numId w:val="43"/>
+        </w:numPr>
+      </w:pPr>
+      <w:r>
+        <w:t>Nie podobają mi się</w:t>
+      </w:r>
+    </w:p>
+    <w:p>
+      <w:pPr>
+        <w:pStyle w:val="ListParagraph"/>
+        <w:numPr>
+          <w:ilvl w:val="0"/>
+          <w:numId w:val="43"/>
+        </w:numPr>
+      </w:pPr>
+      <w:r>
+        <w:t>Chcę obejrzeć</w:t>
+      </w:r>
+    </w:p>
+    <w:p>
+      <w:pPr>
+        <w:pStyle w:val="ListParagraph"/>
+        <w:numPr>
+          <w:ilvl w:val="0"/>
+          <w:numId w:val="43"/>
+        </w:numPr>
+      </w:pPr>
+      <w:r>
+        <w:t>Obserwowane kanały</w:t>
+      </w:r>
+    </w:p>
+    <w:p>
+      <w:pPr>
+        <w:pStyle w:val="ListParagraph"/>
+        <w:numPr>
+          <w:ilvl w:val="0"/>
+          <w:numId w:val="43"/>
+        </w:numPr>
+      </w:pPr>
+      <w:r>
+        <w:t>Obserwowane seriale</w:t>
+      </w:r>
+    </w:p>
+    <w:p>
+      <w:pPr>
         <w:pStyle w:val="Paragraph"/>
       </w:pPr>
       <w:r>
-        <w:t xml:space="preserve">Widok przewodnika programowego można filtrować z wykorzystaniem panelu oznaczonego numerem 2, zawiera on te same ustawienia co w poprzednich widokach z wyjątkiem wyboru tematyki. Ustawienia są zapamiętywane na serwerze, więc ich wartość jest przechowywana pomiędzy podstronami. </w:t>
+        <w:t xml:space="preserve">Kliknięcie w x po prawej stronie tabeli usuwa wpis dotyczący danej oceny z abazy danych. </w:t>
+      </w:r>
+    </w:p>
+    <w:p>
+      <w:pPr>
+        <w:pStyle w:val="Paragraph"/>
+      </w:pPr>
+      <w:r>
+        <w:t xml:space="preserve">W zakładce „ogólne” znajdują się opcje dotyczące zarządzania kontem (jak zmiana hasła) oraz wybór dostawcy telewizji. </w:t>
       </w:r>
     </w:p>
     <w:p>
@@ -14015,164 +14301,2226 @@
           <w:ilvl w:val="2"/>
           <w:numId w:val="25"/>
         </w:numPr>
-      </w:pPr>
-      <w:r>
-        <w:lastRenderedPageBreak/>
-        <w:t>Widok ustawień preferencji</w:t>
-      </w:r>
-    </w:p>
-    <w:p>
-      <w:r>
         <w:rPr>
-          <w:noProof/>
           <w:lang w:eastAsia="pl-PL"/>
         </w:rPr>
-        <w:drawing>
-          <wp:inline distT="0" distB="0" distL="0" distR="0" wp14:anchorId="2B01D986" wp14:editId="0B7DF16E">
-            <wp:extent cx="5760720" cy="4617601"/>
-            <wp:effectExtent l="0" t="0" r="0" b="0"/>
-            <wp:docPr id="14" name="Picture 14" descr="C:\Users\pzend\AppData\Local\Temp\fla1AAE.tmp\Snapshot.png"/>
-            <wp:cNvGraphicFramePr>
-              <a:graphicFrameLocks xmlns:a="http://schemas.openxmlformats.org/drawingml/2006/main" noChangeAspect="1"/>
-            </wp:cNvGraphicFramePr>
-            <a:graphic xmlns:a="http://schemas.openxmlformats.org/drawingml/2006/main">
-              <a:graphicData uri="http://schemas.openxmlformats.org/drawingml/2006/picture">
-                <pic:pic xmlns:pic="http://schemas.openxmlformats.org/drawingml/2006/picture">
-                  <pic:nvPicPr>
-                    <pic:cNvPr id="0" name="Picture 13" descr="C:\Users\pzend\AppData\Local\Temp\fla1AAE.tmp\Snapshot.png"/>
-                    <pic:cNvPicPr>
-                      <a:picLocks noChangeAspect="1" noChangeArrowheads="1"/>
-                    </pic:cNvPicPr>
-                  </pic:nvPicPr>
-                  <pic:blipFill>
-                    <a:blip r:embed="rId30">
-                      <a:extLst>
-                        <a:ext uri="{28A0092B-C50C-407E-A947-70E740481C1C}">
-                          <a14:useLocalDpi xmlns:a14="http://schemas.microsoft.com/office/drawing/2010/main" val="0"/>
-                        </a:ext>
-                      </a:extLst>
-                    </a:blip>
-                    <a:srcRect/>
-                    <a:stretch>
-                      <a:fillRect/>
-                    </a:stretch>
-                  </pic:blipFill>
-                  <pic:spPr bwMode="auto">
-                    <a:xfrm>
-                      <a:off x="0" y="0"/>
-                      <a:ext cx="5760720" cy="4617601"/>
-                    </a:xfrm>
-                    <a:prstGeom prst="rect">
-                      <a:avLst/>
-                    </a:prstGeom>
-                    <a:noFill/>
-                    <a:ln>
-                      <a:noFill/>
-                    </a:ln>
-                  </pic:spPr>
-                </pic:pic>
-              </a:graphicData>
-            </a:graphic>
-          </wp:inline>
-        </w:drawing>
+      </w:pPr>
+      <w:r>
+        <w:rPr>
+          <w:lang w:eastAsia="pl-PL"/>
+        </w:rPr>
+        <w:lastRenderedPageBreak/>
+        <w:t>Dostępne</w:t>
+      </w:r>
+      <w:r>
+        <w:rPr>
+          <w:lang w:eastAsia="pl-PL"/>
+        </w:rPr>
+        <w:t xml:space="preserve"> </w:t>
+      </w:r>
+      <w:r>
+        <w:rPr>
+          <w:lang w:eastAsia="pl-PL"/>
+        </w:rPr>
+        <w:t>listy programów</w:t>
       </w:r>
     </w:p>
+    <w:tbl>
+      <w:tblPr>
+        <w:tblStyle w:val="TableGrid"/>
+        <w:tblW w:w="5000" w:type="pct"/>
+        <w:tblLook w:val="04A0" w:firstRow="1" w:lastRow="0" w:firstColumn="1" w:lastColumn="0" w:noHBand="0" w:noVBand="1"/>
+      </w:tblPr>
+      <w:tblGrid>
+        <w:gridCol w:w="822"/>
+        <w:gridCol w:w="1679"/>
+        <w:gridCol w:w="1416"/>
+        <w:gridCol w:w="1818"/>
+        <w:gridCol w:w="1644"/>
+        <w:gridCol w:w="1683"/>
+      </w:tblGrid>
+      <w:tr>
+        <w:trPr>
+          <w:cantSplit/>
+          <w:trHeight w:val="70"/>
+        </w:trPr>
+        <w:tc>
+          <w:tcPr>
+            <w:tcW w:w="454" w:type="pct"/>
+            <w:vAlign w:val="center"/>
+          </w:tcPr>
+          <w:p>
+            <w:pPr>
+              <w:jc w:val="center"/>
+              <w:rPr>
+                <w:lang w:eastAsia="pl-PL"/>
+              </w:rPr>
+            </w:pPr>
+            <w:r>
+              <w:rPr>
+                <w:lang w:eastAsia="pl-PL"/>
+              </w:rPr>
+              <w:t>Nr</w:t>
+            </w:r>
+          </w:p>
+        </w:tc>
+        <w:tc>
+          <w:tcPr>
+            <w:tcW w:w="927" w:type="pct"/>
+            <w:vAlign w:val="center"/>
+          </w:tcPr>
+          <w:p>
+            <w:pPr>
+              <w:jc w:val="center"/>
+              <w:rPr>
+                <w:lang w:eastAsia="pl-PL"/>
+              </w:rPr>
+            </w:pPr>
+            <w:r>
+              <w:rPr>
+                <w:lang w:eastAsia="pl-PL"/>
+              </w:rPr>
+              <w:t>Nazwa</w:t>
+            </w:r>
+          </w:p>
+        </w:tc>
+        <w:tc>
+          <w:tcPr>
+            <w:tcW w:w="781" w:type="pct"/>
+            <w:vAlign w:val="center"/>
+          </w:tcPr>
+          <w:p>
+            <w:pPr>
+              <w:jc w:val="center"/>
+              <w:rPr>
+                <w:lang w:eastAsia="pl-PL"/>
+              </w:rPr>
+            </w:pPr>
+            <w:r>
+              <w:rPr>
+                <w:lang w:eastAsia="pl-PL"/>
+              </w:rPr>
+              <w:t>Zalogowany</w:t>
+            </w:r>
+          </w:p>
+        </w:tc>
+        <w:tc>
+          <w:tcPr>
+            <w:tcW w:w="1003" w:type="pct"/>
+            <w:vAlign w:val="center"/>
+          </w:tcPr>
+          <w:p>
+            <w:pPr>
+              <w:jc w:val="center"/>
+              <w:rPr>
+                <w:lang w:eastAsia="pl-PL"/>
+              </w:rPr>
+            </w:pPr>
+            <w:r>
+              <w:rPr>
+                <w:lang w:eastAsia="pl-PL"/>
+              </w:rPr>
+              <w:t>Filtr</w:t>
+            </w:r>
+          </w:p>
+        </w:tc>
+        <w:tc>
+          <w:tcPr>
+            <w:tcW w:w="907" w:type="pct"/>
+            <w:vAlign w:val="center"/>
+          </w:tcPr>
+          <w:p>
+            <w:pPr>
+              <w:jc w:val="center"/>
+              <w:rPr>
+                <w:lang w:eastAsia="pl-PL"/>
+              </w:rPr>
+            </w:pPr>
+            <w:r>
+              <w:rPr>
+                <w:lang w:eastAsia="pl-PL"/>
+              </w:rPr>
+              <w:t>Sortowanie</w:t>
+            </w:r>
+          </w:p>
+        </w:tc>
+        <w:tc>
+          <w:tcPr>
+            <w:tcW w:w="929" w:type="pct"/>
+            <w:vAlign w:val="center"/>
+          </w:tcPr>
+          <w:p>
+            <w:pPr>
+              <w:jc w:val="center"/>
+              <w:rPr>
+                <w:lang w:eastAsia="pl-PL"/>
+              </w:rPr>
+            </w:pPr>
+            <w:r>
+              <w:rPr>
+                <w:lang w:eastAsia="pl-PL"/>
+              </w:rPr>
+              <w:t>Dodatkowa funkcjonalność</w:t>
+            </w:r>
+          </w:p>
+        </w:tc>
+      </w:tr>
+      <w:tr>
+        <w:trPr>
+          <w:cantSplit/>
+          <w:trHeight w:val="70"/>
+        </w:trPr>
+        <w:tc>
+          <w:tcPr>
+            <w:tcW w:w="454" w:type="pct"/>
+            <w:vAlign w:val="center"/>
+          </w:tcPr>
+          <w:p>
+            <w:pPr>
+              <w:jc w:val="center"/>
+              <w:rPr>
+                <w:lang w:eastAsia="pl-PL"/>
+              </w:rPr>
+            </w:pPr>
+            <w:r>
+              <w:rPr>
+                <w:lang w:eastAsia="pl-PL"/>
+              </w:rPr>
+              <w:t>V-01</w:t>
+            </w:r>
+          </w:p>
+        </w:tc>
+        <w:tc>
+          <w:tcPr>
+            <w:tcW w:w="927" w:type="pct"/>
+            <w:vAlign w:val="center"/>
+          </w:tcPr>
+          <w:p>
+            <w:pPr>
+              <w:jc w:val="center"/>
+              <w:rPr>
+                <w:lang w:eastAsia="pl-PL"/>
+              </w:rPr>
+            </w:pPr>
+            <w:r>
+              <w:rPr>
+                <w:lang w:eastAsia="pl-PL"/>
+              </w:rPr>
+              <w:t>Rekomendacje</w:t>
+            </w:r>
+          </w:p>
+        </w:tc>
+        <w:tc>
+          <w:tcPr>
+            <w:tcW w:w="781" w:type="pct"/>
+            <w:vAlign w:val="center"/>
+          </w:tcPr>
+          <w:p>
+            <w:pPr>
+              <w:jc w:val="center"/>
+              <w:rPr>
+                <w:lang w:eastAsia="pl-PL"/>
+              </w:rPr>
+            </w:pPr>
+            <w:r>
+              <w:rPr>
+                <w:lang w:eastAsia="pl-PL"/>
+              </w:rPr>
+              <w:t>TAK</w:t>
+            </w:r>
+          </w:p>
+        </w:tc>
+        <w:tc>
+          <w:tcPr>
+            <w:tcW w:w="1003" w:type="pct"/>
+            <w:vAlign w:val="center"/>
+          </w:tcPr>
+          <w:p>
+            <w:pPr>
+              <w:jc w:val="center"/>
+              <w:rPr>
+                <w:lang w:eastAsia="pl-PL"/>
+              </w:rPr>
+            </w:pPr>
+            <w:r>
+              <w:rPr>
+                <w:lang w:eastAsia="pl-PL"/>
+              </w:rPr>
+              <w:t xml:space="preserve">Funkcja rekomendacji </w:t>
+            </w:r>
+            <w:r>
+              <w:rPr>
+                <w:lang w:eastAsia="pl-PL"/>
+              </w:rPr>
+              <w:br/>
+            </w:r>
+            <w:r>
+              <w:rPr>
+                <w:lang w:eastAsia="pl-PL"/>
+              </w:rPr>
+              <w:t>&gt; próg</w:t>
+            </w:r>
+          </w:p>
+        </w:tc>
+        <w:tc>
+          <w:tcPr>
+            <w:tcW w:w="907" w:type="pct"/>
+            <w:vAlign w:val="center"/>
+          </w:tcPr>
+          <w:p>
+            <w:pPr>
+              <w:jc w:val="center"/>
+              <w:rPr>
+                <w:lang w:eastAsia="pl-PL"/>
+              </w:rPr>
+            </w:pPr>
+            <w:r>
+              <w:rPr>
+                <w:lang w:eastAsia="pl-PL"/>
+              </w:rPr>
+              <w:t>Funkcja rekomendacji</w:t>
+            </w:r>
+          </w:p>
+        </w:tc>
+        <w:tc>
+          <w:tcPr>
+            <w:tcW w:w="929" w:type="pct"/>
+            <w:vAlign w:val="center"/>
+          </w:tcPr>
+          <w:p>
+            <w:pPr>
+              <w:jc w:val="center"/>
+              <w:rPr>
+                <w:lang w:eastAsia="pl-PL"/>
+              </w:rPr>
+            </w:pPr>
+            <w:r>
+              <w:rPr>
+                <w:lang w:eastAsia="pl-PL"/>
+              </w:rPr>
+              <w:t>Podobne spośród ocenionych</w:t>
+            </w:r>
+          </w:p>
+        </w:tc>
+      </w:tr>
+      <w:tr>
+        <w:trPr>
+          <w:cantSplit/>
+          <w:trHeight w:val="70"/>
+        </w:trPr>
+        <w:tc>
+          <w:tcPr>
+            <w:tcW w:w="454" w:type="pct"/>
+            <w:vAlign w:val="center"/>
+          </w:tcPr>
+          <w:p>
+            <w:pPr>
+              <w:jc w:val="center"/>
+              <w:rPr>
+                <w:lang w:eastAsia="pl-PL"/>
+              </w:rPr>
+            </w:pPr>
+            <w:r>
+              <w:rPr>
+                <w:lang w:eastAsia="pl-PL"/>
+              </w:rPr>
+              <w:t>V-02</w:t>
+            </w:r>
+          </w:p>
+        </w:tc>
+        <w:tc>
+          <w:tcPr>
+            <w:tcW w:w="927" w:type="pct"/>
+            <w:vAlign w:val="center"/>
+          </w:tcPr>
+          <w:p>
+            <w:pPr>
+              <w:jc w:val="center"/>
+              <w:rPr>
+                <w:lang w:eastAsia="pl-PL"/>
+              </w:rPr>
+            </w:pPr>
+            <w:r>
+              <w:rPr>
+                <w:lang w:eastAsia="pl-PL"/>
+              </w:rPr>
+              <w:t>Ocenione</w:t>
+            </w:r>
+          </w:p>
+        </w:tc>
+        <w:tc>
+          <w:tcPr>
+            <w:tcW w:w="781" w:type="pct"/>
+            <w:vAlign w:val="center"/>
+          </w:tcPr>
+          <w:p>
+            <w:pPr>
+              <w:jc w:val="center"/>
+              <w:rPr>
+                <w:lang w:eastAsia="pl-PL"/>
+              </w:rPr>
+            </w:pPr>
+            <w:r>
+              <w:rPr>
+                <w:lang w:eastAsia="pl-PL"/>
+              </w:rPr>
+              <w:t>TAK</w:t>
+            </w:r>
+          </w:p>
+        </w:tc>
+        <w:tc>
+          <w:tcPr>
+            <w:tcW w:w="1003" w:type="pct"/>
+            <w:vAlign w:val="center"/>
+          </w:tcPr>
+          <w:p>
+            <w:pPr>
+              <w:jc w:val="center"/>
+              <w:rPr>
+                <w:lang w:eastAsia="pl-PL"/>
+              </w:rPr>
+            </w:pPr>
+            <w:r>
+              <w:rPr>
+                <w:lang w:eastAsia="pl-PL"/>
+              </w:rPr>
+              <w:t>Isnieje ocena</w:t>
+            </w:r>
+          </w:p>
+        </w:tc>
+        <w:tc>
+          <w:tcPr>
+            <w:tcW w:w="907" w:type="pct"/>
+            <w:vAlign w:val="center"/>
+          </w:tcPr>
+          <w:p>
+            <w:pPr>
+              <w:jc w:val="center"/>
+              <w:rPr>
+                <w:lang w:eastAsia="pl-PL"/>
+              </w:rPr>
+            </w:pPr>
+            <w:r>
+              <w:rPr>
+                <w:lang w:eastAsia="pl-PL"/>
+              </w:rPr>
+              <w:t>Wartość oceny, potem funkcja rekomendacji</w:t>
+            </w:r>
+          </w:p>
+        </w:tc>
+        <w:tc>
+          <w:tcPr>
+            <w:tcW w:w="929" w:type="pct"/>
+            <w:vAlign w:val="center"/>
+          </w:tcPr>
+          <w:p>
+            <w:pPr>
+              <w:jc w:val="center"/>
+              <w:rPr>
+                <w:lang w:eastAsia="pl-PL"/>
+              </w:rPr>
+            </w:pPr>
+            <w:r>
+              <w:rPr>
+                <w:lang w:eastAsia="pl-PL"/>
+              </w:rPr>
+              <w:t>Wartość oceny</w:t>
+            </w:r>
+          </w:p>
+        </w:tc>
+      </w:tr>
+      <w:tr>
+        <w:trPr>
+          <w:cantSplit/>
+          <w:trHeight w:val="70"/>
+        </w:trPr>
+        <w:tc>
+          <w:tcPr>
+            <w:tcW w:w="454" w:type="pct"/>
+            <w:vAlign w:val="center"/>
+          </w:tcPr>
+          <w:p>
+            <w:pPr>
+              <w:jc w:val="center"/>
+              <w:rPr>
+                <w:lang w:eastAsia="pl-PL"/>
+              </w:rPr>
+            </w:pPr>
+            <w:r>
+              <w:rPr>
+                <w:lang w:eastAsia="pl-PL"/>
+              </w:rPr>
+              <w:t>V-03</w:t>
+            </w:r>
+          </w:p>
+        </w:tc>
+        <w:tc>
+          <w:tcPr>
+            <w:tcW w:w="927" w:type="pct"/>
+            <w:vAlign w:val="center"/>
+          </w:tcPr>
+          <w:p>
+            <w:pPr>
+              <w:jc w:val="center"/>
+              <w:rPr>
+                <w:lang w:eastAsia="pl-PL"/>
+              </w:rPr>
+            </w:pPr>
+            <w:r>
+              <w:rPr>
+                <w:lang w:eastAsia="pl-PL"/>
+              </w:rPr>
+              <w:t>Kanał</w:t>
+            </w:r>
+          </w:p>
+        </w:tc>
+        <w:tc>
+          <w:tcPr>
+            <w:tcW w:w="781" w:type="pct"/>
+            <w:vAlign w:val="center"/>
+          </w:tcPr>
+          <w:p>
+            <w:pPr>
+              <w:jc w:val="center"/>
+              <w:rPr>
+                <w:lang w:eastAsia="pl-PL"/>
+              </w:rPr>
+            </w:pPr>
+            <w:r>
+              <w:rPr>
+                <w:lang w:eastAsia="pl-PL"/>
+              </w:rPr>
+              <w:t>NIE</w:t>
+            </w:r>
+          </w:p>
+        </w:tc>
+        <w:tc>
+          <w:tcPr>
+            <w:tcW w:w="1003" w:type="pct"/>
+            <w:vAlign w:val="center"/>
+          </w:tcPr>
+          <w:p>
+            <w:pPr>
+              <w:jc w:val="center"/>
+              <w:rPr>
+                <w:lang w:eastAsia="pl-PL"/>
+              </w:rPr>
+            </w:pPr>
+            <w:r>
+              <w:rPr>
+                <w:lang w:eastAsia="pl-PL"/>
+              </w:rPr>
+              <w:t>Emisja na danym kanale</w:t>
+            </w:r>
+          </w:p>
+        </w:tc>
+        <w:tc>
+          <w:tcPr>
+            <w:tcW w:w="907" w:type="pct"/>
+            <w:vAlign w:val="center"/>
+          </w:tcPr>
+          <w:p>
+            <w:pPr>
+              <w:jc w:val="center"/>
+              <w:rPr>
+                <w:lang w:eastAsia="pl-PL"/>
+              </w:rPr>
+            </w:pPr>
+            <w:r>
+              <w:rPr>
+                <w:lang w:eastAsia="pl-PL"/>
+              </w:rPr>
+              <w:t>Godzina emisji</w:t>
+            </w:r>
+          </w:p>
+        </w:tc>
+        <w:tc>
+          <w:tcPr>
+            <w:tcW w:w="929" w:type="pct"/>
+            <w:vAlign w:val="center"/>
+          </w:tcPr>
+          <w:p>
+            <w:pPr>
+              <w:jc w:val="center"/>
+              <w:rPr>
+                <w:lang w:eastAsia="pl-PL"/>
+              </w:rPr>
+            </w:pPr>
+            <w:r>
+              <w:rPr>
+                <w:lang w:eastAsia="pl-PL"/>
+              </w:rPr>
+              <w:t>Możliwość śledzenia kanału</w:t>
+            </w:r>
+          </w:p>
+        </w:tc>
+      </w:tr>
+      <w:tr>
+        <w:trPr>
+          <w:cantSplit/>
+          <w:trHeight w:val="70"/>
+        </w:trPr>
+        <w:tc>
+          <w:tcPr>
+            <w:tcW w:w="454" w:type="pct"/>
+            <w:vAlign w:val="center"/>
+          </w:tcPr>
+          <w:p>
+            <w:pPr>
+              <w:jc w:val="center"/>
+              <w:rPr>
+                <w:lang w:eastAsia="pl-PL"/>
+              </w:rPr>
+            </w:pPr>
+            <w:r>
+              <w:rPr>
+                <w:lang w:eastAsia="pl-PL"/>
+              </w:rPr>
+              <w:t>V-04</w:t>
+            </w:r>
+          </w:p>
+        </w:tc>
+        <w:tc>
+          <w:tcPr>
+            <w:tcW w:w="927" w:type="pct"/>
+            <w:vAlign w:val="center"/>
+          </w:tcPr>
+          <w:p>
+            <w:pPr>
+              <w:jc w:val="center"/>
+              <w:rPr>
+                <w:lang w:eastAsia="pl-PL"/>
+              </w:rPr>
+            </w:pPr>
+            <w:r>
+              <w:rPr>
+                <w:lang w:eastAsia="pl-PL"/>
+              </w:rPr>
+              <w:t>Kanał</w:t>
+            </w:r>
+          </w:p>
+        </w:tc>
+        <w:tc>
+          <w:tcPr>
+            <w:tcW w:w="781" w:type="pct"/>
+            <w:vAlign w:val="center"/>
+          </w:tcPr>
+          <w:p>
+            <w:pPr>
+              <w:jc w:val="center"/>
+              <w:rPr>
+                <w:lang w:eastAsia="pl-PL"/>
+              </w:rPr>
+            </w:pPr>
+            <w:r>
+              <w:rPr>
+                <w:lang w:eastAsia="pl-PL"/>
+              </w:rPr>
+              <w:t>TAK</w:t>
+            </w:r>
+          </w:p>
+        </w:tc>
+        <w:tc>
+          <w:tcPr>
+            <w:tcW w:w="1003" w:type="pct"/>
+            <w:vAlign w:val="center"/>
+          </w:tcPr>
+          <w:p>
+            <w:pPr>
+              <w:jc w:val="center"/>
+              <w:rPr>
+                <w:lang w:eastAsia="pl-PL"/>
+              </w:rPr>
+            </w:pPr>
+            <w:r>
+              <w:rPr>
+                <w:lang w:eastAsia="pl-PL"/>
+              </w:rPr>
+              <w:t>Emisja na danym kanale</w:t>
+            </w:r>
+          </w:p>
+        </w:tc>
+        <w:tc>
+          <w:tcPr>
+            <w:tcW w:w="907" w:type="pct"/>
+            <w:vAlign w:val="center"/>
+          </w:tcPr>
+          <w:p>
+            <w:pPr>
+              <w:jc w:val="center"/>
+              <w:rPr>
+                <w:lang w:eastAsia="pl-PL"/>
+              </w:rPr>
+            </w:pPr>
+            <w:r>
+              <w:rPr>
+                <w:lang w:eastAsia="pl-PL"/>
+              </w:rPr>
+              <w:t>Godzina emisji</w:t>
+            </w:r>
+          </w:p>
+        </w:tc>
+        <w:tc>
+          <w:tcPr>
+            <w:tcW w:w="929" w:type="pct"/>
+            <w:vAlign w:val="center"/>
+          </w:tcPr>
+          <w:p>
+            <w:pPr>
+              <w:jc w:val="center"/>
+              <w:rPr>
+                <w:lang w:eastAsia="pl-PL"/>
+              </w:rPr>
+            </w:pPr>
+            <w:r>
+              <w:rPr>
+                <w:lang w:eastAsia="pl-PL"/>
+              </w:rPr>
+              <w:t>Możliwość śledzenia kanału</w:t>
+            </w:r>
+          </w:p>
+        </w:tc>
+      </w:tr>
+      <w:tr>
+        <w:trPr>
+          <w:cantSplit/>
+          <w:trHeight w:val="70"/>
+        </w:trPr>
+        <w:tc>
+          <w:tcPr>
+            <w:tcW w:w="454" w:type="pct"/>
+            <w:vAlign w:val="center"/>
+          </w:tcPr>
+          <w:p>
+            <w:pPr>
+              <w:jc w:val="center"/>
+              <w:rPr>
+                <w:lang w:eastAsia="pl-PL"/>
+              </w:rPr>
+            </w:pPr>
+            <w:r>
+              <w:rPr>
+                <w:lang w:eastAsia="pl-PL"/>
+              </w:rPr>
+              <w:t>V-05</w:t>
+            </w:r>
+          </w:p>
+        </w:tc>
+        <w:tc>
+          <w:tcPr>
+            <w:tcW w:w="927" w:type="pct"/>
+            <w:vAlign w:val="center"/>
+          </w:tcPr>
+          <w:p>
+            <w:pPr>
+              <w:jc w:val="center"/>
+              <w:rPr>
+                <w:lang w:eastAsia="pl-PL"/>
+              </w:rPr>
+            </w:pPr>
+            <w:r>
+              <w:rPr>
+                <w:lang w:eastAsia="pl-PL"/>
+              </w:rPr>
+              <w:t>Cecha</w:t>
+            </w:r>
+          </w:p>
+        </w:tc>
+        <w:tc>
+          <w:tcPr>
+            <w:tcW w:w="781" w:type="pct"/>
+            <w:vAlign w:val="center"/>
+          </w:tcPr>
+          <w:p>
+            <w:pPr>
+              <w:jc w:val="center"/>
+              <w:rPr>
+                <w:lang w:eastAsia="pl-PL"/>
+              </w:rPr>
+            </w:pPr>
+            <w:r>
+              <w:rPr>
+                <w:lang w:eastAsia="pl-PL"/>
+              </w:rPr>
+              <w:t>NIE</w:t>
+            </w:r>
+          </w:p>
+        </w:tc>
+        <w:tc>
+          <w:tcPr>
+            <w:tcW w:w="1003" w:type="pct"/>
+            <w:vAlign w:val="center"/>
+          </w:tcPr>
+          <w:p>
+            <w:pPr>
+              <w:jc w:val="center"/>
+              <w:rPr>
+                <w:lang w:eastAsia="pl-PL"/>
+              </w:rPr>
+            </w:pPr>
+            <w:r>
+              <w:rPr>
+                <w:lang w:eastAsia="pl-PL"/>
+              </w:rPr>
+              <w:t>Występowanie danej cechy</w:t>
+            </w:r>
+          </w:p>
+        </w:tc>
+        <w:tc>
+          <w:tcPr>
+            <w:tcW w:w="907" w:type="pct"/>
+            <w:vAlign w:val="center"/>
+          </w:tcPr>
+          <w:p>
+            <w:pPr>
+              <w:jc w:val="center"/>
+              <w:rPr>
+                <w:lang w:eastAsia="pl-PL"/>
+              </w:rPr>
+            </w:pPr>
+            <w:r>
+              <w:rPr>
+                <w:lang w:eastAsia="pl-PL"/>
+              </w:rPr>
+              <w:t>Godzina emisji</w:t>
+            </w:r>
+          </w:p>
+        </w:tc>
+        <w:tc>
+          <w:tcPr>
+            <w:tcW w:w="929" w:type="pct"/>
+            <w:vAlign w:val="center"/>
+          </w:tcPr>
+          <w:p>
+            <w:pPr>
+              <w:jc w:val="center"/>
+              <w:rPr>
+                <w:lang w:eastAsia="pl-PL"/>
+              </w:rPr>
+            </w:pPr>
+            <w:r>
+              <w:rPr>
+                <w:lang w:eastAsia="pl-PL"/>
+              </w:rPr>
+              <w:t>-</w:t>
+            </w:r>
+          </w:p>
+        </w:tc>
+      </w:tr>
+      <w:tr>
+        <w:trPr>
+          <w:cantSplit/>
+          <w:trHeight w:val="70"/>
+        </w:trPr>
+        <w:tc>
+          <w:tcPr>
+            <w:tcW w:w="454" w:type="pct"/>
+            <w:vAlign w:val="center"/>
+          </w:tcPr>
+          <w:p>
+            <w:pPr>
+              <w:jc w:val="center"/>
+              <w:rPr>
+                <w:lang w:eastAsia="pl-PL"/>
+              </w:rPr>
+            </w:pPr>
+            <w:r>
+              <w:rPr>
+                <w:lang w:eastAsia="pl-PL"/>
+              </w:rPr>
+              <w:t>V-06</w:t>
+            </w:r>
+          </w:p>
+        </w:tc>
+        <w:tc>
+          <w:tcPr>
+            <w:tcW w:w="927" w:type="pct"/>
+            <w:vAlign w:val="center"/>
+          </w:tcPr>
+          <w:p>
+            <w:pPr>
+              <w:jc w:val="center"/>
+              <w:rPr>
+                <w:lang w:eastAsia="pl-PL"/>
+              </w:rPr>
+            </w:pPr>
+            <w:r>
+              <w:rPr>
+                <w:lang w:eastAsia="pl-PL"/>
+              </w:rPr>
+              <w:t>Cecha</w:t>
+            </w:r>
+          </w:p>
+        </w:tc>
+        <w:tc>
+          <w:tcPr>
+            <w:tcW w:w="781" w:type="pct"/>
+            <w:vAlign w:val="center"/>
+          </w:tcPr>
+          <w:p>
+            <w:pPr>
+              <w:jc w:val="center"/>
+              <w:rPr>
+                <w:lang w:eastAsia="pl-PL"/>
+              </w:rPr>
+            </w:pPr>
+            <w:r>
+              <w:rPr>
+                <w:lang w:eastAsia="pl-PL"/>
+              </w:rPr>
+              <w:t>TAK</w:t>
+            </w:r>
+          </w:p>
+        </w:tc>
+        <w:tc>
+          <w:tcPr>
+            <w:tcW w:w="1003" w:type="pct"/>
+            <w:vAlign w:val="center"/>
+          </w:tcPr>
+          <w:p>
+            <w:pPr>
+              <w:jc w:val="center"/>
+              <w:rPr>
+                <w:lang w:eastAsia="pl-PL"/>
+              </w:rPr>
+            </w:pPr>
+            <w:r>
+              <w:rPr>
+                <w:lang w:eastAsia="pl-PL"/>
+              </w:rPr>
+              <w:t>Występowanie danej cechy</w:t>
+            </w:r>
+          </w:p>
+        </w:tc>
+        <w:tc>
+          <w:tcPr>
+            <w:tcW w:w="907" w:type="pct"/>
+            <w:vAlign w:val="center"/>
+          </w:tcPr>
+          <w:p>
+            <w:pPr>
+              <w:jc w:val="center"/>
+              <w:rPr>
+                <w:lang w:eastAsia="pl-PL"/>
+              </w:rPr>
+            </w:pPr>
+            <w:r>
+              <w:rPr>
+                <w:lang w:eastAsia="pl-PL"/>
+              </w:rPr>
+              <w:t>Funkcja rekomendacji</w:t>
+            </w:r>
+            <w:r>
+              <w:rPr>
+                <w:lang w:eastAsia="pl-PL"/>
+              </w:rPr>
+              <w:t>,</w:t>
+            </w:r>
+          </w:p>
+          <w:p>
+            <w:pPr>
+              <w:jc w:val="center"/>
+              <w:rPr>
+                <w:lang w:eastAsia="pl-PL"/>
+              </w:rPr>
+            </w:pPr>
+            <w:r>
+              <w:rPr>
+                <w:lang w:eastAsia="pl-PL"/>
+              </w:rPr>
+              <w:t>potem godzina emisji</w:t>
+            </w:r>
+          </w:p>
+        </w:tc>
+        <w:tc>
+          <w:tcPr>
+            <w:tcW w:w="929" w:type="pct"/>
+            <w:vAlign w:val="center"/>
+          </w:tcPr>
+          <w:p>
+            <w:pPr>
+              <w:jc w:val="center"/>
+              <w:rPr>
+                <w:lang w:eastAsia="pl-PL"/>
+              </w:rPr>
+            </w:pPr>
+            <w:r>
+              <w:rPr>
+                <w:lang w:eastAsia="pl-PL"/>
+              </w:rPr>
+              <w:t>-</w:t>
+            </w:r>
+          </w:p>
+        </w:tc>
+      </w:tr>
+      <w:tr>
+        <w:trPr>
+          <w:cantSplit/>
+          <w:trHeight w:val="70"/>
+        </w:trPr>
+        <w:tc>
+          <w:tcPr>
+            <w:tcW w:w="454" w:type="pct"/>
+            <w:vAlign w:val="center"/>
+          </w:tcPr>
+          <w:p>
+            <w:pPr>
+              <w:jc w:val="center"/>
+              <w:rPr>
+                <w:lang w:eastAsia="pl-PL"/>
+              </w:rPr>
+            </w:pPr>
+            <w:r>
+              <w:rPr>
+                <w:lang w:eastAsia="pl-PL"/>
+              </w:rPr>
+              <w:t>V-07</w:t>
+            </w:r>
+          </w:p>
+        </w:tc>
+        <w:tc>
+          <w:tcPr>
+            <w:tcW w:w="927" w:type="pct"/>
+            <w:vAlign w:val="center"/>
+          </w:tcPr>
+          <w:p>
+            <w:pPr>
+              <w:jc w:val="center"/>
+              <w:rPr>
+                <w:lang w:eastAsia="pl-PL"/>
+              </w:rPr>
+            </w:pPr>
+            <w:r>
+              <w:rPr>
+                <w:lang w:eastAsia="pl-PL"/>
+              </w:rPr>
+              <w:t>Podobne</w:t>
+            </w:r>
+          </w:p>
+        </w:tc>
+        <w:tc>
+          <w:tcPr>
+            <w:tcW w:w="781" w:type="pct"/>
+            <w:vAlign w:val="center"/>
+          </w:tcPr>
+          <w:p>
+            <w:pPr>
+              <w:jc w:val="center"/>
+              <w:rPr>
+                <w:lang w:eastAsia="pl-PL"/>
+              </w:rPr>
+            </w:pPr>
+            <w:r>
+              <w:rPr>
+                <w:lang w:eastAsia="pl-PL"/>
+              </w:rPr>
+              <w:t>NIE</w:t>
+            </w:r>
+          </w:p>
+        </w:tc>
+        <w:tc>
+          <w:tcPr>
+            <w:tcW w:w="1003" w:type="pct"/>
+            <w:vAlign w:val="center"/>
+          </w:tcPr>
+          <w:p>
+            <w:pPr>
+              <w:jc w:val="center"/>
+              <w:rPr>
+                <w:lang w:eastAsia="pl-PL"/>
+              </w:rPr>
+            </w:pPr>
+            <w:r>
+              <w:rPr>
+                <w:lang w:eastAsia="pl-PL"/>
+              </w:rPr>
+              <w:t xml:space="preserve">Podobieństwo do wskazanego programu </w:t>
+            </w:r>
+            <w:r>
+              <w:rPr>
+                <w:lang w:eastAsia="pl-PL"/>
+              </w:rPr>
+              <w:br/>
+            </w:r>
+            <w:r>
+              <w:rPr>
+                <w:lang w:eastAsia="pl-PL"/>
+              </w:rPr>
+              <w:t>&gt; próg</w:t>
+            </w:r>
+          </w:p>
+        </w:tc>
+        <w:tc>
+          <w:tcPr>
+            <w:tcW w:w="907" w:type="pct"/>
+            <w:vAlign w:val="center"/>
+          </w:tcPr>
+          <w:p>
+            <w:pPr>
+              <w:jc w:val="center"/>
+              <w:rPr>
+                <w:lang w:eastAsia="pl-PL"/>
+              </w:rPr>
+            </w:pPr>
+            <w:r>
+              <w:rPr>
+                <w:lang w:eastAsia="pl-PL"/>
+              </w:rPr>
+              <w:t>Podobieństwo do wskazanego programu</w:t>
+            </w:r>
+          </w:p>
+        </w:tc>
+        <w:tc>
+          <w:tcPr>
+            <w:tcW w:w="929" w:type="pct"/>
+            <w:vAlign w:val="center"/>
+          </w:tcPr>
+          <w:p>
+            <w:pPr>
+              <w:jc w:val="center"/>
+              <w:rPr>
+                <w:lang w:eastAsia="pl-PL"/>
+              </w:rPr>
+            </w:pPr>
+            <w:r>
+              <w:rPr>
+                <w:lang w:eastAsia="pl-PL"/>
+              </w:rPr>
+              <w:t>Szczegóły wskazanego programu</w:t>
+            </w:r>
+          </w:p>
+        </w:tc>
+      </w:tr>
+      <w:tr>
+        <w:trPr>
+          <w:cantSplit/>
+          <w:trHeight w:val="70"/>
+        </w:trPr>
+        <w:tc>
+          <w:tcPr>
+            <w:tcW w:w="454" w:type="pct"/>
+            <w:vAlign w:val="center"/>
+          </w:tcPr>
+          <w:p>
+            <w:pPr>
+              <w:jc w:val="center"/>
+              <w:rPr>
+                <w:lang w:eastAsia="pl-PL"/>
+              </w:rPr>
+            </w:pPr>
+            <w:r>
+              <w:rPr>
+                <w:lang w:eastAsia="pl-PL"/>
+              </w:rPr>
+              <w:t>V-08</w:t>
+            </w:r>
+          </w:p>
+        </w:tc>
+        <w:tc>
+          <w:tcPr>
+            <w:tcW w:w="927" w:type="pct"/>
+            <w:vAlign w:val="center"/>
+          </w:tcPr>
+          <w:p>
+            <w:pPr>
+              <w:jc w:val="center"/>
+              <w:rPr>
+                <w:lang w:eastAsia="pl-PL"/>
+              </w:rPr>
+            </w:pPr>
+            <w:r>
+              <w:rPr>
+                <w:lang w:eastAsia="pl-PL"/>
+              </w:rPr>
+              <w:t>Podobne</w:t>
+            </w:r>
+          </w:p>
+        </w:tc>
+        <w:tc>
+          <w:tcPr>
+            <w:tcW w:w="781" w:type="pct"/>
+            <w:vAlign w:val="center"/>
+          </w:tcPr>
+          <w:p>
+            <w:pPr>
+              <w:jc w:val="center"/>
+              <w:rPr>
+                <w:lang w:eastAsia="pl-PL"/>
+              </w:rPr>
+            </w:pPr>
+            <w:r>
+              <w:rPr>
+                <w:lang w:eastAsia="pl-PL"/>
+              </w:rPr>
+              <w:t>TAK</w:t>
+            </w:r>
+          </w:p>
+        </w:tc>
+        <w:tc>
+          <w:tcPr>
+            <w:tcW w:w="1003" w:type="pct"/>
+            <w:vAlign w:val="center"/>
+          </w:tcPr>
+          <w:p>
+            <w:pPr>
+              <w:jc w:val="center"/>
+              <w:rPr>
+                <w:lang w:eastAsia="pl-PL"/>
+              </w:rPr>
+            </w:pPr>
+            <w:r>
+              <w:rPr>
+                <w:lang w:eastAsia="pl-PL"/>
+              </w:rPr>
+              <w:t xml:space="preserve">Podobieństwo do wskazanego programu </w:t>
+            </w:r>
+            <w:r>
+              <w:rPr>
+                <w:lang w:eastAsia="pl-PL"/>
+              </w:rPr>
+              <w:br/>
+            </w:r>
+            <w:r>
+              <w:rPr>
+                <w:lang w:eastAsia="pl-PL"/>
+              </w:rPr>
+              <w:t>&gt; próg</w:t>
+            </w:r>
+          </w:p>
+        </w:tc>
+        <w:tc>
+          <w:tcPr>
+            <w:tcW w:w="907" w:type="pct"/>
+            <w:vAlign w:val="center"/>
+          </w:tcPr>
+          <w:p>
+            <w:pPr>
+              <w:jc w:val="center"/>
+              <w:rPr>
+                <w:lang w:eastAsia="pl-PL"/>
+              </w:rPr>
+            </w:pPr>
+            <w:r>
+              <w:rPr>
+                <w:lang w:eastAsia="pl-PL"/>
+              </w:rPr>
+              <w:t>Podobieństwo do wskazanego programu</w:t>
+            </w:r>
+          </w:p>
+        </w:tc>
+        <w:tc>
+          <w:tcPr>
+            <w:tcW w:w="929" w:type="pct"/>
+            <w:vAlign w:val="center"/>
+          </w:tcPr>
+          <w:p>
+            <w:pPr>
+              <w:jc w:val="center"/>
+              <w:rPr>
+                <w:lang w:eastAsia="pl-PL"/>
+              </w:rPr>
+            </w:pPr>
+            <w:r>
+              <w:rPr>
+                <w:lang w:eastAsia="pl-PL"/>
+              </w:rPr>
+              <w:t>Szczegóły wskazanego programu</w:t>
+            </w:r>
+          </w:p>
+        </w:tc>
+      </w:tr>
+      <w:tr>
+        <w:trPr>
+          <w:cantSplit/>
+          <w:trHeight w:val="70"/>
+        </w:trPr>
+        <w:tc>
+          <w:tcPr>
+            <w:tcW w:w="454" w:type="pct"/>
+            <w:vAlign w:val="center"/>
+          </w:tcPr>
+          <w:p>
+            <w:pPr>
+              <w:jc w:val="center"/>
+              <w:rPr>
+                <w:lang w:eastAsia="pl-PL"/>
+              </w:rPr>
+            </w:pPr>
+            <w:r>
+              <w:rPr>
+                <w:lang w:eastAsia="pl-PL"/>
+              </w:rPr>
+              <w:t>V-09</w:t>
+            </w:r>
+          </w:p>
+        </w:tc>
+        <w:tc>
+          <w:tcPr>
+            <w:tcW w:w="927" w:type="pct"/>
+            <w:vAlign w:val="center"/>
+          </w:tcPr>
+          <w:p>
+            <w:pPr>
+              <w:jc w:val="center"/>
+              <w:rPr>
+                <w:lang w:eastAsia="pl-PL"/>
+              </w:rPr>
+            </w:pPr>
+            <w:r>
+              <w:rPr>
+                <w:lang w:eastAsia="pl-PL"/>
+              </w:rPr>
+              <w:t>Szukaj</w:t>
+            </w:r>
+          </w:p>
+        </w:tc>
+        <w:tc>
+          <w:tcPr>
+            <w:tcW w:w="781" w:type="pct"/>
+            <w:vAlign w:val="center"/>
+          </w:tcPr>
+          <w:p>
+            <w:pPr>
+              <w:jc w:val="center"/>
+              <w:rPr>
+                <w:lang w:eastAsia="pl-PL"/>
+              </w:rPr>
+            </w:pPr>
+            <w:r>
+              <w:rPr>
+                <w:lang w:eastAsia="pl-PL"/>
+              </w:rPr>
+              <w:t>NIE</w:t>
+            </w:r>
+          </w:p>
+        </w:tc>
+        <w:tc>
+          <w:tcPr>
+            <w:tcW w:w="1003" w:type="pct"/>
+            <w:vAlign w:val="center"/>
+          </w:tcPr>
+          <w:p>
+            <w:pPr>
+              <w:jc w:val="center"/>
+              <w:rPr>
+                <w:lang w:eastAsia="pl-PL"/>
+              </w:rPr>
+            </w:pPr>
+            <w:r>
+              <w:rPr>
+                <w:lang w:eastAsia="pl-PL"/>
+              </w:rPr>
+              <w:t>Tytuł lub cechy zawierają szukane słowa</w:t>
+            </w:r>
+          </w:p>
+        </w:tc>
+        <w:tc>
+          <w:tcPr>
+            <w:tcW w:w="907" w:type="pct"/>
+            <w:vAlign w:val="center"/>
+          </w:tcPr>
+          <w:p>
+            <w:pPr>
+              <w:jc w:val="center"/>
+              <w:rPr>
+                <w:lang w:eastAsia="pl-PL"/>
+              </w:rPr>
+            </w:pPr>
+            <w:r>
+              <w:rPr>
+                <w:lang w:eastAsia="pl-PL"/>
+              </w:rPr>
+              <w:t>Ilość dopasowanych słów</w:t>
+            </w:r>
+          </w:p>
+        </w:tc>
+        <w:tc>
+          <w:tcPr>
+            <w:tcW w:w="929" w:type="pct"/>
+            <w:vAlign w:val="center"/>
+          </w:tcPr>
+          <w:p>
+            <w:pPr>
+              <w:jc w:val="center"/>
+              <w:rPr>
+                <w:lang w:eastAsia="pl-PL"/>
+              </w:rPr>
+            </w:pPr>
+            <w:r>
+              <w:rPr>
+                <w:lang w:eastAsia="pl-PL"/>
+              </w:rPr>
+              <w:t>-</w:t>
+            </w:r>
+          </w:p>
+        </w:tc>
+      </w:tr>
+      <w:tr>
+        <w:trPr>
+          <w:cantSplit/>
+          <w:trHeight w:val="70"/>
+        </w:trPr>
+        <w:tc>
+          <w:tcPr>
+            <w:tcW w:w="454" w:type="pct"/>
+            <w:vAlign w:val="center"/>
+          </w:tcPr>
+          <w:p>
+            <w:pPr>
+              <w:jc w:val="center"/>
+              <w:rPr>
+                <w:lang w:eastAsia="pl-PL"/>
+              </w:rPr>
+            </w:pPr>
+            <w:r>
+              <w:rPr>
+                <w:lang w:eastAsia="pl-PL"/>
+              </w:rPr>
+              <w:t>V-10</w:t>
+            </w:r>
+          </w:p>
+        </w:tc>
+        <w:tc>
+          <w:tcPr>
+            <w:tcW w:w="927" w:type="pct"/>
+            <w:vAlign w:val="center"/>
+          </w:tcPr>
+          <w:p>
+            <w:pPr>
+              <w:jc w:val="center"/>
+              <w:rPr>
+                <w:lang w:eastAsia="pl-PL"/>
+              </w:rPr>
+            </w:pPr>
+            <w:r>
+              <w:rPr>
+                <w:lang w:eastAsia="pl-PL"/>
+              </w:rPr>
+              <w:t>Szukaj</w:t>
+            </w:r>
+          </w:p>
+        </w:tc>
+        <w:tc>
+          <w:tcPr>
+            <w:tcW w:w="781" w:type="pct"/>
+            <w:vAlign w:val="center"/>
+          </w:tcPr>
+          <w:p>
+            <w:pPr>
+              <w:jc w:val="center"/>
+              <w:rPr>
+                <w:lang w:eastAsia="pl-PL"/>
+              </w:rPr>
+            </w:pPr>
+            <w:r>
+              <w:rPr>
+                <w:lang w:eastAsia="pl-PL"/>
+              </w:rPr>
+              <w:t>TAK</w:t>
+            </w:r>
+          </w:p>
+        </w:tc>
+        <w:tc>
+          <w:tcPr>
+            <w:tcW w:w="1003" w:type="pct"/>
+            <w:vAlign w:val="center"/>
+          </w:tcPr>
+          <w:p>
+            <w:pPr>
+              <w:jc w:val="center"/>
+              <w:rPr>
+                <w:lang w:eastAsia="pl-PL"/>
+              </w:rPr>
+            </w:pPr>
+            <w:r>
+              <w:rPr>
+                <w:lang w:eastAsia="pl-PL"/>
+              </w:rPr>
+              <w:t>Tytuł lub cechy zawierają szukane słowa</w:t>
+            </w:r>
+          </w:p>
+        </w:tc>
+        <w:tc>
+          <w:tcPr>
+            <w:tcW w:w="907" w:type="pct"/>
+            <w:vAlign w:val="center"/>
+          </w:tcPr>
+          <w:p>
+            <w:pPr>
+              <w:jc w:val="center"/>
+              <w:rPr>
+                <w:lang w:eastAsia="pl-PL"/>
+              </w:rPr>
+            </w:pPr>
+            <w:r>
+              <w:rPr>
+                <w:lang w:eastAsia="pl-PL"/>
+              </w:rPr>
+              <w:t>Ilość dopasowanych słów</w:t>
+            </w:r>
+            <w:bookmarkStart w:id="29" w:name="_GoBack"/>
+            <w:bookmarkEnd w:id="29"/>
+          </w:p>
+        </w:tc>
+        <w:tc>
+          <w:tcPr>
+            <w:tcW w:w="929" w:type="pct"/>
+            <w:vAlign w:val="center"/>
+          </w:tcPr>
+          <w:p>
+            <w:pPr>
+              <w:jc w:val="center"/>
+              <w:rPr>
+                <w:lang w:eastAsia="pl-PL"/>
+              </w:rPr>
+            </w:pPr>
+            <w:r>
+              <w:rPr>
+                <w:lang w:eastAsia="pl-PL"/>
+              </w:rPr>
+              <w:t>-</w:t>
+            </w:r>
+          </w:p>
+        </w:tc>
+      </w:tr>
+    </w:tbl>
     <w:p>
       <w:pPr>
         <w:pStyle w:val="Paragraph"/>
       </w:pPr>
-      <w:r>
-        <w:t>Widok ustawień preferencji pozwala na przegląd zapisanych dotąd ocen i usunięcie ich. Po lewej stronie znajdują się zakładki służące do wyboru aktualnie zarządzanej listy (oznaczone numerem 7). Tabela oznaczona numerem 8 pojawia się w przypadku wyboru zakładek:</w:t>
-      </w:r>
     </w:p>
-    <w:p>
-      <w:pPr>
-        <w:pStyle w:val="ListParagraph"/>
-        <w:numPr>
-          <w:ilvl w:val="0"/>
-          <w:numId w:val="43"/>
-        </w:numPr>
-      </w:pPr>
-      <w:r>
-        <w:t>Podobają mi się</w:t>
-      </w:r>
-    </w:p>
-    <w:p>
-      <w:pPr>
-        <w:pStyle w:val="ListParagraph"/>
-        <w:numPr>
-          <w:ilvl w:val="0"/>
-          <w:numId w:val="43"/>
-        </w:numPr>
-      </w:pPr>
-      <w:r>
-        <w:t>Nie podobają mi się</w:t>
-      </w:r>
-    </w:p>
-    <w:p>
-      <w:pPr>
-        <w:pStyle w:val="ListParagraph"/>
-        <w:numPr>
-          <w:ilvl w:val="0"/>
-          <w:numId w:val="43"/>
-        </w:numPr>
-      </w:pPr>
-      <w:r>
-        <w:t>Chcę obejrzeć</w:t>
-      </w:r>
-      <w:bookmarkStart w:id="29" w:name="_GoBack"/>
-      <w:bookmarkEnd w:id="29"/>
-    </w:p>
-    <w:p>
-      <w:pPr>
-        <w:pStyle w:val="ListParagraph"/>
-        <w:numPr>
-          <w:ilvl w:val="0"/>
-          <w:numId w:val="43"/>
-        </w:numPr>
-      </w:pPr>
-      <w:r>
-        <w:t>Obserwowane kanały</w:t>
-      </w:r>
-    </w:p>
-    <w:p>
-      <w:pPr>
-        <w:pStyle w:val="ListParagraph"/>
-        <w:numPr>
-          <w:ilvl w:val="0"/>
-          <w:numId w:val="43"/>
-        </w:numPr>
-      </w:pPr>
-      <w:r>
-        <w:t>Obserwowane seriale</w:t>
-      </w:r>
-    </w:p>
-    <w:p>
-      <w:pPr>
-        <w:pStyle w:val="Paragraph"/>
-      </w:pPr>
-      <w:r>
-        <w:t xml:space="preserve">Kliknięcie w x po prawej stronie tabeli usuwa wpis dotyczący danej oceny z abazy danych. </w:t>
-      </w:r>
-    </w:p>
-    <w:p>
-      <w:pPr>
-        <w:pStyle w:val="Paragraph"/>
-      </w:pPr>
-      <w:r>
-        <w:t xml:space="preserve">W zakładce „ogólne” znajdują się opcje dotyczące zarządzania kontem (jak zmiana hasła) oraz wybór dostawcy telewizji. </w:t>
-      </w:r>
-    </w:p>
+    <w:tbl>
+      <w:tblPr>
+        <w:tblStyle w:val="TableGrid"/>
+        <w:tblW w:w="0" w:type="auto"/>
+        <w:tblLook w:val="04A0" w:firstRow="1" w:lastRow="0" w:firstColumn="1" w:lastColumn="0" w:noHBand="0" w:noVBand="1"/>
+      </w:tblPr>
+      <w:tblGrid>
+        <w:gridCol w:w="1413"/>
+        <w:gridCol w:w="7649"/>
+      </w:tblGrid>
+      <w:tr>
+        <w:tc>
+          <w:tcPr>
+            <w:tcW w:w="1413" w:type="dxa"/>
+          </w:tcPr>
+          <w:p>
+            <w:pPr>
+              <w:jc w:val="left"/>
+            </w:pPr>
+            <w:r>
+              <w:t>Nr widoku</w:t>
+            </w:r>
+          </w:p>
+        </w:tc>
+        <w:tc>
+          <w:tcPr>
+            <w:tcW w:w="7649" w:type="dxa"/>
+          </w:tcPr>
+          <w:p>
+            <w:pPr>
+              <w:jc w:val="left"/>
+            </w:pPr>
+            <w:r>
+              <w:t>Adres kontrolera API</w:t>
+            </w:r>
+          </w:p>
+        </w:tc>
+      </w:tr>
+      <w:tr>
+        <w:tc>
+          <w:tcPr>
+            <w:tcW w:w="1413" w:type="dxa"/>
+            <w:vAlign w:val="center"/>
+          </w:tcPr>
+          <w:p>
+            <w:pPr>
+              <w:jc w:val="left"/>
+            </w:pPr>
+            <w:r>
+              <w:rPr>
+                <w:lang w:eastAsia="pl-PL"/>
+              </w:rPr>
+              <w:t>V-01</w:t>
+            </w:r>
+          </w:p>
+        </w:tc>
+        <w:tc>
+          <w:tcPr>
+            <w:tcW w:w="7649" w:type="dxa"/>
+          </w:tcPr>
+          <w:p>
+            <w:pPr>
+              <w:tabs>
+                <w:tab w:val="center" w:pos="3716"/>
+              </w:tabs>
+              <w:jc w:val="left"/>
+            </w:pPr>
+            <w:r>
+              <w:t>/api/Users/</w:t>
+            </w:r>
+            <w:r>
+              <w:rPr>
+                <w:i/>
+              </w:rPr>
+              <w:t>login</w:t>
+            </w:r>
+            <w:r>
+              <w:t>/Recommended</w:t>
+            </w:r>
+            <w:r>
+              <w:tab/>
+            </w:r>
+          </w:p>
+        </w:tc>
+      </w:tr>
+      <w:tr>
+        <w:tc>
+          <w:tcPr>
+            <w:tcW w:w="1413" w:type="dxa"/>
+            <w:vAlign w:val="center"/>
+          </w:tcPr>
+          <w:p>
+            <w:pPr>
+              <w:jc w:val="left"/>
+              <w:rPr>
+                <w:lang w:eastAsia="pl-PL"/>
+              </w:rPr>
+            </w:pPr>
+            <w:r>
+              <w:rPr>
+                <w:lang w:eastAsia="pl-PL"/>
+              </w:rPr>
+              <w:t>V-02</w:t>
+            </w:r>
+          </w:p>
+        </w:tc>
+        <w:tc>
+          <w:tcPr>
+            <w:tcW w:w="7649" w:type="dxa"/>
+          </w:tcPr>
+          <w:p>
+            <w:pPr>
+              <w:jc w:val="left"/>
+            </w:pPr>
+            <w:r>
+              <w:t>/api /Users/</w:t>
+            </w:r>
+            <w:r>
+              <w:rPr>
+                <w:i/>
+              </w:rPr>
+              <w:t>login</w:t>
+            </w:r>
+            <w:r>
+              <w:t>/Ratings</w:t>
+            </w:r>
+          </w:p>
+        </w:tc>
+      </w:tr>
+      <w:tr>
+        <w:tc>
+          <w:tcPr>
+            <w:tcW w:w="1413" w:type="dxa"/>
+            <w:vAlign w:val="center"/>
+          </w:tcPr>
+          <w:p>
+            <w:pPr>
+              <w:jc w:val="left"/>
+              <w:rPr>
+                <w:lang w:eastAsia="pl-PL"/>
+              </w:rPr>
+            </w:pPr>
+            <w:r>
+              <w:rPr>
+                <w:lang w:eastAsia="pl-PL"/>
+              </w:rPr>
+              <w:t>V-03</w:t>
+            </w:r>
+          </w:p>
+        </w:tc>
+        <w:tc>
+          <w:tcPr>
+            <w:tcW w:w="7649" w:type="dxa"/>
+          </w:tcPr>
+          <w:p>
+            <w:pPr>
+              <w:jc w:val="left"/>
+              <w:rPr>
+                <w:lang w:val="en-US"/>
+              </w:rPr>
+            </w:pPr>
+            <w:r>
+              <w:t>/api</w:t>
+            </w:r>
+            <w:r>
+              <w:rPr>
+                <w:lang w:val="en-US"/>
+              </w:rPr>
+              <w:t xml:space="preserve"> /Channel/</w:t>
+            </w:r>
+            <w:r>
+              <w:rPr>
+                <w:i/>
+                <w:lang w:val="en-US"/>
+              </w:rPr>
+              <w:t>id</w:t>
+            </w:r>
+            <w:r>
+              <w:rPr>
+                <w:lang w:val="en-US"/>
+              </w:rPr>
+              <w:t>/</w:t>
+            </w:r>
+            <w:proofErr w:type="spellStart"/>
+            <w:r>
+              <w:rPr>
+                <w:lang w:val="en-US"/>
+              </w:rPr>
+              <w:t>Programmes</w:t>
+            </w:r>
+            <w:proofErr w:type="spellEnd"/>
+          </w:p>
+        </w:tc>
+      </w:tr>
+      <w:tr>
+        <w:tc>
+          <w:tcPr>
+            <w:tcW w:w="1413" w:type="dxa"/>
+            <w:vAlign w:val="center"/>
+          </w:tcPr>
+          <w:p>
+            <w:pPr>
+              <w:jc w:val="left"/>
+              <w:rPr>
+                <w:lang w:eastAsia="pl-PL"/>
+              </w:rPr>
+            </w:pPr>
+            <w:r>
+              <w:rPr>
+                <w:lang w:eastAsia="pl-PL"/>
+              </w:rPr>
+              <w:t>V-04</w:t>
+            </w:r>
+          </w:p>
+        </w:tc>
+        <w:tc>
+          <w:tcPr>
+            <w:tcW w:w="7649" w:type="dxa"/>
+          </w:tcPr>
+          <w:p>
+            <w:pPr>
+              <w:jc w:val="left"/>
+            </w:pPr>
+            <w:r>
+              <w:t>/api</w:t>
+            </w:r>
+            <w:r>
+              <w:rPr>
+                <w:lang w:val="en-US"/>
+              </w:rPr>
+              <w:t xml:space="preserve"> /Channel/</w:t>
+            </w:r>
+            <w:r>
+              <w:rPr>
+                <w:i/>
+                <w:lang w:val="en-US"/>
+              </w:rPr>
+              <w:t>id</w:t>
+            </w:r>
+            <w:r>
+              <w:rPr>
+                <w:lang w:val="en-US"/>
+              </w:rPr>
+              <w:t>/</w:t>
+            </w:r>
+            <w:proofErr w:type="spellStart"/>
+            <w:r>
+              <w:rPr>
+                <w:lang w:val="en-US"/>
+              </w:rPr>
+              <w:t>Programmes</w:t>
+            </w:r>
+            <w:proofErr w:type="spellEnd"/>
+          </w:p>
+        </w:tc>
+      </w:tr>
+      <w:tr>
+        <w:tc>
+          <w:tcPr>
+            <w:tcW w:w="1413" w:type="dxa"/>
+            <w:vAlign w:val="center"/>
+          </w:tcPr>
+          <w:p>
+            <w:pPr>
+              <w:jc w:val="left"/>
+              <w:rPr>
+                <w:lang w:eastAsia="pl-PL"/>
+              </w:rPr>
+            </w:pPr>
+            <w:r>
+              <w:rPr>
+                <w:lang w:eastAsia="pl-PL"/>
+              </w:rPr>
+              <w:t>V-05</w:t>
+            </w:r>
+          </w:p>
+        </w:tc>
+        <w:tc>
+          <w:tcPr>
+            <w:tcW w:w="7649" w:type="dxa"/>
+          </w:tcPr>
+          <w:p>
+            <w:pPr>
+              <w:jc w:val="left"/>
+            </w:pPr>
+            <w:r>
+              <w:t>/api/Feature/</w:t>
+            </w:r>
+            <w:r>
+              <w:rPr>
+                <w:i/>
+              </w:rPr>
+              <w:t>id</w:t>
+            </w:r>
+            <w:r>
+              <w:t>/Programmes</w:t>
+            </w:r>
+          </w:p>
+        </w:tc>
+      </w:tr>
+      <w:tr>
+        <w:tc>
+          <w:tcPr>
+            <w:tcW w:w="1413" w:type="dxa"/>
+            <w:vAlign w:val="center"/>
+          </w:tcPr>
+          <w:p>
+            <w:pPr>
+              <w:jc w:val="left"/>
+              <w:rPr>
+                <w:lang w:eastAsia="pl-PL"/>
+              </w:rPr>
+            </w:pPr>
+            <w:r>
+              <w:rPr>
+                <w:lang w:eastAsia="pl-PL"/>
+              </w:rPr>
+              <w:t>V-06</w:t>
+            </w:r>
+          </w:p>
+        </w:tc>
+        <w:tc>
+          <w:tcPr>
+            <w:tcW w:w="7649" w:type="dxa"/>
+          </w:tcPr>
+          <w:p>
+            <w:pPr>
+              <w:jc w:val="left"/>
+              <w:rPr>
+                <w:lang w:val="en-US"/>
+              </w:rPr>
+            </w:pPr>
+            <w:r>
+              <w:rPr>
+                <w:lang w:val="en-US"/>
+              </w:rPr>
+              <w:t>/</w:t>
+            </w:r>
+            <w:proofErr w:type="spellStart"/>
+            <w:r>
+              <w:rPr>
+                <w:lang w:val="en-US"/>
+              </w:rPr>
+              <w:t>api</w:t>
+            </w:r>
+            <w:proofErr w:type="spellEnd"/>
+            <w:r>
+              <w:rPr>
+                <w:lang w:val="en-US"/>
+              </w:rPr>
+              <w:t>/Feature/</w:t>
+            </w:r>
+            <w:r>
+              <w:rPr>
+                <w:i/>
+                <w:lang w:val="en-US"/>
+              </w:rPr>
+              <w:t>id</w:t>
+            </w:r>
+            <w:r>
+              <w:rPr>
+                <w:lang w:val="en-US"/>
+              </w:rPr>
+              <w:t>/</w:t>
+            </w:r>
+            <w:proofErr w:type="spellStart"/>
+            <w:r>
+              <w:rPr>
+                <w:lang w:val="en-US"/>
+              </w:rPr>
+              <w:t>Programmes?</w:t>
+            </w:r>
+            <w:r>
+              <w:rPr>
+                <w:lang w:val="en-US"/>
+              </w:rPr>
+              <w:t>username</w:t>
+            </w:r>
+            <w:proofErr w:type="spellEnd"/>
+            <w:r>
+              <w:rPr>
+                <w:lang w:val="en-US"/>
+              </w:rPr>
+              <w:t>=</w:t>
+            </w:r>
+            <w:r>
+              <w:rPr>
+                <w:i/>
+                <w:lang w:val="en-US"/>
+              </w:rPr>
+              <w:t>login</w:t>
+            </w:r>
+          </w:p>
+        </w:tc>
+      </w:tr>
+      <w:tr>
+        <w:tc>
+          <w:tcPr>
+            <w:tcW w:w="1413" w:type="dxa"/>
+            <w:vAlign w:val="center"/>
+          </w:tcPr>
+          <w:p>
+            <w:pPr>
+              <w:jc w:val="left"/>
+              <w:rPr>
+                <w:lang w:eastAsia="pl-PL"/>
+              </w:rPr>
+            </w:pPr>
+            <w:r>
+              <w:rPr>
+                <w:lang w:eastAsia="pl-PL"/>
+              </w:rPr>
+              <w:t>V-07</w:t>
+            </w:r>
+          </w:p>
+        </w:tc>
+        <w:tc>
+          <w:tcPr>
+            <w:tcW w:w="7649" w:type="dxa"/>
+          </w:tcPr>
+          <w:p>
+            <w:pPr>
+              <w:jc w:val="left"/>
+            </w:pPr>
+            <w:r>
+              <w:t>/api/Programmes/</w:t>
+            </w:r>
+            <w:r>
+              <w:rPr>
+                <w:i/>
+              </w:rPr>
+              <w:t>id</w:t>
+            </w:r>
+            <w:r>
+              <w:t>/Similar</w:t>
+            </w:r>
+          </w:p>
+        </w:tc>
+      </w:tr>
+      <w:tr>
+        <w:tc>
+          <w:tcPr>
+            <w:tcW w:w="1413" w:type="dxa"/>
+            <w:vAlign w:val="center"/>
+          </w:tcPr>
+          <w:p>
+            <w:pPr>
+              <w:jc w:val="left"/>
+              <w:rPr>
+                <w:lang w:eastAsia="pl-PL"/>
+              </w:rPr>
+            </w:pPr>
+            <w:r>
+              <w:rPr>
+                <w:lang w:eastAsia="pl-PL"/>
+              </w:rPr>
+              <w:t>V-08</w:t>
+            </w:r>
+          </w:p>
+        </w:tc>
+        <w:tc>
+          <w:tcPr>
+            <w:tcW w:w="7649" w:type="dxa"/>
+          </w:tcPr>
+          <w:p>
+            <w:pPr>
+              <w:jc w:val="left"/>
+              <w:rPr>
+                <w:i/>
+                <w:lang w:val="en-US"/>
+              </w:rPr>
+            </w:pPr>
+            <w:r>
+              <w:rPr>
+                <w:lang w:val="en-US"/>
+              </w:rPr>
+              <w:t>/</w:t>
+            </w:r>
+            <w:proofErr w:type="spellStart"/>
+            <w:r>
+              <w:rPr>
+                <w:lang w:val="en-US"/>
+              </w:rPr>
+              <w:t>api</w:t>
+            </w:r>
+            <w:proofErr w:type="spellEnd"/>
+            <w:r>
+              <w:rPr>
+                <w:lang w:val="en-US"/>
+              </w:rPr>
+              <w:t>/</w:t>
+            </w:r>
+            <w:proofErr w:type="spellStart"/>
+            <w:r>
+              <w:rPr>
+                <w:lang w:val="en-US"/>
+              </w:rPr>
+              <w:t>Programmes</w:t>
+            </w:r>
+            <w:proofErr w:type="spellEnd"/>
+            <w:r>
+              <w:rPr>
+                <w:lang w:val="en-US"/>
+              </w:rPr>
+              <w:t>/</w:t>
+            </w:r>
+            <w:r>
+              <w:rPr>
+                <w:i/>
+                <w:lang w:val="en-US"/>
+              </w:rPr>
+              <w:t>id</w:t>
+            </w:r>
+            <w:r>
+              <w:rPr>
+                <w:lang w:val="en-US"/>
+              </w:rPr>
+              <w:t>/</w:t>
+            </w:r>
+            <w:proofErr w:type="spellStart"/>
+            <w:r>
+              <w:rPr>
+                <w:lang w:val="en-US"/>
+              </w:rPr>
+              <w:t>Similar?</w:t>
+            </w:r>
+            <w:r>
+              <w:rPr>
+                <w:lang w:val="en-US"/>
+              </w:rPr>
+              <w:t>username</w:t>
+            </w:r>
+            <w:proofErr w:type="spellEnd"/>
+            <w:r>
+              <w:rPr>
+                <w:lang w:val="en-US"/>
+              </w:rPr>
+              <w:t>=</w:t>
+            </w:r>
+            <w:r>
+              <w:rPr>
+                <w:i/>
+                <w:lang w:val="en-US"/>
+              </w:rPr>
+              <w:t>login</w:t>
+            </w:r>
+          </w:p>
+        </w:tc>
+      </w:tr>
+      <w:tr>
+        <w:tc>
+          <w:tcPr>
+            <w:tcW w:w="1413" w:type="dxa"/>
+            <w:vAlign w:val="center"/>
+          </w:tcPr>
+          <w:p>
+            <w:pPr>
+              <w:jc w:val="left"/>
+              <w:rPr>
+                <w:lang w:eastAsia="pl-PL"/>
+              </w:rPr>
+            </w:pPr>
+            <w:r>
+              <w:rPr>
+                <w:lang w:eastAsia="pl-PL"/>
+              </w:rPr>
+              <w:t>V-09</w:t>
+            </w:r>
+          </w:p>
+        </w:tc>
+        <w:tc>
+          <w:tcPr>
+            <w:tcW w:w="7649" w:type="dxa"/>
+          </w:tcPr>
+          <w:p>
+            <w:pPr>
+              <w:jc w:val="left"/>
+              <w:rPr>
+                <w:i/>
+                <w:lang w:val="en-US"/>
+              </w:rPr>
+            </w:pPr>
+            <w:r>
+              <w:rPr>
+                <w:lang w:val="en-US"/>
+              </w:rPr>
+              <w:t>/</w:t>
+            </w:r>
+            <w:proofErr w:type="spellStart"/>
+            <w:r>
+              <w:rPr>
+                <w:lang w:val="en-US"/>
+              </w:rPr>
+              <w:t>api</w:t>
+            </w:r>
+            <w:proofErr w:type="spellEnd"/>
+            <w:r>
+              <w:rPr>
+                <w:lang w:val="en-US"/>
+              </w:rPr>
+              <w:t>/</w:t>
+            </w:r>
+            <w:proofErr w:type="spellStart"/>
+            <w:r>
+              <w:rPr>
+                <w:lang w:val="en-US"/>
+              </w:rPr>
+              <w:t>Programmes?search</w:t>
+            </w:r>
+            <w:proofErr w:type="spellEnd"/>
+            <w:r>
+              <w:rPr>
+                <w:lang w:val="en-US"/>
+              </w:rPr>
+              <w:t>=</w:t>
+            </w:r>
+            <w:r>
+              <w:rPr>
+                <w:i/>
+                <w:lang w:val="en-US"/>
+              </w:rPr>
+              <w:t xml:space="preserve">search </w:t>
+            </w:r>
+            <w:r>
+              <w:rPr>
+                <w:i/>
+                <w:lang w:val="en-US"/>
+              </w:rPr>
+              <w:t>terms</w:t>
+            </w:r>
+          </w:p>
+        </w:tc>
+      </w:tr>
+      <w:tr>
+        <w:tc>
+          <w:tcPr>
+            <w:tcW w:w="1413" w:type="dxa"/>
+            <w:vAlign w:val="center"/>
+          </w:tcPr>
+          <w:p>
+            <w:pPr>
+              <w:jc w:val="left"/>
+              <w:rPr>
+                <w:lang w:eastAsia="pl-PL"/>
+              </w:rPr>
+            </w:pPr>
+            <w:r>
+              <w:rPr>
+                <w:lang w:eastAsia="pl-PL"/>
+              </w:rPr>
+              <w:t>V-10</w:t>
+            </w:r>
+          </w:p>
+        </w:tc>
+        <w:tc>
+          <w:tcPr>
+            <w:tcW w:w="7649" w:type="dxa"/>
+          </w:tcPr>
+          <w:p>
+            <w:pPr>
+              <w:jc w:val="left"/>
+              <w:rPr>
+                <w:color w:val="FF0000"/>
+                <w:lang w:val="en-US"/>
+              </w:rPr>
+            </w:pPr>
+            <w:r>
+              <w:rPr>
+                <w:lang w:val="en-US"/>
+              </w:rPr>
+              <w:t>/</w:t>
+            </w:r>
+            <w:proofErr w:type="spellStart"/>
+            <w:r>
+              <w:rPr>
+                <w:lang w:val="en-US"/>
+              </w:rPr>
+              <w:t>api</w:t>
+            </w:r>
+            <w:proofErr w:type="spellEnd"/>
+            <w:r>
+              <w:rPr>
+                <w:lang w:val="en-US"/>
+              </w:rPr>
+              <w:t>/</w:t>
+            </w:r>
+            <w:proofErr w:type="spellStart"/>
+            <w:r>
+              <w:rPr>
+                <w:lang w:val="en-US"/>
+              </w:rPr>
+              <w:t>Programmes?search</w:t>
+            </w:r>
+            <w:proofErr w:type="spellEnd"/>
+            <w:r>
+              <w:rPr>
+                <w:lang w:val="en-US"/>
+              </w:rPr>
+              <w:t>=</w:t>
+            </w:r>
+            <w:r>
+              <w:rPr>
+                <w:i/>
+                <w:lang w:val="en-US"/>
+              </w:rPr>
+              <w:t xml:space="preserve">search </w:t>
+            </w:r>
+            <w:r>
+              <w:rPr>
+                <w:i/>
+                <w:lang w:val="en-US"/>
+              </w:rPr>
+              <w:t>terms</w:t>
+            </w:r>
+          </w:p>
+        </w:tc>
+      </w:tr>
+    </w:tbl>
     <w:p>
       <w:pPr>
         <w:jc w:val="left"/>
         <w:rPr>
           <w:rFonts w:eastAsia="Times New Roman" w:cs="Times New Roman"/>
           <w:szCs w:val="24"/>
-          <w:lang w:eastAsia="pl-PL"/>
+          <w:lang w:val="en-US" w:eastAsia="pl-PL"/>
         </w:rPr>
       </w:pPr>
       <w:r>
+        <w:rPr>
+          <w:lang w:val="en-US"/>
+        </w:rPr>
+        <w:lastRenderedPageBreak/>
         <w:br w:type="page"/>
       </w:r>
     </w:p>
@@ -14201,6 +16549,9 @@
     </w:p>
     <w:p>
       <w:pPr>
+        <w:tabs>
+          <w:tab w:val="left" w:pos="3510"/>
+        </w:tabs>
         <w:rPr>
           <w:lang w:eastAsia="pl-PL"/>
         </w:rPr>
@@ -14209,13 +16560,30 @@
         <w:rPr>
           <w:lang w:eastAsia="pl-PL"/>
         </w:rPr>
-        <w:t>qqq</w:t>
-      </w:r>
+        <w:tab/>
+      </w:r>
+    </w:p>
+    <w:p>
+      <w:pPr>
+        <w:tabs>
+          <w:tab w:val="left" w:pos="3510"/>
+        </w:tabs>
+        <w:rPr>
+          <w:lang w:eastAsia="pl-PL"/>
+        </w:rPr>
+      </w:pPr>
       <w:r>
         <w:rPr>
           <w:lang w:eastAsia="pl-PL"/>
         </w:rPr>
         <w:br w:type="page"/>
+      </w:r>
+      <w:r>
+        <w:rPr>
+          <w:lang w:eastAsia="pl-PL"/>
+        </w:rPr>
+        <w:lastRenderedPageBreak/>
+        <w:tab/>
       </w:r>
     </w:p>
     <w:p>
@@ -14236,7 +16604,6 @@
           <w:rFonts w:eastAsia="Times New Roman"/>
           <w:lang w:eastAsia="pl-PL"/>
         </w:rPr>
-        <w:lastRenderedPageBreak/>
         <w:t>Implementacja</w:t>
       </w:r>
       <w:bookmarkEnd w:id="31"/>
@@ -14405,6 +16772,7 @@
         <w:lastRenderedPageBreak/>
         <w:t>Po</w:t>
       </w:r>
+      <w:proofErr w:type="spellStart"/>
       <w:r>
         <w:rPr>
           <w:rFonts w:eastAsia="Times New Roman"/>
@@ -14413,6 +16781,7 @@
         <w:t>dsumowanie</w:t>
       </w:r>
       <w:bookmarkEnd w:id="38"/>
+      <w:proofErr w:type="spellEnd"/>
     </w:p>
     <w:p>
       <w:pPr>
@@ -14455,6 +16824,7 @@
               <w:lang w:val="en-US"/>
             </w:rPr>
           </w:pPr>
+          <w:proofErr w:type="spellStart"/>
           <w:r>
             <w:rPr>
               <w:lang w:val="en-US"/>
@@ -14462,6 +16832,7 @@
             <w:t>Bibliografia</w:t>
           </w:r>
           <w:bookmarkEnd w:id="39"/>
+          <w:proofErr w:type="spellEnd"/>
         </w:p>
         <w:sdt>
           <w:sdtPr>
@@ -14518,7 +16889,7 @@
       </w:pPr>
     </w:p>
     <w:sectPr>
-      <w:footerReference w:type="default" r:id="rId31"/>
+      <w:footerReference w:type="default" r:id="rId30"/>
       <w:pgSz w:w="11906" w:h="16838"/>
       <w:pgMar w:top="1417" w:right="1417" w:bottom="1417" w:left="1417" w:header="708" w:footer="708" w:gutter="0"/>
       <w:cols w:space="708"/>
@@ -14729,7 +17100,7 @@
           <w:rPr>
             <w:noProof/>
           </w:rPr>
-          <w:t>1</w:t>
+          <w:t>23</w:t>
         </w:r>
         <w:r>
           <w:rPr>
@@ -18203,6 +20574,119 @@
     </w:lvl>
   </w:abstractNum>
   <w:abstractNum w:abstractNumId="27">
+    <w:nsid w:val="4D22627F"/>
+    <w:multiLevelType w:val="hybridMultilevel"/>
+    <w:tmpl w:val="CE60ECCA"/>
+    <w:lvl w:ilvl="0" w:tplc="04150001">
+      <w:start w:val="1"/>
+      <w:numFmt w:val="bullet"/>
+      <w:lvlText w:val=""/>
+      <w:lvlJc w:val="left"/>
+      <w:pPr>
+        <w:ind w:left="720" w:hanging="360"/>
+      </w:pPr>
+      <w:rPr>
+        <w:rFonts w:ascii="Symbol" w:hAnsi="Symbol" w:hint="default"/>
+      </w:rPr>
+    </w:lvl>
+    <w:lvl w:ilvl="1" w:tplc="04150003" w:tentative="1">
+      <w:start w:val="1"/>
+      <w:numFmt w:val="bullet"/>
+      <w:lvlText w:val="o"/>
+      <w:lvlJc w:val="left"/>
+      <w:pPr>
+        <w:ind w:left="1440" w:hanging="360"/>
+      </w:pPr>
+      <w:rPr>
+        <w:rFonts w:ascii="Courier New" w:hAnsi="Courier New" w:cs="Courier New" w:hint="default"/>
+      </w:rPr>
+    </w:lvl>
+    <w:lvl w:ilvl="2" w:tplc="04150005" w:tentative="1">
+      <w:start w:val="1"/>
+      <w:numFmt w:val="bullet"/>
+      <w:lvlText w:val=""/>
+      <w:lvlJc w:val="left"/>
+      <w:pPr>
+        <w:ind w:left="2160" w:hanging="360"/>
+      </w:pPr>
+      <w:rPr>
+        <w:rFonts w:ascii="Wingdings" w:hAnsi="Wingdings" w:hint="default"/>
+      </w:rPr>
+    </w:lvl>
+    <w:lvl w:ilvl="3" w:tplc="04150001" w:tentative="1">
+      <w:start w:val="1"/>
+      <w:numFmt w:val="bullet"/>
+      <w:lvlText w:val=""/>
+      <w:lvlJc w:val="left"/>
+      <w:pPr>
+        <w:ind w:left="2880" w:hanging="360"/>
+      </w:pPr>
+      <w:rPr>
+        <w:rFonts w:ascii="Symbol" w:hAnsi="Symbol" w:hint="default"/>
+      </w:rPr>
+    </w:lvl>
+    <w:lvl w:ilvl="4" w:tplc="04150003" w:tentative="1">
+      <w:start w:val="1"/>
+      <w:numFmt w:val="bullet"/>
+      <w:lvlText w:val="o"/>
+      <w:lvlJc w:val="left"/>
+      <w:pPr>
+        <w:ind w:left="3600" w:hanging="360"/>
+      </w:pPr>
+      <w:rPr>
+        <w:rFonts w:ascii="Courier New" w:hAnsi="Courier New" w:cs="Courier New" w:hint="default"/>
+      </w:rPr>
+    </w:lvl>
+    <w:lvl w:ilvl="5" w:tplc="04150005" w:tentative="1">
+      <w:start w:val="1"/>
+      <w:numFmt w:val="bullet"/>
+      <w:lvlText w:val=""/>
+      <w:lvlJc w:val="left"/>
+      <w:pPr>
+        <w:ind w:left="4320" w:hanging="360"/>
+      </w:pPr>
+      <w:rPr>
+        <w:rFonts w:ascii="Wingdings" w:hAnsi="Wingdings" w:hint="default"/>
+      </w:rPr>
+    </w:lvl>
+    <w:lvl w:ilvl="6" w:tplc="04150001" w:tentative="1">
+      <w:start w:val="1"/>
+      <w:numFmt w:val="bullet"/>
+      <w:lvlText w:val=""/>
+      <w:lvlJc w:val="left"/>
+      <w:pPr>
+        <w:ind w:left="5040" w:hanging="360"/>
+      </w:pPr>
+      <w:rPr>
+        <w:rFonts w:ascii="Symbol" w:hAnsi="Symbol" w:hint="default"/>
+      </w:rPr>
+    </w:lvl>
+    <w:lvl w:ilvl="7" w:tplc="04150003" w:tentative="1">
+      <w:start w:val="1"/>
+      <w:numFmt w:val="bullet"/>
+      <w:lvlText w:val="o"/>
+      <w:lvlJc w:val="left"/>
+      <w:pPr>
+        <w:ind w:left="5760" w:hanging="360"/>
+      </w:pPr>
+      <w:rPr>
+        <w:rFonts w:ascii="Courier New" w:hAnsi="Courier New" w:cs="Courier New" w:hint="default"/>
+      </w:rPr>
+    </w:lvl>
+    <w:lvl w:ilvl="8" w:tplc="04150005" w:tentative="1">
+      <w:start w:val="1"/>
+      <w:numFmt w:val="bullet"/>
+      <w:lvlText w:val=""/>
+      <w:lvlJc w:val="left"/>
+      <w:pPr>
+        <w:ind w:left="6480" w:hanging="360"/>
+      </w:pPr>
+      <w:rPr>
+        <w:rFonts w:ascii="Wingdings" w:hAnsi="Wingdings" w:hint="default"/>
+      </w:rPr>
+    </w:lvl>
+  </w:abstractNum>
+  <w:abstractNum w:abstractNumId="28">
     <w:nsid w:val="4F2A4819"/>
     <w:multiLevelType w:val="hybridMultilevel"/>
     <w:tmpl w:val="5E7656AE"/>
@@ -18315,7 +20799,7 @@
       </w:rPr>
     </w:lvl>
   </w:abstractNum>
-  <w:abstractNum w:abstractNumId="28">
+  <w:abstractNum w:abstractNumId="29">
     <w:nsid w:val="4FE12070"/>
     <w:multiLevelType w:val="hybridMultilevel"/>
     <w:tmpl w:val="6164A70E"/>
@@ -18428,7 +20912,7 @@
       </w:rPr>
     </w:lvl>
   </w:abstractNum>
-  <w:abstractNum w:abstractNumId="29">
+  <w:abstractNum w:abstractNumId="30">
     <w:nsid w:val="50EE78FF"/>
     <w:multiLevelType w:val="hybridMultilevel"/>
     <w:tmpl w:val="1D302AEA"/>
@@ -18541,7 +21025,7 @@
       </w:rPr>
     </w:lvl>
   </w:abstractNum>
-  <w:abstractNum w:abstractNumId="30">
+  <w:abstractNum w:abstractNumId="31">
     <w:nsid w:val="51736915"/>
     <w:multiLevelType w:val="hybridMultilevel"/>
     <w:tmpl w:val="17769316"/>
@@ -18654,7 +21138,7 @@
       </w:rPr>
     </w:lvl>
   </w:abstractNum>
-  <w:abstractNum w:abstractNumId="31">
+  <w:abstractNum w:abstractNumId="32">
     <w:nsid w:val="52B95C79"/>
     <w:multiLevelType w:val="hybridMultilevel"/>
     <w:tmpl w:val="C31450CC"/>
@@ -18767,7 +21251,7 @@
       </w:rPr>
     </w:lvl>
   </w:abstractNum>
-  <w:abstractNum w:abstractNumId="32">
+  <w:abstractNum w:abstractNumId="33">
     <w:nsid w:val="578974A4"/>
     <w:multiLevelType w:val="hybridMultilevel"/>
     <w:tmpl w:val="0CE07326"/>
@@ -18880,7 +21364,7 @@
       </w:rPr>
     </w:lvl>
   </w:abstractNum>
-  <w:abstractNum w:abstractNumId="33">
+  <w:abstractNum w:abstractNumId="34">
     <w:nsid w:val="589E5F32"/>
     <w:multiLevelType w:val="hybridMultilevel"/>
     <w:tmpl w:val="991C2D84"/>
@@ -18993,7 +21477,7 @@
       </w:rPr>
     </w:lvl>
   </w:abstractNum>
-  <w:abstractNum w:abstractNumId="34">
+  <w:abstractNum w:abstractNumId="35">
     <w:nsid w:val="616D5FBE"/>
     <w:multiLevelType w:val="hybridMultilevel"/>
     <w:tmpl w:val="AA980452"/>
@@ -19106,7 +21590,7 @@
       </w:rPr>
     </w:lvl>
   </w:abstractNum>
-  <w:abstractNum w:abstractNumId="35">
+  <w:abstractNum w:abstractNumId="36">
     <w:nsid w:val="630D3C93"/>
     <w:multiLevelType w:val="multilevel"/>
     <w:tmpl w:val="058623EA"/>
@@ -19255,7 +21739,7 @@
       </w:rPr>
     </w:lvl>
   </w:abstractNum>
-  <w:abstractNum w:abstractNumId="36">
+  <w:abstractNum w:abstractNumId="37">
     <w:nsid w:val="63242409"/>
     <w:multiLevelType w:val="multilevel"/>
     <w:tmpl w:val="324638C0"/>
@@ -19404,7 +21888,7 @@
       </w:rPr>
     </w:lvl>
   </w:abstractNum>
-  <w:abstractNum w:abstractNumId="37">
+  <w:abstractNum w:abstractNumId="38">
     <w:nsid w:val="67B84726"/>
     <w:multiLevelType w:val="hybridMultilevel"/>
     <w:tmpl w:val="796EE5E2"/>
@@ -19517,7 +22001,7 @@
       </w:rPr>
     </w:lvl>
   </w:abstractNum>
-  <w:abstractNum w:abstractNumId="38">
+  <w:abstractNum w:abstractNumId="39">
     <w:nsid w:val="6B8E76BF"/>
     <w:multiLevelType w:val="hybridMultilevel"/>
     <w:tmpl w:val="7C320FC6"/>
@@ -19630,7 +22114,7 @@
       </w:rPr>
     </w:lvl>
   </w:abstractNum>
-  <w:abstractNum w:abstractNumId="39">
+  <w:abstractNum w:abstractNumId="40">
     <w:nsid w:val="70D561D9"/>
     <w:multiLevelType w:val="hybridMultilevel"/>
     <w:tmpl w:val="359032F8"/>
@@ -19743,7 +22227,7 @@
       </w:rPr>
     </w:lvl>
   </w:abstractNum>
-  <w:abstractNum w:abstractNumId="40">
+  <w:abstractNum w:abstractNumId="41">
     <w:nsid w:val="794D5634"/>
     <w:multiLevelType w:val="multilevel"/>
     <w:tmpl w:val="98DA47EE"/>
@@ -19892,7 +22376,7 @@
       </w:rPr>
     </w:lvl>
   </w:abstractNum>
-  <w:abstractNum w:abstractNumId="41">
+  <w:abstractNum w:abstractNumId="42">
     <w:nsid w:val="7A491DB7"/>
     <w:multiLevelType w:val="multilevel"/>
     <w:tmpl w:val="56EAD828"/>
@@ -20041,7 +22525,7 @@
       </w:rPr>
     </w:lvl>
   </w:abstractNum>
-  <w:abstractNum w:abstractNumId="42">
+  <w:abstractNum w:abstractNumId="43">
     <w:nsid w:val="7CFE02CB"/>
     <w:multiLevelType w:val="hybridMultilevel"/>
     <w:tmpl w:val="B5701390"/>
@@ -20155,16 +22639,16 @@
     </w:lvl>
   </w:abstractNum>
   <w:num w:numId="1">
-    <w:abstractNumId w:val="41"/>
+    <w:abstractNumId w:val="42"/>
   </w:num>
   <w:num w:numId="2">
     <w:abstractNumId w:val="0"/>
   </w:num>
   <w:num w:numId="3">
-    <w:abstractNumId w:val="40"/>
+    <w:abstractNumId w:val="41"/>
   </w:num>
   <w:num w:numId="4">
-    <w:abstractNumId w:val="36"/>
+    <w:abstractNumId w:val="37"/>
   </w:num>
   <w:num w:numId="5">
     <w:abstractNumId w:val="23"/>
@@ -20185,7 +22669,7 @@
     <w:abstractNumId w:val="13"/>
   </w:num>
   <w:num w:numId="11">
-    <w:abstractNumId w:val="35"/>
+    <w:abstractNumId w:val="36"/>
   </w:num>
   <w:num w:numId="12">
     <w:abstractNumId w:val="22"/>
@@ -20200,19 +22684,19 @@
     <w:abstractNumId w:val="20"/>
   </w:num>
   <w:num w:numId="16">
-    <w:abstractNumId w:val="32"/>
+    <w:abstractNumId w:val="33"/>
   </w:num>
   <w:num w:numId="17">
-    <w:abstractNumId w:val="28"/>
+    <w:abstractNumId w:val="29"/>
   </w:num>
   <w:num w:numId="18">
-    <w:abstractNumId w:val="34"/>
+    <w:abstractNumId w:val="35"/>
   </w:num>
   <w:num w:numId="19">
     <w:abstractNumId w:val="17"/>
   </w:num>
   <w:num w:numId="20">
-    <w:abstractNumId w:val="42"/>
+    <w:abstractNumId w:val="43"/>
   </w:num>
   <w:num w:numId="21">
     <w:abstractNumId w:val="7"/>
@@ -20233,16 +22717,16 @@
     <w:abstractNumId w:val="15"/>
   </w:num>
   <w:num w:numId="27">
-    <w:abstractNumId w:val="39"/>
+    <w:abstractNumId w:val="40"/>
   </w:num>
   <w:num w:numId="28">
     <w:abstractNumId w:val="6"/>
   </w:num>
   <w:num w:numId="29">
-    <w:abstractNumId w:val="38"/>
+    <w:abstractNumId w:val="39"/>
   </w:num>
   <w:num w:numId="30">
-    <w:abstractNumId w:val="31"/>
+    <w:abstractNumId w:val="32"/>
   </w:num>
   <w:num w:numId="31">
     <w:abstractNumId w:val="2"/>
@@ -20251,7 +22735,7 @@
     <w:abstractNumId w:val="24"/>
   </w:num>
   <w:num w:numId="33">
-    <w:abstractNumId w:val="33"/>
+    <w:abstractNumId w:val="34"/>
   </w:num>
   <w:num w:numId="34">
     <w:abstractNumId w:val="8"/>
@@ -20260,16 +22744,16 @@
     <w:abstractNumId w:val="14"/>
   </w:num>
   <w:num w:numId="36">
-    <w:abstractNumId w:val="37"/>
+    <w:abstractNumId w:val="38"/>
   </w:num>
   <w:num w:numId="37">
-    <w:abstractNumId w:val="29"/>
+    <w:abstractNumId w:val="30"/>
   </w:num>
   <w:num w:numId="38">
     <w:abstractNumId w:val="12"/>
   </w:num>
   <w:num w:numId="39">
-    <w:abstractNumId w:val="30"/>
+    <w:abstractNumId w:val="31"/>
   </w:num>
   <w:num w:numId="40">
     <w:abstractNumId w:val="25"/>
@@ -20281,6 +22765,9 @@
     <w:abstractNumId w:val="10"/>
   </w:num>
   <w:num w:numId="43">
+    <w:abstractNumId w:val="28"/>
+  </w:num>
+  <w:num w:numId="44">
     <w:abstractNumId w:val="27"/>
   </w:num>
 </w:numbering>
@@ -21310,6 +23797,32 @@
       <w:color w:val="808080"/>
     </w:rPr>
   </w:style>
+  <w:style w:type="table" w:styleId="TableGrid">
+    <w:name w:val="Table Grid"/>
+    <w:basedOn w:val="TableNormal"/>
+    <w:uiPriority w:val="39"/>
+    <w:rsid w:val="008802B6"/>
+    <w:pPr>
+      <w:spacing w:after="0" w:line="240" w:lineRule="auto"/>
+    </w:pPr>
+    <w:tblPr>
+      <w:tblInd w:w="0" w:type="dxa"/>
+      <w:tblBorders>
+        <w:top w:val="single" w:sz="4" w:space="0" w:color="auto"/>
+        <w:left w:val="single" w:sz="4" w:space="0" w:color="auto"/>
+        <w:bottom w:val="single" w:sz="4" w:space="0" w:color="auto"/>
+        <w:right w:val="single" w:sz="4" w:space="0" w:color="auto"/>
+        <w:insideH w:val="single" w:sz="4" w:space="0" w:color="auto"/>
+        <w:insideV w:val="single" w:sz="4" w:space="0" w:color="auto"/>
+      </w:tblBorders>
+      <w:tblCellMar>
+        <w:top w:w="0" w:type="dxa"/>
+        <w:left w:w="108" w:type="dxa"/>
+        <w:bottom w:w="0" w:type="dxa"/>
+        <w:right w:w="108" w:type="dxa"/>
+      </w:tblCellMar>
+    </w:tblPr>
+  </w:style>
 </w:styles>
 </file>
 
@@ -21579,7 +24092,7 @@
 </file>
 
 <file path=customXml/itemProps1.xml><?xml version="1.0" encoding="utf-8"?>
-<ds:datastoreItem xmlns:ds="http://schemas.openxmlformats.org/officeDocument/2006/customXml" ds:itemID="{E85ED210-6D27-47D9-B1F8-7129B91C9248}">
+<ds:datastoreItem xmlns:ds="http://schemas.openxmlformats.org/officeDocument/2006/customXml" ds:itemID="{7748AFF5-8A18-473C-97DF-9D3D50E7F189}">
   <ds:schemaRefs>
     <ds:schemaRef ds:uri="http://schemas.openxmlformats.org/officeDocument/2006/bibliography"/>
   </ds:schemaRefs>

</xml_diff>

<commit_message>
new channel line-up & source
</commit_message>
<xml_diff>
--- a/praca_wg_szablonu.docx
+++ b/praca_wg_szablonu.docx
@@ -81,7 +81,7 @@
                 <v:shape id="_x0000_i1025" type="#_x0000_t75" style="width:265.5pt;height:59.25pt" o:ole="">
                   <v:imagedata r:id="rId8" o:title=""/>
                 </v:shape>
-                <o:OLEObject Type="Embed" ProgID="CorelDRAW.Graphic.9" ShapeID="_x0000_i1025" DrawAspect="Content" ObjectID="_1622825783" r:id="rId9"/>
+                <o:OLEObject Type="Embed" ProgID="CorelDRAW.Graphic.9" ShapeID="_x0000_i1025" DrawAspect="Content" ObjectID="_1626031635" r:id="rId9"/>
               </w:object>
             </w:r>
           </w:p>
@@ -13861,7 +13861,7 @@
                     <a:blip r:embed="rId26">
                       <a:extLst>
                         <a:ext uri="{28A0092B-C50C-407E-A947-70E740481C1C}">
-                          <a14:useLocalDpi xmlns="" xmlns:wpc="http://schemas.microsoft.com/office/word/2010/wordprocessingCanvas" xmlns:mc="http://schemas.openxmlformats.org/markup-compatibility/2006" xmlns:o="urn:schemas-microsoft-com:office:office" xmlns:v="urn:schemas-microsoft-com:vml" xmlns:wp14="http://schemas.microsoft.com/office/word/2010/wordprocessingDrawing" xmlns:w10="urn:schemas-microsoft-com:office:word" xmlns:w="http://schemas.openxmlformats.org/wordprocessingml/2006/main" xmlns:w14="http://schemas.microsoft.com/office/word/2010/wordml" xmlns:w15="http://schemas.microsoft.com/office/word/2012/wordml" xmlns:wpg="http://schemas.microsoft.com/office/word/2010/wordprocessingGroup" xmlns:wpi="http://schemas.microsoft.com/office/word/2010/wordprocessingInk" xmlns:wps="http://schemas.microsoft.com/office/word/2010/wordprocessingShape" xmlns:a14="http://schemas.microsoft.com/office/drawing/2010/main" val="0"/>
+                          <a14:useLocalDpi xmlns:a14="http://schemas.microsoft.com/office/drawing/2010/main" xmlns:wps="http://schemas.microsoft.com/office/word/2010/wordprocessingShape" xmlns:wpi="http://schemas.microsoft.com/office/word/2010/wordprocessingInk" xmlns:wpg="http://schemas.microsoft.com/office/word/2010/wordprocessingGroup" xmlns:w15="http://schemas.microsoft.com/office/word/2012/wordml" xmlns:w14="http://schemas.microsoft.com/office/word/2010/wordml" xmlns:w="http://schemas.openxmlformats.org/wordprocessingml/2006/main" xmlns:w10="urn:schemas-microsoft-com:office:word" xmlns:wp14="http://schemas.microsoft.com/office/word/2010/wordprocessingDrawing" xmlns:v="urn:schemas-microsoft-com:vml" xmlns:o="urn:schemas-microsoft-com:office:office" xmlns:mc="http://schemas.openxmlformats.org/markup-compatibility/2006" xmlns:wpc="http://schemas.microsoft.com/office/word/2010/wordprocessingCanvas" xmlns="" val="0"/>
                         </a:ext>
                       </a:extLst>
                     </a:blip>
@@ -14104,7 +14104,7 @@
                     <a:blip r:embed="rId27">
                       <a:extLst>
                         <a:ext uri="{28A0092B-C50C-407E-A947-70E740481C1C}">
-                          <a14:useLocalDpi xmlns="" xmlns:wpc="http://schemas.microsoft.com/office/word/2010/wordprocessingCanvas" xmlns:mc="http://schemas.openxmlformats.org/markup-compatibility/2006" xmlns:o="urn:schemas-microsoft-com:office:office" xmlns:v="urn:schemas-microsoft-com:vml" xmlns:wp14="http://schemas.microsoft.com/office/word/2010/wordprocessingDrawing" xmlns:w10="urn:schemas-microsoft-com:office:word" xmlns:w="http://schemas.openxmlformats.org/wordprocessingml/2006/main" xmlns:w14="http://schemas.microsoft.com/office/word/2010/wordml" xmlns:w15="http://schemas.microsoft.com/office/word/2012/wordml" xmlns:wpg="http://schemas.microsoft.com/office/word/2010/wordprocessingGroup" xmlns:wpi="http://schemas.microsoft.com/office/word/2010/wordprocessingInk" xmlns:wps="http://schemas.microsoft.com/office/word/2010/wordprocessingShape" xmlns:a14="http://schemas.microsoft.com/office/drawing/2010/main" val="0"/>
+                          <a14:useLocalDpi xmlns:a14="http://schemas.microsoft.com/office/drawing/2010/main" xmlns:wps="http://schemas.microsoft.com/office/word/2010/wordprocessingShape" xmlns:wpi="http://schemas.microsoft.com/office/word/2010/wordprocessingInk" xmlns:wpg="http://schemas.microsoft.com/office/word/2010/wordprocessingGroup" xmlns:w15="http://schemas.microsoft.com/office/word/2012/wordml" xmlns:w14="http://schemas.microsoft.com/office/word/2010/wordml" xmlns:w="http://schemas.openxmlformats.org/wordprocessingml/2006/main" xmlns:w10="urn:schemas-microsoft-com:office:word" xmlns:wp14="http://schemas.microsoft.com/office/word/2010/wordprocessingDrawing" xmlns:v="urn:schemas-microsoft-com:vml" xmlns:o="urn:schemas-microsoft-com:office:office" xmlns:mc="http://schemas.openxmlformats.org/markup-compatibility/2006" xmlns:wpc="http://schemas.microsoft.com/office/word/2010/wordprocessingCanvas" xmlns="" val="0"/>
                         </a:ext>
                       </a:extLst>
                     </a:blip>
@@ -14202,7 +14202,7 @@
                     <a:blip r:embed="rId28">
                       <a:extLst>
                         <a:ext uri="{28A0092B-C50C-407E-A947-70E740481C1C}">
-                          <a14:useLocalDpi xmlns="" xmlns:wpc="http://schemas.microsoft.com/office/word/2010/wordprocessingCanvas" xmlns:mc="http://schemas.openxmlformats.org/markup-compatibility/2006" xmlns:o="urn:schemas-microsoft-com:office:office" xmlns:v="urn:schemas-microsoft-com:vml" xmlns:wp14="http://schemas.microsoft.com/office/word/2010/wordprocessingDrawing" xmlns:w10="urn:schemas-microsoft-com:office:word" xmlns:w="http://schemas.openxmlformats.org/wordprocessingml/2006/main" xmlns:w14="http://schemas.microsoft.com/office/word/2010/wordml" xmlns:w15="http://schemas.microsoft.com/office/word/2012/wordml" xmlns:wpg="http://schemas.microsoft.com/office/word/2010/wordprocessingGroup" xmlns:wpi="http://schemas.microsoft.com/office/word/2010/wordprocessingInk" xmlns:wps="http://schemas.microsoft.com/office/word/2010/wordprocessingShape" xmlns:a14="http://schemas.microsoft.com/office/drawing/2010/main" val="0"/>
+                          <a14:useLocalDpi xmlns:a14="http://schemas.microsoft.com/office/drawing/2010/main" xmlns:wps="http://schemas.microsoft.com/office/word/2010/wordprocessingShape" xmlns:wpi="http://schemas.microsoft.com/office/word/2010/wordprocessingInk" xmlns:wpg="http://schemas.microsoft.com/office/word/2010/wordprocessingGroup" xmlns:w15="http://schemas.microsoft.com/office/word/2012/wordml" xmlns:w14="http://schemas.microsoft.com/office/word/2010/wordml" xmlns:w="http://schemas.openxmlformats.org/wordprocessingml/2006/main" xmlns:w10="urn:schemas-microsoft-com:office:word" xmlns:wp14="http://schemas.microsoft.com/office/word/2010/wordprocessingDrawing" xmlns:v="urn:schemas-microsoft-com:vml" xmlns:o="urn:schemas-microsoft-com:office:office" xmlns:mc="http://schemas.openxmlformats.org/markup-compatibility/2006" xmlns:wpc="http://schemas.microsoft.com/office/word/2010/wordprocessingCanvas" xmlns="" val="0"/>
                         </a:ext>
                       </a:extLst>
                     </a:blip>
@@ -14303,7 +14303,7 @@
                     <a:blip r:embed="rId29">
                       <a:extLst>
                         <a:ext uri="{28A0092B-C50C-407E-A947-70E740481C1C}">
-                          <a14:useLocalDpi xmlns="" xmlns:wpc="http://schemas.microsoft.com/office/word/2010/wordprocessingCanvas" xmlns:mc="http://schemas.openxmlformats.org/markup-compatibility/2006" xmlns:o="urn:schemas-microsoft-com:office:office" xmlns:v="urn:schemas-microsoft-com:vml" xmlns:wp14="http://schemas.microsoft.com/office/word/2010/wordprocessingDrawing" xmlns:w10="urn:schemas-microsoft-com:office:word" xmlns:w="http://schemas.openxmlformats.org/wordprocessingml/2006/main" xmlns:w14="http://schemas.microsoft.com/office/word/2010/wordml" xmlns:w15="http://schemas.microsoft.com/office/word/2012/wordml" xmlns:wpg="http://schemas.microsoft.com/office/word/2010/wordprocessingGroup" xmlns:wpi="http://schemas.microsoft.com/office/word/2010/wordprocessingInk" xmlns:wps="http://schemas.microsoft.com/office/word/2010/wordprocessingShape" xmlns:a14="http://schemas.microsoft.com/office/drawing/2010/main" val="0"/>
+                          <a14:useLocalDpi xmlns:a14="http://schemas.microsoft.com/office/drawing/2010/main" xmlns:wps="http://schemas.microsoft.com/office/word/2010/wordprocessingShape" xmlns:wpi="http://schemas.microsoft.com/office/word/2010/wordprocessingInk" xmlns:wpg="http://schemas.microsoft.com/office/word/2010/wordprocessingGroup" xmlns:w15="http://schemas.microsoft.com/office/word/2012/wordml" xmlns:w14="http://schemas.microsoft.com/office/word/2010/wordml" xmlns:w="http://schemas.openxmlformats.org/wordprocessingml/2006/main" xmlns:w10="urn:schemas-microsoft-com:office:word" xmlns:wp14="http://schemas.microsoft.com/office/word/2010/wordprocessingDrawing" xmlns:v="urn:schemas-microsoft-com:vml" xmlns:o="urn:schemas-microsoft-com:office:office" xmlns:mc="http://schemas.openxmlformats.org/markup-compatibility/2006" xmlns:wpc="http://schemas.microsoft.com/office/word/2010/wordprocessingCanvas" xmlns="" val="0"/>
                         </a:ext>
                       </a:extLst>
                     </a:blip>
@@ -16637,9 +16637,15 @@
         <w:rPr>
           <w:lang w:eastAsia="pl-PL"/>
         </w:rPr>
-        <w:t>Serwer</w:t>
+        <w:t>Serwe</w:t>
       </w:r>
       <w:bookmarkEnd w:id="32"/>
+      <w:r>
+        <w:rPr>
+          <w:lang w:eastAsia="pl-PL"/>
+        </w:rPr>
+        <w:t>r</w:t>
+      </w:r>
     </w:p>
     <w:p>
       <w:pPr>
@@ -16656,7 +16662,43 @@
         <w:rPr>
           <w:lang w:eastAsia="pl-PL"/>
         </w:rPr>
-        <w:t>ASP.NET Core API</w:t>
+        <w:t>Funkcjonalność</w:t>
+      </w:r>
+    </w:p>
+    <w:p>
+      <w:pPr>
+        <w:pStyle w:val="Akapitzlist"/>
+        <w:numPr>
+          <w:ilvl w:val="3"/>
+          <w:numId w:val="8"/>
+        </w:numPr>
+        <w:rPr>
+          <w:lang w:eastAsia="pl-PL"/>
+        </w:rPr>
+      </w:pPr>
+      <w:r>
+        <w:rPr>
+          <w:lang w:eastAsia="pl-PL"/>
+        </w:rPr>
+        <w:t>Wczytywanie danych</w:t>
+      </w:r>
+    </w:p>
+    <w:p>
+      <w:pPr>
+        <w:pStyle w:val="Akapitzlist"/>
+        <w:numPr>
+          <w:ilvl w:val="3"/>
+          <w:numId w:val="8"/>
+        </w:numPr>
+        <w:rPr>
+          <w:lang w:eastAsia="pl-PL"/>
+        </w:rPr>
+      </w:pPr>
+      <w:r>
+        <w:rPr>
+          <w:lang w:eastAsia="pl-PL"/>
+        </w:rPr>
+        <w:t>Wyznaczanie rekomendacji</w:t>
       </w:r>
     </w:p>
     <w:p>
@@ -16674,14 +16716,14 @@
         <w:rPr>
           <w:lang w:eastAsia="pl-PL"/>
         </w:rPr>
-        <w:t>Dostęp do bazy danych – EF Core</w:t>
+        <w:t>Technologia</w:t>
       </w:r>
     </w:p>
     <w:p>
       <w:pPr>
         <w:pStyle w:val="Akapitzlist"/>
         <w:numPr>
-          <w:ilvl w:val="2"/>
+          <w:ilvl w:val="3"/>
           <w:numId w:val="8"/>
         </w:numPr>
         <w:rPr>
@@ -16692,14 +16734,14 @@
         <w:rPr>
           <w:lang w:eastAsia="pl-PL"/>
         </w:rPr>
-        <w:t>Powiadomienia Push – SignalR</w:t>
+        <w:t>ASP.NET Core API</w:t>
       </w:r>
     </w:p>
     <w:p>
       <w:pPr>
         <w:pStyle w:val="Akapitzlist"/>
         <w:numPr>
-          <w:ilvl w:val="2"/>
+          <w:ilvl w:val="3"/>
           <w:numId w:val="8"/>
         </w:numPr>
         <w:rPr>
@@ -16710,7 +16752,46 @@
         <w:rPr>
           <w:lang w:eastAsia="pl-PL"/>
         </w:rPr>
-        <w:t>Scheduler</w:t>
+        <w:t>Dostęp do bazy danych – EF Core</w:t>
+      </w:r>
+    </w:p>
+    <w:p>
+      <w:pPr>
+        <w:pStyle w:val="Akapitzlist"/>
+        <w:numPr>
+          <w:ilvl w:val="3"/>
+          <w:numId w:val="8"/>
+        </w:numPr>
+        <w:rPr>
+          <w:lang w:eastAsia="pl-PL"/>
+        </w:rPr>
+      </w:pPr>
+      <w:r>
+        <w:rPr>
+          <w:lang w:eastAsia="pl-PL"/>
+        </w:rPr>
+        <w:t>Powiadomienia Push – SignalR</w:t>
+      </w:r>
+    </w:p>
+    <w:p>
+      <w:pPr>
+        <w:rPr>
+          <w:lang w:eastAsia="pl-PL"/>
+        </w:rPr>
+      </w:pPr>
+    </w:p>
+    <w:p>
+      <w:pPr>
+        <w:jc w:val="left"/>
+        <w:rPr>
+          <w:lang w:eastAsia="pl-PL"/>
+        </w:rPr>
+      </w:pPr>
+      <w:r>
+        <w:rPr>
+          <w:lang w:eastAsia="pl-PL"/>
+        </w:rPr>
+        <w:br w:type="page"/>
       </w:r>
     </w:p>
     <w:p>
@@ -16729,6 +16810,7 @@
         <w:rPr>
           <w:lang w:eastAsia="pl-PL"/>
         </w:rPr>
+        <w:lastRenderedPageBreak/>
         <w:t>Klient</w:t>
       </w:r>
       <w:bookmarkEnd w:id="33"/>
@@ -16959,6 +17041,7 @@
       <w:r>
         <w:rPr>
           <w:noProof/>
+          <w:lang w:eastAsia="pl-PL"/>
         </w:rPr>
         <w:drawing>
           <wp:inline distT="0" distB="0" distL="0" distR="0">
@@ -17016,6 +17099,7 @@
       <w:r>
         <w:rPr>
           <w:noProof/>
+          <w:lang w:eastAsia="pl-PL"/>
         </w:rPr>
         <w:drawing>
           <wp:inline distT="0" distB="0" distL="0" distR="0">
@@ -17937,6 +18021,10 @@
     </w:p>
     <w:p>
       <w:r>
+        <w:rPr>
+          <w:noProof/>
+          <w:lang w:eastAsia="pl-PL"/>
+        </w:rPr>
         <w:drawing>
           <wp:inline distT="0" distB="0" distL="0" distR="0">
             <wp:extent cx="5391150" cy="2790825"/>
@@ -18430,7 +18518,7 @@
             <w:rPr>
               <w:noProof/>
             </w:rPr>
-            <w:t>28</w:t>
+            <w:t>23</w:t>
           </w:r>
         </w:fldSimple>
       </w:p>
@@ -22827,7 +22915,7 @@
   <a:extraClrSchemeLst/>
   <a:extLst>
     <a:ext uri="{05A4C25C-085E-4340-85A3-A5531E510DB2}">
-      <thm15:themeFamily xmlns="" xmlns:thm15="http://schemas.microsoft.com/office/thememl/2012/main" name="Office Theme" id="{62F939B6-93AF-4DB8-9C6B-D6C7DFDC589F}" vid="{4A3C46E8-61CC-4603-A589-7422A47A8E4A}"/>
+      <thm15:themeFamily xmlns:thm15="http://schemas.microsoft.com/office/thememl/2012/main" xmlns="" name="Office Theme" id="{62F939B6-93AF-4DB8-9C6B-D6C7DFDC589F}" vid="{4A3C46E8-61CC-4603-A589-7422A47A8E4A}"/>
     </a:ext>
   </a:extLst>
 </a:theme>

</xml_diff>

<commit_message>
text for back-end logic implementation & line-breaks for readability
</commit_message>
<xml_diff>
--- a/praca_wg_szablonu.docx
+++ b/praca_wg_szablonu.docx
@@ -81,7 +81,7 @@
                 <v:shape id="_x0000_i1025" type="#_x0000_t75" style="width:265.5pt;height:59.25pt" o:ole="">
                   <v:imagedata r:id="rId8" o:title=""/>
                 </v:shape>
-                <o:OLEObject Type="Embed" ProgID="CorelDRAW.Graphic.9" ShapeID="_x0000_i1025" DrawAspect="Content" ObjectID="_1626031635" r:id="rId9"/>
+                <o:OLEObject Type="Embed" ProgID="CorelDRAW.Graphic.9" ShapeID="_x0000_i1025" DrawAspect="Content" ObjectID="_1626460565" r:id="rId9"/>
               </w:object>
             </w:r>
           </w:p>
@@ -3536,7 +3536,7 @@
                 <w:noProof/>
                 <w:webHidden/>
               </w:rPr>
-              <w:t>23</w:t>
+              <w:t>27</w:t>
             </w:r>
             <w:r>
               <w:rPr>
@@ -3628,7 +3628,7 @@
                 <w:noProof/>
                 <w:webHidden/>
               </w:rPr>
-              <w:t>24</w:t>
+              <w:t>31</w:t>
             </w:r>
             <w:r>
               <w:rPr>
@@ -3718,7 +3718,7 @@
                 <w:noProof/>
                 <w:webHidden/>
               </w:rPr>
-              <w:t>24</w:t>
+              <w:t>31</w:t>
             </w:r>
             <w:r>
               <w:rPr>
@@ -3808,7 +3808,7 @@
                 <w:noProof/>
                 <w:webHidden/>
               </w:rPr>
-              <w:t>24</w:t>
+              <w:t>31</w:t>
             </w:r>
             <w:r>
               <w:rPr>
@@ -3898,7 +3898,7 @@
                 <w:noProof/>
                 <w:webHidden/>
               </w:rPr>
-              <w:t>24</w:t>
+              <w:t>31</w:t>
             </w:r>
             <w:r>
               <w:rPr>
@@ -3988,7 +3988,7 @@
                 <w:noProof/>
                 <w:webHidden/>
               </w:rPr>
-              <w:t>25</w:t>
+              <w:t>32</w:t>
             </w:r>
             <w:r>
               <w:rPr>
@@ -4076,7 +4076,7 @@
                 <w:noProof/>
                 <w:webHidden/>
               </w:rPr>
-              <w:t>25</w:t>
+              <w:t>32</w:t>
             </w:r>
             <w:r>
               <w:rPr>
@@ -4164,7 +4164,7 @@
                 <w:noProof/>
                 <w:webHidden/>
               </w:rPr>
-              <w:t>26</w:t>
+              <w:t>33</w:t>
             </w:r>
             <w:r>
               <w:rPr>
@@ -4252,7 +4252,7 @@
                 <w:noProof/>
                 <w:webHidden/>
               </w:rPr>
-              <w:t>28</w:t>
+              <w:t>35</w:t>
             </w:r>
             <w:r>
               <w:rPr>
@@ -4353,7 +4353,7 @@
                 <w:noProof/>
                 <w:webHidden/>
               </w:rPr>
-              <w:t>29</w:t>
+              <w:t>36</w:t>
             </w:r>
             <w:r>
               <w:rPr>
@@ -4443,7 +4443,7 @@
                 <w:noProof/>
                 <w:webHidden/>
               </w:rPr>
-              <w:t>30</w:t>
+              <w:t>37</w:t>
             </w:r>
             <w:r>
               <w:rPr>
@@ -10874,23 +10874,7 @@
         <w:t xml:space="preserve"> – poza tym część z nich zawiera w tytule numer kolejny odcinka (w notacji zawierającej również sezon). Na tej podstawie można </w:t>
       </w:r>
       <w:r>
-        <w:t xml:space="preserve">stwierdzić do jakiego serialu należy i wykorzystać to do </w:t>
-      </w:r>
-      <w:commentRangeStart w:id="23"/>
-      <w:r>
-        <w:t>rekomendacji</w:t>
-      </w:r>
-      <w:commentRangeEnd w:id="23"/>
-      <w:r>
-        <w:rPr>
-          <w:rStyle w:val="Odwoaniedokomentarza"/>
-          <w:rFonts w:eastAsiaTheme="minorHAnsi" w:cstheme="minorBidi"/>
-          <w:lang w:eastAsia="en-US"/>
-        </w:rPr>
-        <w:commentReference w:id="23"/>
-      </w:r>
-      <w:r>
-        <w:t>.</w:t>
+        <w:t>stwierdzić do jakiego serialu należy i wykorzystać to do rekomendacji.</w:t>
       </w:r>
     </w:p>
     <w:p>
@@ -10917,7 +10901,13 @@
         <w:t xml:space="preserve">Rekomendacje generowane są w oparciu o </w:t>
       </w:r>
       <w:r>
-        <w:t xml:space="preserve">ważoną sumę </w:t>
+        <w:t xml:space="preserve">ważoną </w:t>
+      </w:r>
+      <w:r>
+        <w:t>średnią</w:t>
+      </w:r>
+      <w:r>
+        <w:t xml:space="preserve"> </w:t>
       </w:r>
       <w:r>
         <w:t>ocen użytkownika wyrażoną wzorem:</w:t>
@@ -10979,81 +10969,125 @@
             </w:rPr>
             <m:t xml:space="preserve">= </m:t>
           </m:r>
-          <m:nary>
-            <m:naryPr>
-              <m:chr m:val="∑"/>
-              <m:limLoc m:val="subSup"/>
+          <m:f>
+            <m:fPr>
               <m:ctrlPr>
                 <w:rPr>
                   <w:rFonts w:ascii="Cambria Math" w:hAnsi="Cambria Math"/>
                   <w:i/>
                 </w:rPr>
               </m:ctrlPr>
-            </m:naryPr>
-            <m:sub>
-              <m:r>
-                <w:rPr>
-                  <w:rFonts w:ascii="Cambria Math" w:hAnsi="Cambria Math"/>
-                </w:rPr>
-                <m:t>j=1</m:t>
-              </m:r>
-            </m:sub>
-            <m:sup>
-              <m:r>
-                <w:rPr>
-                  <w:rFonts w:ascii="Cambria Math" w:hAnsi="Cambria Math"/>
-                </w:rPr>
-                <m:t>J</m:t>
-              </m:r>
-            </m:sup>
-            <m:e>
-              <m:r>
-                <w:rPr>
-                  <w:rFonts w:ascii="Cambria Math" w:hAnsi="Cambria Math"/>
-                </w:rPr>
-                <m:t>S</m:t>
-              </m:r>
-              <m:d>
-                <m:dPr>
+            </m:fPr>
+            <m:num>
+              <m:nary>
+                <m:naryPr>
+                  <m:chr m:val="∑"/>
+                  <m:limLoc m:val="subSup"/>
                   <m:ctrlPr>
                     <w:rPr>
                       <w:rFonts w:ascii="Cambria Math" w:hAnsi="Cambria Math"/>
                       <w:i/>
                     </w:rPr>
                   </m:ctrlPr>
-                </m:dPr>
+                </m:naryPr>
+                <m:sub>
+                  <m:r>
+                    <w:rPr>
+                      <w:rFonts w:ascii="Cambria Math" w:hAnsi="Cambria Math"/>
+                    </w:rPr>
+                    <m:t>j=1</m:t>
+                  </m:r>
+                </m:sub>
+                <m:sup>
+                  <m:r>
+                    <w:rPr>
+                      <w:rFonts w:ascii="Cambria Math" w:hAnsi="Cambria Math"/>
+                    </w:rPr>
+                    <m:t>J</m:t>
+                  </m:r>
+                </m:sup>
                 <m:e>
-                  <m:sSub>
-                    <m:sSubPr>
+                  <m:r>
+                    <w:rPr>
+                      <w:rFonts w:ascii="Cambria Math" w:hAnsi="Cambria Math"/>
+                    </w:rPr>
+                    <m:t>S</m:t>
+                  </m:r>
+                  <m:d>
+                    <m:dPr>
                       <m:ctrlPr>
                         <w:rPr>
                           <w:rFonts w:ascii="Cambria Math" w:hAnsi="Cambria Math"/>
                           <w:i/>
                         </w:rPr>
                       </m:ctrlPr>
-                    </m:sSubPr>
+                    </m:dPr>
                     <m:e>
+                      <m:sSub>
+                        <m:sSubPr>
+                          <m:ctrlPr>
+                            <w:rPr>
+                              <w:rFonts w:ascii="Cambria Math" w:hAnsi="Cambria Math"/>
+                              <w:i/>
+                            </w:rPr>
+                          </m:ctrlPr>
+                        </m:sSubPr>
+                        <m:e>
+                          <m:r>
+                            <w:rPr>
+                              <w:rFonts w:ascii="Cambria Math" w:hAnsi="Cambria Math"/>
+                            </w:rPr>
+                            <m:t>P</m:t>
+                          </m:r>
+                        </m:e>
+                        <m:sub>
+                          <m:r>
+                            <w:rPr>
+                              <w:rFonts w:ascii="Cambria Math" w:hAnsi="Cambria Math"/>
+                            </w:rPr>
+                            <m:t>i</m:t>
+                          </m:r>
+                        </m:sub>
+                      </m:sSub>
                       <m:r>
                         <w:rPr>
                           <w:rFonts w:ascii="Cambria Math" w:hAnsi="Cambria Math"/>
                         </w:rPr>
-                        <m:t>P</m:t>
+                        <m:t>,</m:t>
                       </m:r>
+                      <m:sSub>
+                        <m:sSubPr>
+                          <m:ctrlPr>
+                            <w:rPr>
+                              <w:rFonts w:ascii="Cambria Math" w:hAnsi="Cambria Math"/>
+                              <w:i/>
+                            </w:rPr>
+                          </m:ctrlPr>
+                        </m:sSubPr>
+                        <m:e>
+                          <m:r>
+                            <w:rPr>
+                              <w:rFonts w:ascii="Cambria Math" w:hAnsi="Cambria Math"/>
+                            </w:rPr>
+                            <m:t>P</m:t>
+                          </m:r>
+                        </m:e>
+                        <m:sub>
+                          <m:r>
+                            <w:rPr>
+                              <w:rFonts w:ascii="Cambria Math" w:hAnsi="Cambria Math"/>
+                            </w:rPr>
+                            <m:t>j</m:t>
+                          </m:r>
+                        </m:sub>
+                      </m:sSub>
                     </m:e>
-                    <m:sub>
-                      <m:r>
-                        <w:rPr>
-                          <w:rFonts w:ascii="Cambria Math" w:hAnsi="Cambria Math"/>
-                        </w:rPr>
-                        <m:t>i</m:t>
-                      </m:r>
-                    </m:sub>
-                  </m:sSub>
+                  </m:d>
                   <m:r>
                     <w:rPr>
                       <w:rFonts w:ascii="Cambria Math" w:hAnsi="Cambria Math"/>
                     </w:rPr>
-                    <m:t>,</m:t>
+                    <m:t>∙</m:t>
                   </m:r>
                   <m:sSub>
                     <m:sSubPr>
@@ -11069,7 +11103,7 @@
                         <w:rPr>
                           <w:rFonts w:ascii="Cambria Math" w:hAnsi="Cambria Math"/>
                         </w:rPr>
-                        <m:t>P</m:t>
+                        <m:t>V</m:t>
                       </m:r>
                     </m:e>
                     <m:sub>
@@ -11082,41 +11116,17 @@
                     </m:sub>
                   </m:sSub>
                 </m:e>
-              </m:d>
+              </m:nary>
+            </m:num>
+            <m:den>
               <m:r>
                 <w:rPr>
                   <w:rFonts w:ascii="Cambria Math" w:hAnsi="Cambria Math"/>
                 </w:rPr>
-                <m:t>∙</m:t>
+                <m:t>J</m:t>
               </m:r>
-              <m:sSub>
-                <m:sSubPr>
-                  <m:ctrlPr>
-                    <w:rPr>
-                      <w:rFonts w:ascii="Cambria Math" w:hAnsi="Cambria Math"/>
-                      <w:i/>
-                    </w:rPr>
-                  </m:ctrlPr>
-                </m:sSubPr>
-                <m:e>
-                  <m:r>
-                    <w:rPr>
-                      <w:rFonts w:ascii="Cambria Math" w:hAnsi="Cambria Math"/>
-                    </w:rPr>
-                    <m:t>V</m:t>
-                  </m:r>
-                </m:e>
-                <m:sub>
-                  <m:r>
-                    <w:rPr>
-                      <w:rFonts w:ascii="Cambria Math" w:hAnsi="Cambria Math"/>
-                    </w:rPr>
-                    <m:t>j</m:t>
-                  </m:r>
-                </m:sub>
-              </m:sSub>
-            </m:e>
-          </m:nary>
+            </m:den>
+          </m:f>
         </m:oMath>
       </m:oMathPara>
     </w:p>
@@ -11307,7 +11317,7 @@
         <w:rPr>
           <w:rFonts w:eastAsiaTheme="minorEastAsia"/>
         </w:rPr>
-        <w:t>-1</w:t>
+        <w:t>0</w:t>
       </w:r>
       <w:r>
         <w:rPr>
@@ -11836,16 +11846,8 @@
           <w:numId w:val="12"/>
         </w:numPr>
       </w:pPr>
-      <w:commentRangeStart w:id="24"/>
       <w:r>
         <w:t>Gatunki</w:t>
-      </w:r>
-      <w:commentRangeEnd w:id="24"/>
-      <w:r>
-        <w:rPr>
-          <w:rStyle w:val="Odwoaniedokomentarza"/>
-        </w:rPr>
-        <w:commentReference w:id="24"/>
       </w:r>
     </w:p>
     <w:p>
@@ -13366,7 +13368,7 @@
           <w:lang w:eastAsia="pl-PL"/>
         </w:rPr>
       </w:pPr>
-      <w:bookmarkStart w:id="25" w:name="_Toc12135971"/>
+      <w:bookmarkStart w:id="23" w:name="_Toc12135971"/>
       <w:r>
         <w:rPr>
           <w:rFonts w:eastAsia="Times New Roman"/>
@@ -13375,7 +13377,7 @@
         <w:lastRenderedPageBreak/>
         <w:t>Wymagania funkcjonalne</w:t>
       </w:r>
-      <w:bookmarkEnd w:id="25"/>
+      <w:bookmarkEnd w:id="23"/>
     </w:p>
     <w:p>
       <w:pPr>
@@ -13722,7 +13724,7 @@
           <w:lang w:eastAsia="pl-PL"/>
         </w:rPr>
       </w:pPr>
-      <w:bookmarkStart w:id="26" w:name="_Toc12135972"/>
+      <w:bookmarkStart w:id="24" w:name="_Toc12135972"/>
       <w:r>
         <w:rPr>
           <w:rFonts w:eastAsia="Times New Roman"/>
@@ -13731,7 +13733,7 @@
         <w:lastRenderedPageBreak/>
         <w:t>Projekt aplikacji</w:t>
       </w:r>
-      <w:bookmarkEnd w:id="26"/>
+      <w:bookmarkEnd w:id="24"/>
     </w:p>
     <w:p>
       <w:pPr>
@@ -13745,7 +13747,7 @@
           <w:lang w:eastAsia="pl-PL"/>
         </w:rPr>
       </w:pPr>
-      <w:bookmarkStart w:id="27" w:name="_Toc12135973"/>
+      <w:bookmarkStart w:id="25" w:name="_Toc12135973"/>
       <w:r>
         <w:rPr>
           <w:rFonts w:eastAsia="Times New Roman"/>
@@ -13753,7 +13755,7 @@
         </w:rPr>
         <w:t>Baza danych</w:t>
       </w:r>
-      <w:bookmarkEnd w:id="27"/>
+      <w:bookmarkEnd w:id="25"/>
     </w:p>
     <w:p>
       <w:pPr>
@@ -13798,7 +13800,7 @@
           <w:lang w:eastAsia="pl-PL"/>
         </w:rPr>
       </w:pPr>
-      <w:bookmarkStart w:id="28" w:name="_Toc12135974"/>
+      <w:bookmarkStart w:id="26" w:name="_Toc12135974"/>
       <w:r>
         <w:rPr>
           <w:rFonts w:eastAsia="Times New Roman"/>
@@ -13807,7 +13809,7 @@
         <w:lastRenderedPageBreak/>
         <w:t>Prototyp interfejsu</w:t>
       </w:r>
-      <w:bookmarkEnd w:id="28"/>
+      <w:bookmarkEnd w:id="26"/>
     </w:p>
     <w:p>
       <w:pPr>
@@ -13861,7 +13863,7 @@
                     <a:blip r:embed="rId26">
                       <a:extLst>
                         <a:ext uri="{28A0092B-C50C-407E-A947-70E740481C1C}">
-                          <a14:useLocalDpi xmlns:a14="http://schemas.microsoft.com/office/drawing/2010/main" xmlns:wps="http://schemas.microsoft.com/office/word/2010/wordprocessingShape" xmlns:wpi="http://schemas.microsoft.com/office/word/2010/wordprocessingInk" xmlns:wpg="http://schemas.microsoft.com/office/word/2010/wordprocessingGroup" xmlns:w15="http://schemas.microsoft.com/office/word/2012/wordml" xmlns:w14="http://schemas.microsoft.com/office/word/2010/wordml" xmlns:w="http://schemas.openxmlformats.org/wordprocessingml/2006/main" xmlns:w10="urn:schemas-microsoft-com:office:word" xmlns:wp14="http://schemas.microsoft.com/office/word/2010/wordprocessingDrawing" xmlns:v="urn:schemas-microsoft-com:vml" xmlns:o="urn:schemas-microsoft-com:office:office" xmlns:mc="http://schemas.openxmlformats.org/markup-compatibility/2006" xmlns:wpc="http://schemas.microsoft.com/office/word/2010/wordprocessingCanvas" xmlns="" val="0"/>
+                          <a14:useLocalDpi xmlns="" xmlns:wpc="http://schemas.microsoft.com/office/word/2010/wordprocessingCanvas" xmlns:mc="http://schemas.openxmlformats.org/markup-compatibility/2006" xmlns:o="urn:schemas-microsoft-com:office:office" xmlns:v="urn:schemas-microsoft-com:vml" xmlns:wp14="http://schemas.microsoft.com/office/word/2010/wordprocessingDrawing" xmlns:w10="urn:schemas-microsoft-com:office:word" xmlns:w="http://schemas.openxmlformats.org/wordprocessingml/2006/main" xmlns:w14="http://schemas.microsoft.com/office/word/2010/wordml" xmlns:w15="http://schemas.microsoft.com/office/word/2012/wordml" xmlns:wpg="http://schemas.microsoft.com/office/word/2010/wordprocessingGroup" xmlns:wpi="http://schemas.microsoft.com/office/word/2010/wordprocessingInk" xmlns:wps="http://schemas.microsoft.com/office/word/2010/wordprocessingShape" xmlns:a14="http://schemas.microsoft.com/office/drawing/2010/main" val="0"/>
                         </a:ext>
                       </a:extLst>
                     </a:blip>
@@ -14104,7 +14106,7 @@
                     <a:blip r:embed="rId27">
                       <a:extLst>
                         <a:ext uri="{28A0092B-C50C-407E-A947-70E740481C1C}">
-                          <a14:useLocalDpi xmlns:a14="http://schemas.microsoft.com/office/drawing/2010/main" xmlns:wps="http://schemas.microsoft.com/office/word/2010/wordprocessingShape" xmlns:wpi="http://schemas.microsoft.com/office/word/2010/wordprocessingInk" xmlns:wpg="http://schemas.microsoft.com/office/word/2010/wordprocessingGroup" xmlns:w15="http://schemas.microsoft.com/office/word/2012/wordml" xmlns:w14="http://schemas.microsoft.com/office/word/2010/wordml" xmlns:w="http://schemas.openxmlformats.org/wordprocessingml/2006/main" xmlns:w10="urn:schemas-microsoft-com:office:word" xmlns:wp14="http://schemas.microsoft.com/office/word/2010/wordprocessingDrawing" xmlns:v="urn:schemas-microsoft-com:vml" xmlns:o="urn:schemas-microsoft-com:office:office" xmlns:mc="http://schemas.openxmlformats.org/markup-compatibility/2006" xmlns:wpc="http://schemas.microsoft.com/office/word/2010/wordprocessingCanvas" xmlns="" val="0"/>
+                          <a14:useLocalDpi xmlns="" xmlns:wpc="http://schemas.microsoft.com/office/word/2010/wordprocessingCanvas" xmlns:mc="http://schemas.openxmlformats.org/markup-compatibility/2006" xmlns:o="urn:schemas-microsoft-com:office:office" xmlns:v="urn:schemas-microsoft-com:vml" xmlns:wp14="http://schemas.microsoft.com/office/word/2010/wordprocessingDrawing" xmlns:w10="urn:schemas-microsoft-com:office:word" xmlns:w="http://schemas.openxmlformats.org/wordprocessingml/2006/main" xmlns:w14="http://schemas.microsoft.com/office/word/2010/wordml" xmlns:w15="http://schemas.microsoft.com/office/word/2012/wordml" xmlns:wpg="http://schemas.microsoft.com/office/word/2010/wordprocessingGroup" xmlns:wpi="http://schemas.microsoft.com/office/word/2010/wordprocessingInk" xmlns:wps="http://schemas.microsoft.com/office/word/2010/wordprocessingShape" xmlns:a14="http://schemas.microsoft.com/office/drawing/2010/main" val="0"/>
                         </a:ext>
                       </a:extLst>
                     </a:blip>
@@ -14202,7 +14204,7 @@
                     <a:blip r:embed="rId28">
                       <a:extLst>
                         <a:ext uri="{28A0092B-C50C-407E-A947-70E740481C1C}">
-                          <a14:useLocalDpi xmlns:a14="http://schemas.microsoft.com/office/drawing/2010/main" xmlns:wps="http://schemas.microsoft.com/office/word/2010/wordprocessingShape" xmlns:wpi="http://schemas.microsoft.com/office/word/2010/wordprocessingInk" xmlns:wpg="http://schemas.microsoft.com/office/word/2010/wordprocessingGroup" xmlns:w15="http://schemas.microsoft.com/office/word/2012/wordml" xmlns:w14="http://schemas.microsoft.com/office/word/2010/wordml" xmlns:w="http://schemas.openxmlformats.org/wordprocessingml/2006/main" xmlns:w10="urn:schemas-microsoft-com:office:word" xmlns:wp14="http://schemas.microsoft.com/office/word/2010/wordprocessingDrawing" xmlns:v="urn:schemas-microsoft-com:vml" xmlns:o="urn:schemas-microsoft-com:office:office" xmlns:mc="http://schemas.openxmlformats.org/markup-compatibility/2006" xmlns:wpc="http://schemas.microsoft.com/office/word/2010/wordprocessingCanvas" xmlns="" val="0"/>
+                          <a14:useLocalDpi xmlns="" xmlns:wpc="http://schemas.microsoft.com/office/word/2010/wordprocessingCanvas" xmlns:mc="http://schemas.openxmlformats.org/markup-compatibility/2006" xmlns:o="urn:schemas-microsoft-com:office:office" xmlns:v="urn:schemas-microsoft-com:vml" xmlns:wp14="http://schemas.microsoft.com/office/word/2010/wordprocessingDrawing" xmlns:w10="urn:schemas-microsoft-com:office:word" xmlns:w="http://schemas.openxmlformats.org/wordprocessingml/2006/main" xmlns:w14="http://schemas.microsoft.com/office/word/2010/wordml" xmlns:w15="http://schemas.microsoft.com/office/word/2012/wordml" xmlns:wpg="http://schemas.microsoft.com/office/word/2010/wordprocessingGroup" xmlns:wpi="http://schemas.microsoft.com/office/word/2010/wordprocessingInk" xmlns:wps="http://schemas.microsoft.com/office/word/2010/wordprocessingShape" xmlns:a14="http://schemas.microsoft.com/office/drawing/2010/main" val="0"/>
                         </a:ext>
                       </a:extLst>
                     </a:blip>
@@ -14303,7 +14305,7 @@
                     <a:blip r:embed="rId29">
                       <a:extLst>
                         <a:ext uri="{28A0092B-C50C-407E-A947-70E740481C1C}">
-                          <a14:useLocalDpi xmlns:a14="http://schemas.microsoft.com/office/drawing/2010/main" xmlns:wps="http://schemas.microsoft.com/office/word/2010/wordprocessingShape" xmlns:wpi="http://schemas.microsoft.com/office/word/2010/wordprocessingInk" xmlns:wpg="http://schemas.microsoft.com/office/word/2010/wordprocessingGroup" xmlns:w15="http://schemas.microsoft.com/office/word/2012/wordml" xmlns:w14="http://schemas.microsoft.com/office/word/2010/wordml" xmlns:w="http://schemas.openxmlformats.org/wordprocessingml/2006/main" xmlns:w10="urn:schemas-microsoft-com:office:word" xmlns:wp14="http://schemas.microsoft.com/office/word/2010/wordprocessingDrawing" xmlns:v="urn:schemas-microsoft-com:vml" xmlns:o="urn:schemas-microsoft-com:office:office" xmlns:mc="http://schemas.openxmlformats.org/markup-compatibility/2006" xmlns:wpc="http://schemas.microsoft.com/office/word/2010/wordprocessingCanvas" xmlns="" val="0"/>
+                          <a14:useLocalDpi xmlns="" xmlns:wpc="http://schemas.microsoft.com/office/word/2010/wordprocessingCanvas" xmlns:mc="http://schemas.openxmlformats.org/markup-compatibility/2006" xmlns:o="urn:schemas-microsoft-com:office:office" xmlns:v="urn:schemas-microsoft-com:vml" xmlns:wp14="http://schemas.microsoft.com/office/word/2010/wordprocessingDrawing" xmlns:w10="urn:schemas-microsoft-com:office:word" xmlns:w="http://schemas.openxmlformats.org/wordprocessingml/2006/main" xmlns:w14="http://schemas.microsoft.com/office/word/2010/wordml" xmlns:w15="http://schemas.microsoft.com/office/word/2012/wordml" xmlns:wpg="http://schemas.microsoft.com/office/word/2010/wordprocessingGroup" xmlns:wpi="http://schemas.microsoft.com/office/word/2010/wordprocessingInk" xmlns:wps="http://schemas.microsoft.com/office/word/2010/wordprocessingShape" xmlns:a14="http://schemas.microsoft.com/office/drawing/2010/main" val="0"/>
                         </a:ext>
                       </a:extLst>
                     </a:blip>
@@ -15893,8 +15895,8 @@
               </w:rPr>
               <w:t>Ilość dopasowanych słów</w:t>
             </w:r>
-            <w:bookmarkStart w:id="29" w:name="_GoBack"/>
-            <w:bookmarkEnd w:id="29"/>
+            <w:bookmarkStart w:id="27" w:name="_GoBack"/>
+            <w:bookmarkEnd w:id="27"/>
           </w:p>
         </w:tc>
         <w:tc>
@@ -16546,7 +16548,7 @@
           <w:lang w:eastAsia="pl-PL"/>
         </w:rPr>
       </w:pPr>
-      <w:bookmarkStart w:id="30" w:name="_Toc12135975"/>
+      <w:bookmarkStart w:id="28" w:name="_Toc12135975"/>
       <w:r>
         <w:rPr>
           <w:rFonts w:eastAsia="Times New Roman"/>
@@ -16555,26 +16557,7 @@
         <w:lastRenderedPageBreak/>
         <w:t>Architektura aplikacji</w:t>
       </w:r>
-      <w:bookmarkEnd w:id="30"/>
-    </w:p>
-    <w:p>
-      <w:pPr>
-        <w:pStyle w:val="Paragraph"/>
-      </w:pPr>
-      <w:r>
-        <w:t>Aplikacja składa się z dwóch głównych elementów</w:t>
-      </w:r>
-    </w:p>
-    <w:p>
-      <w:pPr>
-        <w:pStyle w:val="Paragraph"/>
-      </w:pPr>
-      <w:r>
-        <w:t xml:space="preserve">Część serwerowa aplikacji </w:t>
-      </w:r>
-      <w:r>
-        <w:tab/>
-      </w:r>
+      <w:bookmarkEnd w:id="28"/>
     </w:p>
     <w:p>
       <w:pPr>
@@ -16590,13 +16573,6 @@
           <w:lang w:eastAsia="pl-PL"/>
         </w:rPr>
         <w:br w:type="page"/>
-      </w:r>
-      <w:r>
-        <w:rPr>
-          <w:lang w:eastAsia="pl-PL"/>
-        </w:rPr>
-        <w:lastRenderedPageBreak/>
-        <w:tab/>
       </w:r>
     </w:p>
     <w:p>
@@ -16611,15 +16587,16 @@
           <w:lang w:eastAsia="pl-PL"/>
         </w:rPr>
       </w:pPr>
-      <w:bookmarkStart w:id="31" w:name="_Toc12135976"/>
+      <w:bookmarkStart w:id="29" w:name="_Toc12135976"/>
       <w:r>
         <w:rPr>
           <w:rFonts w:eastAsia="Times New Roman"/>
           <w:lang w:eastAsia="pl-PL"/>
         </w:rPr>
+        <w:lastRenderedPageBreak/>
         <w:t>Implementacja</w:t>
       </w:r>
-      <w:bookmarkEnd w:id="31"/>
+      <w:bookmarkEnd w:id="29"/>
     </w:p>
     <w:p>
       <w:pPr>
@@ -16632,19 +16609,12 @@
           <w:lang w:eastAsia="pl-PL"/>
         </w:rPr>
       </w:pPr>
-      <w:bookmarkStart w:id="32" w:name="_Toc12135977"/>
+      <w:bookmarkStart w:id="30" w:name="_Toc12135977"/>
       <w:r>
         <w:rPr>
           <w:lang w:eastAsia="pl-PL"/>
         </w:rPr>
-        <w:t>Serwe</w:t>
-      </w:r>
-      <w:bookmarkEnd w:id="32"/>
-      <w:r>
-        <w:rPr>
-          <w:lang w:eastAsia="pl-PL"/>
-        </w:rPr>
-        <w:t>r</w:t>
+        <w:t>Baza danych</w:t>
       </w:r>
     </w:p>
     <w:p>
@@ -16662,6 +16632,556 @@
         <w:rPr>
           <w:lang w:eastAsia="pl-PL"/>
         </w:rPr>
+        <w:t xml:space="preserve">Technologia: </w:t>
+      </w:r>
+    </w:p>
+    <w:p>
+      <w:pPr>
+        <w:pStyle w:val="Paragraph"/>
+      </w:pPr>
+      <w:r>
+        <w:t>Z</w:t>
+      </w:r>
+      <w:r>
+        <w:t>e względu na najlepsze wsparcie dla Entity Framework Core, aplikacja korzysta z bazy danych Microsoft SQL</w:t>
+      </w:r>
+    </w:p>
+    <w:p>
+      <w:pPr>
+        <w:pStyle w:val="Akapitzlist"/>
+        <w:numPr>
+          <w:ilvl w:val="2"/>
+          <w:numId w:val="8"/>
+        </w:numPr>
+        <w:rPr>
+          <w:lang w:eastAsia="pl-PL"/>
+        </w:rPr>
+      </w:pPr>
+      <w:r>
+        <w:rPr>
+          <w:lang w:eastAsia="pl-PL"/>
+        </w:rPr>
+        <w:t>Przechowywane dane</w:t>
+      </w:r>
+    </w:p>
+    <w:p>
+      <w:pPr>
+        <w:keepNext/>
+        <w:jc w:val="left"/>
+      </w:pPr>
+      <w:r>
+        <w:rPr>
+          <w:noProof/>
+          <w:lang w:eastAsia="pl-PL"/>
+        </w:rPr>
+        <w:drawing>
+          <wp:inline distT="0" distB="0" distL="0" distR="0">
+            <wp:extent cx="5614754" cy="7019925"/>
+            <wp:effectExtent l="19050" t="0" r="4996" b="0"/>
+            <wp:docPr id="3" name="Obraz 3"/>
+            <wp:cNvGraphicFramePr>
+              <a:graphicFrameLocks xmlns:a="http://schemas.openxmlformats.org/drawingml/2006/main" noChangeAspect="1"/>
+            </wp:cNvGraphicFramePr>
+            <a:graphic xmlns:a="http://schemas.openxmlformats.org/drawingml/2006/main">
+              <a:graphicData uri="http://schemas.openxmlformats.org/drawingml/2006/picture">
+                <pic:pic xmlns:pic="http://schemas.openxmlformats.org/drawingml/2006/picture">
+                  <pic:nvPicPr>
+                    <pic:cNvPr id="0" name="Picture 3"/>
+                    <pic:cNvPicPr>
+                      <a:picLocks noChangeAspect="1" noChangeArrowheads="1"/>
+                    </pic:cNvPicPr>
+                  </pic:nvPicPr>
+                  <pic:blipFill>
+                    <a:blip r:embed="rId30"/>
+                    <a:srcRect/>
+                    <a:stretch>
+                      <a:fillRect/>
+                    </a:stretch>
+                  </pic:blipFill>
+                  <pic:spPr bwMode="auto">
+                    <a:xfrm>
+                      <a:off x="0" y="0"/>
+                      <a:ext cx="5615940" cy="7021408"/>
+                    </a:xfrm>
+                    <a:prstGeom prst="rect">
+                      <a:avLst/>
+                    </a:prstGeom>
+                    <a:noFill/>
+                    <a:ln w="9525">
+                      <a:noFill/>
+                      <a:miter lim="800000"/>
+                      <a:headEnd/>
+                      <a:tailEnd/>
+                    </a:ln>
+                  </pic:spPr>
+                </pic:pic>
+              </a:graphicData>
+            </a:graphic>
+          </wp:inline>
+        </w:drawing>
+      </w:r>
+    </w:p>
+    <w:p>
+      <w:pPr>
+        <w:pStyle w:val="Legenda"/>
+        <w:numPr>
+          <w:ilvl w:val="0"/>
+          <w:numId w:val="29"/>
+        </w:numPr>
+        <w:jc w:val="left"/>
+      </w:pPr>
+      <w:r>
+        <w:t>Wygenerowany przez SQL Server Management Studio schemat bazy danych</w:t>
+      </w:r>
+    </w:p>
+    <w:p>
+      <w:pPr>
+        <w:pStyle w:val="Paragraph"/>
+      </w:pPr>
+      <w:r>
+        <w:lastRenderedPageBreak/>
+        <w:t xml:space="preserve">Baza przechowuje informacje dotyczące poszczególnych programów telewizyjnych w tabelach </w:t>
+      </w:r>
+      <w:r>
+        <w:rPr>
+          <w:i/>
+        </w:rPr>
+        <w:t xml:space="preserve">Programme, Emission, Description </w:t>
+      </w:r>
+      <w:r>
+        <w:t>i</w:t>
+      </w:r>
+      <w:r>
+        <w:rPr>
+          <w:i/>
+        </w:rPr>
+        <w:t xml:space="preserve"> FeatureExample</w:t>
+      </w:r>
+      <w:r>
+        <w:t xml:space="preserve">. Tabela </w:t>
+      </w:r>
+      <w:r>
+        <w:rPr>
+          <w:i/>
+        </w:rPr>
+        <w:t>Feature</w:t>
+      </w:r>
+      <w:r>
+        <w:t xml:space="preserve"> zawiera poszczególne cechy – nazwiska aktorów, reżyserów i scenarzystów. Tabela </w:t>
+      </w:r>
+      <w:r>
+        <w:rPr>
+          <w:i/>
+        </w:rPr>
+        <w:t>Rating</w:t>
+      </w:r>
+      <w:r>
+        <w:t xml:space="preserve"> zawiera oceny wystawione przez użytkowników programom</w:t>
+      </w:r>
+      <w:r>
+        <w:t>. Dostępne wartości ocen:</w:t>
+      </w:r>
+    </w:p>
+    <w:p>
+      <w:pPr>
+        <w:pStyle w:val="Akapitzlist"/>
+        <w:numPr>
+          <w:ilvl w:val="0"/>
+          <w:numId w:val="30"/>
+        </w:numPr>
+      </w:pPr>
+      <w:r>
+        <w:t>0 – „</w:t>
+      </w:r>
+      <w:r>
+        <w:rPr>
+          <w:i/>
+        </w:rPr>
+        <w:t>nie interesuje mnie</w:t>
+      </w:r>
+      <w:r>
+        <w:t>”</w:t>
+      </w:r>
+      <w:r>
+        <w:t xml:space="preserve"> – aplikacja nie będzie rekomendowała podobnych programów</w:t>
+      </w:r>
+    </w:p>
+    <w:p>
+      <w:pPr>
+        <w:pStyle w:val="Akapitzlist"/>
+        <w:numPr>
+          <w:ilvl w:val="0"/>
+          <w:numId w:val="30"/>
+        </w:numPr>
+      </w:pPr>
+      <w:r>
+        <w:t>1 – „</w:t>
+      </w:r>
+      <w:r>
+        <w:rPr>
+          <w:i/>
+        </w:rPr>
+        <w:t>podobał mi się</w:t>
+      </w:r>
+      <w:r>
+        <w:t>”</w:t>
+      </w:r>
+      <w:r>
+        <w:rPr>
+          <w:i/>
+        </w:rPr>
+        <w:t xml:space="preserve"> </w:t>
+      </w:r>
+      <w:r>
+        <w:rPr>
+          <w:i/>
+        </w:rPr>
+        <w:softHyphen/>
+      </w:r>
+      <w:r>
+        <w:t>– aplikacja będzie rekomendowała podobne programy, ale pomijała ten konkretny (użytkownik już go oglądał, więc spodziewamy się że nie chce oglądać go po raz kolejny)</w:t>
+      </w:r>
+    </w:p>
+    <w:p>
+      <w:pPr>
+        <w:pStyle w:val="Akapitzlist"/>
+        <w:numPr>
+          <w:ilvl w:val="0"/>
+          <w:numId w:val="30"/>
+        </w:numPr>
+      </w:pPr>
+      <w:r>
+        <w:t>2 – „</w:t>
+      </w:r>
+      <w:r>
+        <w:rPr>
+          <w:i/>
+        </w:rPr>
+        <w:t>chcę obejrzeć</w:t>
+      </w:r>
+      <w:r>
+        <w:t>” – aplikacja będzie rekomendowała podobne programy i przypomni użytkownikowi przed planowaną emisją</w:t>
+      </w:r>
+    </w:p>
+    <w:p>
+      <w:pPr>
+        <w:pStyle w:val="Nagwek2"/>
+        <w:numPr>
+          <w:ilvl w:val="1"/>
+          <w:numId w:val="8"/>
+        </w:numPr>
+        <w:rPr>
+          <w:lang w:eastAsia="pl-PL"/>
+        </w:rPr>
+      </w:pPr>
+      <w:r>
+        <w:rPr>
+          <w:lang w:eastAsia="pl-PL"/>
+        </w:rPr>
+        <w:t>Serwe</w:t>
+      </w:r>
+      <w:bookmarkEnd w:id="30"/>
+      <w:r>
+        <w:rPr>
+          <w:lang w:eastAsia="pl-PL"/>
+        </w:rPr>
+        <w:t>r</w:t>
+      </w:r>
+    </w:p>
+    <w:p>
+      <w:pPr>
+        <w:pStyle w:val="Akapitzlist"/>
+        <w:numPr>
+          <w:ilvl w:val="2"/>
+          <w:numId w:val="8"/>
+        </w:numPr>
+        <w:rPr>
+          <w:lang w:eastAsia="pl-PL"/>
+        </w:rPr>
+      </w:pPr>
+      <w:r>
+        <w:rPr>
+          <w:lang w:eastAsia="pl-PL"/>
+        </w:rPr>
+        <w:t>Obiekty domenowe</w:t>
+      </w:r>
+    </w:p>
+    <w:p>
+      <w:pPr>
+        <w:pStyle w:val="Paragraph"/>
+      </w:pPr>
+      <w:r>
+        <w:t>Klasy opisujące obiekty domenowe zostały wygenerowane przez ORM</w:t>
+      </w:r>
+      <w:r>
+        <w:t xml:space="preserve"> (</w:t>
+      </w:r>
+      <w:r>
+        <w:rPr>
+          <w:i/>
+        </w:rPr>
+        <w:t>EntityFramework Core</w:t>
+      </w:r>
+      <w:r>
+        <w:t>) na podstawie odpowiadających im tabeli w bazie danych.</w:t>
+      </w:r>
+    </w:p>
+    <w:p>
+      <w:pPr>
+        <w:jc w:val="center"/>
+        <w:rPr>
+          <w:lang w:eastAsia="pl-PL"/>
+        </w:rPr>
+      </w:pPr>
+      <w:r>
+        <w:rPr>
+          <w:noProof/>
+          <w:lang w:eastAsia="pl-PL"/>
+        </w:rPr>
+        <w:drawing>
+          <wp:inline distT="0" distB="0" distL="0" distR="0">
+            <wp:extent cx="2428875" cy="3990975"/>
+            <wp:effectExtent l="19050" t="0" r="9525" b="0"/>
+            <wp:docPr id="5" name="Obraz 9"/>
+            <wp:cNvGraphicFramePr>
+              <a:graphicFrameLocks xmlns:a="http://schemas.openxmlformats.org/drawingml/2006/main" noChangeAspect="1"/>
+            </wp:cNvGraphicFramePr>
+            <a:graphic xmlns:a="http://schemas.openxmlformats.org/drawingml/2006/main">
+              <a:graphicData uri="http://schemas.openxmlformats.org/drawingml/2006/picture">
+                <pic:pic xmlns:pic="http://schemas.openxmlformats.org/drawingml/2006/picture">
+                  <pic:nvPicPr>
+                    <pic:cNvPr id="0" name="Picture 9"/>
+                    <pic:cNvPicPr>
+                      <a:picLocks noChangeAspect="1" noChangeArrowheads="1"/>
+                    </pic:cNvPicPr>
+                  </pic:nvPicPr>
+                  <pic:blipFill>
+                    <a:blip r:embed="rId31"/>
+                    <a:srcRect/>
+                    <a:stretch>
+                      <a:fillRect/>
+                    </a:stretch>
+                  </pic:blipFill>
+                  <pic:spPr bwMode="auto">
+                    <a:xfrm>
+                      <a:off x="0" y="0"/>
+                      <a:ext cx="2428875" cy="3990975"/>
+                    </a:xfrm>
+                    <a:prstGeom prst="rect">
+                      <a:avLst/>
+                    </a:prstGeom>
+                    <a:noFill/>
+                    <a:ln w="9525">
+                      <a:noFill/>
+                      <a:miter lim="800000"/>
+                      <a:headEnd/>
+                      <a:tailEnd/>
+                    </a:ln>
+                  </pic:spPr>
+                </pic:pic>
+              </a:graphicData>
+            </a:graphic>
+          </wp:inline>
+        </w:drawing>
+      </w:r>
+    </w:p>
+    <w:p>
+      <w:pPr>
+        <w:pStyle w:val="Paragraph"/>
+      </w:pPr>
+      <w:r>
+        <w:t xml:space="preserve">Gdy jest to konieczne, do bazowego pliku zawierającego klasę (na przykład </w:t>
+      </w:r>
+      <w:r>
+        <w:rPr>
+          <w:i/>
+        </w:rPr>
+        <w:t>Programme.cs</w:t>
+      </w:r>
+      <w:r>
+        <w:t>) dołączony</w:t>
+      </w:r>
+      <w:r>
+        <w:t xml:space="preserve"> jest</w:t>
+      </w:r>
+      <w:r>
+        <w:t xml:space="preserve"> dodatkowy plik zawierający metody wykonujące dodatkową logikę (w tym przypadku </w:t>
+      </w:r>
+      <w:r>
+        <w:rPr>
+          <w:i/>
+        </w:rPr>
+        <w:t>ProgrammeMethods.cs</w:t>
+      </w:r>
+      <w:r>
+        <w:t xml:space="preserve">). Takie rozwiązanie pozwala zachować te same metody, przy zmieniającym się schemacie bazy – każda zmiana w schemacie wymaga </w:t>
+      </w:r>
+      <w:r>
+        <w:lastRenderedPageBreak/>
+        <w:t>ponownego wygenerowania obiektów domenowych, co z kolei wymaga nadpisania odpowiednich plików. Na przykładzie klasy reprezentującej program:</w:t>
+      </w:r>
+    </w:p>
+    <w:p>
+      <w:pPr>
+        <w:pStyle w:val="Paragraph"/>
+        <w:keepNext/>
+        <w:ind w:firstLine="0"/>
+      </w:pPr>
+      <w:r>
+        <w:rPr>
+          <w:noProof/>
+        </w:rPr>
+        <w:drawing>
+          <wp:inline distT="0" distB="0" distL="0" distR="0">
+            <wp:extent cx="5057775" cy="3988802"/>
+            <wp:effectExtent l="19050" t="0" r="9525" b="0"/>
+            <wp:docPr id="15" name="Obraz 12"/>
+            <wp:cNvGraphicFramePr>
+              <a:graphicFrameLocks xmlns:a="http://schemas.openxmlformats.org/drawingml/2006/main" noChangeAspect="1"/>
+            </wp:cNvGraphicFramePr>
+            <a:graphic xmlns:a="http://schemas.openxmlformats.org/drawingml/2006/main">
+              <a:graphicData uri="http://schemas.openxmlformats.org/drawingml/2006/picture">
+                <pic:pic xmlns:pic="http://schemas.openxmlformats.org/drawingml/2006/picture">
+                  <pic:nvPicPr>
+                    <pic:cNvPr id="0" name="Picture 12"/>
+                    <pic:cNvPicPr>
+                      <a:picLocks noChangeAspect="1" noChangeArrowheads="1"/>
+                    </pic:cNvPicPr>
+                  </pic:nvPicPr>
+                  <pic:blipFill>
+                    <a:blip r:embed="rId32"/>
+                    <a:srcRect t="14286"/>
+                    <a:stretch>
+                      <a:fillRect/>
+                    </a:stretch>
+                  </pic:blipFill>
+                  <pic:spPr bwMode="auto">
+                    <a:xfrm>
+                      <a:off x="0" y="0"/>
+                      <a:ext cx="5057775" cy="3988802"/>
+                    </a:xfrm>
+                    <a:prstGeom prst="rect">
+                      <a:avLst/>
+                    </a:prstGeom>
+                    <a:noFill/>
+                    <a:ln w="9525">
+                      <a:noFill/>
+                      <a:miter lim="800000"/>
+                      <a:headEnd/>
+                      <a:tailEnd/>
+                    </a:ln>
+                  </pic:spPr>
+                </pic:pic>
+              </a:graphicData>
+            </a:graphic>
+          </wp:inline>
+        </w:drawing>
+      </w:r>
+    </w:p>
+    <w:p>
+      <w:pPr>
+        <w:pStyle w:val="Legenda"/>
+        <w:jc w:val="center"/>
+      </w:pPr>
+      <w:r>
+        <w:t>Programme.cs</w:t>
+      </w:r>
+    </w:p>
+    <w:p>
+      <w:pPr>
+        <w:pStyle w:val="Paragraph"/>
+        <w:keepNext/>
+        <w:ind w:firstLine="0"/>
+      </w:pPr>
+      <w:r>
+        <w:rPr>
+          <w:noProof/>
+        </w:rPr>
+        <w:drawing>
+          <wp:inline distT="0" distB="0" distL="0" distR="0">
+            <wp:extent cx="4686300" cy="2979370"/>
+            <wp:effectExtent l="19050" t="0" r="0" b="0"/>
+            <wp:docPr id="17" name="Obraz 15"/>
+            <wp:cNvGraphicFramePr>
+              <a:graphicFrameLocks xmlns:a="http://schemas.openxmlformats.org/drawingml/2006/main" noChangeAspect="1"/>
+            </wp:cNvGraphicFramePr>
+            <a:graphic xmlns:a="http://schemas.openxmlformats.org/drawingml/2006/main">
+              <a:graphicData uri="http://schemas.openxmlformats.org/drawingml/2006/picture">
+                <pic:pic xmlns:pic="http://schemas.openxmlformats.org/drawingml/2006/picture">
+                  <pic:nvPicPr>
+                    <pic:cNvPr id="0" name="Picture 15"/>
+                    <pic:cNvPicPr>
+                      <a:picLocks noChangeAspect="1" noChangeArrowheads="1"/>
+                    </pic:cNvPicPr>
+                  </pic:nvPicPr>
+                  <pic:blipFill>
+                    <a:blip r:embed="rId33"/>
+                    <a:srcRect t="28000"/>
+                    <a:stretch>
+                      <a:fillRect/>
+                    </a:stretch>
+                  </pic:blipFill>
+                  <pic:spPr bwMode="auto">
+                    <a:xfrm>
+                      <a:off x="0" y="0"/>
+                      <a:ext cx="4686300" cy="2979370"/>
+                    </a:xfrm>
+                    <a:prstGeom prst="rect">
+                      <a:avLst/>
+                    </a:prstGeom>
+                    <a:noFill/>
+                    <a:ln w="9525">
+                      <a:noFill/>
+                      <a:miter lim="800000"/>
+                      <a:headEnd/>
+                      <a:tailEnd/>
+                    </a:ln>
+                  </pic:spPr>
+                </pic:pic>
+              </a:graphicData>
+            </a:graphic>
+          </wp:inline>
+        </w:drawing>
+      </w:r>
+    </w:p>
+    <w:p>
+      <w:pPr>
+        <w:pStyle w:val="Legenda"/>
+        <w:jc w:val="center"/>
+      </w:pPr>
+      <w:r>
+        <w:t>ProgrammeMethods.cs</w:t>
+      </w:r>
+    </w:p>
+    <w:p>
+      <w:pPr>
+        <w:rPr>
+          <w:lang w:eastAsia="pl-PL"/>
+        </w:rPr>
+      </w:pPr>
+      <w:r>
+        <w:rPr>
+          <w:lang w:eastAsia="pl-PL"/>
+        </w:rPr>
+        <w:t>Szczegóły dotyczące implementacji i wykorzystania tych metod zostaną omówione w ramach systemu rekomendacji.</w:t>
+      </w:r>
+    </w:p>
+    <w:p>
+      <w:pPr>
+        <w:pStyle w:val="Akapitzlist"/>
+        <w:numPr>
+          <w:ilvl w:val="2"/>
+          <w:numId w:val="8"/>
+        </w:numPr>
+        <w:rPr>
+          <w:lang w:eastAsia="pl-PL"/>
+        </w:rPr>
+      </w:pPr>
+      <w:r>
+        <w:rPr>
+          <w:lang w:eastAsia="pl-PL"/>
+        </w:rPr>
+        <w:lastRenderedPageBreak/>
         <w:t>Funkcjonalność</w:t>
       </w:r>
     </w:p>
@@ -16685,6 +17205,279 @@
     </w:p>
     <w:p>
       <w:pPr>
+        <w:rPr>
+          <w:lang w:eastAsia="pl-PL"/>
+        </w:rPr>
+      </w:pPr>
+      <w:r>
+        <w:rPr>
+          <w:lang w:eastAsia="pl-PL"/>
+        </w:rPr>
+        <w:t>Wczytywanie danych jest procesem dwuetapowym:</w:t>
+      </w:r>
+    </w:p>
+    <w:p>
+      <w:pPr>
+        <w:pStyle w:val="Akapitzlist"/>
+        <w:numPr>
+          <w:ilvl w:val="0"/>
+          <w:numId w:val="31"/>
+        </w:numPr>
+        <w:rPr>
+          <w:lang w:eastAsia="pl-PL"/>
+        </w:rPr>
+      </w:pPr>
+      <w:r>
+        <w:rPr>
+          <w:lang w:eastAsia="pl-PL"/>
+        </w:rPr>
+        <w:t>Etap 1 – pobranie programu z internetu</w:t>
+      </w:r>
+    </w:p>
+    <w:p>
+      <w:pPr>
+        <w:pStyle w:val="Akapitzlist"/>
+        <w:numPr>
+          <w:ilvl w:val="0"/>
+          <w:numId w:val="31"/>
+        </w:numPr>
+        <w:rPr>
+          <w:lang w:eastAsia="pl-PL"/>
+        </w:rPr>
+      </w:pPr>
+      <w:r>
+        <w:rPr>
+          <w:lang w:eastAsia="pl-PL"/>
+        </w:rPr>
+        <w:t>Etap 2 – wczytanie programu do bazy</w:t>
+      </w:r>
+    </w:p>
+    <w:p>
+      <w:pPr>
+        <w:pStyle w:val="Paragraph"/>
+      </w:pPr>
+      <w:r>
+        <w:t xml:space="preserve">Etap 1 jest realizowany przez zewnętrzny program Webgrabplus, działający w kontenerze dockerowym i uruchamiany cyklicznie, codziennie o 1. w nocy. Efektem działania jest plik XML zawierający listę kanałów i nadawanych programów na ustaloną liczbę dni (w tym przypadku </w:t>
+      </w:r>
+      <w:r>
+        <w:t>4)</w:t>
+      </w:r>
+    </w:p>
+    <w:p>
+      <w:pPr>
+        <w:pStyle w:val="Paragraph"/>
+      </w:pPr>
+      <w:r>
+        <w:t>Etap 2 jest realizowany przez właściwy serwer aplikacji</w:t>
+      </w:r>
+      <w:r>
+        <w:t xml:space="preserve">, do tego celu jest wyznaczony osobny endpoint API – pod adresem </w:t>
+      </w:r>
+      <w:r>
+        <w:rPr>
+          <w:i/>
+        </w:rPr>
+        <w:t>/api/GuideUpdate</w:t>
+      </w:r>
+      <w:r>
+        <w:t>. Zaciągnięty w etapie 1 program jest wysyłany do serwera aplikacji pod tym adresem.</w:t>
+      </w:r>
+    </w:p>
+    <w:p>
+      <w:pPr>
+        <w:pStyle w:val="Paragraph"/>
+      </w:pPr>
+      <w:r>
+        <w:t>Serwer po odebraniu pliku przekształca zapis XML na odpowiednie obiekty domenowe (sprawdzając, czy nie istnieją one wcześniej w bazie), po czym zapisuje przekształcone obiekty w bazie danych. Fragment implementacji dla programu:</w:t>
+      </w:r>
+    </w:p>
+    <w:p>
+      <w:pPr>
+        <w:pStyle w:val="Paragraph"/>
+        <w:ind w:firstLine="0"/>
+      </w:pPr>
+      <w:r>
+        <w:rPr>
+          <w:noProof/>
+        </w:rPr>
+        <w:drawing>
+          <wp:inline distT="0" distB="0" distL="0" distR="0">
+            <wp:extent cx="5760720" cy="4056365"/>
+            <wp:effectExtent l="19050" t="0" r="0" b="0"/>
+            <wp:docPr id="18" name="Obraz 18"/>
+            <wp:cNvGraphicFramePr>
+              <a:graphicFrameLocks xmlns:a="http://schemas.openxmlformats.org/drawingml/2006/main" noChangeAspect="1"/>
+            </wp:cNvGraphicFramePr>
+            <a:graphic xmlns:a="http://schemas.openxmlformats.org/drawingml/2006/main">
+              <a:graphicData uri="http://schemas.openxmlformats.org/drawingml/2006/picture">
+                <pic:pic xmlns:pic="http://schemas.openxmlformats.org/drawingml/2006/picture">
+                  <pic:nvPicPr>
+                    <pic:cNvPr id="0" name="Picture 18"/>
+                    <pic:cNvPicPr>
+                      <a:picLocks noChangeAspect="1" noChangeArrowheads="1"/>
+                    </pic:cNvPicPr>
+                  </pic:nvPicPr>
+                  <pic:blipFill>
+                    <a:blip r:embed="rId34"/>
+                    <a:srcRect/>
+                    <a:stretch>
+                      <a:fillRect/>
+                    </a:stretch>
+                  </pic:blipFill>
+                  <pic:spPr bwMode="auto">
+                    <a:xfrm>
+                      <a:off x="0" y="0"/>
+                      <a:ext cx="5760720" cy="4056365"/>
+                    </a:xfrm>
+                    <a:prstGeom prst="rect">
+                      <a:avLst/>
+                    </a:prstGeom>
+                    <a:noFill/>
+                    <a:ln w="9525">
+                      <a:noFill/>
+                      <a:miter lim="800000"/>
+                      <a:headEnd/>
+                      <a:tailEnd/>
+                    </a:ln>
+                  </pic:spPr>
+                </pic:pic>
+              </a:graphicData>
+            </a:graphic>
+          </wp:inline>
+        </w:drawing>
+      </w:r>
+    </w:p>
+    <w:p>
+      <w:pPr>
+        <w:pStyle w:val="Paragraph"/>
+        <w:ind w:firstLine="0"/>
+      </w:pPr>
+      <w:r>
+        <w:t>W podobny sposób przetwarzane są godziny emisji i cechy</w:t>
+      </w:r>
+      <w:r>
+        <w:t xml:space="preserve">. </w:t>
+      </w:r>
+    </w:p>
+    <w:p>
+      <w:pPr>
+        <w:pStyle w:val="Paragraph"/>
+        <w:ind w:firstLine="0"/>
+      </w:pPr>
+    </w:p>
+    <w:p>
+      <w:pPr>
+        <w:pStyle w:val="Paragraph"/>
+      </w:pPr>
+      <w:r>
+        <w:lastRenderedPageBreak/>
+        <w:t xml:space="preserve">Po przetworzeniu </w:t>
+      </w:r>
+      <w:r>
+        <w:t xml:space="preserve">podstawowych cech i zapisaniu ich w bazie danych, uruchamiana jest analiza słów kluczowych, zdefiniowana w klasie </w:t>
+      </w:r>
+      <w:r>
+        <w:rPr>
+          <w:i/>
+        </w:rPr>
+        <w:t>KeywordExtractor</w:t>
+      </w:r>
+      <w:r>
+        <w:t xml:space="preserve">. Wywoływana jest metoda </w:t>
+      </w:r>
+      <w:r>
+        <w:rPr>
+          <w:i/>
+        </w:rPr>
+        <w:t>ExtractKeywords</w:t>
+      </w:r>
+      <w:r>
+        <w:t xml:space="preserve">, będąca implementacją standardowego algorytmu </w:t>
+      </w:r>
+      <w:r>
+        <w:rPr>
+          <w:i/>
+        </w:rPr>
+        <w:t>tf-idf</w:t>
+      </w:r>
+    </w:p>
+    <w:p>
+      <w:pPr>
+        <w:pStyle w:val="Paragraph"/>
+        <w:ind w:firstLine="0"/>
+      </w:pPr>
+      <w:r>
+        <w:rPr>
+          <w:noProof/>
+        </w:rPr>
+        <w:drawing>
+          <wp:inline distT="0" distB="0" distL="0" distR="0">
+            <wp:extent cx="5760720" cy="4551143"/>
+            <wp:effectExtent l="19050" t="0" r="0" b="0"/>
+            <wp:docPr id="30" name="Obraz 30"/>
+            <wp:cNvGraphicFramePr>
+              <a:graphicFrameLocks xmlns:a="http://schemas.openxmlformats.org/drawingml/2006/main" noChangeAspect="1"/>
+            </wp:cNvGraphicFramePr>
+            <a:graphic xmlns:a="http://schemas.openxmlformats.org/drawingml/2006/main">
+              <a:graphicData uri="http://schemas.openxmlformats.org/drawingml/2006/picture">
+                <pic:pic xmlns:pic="http://schemas.openxmlformats.org/drawingml/2006/picture">
+                  <pic:nvPicPr>
+                    <pic:cNvPr id="0" name="Picture 30"/>
+                    <pic:cNvPicPr>
+                      <a:picLocks noChangeAspect="1" noChangeArrowheads="1"/>
+                    </pic:cNvPicPr>
+                  </pic:nvPicPr>
+                  <pic:blipFill>
+                    <a:blip r:embed="rId35"/>
+                    <a:srcRect/>
+                    <a:stretch>
+                      <a:fillRect/>
+                    </a:stretch>
+                  </pic:blipFill>
+                  <pic:spPr bwMode="auto">
+                    <a:xfrm>
+                      <a:off x="0" y="0"/>
+                      <a:ext cx="5760720" cy="4551143"/>
+                    </a:xfrm>
+                    <a:prstGeom prst="rect">
+                      <a:avLst/>
+                    </a:prstGeom>
+                    <a:noFill/>
+                    <a:ln w="9525">
+                      <a:noFill/>
+                      <a:miter lim="800000"/>
+                      <a:headEnd/>
+                      <a:tailEnd/>
+                    </a:ln>
+                  </pic:spPr>
+                </pic:pic>
+              </a:graphicData>
+            </a:graphic>
+          </wp:inline>
+        </w:drawing>
+      </w:r>
+    </w:p>
+    <w:p>
+      <w:pPr>
+        <w:pStyle w:val="Paragraph"/>
+        <w:ind w:firstLine="0"/>
+      </w:pPr>
+    </w:p>
+    <w:p>
+      <w:pPr>
+        <w:jc w:val="left"/>
+        <w:rPr>
+          <w:rFonts w:eastAsia="Times New Roman" w:cs="Times New Roman"/>
+          <w:szCs w:val="24"/>
+          <w:lang w:eastAsia="pl-PL"/>
+        </w:rPr>
+      </w:pPr>
+      <w:r>
+        <w:br w:type="page"/>
+      </w:r>
+    </w:p>
+    <w:p>
+      <w:pPr>
         <w:pStyle w:val="Akapitzlist"/>
         <w:numPr>
           <w:ilvl w:val="3"/>
@@ -16698,7 +17491,251 @@
         <w:rPr>
           <w:lang w:eastAsia="pl-PL"/>
         </w:rPr>
+        <w:lastRenderedPageBreak/>
         <w:t>Wyznaczanie rekomendacji</w:t>
+      </w:r>
+    </w:p>
+    <w:p>
+      <w:pPr>
+        <w:pStyle w:val="Paragraph"/>
+      </w:pPr>
+      <w:r>
+        <w:t xml:space="preserve">Rekomendacje są wyznaczane na podstawie podobieństwa </w:t>
+      </w:r>
+      <w:r>
+        <w:t xml:space="preserve">każdego z programów do listy programów, które użytkownik wcześniej ocenił. Odpowiada za to metoda </w:t>
+      </w:r>
+      <w:r>
+        <w:rPr>
+          <w:i/>
+        </w:rPr>
+        <w:t xml:space="preserve">GetRecommendations </w:t>
+      </w:r>
+      <w:r>
+        <w:t xml:space="preserve">z klasy </w:t>
+      </w:r>
+      <w:r>
+        <w:rPr>
+          <w:i/>
+        </w:rPr>
+        <w:t>User</w:t>
+      </w:r>
+      <w:r>
+        <w:t>.</w:t>
+      </w:r>
+    </w:p>
+    <w:p>
+      <w:pPr>
+        <w:pStyle w:val="Paragraph"/>
+        <w:ind w:firstLine="0"/>
+      </w:pPr>
+      <w:r>
+        <w:rPr>
+          <w:noProof/>
+        </w:rPr>
+        <w:drawing>
+          <wp:inline distT="0" distB="0" distL="0" distR="0">
+            <wp:extent cx="5760720" cy="2293549"/>
+            <wp:effectExtent l="19050" t="0" r="0" b="0"/>
+            <wp:docPr id="21" name="Obraz 21"/>
+            <wp:cNvGraphicFramePr>
+              <a:graphicFrameLocks xmlns:a="http://schemas.openxmlformats.org/drawingml/2006/main" noChangeAspect="1"/>
+            </wp:cNvGraphicFramePr>
+            <a:graphic xmlns:a="http://schemas.openxmlformats.org/drawingml/2006/main">
+              <a:graphicData uri="http://schemas.openxmlformats.org/drawingml/2006/picture">
+                <pic:pic xmlns:pic="http://schemas.openxmlformats.org/drawingml/2006/picture">
+                  <pic:nvPicPr>
+                    <pic:cNvPr id="0" name="Picture 21"/>
+                    <pic:cNvPicPr>
+                      <a:picLocks noChangeAspect="1" noChangeArrowheads="1"/>
+                    </pic:cNvPicPr>
+                  </pic:nvPicPr>
+                  <pic:blipFill>
+                    <a:blip r:embed="rId36"/>
+                    <a:srcRect/>
+                    <a:stretch>
+                      <a:fillRect/>
+                    </a:stretch>
+                  </pic:blipFill>
+                  <pic:spPr bwMode="auto">
+                    <a:xfrm>
+                      <a:off x="0" y="0"/>
+                      <a:ext cx="5760720" cy="2293549"/>
+                    </a:xfrm>
+                    <a:prstGeom prst="rect">
+                      <a:avLst/>
+                    </a:prstGeom>
+                    <a:noFill/>
+                    <a:ln w="9525">
+                      <a:noFill/>
+                      <a:miter lim="800000"/>
+                      <a:headEnd/>
+                      <a:tailEnd/>
+                    </a:ln>
+                  </pic:spPr>
+                </pic:pic>
+              </a:graphicData>
+            </a:graphic>
+          </wp:inline>
+        </w:drawing>
+      </w:r>
+    </w:p>
+    <w:p>
+      <w:pPr>
+        <w:pStyle w:val="Paragraph"/>
+        <w:ind w:firstLine="0"/>
+      </w:pPr>
+      <w:r>
+        <w:t xml:space="preserve">Program uznawany jest za wart polecenia, jeżeli łączna wartość funkcji wsparcia rekomendacji wynosi więcej niż 0,1. Podstawy matematyczne funkcji wsparcia zostały zdefiniowane w rozdziale 3. </w:t>
+      </w:r>
+    </w:p>
+    <w:p>
+      <w:pPr>
+        <w:pStyle w:val="Paragraph"/>
+        <w:ind w:firstLine="0"/>
+      </w:pPr>
+      <w:r>
+        <w:rPr>
+          <w:noProof/>
+        </w:rPr>
+        <w:drawing>
+          <wp:inline distT="0" distB="0" distL="0" distR="0">
+            <wp:extent cx="4371975" cy="1924050"/>
+            <wp:effectExtent l="19050" t="0" r="9525" b="0"/>
+            <wp:docPr id="24" name="Obraz 24"/>
+            <wp:cNvGraphicFramePr>
+              <a:graphicFrameLocks xmlns:a="http://schemas.openxmlformats.org/drawingml/2006/main" noChangeAspect="1"/>
+            </wp:cNvGraphicFramePr>
+            <a:graphic xmlns:a="http://schemas.openxmlformats.org/drawingml/2006/main">
+              <a:graphicData uri="http://schemas.openxmlformats.org/drawingml/2006/picture">
+                <pic:pic xmlns:pic="http://schemas.openxmlformats.org/drawingml/2006/picture">
+                  <pic:nvPicPr>
+                    <pic:cNvPr id="0" name="Picture 24"/>
+                    <pic:cNvPicPr>
+                      <a:picLocks noChangeAspect="1" noChangeArrowheads="1"/>
+                    </pic:cNvPicPr>
+                  </pic:nvPicPr>
+                  <pic:blipFill>
+                    <a:blip r:embed="rId37"/>
+                    <a:srcRect/>
+                    <a:stretch>
+                      <a:fillRect/>
+                    </a:stretch>
+                  </pic:blipFill>
+                  <pic:spPr bwMode="auto">
+                    <a:xfrm>
+                      <a:off x="0" y="0"/>
+                      <a:ext cx="4371975" cy="1924050"/>
+                    </a:xfrm>
+                    <a:prstGeom prst="rect">
+                      <a:avLst/>
+                    </a:prstGeom>
+                    <a:noFill/>
+                    <a:ln w="9525">
+                      <a:noFill/>
+                      <a:miter lim="800000"/>
+                      <a:headEnd/>
+                      <a:tailEnd/>
+                    </a:ln>
+                  </pic:spPr>
+                </pic:pic>
+              </a:graphicData>
+            </a:graphic>
+          </wp:inline>
+        </w:drawing>
+      </w:r>
+    </w:p>
+    <w:p>
+      <w:pPr>
+        <w:pStyle w:val="Paragraph"/>
+        <w:ind w:firstLine="0"/>
+      </w:pPr>
+      <w:r>
+        <w:t xml:space="preserve">Metoda </w:t>
+      </w:r>
+      <w:r>
+        <w:rPr>
+          <w:i/>
+        </w:rPr>
+        <w:t>TotalSimilarity</w:t>
+      </w:r>
+      <w:r>
+        <w:t xml:space="preserve"> jest zdefiniowana w klasie </w:t>
+      </w:r>
+      <w:r>
+        <w:rPr>
+          <w:i/>
+        </w:rPr>
+        <w:t>Programme</w:t>
+      </w:r>
+      <w:r>
+        <w:t xml:space="preserve"> i pozwala określić wartość podobieństwa dwóch programów do siebie. Podstawy matematyczne również zdefiniowano w rozdziale 3.</w:t>
+      </w:r>
+    </w:p>
+    <w:p>
+      <w:pPr>
+        <w:pStyle w:val="Paragraph"/>
+        <w:ind w:firstLine="0"/>
+      </w:pPr>
+      <w:r>
+        <w:rPr>
+          <w:noProof/>
+        </w:rPr>
+        <w:lastRenderedPageBreak/>
+        <w:drawing>
+          <wp:inline distT="0" distB="0" distL="0" distR="0">
+            <wp:extent cx="5760720" cy="5500054"/>
+            <wp:effectExtent l="19050" t="0" r="0" b="0"/>
+            <wp:docPr id="27" name="Obraz 27"/>
+            <wp:cNvGraphicFramePr>
+              <a:graphicFrameLocks xmlns:a="http://schemas.openxmlformats.org/drawingml/2006/main" noChangeAspect="1"/>
+            </wp:cNvGraphicFramePr>
+            <a:graphic xmlns:a="http://schemas.openxmlformats.org/drawingml/2006/main">
+              <a:graphicData uri="http://schemas.openxmlformats.org/drawingml/2006/picture">
+                <pic:pic xmlns:pic="http://schemas.openxmlformats.org/drawingml/2006/picture">
+                  <pic:nvPicPr>
+                    <pic:cNvPr id="0" name="Picture 27"/>
+                    <pic:cNvPicPr>
+                      <a:picLocks noChangeAspect="1" noChangeArrowheads="1"/>
+                    </pic:cNvPicPr>
+                  </pic:nvPicPr>
+                  <pic:blipFill>
+                    <a:blip r:embed="rId38"/>
+                    <a:srcRect/>
+                    <a:stretch>
+                      <a:fillRect/>
+                    </a:stretch>
+                  </pic:blipFill>
+                  <pic:spPr bwMode="auto">
+                    <a:xfrm>
+                      <a:off x="0" y="0"/>
+                      <a:ext cx="5760720" cy="5500054"/>
+                    </a:xfrm>
+                    <a:prstGeom prst="rect">
+                      <a:avLst/>
+                    </a:prstGeom>
+                    <a:noFill/>
+                    <a:ln w="9525">
+                      <a:noFill/>
+                      <a:miter lim="800000"/>
+                      <a:headEnd/>
+                      <a:tailEnd/>
+                    </a:ln>
+                  </pic:spPr>
+                </pic:pic>
+              </a:graphicData>
+            </a:graphic>
+          </wp:inline>
+        </w:drawing>
+      </w:r>
+    </w:p>
+    <w:p>
+      <w:pPr>
+        <w:pStyle w:val="Paragraph"/>
+        <w:ind w:firstLine="0"/>
+      </w:pPr>
+      <w:r>
+        <w:t>Dalej wywoływane są metody określające podobieństwo poszczególnych grup cech.</w:t>
       </w:r>
     </w:p>
     <w:p>
@@ -16805,7 +17842,7 @@
           <w:lang w:eastAsia="pl-PL"/>
         </w:rPr>
       </w:pPr>
-      <w:bookmarkStart w:id="33" w:name="_Toc12135978"/>
+      <w:bookmarkStart w:id="31" w:name="_Toc12135978"/>
       <w:r>
         <w:rPr>
           <w:lang w:eastAsia="pl-PL"/>
@@ -16813,7 +17850,7 @@
         <w:lastRenderedPageBreak/>
         <w:t>Klient</w:t>
       </w:r>
-      <w:bookmarkEnd w:id="33"/>
+      <w:bookmarkEnd w:id="31"/>
     </w:p>
     <w:p>
       <w:pPr>
@@ -16985,7 +18022,7 @@
                     </pic:cNvPicPr>
                   </pic:nvPicPr>
                   <pic:blipFill>
-                    <a:blip r:embed="rId30"/>
+                    <a:blip r:embed="rId39"/>
                     <a:srcRect/>
                     <a:stretch>
                       <a:fillRect/>
@@ -17061,7 +18098,7 @@
                     </pic:cNvPicPr>
                   </pic:nvPicPr>
                   <pic:blipFill>
-                    <a:blip r:embed="rId31"/>
+                    <a:blip r:embed="rId40"/>
                     <a:srcRect/>
                     <a:stretch>
                       <a:fillRect/>
@@ -17119,7 +18156,7 @@
                     </pic:cNvPicPr>
                   </pic:nvPicPr>
                   <pic:blipFill>
-                    <a:blip r:embed="rId32"/>
+                    <a:blip r:embed="rId41"/>
                     <a:srcRect/>
                     <a:stretch>
                       <a:fillRect/>
@@ -17149,11 +18186,17 @@
       </w:r>
     </w:p>
     <w:p>
+      <w:pPr>
+        <w:pStyle w:val="Paragraph"/>
+      </w:pPr>
       <w:r>
         <w:t>W kolumnie po lewej stronie umieszczono filtry, po prawej widać listing programów, jeżeli są dostępne lub odpowiednią informację o błędzie w przeciwnym wypadku</w:t>
       </w:r>
     </w:p>
     <w:p>
+      <w:pPr>
+        <w:pStyle w:val="Paragraph"/>
+      </w:pPr>
       <w:r>
         <w:t xml:space="preserve">Ponieważ ten widok nie korzysta z żadnych właściwych sobie styli, wszystkie są dostarczone przez zewnętrzną paczkę </w:t>
       </w:r>
@@ -17169,13 +18212,16 @@
     </w:p>
     <w:p>
       <w:pPr>
-        <w:jc w:val="left"/>
+        <w:pStyle w:val="Paragraph"/>
       </w:pPr>
       <w:r>
         <w:br w:type="page"/>
       </w:r>
     </w:p>
     <w:p>
+      <w:pPr>
+        <w:pStyle w:val="Paragraph"/>
+      </w:pPr>
       <w:r>
         <w:lastRenderedPageBreak/>
         <w:t xml:space="preserve">Plik </w:t>
@@ -17214,7 +18260,7 @@
                     </pic:cNvPicPr>
                   </pic:nvPicPr>
                   <pic:blipFill>
-                    <a:blip r:embed="rId33"/>
+                    <a:blip r:embed="rId42"/>
                     <a:srcRect/>
                     <a:stretch>
                       <a:fillRect/>
@@ -17244,6 +18290,9 @@
       </w:r>
     </w:p>
     <w:p>
+      <w:pPr>
+        <w:pStyle w:val="Paragraph"/>
+      </w:pPr>
       <w:r>
         <w:t xml:space="preserve">W tym przypadku jest to wywołanie żądania do API w momencie otwarcia i po każdej zmianie filtrów (za samo żądanie odpowiada serwis </w:t>
       </w:r>
@@ -17269,6 +18318,9 @@
       </w:r>
     </w:p>
     <w:p>
+      <w:pPr>
+        <w:pStyle w:val="Paragraph"/>
+      </w:pPr>
       <w:r>
         <w:lastRenderedPageBreak/>
         <w:t xml:space="preserve">Implementacja serwisu korzysta z angularowego klienta </w:t>
@@ -17349,7 +18401,7 @@
                     </pic:cNvPicPr>
                   </pic:nvPicPr>
                   <pic:blipFill>
-                    <a:blip r:embed="rId34"/>
+                    <a:blip r:embed="rId43"/>
                     <a:srcRect/>
                     <a:stretch>
                       <a:fillRect/>
@@ -17505,7 +18557,7 @@
         </w:rPr>
         <w:br w:type="page"/>
       </w:r>
-      <w:bookmarkStart w:id="34" w:name="_Toc12135979"/>
+      <w:bookmarkStart w:id="32" w:name="_Toc12135979"/>
       <w:r>
         <w:rPr>
           <w:rFonts w:eastAsia="Times New Roman"/>
@@ -17514,7 +18566,7 @@
         <w:lastRenderedPageBreak/>
         <w:t>Testy</w:t>
       </w:r>
-      <w:bookmarkEnd w:id="34"/>
+      <w:bookmarkEnd w:id="32"/>
     </w:p>
     <w:p>
       <w:pPr>
@@ -17527,7 +18579,7 @@
           <w:lang w:eastAsia="pl-PL"/>
         </w:rPr>
       </w:pPr>
-      <w:bookmarkStart w:id="35" w:name="_Toc12135980"/>
+      <w:bookmarkStart w:id="33" w:name="_Toc12135980"/>
       <w:r>
         <w:rPr>
           <w:lang w:eastAsia="pl-PL"/>
@@ -17558,7 +18610,7 @@
         </w:rPr>
         <w:t>– xUnit</w:t>
       </w:r>
-      <w:bookmarkEnd w:id="35"/>
+      <w:bookmarkEnd w:id="33"/>
     </w:p>
     <w:p>
       <w:pPr>
@@ -17571,7 +18623,7 @@
           <w:lang w:eastAsia="pl-PL"/>
         </w:rPr>
       </w:pPr>
-      <w:bookmarkStart w:id="36" w:name="_Toc12135981"/>
+      <w:bookmarkStart w:id="34" w:name="_Toc12135981"/>
       <w:r>
         <w:rPr>
           <w:lang w:eastAsia="pl-PL"/>
@@ -17590,7 +18642,7 @@
         </w:rPr>
         <w:t xml:space="preserve"> – Jasmine</w:t>
       </w:r>
-      <w:bookmarkEnd w:id="36"/>
+      <w:bookmarkEnd w:id="34"/>
     </w:p>
     <w:p>
       <w:pPr>
@@ -17603,14 +18655,14 @@
           <w:lang w:eastAsia="pl-PL"/>
         </w:rPr>
       </w:pPr>
-      <w:bookmarkStart w:id="37" w:name="_Toc12135982"/>
+      <w:bookmarkStart w:id="35" w:name="_Toc12135982"/>
       <w:r>
         <w:rPr>
           <w:lang w:eastAsia="pl-PL"/>
         </w:rPr>
         <w:t>Automatyczne end-to-end – Protractor</w:t>
       </w:r>
-      <w:bookmarkEnd w:id="37"/>
+      <w:bookmarkEnd w:id="35"/>
     </w:p>
     <w:p>
       <w:pPr>
@@ -17637,7 +18689,7 @@
           <w:lang w:eastAsia="pl-PL"/>
         </w:rPr>
       </w:pPr>
-      <w:bookmarkStart w:id="38" w:name="_Toc12135983"/>
+      <w:bookmarkStart w:id="36" w:name="_Toc12135983"/>
       <w:r>
         <w:rPr>
           <w:lang w:eastAsia="pl-PL"/>
@@ -17645,7 +18697,7 @@
         <w:lastRenderedPageBreak/>
         <w:t>Instalacja</w:t>
       </w:r>
-      <w:bookmarkEnd w:id="38"/>
+      <w:bookmarkEnd w:id="36"/>
     </w:p>
     <w:p>
       <w:pPr>
@@ -17655,11 +18707,11 @@
           <w:numId w:val="8"/>
         </w:numPr>
       </w:pPr>
-      <w:bookmarkStart w:id="39" w:name="_Toc12135984"/>
+      <w:bookmarkStart w:id="37" w:name="_Toc12135984"/>
       <w:r>
         <w:t>Założenia</w:t>
       </w:r>
-      <w:bookmarkEnd w:id="39"/>
+      <w:bookmarkEnd w:id="37"/>
     </w:p>
     <w:p>
       <w:pPr>
@@ -17671,7 +18723,7 @@
       <w:r>
         <w:t xml:space="preserve"> (</w:t>
       </w:r>
-      <w:hyperlink r:id="rId35" w:history="1">
+      <w:hyperlink r:id="rId44" w:history="1">
         <w:r>
           <w:rPr>
             <w:rStyle w:val="Hipercze"/>
@@ -17712,7 +18764,7 @@
       <w:r>
         <w:t xml:space="preserve">, w tym przypadku publicznie dostępnym </w:t>
       </w:r>
-      <w:hyperlink r:id="rId36" w:history="1">
+      <w:hyperlink r:id="rId45" w:history="1">
         <w:r>
           <w:rPr>
             <w:rStyle w:val="Hipercze"/>
@@ -17845,12 +18897,12 @@
           <w:numId w:val="8"/>
         </w:numPr>
       </w:pPr>
-      <w:bookmarkStart w:id="40" w:name="_Toc12135985"/>
+      <w:bookmarkStart w:id="38" w:name="_Toc12135985"/>
       <w:r>
         <w:lastRenderedPageBreak/>
         <w:t>Zastosowanie</w:t>
       </w:r>
-      <w:bookmarkEnd w:id="40"/>
+      <w:bookmarkEnd w:id="38"/>
     </w:p>
     <w:p>
       <w:pPr>
@@ -17905,7 +18957,7 @@
                     </pic:cNvPicPr>
                   </pic:nvPicPr>
                   <pic:blipFill>
-                    <a:blip r:embed="rId37"/>
+                    <a:blip r:embed="rId46"/>
                     <a:srcRect/>
                     <a:stretch>
                       <a:fillRect/>
@@ -18043,7 +19095,7 @@
                     </pic:cNvPicPr>
                   </pic:nvPicPr>
                   <pic:blipFill>
-                    <a:blip r:embed="rId38"/>
+                    <a:blip r:embed="rId47"/>
                     <a:srcRect/>
                     <a:stretch>
                       <a:fillRect/>
@@ -18117,12 +19169,12 @@
           <w:numId w:val="8"/>
         </w:numPr>
       </w:pPr>
-      <w:bookmarkStart w:id="41" w:name="_Toc12135986"/>
+      <w:bookmarkStart w:id="39" w:name="_Toc12135986"/>
       <w:r>
         <w:lastRenderedPageBreak/>
         <w:t>Komunikacja</w:t>
       </w:r>
-      <w:bookmarkEnd w:id="41"/>
+      <w:bookmarkEnd w:id="39"/>
     </w:p>
     <w:p>
       <w:pPr>
@@ -18166,7 +19218,10 @@
         <w:t xml:space="preserve">aplikacja korzysta z obrazu zawierającego serwer </w:t>
       </w:r>
       <w:r>
-        <w:t>bazy danych MySQL oraz opracowany przez grupę linuxserver.io, obraz zawierający program pobierający programy telewizyjne, WebGrab+.</w:t>
+        <w:t>bazy danych MS-</w:t>
+      </w:r>
+      <w:r>
+        <w:t>SQL oraz opracowany przez grupę linuxserver.io, obraz zawierający program pobierający programy telewizyjne, WebGrab+.</w:t>
       </w:r>
     </w:p>
     <w:p>
@@ -18194,7 +19249,7 @@
           <w:lang w:val="en-US" w:eastAsia="pl-PL"/>
         </w:rPr>
       </w:pPr>
-      <w:bookmarkStart w:id="42" w:name="_Toc12135987"/>
+      <w:bookmarkStart w:id="40" w:name="_Toc12135987"/>
       <w:r>
         <w:rPr>
           <w:rFonts w:eastAsia="Times New Roman"/>
@@ -18210,7 +19265,7 @@
         </w:rPr>
         <w:t>dsumowanie</w:t>
       </w:r>
-      <w:bookmarkEnd w:id="42"/>
+      <w:bookmarkEnd w:id="40"/>
     </w:p>
     <w:p>
       <w:pPr>
@@ -18241,7 +19296,7 @@
         </w:docPartObj>
       </w:sdtPr>
       <w:sdtContent>
-        <w:bookmarkStart w:id="43" w:name="_Toc12135988" w:displacedByCustomXml="prev"/>
+        <w:bookmarkStart w:id="41" w:name="_Toc12135988" w:displacedByCustomXml="prev"/>
         <w:p>
           <w:pPr>
             <w:pStyle w:val="Nagwek1"/>
@@ -18259,7 +19314,7 @@
             </w:rPr>
             <w:t>Bibliografia</w:t>
           </w:r>
-          <w:bookmarkEnd w:id="43"/>
+          <w:bookmarkEnd w:id="41"/>
         </w:p>
         <w:sdt>
           <w:sdtPr>
@@ -18315,7 +19370,7 @@
       </w:pPr>
     </w:p>
     <w:sectPr>
-      <w:footerReference w:type="default" r:id="rId39"/>
+      <w:footerReference w:type="default" r:id="rId48"/>
       <w:pgSz w:w="11906" w:h="16838"/>
       <w:pgMar w:top="1417" w:right="1417" w:bottom="1417" w:left="1417" w:header="708" w:footer="708" w:gutter="0"/>
       <w:cols w:space="708"/>
@@ -18398,57 +19453,6 @@
       </w:r>
       <w:r>
         <w:t>Pozwala wychwycić tematyczne podobieństwa nawet jeśli na pierwszy rzut oka nie są widoczne</w:t>
-      </w:r>
-    </w:p>
-  </w:comment>
-  <w:comment w:id="23" w:author="Przemysław Zender" w:date="2018-12-13T22:54:00Z" w:initials="PZ">
-    <w:p>
-      <w:pPr>
-        <w:pStyle w:val="Tekstkomentarza"/>
-      </w:pPr>
-      <w:r>
-        <w:rPr>
-          <w:rStyle w:val="Odwoaniedokomentarza"/>
-        </w:rPr>
-        <w:annotationRef/>
-      </w:r>
-      <w:hyperlink r:id="rId1" w:history="1">
-        <w:r>
-          <w:rPr>
-            <w:rStyle w:val="Hipercze"/>
-          </w:rPr>
-          <w:t>https://mateuszgrzyb.pl/silnik-rekomendacji-filmow/</w:t>
-        </w:r>
-      </w:hyperlink>
-    </w:p>
-    <w:p>
-      <w:pPr>
-        <w:pStyle w:val="Tekstkomentarza"/>
-      </w:pPr>
-      <w:r>
-        <w:t>przykłady algorymów. Przeczytać i zaadaptować. Albo znaleźć poważny artykuł. Przydałby się.</w:t>
-      </w:r>
-    </w:p>
-  </w:comment>
-  <w:comment w:id="24" w:author="Przemysław Zender" w:date="2018-12-17T00:30:00Z" w:initials="PZ">
-    <w:p>
-      <w:pPr>
-        <w:pStyle w:val="Tekstkomentarza"/>
-      </w:pPr>
-      <w:r>
-        <w:rPr>
-          <w:rStyle w:val="Odwoaniedokomentarza"/>
-        </w:rPr>
-        <w:annotationRef/>
-      </w:r>
-      <w:r>
-        <w:rPr>
-          <w:rStyle w:val="Odwoaniedokomentarza"/>
-        </w:rPr>
-        <w:annotationRef/>
-      </w:r>
-      <w:r>
-        <w:t>Coś-tam-coś-tam-drzewo-może?</w:t>
       </w:r>
     </w:p>
   </w:comment>
@@ -18518,7 +19522,7 @@
             <w:rPr>
               <w:noProof/>
             </w:rPr>
-            <w:t>23</w:t>
+            <w:t>26</w:t>
           </w:r>
         </w:fldSimple>
       </w:p>
@@ -19364,6 +20368,95 @@
     </w:lvl>
   </w:abstractNum>
   <w:abstractNum w:abstractNumId="7">
+    <w:nsid w:val="217360FD"/>
+    <w:multiLevelType w:val="hybridMultilevel"/>
+    <w:tmpl w:val="F55C58DE"/>
+    <w:lvl w:ilvl="0" w:tplc="0FB2A256">
+      <w:start w:val="1"/>
+      <w:numFmt w:val="decimal"/>
+      <w:lvlText w:val="%1. "/>
+      <w:lvlJc w:val="left"/>
+      <w:pPr>
+        <w:ind w:left="720" w:hanging="360"/>
+      </w:pPr>
+      <w:rPr>
+        <w:rFonts w:hint="default"/>
+      </w:rPr>
+    </w:lvl>
+    <w:lvl w:ilvl="1" w:tplc="04150019">
+      <w:start w:val="1"/>
+      <w:numFmt w:val="lowerLetter"/>
+      <w:lvlText w:val="%2."/>
+      <w:lvlJc w:val="left"/>
+      <w:pPr>
+        <w:ind w:left="1440" w:hanging="360"/>
+      </w:pPr>
+    </w:lvl>
+    <w:lvl w:ilvl="2" w:tplc="0415001B" w:tentative="1">
+      <w:start w:val="1"/>
+      <w:numFmt w:val="lowerRoman"/>
+      <w:lvlText w:val="%3."/>
+      <w:lvlJc w:val="right"/>
+      <w:pPr>
+        <w:ind w:left="2160" w:hanging="180"/>
+      </w:pPr>
+    </w:lvl>
+    <w:lvl w:ilvl="3" w:tplc="0415000F" w:tentative="1">
+      <w:start w:val="1"/>
+      <w:numFmt w:val="decimal"/>
+      <w:lvlText w:val="%4."/>
+      <w:lvlJc w:val="left"/>
+      <w:pPr>
+        <w:ind w:left="2880" w:hanging="360"/>
+      </w:pPr>
+    </w:lvl>
+    <w:lvl w:ilvl="4" w:tplc="04150019" w:tentative="1">
+      <w:start w:val="1"/>
+      <w:numFmt w:val="lowerLetter"/>
+      <w:lvlText w:val="%5."/>
+      <w:lvlJc w:val="left"/>
+      <w:pPr>
+        <w:ind w:left="3600" w:hanging="360"/>
+      </w:pPr>
+    </w:lvl>
+    <w:lvl w:ilvl="5" w:tplc="0415001B" w:tentative="1">
+      <w:start w:val="1"/>
+      <w:numFmt w:val="lowerRoman"/>
+      <w:lvlText w:val="%6."/>
+      <w:lvlJc w:val="right"/>
+      <w:pPr>
+        <w:ind w:left="4320" w:hanging="180"/>
+      </w:pPr>
+    </w:lvl>
+    <w:lvl w:ilvl="6" w:tplc="0415000F" w:tentative="1">
+      <w:start w:val="1"/>
+      <w:numFmt w:val="decimal"/>
+      <w:lvlText w:val="%7."/>
+      <w:lvlJc w:val="left"/>
+      <w:pPr>
+        <w:ind w:left="5040" w:hanging="360"/>
+      </w:pPr>
+    </w:lvl>
+    <w:lvl w:ilvl="7" w:tplc="04150019" w:tentative="1">
+      <w:start w:val="1"/>
+      <w:numFmt w:val="lowerLetter"/>
+      <w:lvlText w:val="%8."/>
+      <w:lvlJc w:val="left"/>
+      <w:pPr>
+        <w:ind w:left="5760" w:hanging="360"/>
+      </w:pPr>
+    </w:lvl>
+    <w:lvl w:ilvl="8" w:tplc="0415001B" w:tentative="1">
+      <w:start w:val="1"/>
+      <w:numFmt w:val="lowerRoman"/>
+      <w:lvlText w:val="%9."/>
+      <w:lvlJc w:val="right"/>
+      <w:pPr>
+        <w:ind w:left="6480" w:hanging="180"/>
+      </w:pPr>
+    </w:lvl>
+  </w:abstractNum>
+  <w:abstractNum w:abstractNumId="8">
     <w:nsid w:val="22CE7C6E"/>
     <w:multiLevelType w:val="hybridMultilevel"/>
     <w:tmpl w:val="973C5FE0"/>
@@ -19476,7 +20569,7 @@
       </w:rPr>
     </w:lvl>
   </w:abstractNum>
-  <w:abstractNum w:abstractNumId="8">
+  <w:abstractNum w:abstractNumId="9">
     <w:nsid w:val="2F092976"/>
     <w:multiLevelType w:val="hybridMultilevel"/>
     <w:tmpl w:val="9788DB48"/>
@@ -19589,7 +20682,7 @@
       </w:rPr>
     </w:lvl>
   </w:abstractNum>
-  <w:abstractNum w:abstractNumId="9">
+  <w:abstractNum w:abstractNumId="10">
     <w:nsid w:val="31537C40"/>
     <w:multiLevelType w:val="hybridMultilevel"/>
     <w:tmpl w:val="11CC007A"/>
@@ -19702,7 +20795,7 @@
       </w:rPr>
     </w:lvl>
   </w:abstractNum>
-  <w:abstractNum w:abstractNumId="10">
+  <w:abstractNum w:abstractNumId="11">
     <w:nsid w:val="318906BC"/>
     <w:multiLevelType w:val="hybridMultilevel"/>
     <w:tmpl w:val="E36AD8B8"/>
@@ -19791,7 +20884,7 @@
       </w:pPr>
     </w:lvl>
   </w:abstractNum>
-  <w:abstractNum w:abstractNumId="11">
+  <w:abstractNum w:abstractNumId="12">
     <w:nsid w:val="35FD5D79"/>
     <w:multiLevelType w:val="hybridMultilevel"/>
     <w:tmpl w:val="6E58C236"/>
@@ -19907,7 +21000,7 @@
       </w:pPr>
     </w:lvl>
   </w:abstractNum>
-  <w:abstractNum w:abstractNumId="12">
+  <w:abstractNum w:abstractNumId="13">
     <w:nsid w:val="37F1591E"/>
     <w:multiLevelType w:val="hybridMultilevel"/>
     <w:tmpl w:val="37BEDAA8"/>
@@ -20020,7 +21113,7 @@
       </w:rPr>
     </w:lvl>
   </w:abstractNum>
-  <w:abstractNum w:abstractNumId="13">
+  <w:abstractNum w:abstractNumId="14">
     <w:nsid w:val="386009B7"/>
     <w:multiLevelType w:val="hybridMultilevel"/>
     <w:tmpl w:val="B394DF80"/>
@@ -20133,7 +21226,7 @@
       </w:rPr>
     </w:lvl>
   </w:abstractNum>
-  <w:abstractNum w:abstractNumId="14">
+  <w:abstractNum w:abstractNumId="15">
     <w:nsid w:val="49B31693"/>
     <w:multiLevelType w:val="hybridMultilevel"/>
     <w:tmpl w:val="63EA9A9C"/>
@@ -20246,7 +21339,120 @@
       </w:rPr>
     </w:lvl>
   </w:abstractNum>
-  <w:abstractNum w:abstractNumId="15">
+  <w:abstractNum w:abstractNumId="16">
+    <w:nsid w:val="49D41319"/>
+    <w:multiLevelType w:val="hybridMultilevel"/>
+    <w:tmpl w:val="B13E14C2"/>
+    <w:lvl w:ilvl="0" w:tplc="04150001">
+      <w:start w:val="1"/>
+      <w:numFmt w:val="bullet"/>
+      <w:lvlText w:val=""/>
+      <w:lvlJc w:val="left"/>
+      <w:pPr>
+        <w:ind w:left="720" w:hanging="360"/>
+      </w:pPr>
+      <w:rPr>
+        <w:rFonts w:ascii="Symbol" w:hAnsi="Symbol" w:hint="default"/>
+      </w:rPr>
+    </w:lvl>
+    <w:lvl w:ilvl="1" w:tplc="04150003" w:tentative="1">
+      <w:start w:val="1"/>
+      <w:numFmt w:val="bullet"/>
+      <w:lvlText w:val="o"/>
+      <w:lvlJc w:val="left"/>
+      <w:pPr>
+        <w:ind w:left="1440" w:hanging="360"/>
+      </w:pPr>
+      <w:rPr>
+        <w:rFonts w:ascii="Courier New" w:hAnsi="Courier New" w:cs="Courier New" w:hint="default"/>
+      </w:rPr>
+    </w:lvl>
+    <w:lvl w:ilvl="2" w:tplc="04150005" w:tentative="1">
+      <w:start w:val="1"/>
+      <w:numFmt w:val="bullet"/>
+      <w:lvlText w:val=""/>
+      <w:lvlJc w:val="left"/>
+      <w:pPr>
+        <w:ind w:left="2160" w:hanging="360"/>
+      </w:pPr>
+      <w:rPr>
+        <w:rFonts w:ascii="Wingdings" w:hAnsi="Wingdings" w:hint="default"/>
+      </w:rPr>
+    </w:lvl>
+    <w:lvl w:ilvl="3" w:tplc="04150001" w:tentative="1">
+      <w:start w:val="1"/>
+      <w:numFmt w:val="bullet"/>
+      <w:lvlText w:val=""/>
+      <w:lvlJc w:val="left"/>
+      <w:pPr>
+        <w:ind w:left="2880" w:hanging="360"/>
+      </w:pPr>
+      <w:rPr>
+        <w:rFonts w:ascii="Symbol" w:hAnsi="Symbol" w:hint="default"/>
+      </w:rPr>
+    </w:lvl>
+    <w:lvl w:ilvl="4" w:tplc="04150003" w:tentative="1">
+      <w:start w:val="1"/>
+      <w:numFmt w:val="bullet"/>
+      <w:lvlText w:val="o"/>
+      <w:lvlJc w:val="left"/>
+      <w:pPr>
+        <w:ind w:left="3600" w:hanging="360"/>
+      </w:pPr>
+      <w:rPr>
+        <w:rFonts w:ascii="Courier New" w:hAnsi="Courier New" w:cs="Courier New" w:hint="default"/>
+      </w:rPr>
+    </w:lvl>
+    <w:lvl w:ilvl="5" w:tplc="04150005" w:tentative="1">
+      <w:start w:val="1"/>
+      <w:numFmt w:val="bullet"/>
+      <w:lvlText w:val=""/>
+      <w:lvlJc w:val="left"/>
+      <w:pPr>
+        <w:ind w:left="4320" w:hanging="360"/>
+      </w:pPr>
+      <w:rPr>
+        <w:rFonts w:ascii="Wingdings" w:hAnsi="Wingdings" w:hint="default"/>
+      </w:rPr>
+    </w:lvl>
+    <w:lvl w:ilvl="6" w:tplc="04150001" w:tentative="1">
+      <w:start w:val="1"/>
+      <w:numFmt w:val="bullet"/>
+      <w:lvlText w:val=""/>
+      <w:lvlJc w:val="left"/>
+      <w:pPr>
+        <w:ind w:left="5040" w:hanging="360"/>
+      </w:pPr>
+      <w:rPr>
+        <w:rFonts w:ascii="Symbol" w:hAnsi="Symbol" w:hint="default"/>
+      </w:rPr>
+    </w:lvl>
+    <w:lvl w:ilvl="7" w:tplc="04150003" w:tentative="1">
+      <w:start w:val="1"/>
+      <w:numFmt w:val="bullet"/>
+      <w:lvlText w:val="o"/>
+      <w:lvlJc w:val="left"/>
+      <w:pPr>
+        <w:ind w:left="5760" w:hanging="360"/>
+      </w:pPr>
+      <w:rPr>
+        <w:rFonts w:ascii="Courier New" w:hAnsi="Courier New" w:cs="Courier New" w:hint="default"/>
+      </w:rPr>
+    </w:lvl>
+    <w:lvl w:ilvl="8" w:tplc="04150005" w:tentative="1">
+      <w:start w:val="1"/>
+      <w:numFmt w:val="bullet"/>
+      <w:lvlText w:val=""/>
+      <w:lvlJc w:val="left"/>
+      <w:pPr>
+        <w:ind w:left="6480" w:hanging="360"/>
+      </w:pPr>
+      <w:rPr>
+        <w:rFonts w:ascii="Wingdings" w:hAnsi="Wingdings" w:hint="default"/>
+      </w:rPr>
+    </w:lvl>
+  </w:abstractNum>
+  <w:abstractNum w:abstractNumId="17">
     <w:nsid w:val="4D22627F"/>
     <w:multiLevelType w:val="hybridMultilevel"/>
     <w:tmpl w:val="CE60ECCA"/>
@@ -20359,7 +21565,7 @@
       </w:rPr>
     </w:lvl>
   </w:abstractNum>
-  <w:abstractNum w:abstractNumId="16">
+  <w:abstractNum w:abstractNumId="18">
     <w:nsid w:val="4F2A4819"/>
     <w:multiLevelType w:val="hybridMultilevel"/>
     <w:tmpl w:val="5E7656AE"/>
@@ -20472,7 +21678,7 @@
       </w:rPr>
     </w:lvl>
   </w:abstractNum>
-  <w:abstractNum w:abstractNumId="17">
+  <w:abstractNum w:abstractNumId="19">
     <w:nsid w:val="4FE12070"/>
     <w:multiLevelType w:val="hybridMultilevel"/>
     <w:tmpl w:val="6164A70E"/>
@@ -20585,7 +21791,7 @@
       </w:rPr>
     </w:lvl>
   </w:abstractNum>
-  <w:abstractNum w:abstractNumId="18">
+  <w:abstractNum w:abstractNumId="20">
     <w:nsid w:val="50EE78FF"/>
     <w:multiLevelType w:val="hybridMultilevel"/>
     <w:tmpl w:val="1D302AEA"/>
@@ -20698,7 +21904,7 @@
       </w:rPr>
     </w:lvl>
   </w:abstractNum>
-  <w:abstractNum w:abstractNumId="19">
+  <w:abstractNum w:abstractNumId="21">
     <w:nsid w:val="589E5F32"/>
     <w:multiLevelType w:val="hybridMultilevel"/>
     <w:tmpl w:val="991C2D84"/>
@@ -20811,7 +22017,7 @@
       </w:rPr>
     </w:lvl>
   </w:abstractNum>
-  <w:abstractNum w:abstractNumId="20">
+  <w:abstractNum w:abstractNumId="22">
     <w:nsid w:val="5D3324B7"/>
     <w:multiLevelType w:val="hybridMultilevel"/>
     <w:tmpl w:val="4DCAC1C2"/>
@@ -20924,7 +22130,7 @@
       </w:rPr>
     </w:lvl>
   </w:abstractNum>
-  <w:abstractNum w:abstractNumId="21">
+  <w:abstractNum w:abstractNumId="23">
     <w:nsid w:val="627E4F93"/>
     <w:multiLevelType w:val="hybridMultilevel"/>
     <w:tmpl w:val="94FE7960"/>
@@ -21037,7 +22243,7 @@
       </w:rPr>
     </w:lvl>
   </w:abstractNum>
-  <w:abstractNum w:abstractNumId="22">
+  <w:abstractNum w:abstractNumId="24">
     <w:nsid w:val="64AB2E6D"/>
     <w:multiLevelType w:val="hybridMultilevel"/>
     <w:tmpl w:val="B0CC398C"/>
@@ -21150,7 +22356,7 @@
       </w:rPr>
     </w:lvl>
   </w:abstractNum>
-  <w:abstractNum w:abstractNumId="23">
+  <w:abstractNum w:abstractNumId="25">
     <w:nsid w:val="6B8E76BF"/>
     <w:multiLevelType w:val="hybridMultilevel"/>
     <w:tmpl w:val="7C320FC6"/>
@@ -21263,7 +22469,7 @@
       </w:rPr>
     </w:lvl>
   </w:abstractNum>
-  <w:abstractNum w:abstractNumId="24">
+  <w:abstractNum w:abstractNumId="26">
     <w:nsid w:val="70D561D9"/>
     <w:multiLevelType w:val="hybridMultilevel"/>
     <w:tmpl w:val="359032F8"/>
@@ -21376,7 +22582,7 @@
       </w:rPr>
     </w:lvl>
   </w:abstractNum>
-  <w:abstractNum w:abstractNumId="25">
+  <w:abstractNum w:abstractNumId="27">
     <w:nsid w:val="72087A82"/>
     <w:multiLevelType w:val="hybridMultilevel"/>
     <w:tmpl w:val="5BFADE06"/>
@@ -21489,7 +22695,7 @@
       </w:rPr>
     </w:lvl>
   </w:abstractNum>
-  <w:abstractNum w:abstractNumId="26">
+  <w:abstractNum w:abstractNumId="28">
     <w:nsid w:val="7EC75B9C"/>
     <w:multiLevelType w:val="hybridMultilevel"/>
     <w:tmpl w:val="8770427C"/>
@@ -21602,7 +22808,120 @@
       </w:rPr>
     </w:lvl>
   </w:abstractNum>
-  <w:abstractNum w:abstractNumId="27">
+  <w:abstractNum w:abstractNumId="29">
+    <w:nsid w:val="7EF54DCE"/>
+    <w:multiLevelType w:val="hybridMultilevel"/>
+    <w:tmpl w:val="55540676"/>
+    <w:lvl w:ilvl="0" w:tplc="04150001">
+      <w:start w:val="1"/>
+      <w:numFmt w:val="bullet"/>
+      <w:lvlText w:val=""/>
+      <w:lvlJc w:val="left"/>
+      <w:pPr>
+        <w:ind w:left="720" w:hanging="360"/>
+      </w:pPr>
+      <w:rPr>
+        <w:rFonts w:ascii="Symbol" w:hAnsi="Symbol" w:hint="default"/>
+      </w:rPr>
+    </w:lvl>
+    <w:lvl w:ilvl="1" w:tplc="04150003" w:tentative="1">
+      <w:start w:val="1"/>
+      <w:numFmt w:val="bullet"/>
+      <w:lvlText w:val="o"/>
+      <w:lvlJc w:val="left"/>
+      <w:pPr>
+        <w:ind w:left="1440" w:hanging="360"/>
+      </w:pPr>
+      <w:rPr>
+        <w:rFonts w:ascii="Courier New" w:hAnsi="Courier New" w:cs="Courier New" w:hint="default"/>
+      </w:rPr>
+    </w:lvl>
+    <w:lvl w:ilvl="2" w:tplc="04150005" w:tentative="1">
+      <w:start w:val="1"/>
+      <w:numFmt w:val="bullet"/>
+      <w:lvlText w:val=""/>
+      <w:lvlJc w:val="left"/>
+      <w:pPr>
+        <w:ind w:left="2160" w:hanging="360"/>
+      </w:pPr>
+      <w:rPr>
+        <w:rFonts w:ascii="Wingdings" w:hAnsi="Wingdings" w:hint="default"/>
+      </w:rPr>
+    </w:lvl>
+    <w:lvl w:ilvl="3" w:tplc="04150001" w:tentative="1">
+      <w:start w:val="1"/>
+      <w:numFmt w:val="bullet"/>
+      <w:lvlText w:val=""/>
+      <w:lvlJc w:val="left"/>
+      <w:pPr>
+        <w:ind w:left="2880" w:hanging="360"/>
+      </w:pPr>
+      <w:rPr>
+        <w:rFonts w:ascii="Symbol" w:hAnsi="Symbol" w:hint="default"/>
+      </w:rPr>
+    </w:lvl>
+    <w:lvl w:ilvl="4" w:tplc="04150003" w:tentative="1">
+      <w:start w:val="1"/>
+      <w:numFmt w:val="bullet"/>
+      <w:lvlText w:val="o"/>
+      <w:lvlJc w:val="left"/>
+      <w:pPr>
+        <w:ind w:left="3600" w:hanging="360"/>
+      </w:pPr>
+      <w:rPr>
+        <w:rFonts w:ascii="Courier New" w:hAnsi="Courier New" w:cs="Courier New" w:hint="default"/>
+      </w:rPr>
+    </w:lvl>
+    <w:lvl w:ilvl="5" w:tplc="04150005" w:tentative="1">
+      <w:start w:val="1"/>
+      <w:numFmt w:val="bullet"/>
+      <w:lvlText w:val=""/>
+      <w:lvlJc w:val="left"/>
+      <w:pPr>
+        <w:ind w:left="4320" w:hanging="360"/>
+      </w:pPr>
+      <w:rPr>
+        <w:rFonts w:ascii="Wingdings" w:hAnsi="Wingdings" w:hint="default"/>
+      </w:rPr>
+    </w:lvl>
+    <w:lvl w:ilvl="6" w:tplc="04150001" w:tentative="1">
+      <w:start w:val="1"/>
+      <w:numFmt w:val="bullet"/>
+      <w:lvlText w:val=""/>
+      <w:lvlJc w:val="left"/>
+      <w:pPr>
+        <w:ind w:left="5040" w:hanging="360"/>
+      </w:pPr>
+      <w:rPr>
+        <w:rFonts w:ascii="Symbol" w:hAnsi="Symbol" w:hint="default"/>
+      </w:rPr>
+    </w:lvl>
+    <w:lvl w:ilvl="7" w:tplc="04150003" w:tentative="1">
+      <w:start w:val="1"/>
+      <w:numFmt w:val="bullet"/>
+      <w:lvlText w:val="o"/>
+      <w:lvlJc w:val="left"/>
+      <w:pPr>
+        <w:ind w:left="5760" w:hanging="360"/>
+      </w:pPr>
+      <w:rPr>
+        <w:rFonts w:ascii="Courier New" w:hAnsi="Courier New" w:cs="Courier New" w:hint="default"/>
+      </w:rPr>
+    </w:lvl>
+    <w:lvl w:ilvl="8" w:tplc="04150005" w:tentative="1">
+      <w:start w:val="1"/>
+      <w:numFmt w:val="bullet"/>
+      <w:lvlText w:val=""/>
+      <w:lvlJc w:val="left"/>
+      <w:pPr>
+        <w:ind w:left="6480" w:hanging="360"/>
+      </w:pPr>
+      <w:rPr>
+        <w:rFonts w:ascii="Wingdings" w:hAnsi="Wingdings" w:hint="default"/>
+      </w:rPr>
+    </w:lvl>
+  </w:abstractNum>
+  <w:abstractNum w:abstractNumId="30">
     <w:nsid w:val="7EFD0BC3"/>
     <w:multiLevelType w:val="hybridMultilevel"/>
     <w:tmpl w:val="F6C236D6"/>
@@ -21716,13 +23035,13 @@
     </w:lvl>
   </w:abstractNum>
   <w:num w:numId="1">
-    <w:abstractNumId w:val="11"/>
+    <w:abstractNumId w:val="12"/>
   </w:num>
   <w:num w:numId="2">
-    <w:abstractNumId w:val="17"/>
+    <w:abstractNumId w:val="19"/>
   </w:num>
   <w:num w:numId="3">
-    <w:abstractNumId w:val="9"/>
+    <w:abstractNumId w:val="10"/>
   </w:num>
   <w:num w:numId="4">
     <w:abstractNumId w:val="4"/>
@@ -21731,7 +23050,7 @@
     <w:abstractNumId w:val="2"/>
   </w:num>
   <w:num w:numId="6">
-    <w:abstractNumId w:val="8"/>
+    <w:abstractNumId w:val="9"/>
   </w:num>
   <w:num w:numId="7">
     <w:abstractNumId w:val="0"/>
@@ -21740,64 +23059,73 @@
     <w:abstractNumId w:val="3"/>
   </w:num>
   <w:num w:numId="9">
-    <w:abstractNumId w:val="24"/>
+    <w:abstractNumId w:val="26"/>
   </w:num>
   <w:num w:numId="10">
-    <w:abstractNumId w:val="23"/>
+    <w:abstractNumId w:val="25"/>
   </w:num>
   <w:num w:numId="11">
     <w:abstractNumId w:val="1"/>
   </w:num>
   <w:num w:numId="12">
-    <w:abstractNumId w:val="19"/>
+    <w:abstractNumId w:val="21"/>
   </w:num>
   <w:num w:numId="13">
-    <w:abstractNumId w:val="7"/>
+    <w:abstractNumId w:val="8"/>
   </w:num>
   <w:num w:numId="14">
-    <w:abstractNumId w:val="18"/>
+    <w:abstractNumId w:val="20"/>
   </w:num>
   <w:num w:numId="15">
-    <w:abstractNumId w:val="14"/>
+    <w:abstractNumId w:val="15"/>
   </w:num>
   <w:num w:numId="16">
     <w:abstractNumId w:val="6"/>
   </w:num>
   <w:num w:numId="17">
-    <w:abstractNumId w:val="16"/>
+    <w:abstractNumId w:val="18"/>
   </w:num>
   <w:num w:numId="18">
-    <w:abstractNumId w:val="15"/>
+    <w:abstractNumId w:val="17"/>
   </w:num>
   <w:num w:numId="19">
-    <w:abstractNumId w:val="26"/>
+    <w:abstractNumId w:val="28"/>
   </w:num>
   <w:num w:numId="20">
-    <w:abstractNumId w:val="12"/>
+    <w:abstractNumId w:val="13"/>
   </w:num>
   <w:num w:numId="21">
-    <w:abstractNumId w:val="20"/>
+    <w:abstractNumId w:val="22"/>
   </w:num>
   <w:num w:numId="22">
-    <w:abstractNumId w:val="10"/>
+    <w:abstractNumId w:val="11"/>
   </w:num>
   <w:num w:numId="23">
     <w:abstractNumId w:val="5"/>
   </w:num>
   <w:num w:numId="24">
+    <w:abstractNumId w:val="30"/>
+  </w:num>
+  <w:num w:numId="25">
+    <w:abstractNumId w:val="14"/>
+  </w:num>
+  <w:num w:numId="26">
+    <w:abstractNumId w:val="23"/>
+  </w:num>
+  <w:num w:numId="27">
+    <w:abstractNumId w:val="24"/>
+  </w:num>
+  <w:num w:numId="28">
     <w:abstractNumId w:val="27"/>
   </w:num>
-  <w:num w:numId="25">
-    <w:abstractNumId w:val="13"/>
+  <w:num w:numId="29">
+    <w:abstractNumId w:val="7"/>
   </w:num>
-  <w:num w:numId="26">
-    <w:abstractNumId w:val="21"/>
+  <w:num w:numId="30">
+    <w:abstractNumId w:val="29"/>
   </w:num>
-  <w:num w:numId="27">
-    <w:abstractNumId w:val="22"/>
-  </w:num>
-  <w:num w:numId="28">
-    <w:abstractNumId w:val="25"/>
+  <w:num w:numId="31">
+    <w:abstractNumId w:val="16"/>
   </w:num>
   <w:numIdMacAtCleanup w:val="22"/>
 </w:numbering>
@@ -22915,7 +24243,7 @@
   <a:extraClrSchemeLst/>
   <a:extLst>
     <a:ext uri="{05A4C25C-085E-4340-85A3-A5531E510DB2}">
-      <thm15:themeFamily xmlns:thm15="http://schemas.microsoft.com/office/thememl/2012/main" xmlns="" name="Office Theme" id="{62F939B6-93AF-4DB8-9C6B-D6C7DFDC589F}" vid="{4A3C46E8-61CC-4603-A589-7422A47A8E4A}"/>
+      <thm15:themeFamily xmlns="" xmlns:thm15="http://schemas.microsoft.com/office/thememl/2012/main" name="Office Theme" id="{62F939B6-93AF-4DB8-9C6B-D6C7DFDC589F}" vid="{4A3C46E8-61CC-4603-A589-7422A47A8E4A}"/>
     </a:ext>
   </a:extLst>
 </a:theme>
@@ -22926,7 +24254,7 @@
 </file>
 
 <file path=customXml/itemProps1.xml><?xml version="1.0" encoding="utf-8"?>
-<ds:datastoreItem xmlns:ds="http://schemas.openxmlformats.org/officeDocument/2006/customXml" ds:itemID="{4161B6F2-6B21-4BA0-AAE2-D4ABF2395DA3}">
+<ds:datastoreItem xmlns:ds="http://schemas.openxmlformats.org/officeDocument/2006/customXml" ds:itemID="{3E9BEE48-E849-4634-A61B-9FDCE8C975CE}">
   <ds:schemaRefs>
     <ds:schemaRef ds:uri="http://schemas.openxmlformats.org/officeDocument/2006/bibliography"/>
   </ds:schemaRefs>

</xml_diff>

<commit_message>
default date & EF Core description
</commit_message>
<xml_diff>
--- a/praca_wg_szablonu.docx
+++ b/praca_wg_szablonu.docx
@@ -81,7 +81,7 @@
                 <v:shape id="_x0000_i1025" type="#_x0000_t75" style="width:265.5pt;height:59.25pt" o:ole="">
                   <v:imagedata r:id="rId8" o:title=""/>
                 </v:shape>
-                <o:OLEObject Type="Embed" ProgID="CorelDRAW.Graphic.9" ShapeID="_x0000_i1025" DrawAspect="Content" ObjectID="_1626462278" r:id="rId9"/>
+                <o:OLEObject Type="Embed" ProgID="CorelDRAW.Graphic.9" ShapeID="_x0000_i1025" DrawAspect="Content" ObjectID="_1626554224" r:id="rId9"/>
               </w:object>
             </w:r>
           </w:p>
@@ -13939,7 +13939,7 @@
                     <a:blip r:embed="rId26">
                       <a:extLst>
                         <a:ext uri="{28A0092B-C50C-407E-A947-70E740481C1C}">
-                          <a14:useLocalDpi xmlns:a14="http://schemas.microsoft.com/office/drawing/2010/main" xmlns:wps="http://schemas.microsoft.com/office/word/2010/wordprocessingShape" xmlns:wpi="http://schemas.microsoft.com/office/word/2010/wordprocessingInk" xmlns:wpg="http://schemas.microsoft.com/office/word/2010/wordprocessingGroup" xmlns:w15="http://schemas.microsoft.com/office/word/2012/wordml" xmlns:w14="http://schemas.microsoft.com/office/word/2010/wordml" xmlns:w="http://schemas.openxmlformats.org/wordprocessingml/2006/main" xmlns:w10="urn:schemas-microsoft-com:office:word" xmlns:wp14="http://schemas.microsoft.com/office/word/2010/wordprocessingDrawing" xmlns:v="urn:schemas-microsoft-com:vml" xmlns:o="urn:schemas-microsoft-com:office:office" xmlns:mc="http://schemas.openxmlformats.org/markup-compatibility/2006" xmlns:wpc="http://schemas.microsoft.com/office/word/2010/wordprocessingCanvas" xmlns="" val="0"/>
+                          <a14:useLocalDpi xmlns="" xmlns:wpc="http://schemas.microsoft.com/office/word/2010/wordprocessingCanvas" xmlns:mc="http://schemas.openxmlformats.org/markup-compatibility/2006" xmlns:o="urn:schemas-microsoft-com:office:office" xmlns:v="urn:schemas-microsoft-com:vml" xmlns:wp14="http://schemas.microsoft.com/office/word/2010/wordprocessingDrawing" xmlns:w10="urn:schemas-microsoft-com:office:word" xmlns:w="http://schemas.openxmlformats.org/wordprocessingml/2006/main" xmlns:w14="http://schemas.microsoft.com/office/word/2010/wordml" xmlns:w15="http://schemas.microsoft.com/office/word/2012/wordml" xmlns:wpg="http://schemas.microsoft.com/office/word/2010/wordprocessingGroup" xmlns:wpi="http://schemas.microsoft.com/office/word/2010/wordprocessingInk" xmlns:wps="http://schemas.microsoft.com/office/word/2010/wordprocessingShape" xmlns:a14="http://schemas.microsoft.com/office/drawing/2010/main" val="0"/>
                         </a:ext>
                       </a:extLst>
                     </a:blip>
@@ -14182,7 +14182,7 @@
                     <a:blip r:embed="rId27">
                       <a:extLst>
                         <a:ext uri="{28A0092B-C50C-407E-A947-70E740481C1C}">
-                          <a14:useLocalDpi xmlns:a14="http://schemas.microsoft.com/office/drawing/2010/main" xmlns:wps="http://schemas.microsoft.com/office/word/2010/wordprocessingShape" xmlns:wpi="http://schemas.microsoft.com/office/word/2010/wordprocessingInk" xmlns:wpg="http://schemas.microsoft.com/office/word/2010/wordprocessingGroup" xmlns:w15="http://schemas.microsoft.com/office/word/2012/wordml" xmlns:w14="http://schemas.microsoft.com/office/word/2010/wordml" xmlns:w="http://schemas.openxmlformats.org/wordprocessingml/2006/main" xmlns:w10="urn:schemas-microsoft-com:office:word" xmlns:wp14="http://schemas.microsoft.com/office/word/2010/wordprocessingDrawing" xmlns:v="urn:schemas-microsoft-com:vml" xmlns:o="urn:schemas-microsoft-com:office:office" xmlns:mc="http://schemas.openxmlformats.org/markup-compatibility/2006" xmlns:wpc="http://schemas.microsoft.com/office/word/2010/wordprocessingCanvas" xmlns="" val="0"/>
+                          <a14:useLocalDpi xmlns="" xmlns:wpc="http://schemas.microsoft.com/office/word/2010/wordprocessingCanvas" xmlns:mc="http://schemas.openxmlformats.org/markup-compatibility/2006" xmlns:o="urn:schemas-microsoft-com:office:office" xmlns:v="urn:schemas-microsoft-com:vml" xmlns:wp14="http://schemas.microsoft.com/office/word/2010/wordprocessingDrawing" xmlns:w10="urn:schemas-microsoft-com:office:word" xmlns:w="http://schemas.openxmlformats.org/wordprocessingml/2006/main" xmlns:w14="http://schemas.microsoft.com/office/word/2010/wordml" xmlns:w15="http://schemas.microsoft.com/office/word/2012/wordml" xmlns:wpg="http://schemas.microsoft.com/office/word/2010/wordprocessingGroup" xmlns:wpi="http://schemas.microsoft.com/office/word/2010/wordprocessingInk" xmlns:wps="http://schemas.microsoft.com/office/word/2010/wordprocessingShape" xmlns:a14="http://schemas.microsoft.com/office/drawing/2010/main" val="0"/>
                         </a:ext>
                       </a:extLst>
                     </a:blip>
@@ -14280,7 +14280,7 @@
                     <a:blip r:embed="rId28">
                       <a:extLst>
                         <a:ext uri="{28A0092B-C50C-407E-A947-70E740481C1C}">
-                          <a14:useLocalDpi xmlns:a14="http://schemas.microsoft.com/office/drawing/2010/main" xmlns:wps="http://schemas.microsoft.com/office/word/2010/wordprocessingShape" xmlns:wpi="http://schemas.microsoft.com/office/word/2010/wordprocessingInk" xmlns:wpg="http://schemas.microsoft.com/office/word/2010/wordprocessingGroup" xmlns:w15="http://schemas.microsoft.com/office/word/2012/wordml" xmlns:w14="http://schemas.microsoft.com/office/word/2010/wordml" xmlns:w="http://schemas.openxmlformats.org/wordprocessingml/2006/main" xmlns:w10="urn:schemas-microsoft-com:office:word" xmlns:wp14="http://schemas.microsoft.com/office/word/2010/wordprocessingDrawing" xmlns:v="urn:schemas-microsoft-com:vml" xmlns:o="urn:schemas-microsoft-com:office:office" xmlns:mc="http://schemas.openxmlformats.org/markup-compatibility/2006" xmlns:wpc="http://schemas.microsoft.com/office/word/2010/wordprocessingCanvas" xmlns="" val="0"/>
+                          <a14:useLocalDpi xmlns="" xmlns:wpc="http://schemas.microsoft.com/office/word/2010/wordprocessingCanvas" xmlns:mc="http://schemas.openxmlformats.org/markup-compatibility/2006" xmlns:o="urn:schemas-microsoft-com:office:office" xmlns:v="urn:schemas-microsoft-com:vml" xmlns:wp14="http://schemas.microsoft.com/office/word/2010/wordprocessingDrawing" xmlns:w10="urn:schemas-microsoft-com:office:word" xmlns:w="http://schemas.openxmlformats.org/wordprocessingml/2006/main" xmlns:w14="http://schemas.microsoft.com/office/word/2010/wordml" xmlns:w15="http://schemas.microsoft.com/office/word/2012/wordml" xmlns:wpg="http://schemas.microsoft.com/office/word/2010/wordprocessingGroup" xmlns:wpi="http://schemas.microsoft.com/office/word/2010/wordprocessingInk" xmlns:wps="http://schemas.microsoft.com/office/word/2010/wordprocessingShape" xmlns:a14="http://schemas.microsoft.com/office/drawing/2010/main" val="0"/>
                         </a:ext>
                       </a:extLst>
                     </a:blip>
@@ -14381,7 +14381,7 @@
                     <a:blip r:embed="rId29">
                       <a:extLst>
                         <a:ext uri="{28A0092B-C50C-407E-A947-70E740481C1C}">
-                          <a14:useLocalDpi xmlns:a14="http://schemas.microsoft.com/office/drawing/2010/main" xmlns:wps="http://schemas.microsoft.com/office/word/2010/wordprocessingShape" xmlns:wpi="http://schemas.microsoft.com/office/word/2010/wordprocessingInk" xmlns:wpg="http://schemas.microsoft.com/office/word/2010/wordprocessingGroup" xmlns:w15="http://schemas.microsoft.com/office/word/2012/wordml" xmlns:w14="http://schemas.microsoft.com/office/word/2010/wordml" xmlns:w="http://schemas.openxmlformats.org/wordprocessingml/2006/main" xmlns:w10="urn:schemas-microsoft-com:office:word" xmlns:wp14="http://schemas.microsoft.com/office/word/2010/wordprocessingDrawing" xmlns:v="urn:schemas-microsoft-com:vml" xmlns:o="urn:schemas-microsoft-com:office:office" xmlns:mc="http://schemas.openxmlformats.org/markup-compatibility/2006" xmlns:wpc="http://schemas.microsoft.com/office/word/2010/wordprocessingCanvas" xmlns="" val="0"/>
+                          <a14:useLocalDpi xmlns="" xmlns:wpc="http://schemas.microsoft.com/office/word/2010/wordprocessingCanvas" xmlns:mc="http://schemas.openxmlformats.org/markup-compatibility/2006" xmlns:o="urn:schemas-microsoft-com:office:office" xmlns:v="urn:schemas-microsoft-com:vml" xmlns:wp14="http://schemas.microsoft.com/office/word/2010/wordprocessingDrawing" xmlns:w10="urn:schemas-microsoft-com:office:word" xmlns:w="http://schemas.openxmlformats.org/wordprocessingml/2006/main" xmlns:w14="http://schemas.microsoft.com/office/word/2010/wordml" xmlns:w15="http://schemas.microsoft.com/office/word/2012/wordml" xmlns:wpg="http://schemas.microsoft.com/office/word/2010/wordprocessingGroup" xmlns:wpi="http://schemas.microsoft.com/office/word/2010/wordprocessingInk" xmlns:wps="http://schemas.microsoft.com/office/word/2010/wordprocessingShape" xmlns:a14="http://schemas.microsoft.com/office/drawing/2010/main" val="0"/>
                         </a:ext>
                       </a:extLst>
                     </a:blip>
@@ -17818,6 +17818,19 @@
     </w:p>
     <w:p>
       <w:pPr>
+        <w:jc w:val="left"/>
+        <w:rPr>
+          <w:rFonts w:eastAsia="Times New Roman" w:cs="Times New Roman"/>
+          <w:szCs w:val="24"/>
+          <w:lang w:eastAsia="pl-PL"/>
+        </w:rPr>
+      </w:pPr>
+      <w:r>
+        <w:br w:type="page"/>
+      </w:r>
+    </w:p>
+    <w:p>
+      <w:pPr>
         <w:pStyle w:val="Akapitzlist"/>
         <w:numPr>
           <w:ilvl w:val="2"/>
@@ -17831,6 +17844,7 @@
         <w:rPr>
           <w:lang w:eastAsia="pl-PL"/>
         </w:rPr>
+        <w:lastRenderedPageBreak/>
         <w:t>Technologia</w:t>
       </w:r>
     </w:p>
@@ -17854,6 +17868,11 @@
     </w:p>
     <w:p>
       <w:pPr>
+        <w:pStyle w:val="Paragraph"/>
+      </w:pPr>
+    </w:p>
+    <w:p>
+      <w:pPr>
         <w:pStyle w:val="Akapitzlist"/>
         <w:numPr>
           <w:ilvl w:val="3"/>
@@ -17868,6 +17887,87 @@
           <w:lang w:eastAsia="pl-PL"/>
         </w:rPr>
         <w:t>Dostęp do bazy danych – EF Core</w:t>
+      </w:r>
+    </w:p>
+    <w:p>
+      <w:pPr>
+        <w:pStyle w:val="Paragraph"/>
+      </w:pPr>
+      <w:r>
+        <w:t>Do komunikacji z bazą danych aplikacja wykorzystuje udostępnione przez Microsoft narzędzie ORM (</w:t>
+      </w:r>
+      <w:r>
+        <w:rPr>
+          <w:i/>
+        </w:rPr>
+        <w:t>Object – Relational Mapping</w:t>
+      </w:r>
+      <w:r>
+        <w:t xml:space="preserve">) w podejściu </w:t>
+      </w:r>
+      <w:r>
+        <w:rPr>
+          <w:i/>
+        </w:rPr>
+        <w:t>database – first</w:t>
+      </w:r>
+      <w:r>
+        <w:t xml:space="preserve">. Oznacza to, że najpierw opracowany został schemat bazy danych (widoczny w punkcie 5.1.2), a potem, na jego podstawie, wygenerowane klasy domenowe i klasa </w:t>
+      </w:r>
+      <w:r>
+        <w:rPr>
+          <w:i/>
+        </w:rPr>
+        <w:t>TvAppContext</w:t>
+      </w:r>
+      <w:r>
+        <w:t xml:space="preserve"> przechowująca parametry połączenia z bazą. </w:t>
+      </w:r>
+    </w:p>
+    <w:p>
+      <w:pPr>
+        <w:pStyle w:val="Paragraph"/>
+      </w:pPr>
+      <w:r>
+        <w:t xml:space="preserve">Główną zaletą takiego podejścia jest znaczne uproszczenie komunikacji z bazą danych przez dodatkową warstwę abstrakcji. Zapis i odczyt danych z bazy sprowadza się do interakcji z kolekcją (dostarczona w EF Core klasa bazowa </w:t>
+      </w:r>
+      <w:r>
+        <w:rPr>
+          <w:i/>
+        </w:rPr>
+        <w:t>DbSet</w:t>
+      </w:r>
+      <w:r>
+        <w:t xml:space="preserve"> implementuje interfejs </w:t>
+      </w:r>
+      <w:r>
+        <w:rPr>
+          <w:i/>
+        </w:rPr>
+        <w:t>IEnumerable</w:t>
+      </w:r>
+      <w:r>
+        <w:t xml:space="preserve">, ten sam który wykorzystują wszystkie dostępne w C# kolekcje. Dodatkowo pozwala to korzystać z biblioteki LINQ, która </w:t>
+      </w:r>
+      <w:r>
+        <w:t>udostępnia metody pozwalające na filtrowanie, sortowanie i przekształcanie danych w kolekcji.</w:t>
+      </w:r>
+    </w:p>
+    <w:p>
+      <w:pPr>
+        <w:pStyle w:val="Paragraph"/>
+      </w:pPr>
+      <w:r>
+        <w:t xml:space="preserve">Dodatkowo wykorzystanie narzędzia ORM zwiększa poziom bezpieczeństwa aplikacji blokując ataki typu </w:t>
+      </w:r>
+      <w:r>
+        <w:rPr>
+          <w:i/>
+        </w:rPr>
+        <w:t>SQL injection</w:t>
+      </w:r>
+      <w:r>
+        <w:t xml:space="preserve"> – polegające na „wstrzyknięciu” kodu SQL do składanych dynamicznie zapytań.</w:t>
       </w:r>
     </w:p>
     <w:p>
@@ -19600,7 +19700,7 @@
             <w:rPr>
               <w:noProof/>
             </w:rPr>
-            <w:t>21</w:t>
+            <w:t>29</w:t>
           </w:r>
         </w:fldSimple>
       </w:p>
@@ -22774,6 +22874,119 @@
     </w:lvl>
   </w:abstractNum>
   <w:abstractNum w:abstractNumId="28">
+    <w:nsid w:val="7DC54008"/>
+    <w:multiLevelType w:val="hybridMultilevel"/>
+    <w:tmpl w:val="50346CCE"/>
+    <w:lvl w:ilvl="0" w:tplc="04150001">
+      <w:start w:val="1"/>
+      <w:numFmt w:val="bullet"/>
+      <w:lvlText w:val=""/>
+      <w:lvlJc w:val="left"/>
+      <w:pPr>
+        <w:ind w:left="720" w:hanging="360"/>
+      </w:pPr>
+      <w:rPr>
+        <w:rFonts w:ascii="Symbol" w:hAnsi="Symbol" w:hint="default"/>
+      </w:rPr>
+    </w:lvl>
+    <w:lvl w:ilvl="1" w:tplc="04150003" w:tentative="1">
+      <w:start w:val="1"/>
+      <w:numFmt w:val="bullet"/>
+      <w:lvlText w:val="o"/>
+      <w:lvlJc w:val="left"/>
+      <w:pPr>
+        <w:ind w:left="1440" w:hanging="360"/>
+      </w:pPr>
+      <w:rPr>
+        <w:rFonts w:ascii="Courier New" w:hAnsi="Courier New" w:cs="Courier New" w:hint="default"/>
+      </w:rPr>
+    </w:lvl>
+    <w:lvl w:ilvl="2" w:tplc="04150005" w:tentative="1">
+      <w:start w:val="1"/>
+      <w:numFmt w:val="bullet"/>
+      <w:lvlText w:val=""/>
+      <w:lvlJc w:val="left"/>
+      <w:pPr>
+        <w:ind w:left="2160" w:hanging="360"/>
+      </w:pPr>
+      <w:rPr>
+        <w:rFonts w:ascii="Wingdings" w:hAnsi="Wingdings" w:hint="default"/>
+      </w:rPr>
+    </w:lvl>
+    <w:lvl w:ilvl="3" w:tplc="04150001" w:tentative="1">
+      <w:start w:val="1"/>
+      <w:numFmt w:val="bullet"/>
+      <w:lvlText w:val=""/>
+      <w:lvlJc w:val="left"/>
+      <w:pPr>
+        <w:ind w:left="2880" w:hanging="360"/>
+      </w:pPr>
+      <w:rPr>
+        <w:rFonts w:ascii="Symbol" w:hAnsi="Symbol" w:hint="default"/>
+      </w:rPr>
+    </w:lvl>
+    <w:lvl w:ilvl="4" w:tplc="04150003" w:tentative="1">
+      <w:start w:val="1"/>
+      <w:numFmt w:val="bullet"/>
+      <w:lvlText w:val="o"/>
+      <w:lvlJc w:val="left"/>
+      <w:pPr>
+        <w:ind w:left="3600" w:hanging="360"/>
+      </w:pPr>
+      <w:rPr>
+        <w:rFonts w:ascii="Courier New" w:hAnsi="Courier New" w:cs="Courier New" w:hint="default"/>
+      </w:rPr>
+    </w:lvl>
+    <w:lvl w:ilvl="5" w:tplc="04150005" w:tentative="1">
+      <w:start w:val="1"/>
+      <w:numFmt w:val="bullet"/>
+      <w:lvlText w:val=""/>
+      <w:lvlJc w:val="left"/>
+      <w:pPr>
+        <w:ind w:left="4320" w:hanging="360"/>
+      </w:pPr>
+      <w:rPr>
+        <w:rFonts w:ascii="Wingdings" w:hAnsi="Wingdings" w:hint="default"/>
+      </w:rPr>
+    </w:lvl>
+    <w:lvl w:ilvl="6" w:tplc="04150001" w:tentative="1">
+      <w:start w:val="1"/>
+      <w:numFmt w:val="bullet"/>
+      <w:lvlText w:val=""/>
+      <w:lvlJc w:val="left"/>
+      <w:pPr>
+        <w:ind w:left="5040" w:hanging="360"/>
+      </w:pPr>
+      <w:rPr>
+        <w:rFonts w:ascii="Symbol" w:hAnsi="Symbol" w:hint="default"/>
+      </w:rPr>
+    </w:lvl>
+    <w:lvl w:ilvl="7" w:tplc="04150003" w:tentative="1">
+      <w:start w:val="1"/>
+      <w:numFmt w:val="bullet"/>
+      <w:lvlText w:val="o"/>
+      <w:lvlJc w:val="left"/>
+      <w:pPr>
+        <w:ind w:left="5760" w:hanging="360"/>
+      </w:pPr>
+      <w:rPr>
+        <w:rFonts w:ascii="Courier New" w:hAnsi="Courier New" w:cs="Courier New" w:hint="default"/>
+      </w:rPr>
+    </w:lvl>
+    <w:lvl w:ilvl="8" w:tplc="04150005" w:tentative="1">
+      <w:start w:val="1"/>
+      <w:numFmt w:val="bullet"/>
+      <w:lvlText w:val=""/>
+      <w:lvlJc w:val="left"/>
+      <w:pPr>
+        <w:ind w:left="6480" w:hanging="360"/>
+      </w:pPr>
+      <w:rPr>
+        <w:rFonts w:ascii="Wingdings" w:hAnsi="Wingdings" w:hint="default"/>
+      </w:rPr>
+    </w:lvl>
+  </w:abstractNum>
+  <w:abstractNum w:abstractNumId="29">
     <w:nsid w:val="7EC75B9C"/>
     <w:multiLevelType w:val="hybridMultilevel"/>
     <w:tmpl w:val="8770427C"/>
@@ -22886,7 +23099,7 @@
       </w:rPr>
     </w:lvl>
   </w:abstractNum>
-  <w:abstractNum w:abstractNumId="29">
+  <w:abstractNum w:abstractNumId="30">
     <w:nsid w:val="7EF54DCE"/>
     <w:multiLevelType w:val="hybridMultilevel"/>
     <w:tmpl w:val="55540676"/>
@@ -22999,7 +23212,7 @@
       </w:rPr>
     </w:lvl>
   </w:abstractNum>
-  <w:abstractNum w:abstractNumId="30">
+  <w:abstractNum w:abstractNumId="31">
     <w:nsid w:val="7EFD0BC3"/>
     <w:multiLevelType w:val="hybridMultilevel"/>
     <w:tmpl w:val="F6C236D6"/>
@@ -23167,7 +23380,7 @@
     <w:abstractNumId w:val="17"/>
   </w:num>
   <w:num w:numId="19">
-    <w:abstractNumId w:val="28"/>
+    <w:abstractNumId w:val="29"/>
   </w:num>
   <w:num w:numId="20">
     <w:abstractNumId w:val="13"/>
@@ -23182,7 +23395,7 @@
     <w:abstractNumId w:val="5"/>
   </w:num>
   <w:num w:numId="24">
-    <w:abstractNumId w:val="30"/>
+    <w:abstractNumId w:val="31"/>
   </w:num>
   <w:num w:numId="25">
     <w:abstractNumId w:val="14"/>
@@ -23200,10 +23413,13 @@
     <w:abstractNumId w:val="7"/>
   </w:num>
   <w:num w:numId="30">
-    <w:abstractNumId w:val="29"/>
+    <w:abstractNumId w:val="30"/>
   </w:num>
   <w:num w:numId="31">
     <w:abstractNumId w:val="16"/>
+  </w:num>
+  <w:num w:numId="32">
+    <w:abstractNumId w:val="28"/>
   </w:num>
   <w:numIdMacAtCleanup w:val="22"/>
 </w:numbering>
@@ -24321,7 +24537,7 @@
   <a:extraClrSchemeLst/>
   <a:extLst>
     <a:ext uri="{05A4C25C-085E-4340-85A3-A5531E510DB2}">
-      <thm15:themeFamily xmlns:thm15="http://schemas.microsoft.com/office/thememl/2012/main" xmlns="" name="Office Theme" id="{62F939B6-93AF-4DB8-9C6B-D6C7DFDC589F}" vid="{4A3C46E8-61CC-4603-A589-7422A47A8E4A}"/>
+      <thm15:themeFamily xmlns="" xmlns:thm15="http://schemas.microsoft.com/office/thememl/2012/main" name="Office Theme" id="{62F939B6-93AF-4DB8-9C6B-D6C7DFDC589F}" vid="{4A3C46E8-61CC-4603-A589-7422A47A8E4A}"/>
     </a:ext>
   </a:extLst>
 </a:theme>

</xml_diff>

<commit_message>
fixed non-logged extraction & upload issues
</commit_message>
<xml_diff>
--- a/praca_wg_szablonu.docx
+++ b/praca_wg_szablonu.docx
@@ -81,7 +81,7 @@
                 <v:shape id="_x0000_i1025" type="#_x0000_t75" style="width:265.5pt;height:59.25pt" o:ole="">
                   <v:imagedata r:id="rId8" o:title=""/>
                 </v:shape>
-                <o:OLEObject Type="Embed" ProgID="CorelDRAW.Graphic.9" ShapeID="_x0000_i1025" DrawAspect="Content" ObjectID="_1626628480" r:id="rId9"/>
+                <o:OLEObject Type="Embed" ProgID="CorelDRAW.Graphic.9" ShapeID="_x0000_i1025" DrawAspect="Content" ObjectID="_1627146898" r:id="rId9"/>
               </w:object>
             </w:r>
           </w:p>
@@ -13939,7 +13939,7 @@
                     <a:blip r:embed="rId26">
                       <a:extLst>
                         <a:ext uri="{28A0092B-C50C-407E-A947-70E740481C1C}">
-                          <a14:useLocalDpi xmlns:a14="http://schemas.microsoft.com/office/drawing/2010/main" xmlns:wps="http://schemas.microsoft.com/office/word/2010/wordprocessingShape" xmlns:wpi="http://schemas.microsoft.com/office/word/2010/wordprocessingInk" xmlns:wpg="http://schemas.microsoft.com/office/word/2010/wordprocessingGroup" xmlns:w15="http://schemas.microsoft.com/office/word/2012/wordml" xmlns:w14="http://schemas.microsoft.com/office/word/2010/wordml" xmlns:w="http://schemas.openxmlformats.org/wordprocessingml/2006/main" xmlns:w10="urn:schemas-microsoft-com:office:word" xmlns:wp14="http://schemas.microsoft.com/office/word/2010/wordprocessingDrawing" xmlns:v="urn:schemas-microsoft-com:vml" xmlns:o="urn:schemas-microsoft-com:office:office" xmlns:mc="http://schemas.openxmlformats.org/markup-compatibility/2006" xmlns:wpc="http://schemas.microsoft.com/office/word/2010/wordprocessingCanvas" xmlns="" val="0"/>
+                          <a14:useLocalDpi xmlns="" xmlns:wpc="http://schemas.microsoft.com/office/word/2010/wordprocessingCanvas" xmlns:mc="http://schemas.openxmlformats.org/markup-compatibility/2006" xmlns:o="urn:schemas-microsoft-com:office:office" xmlns:v="urn:schemas-microsoft-com:vml" xmlns:wp14="http://schemas.microsoft.com/office/word/2010/wordprocessingDrawing" xmlns:w10="urn:schemas-microsoft-com:office:word" xmlns:w="http://schemas.openxmlformats.org/wordprocessingml/2006/main" xmlns:w14="http://schemas.microsoft.com/office/word/2010/wordml" xmlns:w15="http://schemas.microsoft.com/office/word/2012/wordml" xmlns:wpg="http://schemas.microsoft.com/office/word/2010/wordprocessingGroup" xmlns:wpi="http://schemas.microsoft.com/office/word/2010/wordprocessingInk" xmlns:wps="http://schemas.microsoft.com/office/word/2010/wordprocessingShape" xmlns:a14="http://schemas.microsoft.com/office/drawing/2010/main" val="0"/>
                         </a:ext>
                       </a:extLst>
                     </a:blip>
@@ -14182,7 +14182,7 @@
                     <a:blip r:embed="rId27">
                       <a:extLst>
                         <a:ext uri="{28A0092B-C50C-407E-A947-70E740481C1C}">
-                          <a14:useLocalDpi xmlns:a14="http://schemas.microsoft.com/office/drawing/2010/main" xmlns:wps="http://schemas.microsoft.com/office/word/2010/wordprocessingShape" xmlns:wpi="http://schemas.microsoft.com/office/word/2010/wordprocessingInk" xmlns:wpg="http://schemas.microsoft.com/office/word/2010/wordprocessingGroup" xmlns:w15="http://schemas.microsoft.com/office/word/2012/wordml" xmlns:w14="http://schemas.microsoft.com/office/word/2010/wordml" xmlns:w="http://schemas.openxmlformats.org/wordprocessingml/2006/main" xmlns:w10="urn:schemas-microsoft-com:office:word" xmlns:wp14="http://schemas.microsoft.com/office/word/2010/wordprocessingDrawing" xmlns:v="urn:schemas-microsoft-com:vml" xmlns:o="urn:schemas-microsoft-com:office:office" xmlns:mc="http://schemas.openxmlformats.org/markup-compatibility/2006" xmlns:wpc="http://schemas.microsoft.com/office/word/2010/wordprocessingCanvas" xmlns="" val="0"/>
+                          <a14:useLocalDpi xmlns="" xmlns:wpc="http://schemas.microsoft.com/office/word/2010/wordprocessingCanvas" xmlns:mc="http://schemas.openxmlformats.org/markup-compatibility/2006" xmlns:o="urn:schemas-microsoft-com:office:office" xmlns:v="urn:schemas-microsoft-com:vml" xmlns:wp14="http://schemas.microsoft.com/office/word/2010/wordprocessingDrawing" xmlns:w10="urn:schemas-microsoft-com:office:word" xmlns:w="http://schemas.openxmlformats.org/wordprocessingml/2006/main" xmlns:w14="http://schemas.microsoft.com/office/word/2010/wordml" xmlns:w15="http://schemas.microsoft.com/office/word/2012/wordml" xmlns:wpg="http://schemas.microsoft.com/office/word/2010/wordprocessingGroup" xmlns:wpi="http://schemas.microsoft.com/office/word/2010/wordprocessingInk" xmlns:wps="http://schemas.microsoft.com/office/word/2010/wordprocessingShape" xmlns:a14="http://schemas.microsoft.com/office/drawing/2010/main" val="0"/>
                         </a:ext>
                       </a:extLst>
                     </a:blip>
@@ -14280,7 +14280,7 @@
                     <a:blip r:embed="rId28">
                       <a:extLst>
                         <a:ext uri="{28A0092B-C50C-407E-A947-70E740481C1C}">
-                          <a14:useLocalDpi xmlns:a14="http://schemas.microsoft.com/office/drawing/2010/main" xmlns:wps="http://schemas.microsoft.com/office/word/2010/wordprocessingShape" xmlns:wpi="http://schemas.microsoft.com/office/word/2010/wordprocessingInk" xmlns:wpg="http://schemas.microsoft.com/office/word/2010/wordprocessingGroup" xmlns:w15="http://schemas.microsoft.com/office/word/2012/wordml" xmlns:w14="http://schemas.microsoft.com/office/word/2010/wordml" xmlns:w="http://schemas.openxmlformats.org/wordprocessingml/2006/main" xmlns:w10="urn:schemas-microsoft-com:office:word" xmlns:wp14="http://schemas.microsoft.com/office/word/2010/wordprocessingDrawing" xmlns:v="urn:schemas-microsoft-com:vml" xmlns:o="urn:schemas-microsoft-com:office:office" xmlns:mc="http://schemas.openxmlformats.org/markup-compatibility/2006" xmlns:wpc="http://schemas.microsoft.com/office/word/2010/wordprocessingCanvas" xmlns="" val="0"/>
+                          <a14:useLocalDpi xmlns="" xmlns:wpc="http://schemas.microsoft.com/office/word/2010/wordprocessingCanvas" xmlns:mc="http://schemas.openxmlformats.org/markup-compatibility/2006" xmlns:o="urn:schemas-microsoft-com:office:office" xmlns:v="urn:schemas-microsoft-com:vml" xmlns:wp14="http://schemas.microsoft.com/office/word/2010/wordprocessingDrawing" xmlns:w10="urn:schemas-microsoft-com:office:word" xmlns:w="http://schemas.openxmlformats.org/wordprocessingml/2006/main" xmlns:w14="http://schemas.microsoft.com/office/word/2010/wordml" xmlns:w15="http://schemas.microsoft.com/office/word/2012/wordml" xmlns:wpg="http://schemas.microsoft.com/office/word/2010/wordprocessingGroup" xmlns:wpi="http://schemas.microsoft.com/office/word/2010/wordprocessingInk" xmlns:wps="http://schemas.microsoft.com/office/word/2010/wordprocessingShape" xmlns:a14="http://schemas.microsoft.com/office/drawing/2010/main" val="0"/>
                         </a:ext>
                       </a:extLst>
                     </a:blip>
@@ -14381,7 +14381,7 @@
                     <a:blip r:embed="rId29">
                       <a:extLst>
                         <a:ext uri="{28A0092B-C50C-407E-A947-70E740481C1C}">
-                          <a14:useLocalDpi xmlns:a14="http://schemas.microsoft.com/office/drawing/2010/main" xmlns:wps="http://schemas.microsoft.com/office/word/2010/wordprocessingShape" xmlns:wpi="http://schemas.microsoft.com/office/word/2010/wordprocessingInk" xmlns:wpg="http://schemas.microsoft.com/office/word/2010/wordprocessingGroup" xmlns:w15="http://schemas.microsoft.com/office/word/2012/wordml" xmlns:w14="http://schemas.microsoft.com/office/word/2010/wordml" xmlns:w="http://schemas.openxmlformats.org/wordprocessingml/2006/main" xmlns:w10="urn:schemas-microsoft-com:office:word" xmlns:wp14="http://schemas.microsoft.com/office/word/2010/wordprocessingDrawing" xmlns:v="urn:schemas-microsoft-com:vml" xmlns:o="urn:schemas-microsoft-com:office:office" xmlns:mc="http://schemas.openxmlformats.org/markup-compatibility/2006" xmlns:wpc="http://schemas.microsoft.com/office/word/2010/wordprocessingCanvas" xmlns="" val="0"/>
+                          <a14:useLocalDpi xmlns="" xmlns:wpc="http://schemas.microsoft.com/office/word/2010/wordprocessingCanvas" xmlns:mc="http://schemas.openxmlformats.org/markup-compatibility/2006" xmlns:o="urn:schemas-microsoft-com:office:office" xmlns:v="urn:schemas-microsoft-com:vml" xmlns:wp14="http://schemas.microsoft.com/office/word/2010/wordprocessingDrawing" xmlns:w10="urn:schemas-microsoft-com:office:word" xmlns:w="http://schemas.openxmlformats.org/wordprocessingml/2006/main" xmlns:w14="http://schemas.microsoft.com/office/word/2010/wordml" xmlns:w15="http://schemas.microsoft.com/office/word/2012/wordml" xmlns:wpg="http://schemas.microsoft.com/office/word/2010/wordprocessingGroup" xmlns:wpi="http://schemas.microsoft.com/office/word/2010/wordprocessingInk" xmlns:wps="http://schemas.microsoft.com/office/word/2010/wordprocessingShape" xmlns:a14="http://schemas.microsoft.com/office/drawing/2010/main" val="0"/>
                         </a:ext>
                       </a:extLst>
                     </a:blip>
@@ -16753,9 +16753,9 @@
         </w:rPr>
         <w:drawing>
           <wp:inline distT="0" distB="0" distL="0" distR="0">
-            <wp:extent cx="5614754" cy="7019925"/>
-            <wp:effectExtent l="19050" t="0" r="4996" b="0"/>
-            <wp:docPr id="3" name="Obraz 3"/>
+            <wp:extent cx="5760720" cy="6291850"/>
+            <wp:effectExtent l="19050" t="0" r="0" b="0"/>
+            <wp:docPr id="4" name="Obraz 3"/>
             <wp:cNvGraphicFramePr>
               <a:graphicFrameLocks xmlns:a="http://schemas.openxmlformats.org/drawingml/2006/main" noChangeAspect="1"/>
             </wp:cNvGraphicFramePr>
@@ -16778,7 +16778,7 @@
                   <pic:spPr bwMode="auto">
                     <a:xfrm>
                       <a:off x="0" y="0"/>
-                      <a:ext cx="5615940" cy="7021408"/>
+                      <a:ext cx="5760720" cy="6291850"/>
                     </a:xfrm>
                     <a:prstGeom prst="rect">
                       <a:avLst/>
@@ -16815,15 +16815,62 @@
       <w:pPr>
         <w:pStyle w:val="Paragraph"/>
       </w:pPr>
+    </w:p>
+    <w:p>
+      <w:pPr>
+        <w:pStyle w:val="Paragraph"/>
+      </w:pPr>
       <w:r>
         <w:lastRenderedPageBreak/>
-        <w:t xml:space="preserve">Baza przechowuje informacje dotyczące poszczególnych programów telewizyjnych w tabelach </w:t>
+        <w:t>Baza</w:t>
+      </w:r>
+      <w:r>
+        <w:t xml:space="preserve"> danych aplikacji</w:t>
+      </w:r>
+      <w:r>
+        <w:t xml:space="preserve"> przechowuje informacje dotyczące poszczególnych programów telewizyjnych w tabelach </w:t>
       </w:r>
       <w:r>
         <w:rPr>
           <w:i/>
         </w:rPr>
-        <w:t xml:space="preserve">Programme, Emission, Description </w:t>
+        <w:t>Programme</w:t>
+      </w:r>
+      <w:r>
+        <w:rPr>
+          <w:i/>
+        </w:rPr>
+        <w:t>s</w:t>
+      </w:r>
+      <w:r>
+        <w:rPr>
+          <w:i/>
+        </w:rPr>
+        <w:t>, Emissio</w:t>
+      </w:r>
+      <w:r>
+        <w:rPr>
+          <w:i/>
+        </w:rPr>
+        <w:t>ns</w:t>
+      </w:r>
+      <w:r>
+        <w:rPr>
+          <w:i/>
+        </w:rPr>
+        <w:t>, Description</w:t>
+      </w:r>
+      <w:r>
+        <w:rPr>
+          <w:i/>
+        </w:rPr>
+        <w:t>s</w:t>
+      </w:r>
+      <w:r>
+        <w:rPr>
+          <w:i/>
+        </w:rPr>
+        <w:t xml:space="preserve"> </w:t>
       </w:r>
       <w:r>
         <w:t>i</w:t>
@@ -16832,7 +16879,13 @@
         <w:rPr>
           <w:i/>
         </w:rPr>
-        <w:t xml:space="preserve"> FeatureExample</w:t>
+        <w:t xml:space="preserve"> </w:t>
+      </w:r>
+      <w:r>
+        <w:rPr>
+          <w:i/>
+        </w:rPr>
+        <w:t>ProgrammesFeatures</w:t>
       </w:r>
       <w:r>
         <w:t xml:space="preserve">. Tabela </w:t>
@@ -16844,6 +16897,12 @@
         <w:t>Feature</w:t>
       </w:r>
       <w:r>
+        <w:rPr>
+          <w:i/>
+        </w:rPr>
+        <w:t>s</w:t>
+      </w:r>
+      <w:r>
         <w:t xml:space="preserve"> zawiera poszczególne cechy – nazwiska aktorów, reżyserów i scenarzystów. Tabela </w:t>
       </w:r>
       <w:r>
@@ -16851,6 +16910,12 @@
           <w:i/>
         </w:rPr>
         <w:t>Rating</w:t>
+      </w:r>
+      <w:r>
+        <w:rPr>
+          <w:i/>
+        </w:rPr>
+        <w:t>s</w:t>
       </w:r>
       <w:r>
         <w:t xml:space="preserve"> zawiera oceny wystawione przez użytkowników programom</w:t>
@@ -16974,53 +17039,56 @@
           <w:numId w:val="8"/>
         </w:numPr>
         <w:rPr>
+          <w:b/>
           <w:lang w:eastAsia="pl-PL"/>
         </w:rPr>
       </w:pPr>
       <w:r>
         <w:rPr>
+          <w:b/>
           <w:lang w:eastAsia="pl-PL"/>
         </w:rPr>
         <w:t>Obiekty domenowe</w:t>
       </w:r>
+      <w:r>
+        <w:rPr>
+          <w:b/>
+          <w:lang w:eastAsia="pl-PL"/>
+        </w:rPr>
+        <w:t xml:space="preserve"> i komunikacja z bazą danych</w:t>
+      </w:r>
     </w:p>
     <w:p>
       <w:pPr>
         <w:pStyle w:val="Paragraph"/>
       </w:pPr>
       <w:r>
-        <w:t>Klasy opisujące obiekty domenowe zostały wygenerowane przez ORM</w:t>
-      </w:r>
-      <w:r>
-        <w:t xml:space="preserve"> (</w:t>
+        <w:t xml:space="preserve">Obiekty domenowe składają się z publicznych właściwości i anotacji, na podstawie których </w:t>
       </w:r>
       <w:r>
         <w:rPr>
           <w:i/>
         </w:rPr>
-        <w:t>EntityFramework Core</w:t>
-      </w:r>
-      <w:r>
-        <w:t>) na podstawie odpowiadających im tabeli w bazie danych.</w:t>
-      </w:r>
-    </w:p>
-    <w:p>
-      <w:pPr>
-        <w:jc w:val="center"/>
-        <w:rPr>
-          <w:lang w:eastAsia="pl-PL"/>
-        </w:rPr>
+        <w:t>EntityFramework</w:t>
+      </w:r>
+      <w:r>
+        <w:t xml:space="preserve"> określa typy poszczególnych kolumn w bazie danych.</w:t>
+      </w:r>
+    </w:p>
+    <w:p>
+      <w:pPr>
+        <w:pStyle w:val="Paragraph"/>
+        <w:ind w:firstLine="0"/>
       </w:pPr>
       <w:r>
         <w:rPr>
           <w:noProof/>
-          <w:lang w:eastAsia="pl-PL"/>
         </w:rPr>
         <w:drawing>
           <wp:inline distT="0" distB="0" distL="0" distR="0">
-            <wp:extent cx="2428875" cy="3990975"/>
-            <wp:effectExtent l="19050" t="0" r="9525" b="0"/>
-            <wp:docPr id="5" name="Obraz 9"/>
+            <wp:extent cx="4585157" cy="4572000"/>
+            <wp:effectExtent l="19050" t="0" r="5893" b="0"/>
+            <wp:docPr id="23" name="Obraz 9"/>
             <wp:cNvGraphicFramePr>
               <a:graphicFrameLocks xmlns:a="http://schemas.openxmlformats.org/drawingml/2006/main" noChangeAspect="1"/>
             </wp:cNvGraphicFramePr>
@@ -17043,7 +17111,7 @@
                   <pic:spPr bwMode="auto">
                     <a:xfrm>
                       <a:off x="0" y="0"/>
-                      <a:ext cx="2428875" cy="3990975"/>
+                      <a:ext cx="4585647" cy="4572489"/>
                     </a:xfrm>
                     <a:prstGeom prst="rect">
                       <a:avLst/>
@@ -17065,44 +17133,191 @@
     </w:p>
     <w:p>
       <w:pPr>
+        <w:jc w:val="left"/>
+        <w:rPr>
+          <w:lang w:eastAsia="pl-PL"/>
+        </w:rPr>
+      </w:pPr>
+      <w:r>
+        <w:rPr>
+          <w:lang w:eastAsia="pl-PL"/>
+        </w:rPr>
+        <w:t>Przykładowa implementacja klasy reprezentującej kanał telewizyjny</w:t>
+      </w:r>
+      <w:r>
+        <w:rPr>
+          <w:lang w:eastAsia="pl-PL"/>
+        </w:rPr>
+        <w:t>.</w:t>
+      </w:r>
+      <w:r>
+        <w:rPr>
+          <w:lang w:eastAsia="pl-PL"/>
+        </w:rPr>
+        <w:br w:type="page"/>
+      </w:r>
+    </w:p>
+    <w:p>
+      <w:pPr>
+        <w:pStyle w:val="Akapitzlist"/>
+        <w:numPr>
+          <w:ilvl w:val="2"/>
+          <w:numId w:val="8"/>
+        </w:numPr>
+        <w:rPr>
+          <w:b/>
+          <w:lang w:eastAsia="pl-PL"/>
+        </w:rPr>
+      </w:pPr>
+      <w:r>
+        <w:rPr>
+          <w:b/>
+          <w:lang w:eastAsia="pl-PL"/>
+        </w:rPr>
+        <w:lastRenderedPageBreak/>
+        <w:t>Funkcjonalność</w:t>
+      </w:r>
+    </w:p>
+    <w:p>
+      <w:pPr>
+        <w:pStyle w:val="Akapitzlist"/>
+        <w:numPr>
+          <w:ilvl w:val="3"/>
+          <w:numId w:val="8"/>
+        </w:numPr>
+        <w:rPr>
+          <w:lang w:eastAsia="pl-PL"/>
+        </w:rPr>
+      </w:pPr>
+      <w:r>
+        <w:rPr>
+          <w:lang w:eastAsia="pl-PL"/>
+        </w:rPr>
+        <w:t>Wczytywanie danych</w:t>
+      </w:r>
+    </w:p>
+    <w:p>
+      <w:pPr>
+        <w:rPr>
+          <w:lang w:eastAsia="pl-PL"/>
+        </w:rPr>
+      </w:pPr>
+      <w:r>
+        <w:rPr>
+          <w:lang w:eastAsia="pl-PL"/>
+        </w:rPr>
+        <w:t>Wczytywanie danych jest procesem dwuetapowym:</w:t>
+      </w:r>
+    </w:p>
+    <w:p>
+      <w:pPr>
+        <w:pStyle w:val="Akapitzlist"/>
+        <w:numPr>
+          <w:ilvl w:val="0"/>
+          <w:numId w:val="31"/>
+        </w:numPr>
+        <w:rPr>
+          <w:lang w:eastAsia="pl-PL"/>
+        </w:rPr>
+      </w:pPr>
+      <w:r>
+        <w:rPr>
+          <w:lang w:eastAsia="pl-PL"/>
+        </w:rPr>
+        <w:t>Etap 1 – pobranie programu z internetu</w:t>
+      </w:r>
+    </w:p>
+    <w:p>
+      <w:pPr>
+        <w:pStyle w:val="Akapitzlist"/>
+        <w:numPr>
+          <w:ilvl w:val="0"/>
+          <w:numId w:val="31"/>
+        </w:numPr>
+        <w:rPr>
+          <w:lang w:eastAsia="pl-PL"/>
+        </w:rPr>
+      </w:pPr>
+      <w:r>
+        <w:rPr>
+          <w:lang w:eastAsia="pl-PL"/>
+        </w:rPr>
+        <w:t>Etap 2 – wczytanie programu do bazy</w:t>
+      </w:r>
+    </w:p>
+    <w:p>
+      <w:pPr>
         <w:pStyle w:val="Paragraph"/>
       </w:pPr>
       <w:r>
-        <w:t xml:space="preserve">Gdy jest to konieczne, do bazowego pliku zawierającego klasę (na przykład </w:t>
+        <w:t xml:space="preserve">Etap 1 jest realizowany przez zewnętrzny program Webgrabplus, działający w </w:t>
+      </w:r>
+      <w:r>
+        <w:t xml:space="preserve">osobnym </w:t>
+      </w:r>
+      <w:r>
+        <w:t xml:space="preserve">kontenerze dockerowym i uruchamiany cyklicznie, codziennie o 1. w nocy. Efektem działania jest plik XML zawierający listę kanałów i nadawanych programów na ustaloną liczbę dni (w tym przypadku </w:t>
+      </w:r>
+      <w:r>
+        <w:t>4)</w:t>
+      </w:r>
+      <w:r>
+        <w:t>.</w:t>
+      </w:r>
+    </w:p>
+    <w:p>
+      <w:pPr>
+        <w:pStyle w:val="Paragraph"/>
+      </w:pPr>
+      <w:r>
+        <w:t>Etap 2 jest realizowany przez właściwy serwer aplikacji</w:t>
+      </w:r>
+      <w:r>
+        <w:t xml:space="preserve">, do tego celu jest wyznaczony osobny endpoint API – pod adresem </w:t>
       </w:r>
       <w:r>
         <w:rPr>
           <w:i/>
         </w:rPr>
-        <w:t>Programme.cs</w:t>
-      </w:r>
-      <w:r>
-        <w:t>) dołączony</w:t>
-      </w:r>
-      <w:r>
-        <w:t xml:space="preserve"> jest</w:t>
-      </w:r>
-      <w:r>
-        <w:t xml:space="preserve"> dodatkowy plik zawierający metody wykonujące dodatkową logikę (w tym przypadku </w:t>
+        <w:t>/api/GuideUpdate</w:t>
+      </w:r>
+      <w:r>
+        <w:t>. Zaciągnięty w etapie 1 program jest wysyłany do serwera aplikacji pod tym adresem.</w:t>
+      </w:r>
+    </w:p>
+    <w:p>
+      <w:pPr>
+        <w:pStyle w:val="Paragraph"/>
+      </w:pPr>
+      <w:r>
+        <w:t xml:space="preserve">Serwer po odebraniu pliku przekształca zapis XML na odpowiednie obiekty domenowe (sprawdzając, czy nie istnieją one wcześniej w bazie), po czym zapisuje przekształcone obiekty w bazie danych. </w:t>
+      </w:r>
+      <w:r>
+        <w:t xml:space="preserve">Za samo przetwarzanie </w:t>
+      </w:r>
+      <w:r>
+        <w:t>pobranych</w:t>
+      </w:r>
+      <w:r>
+        <w:t xml:space="preserve"> danych odpowiada klasa </w:t>
       </w:r>
       <w:r>
         <w:rPr>
           <w:i/>
         </w:rPr>
-        <w:t>ProgrammeMethods.cs</w:t>
-      </w:r>
-      <w:r>
-        <w:t xml:space="preserve">). Takie rozwiązanie pozwala zachować te same metody, przy zmieniającym się schemacie bazy – każda zmiana w schemacie wymaga </w:t>
-      </w:r>
-      <w:r>
-        <w:lastRenderedPageBreak/>
-        <w:t>ponownego wygenerowania obiektów domenowych, co z kolei wymaga nadpisania odpowiednich plików. Na przykładzie klasy reprezentującej program:</w:t>
+        <w:t>GuideUpdateService</w:t>
+      </w:r>
+      <w:r>
+        <w:t xml:space="preserve">. Korzysta ona z wbudowanego w język C# narzędzia </w:t>
+      </w:r>
+      <w:r>
+        <w:br/>
+        <w:t xml:space="preserve">LINQ-to-XML, które znacznie ułatwia przetwarzanie plików w tym formacie. </w:t>
       </w:r>
     </w:p>
     <w:p>
       <w:pPr>
         <w:pStyle w:val="Paragraph"/>
-        <w:keepNext/>
         <w:ind w:firstLine="0"/>
       </w:pPr>
       <w:r>
@@ -17111,9 +17326,9 @@
         </w:rPr>
         <w:drawing>
           <wp:inline distT="0" distB="0" distL="0" distR="0">
-            <wp:extent cx="5057775" cy="3988802"/>
-            <wp:effectExtent l="19050" t="0" r="9525" b="0"/>
-            <wp:docPr id="15" name="Obraz 12"/>
+            <wp:extent cx="5760720" cy="3864956"/>
+            <wp:effectExtent l="19050" t="0" r="0" b="0"/>
+            <wp:docPr id="20" name="Obraz 6"/>
             <wp:cNvGraphicFramePr>
               <a:graphicFrameLocks xmlns:a="http://schemas.openxmlformats.org/drawingml/2006/main" noChangeAspect="1"/>
             </wp:cNvGraphicFramePr>
@@ -17121,14 +17336,14 @@
               <a:graphicData uri="http://schemas.openxmlformats.org/drawingml/2006/picture">
                 <pic:pic xmlns:pic="http://schemas.openxmlformats.org/drawingml/2006/picture">
                   <pic:nvPicPr>
-                    <pic:cNvPr id="0" name="Picture 12"/>
+                    <pic:cNvPr id="0" name="Picture 6"/>
                     <pic:cNvPicPr>
                       <a:picLocks noChangeAspect="1" noChangeArrowheads="1"/>
                     </pic:cNvPicPr>
                   </pic:nvPicPr>
                   <pic:blipFill>
                     <a:blip r:embed="rId32"/>
-                    <a:srcRect t="14286"/>
+                    <a:srcRect/>
                     <a:stretch>
                       <a:fillRect/>
                     </a:stretch>
@@ -17136,7 +17351,7 @@
                   <pic:spPr bwMode="auto">
                     <a:xfrm>
                       <a:off x="0" y="0"/>
-                      <a:ext cx="5057775" cy="3988802"/>
+                      <a:ext cx="5760720" cy="3864956"/>
                     </a:xfrm>
                     <a:prstGeom prst="rect">
                       <a:avLst/>
@@ -17158,17 +17373,64 @@
     </w:p>
     <w:p>
       <w:pPr>
-        <w:pStyle w:val="Legenda"/>
-        <w:jc w:val="center"/>
-      </w:pPr>
-      <w:r>
-        <w:t>Programme.cs</w:t>
-      </w:r>
-    </w:p>
-    <w:p>
-      <w:pPr>
         <w:pStyle w:val="Paragraph"/>
-        <w:keepNext/>
+        <w:ind w:firstLine="0"/>
+      </w:pPr>
+      <w:r>
+        <w:t>W podobny sposób przetwarzane są dane dotyczące godzin emisji i cech</w:t>
+      </w:r>
+      <w:r>
+        <w:br w:type="page"/>
+      </w:r>
+    </w:p>
+    <w:p>
+      <w:pPr>
+        <w:pStyle w:val="Akapitzlist"/>
+        <w:numPr>
+          <w:ilvl w:val="3"/>
+          <w:numId w:val="8"/>
+        </w:numPr>
+        <w:rPr>
+          <w:lang w:eastAsia="pl-PL"/>
+        </w:rPr>
+      </w:pPr>
+      <w:r>
+        <w:rPr>
+          <w:lang w:eastAsia="pl-PL"/>
+        </w:rPr>
+        <w:lastRenderedPageBreak/>
+        <w:t>Filtrowanie</w:t>
+      </w:r>
+    </w:p>
+    <w:p>
+      <w:pPr>
+        <w:pStyle w:val="Paragraph"/>
+      </w:pPr>
+      <w:r>
+        <w:t xml:space="preserve">Filtrowanie na podstawie daty, godziny i oferty kanałów jest realizowane w klasie </w:t>
+      </w:r>
+      <w:r>
+        <w:rPr>
+          <w:i/>
+        </w:rPr>
+        <w:t>ProgrammeService</w:t>
+      </w:r>
+      <w:r>
+        <w:t>.</w:t>
+      </w:r>
+      <w:r>
+        <w:t xml:space="preserve"> Za utworzenie filtra z przekazanych parametrów odpowiada metoda </w:t>
+      </w:r>
+      <w:r>
+        <w:rPr>
+          <w:i/>
+        </w:rPr>
+        <w:t>Create</w:t>
+      </w:r>
+    </w:p>
+    <w:p>
+      <w:pPr>
+        <w:pStyle w:val="Paragraph"/>
         <w:ind w:firstLine="0"/>
       </w:pPr>
       <w:r>
@@ -17177,9 +17439,9 @@
         </w:rPr>
         <w:drawing>
           <wp:inline distT="0" distB="0" distL="0" distR="0">
-            <wp:extent cx="4686300" cy="2979370"/>
+            <wp:extent cx="5760720" cy="2956637"/>
             <wp:effectExtent l="19050" t="0" r="0" b="0"/>
-            <wp:docPr id="17" name="Obraz 15"/>
+            <wp:docPr id="26" name="Obraz 12"/>
             <wp:cNvGraphicFramePr>
               <a:graphicFrameLocks xmlns:a="http://schemas.openxmlformats.org/drawingml/2006/main" noChangeAspect="1"/>
             </wp:cNvGraphicFramePr>
@@ -17187,14 +17449,14 @@
               <a:graphicData uri="http://schemas.openxmlformats.org/drawingml/2006/picture">
                 <pic:pic xmlns:pic="http://schemas.openxmlformats.org/drawingml/2006/picture">
                   <pic:nvPicPr>
-                    <pic:cNvPr id="0" name="Picture 15"/>
+                    <pic:cNvPr id="0" name="Picture 12"/>
                     <pic:cNvPicPr>
                       <a:picLocks noChangeAspect="1" noChangeArrowheads="1"/>
                     </pic:cNvPicPr>
                   </pic:nvPicPr>
                   <pic:blipFill>
                     <a:blip r:embed="rId33"/>
-                    <a:srcRect t="28000"/>
+                    <a:srcRect/>
                     <a:stretch>
                       <a:fillRect/>
                     </a:stretch>
@@ -17202,7 +17464,7 @@
                   <pic:spPr bwMode="auto">
                     <a:xfrm>
                       <a:off x="0" y="0"/>
-                      <a:ext cx="4686300" cy="2979370"/>
+                      <a:ext cx="5760720" cy="2956637"/>
                     </a:xfrm>
                     <a:prstGeom prst="rect">
                       <a:avLst/>
@@ -17224,165 +17486,36 @@
     </w:p>
     <w:p>
       <w:pPr>
-        <w:pStyle w:val="Legenda"/>
-        <w:jc w:val="center"/>
-      </w:pPr>
-      <w:r>
-        <w:t>ProgrammeMethods.cs</w:t>
-      </w:r>
-    </w:p>
-    <w:p>
-      <w:pPr>
-        <w:rPr>
-          <w:lang w:eastAsia="pl-PL"/>
-        </w:rPr>
-      </w:pPr>
-      <w:r>
-        <w:rPr>
-          <w:lang w:eastAsia="pl-PL"/>
-        </w:rPr>
-        <w:t>Szczegóły dotyczące implementacji i wykorzystania tych metod zostaną omówione w ramach systemu rekomendacji.</w:t>
-      </w:r>
-    </w:p>
-    <w:p>
-      <w:pPr>
-        <w:pStyle w:val="Akapitzlist"/>
-        <w:numPr>
-          <w:ilvl w:val="2"/>
-          <w:numId w:val="8"/>
-        </w:numPr>
-        <w:rPr>
-          <w:lang w:eastAsia="pl-PL"/>
-        </w:rPr>
-      </w:pPr>
-      <w:r>
-        <w:rPr>
-          <w:lang w:eastAsia="pl-PL"/>
-        </w:rPr>
-        <w:lastRenderedPageBreak/>
-        <w:t>Funkcjonalność</w:t>
-      </w:r>
-    </w:p>
-    <w:p>
-      <w:pPr>
-        <w:pStyle w:val="Akapitzlist"/>
-        <w:numPr>
-          <w:ilvl w:val="3"/>
-          <w:numId w:val="8"/>
-        </w:numPr>
-        <w:rPr>
-          <w:lang w:eastAsia="pl-PL"/>
-        </w:rPr>
-      </w:pPr>
-      <w:r>
-        <w:rPr>
-          <w:lang w:eastAsia="pl-PL"/>
-        </w:rPr>
-        <w:t>Wczytywanie danych</w:t>
-      </w:r>
-    </w:p>
-    <w:p>
-      <w:pPr>
-        <w:rPr>
-          <w:lang w:eastAsia="pl-PL"/>
-        </w:rPr>
-      </w:pPr>
-      <w:r>
-        <w:rPr>
-          <w:lang w:eastAsia="pl-PL"/>
-        </w:rPr>
-        <w:t>Wczytywanie danych jest procesem dwuetapowym:</w:t>
-      </w:r>
-    </w:p>
-    <w:p>
-      <w:pPr>
-        <w:pStyle w:val="Akapitzlist"/>
-        <w:numPr>
-          <w:ilvl w:val="0"/>
-          <w:numId w:val="31"/>
-        </w:numPr>
-        <w:rPr>
-          <w:lang w:eastAsia="pl-PL"/>
-        </w:rPr>
-      </w:pPr>
-      <w:r>
-        <w:rPr>
-          <w:lang w:eastAsia="pl-PL"/>
-        </w:rPr>
-        <w:t>Etap 1 – pobranie programu z internetu</w:t>
-      </w:r>
-    </w:p>
-    <w:p>
-      <w:pPr>
-        <w:pStyle w:val="Akapitzlist"/>
-        <w:numPr>
-          <w:ilvl w:val="0"/>
-          <w:numId w:val="31"/>
-        </w:numPr>
-        <w:rPr>
-          <w:lang w:eastAsia="pl-PL"/>
-        </w:rPr>
-      </w:pPr>
-      <w:r>
-        <w:rPr>
-          <w:lang w:eastAsia="pl-PL"/>
-        </w:rPr>
-        <w:t>Etap 2 – wczytanie programu do bazy</w:t>
-      </w:r>
-    </w:p>
-    <w:p>
-      <w:pPr>
-        <w:pStyle w:val="Paragraph"/>
-      </w:pPr>
-      <w:r>
-        <w:t xml:space="preserve">Etap 1 jest realizowany przez zewnętrzny program Webgrabplus, działający w kontenerze dockerowym i uruchamiany cyklicznie, codziennie o 1. w nocy. Efektem działania jest plik XML zawierający listę kanałów i nadawanych programów na ustaloną liczbę dni (w tym przypadku </w:t>
-      </w:r>
-      <w:r>
-        <w:t>4)</w:t>
-      </w:r>
-    </w:p>
-    <w:p>
-      <w:pPr>
-        <w:pStyle w:val="Paragraph"/>
-      </w:pPr>
-      <w:r>
-        <w:t>Etap 2 jest realizowany przez właściwy serwer aplikacji</w:t>
-      </w:r>
-      <w:r>
-        <w:t xml:space="preserve">, do tego celu jest wyznaczony osobny endpoint API – pod adresem </w:t>
-      </w:r>
-      <w:r>
-        <w:rPr>
-          <w:i/>
-        </w:rPr>
-        <w:t>/api/GuideUpdate</w:t>
-      </w:r>
-      <w:r>
-        <w:t>. Zaciągnięty w etapie 1 program jest wysyłany do serwera aplikacji pod tym adresem.</w:t>
-      </w:r>
-    </w:p>
-    <w:p>
-      <w:pPr>
-        <w:pStyle w:val="Paragraph"/>
-      </w:pPr>
-      <w:r>
-        <w:t>Serwer po odebraniu pliku przekształca zapis XML na odpowiednie obiekty domenowe (sprawdzając, czy nie istnieją one wcześniej w bazie), po czym zapisuje przekształcone obiekty w bazie danych. Fragment implementacji dla programu:</w:t>
-      </w:r>
-    </w:p>
-    <w:p>
-      <w:pPr>
         <w:pStyle w:val="Paragraph"/>
         <w:ind w:firstLine="0"/>
       </w:pPr>
       <w:r>
+        <w:t xml:space="preserve">Przygotowany filtr wykorzystuje metoda </w:t>
+      </w:r>
+      <w:r>
+        <w:rPr>
+          <w:i/>
+        </w:rPr>
+        <w:t>GetFilteredProgrammes</w:t>
+      </w:r>
+      <w:r>
+        <w:t xml:space="preserve"> z klasy odpowiedzialna za pobieranie listy programów z bazy danych</w:t>
+      </w:r>
+    </w:p>
+    <w:p>
+      <w:pPr>
+        <w:pStyle w:val="Paragraph"/>
+        <w:ind w:firstLine="0"/>
+      </w:pPr>
+      <w:r>
         <w:rPr>
           <w:noProof/>
         </w:rPr>
         <w:drawing>
           <wp:inline distT="0" distB="0" distL="0" distR="0">
-            <wp:extent cx="5760720" cy="4056365"/>
+            <wp:extent cx="5760720" cy="2494202"/>
             <wp:effectExtent l="19050" t="0" r="0" b="0"/>
-            <wp:docPr id="18" name="Obraz 18"/>
+            <wp:docPr id="28" name="Obraz 15"/>
             <wp:cNvGraphicFramePr>
               <a:graphicFrameLocks xmlns:a="http://schemas.openxmlformats.org/drawingml/2006/main" noChangeAspect="1"/>
             </wp:cNvGraphicFramePr>
@@ -17390,7 +17523,7 @@
               <a:graphicData uri="http://schemas.openxmlformats.org/drawingml/2006/picture">
                 <pic:pic xmlns:pic="http://schemas.openxmlformats.org/drawingml/2006/picture">
                   <pic:nvPicPr>
-                    <pic:cNvPr id="0" name="Picture 18"/>
+                    <pic:cNvPr id="0" name="Picture 15"/>
                     <pic:cNvPicPr>
                       <a:picLocks noChangeAspect="1" noChangeArrowheads="1"/>
                     </pic:cNvPicPr>
@@ -17405,7 +17538,7 @@
                   <pic:spPr bwMode="auto">
                     <a:xfrm>
                       <a:off x="0" y="0"/>
-                      <a:ext cx="5760720" cy="4056365"/>
+                      <a:ext cx="5760720" cy="2494202"/>
                     </a:xfrm>
                     <a:prstGeom prst="rect">
                       <a:avLst/>
@@ -17427,72 +17560,92 @@
     </w:p>
     <w:p>
       <w:pPr>
+        <w:jc w:val="left"/>
+        <w:rPr>
+          <w:rFonts w:eastAsia="Times New Roman" w:cs="Times New Roman"/>
+          <w:szCs w:val="24"/>
+          <w:lang w:eastAsia="pl-PL"/>
+        </w:rPr>
+      </w:pPr>
+      <w:r>
+        <w:br w:type="page"/>
+      </w:r>
+    </w:p>
+    <w:p>
+      <w:pPr>
+        <w:pStyle w:val="Akapitzlist"/>
+        <w:numPr>
+          <w:ilvl w:val="3"/>
+          <w:numId w:val="8"/>
+        </w:numPr>
+        <w:rPr>
+          <w:lang w:eastAsia="pl-PL"/>
+        </w:rPr>
+      </w:pPr>
+      <w:r>
+        <w:rPr>
+          <w:lang w:eastAsia="pl-PL"/>
+        </w:rPr>
+        <w:lastRenderedPageBreak/>
+        <w:t>Wyznaczanie rekomendacji</w:t>
+      </w:r>
+    </w:p>
+    <w:p>
+      <w:pPr>
+        <w:pStyle w:val="Paragraph"/>
+      </w:pPr>
+      <w:r>
+        <w:t xml:space="preserve">Za wyznaczanie rekomendacji użytkownikom odpowiada klasa </w:t>
+      </w:r>
+      <w:r>
+        <w:rPr>
+          <w:i/>
+        </w:rPr>
+        <w:t>RecommendationService</w:t>
+      </w:r>
+      <w:r>
+        <w:t xml:space="preserve"> oraz pomocnicza klasa wyznaczająca podobieństwa </w:t>
+      </w:r>
+      <w:r>
+        <w:softHyphen/>
+        <w:t xml:space="preserve">– </w:t>
+      </w:r>
+      <w:r>
+        <w:rPr>
+          <w:i/>
+        </w:rPr>
+        <w:t>SimilarityCalculator</w:t>
+      </w:r>
+      <w:r>
+        <w:t>.</w:t>
+      </w:r>
+      <w:r>
+        <w:t xml:space="preserve"> Bezpośrednio wywoływaną metodą jest </w:t>
+      </w:r>
+      <w:r>
+        <w:rPr>
+          <w:i/>
+        </w:rPr>
+        <w:t>GetRecommendations</w:t>
+      </w:r>
+      <w:r>
+        <w:t>, przyjmująca jako parametr dane użytkownika i listę dostępnych programów</w:t>
+      </w:r>
+    </w:p>
+    <w:p>
+      <w:pPr>
         <w:pStyle w:val="Paragraph"/>
         <w:ind w:firstLine="0"/>
       </w:pPr>
       <w:r>
-        <w:t>W podobny sposób przetwarzane są godziny emisji i cechy</w:t>
-      </w:r>
-      <w:r>
-        <w:t xml:space="preserve">. </w:t>
-      </w:r>
-    </w:p>
-    <w:p>
-      <w:pPr>
-        <w:pStyle w:val="Paragraph"/>
-        <w:ind w:firstLine="0"/>
-      </w:pPr>
-    </w:p>
-    <w:p>
-      <w:pPr>
-        <w:pStyle w:val="Paragraph"/>
-      </w:pPr>
-      <w:r>
-        <w:lastRenderedPageBreak/>
-        <w:t xml:space="preserve">Po przetworzeniu </w:t>
-      </w:r>
-      <w:r>
-        <w:t xml:space="preserve">podstawowych cech i zapisaniu ich w bazie danych, uruchamiana jest analiza słów kluczowych, zdefiniowana w klasie </w:t>
-      </w:r>
-      <w:r>
-        <w:rPr>
-          <w:i/>
-        </w:rPr>
-        <w:t>KeywordExtractor</w:t>
-      </w:r>
-      <w:r>
-        <w:t xml:space="preserve">. Wywoływana jest metoda </w:t>
-      </w:r>
-      <w:r>
-        <w:rPr>
-          <w:i/>
-        </w:rPr>
-        <w:t>ExtractKeywords</w:t>
-      </w:r>
-      <w:r>
-        <w:t xml:space="preserve">, będąca implementacją standardowego algorytmu </w:t>
-      </w:r>
-      <w:r>
-        <w:rPr>
-          <w:i/>
-        </w:rPr>
-        <w:t>tf-idf</w:t>
-      </w:r>
-    </w:p>
-    <w:p>
-      <w:pPr>
-        <w:pStyle w:val="Paragraph"/>
-        <w:ind w:firstLine="0"/>
-      </w:pPr>
-      <w:r>
         <w:rPr>
           <w:noProof/>
         </w:rPr>
         <w:drawing>
           <wp:inline distT="0" distB="0" distL="0" distR="0">
-            <wp:extent cx="5760720" cy="4551143"/>
+            <wp:extent cx="5760720" cy="2215662"/>
             <wp:effectExtent l="19050" t="0" r="0" b="0"/>
-            <wp:docPr id="30" name="Obraz 30"/>
+            <wp:docPr id="29" name="Obraz 18"/>
             <wp:cNvGraphicFramePr>
               <a:graphicFrameLocks xmlns:a="http://schemas.openxmlformats.org/drawingml/2006/main" noChangeAspect="1"/>
             </wp:cNvGraphicFramePr>
@@ -17500,7 +17653,7 @@
               <a:graphicData uri="http://schemas.openxmlformats.org/drawingml/2006/picture">
                 <pic:pic xmlns:pic="http://schemas.openxmlformats.org/drawingml/2006/picture">
                   <pic:nvPicPr>
-                    <pic:cNvPr id="0" name="Picture 30"/>
+                    <pic:cNvPr id="0" name="Picture 18"/>
                     <pic:cNvPicPr>
                       <a:picLocks noChangeAspect="1" noChangeArrowheads="1"/>
                     </pic:cNvPicPr>
@@ -17515,7 +17668,7 @@
                   <pic:spPr bwMode="auto">
                     <a:xfrm>
                       <a:off x="0" y="0"/>
-                      <a:ext cx="5760720" cy="4551143"/>
+                      <a:ext cx="5760720" cy="2215662"/>
                     </a:xfrm>
                     <a:prstGeom prst="rect">
                       <a:avLst/>
@@ -17540,66 +17693,20 @@
         <w:pStyle w:val="Paragraph"/>
         <w:ind w:firstLine="0"/>
       </w:pPr>
-    </w:p>
-    <w:p>
-      <w:pPr>
-        <w:jc w:val="left"/>
-        <w:rPr>
-          <w:rFonts w:eastAsia="Times New Roman" w:cs="Times New Roman"/>
-          <w:szCs w:val="24"/>
-          <w:lang w:eastAsia="pl-PL"/>
-        </w:rPr>
-      </w:pPr>
-      <w:r>
-        <w:br w:type="page"/>
-      </w:r>
-    </w:p>
-    <w:p>
-      <w:pPr>
-        <w:pStyle w:val="Akapitzlist"/>
-        <w:numPr>
-          <w:ilvl w:val="3"/>
-          <w:numId w:val="8"/>
-        </w:numPr>
-        <w:rPr>
-          <w:lang w:eastAsia="pl-PL"/>
-        </w:rPr>
-      </w:pPr>
-      <w:r>
-        <w:rPr>
-          <w:lang w:eastAsia="pl-PL"/>
-        </w:rPr>
-        <w:lastRenderedPageBreak/>
-        <w:t>Wyznaczanie rekomendacji</w:t>
-      </w:r>
-    </w:p>
-    <w:p>
-      <w:pPr>
-        <w:pStyle w:val="Paragraph"/>
-      </w:pPr>
-      <w:r>
-        <w:t xml:space="preserve">Rekomendacje są wyznaczane na podstawie podobieństwa </w:t>
-      </w:r>
-      <w:r>
-        <w:t xml:space="preserve">każdego z programów do listy programów, które użytkownik wcześniej ocenił. Odpowiada za to metoda </w:t>
+      <w:r>
+        <w:t>Efektem działania jest lista co najwyżej 20 programów posortowanych wg średniego podobieństwa do programów, które użytkownik wcześniej oznaczył jako będące w jego guście</w:t>
+      </w:r>
+      <w:r>
+        <w:t xml:space="preserve">. Średnie podobieństwo określa metoda </w:t>
       </w:r>
       <w:r>
         <w:rPr>
           <w:i/>
         </w:rPr>
-        <w:t xml:space="preserve">GetRecommendations </w:t>
-      </w:r>
-      <w:r>
-        <w:t xml:space="preserve">z klasy </w:t>
-      </w:r>
-      <w:r>
-        <w:rPr>
-          <w:i/>
-        </w:rPr>
-        <w:t>User</w:t>
-      </w:r>
-      <w:r>
-        <w:t>.</w:t>
+        <w:t>RecommendationSupport</w:t>
+      </w:r>
+      <w:r>
+        <w:t>:</w:t>
       </w:r>
     </w:p>
     <w:p>
@@ -17613,9 +17720,9 @@
         </w:rPr>
         <w:drawing>
           <wp:inline distT="0" distB="0" distL="0" distR="0">
-            <wp:extent cx="5760720" cy="2293549"/>
+            <wp:extent cx="5760720" cy="2071628"/>
             <wp:effectExtent l="19050" t="0" r="0" b="0"/>
-            <wp:docPr id="21" name="Obraz 21"/>
+            <wp:docPr id="31" name="Obraz 21"/>
             <wp:cNvGraphicFramePr>
               <a:graphicFrameLocks xmlns:a="http://schemas.openxmlformats.org/drawingml/2006/main" noChangeAspect="1"/>
             </wp:cNvGraphicFramePr>
@@ -17638,7 +17745,7 @@
                   <pic:spPr bwMode="auto">
                     <a:xfrm>
                       <a:off x="0" y="0"/>
-                      <a:ext cx="5760720" cy="2293549"/>
+                      <a:ext cx="5760720" cy="2071628"/>
                     </a:xfrm>
                     <a:prstGeom prst="rect">
                       <a:avLst/>
@@ -17660,27 +17767,62 @@
     </w:p>
     <w:p>
       <w:pPr>
-        <w:pStyle w:val="Paragraph"/>
-        <w:ind w:firstLine="0"/>
-      </w:pPr>
-      <w:r>
-        <w:t xml:space="preserve">Program uznawany jest za wart polecenia, jeżeli łączna wartość funkcji wsparcia rekomendacji wynosi więcej niż 0,1. Podstawy matematyczne funkcji wsparcia zostały zdefiniowane w rozdziale 3. </w:t>
-      </w:r>
-    </w:p>
-    <w:p>
-      <w:pPr>
-        <w:pStyle w:val="Paragraph"/>
-        <w:ind w:firstLine="0"/>
+        <w:jc w:val="left"/>
+        <w:rPr>
+          <w:i/>
+        </w:rPr>
+      </w:pPr>
+      <w:r>
+        <w:rPr>
+          <w:i/>
+        </w:rPr>
+        <w:br w:type="page"/>
+      </w:r>
+    </w:p>
+    <w:p>
+      <w:r>
+        <w:rPr>
+          <w:i/>
+        </w:rPr>
+        <w:lastRenderedPageBreak/>
+        <w:t>RecommendationSupport</w:t>
+      </w:r>
+      <w:r>
+        <w:t xml:space="preserve"> z kolei korzysta z metod określających podobieństwo programów zdefiniowanych w </w:t>
+      </w:r>
+      <w:r>
+        <w:rPr>
+          <w:i/>
+        </w:rPr>
+        <w:t>SimilarityCalculator</w:t>
+      </w:r>
+      <w:r>
+        <w:t xml:space="preserve">, pierwszą z nich jest </w:t>
+      </w:r>
+      <w:r>
+        <w:rPr>
+          <w:i/>
+        </w:rPr>
+        <w:t>TotalSimilarity</w:t>
+      </w:r>
+      <w:r>
+        <w:t xml:space="preserve">, zwracająca średnią ważoną wg wag charakterystycznych dla użytkownika. </w:t>
+      </w:r>
+    </w:p>
+    <w:p>
+      <w:pPr>
+        <w:jc w:val="left"/>
       </w:pPr>
       <w:r>
         <w:rPr>
           <w:noProof/>
+          <w:lang w:eastAsia="pl-PL"/>
         </w:rPr>
         <w:drawing>
           <wp:inline distT="0" distB="0" distL="0" distR="0">
-            <wp:extent cx="4371975" cy="1924050"/>
-            <wp:effectExtent l="19050" t="0" r="9525" b="0"/>
-            <wp:docPr id="24" name="Obraz 24"/>
+            <wp:extent cx="5760000" cy="4445111"/>
+            <wp:effectExtent l="19050" t="0" r="0" b="0"/>
+            <wp:docPr id="32" name="Obraz 24"/>
             <wp:cNvGraphicFramePr>
               <a:graphicFrameLocks xmlns:a="http://schemas.openxmlformats.org/drawingml/2006/main" noChangeAspect="1"/>
             </wp:cNvGraphicFramePr>
@@ -17703,7 +17845,7 @@
                   <pic:spPr bwMode="auto">
                     <a:xfrm>
                       <a:off x="0" y="0"/>
-                      <a:ext cx="4371975" cy="1924050"/>
+                      <a:ext cx="5760000" cy="4445111"/>
                     </a:xfrm>
                     <a:prstGeom prst="rect">
                       <a:avLst/>
@@ -17725,46 +17867,104 @@
     </w:p>
     <w:p>
       <w:pPr>
+        <w:jc w:val="left"/>
+      </w:pPr>
+      <w:r>
+        <w:t>Podstawy matematyczne przedstawionej tu logiki zostały omówione w rozdziale 3.</w:t>
+      </w:r>
+    </w:p>
+    <w:p>
+      <w:pPr>
+        <w:jc w:val="left"/>
+        <w:rPr>
+          <w:rFonts w:eastAsia="Times New Roman" w:cs="Times New Roman"/>
+          <w:szCs w:val="24"/>
+          <w:lang w:eastAsia="pl-PL"/>
+        </w:rPr>
+      </w:pPr>
+      <w:r>
+        <w:t xml:space="preserve"> </w:t>
+      </w:r>
+      <w:r>
+        <w:br w:type="page"/>
+      </w:r>
+    </w:p>
+    <w:p>
+      <w:pPr>
+        <w:pStyle w:val="Akapitzlist"/>
+        <w:numPr>
+          <w:ilvl w:val="2"/>
+          <w:numId w:val="8"/>
+        </w:numPr>
+        <w:rPr>
+          <w:b/>
+          <w:lang w:eastAsia="pl-PL"/>
+        </w:rPr>
+      </w:pPr>
+      <w:r>
+        <w:rPr>
+          <w:b/>
+          <w:lang w:eastAsia="pl-PL"/>
+        </w:rPr>
+        <w:lastRenderedPageBreak/>
+        <w:t>Technologia</w:t>
+      </w:r>
+    </w:p>
+    <w:p>
+      <w:pPr>
+        <w:pStyle w:val="Akapitzlist"/>
+        <w:numPr>
+          <w:ilvl w:val="3"/>
+          <w:numId w:val="8"/>
+        </w:numPr>
+        <w:rPr>
+          <w:lang w:eastAsia="pl-PL"/>
+        </w:rPr>
+      </w:pPr>
+      <w:r>
+        <w:rPr>
+          <w:lang w:eastAsia="pl-PL"/>
+        </w:rPr>
+        <w:t>ASP.NET Core</w:t>
+      </w:r>
+      <w:r>
+        <w:rPr>
+          <w:lang w:eastAsia="pl-PL"/>
+        </w:rPr>
+        <w:t xml:space="preserve"> Web</w:t>
+      </w:r>
+      <w:r>
+        <w:rPr>
+          <w:lang w:eastAsia="pl-PL"/>
+        </w:rPr>
+        <w:t xml:space="preserve"> API</w:t>
+      </w:r>
+    </w:p>
+    <w:p>
+      <w:pPr>
+        <w:pStyle w:val="Paragraph"/>
+      </w:pPr>
+      <w:r>
+        <w:t xml:space="preserve">Kluczową funkcjonalnością dostarczaną przez framework ASP.NET Core jest powiązanie kontrolerów i ich metod z odpowiednimi żądaniami HTTP przekazywanymi pod poszczególne adresy. </w:t>
+      </w:r>
+      <w:r>
+        <w:t>Jest to zrealizowane za pomocą odpowiednich anotacji</w:t>
+      </w:r>
+    </w:p>
+    <w:p>
+      <w:pPr>
         <w:pStyle w:val="Paragraph"/>
         <w:ind w:firstLine="0"/>
       </w:pPr>
       <w:r>
-        <w:t xml:space="preserve">Metoda </w:t>
-      </w:r>
-      <w:r>
-        <w:rPr>
-          <w:i/>
-        </w:rPr>
-        <w:t>TotalSimilarity</w:t>
-      </w:r>
-      <w:r>
-        <w:t xml:space="preserve"> jest zdefiniowana w klasie </w:t>
-      </w:r>
-      <w:r>
-        <w:rPr>
-          <w:i/>
-        </w:rPr>
-        <w:t>Programme</w:t>
-      </w:r>
-      <w:r>
-        <w:t xml:space="preserve"> i pozwala określić wartość podobieństwa dwóch programów do siebie. Podstawy matematyczne również zdefiniowano w rozdziale 3.</w:t>
-      </w:r>
-    </w:p>
-    <w:p>
-      <w:pPr>
-        <w:pStyle w:val="Paragraph"/>
-        <w:ind w:firstLine="0"/>
-      </w:pPr>
-      <w:r>
         <w:rPr>
           <w:noProof/>
         </w:rPr>
-        <w:lastRenderedPageBreak/>
         <w:drawing>
           <wp:inline distT="0" distB="0" distL="0" distR="0">
-            <wp:extent cx="5760720" cy="5500054"/>
+            <wp:extent cx="5760720" cy="3953828"/>
             <wp:effectExtent l="19050" t="0" r="0" b="0"/>
-            <wp:docPr id="27" name="Obraz 27"/>
+            <wp:docPr id="33" name="Obraz 27"/>
             <wp:cNvGraphicFramePr>
               <a:graphicFrameLocks xmlns:a="http://schemas.openxmlformats.org/drawingml/2006/main" noChangeAspect="1"/>
             </wp:cNvGraphicFramePr>
@@ -17787,7 +17987,7 @@
                   <pic:spPr bwMode="auto">
                     <a:xfrm>
                       <a:off x="0" y="0"/>
-                      <a:ext cx="5760720" cy="5500054"/>
+                      <a:ext cx="5760720" cy="3953828"/>
                     </a:xfrm>
                     <a:prstGeom prst="rect">
                       <a:avLst/>
@@ -17813,39 +18013,16 @@
         <w:ind w:firstLine="0"/>
       </w:pPr>
       <w:r>
-        <w:t>Dalej wywoływane są metody określające podobieństwo poszczególnych grup cech.</w:t>
-      </w:r>
-    </w:p>
-    <w:p>
-      <w:pPr>
-        <w:jc w:val="left"/>
-        <w:rPr>
-          <w:rFonts w:eastAsia="Times New Roman" w:cs="Times New Roman"/>
-          <w:szCs w:val="24"/>
-          <w:lang w:eastAsia="pl-PL"/>
-        </w:rPr>
-      </w:pPr>
-      <w:r>
-        <w:br w:type="page"/>
-      </w:r>
-    </w:p>
-    <w:p>
-      <w:pPr>
-        <w:pStyle w:val="Akapitzlist"/>
-        <w:numPr>
-          <w:ilvl w:val="2"/>
-          <w:numId w:val="8"/>
-        </w:numPr>
-        <w:rPr>
-          <w:lang w:eastAsia="pl-PL"/>
-        </w:rPr>
-      </w:pPr>
-      <w:r>
-        <w:rPr>
-          <w:lang w:eastAsia="pl-PL"/>
-        </w:rPr>
-        <w:lastRenderedPageBreak/>
-        <w:t>Technologia</w:t>
+        <w:t xml:space="preserve">Ponieważ każda klasa kontrolera dziedziczy po należącej do frameworka klasie </w:t>
+      </w:r>
+      <w:r>
+        <w:rPr>
+          <w:i/>
+        </w:rPr>
+        <w:t>BaseController,</w:t>
+      </w:r>
+      <w:r>
+        <w:t xml:space="preserve"> do programisty należy tylko implementacja odpowiednich metod i oznaczenie ich anotacjami, powiązanie z adresem URL i metodą HTTP następuje automatycznie.</w:t>
       </w:r>
     </w:p>
     <w:p>
@@ -17863,30 +18040,51 @@
         <w:rPr>
           <w:lang w:eastAsia="pl-PL"/>
         </w:rPr>
-        <w:t>ASP.NET Core API</w:t>
+        <w:t>Dostęp do bazy danych – EF Core</w:t>
       </w:r>
     </w:p>
     <w:p>
       <w:pPr>
         <w:pStyle w:val="Paragraph"/>
       </w:pPr>
-    </w:p>
-    <w:p>
-      <w:pPr>
-        <w:pStyle w:val="Akapitzlist"/>
-        <w:numPr>
-          <w:ilvl w:val="3"/>
-          <w:numId w:val="8"/>
-        </w:numPr>
-        <w:rPr>
-          <w:lang w:eastAsia="pl-PL"/>
-        </w:rPr>
-      </w:pPr>
-      <w:r>
-        <w:rPr>
-          <w:lang w:eastAsia="pl-PL"/>
-        </w:rPr>
-        <w:t>Dostęp do bazy danych – EF Core</w:t>
+      <w:r>
+        <w:t>Do komunikacji z bazą danych aplikacja wykorzystuje udostępnione przez Microsoft narzędzie ORM (</w:t>
+      </w:r>
+      <w:r>
+        <w:rPr>
+          <w:i/>
+        </w:rPr>
+        <w:t>Object – Relational Mapping</w:t>
+      </w:r>
+      <w:r>
+        <w:t xml:space="preserve">) w podejściu </w:t>
+      </w:r>
+      <w:r>
+        <w:rPr>
+          <w:i/>
+        </w:rPr>
+        <w:t>cod</w:t>
+      </w:r>
+      <w:r>
+        <w:rPr>
+          <w:i/>
+        </w:rPr>
+        <w:t>e – first</w:t>
+      </w:r>
+      <w:r>
+        <w:t xml:space="preserve">. </w:t>
+      </w:r>
+      <w:r>
+        <w:t xml:space="preserve">W tym podejściu programista definiuje klasy obiektów domenowych (typu POCO, nie wykonujące żadnej logiki, ani nie posiadające żadnych zależności) oraz klasę kontekstu (w tym przypadku </w:t>
+      </w:r>
+      <w:r>
+        <w:rPr>
+          <w:i/>
+        </w:rPr>
+        <w:t>TvAppContext</w:t>
+      </w:r>
+      <w:r>
+        <w:t xml:space="preserve">) przechowującą parametry połączenia z bazą (i dodatkowe informacje dotyczące schematu nieokreślone przez klasy domenowe – np. indeksy). Na podstawie tych klas EntityFramework generuje kod migracji, a potem polecenia DDL wywoływane na bazie danych, w tym przypadku SQL–owej. </w:t>
       </w:r>
     </w:p>
     <w:p>
@@ -17894,60 +18092,68 @@
         <w:pStyle w:val="Paragraph"/>
       </w:pPr>
       <w:r>
-        <w:t>Do komunikacji z bazą danych aplikacja wykorzystuje udostępnione przez Microsoft narzędzie ORM (</w:t>
+        <w:lastRenderedPageBreak/>
+        <w:t xml:space="preserve">Główną zaletą takiego podejścia jest znaczne uproszczenie komunikacji z bazą danych przez dodatkową warstwę abstrakcji. Zapis i odczyt danych z bazy sprowadza się do interakcji z kolekcją (dostarczona w EF Core klasa bazowa </w:t>
       </w:r>
       <w:r>
         <w:rPr>
           <w:i/>
         </w:rPr>
-        <w:t>Object – Relational Mapping</w:t>
-      </w:r>
-      <w:r>
-        <w:t xml:space="preserve">) w podejściu </w:t>
+        <w:t>DbSet</w:t>
+      </w:r>
+      <w:r>
+        <w:t xml:space="preserve"> implementuje interfejs </w:t>
       </w:r>
       <w:r>
         <w:rPr>
           <w:i/>
         </w:rPr>
-        <w:t>database – first</w:t>
-      </w:r>
-      <w:r>
-        <w:t xml:space="preserve">. Oznacza to, że najpierw opracowany został schemat bazy danych (widoczny w punkcie 5.1.2), a potem, na jego podstawie, wygenerowane klasy domenowe i klasa </w:t>
+        <w:t>IEnumerable</w:t>
+      </w:r>
+      <w:r>
+        <w:t>, ten sam który wykorzystują wszystkie dostępne w C# kolekcje</w:t>
+      </w:r>
+      <w:r>
+        <w:t>)</w:t>
+      </w:r>
+      <w:r>
+        <w:t xml:space="preserve">. </w:t>
+      </w:r>
+      <w:r>
+        <w:t xml:space="preserve">W podejściu </w:t>
       </w:r>
       <w:r>
         <w:rPr>
           <w:i/>
         </w:rPr>
-        <w:t>TvAppContext</w:t>
-      </w:r>
-      <w:r>
-        <w:t xml:space="preserve"> przechowująca parametry połączenia z bazą. </w:t>
-      </w:r>
-    </w:p>
-    <w:p>
-      <w:pPr>
-        <w:pStyle w:val="Paragraph"/>
-      </w:pPr>
-      <w:r>
-        <w:t xml:space="preserve">Główną zaletą takiego podejścia jest znaczne uproszczenie komunikacji z bazą danych przez dodatkową warstwę abstrakcji. Zapis i odczyt danych z bazy sprowadza się do interakcji z kolekcją (dostarczona w EF Core klasa bazowa </w:t>
+        <w:t xml:space="preserve">code – </w:t>
       </w:r>
       <w:r>
         <w:rPr>
           <w:i/>
         </w:rPr>
-        <w:t>DbSet</w:t>
-      </w:r>
-      <w:r>
-        <w:t xml:space="preserve"> implementuje interfejs </w:t>
+        <w:t>first</w:t>
       </w:r>
       <w:r>
         <w:rPr>
           <w:i/>
         </w:rPr>
-        <w:t>IEnumerable</w:t>
-      </w:r>
-      <w:r>
-        <w:t xml:space="preserve">, ten sam który wykorzystują wszystkie dostępne w C# kolekcje. Dodatkowo pozwala to korzystać z biblioteki LINQ, która </w:t>
+        <w:t xml:space="preserve"> </w:t>
+      </w:r>
+      <w:r>
+        <w:t>całkowicie wyeliminowana została konieczność pisania zapytań do bazy za pośrednictwem SQL.</w:t>
+      </w:r>
+      <w:r>
+        <w:rPr>
+          <w:i/>
+        </w:rPr>
+        <w:t xml:space="preserve"> </w:t>
+      </w:r>
+      <w:r>
+        <w:t>Dodatkowo</w:t>
+      </w:r>
+      <w:r>
+        <w:t xml:space="preserve"> pozwala to korzystać z biblioteki LINQ, która </w:t>
       </w:r>
       <w:r>
         <w:t>udostępnia metody pozwalające na filtrowanie, sortowanie i przekształcanie danych w kolekcji.</w:t>
@@ -18789,6 +18995,13 @@
         <w:t>– xUnit</w:t>
       </w:r>
       <w:bookmarkEnd w:id="34"/>
+    </w:p>
+    <w:p>
+      <w:pPr>
+        <w:rPr>
+          <w:lang w:eastAsia="pl-PL"/>
+        </w:rPr>
+      </w:pPr>
     </w:p>
     <w:p>
       <w:pPr>
@@ -19700,7 +19913,7 @@
             <w:rPr>
               <w:noProof/>
             </w:rPr>
-            <w:t>1</w:t>
+            <w:t>30</w:t>
           </w:r>
         </w:fldSimple>
       </w:p>
@@ -24537,7 +24750,7 @@
   <a:extraClrSchemeLst/>
   <a:extLst>
     <a:ext uri="{05A4C25C-085E-4340-85A3-A5531E510DB2}">
-      <thm15:themeFamily xmlns:thm15="http://schemas.microsoft.com/office/thememl/2012/main" xmlns="" name="Office Theme" id="{62F939B6-93AF-4DB8-9C6B-D6C7DFDC589F}" vid="{4A3C46E8-61CC-4603-A589-7422A47A8E4A}"/>
+      <thm15:themeFamily xmlns="" xmlns:thm15="http://schemas.microsoft.com/office/thememl/2012/main" name="Office Theme" id="{62F939B6-93AF-4DB8-9C6B-D6C7DFDC589F}" vid="{4A3C46E8-61CC-4603-A589-7422A47A8E4A}"/>
     </a:ext>
   </a:extLst>
 </a:theme>

</xml_diff>

<commit_message>
fix duplicate features 8?
</commit_message>
<xml_diff>
--- a/praca_wg_szablonu.docx
+++ b/praca_wg_szablonu.docx
@@ -81,7 +81,7 @@
                 <v:shape id="_x0000_i1025" type="#_x0000_t75" style="width:265.5pt;height:59.25pt" o:ole="">
                   <v:imagedata r:id="rId8" o:title=""/>
                 </v:shape>
-                <o:OLEObject Type="Embed" ProgID="CorelDRAW.Graphic.9" ShapeID="_x0000_i1025" DrawAspect="Content" ObjectID="_1627505921" r:id="rId9"/>
+                <o:OLEObject Type="Embed" ProgID="CorelDRAW.Graphic.9" ShapeID="_x0000_i1025" DrawAspect="Content" ObjectID="_1627585799" r:id="rId9"/>
               </w:object>
             </w:r>
           </w:p>
@@ -5305,29 +5305,7 @@
             <w:u w:val="single"/>
             <w:lang w:eastAsia="pl-PL"/>
           </w:rPr>
-          <w:t>https://tastedive.co</w:t>
-        </w:r>
-        <w:r>
-          <w:rPr>
-            <w:rFonts w:eastAsia="Times New Roman" w:cs="Times New Roman"/>
-            <w:i/>
-            <w:color w:val="0000FF"/>
-            <w:szCs w:val="24"/>
-            <w:u w:val="single"/>
-            <w:lang w:eastAsia="pl-PL"/>
-          </w:rPr>
-          <w:t>m</w:t>
-        </w:r>
-        <w:r>
-          <w:rPr>
-            <w:rFonts w:eastAsia="Times New Roman" w:cs="Times New Roman"/>
-            <w:i/>
-            <w:color w:val="0000FF"/>
-            <w:szCs w:val="24"/>
-            <w:u w:val="single"/>
-            <w:lang w:eastAsia="pl-PL"/>
-          </w:rPr>
-          <w:t>/shows</w:t>
+          <w:t>https://tastedive.com/shows</w:t>
         </w:r>
       </w:hyperlink>
     </w:p>
@@ -5355,29 +5333,7 @@
             <w:u w:val="single"/>
             <w:lang w:eastAsia="pl-PL"/>
           </w:rPr>
-          <w:t>https://www.cabletv.c</w:t>
-        </w:r>
-        <w:r>
-          <w:rPr>
-            <w:rFonts w:eastAsia="Times New Roman" w:cs="Times New Roman"/>
-            <w:i/>
-            <w:color w:val="0000FF"/>
-            <w:szCs w:val="24"/>
-            <w:u w:val="single"/>
-            <w:lang w:eastAsia="pl-PL"/>
-          </w:rPr>
-          <w:t>o</w:t>
-        </w:r>
-        <w:r>
-          <w:rPr>
-            <w:rFonts w:eastAsia="Times New Roman" w:cs="Times New Roman"/>
-            <w:i/>
-            <w:color w:val="0000FF"/>
-            <w:szCs w:val="24"/>
-            <w:u w:val="single"/>
-            <w:lang w:eastAsia="pl-PL"/>
-          </w:rPr>
-          <w:t>m/what-to-watch</w:t>
+          <w:t>https://www.cabletv.com/what-to-watch</w:t>
         </w:r>
       </w:hyperlink>
     </w:p>
@@ -49453,6 +49409,20 @@
     </w:p>
     <w:p>
       <w:pPr>
+        <w:tabs>
+          <w:tab w:val="right" w:pos="9072"/>
+        </w:tabs>
+        <w:jc w:val="right"/>
+        <w:rPr>
+          <w:lang w:eastAsia="pl-PL"/>
+        </w:rPr>
+      </w:pPr>
+    </w:p>
+    <w:p>
+      <w:pPr>
+        <w:tabs>
+          <w:tab w:val="right" w:pos="9072"/>
+        </w:tabs>
         <w:jc w:val="left"/>
         <w:rPr>
           <w:lang w:eastAsia="pl-PL"/>
@@ -49463,6 +49433,13 @@
           <w:lang w:eastAsia="pl-PL"/>
         </w:rPr>
         <w:br w:type="page"/>
+      </w:r>
+      <w:r>
+        <w:rPr>
+          <w:lang w:eastAsia="pl-PL"/>
+        </w:rPr>
+        <w:lastRenderedPageBreak/>
+        <w:tab/>
       </w:r>
     </w:p>
     <w:p>
@@ -49483,7 +49460,6 @@
           <w:rFonts w:eastAsia="Times New Roman"/>
           <w:lang w:eastAsia="pl-PL"/>
         </w:rPr>
-        <w:lastRenderedPageBreak/>
         <w:t>Wymagania funkcjonalne</w:t>
       </w:r>
       <w:bookmarkEnd w:id="24"/>
@@ -49972,7 +49948,7 @@
                     <a:blip r:embed="rId26">
                       <a:extLst>
                         <a:ext uri="{28A0092B-C50C-407E-A947-70E740481C1C}">
-                          <a14:useLocalDpi xmlns:a14="http://schemas.microsoft.com/office/drawing/2010/main" xmlns:wps="http://schemas.microsoft.com/office/word/2010/wordprocessingShape" xmlns:wpi="http://schemas.microsoft.com/office/word/2010/wordprocessingInk" xmlns:wpg="http://schemas.microsoft.com/office/word/2010/wordprocessingGroup" xmlns:w15="http://schemas.microsoft.com/office/word/2012/wordml" xmlns:w14="http://schemas.microsoft.com/office/word/2010/wordml" xmlns:w="http://schemas.openxmlformats.org/wordprocessingml/2006/main" xmlns:w10="urn:schemas-microsoft-com:office:word" xmlns:wp14="http://schemas.microsoft.com/office/word/2010/wordprocessingDrawing" xmlns:v="urn:schemas-microsoft-com:vml" xmlns:o="urn:schemas-microsoft-com:office:office" xmlns:mc="http://schemas.openxmlformats.org/markup-compatibility/2006" xmlns:wpc="http://schemas.microsoft.com/office/word/2010/wordprocessingCanvas" xmlns="" val="0"/>
+                          <a14:useLocalDpi xmlns="" xmlns:wpc="http://schemas.microsoft.com/office/word/2010/wordprocessingCanvas" xmlns:mc="http://schemas.openxmlformats.org/markup-compatibility/2006" xmlns:o="urn:schemas-microsoft-com:office:office" xmlns:v="urn:schemas-microsoft-com:vml" xmlns:wp14="http://schemas.microsoft.com/office/word/2010/wordprocessingDrawing" xmlns:w10="urn:schemas-microsoft-com:office:word" xmlns:w="http://schemas.openxmlformats.org/wordprocessingml/2006/main" xmlns:w14="http://schemas.microsoft.com/office/word/2010/wordml" xmlns:w15="http://schemas.microsoft.com/office/word/2012/wordml" xmlns:wpg="http://schemas.microsoft.com/office/word/2010/wordprocessingGroup" xmlns:wpi="http://schemas.microsoft.com/office/word/2010/wordprocessingInk" xmlns:wps="http://schemas.microsoft.com/office/word/2010/wordprocessingShape" xmlns:a14="http://schemas.microsoft.com/office/drawing/2010/main" val="0"/>
                         </a:ext>
                       </a:extLst>
                     </a:blip>
@@ -50215,7 +50191,7 @@
                     <a:blip r:embed="rId27">
                       <a:extLst>
                         <a:ext uri="{28A0092B-C50C-407E-A947-70E740481C1C}">
-                          <a14:useLocalDpi xmlns:a14="http://schemas.microsoft.com/office/drawing/2010/main" xmlns:wps="http://schemas.microsoft.com/office/word/2010/wordprocessingShape" xmlns:wpi="http://schemas.microsoft.com/office/word/2010/wordprocessingInk" xmlns:wpg="http://schemas.microsoft.com/office/word/2010/wordprocessingGroup" xmlns:w15="http://schemas.microsoft.com/office/word/2012/wordml" xmlns:w14="http://schemas.microsoft.com/office/word/2010/wordml" xmlns:w="http://schemas.openxmlformats.org/wordprocessingml/2006/main" xmlns:w10="urn:schemas-microsoft-com:office:word" xmlns:wp14="http://schemas.microsoft.com/office/word/2010/wordprocessingDrawing" xmlns:v="urn:schemas-microsoft-com:vml" xmlns:o="urn:schemas-microsoft-com:office:office" xmlns:mc="http://schemas.openxmlformats.org/markup-compatibility/2006" xmlns:wpc="http://schemas.microsoft.com/office/word/2010/wordprocessingCanvas" xmlns="" val="0"/>
+                          <a14:useLocalDpi xmlns="" xmlns:wpc="http://schemas.microsoft.com/office/word/2010/wordprocessingCanvas" xmlns:mc="http://schemas.openxmlformats.org/markup-compatibility/2006" xmlns:o="urn:schemas-microsoft-com:office:office" xmlns:v="urn:schemas-microsoft-com:vml" xmlns:wp14="http://schemas.microsoft.com/office/word/2010/wordprocessingDrawing" xmlns:w10="urn:schemas-microsoft-com:office:word" xmlns:w="http://schemas.openxmlformats.org/wordprocessingml/2006/main" xmlns:w14="http://schemas.microsoft.com/office/word/2010/wordml" xmlns:w15="http://schemas.microsoft.com/office/word/2012/wordml" xmlns:wpg="http://schemas.microsoft.com/office/word/2010/wordprocessingGroup" xmlns:wpi="http://schemas.microsoft.com/office/word/2010/wordprocessingInk" xmlns:wps="http://schemas.microsoft.com/office/word/2010/wordprocessingShape" xmlns:a14="http://schemas.microsoft.com/office/drawing/2010/main" val="0"/>
                         </a:ext>
                       </a:extLst>
                     </a:blip>
@@ -50313,7 +50289,7 @@
                     <a:blip r:embed="rId28">
                       <a:extLst>
                         <a:ext uri="{28A0092B-C50C-407E-A947-70E740481C1C}">
-                          <a14:useLocalDpi xmlns:a14="http://schemas.microsoft.com/office/drawing/2010/main" xmlns:wps="http://schemas.microsoft.com/office/word/2010/wordprocessingShape" xmlns:wpi="http://schemas.microsoft.com/office/word/2010/wordprocessingInk" xmlns:wpg="http://schemas.microsoft.com/office/word/2010/wordprocessingGroup" xmlns:w15="http://schemas.microsoft.com/office/word/2012/wordml" xmlns:w14="http://schemas.microsoft.com/office/word/2010/wordml" xmlns:w="http://schemas.openxmlformats.org/wordprocessingml/2006/main" xmlns:w10="urn:schemas-microsoft-com:office:word" xmlns:wp14="http://schemas.microsoft.com/office/word/2010/wordprocessingDrawing" xmlns:v="urn:schemas-microsoft-com:vml" xmlns:o="urn:schemas-microsoft-com:office:office" xmlns:mc="http://schemas.openxmlformats.org/markup-compatibility/2006" xmlns:wpc="http://schemas.microsoft.com/office/word/2010/wordprocessingCanvas" xmlns="" val="0"/>
+                          <a14:useLocalDpi xmlns="" xmlns:wpc="http://schemas.microsoft.com/office/word/2010/wordprocessingCanvas" xmlns:mc="http://schemas.openxmlformats.org/markup-compatibility/2006" xmlns:o="urn:schemas-microsoft-com:office:office" xmlns:v="urn:schemas-microsoft-com:vml" xmlns:wp14="http://schemas.microsoft.com/office/word/2010/wordprocessingDrawing" xmlns:w10="urn:schemas-microsoft-com:office:word" xmlns:w="http://schemas.openxmlformats.org/wordprocessingml/2006/main" xmlns:w14="http://schemas.microsoft.com/office/word/2010/wordml" xmlns:w15="http://schemas.microsoft.com/office/word/2012/wordml" xmlns:wpg="http://schemas.microsoft.com/office/word/2010/wordprocessingGroup" xmlns:wpi="http://schemas.microsoft.com/office/word/2010/wordprocessingInk" xmlns:wps="http://schemas.microsoft.com/office/word/2010/wordprocessingShape" xmlns:a14="http://schemas.microsoft.com/office/drawing/2010/main" val="0"/>
                         </a:ext>
                       </a:extLst>
                     </a:blip>
@@ -50414,7 +50390,7 @@
                     <a:blip r:embed="rId29">
                       <a:extLst>
                         <a:ext uri="{28A0092B-C50C-407E-A947-70E740481C1C}">
-                          <a14:useLocalDpi xmlns:a14="http://schemas.microsoft.com/office/drawing/2010/main" xmlns:wps="http://schemas.microsoft.com/office/word/2010/wordprocessingShape" xmlns:wpi="http://schemas.microsoft.com/office/word/2010/wordprocessingInk" xmlns:wpg="http://schemas.microsoft.com/office/word/2010/wordprocessingGroup" xmlns:w15="http://schemas.microsoft.com/office/word/2012/wordml" xmlns:w14="http://schemas.microsoft.com/office/word/2010/wordml" xmlns:w="http://schemas.openxmlformats.org/wordprocessingml/2006/main" xmlns:w10="urn:schemas-microsoft-com:office:word" xmlns:wp14="http://schemas.microsoft.com/office/word/2010/wordprocessingDrawing" xmlns:v="urn:schemas-microsoft-com:vml" xmlns:o="urn:schemas-microsoft-com:office:office" xmlns:mc="http://schemas.openxmlformats.org/markup-compatibility/2006" xmlns:wpc="http://schemas.microsoft.com/office/word/2010/wordprocessingCanvas" xmlns="" val="0"/>
+                          <a14:useLocalDpi xmlns="" xmlns:wpc="http://schemas.microsoft.com/office/word/2010/wordprocessingCanvas" xmlns:mc="http://schemas.openxmlformats.org/markup-compatibility/2006" xmlns:o="urn:schemas-microsoft-com:office:office" xmlns:v="urn:schemas-microsoft-com:vml" xmlns:wp14="http://schemas.microsoft.com/office/word/2010/wordprocessingDrawing" xmlns:w10="urn:schemas-microsoft-com:office:word" xmlns:w="http://schemas.openxmlformats.org/wordprocessingml/2006/main" xmlns:w14="http://schemas.microsoft.com/office/word/2010/wordml" xmlns:w15="http://schemas.microsoft.com/office/word/2012/wordml" xmlns:wpg="http://schemas.microsoft.com/office/word/2010/wordprocessingGroup" xmlns:wpi="http://schemas.microsoft.com/office/word/2010/wordprocessingInk" xmlns:wps="http://schemas.microsoft.com/office/word/2010/wordprocessingShape" xmlns:a14="http://schemas.microsoft.com/office/drawing/2010/main" val="0"/>
                         </a:ext>
                       </a:extLst>
                     </a:blip>
@@ -56038,7 +56014,7 @@
             <w:rPr>
               <w:noProof/>
             </w:rPr>
-            <w:t>30</w:t>
+            <w:t>18</w:t>
           </w:r>
         </w:fldSimple>
       </w:p>
@@ -61111,7 +61087,7 @@
   <a:extraClrSchemeLst/>
   <a:extLst>
     <a:ext uri="{05A4C25C-085E-4340-85A3-A5531E510DB2}">
-      <thm15:themeFamily xmlns:thm15="http://schemas.microsoft.com/office/thememl/2012/main" xmlns="" name="Office Theme" id="{62F939B6-93AF-4DB8-9C6B-D6C7DFDC589F}" vid="{4A3C46E8-61CC-4603-A589-7422A47A8E4A}"/>
+      <thm15:themeFamily xmlns="" xmlns:thm15="http://schemas.microsoft.com/office/thememl/2012/main" name="Office Theme" id="{62F939B6-93AF-4DB8-9C6B-D6C7DFDC589F}" vid="{4A3C46E8-61CC-4603-A589-7422A47A8E4A}"/>
     </a:ext>
   </a:extLst>
 </a:theme>

</xml_diff>

<commit_message>
improved db query & refactor
</commit_message>
<xml_diff>
--- a/praca_wg_szablonu.docx
+++ b/praca_wg_szablonu.docx
@@ -81,7 +81,7 @@
                 <v:shape id="_x0000_i1025" type="#_x0000_t75" style="width:265.5pt;height:59.25pt" o:ole="">
                   <v:imagedata r:id="rId8" o:title=""/>
                 </v:shape>
-                <o:OLEObject Type="Embed" ProgID="CorelDRAW.Graphic.9" ShapeID="_x0000_i1025" DrawAspect="Content" ObjectID="_1627585799" r:id="rId9"/>
+                <o:OLEObject Type="Embed" ProgID="CorelDRAW.Graphic.9" ShapeID="_x0000_i1025" DrawAspect="Content" ObjectID="_1627927973" r:id="rId9"/>
               </w:object>
             </w:r>
           </w:p>
@@ -5370,7 +5370,13 @@
         <w:t xml:space="preserve">Pokazana aplikacja nie pozwala na żadną dodatkową personalizację, nie można zapamiętać rekomendacji, jedyny sposób na dokładniejsze rekomendacje to 2 przyciski – „not that one” i „start again”. Prostota użytkowania jest niewątpliwym plusem, ale </w:t>
       </w:r>
       <w:r>
-        <w:t xml:space="preserve">brakuje wielu istotnych funkcjonalności. </w:t>
+        <w:t>brakuje wielu istotnych funkcjonalności</w:t>
+      </w:r>
+      <w:r>
+        <w:t>, przede wszystkim integracji z przewodnikiem programowym</w:t>
+      </w:r>
+      <w:r>
+        <w:t xml:space="preserve">. </w:t>
       </w:r>
     </w:p>
     <w:p>
@@ -49948,7 +49954,7 @@
                     <a:blip r:embed="rId26">
                       <a:extLst>
                         <a:ext uri="{28A0092B-C50C-407E-A947-70E740481C1C}">
-                          <a14:useLocalDpi xmlns="" xmlns:wpc="http://schemas.microsoft.com/office/word/2010/wordprocessingCanvas" xmlns:mc="http://schemas.openxmlformats.org/markup-compatibility/2006" xmlns:o="urn:schemas-microsoft-com:office:office" xmlns:v="urn:schemas-microsoft-com:vml" xmlns:wp14="http://schemas.microsoft.com/office/word/2010/wordprocessingDrawing" xmlns:w10="urn:schemas-microsoft-com:office:word" xmlns:w="http://schemas.openxmlformats.org/wordprocessingml/2006/main" xmlns:w14="http://schemas.microsoft.com/office/word/2010/wordml" xmlns:w15="http://schemas.microsoft.com/office/word/2012/wordml" xmlns:wpg="http://schemas.microsoft.com/office/word/2010/wordprocessingGroup" xmlns:wpi="http://schemas.microsoft.com/office/word/2010/wordprocessingInk" xmlns:wps="http://schemas.microsoft.com/office/word/2010/wordprocessingShape" xmlns:a14="http://schemas.microsoft.com/office/drawing/2010/main" val="0"/>
+                          <a14:useLocalDpi xmlns:a14="http://schemas.microsoft.com/office/drawing/2010/main" xmlns:wps="http://schemas.microsoft.com/office/word/2010/wordprocessingShape" xmlns:wpi="http://schemas.microsoft.com/office/word/2010/wordprocessingInk" xmlns:wpg="http://schemas.microsoft.com/office/word/2010/wordprocessingGroup" xmlns:w15="http://schemas.microsoft.com/office/word/2012/wordml" xmlns:w14="http://schemas.microsoft.com/office/word/2010/wordml" xmlns:w="http://schemas.openxmlformats.org/wordprocessingml/2006/main" xmlns:w10="urn:schemas-microsoft-com:office:word" xmlns:wp14="http://schemas.microsoft.com/office/word/2010/wordprocessingDrawing" xmlns:v="urn:schemas-microsoft-com:vml" xmlns:o="urn:schemas-microsoft-com:office:office" xmlns:mc="http://schemas.openxmlformats.org/markup-compatibility/2006" xmlns:wpc="http://schemas.microsoft.com/office/word/2010/wordprocessingCanvas" xmlns="" val="0"/>
                         </a:ext>
                       </a:extLst>
                     </a:blip>
@@ -50191,7 +50197,7 @@
                     <a:blip r:embed="rId27">
                       <a:extLst>
                         <a:ext uri="{28A0092B-C50C-407E-A947-70E740481C1C}">
-                          <a14:useLocalDpi xmlns="" xmlns:wpc="http://schemas.microsoft.com/office/word/2010/wordprocessingCanvas" xmlns:mc="http://schemas.openxmlformats.org/markup-compatibility/2006" xmlns:o="urn:schemas-microsoft-com:office:office" xmlns:v="urn:schemas-microsoft-com:vml" xmlns:wp14="http://schemas.microsoft.com/office/word/2010/wordprocessingDrawing" xmlns:w10="urn:schemas-microsoft-com:office:word" xmlns:w="http://schemas.openxmlformats.org/wordprocessingml/2006/main" xmlns:w14="http://schemas.microsoft.com/office/word/2010/wordml" xmlns:w15="http://schemas.microsoft.com/office/word/2012/wordml" xmlns:wpg="http://schemas.microsoft.com/office/word/2010/wordprocessingGroup" xmlns:wpi="http://schemas.microsoft.com/office/word/2010/wordprocessingInk" xmlns:wps="http://schemas.microsoft.com/office/word/2010/wordprocessingShape" xmlns:a14="http://schemas.microsoft.com/office/drawing/2010/main" val="0"/>
+                          <a14:useLocalDpi xmlns:a14="http://schemas.microsoft.com/office/drawing/2010/main" xmlns:wps="http://schemas.microsoft.com/office/word/2010/wordprocessingShape" xmlns:wpi="http://schemas.microsoft.com/office/word/2010/wordprocessingInk" xmlns:wpg="http://schemas.microsoft.com/office/word/2010/wordprocessingGroup" xmlns:w15="http://schemas.microsoft.com/office/word/2012/wordml" xmlns:w14="http://schemas.microsoft.com/office/word/2010/wordml" xmlns:w="http://schemas.openxmlformats.org/wordprocessingml/2006/main" xmlns:w10="urn:schemas-microsoft-com:office:word" xmlns:wp14="http://schemas.microsoft.com/office/word/2010/wordprocessingDrawing" xmlns:v="urn:schemas-microsoft-com:vml" xmlns:o="urn:schemas-microsoft-com:office:office" xmlns:mc="http://schemas.openxmlformats.org/markup-compatibility/2006" xmlns:wpc="http://schemas.microsoft.com/office/word/2010/wordprocessingCanvas" xmlns="" val="0"/>
                         </a:ext>
                       </a:extLst>
                     </a:blip>
@@ -50289,7 +50295,7 @@
                     <a:blip r:embed="rId28">
                       <a:extLst>
                         <a:ext uri="{28A0092B-C50C-407E-A947-70E740481C1C}">
-                          <a14:useLocalDpi xmlns="" xmlns:wpc="http://schemas.microsoft.com/office/word/2010/wordprocessingCanvas" xmlns:mc="http://schemas.openxmlformats.org/markup-compatibility/2006" xmlns:o="urn:schemas-microsoft-com:office:office" xmlns:v="urn:schemas-microsoft-com:vml" xmlns:wp14="http://schemas.microsoft.com/office/word/2010/wordprocessingDrawing" xmlns:w10="urn:schemas-microsoft-com:office:word" xmlns:w="http://schemas.openxmlformats.org/wordprocessingml/2006/main" xmlns:w14="http://schemas.microsoft.com/office/word/2010/wordml" xmlns:w15="http://schemas.microsoft.com/office/word/2012/wordml" xmlns:wpg="http://schemas.microsoft.com/office/word/2010/wordprocessingGroup" xmlns:wpi="http://schemas.microsoft.com/office/word/2010/wordprocessingInk" xmlns:wps="http://schemas.microsoft.com/office/word/2010/wordprocessingShape" xmlns:a14="http://schemas.microsoft.com/office/drawing/2010/main" val="0"/>
+                          <a14:useLocalDpi xmlns:a14="http://schemas.microsoft.com/office/drawing/2010/main" xmlns:wps="http://schemas.microsoft.com/office/word/2010/wordprocessingShape" xmlns:wpi="http://schemas.microsoft.com/office/word/2010/wordprocessingInk" xmlns:wpg="http://schemas.microsoft.com/office/word/2010/wordprocessingGroup" xmlns:w15="http://schemas.microsoft.com/office/word/2012/wordml" xmlns:w14="http://schemas.microsoft.com/office/word/2010/wordml" xmlns:w="http://schemas.openxmlformats.org/wordprocessingml/2006/main" xmlns:w10="urn:schemas-microsoft-com:office:word" xmlns:wp14="http://schemas.microsoft.com/office/word/2010/wordprocessingDrawing" xmlns:v="urn:schemas-microsoft-com:vml" xmlns:o="urn:schemas-microsoft-com:office:office" xmlns:mc="http://schemas.openxmlformats.org/markup-compatibility/2006" xmlns:wpc="http://schemas.microsoft.com/office/word/2010/wordprocessingCanvas" xmlns="" val="0"/>
                         </a:ext>
                       </a:extLst>
                     </a:blip>
@@ -50390,7 +50396,7 @@
                     <a:blip r:embed="rId29">
                       <a:extLst>
                         <a:ext uri="{28A0092B-C50C-407E-A947-70E740481C1C}">
-                          <a14:useLocalDpi xmlns="" xmlns:wpc="http://schemas.microsoft.com/office/word/2010/wordprocessingCanvas" xmlns:mc="http://schemas.openxmlformats.org/markup-compatibility/2006" xmlns:o="urn:schemas-microsoft-com:office:office" xmlns:v="urn:schemas-microsoft-com:vml" xmlns:wp14="http://schemas.microsoft.com/office/word/2010/wordprocessingDrawing" xmlns:w10="urn:schemas-microsoft-com:office:word" xmlns:w="http://schemas.openxmlformats.org/wordprocessingml/2006/main" xmlns:w14="http://schemas.microsoft.com/office/word/2010/wordml" xmlns:w15="http://schemas.microsoft.com/office/word/2012/wordml" xmlns:wpg="http://schemas.microsoft.com/office/word/2010/wordprocessingGroup" xmlns:wpi="http://schemas.microsoft.com/office/word/2010/wordprocessingInk" xmlns:wps="http://schemas.microsoft.com/office/word/2010/wordprocessingShape" xmlns:a14="http://schemas.microsoft.com/office/drawing/2010/main" val="0"/>
+                          <a14:useLocalDpi xmlns:a14="http://schemas.microsoft.com/office/drawing/2010/main" xmlns:wps="http://schemas.microsoft.com/office/word/2010/wordprocessingShape" xmlns:wpi="http://schemas.microsoft.com/office/word/2010/wordprocessingInk" xmlns:wpg="http://schemas.microsoft.com/office/word/2010/wordprocessingGroup" xmlns:w15="http://schemas.microsoft.com/office/word/2012/wordml" xmlns:w14="http://schemas.microsoft.com/office/word/2010/wordml" xmlns:w="http://schemas.openxmlformats.org/wordprocessingml/2006/main" xmlns:w10="urn:schemas-microsoft-com:office:word" xmlns:wp14="http://schemas.microsoft.com/office/word/2010/wordprocessingDrawing" xmlns:v="urn:schemas-microsoft-com:vml" xmlns:o="urn:schemas-microsoft-com:office:office" xmlns:mc="http://schemas.openxmlformats.org/markup-compatibility/2006" xmlns:wpc="http://schemas.microsoft.com/office/word/2010/wordprocessingCanvas" xmlns="" val="0"/>
                         </a:ext>
                       </a:extLst>
                     </a:blip>
@@ -56014,7 +56020,7 @@
             <w:rPr>
               <w:noProof/>
             </w:rPr>
-            <w:t>18</w:t>
+            <w:t>6</w:t>
           </w:r>
         </w:fldSimple>
       </w:p>
@@ -61087,7 +61093,7 @@
   <a:extraClrSchemeLst/>
   <a:extLst>
     <a:ext uri="{05A4C25C-085E-4340-85A3-A5531E510DB2}">
-      <thm15:themeFamily xmlns="" xmlns:thm15="http://schemas.microsoft.com/office/thememl/2012/main" name="Office Theme" id="{62F939B6-93AF-4DB8-9C6B-D6C7DFDC589F}" vid="{4A3C46E8-61CC-4603-A589-7422A47A8E4A}"/>
+      <thm15:themeFamily xmlns:thm15="http://schemas.microsoft.com/office/thememl/2012/main" xmlns="" name="Office Theme" id="{62F939B6-93AF-4DB8-9C6B-D6C7DFDC589F}" vid="{4A3C46E8-61CC-4603-A589-7422A47A8E4A}"/>
     </a:ext>
   </a:extLst>
 </a:theme>

</xml_diff>